<commit_message>
perla saikaly update report
</commit_message>
<xml_diff>
--- a/graph report.docx
+++ b/graph report.docx
@@ -1974,6 +1974,8 @@
     <w:p/>
     <w:p>
       <w:pPr>
+        <w:spacing w:line="360" w:lineRule="auto"/>
+        <w:jc w:val="both"/>
         <w:rPr>
           <w:rFonts w:asciiTheme="majorBidi" w:hAnsiTheme="majorBidi" w:cstheme="majorBidi"/>
           <w:sz w:val="28"/>
@@ -2921,116 +2923,14 @@
     </w:p>
     <w:p>
       <w:pPr>
-        <w:rPr>
-          <w:rFonts w:asciiTheme="majorBidi" w:hAnsiTheme="majorBidi" w:cstheme="majorBidi"/>
-          <w:sz w:val="28"/>
-          <w:szCs w:val="28"/>
-        </w:rPr>
-      </w:pPr>
-      <w:r>
-        <w:rPr>
-          <w:rFonts w:asciiTheme="majorBidi" w:hAnsiTheme="majorBidi" w:cstheme="majorBidi"/>
-          <w:sz w:val="28"/>
-          <w:szCs w:val="28"/>
-        </w:rPr>
-        <w:t xml:space="preserve">Where </w:t>
-      </w:r>
-      <w:proofErr w:type="spellStart"/>
-      <w:r>
-        <w:rPr>
-          <w:rFonts w:asciiTheme="majorBidi" w:hAnsiTheme="majorBidi" w:cstheme="majorBidi"/>
-          <w:sz w:val="28"/>
-          <w:szCs w:val="28"/>
-        </w:rPr>
-        <w:t>sanitize</w:t>
-      </w:r>
-      <w:r>
-        <w:rPr>
-          <w:rFonts w:asciiTheme="majorBidi" w:hAnsiTheme="majorBidi" w:cstheme="majorBidi"/>
-          <w:sz w:val="28"/>
-          <w:szCs w:val="28"/>
-        </w:rPr>
-        <w:t>_email_address</w:t>
-      </w:r>
-      <w:proofErr w:type="spellEnd"/>
-      <w:r>
-        <w:rPr>
-          <w:rFonts w:asciiTheme="majorBidi" w:hAnsiTheme="majorBidi" w:cstheme="majorBidi"/>
-          <w:sz w:val="28"/>
-          <w:szCs w:val="28"/>
-        </w:rPr>
-        <w:t xml:space="preserve"> and </w:t>
-      </w:r>
-      <w:proofErr w:type="spellStart"/>
-      <w:r>
-        <w:rPr>
-          <w:rFonts w:asciiTheme="majorBidi" w:hAnsiTheme="majorBidi" w:cstheme="majorBidi"/>
-          <w:sz w:val="28"/>
-          <w:szCs w:val="28"/>
-        </w:rPr>
-        <w:t>filter_recipient_email</w:t>
-      </w:r>
-      <w:proofErr w:type="spellEnd"/>
-      <w:r>
-        <w:rPr>
-          <w:rFonts w:asciiTheme="majorBidi" w:hAnsiTheme="majorBidi" w:cstheme="majorBidi"/>
-          <w:sz w:val="28"/>
-          <w:szCs w:val="28"/>
-        </w:rPr>
-        <w:t xml:space="preserve"> are functions we wrote in order to clean and handle the information. </w:t>
-      </w:r>
-    </w:p>
-    <w:p>
-      <w:pPr>
-        <w:rPr>
-          <w:rFonts w:asciiTheme="majorBidi" w:hAnsiTheme="majorBidi" w:cstheme="majorBidi"/>
-          <w:sz w:val="28"/>
-          <w:szCs w:val="28"/>
-        </w:rPr>
-      </w:pPr>
-      <w:proofErr w:type="spellStart"/>
-      <w:r>
-        <w:rPr>
-          <w:rFonts w:asciiTheme="majorBidi" w:hAnsiTheme="majorBidi" w:cstheme="majorBidi"/>
-          <w:sz w:val="28"/>
-          <w:szCs w:val="28"/>
-        </w:rPr>
-        <w:t>sanitize</w:t>
-      </w:r>
-      <w:r>
-        <w:rPr>
-          <w:rFonts w:asciiTheme="majorBidi" w:hAnsiTheme="majorBidi" w:cstheme="majorBidi"/>
-          <w:sz w:val="28"/>
-          <w:szCs w:val="28"/>
-        </w:rPr>
-        <w:t>_email_address</w:t>
-      </w:r>
-      <w:proofErr w:type="spellEnd"/>
-      <w:r>
-        <w:rPr>
-          <w:rFonts w:asciiTheme="majorBidi" w:hAnsiTheme="majorBidi" w:cstheme="majorBidi"/>
-          <w:sz w:val="28"/>
-          <w:szCs w:val="28"/>
-        </w:rPr>
-        <w:t xml:space="preserve"> </w:t>
-      </w:r>
-    </w:p>
-    <w:p>
-      <w:pPr>
-        <w:rPr>
-          <w:rFonts w:asciiTheme="majorBidi" w:hAnsiTheme="majorBidi" w:cstheme="majorBidi"/>
-          <w:sz w:val="28"/>
-          <w:szCs w:val="28"/>
-        </w:rPr>
-      </w:pPr>
-      <w:r>
-        <w:rPr>
-          <w:rFonts w:asciiTheme="majorBidi" w:hAnsiTheme="majorBidi" w:cstheme="majorBidi"/>
-          <w:sz w:val="28"/>
-          <w:szCs w:val="28"/>
-        </w:rPr>
-        <w:t xml:space="preserve">//to do </w:t>
-      </w:r>
+        <w:spacing w:line="360" w:lineRule="auto"/>
+        <w:jc w:val="both"/>
+        <w:rPr>
+          <w:rFonts w:asciiTheme="majorBidi" w:hAnsiTheme="majorBidi" w:cstheme="majorBidi"/>
+          <w:sz w:val="28"/>
+          <w:szCs w:val="28"/>
+        </w:rPr>
+      </w:pPr>
       <w:proofErr w:type="spellStart"/>
       <w:proofErr w:type="gramStart"/>
       <w:r>
@@ -3039,19 +2939,26 @@
           <w:sz w:val="28"/>
           <w:szCs w:val="28"/>
         </w:rPr>
-        <w:t>elias</w:t>
+        <w:t>sanitize</w:t>
+      </w:r>
+      <w:r>
+        <w:rPr>
+          <w:rFonts w:asciiTheme="majorBidi" w:hAnsiTheme="majorBidi" w:cstheme="majorBidi"/>
+          <w:sz w:val="28"/>
+          <w:szCs w:val="28"/>
+        </w:rPr>
+        <w:t>_email_address</w:t>
       </w:r>
       <w:proofErr w:type="spellEnd"/>
       <w:proofErr w:type="gramEnd"/>
-    </w:p>
-    <w:p>
-      <w:pPr>
-        <w:rPr>
-          <w:rFonts w:asciiTheme="majorBidi" w:hAnsiTheme="majorBidi" w:cstheme="majorBidi"/>
-          <w:sz w:val="28"/>
-          <w:szCs w:val="28"/>
-        </w:rPr>
-      </w:pPr>
+      <w:r>
+        <w:rPr>
+          <w:rFonts w:asciiTheme="majorBidi" w:hAnsiTheme="majorBidi" w:cstheme="majorBidi"/>
+          <w:sz w:val="28"/>
+          <w:szCs w:val="28"/>
+        </w:rPr>
+        <w:t xml:space="preserve"> and </w:t>
+      </w:r>
       <w:proofErr w:type="spellStart"/>
       <w:r>
         <w:rPr>
@@ -3062,38 +2969,121 @@
         <w:t>filter_recipient_email</w:t>
       </w:r>
       <w:proofErr w:type="spellEnd"/>
-    </w:p>
-    <w:p>
-      <w:pPr>
-        <w:rPr>
-          <w:rFonts w:asciiTheme="majorBidi" w:hAnsiTheme="majorBidi" w:cstheme="majorBidi"/>
-          <w:sz w:val="28"/>
-          <w:szCs w:val="28"/>
-        </w:rPr>
-      </w:pPr>
-      <w:r>
-        <w:rPr>
-          <w:rFonts w:asciiTheme="majorBidi" w:hAnsiTheme="majorBidi" w:cstheme="majorBidi"/>
-          <w:sz w:val="28"/>
-          <w:szCs w:val="28"/>
-        </w:rPr>
-        <w:t xml:space="preserve">//to do </w:t>
+      <w:r>
+        <w:rPr>
+          <w:rFonts w:asciiTheme="majorBidi" w:hAnsiTheme="majorBidi" w:cstheme="majorBidi"/>
+          <w:sz w:val="28"/>
+          <w:szCs w:val="28"/>
+        </w:rPr>
+        <w:t xml:space="preserve"> are functions we wrote in order to clean and handle the information. </w:t>
+      </w:r>
+      <w:r>
+        <w:rPr>
+          <w:rFonts w:asciiTheme="majorBidi" w:hAnsiTheme="majorBidi" w:cstheme="majorBidi"/>
+          <w:sz w:val="28"/>
+          <w:szCs w:val="28"/>
+        </w:rPr>
+        <w:t xml:space="preserve"> Where “</w:t>
       </w:r>
       <w:proofErr w:type="spellStart"/>
-      <w:proofErr w:type="gramStart"/>
-      <w:r>
-        <w:rPr>
-          <w:rFonts w:asciiTheme="majorBidi" w:hAnsiTheme="majorBidi" w:cstheme="majorBidi"/>
-          <w:sz w:val="28"/>
-          <w:szCs w:val="28"/>
-        </w:rPr>
-        <w:t>elias</w:t>
+      <w:r>
+        <w:rPr>
+          <w:rFonts w:asciiTheme="majorBidi" w:hAnsiTheme="majorBidi" w:cstheme="majorBidi"/>
+          <w:sz w:val="28"/>
+          <w:szCs w:val="28"/>
+        </w:rPr>
+        <w:t>sanitize</w:t>
+      </w:r>
+      <w:r>
+        <w:rPr>
+          <w:rFonts w:asciiTheme="majorBidi" w:hAnsiTheme="majorBidi" w:cstheme="majorBidi"/>
+          <w:sz w:val="28"/>
+          <w:szCs w:val="28"/>
+        </w:rPr>
+        <w:t>_email_address</w:t>
       </w:r>
       <w:proofErr w:type="spellEnd"/>
-      <w:proofErr w:type="gramEnd"/>
-    </w:p>
-    <w:p>
-      <w:pPr>
+      <w:r>
+        <w:rPr>
+          <w:rFonts w:asciiTheme="majorBidi" w:hAnsiTheme="majorBidi" w:cstheme="majorBidi"/>
+          <w:sz w:val="28"/>
+          <w:szCs w:val="28"/>
+        </w:rPr>
+        <w:t xml:space="preserve">” </w:t>
+      </w:r>
+      <w:r>
+        <w:rPr>
+          <w:rFonts w:asciiTheme="majorBidi" w:hAnsiTheme="majorBidi" w:cstheme="majorBidi"/>
+          <w:sz w:val="28"/>
+          <w:szCs w:val="28"/>
+        </w:rPr>
+        <w:t>takes an email address string (address) as input and aims to sanitize or clean it. The purpose of this function is to extract and return the valid email address from a given string, if it exists. If the input string does not contain a valid email address, it returns the original string.</w:t>
+      </w:r>
+      <w:r>
+        <w:rPr>
+          <w:rFonts w:asciiTheme="majorBidi" w:hAnsiTheme="majorBidi" w:cstheme="majorBidi"/>
+          <w:sz w:val="28"/>
+          <w:szCs w:val="28"/>
+        </w:rPr>
+        <w:t xml:space="preserve"> And “</w:t>
+      </w:r>
+      <w:proofErr w:type="spellStart"/>
+      <w:r>
+        <w:rPr>
+          <w:rFonts w:asciiTheme="majorBidi" w:hAnsiTheme="majorBidi" w:cstheme="majorBidi"/>
+          <w:sz w:val="28"/>
+          <w:szCs w:val="28"/>
+        </w:rPr>
+        <w:t>filter_recipient_email</w:t>
+      </w:r>
+      <w:proofErr w:type="spellEnd"/>
+      <w:r>
+        <w:rPr>
+          <w:rFonts w:asciiTheme="majorBidi" w:hAnsiTheme="majorBidi" w:cstheme="majorBidi"/>
+          <w:sz w:val="28"/>
+          <w:szCs w:val="28"/>
+        </w:rPr>
+        <w:t xml:space="preserve">” </w:t>
+      </w:r>
+      <w:r>
+        <w:rPr>
+          <w:rFonts w:asciiTheme="majorBidi" w:hAnsiTheme="majorBidi" w:cstheme="majorBidi"/>
+          <w:sz w:val="28"/>
+          <w:szCs w:val="28"/>
+        </w:rPr>
+        <w:t xml:space="preserve">processes a string of comma-separated email addresses, filters out the ones containing '@enron.com', sanitizes them using </w:t>
+      </w:r>
+      <w:proofErr w:type="spellStart"/>
+      <w:r>
+        <w:rPr>
+          <w:rFonts w:asciiTheme="majorBidi" w:hAnsiTheme="majorBidi" w:cstheme="majorBidi"/>
+          <w:sz w:val="28"/>
+          <w:szCs w:val="28"/>
+        </w:rPr>
+        <w:t>sanitize_email_address</w:t>
+      </w:r>
+      <w:proofErr w:type="spellEnd"/>
+      <w:r>
+        <w:rPr>
+          <w:rFonts w:asciiTheme="majorBidi" w:hAnsiTheme="majorBidi" w:cstheme="majorBidi"/>
+          <w:sz w:val="28"/>
+          <w:szCs w:val="28"/>
+        </w:rPr>
+        <w:t>, and returns either the list of filtered email addresses or the string 'None' if there are no matches or if the input is None</w:t>
+      </w:r>
+      <w:r>
+        <w:rPr>
+          <w:rFonts w:asciiTheme="majorBidi" w:hAnsiTheme="majorBidi" w:cstheme="majorBidi"/>
+          <w:sz w:val="28"/>
+          <w:szCs w:val="28"/>
+        </w:rPr>
+        <w:t xml:space="preserve">. </w:t>
+      </w:r>
+    </w:p>
+    <w:p>
+      <w:pPr>
+        <w:spacing w:line="360" w:lineRule="auto"/>
+        <w:jc w:val="both"/>
         <w:rPr>
           <w:rFonts w:asciiTheme="majorBidi" w:hAnsiTheme="majorBidi" w:cstheme="majorBidi"/>
           <w:sz w:val="28"/>
@@ -3123,28 +3113,48 @@
           <w:szCs w:val="28"/>
         </w:rPr>
         <w:t xml:space="preserve">des and lastly we made sure the </w:t>
+      </w:r>
+      <w:r>
+        <w:rPr>
+          <w:rFonts w:asciiTheme="majorBidi" w:hAnsiTheme="majorBidi" w:cstheme="majorBidi"/>
+          <w:sz w:val="28"/>
+          <w:szCs w:val="28"/>
+        </w:rPr>
+        <w:t>emails we took are only employees by only taking e</w:t>
+      </w:r>
+      <w:r>
+        <w:rPr>
+          <w:rFonts w:asciiTheme="majorBidi" w:hAnsiTheme="majorBidi" w:cstheme="majorBidi"/>
+          <w:sz w:val="28"/>
+          <w:szCs w:val="28"/>
+        </w:rPr>
+        <w:t xml:space="preserve">mails that contain “@enron.com”. This is done to the purpose of only using a subset of the data with critical emails for analysis since what is most needed is the emails sent between employees in </w:t>
+      </w:r>
+      <w:proofErr w:type="spellStart"/>
+      <w:r>
+        <w:rPr>
+          <w:rFonts w:asciiTheme="majorBidi" w:hAnsiTheme="majorBidi" w:cstheme="majorBidi"/>
+          <w:sz w:val="28"/>
+          <w:szCs w:val="28"/>
+        </w:rPr>
+        <w:t>enron</w:t>
+      </w:r>
+      <w:proofErr w:type="spellEnd"/>
+      <w:r>
+        <w:rPr>
+          <w:rFonts w:asciiTheme="majorBidi" w:hAnsiTheme="majorBidi" w:cstheme="majorBidi"/>
+          <w:sz w:val="28"/>
+          <w:szCs w:val="28"/>
+        </w:rPr>
+        <w:t xml:space="preserve"> and not outsiders.</w:t>
       </w:r>
       <w:bookmarkStart w:id="5" w:name="_GoBack"/>
       <w:bookmarkEnd w:id="5"/>
-      <w:r>
-        <w:rPr>
-          <w:rFonts w:asciiTheme="majorBidi" w:hAnsiTheme="majorBidi" w:cstheme="majorBidi"/>
-          <w:sz w:val="28"/>
-          <w:szCs w:val="28"/>
-        </w:rPr>
-        <w:t>emails we took are only employees to remove outliers and this was done by only taking e</w:t>
-      </w:r>
-      <w:r>
-        <w:rPr>
-          <w:rFonts w:asciiTheme="majorBidi" w:hAnsiTheme="majorBidi" w:cstheme="majorBidi"/>
-          <w:sz w:val="28"/>
-          <w:szCs w:val="28"/>
-        </w:rPr>
-        <w:t>mails that contain “@enron.com”.</w:t>
-      </w:r>
-    </w:p>
-    <w:p>
-      <w:pPr>
+    </w:p>
+    <w:p>
+      <w:pPr>
+        <w:spacing w:line="360" w:lineRule="auto"/>
+        <w:jc w:val="both"/>
         <w:rPr>
           <w:rFonts w:asciiTheme="majorBidi" w:hAnsiTheme="majorBidi" w:cstheme="majorBidi"/>
           <w:sz w:val="28"/>
@@ -3162,6 +3172,8 @@
     </w:p>
     <w:p>
       <w:pPr>
+        <w:spacing w:line="360" w:lineRule="auto"/>
+        <w:jc w:val="both"/>
         <w:rPr>
           <w:rFonts w:asciiTheme="majorBidi" w:hAnsiTheme="majorBidi" w:cstheme="majorBidi"/>
           <w:sz w:val="28"/>
@@ -3175,6 +3187,7 @@
           <w:sz w:val="28"/>
           <w:szCs w:val="28"/>
         </w:rPr>
+        <w:lastRenderedPageBreak/>
         <w:drawing>
           <wp:inline distT="0" distB="0" distL="0" distR="0" wp14:anchorId="66EFE74E" wp14:editId="16CDB737">
             <wp:extent cx="6400800" cy="1976120"/>
@@ -3214,6 +3227,8 @@
     </w:p>
     <w:p>
       <w:pPr>
+        <w:spacing w:line="360" w:lineRule="auto"/>
+        <w:jc w:val="both"/>
         <w:rPr>
           <w:rFonts w:asciiTheme="majorBidi" w:hAnsiTheme="majorBidi" w:cstheme="majorBidi"/>
           <w:sz w:val="28"/>
@@ -3231,19 +3246,20 @@
     </w:p>
     <w:p>
       <w:pPr>
-        <w:rPr>
-          <w:rFonts w:asciiTheme="majorBidi" w:hAnsiTheme="majorBidi" w:cstheme="majorBidi"/>
-          <w:sz w:val="28"/>
-          <w:szCs w:val="28"/>
-        </w:rPr>
-      </w:pPr>
-      <w:r>
-        <w:rPr>
-          <w:rFonts w:asciiTheme="majorBidi" w:hAnsiTheme="majorBidi" w:cstheme="majorBidi"/>
-          <w:sz w:val="28"/>
-          <w:szCs w:val="28"/>
-        </w:rPr>
-        <w:lastRenderedPageBreak/>
+        <w:spacing w:line="360" w:lineRule="auto"/>
+        <w:jc w:val="both"/>
+        <w:rPr>
+          <w:rFonts w:asciiTheme="majorBidi" w:hAnsiTheme="majorBidi" w:cstheme="majorBidi"/>
+          <w:sz w:val="28"/>
+          <w:szCs w:val="28"/>
+        </w:rPr>
+      </w:pPr>
+      <w:r>
+        <w:rPr>
+          <w:rFonts w:asciiTheme="majorBidi" w:hAnsiTheme="majorBidi" w:cstheme="majorBidi"/>
+          <w:sz w:val="28"/>
+          <w:szCs w:val="28"/>
+        </w:rPr>
         <w:t xml:space="preserve">After cleaning and handling the data into the needed format. Establishing the connection between our python code and neo4j was the next step. </w:t>
       </w:r>
       <w:r>
@@ -4920,7 +4936,7 @@
 </file>
 
 <file path=customXml/itemProps1.xml><?xml version="1.0" encoding="utf-8"?>
-<ds:datastoreItem xmlns:ds="http://schemas.openxmlformats.org/officeDocument/2006/customXml" ds:itemID="{1DB534FE-32B0-428A-8FEC-5724CFC9997E}">
+<ds:datastoreItem xmlns:ds="http://schemas.openxmlformats.org/officeDocument/2006/customXml" ds:itemID="{295616B3-7885-430E-9D6A-894C18DAA28A}">
   <ds:schemaRefs>
     <ds:schemaRef ds:uri="http://schemas.openxmlformats.org/officeDocument/2006/bibliography"/>
   </ds:schemaRefs>

</xml_diff>

<commit_message>
perla saikaly report update
</commit_message>
<xml_diff>
--- a/graph report.docx
+++ b/graph report.docx
@@ -433,7 +433,7 @@
           <w:pPr>
             <w:pStyle w:val="TOC1"/>
             <w:tabs>
-              <w:tab w:val="right" w:leader="dot" w:pos="9350"/>
+              <w:tab w:val="right" w:leader="dot" w:pos="10070"/>
             </w:tabs>
             <w:rPr>
               <w:rFonts w:cstheme="minorBidi"/>
@@ -444,30 +444,32 @@
           </w:pPr>
           <w:r>
             <w:rPr>
-              <w:sz w:val="96"/>
-              <w:szCs w:val="96"/>
+              <w:sz w:val="240"/>
+              <w:szCs w:val="240"/>
             </w:rPr>
             <w:fldChar w:fldCharType="begin"/>
           </w:r>
           <w:r>
             <w:rPr>
-              <w:sz w:val="96"/>
-              <w:szCs w:val="96"/>
+              <w:sz w:val="240"/>
+              <w:szCs w:val="240"/>
             </w:rPr>
             <w:instrText xml:space="preserve"> TOC \o "1-3" \h \z \u </w:instrText>
           </w:r>
           <w:r>
             <w:rPr>
-              <w:sz w:val="96"/>
-              <w:szCs w:val="96"/>
+              <w:sz w:val="240"/>
+              <w:szCs w:val="240"/>
             </w:rPr>
             <w:fldChar w:fldCharType="separate"/>
           </w:r>
-          <w:hyperlink w:anchor="_Toc154139138" w:history="1">
+          <w:hyperlink w:anchor="_Toc154216596" w:history="1">
             <w:r>
               <w:rPr>
                 <w:rStyle w:val="Hyperlink"/>
                 <w:rFonts w:asciiTheme="majorBidi" w:hAnsiTheme="majorBidi"/>
+                <w:b/>
+                <w:bCs/>
                 <w:noProof/>
                 <w:sz w:val="32"/>
                 <w:szCs w:val="32"/>
@@ -499,7 +501,7 @@
                 <w:sz w:val="32"/>
                 <w:szCs w:val="32"/>
               </w:rPr>
-              <w:instrText xml:space="preserve"> PAGEREF _Toc154139138 \h </w:instrText>
+              <w:instrText xml:space="preserve"> PAGEREF _Toc154216596 \h </w:instrText>
             </w:r>
             <w:r>
               <w:rPr>
@@ -542,7 +544,7 @@
           <w:pPr>
             <w:pStyle w:val="TOC2"/>
             <w:tabs>
-              <w:tab w:val="right" w:leader="dot" w:pos="9350"/>
+              <w:tab w:val="right" w:leader="dot" w:pos="10070"/>
             </w:tabs>
             <w:rPr>
               <w:rFonts w:cstheme="minorBidi"/>
@@ -551,7 +553,7 @@
               <w:szCs w:val="32"/>
             </w:rPr>
           </w:pPr>
-          <w:hyperlink w:anchor="_Toc154139139" w:history="1">
+          <w:hyperlink w:anchor="_Toc154216597" w:history="1">
             <w:r>
               <w:rPr>
                 <w:rStyle w:val="Hyperlink"/>
@@ -587,7 +589,7 @@
                 <w:sz w:val="32"/>
                 <w:szCs w:val="32"/>
               </w:rPr>
-              <w:instrText xml:space="preserve"> PAGEREF _Toc154139139 \h </w:instrText>
+              <w:instrText xml:space="preserve"> PAGEREF _Toc154216597 \h </w:instrText>
             </w:r>
             <w:r>
               <w:rPr>
@@ -630,7 +632,7 @@
           <w:pPr>
             <w:pStyle w:val="TOC2"/>
             <w:tabs>
-              <w:tab w:val="right" w:leader="dot" w:pos="9350"/>
+              <w:tab w:val="right" w:leader="dot" w:pos="10070"/>
             </w:tabs>
             <w:rPr>
               <w:rFonts w:cstheme="minorBidi"/>
@@ -639,7 +641,7 @@
               <w:szCs w:val="32"/>
             </w:rPr>
           </w:pPr>
-          <w:hyperlink w:anchor="_Toc154139140" w:history="1">
+          <w:hyperlink w:anchor="_Toc154216598" w:history="1">
             <w:r>
               <w:rPr>
                 <w:rStyle w:val="Hyperlink"/>
@@ -675,7 +677,7 @@
                 <w:sz w:val="32"/>
                 <w:szCs w:val="32"/>
               </w:rPr>
-              <w:instrText xml:space="preserve"> PAGEREF _Toc154139140 \h </w:instrText>
+              <w:instrText xml:space="preserve"> PAGEREF _Toc154216598 \h </w:instrText>
             </w:r>
             <w:r>
               <w:rPr>
@@ -718,7 +720,7 @@
           <w:pPr>
             <w:pStyle w:val="TOC1"/>
             <w:tabs>
-              <w:tab w:val="right" w:leader="dot" w:pos="9350"/>
+              <w:tab w:val="right" w:leader="dot" w:pos="10070"/>
             </w:tabs>
             <w:rPr>
               <w:rFonts w:cstheme="minorBidi"/>
@@ -727,11 +729,13 @@
               <w:szCs w:val="32"/>
             </w:rPr>
           </w:pPr>
-          <w:hyperlink w:anchor="_Toc154139141" w:history="1">
+          <w:hyperlink w:anchor="_Toc154216599" w:history="1">
             <w:r>
               <w:rPr>
                 <w:rStyle w:val="Hyperlink"/>
                 <w:rFonts w:asciiTheme="majorBidi" w:hAnsiTheme="majorBidi"/>
+                <w:b/>
+                <w:bCs/>
                 <w:noProof/>
                 <w:sz w:val="32"/>
                 <w:szCs w:val="32"/>
@@ -763,7 +767,7 @@
                 <w:sz w:val="32"/>
                 <w:szCs w:val="32"/>
               </w:rPr>
-              <w:instrText xml:space="preserve"> PAGEREF _Toc154139141 \h </w:instrText>
+              <w:instrText xml:space="preserve"> PAGEREF _Toc154216599 \h </w:instrText>
             </w:r>
             <w:r>
               <w:rPr>
@@ -806,7 +810,7 @@
           <w:pPr>
             <w:pStyle w:val="TOC1"/>
             <w:tabs>
-              <w:tab w:val="right" w:leader="dot" w:pos="9350"/>
+              <w:tab w:val="right" w:leader="dot" w:pos="10070"/>
             </w:tabs>
             <w:rPr>
               <w:rFonts w:cstheme="minorBidi"/>
@@ -815,11 +819,13 @@
               <w:szCs w:val="32"/>
             </w:rPr>
           </w:pPr>
-          <w:hyperlink w:anchor="_Toc154139142" w:history="1">
+          <w:hyperlink w:anchor="_Toc154216600" w:history="1">
             <w:r>
               <w:rPr>
                 <w:rStyle w:val="Hyperlink"/>
                 <w:rFonts w:asciiTheme="majorBidi" w:hAnsiTheme="majorBidi"/>
+                <w:b/>
+                <w:bCs/>
                 <w:noProof/>
                 <w:sz w:val="32"/>
                 <w:szCs w:val="32"/>
@@ -851,7 +857,7 @@
                 <w:sz w:val="32"/>
                 <w:szCs w:val="32"/>
               </w:rPr>
-              <w:instrText xml:space="preserve"> PAGEREF _Toc154139142 \h </w:instrText>
+              <w:instrText xml:space="preserve"> PAGEREF _Toc154216600 \h </w:instrText>
             </w:r>
             <w:r>
               <w:rPr>
@@ -894,7 +900,7 @@
           <w:pPr>
             <w:pStyle w:val="TOC1"/>
             <w:tabs>
-              <w:tab w:val="right" w:leader="dot" w:pos="9350"/>
+              <w:tab w:val="right" w:leader="dot" w:pos="10070"/>
             </w:tabs>
             <w:rPr>
               <w:rFonts w:cstheme="minorBidi"/>
@@ -903,11 +909,13 @@
               <w:szCs w:val="32"/>
             </w:rPr>
           </w:pPr>
-          <w:hyperlink w:anchor="_Toc154139143" w:history="1">
+          <w:hyperlink w:anchor="_Toc154216601" w:history="1">
             <w:r>
               <w:rPr>
                 <w:rStyle w:val="Hyperlink"/>
                 <w:rFonts w:asciiTheme="majorBidi" w:hAnsiTheme="majorBidi"/>
+                <w:b/>
+                <w:bCs/>
                 <w:noProof/>
                 <w:sz w:val="32"/>
                 <w:szCs w:val="32"/>
@@ -939,7 +947,7 @@
                 <w:sz w:val="32"/>
                 <w:szCs w:val="32"/>
               </w:rPr>
-              <w:instrText xml:space="preserve"> PAGEREF _Toc154139143 \h </w:instrText>
+              <w:instrText xml:space="preserve"> PAGEREF _Toc154216601 \h </w:instrText>
             </w:r>
             <w:r>
               <w:rPr>
@@ -965,7 +973,7 @@
                 <w:sz w:val="32"/>
                 <w:szCs w:val="32"/>
               </w:rPr>
-              <w:t>5</w:t>
+              <w:t>8</w:t>
             </w:r>
             <w:r>
               <w:rPr>
@@ -982,7 +990,7 @@
           <w:pPr>
             <w:pStyle w:val="TOC1"/>
             <w:tabs>
-              <w:tab w:val="right" w:leader="dot" w:pos="9350"/>
+              <w:tab w:val="right" w:leader="dot" w:pos="10070"/>
             </w:tabs>
             <w:rPr>
               <w:rFonts w:cstheme="minorBidi"/>
@@ -991,11 +999,13 @@
               <w:szCs w:val="32"/>
             </w:rPr>
           </w:pPr>
-          <w:hyperlink w:anchor="_Toc154139144" w:history="1">
+          <w:hyperlink w:anchor="_Toc154216602" w:history="1">
             <w:r>
               <w:rPr>
                 <w:rStyle w:val="Hyperlink"/>
                 <w:rFonts w:asciiTheme="majorBidi" w:hAnsiTheme="majorBidi"/>
+                <w:b/>
+                <w:bCs/>
                 <w:noProof/>
                 <w:sz w:val="32"/>
                 <w:szCs w:val="32"/>
@@ -1027,7 +1037,7 @@
                 <w:sz w:val="32"/>
                 <w:szCs w:val="32"/>
               </w:rPr>
-              <w:instrText xml:space="preserve"> PAGEREF _Toc154139144 \h </w:instrText>
+              <w:instrText xml:space="preserve"> PAGEREF _Toc154216602 \h </w:instrText>
             </w:r>
             <w:r>
               <w:rPr>
@@ -1053,7 +1063,7 @@
                 <w:sz w:val="32"/>
                 <w:szCs w:val="32"/>
               </w:rPr>
-              <w:t>5</w:t>
+              <w:t>8</w:t>
             </w:r>
             <w:r>
               <w:rPr>
@@ -1070,7 +1080,7 @@
           <w:pPr>
             <w:pStyle w:val="TOC1"/>
             <w:tabs>
-              <w:tab w:val="right" w:leader="dot" w:pos="9350"/>
+              <w:tab w:val="right" w:leader="dot" w:pos="10070"/>
             </w:tabs>
             <w:rPr>
               <w:rFonts w:cstheme="minorBidi"/>
@@ -1079,11 +1089,13 @@
               <w:szCs w:val="32"/>
             </w:rPr>
           </w:pPr>
-          <w:hyperlink w:anchor="_Toc154139145" w:history="1">
+          <w:hyperlink w:anchor="_Toc154216603" w:history="1">
             <w:r>
               <w:rPr>
                 <w:rStyle w:val="Hyperlink"/>
                 <w:rFonts w:asciiTheme="majorBidi" w:hAnsiTheme="majorBidi"/>
+                <w:b/>
+                <w:bCs/>
                 <w:noProof/>
                 <w:sz w:val="32"/>
                 <w:szCs w:val="32"/>
@@ -1115,7 +1127,7 @@
                 <w:sz w:val="32"/>
                 <w:szCs w:val="32"/>
               </w:rPr>
-              <w:instrText xml:space="preserve"> PAGEREF _Toc154139145 \h </w:instrText>
+              <w:instrText xml:space="preserve"> PAGEREF _Toc154216603 \h </w:instrText>
             </w:r>
             <w:r>
               <w:rPr>
@@ -1141,7 +1153,7 @@
                 <w:sz w:val="32"/>
                 <w:szCs w:val="32"/>
               </w:rPr>
-              <w:t>5</w:t>
+              <w:t>8</w:t>
             </w:r>
             <w:r>
               <w:rPr>
@@ -1160,8 +1172,8 @@
               <w:b/>
               <w:bCs/>
               <w:noProof/>
-              <w:sz w:val="96"/>
-              <w:szCs w:val="96"/>
+              <w:sz w:val="240"/>
+              <w:szCs w:val="240"/>
             </w:rPr>
             <w:fldChar w:fldCharType="end"/>
           </w:r>
@@ -1280,18 +1292,24 @@
         <w:jc w:val="both"/>
         <w:rPr>
           <w:rFonts w:asciiTheme="majorBidi" w:hAnsiTheme="majorBidi"/>
+          <w:b/>
+          <w:bCs/>
           <w:color w:val="auto"/>
           <w:sz w:val="40"/>
           <w:szCs w:val="40"/>
-        </w:rPr>
-      </w:pPr>
-      <w:bookmarkStart w:id="0" w:name="_Toc154139138"/>
+          <w:u w:val="single"/>
+        </w:rPr>
+      </w:pPr>
+      <w:bookmarkStart w:id="0" w:name="_Toc154216596"/>
       <w:r>
         <w:rPr>
           <w:rFonts w:asciiTheme="majorBidi" w:hAnsiTheme="majorBidi"/>
+          <w:b/>
+          <w:bCs/>
           <w:color w:val="auto"/>
           <w:sz w:val="40"/>
           <w:szCs w:val="40"/>
+          <w:u w:val="single"/>
         </w:rPr>
         <w:lastRenderedPageBreak/>
         <w:t>Section 1: Enron Dataset</w:t>
@@ -1359,7 +1377,7 @@
           <w:szCs w:val="32"/>
         </w:rPr>
       </w:pPr>
-      <w:bookmarkStart w:id="1" w:name="_Toc154139139"/>
+      <w:bookmarkStart w:id="1" w:name="_Toc154216597"/>
       <w:r>
         <w:rPr>
           <w:rFonts w:asciiTheme="majorBidi" w:hAnsiTheme="majorBidi"/>
@@ -1413,7 +1431,7 @@
           <w:szCs w:val="32"/>
         </w:rPr>
       </w:pPr>
-      <w:bookmarkStart w:id="2" w:name="_Toc154139140"/>
+      <w:bookmarkStart w:id="2" w:name="_Toc154216598"/>
       <w:r>
         <w:rPr>
           <w:rFonts w:asciiTheme="majorBidi" w:hAnsiTheme="majorBidi"/>
@@ -1462,9 +1480,7 @@
         <w:t>Graph theory involves the study of graphs as mathematical structures to model relationships between entities. The Enron dataset, with its vast network of communication among employees, serves as a rich source for constructing graphs to represent relationships between individuals, departments, or topics based on email exchanges.</w:t>
       </w:r>
     </w:p>
-    <w:p>
-      <w:bookmarkStart w:id="3" w:name="_Toc154139141"/>
-    </w:p>
+    <w:p/>
     <w:p>
       <w:pPr>
         <w:pStyle w:val="Heading1"/>
@@ -1472,17 +1488,24 @@
         <w:jc w:val="both"/>
         <w:rPr>
           <w:rFonts w:asciiTheme="majorBidi" w:hAnsiTheme="majorBidi"/>
+          <w:b/>
+          <w:bCs/>
           <w:color w:val="auto"/>
           <w:sz w:val="40"/>
           <w:szCs w:val="40"/>
-        </w:rPr>
-      </w:pPr>
+          <w:u w:val="single"/>
+        </w:rPr>
+      </w:pPr>
+      <w:bookmarkStart w:id="3" w:name="_Toc154216599"/>
       <w:r>
         <w:rPr>
           <w:rFonts w:asciiTheme="majorBidi" w:hAnsiTheme="majorBidi"/>
+          <w:b/>
+          <w:bCs/>
           <w:color w:val="auto"/>
           <w:sz w:val="40"/>
           <w:szCs w:val="40"/>
+          <w:u w:val="single"/>
         </w:rPr>
         <w:lastRenderedPageBreak/>
         <w:t xml:space="preserve">Section 2: </w:t>
@@ -1490,9 +1513,12 @@
       <w:r>
         <w:rPr>
           <w:rFonts w:asciiTheme="majorBidi" w:hAnsiTheme="majorBidi"/>
+          <w:b/>
+          <w:bCs/>
           <w:color w:val="auto"/>
           <w:sz w:val="40"/>
           <w:szCs w:val="40"/>
+          <w:u w:val="single"/>
         </w:rPr>
         <w:t>Neo4j</w:t>
       </w:r>
@@ -1559,32 +1585,58 @@
     </w:p>
     <w:p>
       <w:pPr>
+        <w:pStyle w:val="Heading1"/>
         <w:spacing w:line="360" w:lineRule="auto"/>
-        <w:jc w:val="both"/>
-        <w:rPr>
-          <w:rFonts w:asciiTheme="majorBidi" w:hAnsiTheme="majorBidi" w:cstheme="majorBidi"/>
-          <w:sz w:val="28"/>
-          <w:szCs w:val="28"/>
-        </w:rPr>
-      </w:pPr>
-    </w:p>
-    <w:p>
-      <w:pPr>
-        <w:pStyle w:val="Heading1"/>
         <w:rPr>
           <w:rFonts w:asciiTheme="majorBidi" w:hAnsiTheme="majorBidi"/>
+          <w:b/>
+          <w:bCs/>
           <w:color w:val="auto"/>
           <w:sz w:val="40"/>
           <w:szCs w:val="40"/>
-        </w:rPr>
-      </w:pPr>
-      <w:bookmarkStart w:id="4" w:name="_Toc154139142"/>
-      <w:r>
+          <w:u w:val="single"/>
+        </w:rPr>
+      </w:pPr>
+      <w:bookmarkStart w:id="4" w:name="_Toc154216600"/>
+    </w:p>
+    <w:p>
+      <w:pPr>
+        <w:pStyle w:val="Heading1"/>
+        <w:spacing w:line="360" w:lineRule="auto"/>
         <w:rPr>
           <w:rFonts w:asciiTheme="majorBidi" w:hAnsiTheme="majorBidi"/>
+          <w:b/>
+          <w:bCs/>
           <w:color w:val="auto"/>
           <w:sz w:val="40"/>
           <w:szCs w:val="40"/>
+          <w:u w:val="single"/>
+        </w:rPr>
+      </w:pPr>
+    </w:p>
+    <w:p>
+      <w:pPr>
+        <w:pStyle w:val="Heading1"/>
+        <w:spacing w:line="360" w:lineRule="auto"/>
+        <w:rPr>
+          <w:rFonts w:asciiTheme="majorBidi" w:hAnsiTheme="majorBidi"/>
+          <w:b/>
+          <w:bCs/>
+          <w:color w:val="auto"/>
+          <w:sz w:val="40"/>
+          <w:szCs w:val="40"/>
+          <w:u w:val="single"/>
+        </w:rPr>
+      </w:pPr>
+      <w:r>
+        <w:rPr>
+          <w:rFonts w:asciiTheme="majorBidi" w:hAnsiTheme="majorBidi"/>
+          <w:b/>
+          <w:bCs/>
+          <w:color w:val="auto"/>
+          <w:sz w:val="40"/>
+          <w:szCs w:val="40"/>
+          <w:u w:val="single"/>
         </w:rPr>
         <w:t>Section 3: Handling the Enron dataset</w:t>
       </w:r>
@@ -1854,6 +1906,7 @@
           <w:sz w:val="28"/>
           <w:szCs w:val="28"/>
         </w:rPr>
+        <w:lastRenderedPageBreak/>
         <w:drawing>
           <wp:anchor distT="0" distB="0" distL="114300" distR="114300" simplePos="0" relativeHeight="251660288" behindDoc="0" locked="0" layoutInCell="1" allowOverlap="1" wp14:anchorId="2FEEEC81" wp14:editId="7BF3ED06">
             <wp:simplePos x="0" y="0"/>
@@ -1972,6 +2025,7 @@
     <w:p/>
     <w:p/>
     <w:p/>
+    <w:p/>
     <w:p>
       <w:pPr>
         <w:spacing w:line="360" w:lineRule="auto"/>
@@ -1988,7 +2042,6 @@
           <w:sz w:val="28"/>
           <w:szCs w:val="28"/>
         </w:rPr>
-        <w:lastRenderedPageBreak/>
         <w:t xml:space="preserve">As seen the above result shows the first and last five rows in the csv file which gave us the message as one column. Therefore we need to extract </w:t>
       </w:r>
       <w:proofErr w:type="spellStart"/>
@@ -3096,6 +3149,7 @@
           <w:sz w:val="28"/>
           <w:szCs w:val="28"/>
         </w:rPr>
+        <w:lastRenderedPageBreak/>
         <w:t>Then we took no</w:t>
       </w:r>
       <w:r>
@@ -3148,8 +3202,6 @@
         </w:rPr>
         <w:t xml:space="preserve"> and not outsiders.</w:t>
       </w:r>
-      <w:bookmarkStart w:id="5" w:name="_GoBack"/>
-      <w:bookmarkEnd w:id="5"/>
     </w:p>
     <w:p>
       <w:pPr>
@@ -3187,7 +3239,6 @@
           <w:sz w:val="28"/>
           <w:szCs w:val="28"/>
         </w:rPr>
-        <w:lastRenderedPageBreak/>
         <w:drawing>
           <wp:inline distT="0" distB="0" distL="0" distR="0" wp14:anchorId="66EFE74E" wp14:editId="16CDB737">
             <wp:extent cx="6400800" cy="1976120"/>
@@ -3547,12 +3598,170 @@
     </w:p>
     <w:p>
       <w:pPr>
-        <w:rPr>
-          <w:rFonts w:asciiTheme="majorBidi" w:hAnsiTheme="majorBidi" w:cstheme="majorBidi"/>
-          <w:sz w:val="28"/>
-          <w:szCs w:val="28"/>
-        </w:rPr>
-      </w:pPr>
+        <w:spacing w:line="360" w:lineRule="auto"/>
+        <w:jc w:val="both"/>
+        <w:rPr>
+          <w:rFonts w:asciiTheme="majorBidi" w:hAnsiTheme="majorBidi" w:cstheme="majorBidi"/>
+          <w:sz w:val="28"/>
+          <w:szCs w:val="28"/>
+        </w:rPr>
+      </w:pPr>
+      <w:r>
+        <w:rPr>
+          <w:rFonts w:asciiTheme="majorBidi" w:hAnsiTheme="majorBidi" w:cstheme="majorBidi"/>
+          <w:sz w:val="28"/>
+          <w:szCs w:val="28"/>
+        </w:rPr>
+        <w:t xml:space="preserve">This function intends to set up a connection to a Neo4j database using parameters defined in the </w:t>
+      </w:r>
+      <w:proofErr w:type="spellStart"/>
+      <w:r>
+        <w:rPr>
+          <w:rFonts w:asciiTheme="majorBidi" w:hAnsiTheme="majorBidi" w:cstheme="majorBidi"/>
+          <w:sz w:val="28"/>
+          <w:szCs w:val="28"/>
+        </w:rPr>
+        <w:t>config</w:t>
+      </w:r>
+      <w:proofErr w:type="spellEnd"/>
+      <w:r>
+        <w:rPr>
+          <w:rFonts w:asciiTheme="majorBidi" w:hAnsiTheme="majorBidi" w:cstheme="majorBidi"/>
+          <w:sz w:val="28"/>
+          <w:szCs w:val="28"/>
+        </w:rPr>
+        <w:t xml:space="preserve"> module</w:t>
+      </w:r>
+      <w:r>
+        <w:rPr>
+          <w:rFonts w:asciiTheme="majorBidi" w:hAnsiTheme="majorBidi" w:cstheme="majorBidi"/>
+          <w:sz w:val="28"/>
+          <w:szCs w:val="28"/>
+        </w:rPr>
+        <w:t xml:space="preserve"> and </w:t>
+      </w:r>
+      <w:r>
+        <w:rPr>
+          <w:rFonts w:asciiTheme="majorBidi" w:hAnsiTheme="majorBidi" w:cstheme="majorBidi"/>
+          <w:sz w:val="28"/>
+          <w:szCs w:val="28"/>
+        </w:rPr>
+        <w:t xml:space="preserve">using a URL derived from </w:t>
+      </w:r>
+      <w:proofErr w:type="spellStart"/>
+      <w:r>
+        <w:rPr>
+          <w:rFonts w:asciiTheme="majorBidi" w:hAnsiTheme="majorBidi" w:cstheme="majorBidi"/>
+          <w:sz w:val="28"/>
+          <w:szCs w:val="28"/>
+        </w:rPr>
+        <w:t>config.DATABASE_URL</w:t>
+      </w:r>
+      <w:proofErr w:type="spellEnd"/>
+      <w:r>
+        <w:rPr>
+          <w:rFonts w:asciiTheme="majorBidi" w:hAnsiTheme="majorBidi" w:cstheme="majorBidi"/>
+          <w:sz w:val="28"/>
+          <w:szCs w:val="28"/>
+        </w:rPr>
+        <w:t xml:space="preserve"> and </w:t>
+      </w:r>
+      <w:proofErr w:type="spellStart"/>
+      <w:r>
+        <w:rPr>
+          <w:rFonts w:asciiTheme="majorBidi" w:hAnsiTheme="majorBidi" w:cstheme="majorBidi"/>
+          <w:sz w:val="28"/>
+          <w:szCs w:val="28"/>
+        </w:rPr>
+        <w:t>config.DATABASE_NAME</w:t>
+      </w:r>
+      <w:proofErr w:type="spellEnd"/>
+      <w:r>
+        <w:rPr>
+          <w:rFonts w:asciiTheme="majorBidi" w:hAnsiTheme="majorBidi" w:cstheme="majorBidi"/>
+          <w:sz w:val="28"/>
+          <w:szCs w:val="28"/>
+        </w:rPr>
+        <w:t>.</w:t>
+      </w:r>
+      <w:r>
+        <w:rPr>
+          <w:rFonts w:asciiTheme="majorBidi" w:hAnsiTheme="majorBidi" w:cstheme="majorBidi"/>
+          <w:sz w:val="28"/>
+          <w:szCs w:val="28"/>
+        </w:rPr>
+        <w:t xml:space="preserve"> </w:t>
+      </w:r>
+      <w:r>
+        <w:rPr>
+          <w:rFonts w:asciiTheme="majorBidi" w:hAnsiTheme="majorBidi" w:cstheme="majorBidi"/>
+          <w:sz w:val="28"/>
+          <w:szCs w:val="28"/>
+        </w:rPr>
+        <w:t>To be able to establish the connection the following packages were imported “</w:t>
+      </w:r>
+      <w:r>
+        <w:rPr>
+          <w:rFonts w:asciiTheme="majorBidi" w:hAnsiTheme="majorBidi" w:cstheme="majorBidi"/>
+          <w:sz w:val="28"/>
+          <w:szCs w:val="28"/>
+        </w:rPr>
+        <w:t xml:space="preserve">from </w:t>
+      </w:r>
+      <w:proofErr w:type="spellStart"/>
+      <w:r>
+        <w:rPr>
+          <w:rFonts w:asciiTheme="majorBidi" w:hAnsiTheme="majorBidi" w:cstheme="majorBidi"/>
+          <w:sz w:val="28"/>
+          <w:szCs w:val="28"/>
+        </w:rPr>
+        <w:t>neomodel</w:t>
+      </w:r>
+      <w:proofErr w:type="spellEnd"/>
+      <w:r>
+        <w:rPr>
+          <w:rFonts w:asciiTheme="majorBidi" w:hAnsiTheme="majorBidi" w:cstheme="majorBidi"/>
+          <w:sz w:val="28"/>
+          <w:szCs w:val="28"/>
+        </w:rPr>
+        <w:t xml:space="preserve"> import </w:t>
+      </w:r>
+      <w:proofErr w:type="spellStart"/>
+      <w:r>
+        <w:rPr>
+          <w:rFonts w:asciiTheme="majorBidi" w:hAnsiTheme="majorBidi" w:cstheme="majorBidi"/>
+          <w:sz w:val="28"/>
+          <w:szCs w:val="28"/>
+        </w:rPr>
+        <w:t>config</w:t>
+      </w:r>
+      <w:proofErr w:type="spellEnd"/>
+      <w:r>
+        <w:rPr>
+          <w:rFonts w:asciiTheme="majorBidi" w:hAnsiTheme="majorBidi" w:cstheme="majorBidi"/>
+          <w:sz w:val="28"/>
+          <w:szCs w:val="28"/>
+        </w:rPr>
+        <w:t xml:space="preserve">, </w:t>
+      </w:r>
+      <w:proofErr w:type="spellStart"/>
+      <w:r>
+        <w:rPr>
+          <w:rFonts w:asciiTheme="majorBidi" w:hAnsiTheme="majorBidi" w:cstheme="majorBidi"/>
+          <w:sz w:val="28"/>
+          <w:szCs w:val="28"/>
+        </w:rPr>
+        <w:t>db</w:t>
+      </w:r>
+      <w:proofErr w:type="spellEnd"/>
+      <w:r>
+        <w:rPr>
+          <w:rFonts w:asciiTheme="majorBidi" w:hAnsiTheme="majorBidi" w:cstheme="majorBidi"/>
+          <w:sz w:val="28"/>
+          <w:szCs w:val="28"/>
+        </w:rPr>
+        <w:t xml:space="preserve">” </w:t>
+      </w:r>
     </w:p>
     <w:p>
       <w:pPr>
@@ -3572,8 +3781,386 @@
           <w:sz w:val="21"/>
           <w:szCs w:val="21"/>
         </w:rPr>
+        <w:t xml:space="preserve"> </w:t>
+      </w:r>
+      <w:proofErr w:type="spellStart"/>
+      <w:r>
+        <w:rPr>
+          <w:rFonts w:ascii="Consolas" w:eastAsia="Times New Roman" w:hAnsi="Consolas" w:cs="Times New Roman"/>
+          <w:color w:val="D4D4D4"/>
+          <w:sz w:val="21"/>
+          <w:szCs w:val="21"/>
+        </w:rPr>
+        <w:t>config.DATABASE_URL</w:t>
+      </w:r>
+      <w:proofErr w:type="spellEnd"/>
+      <w:r>
+        <w:rPr>
+          <w:rFonts w:ascii="Consolas" w:eastAsia="Times New Roman" w:hAnsi="Consolas" w:cs="Times New Roman"/>
+          <w:color w:val="D4D4D4"/>
+          <w:sz w:val="21"/>
+          <w:szCs w:val="21"/>
+        </w:rPr>
+        <w:t xml:space="preserve"> = </w:t>
+      </w:r>
+      <w:proofErr w:type="spellStart"/>
+      <w:r>
+        <w:rPr>
+          <w:rFonts w:ascii="Consolas" w:eastAsia="Times New Roman" w:hAnsi="Consolas" w:cs="Times New Roman"/>
+          <w:color w:val="D4D4D4"/>
+          <w:sz w:val="21"/>
+          <w:szCs w:val="21"/>
+        </w:rPr>
+        <w:t>app_</w:t>
+      </w:r>
+      <w:proofErr w:type="gramStart"/>
+      <w:r>
+        <w:rPr>
+          <w:rFonts w:ascii="Consolas" w:eastAsia="Times New Roman" w:hAnsi="Consolas" w:cs="Times New Roman"/>
+          <w:color w:val="D4D4D4"/>
+          <w:sz w:val="21"/>
+          <w:szCs w:val="21"/>
+        </w:rPr>
+        <w:t>config</w:t>
+      </w:r>
+      <w:proofErr w:type="spellEnd"/>
+      <w:r>
+        <w:rPr>
+          <w:rFonts w:ascii="Consolas" w:eastAsia="Times New Roman" w:hAnsi="Consolas" w:cs="Times New Roman"/>
+          <w:color w:val="D4D4D4"/>
+          <w:sz w:val="21"/>
+          <w:szCs w:val="21"/>
+        </w:rPr>
+        <w:t>[</w:t>
+      </w:r>
+      <w:proofErr w:type="gramEnd"/>
+      <w:r>
+        <w:rPr>
+          <w:rFonts w:ascii="Consolas" w:eastAsia="Times New Roman" w:hAnsi="Consolas" w:cs="Times New Roman"/>
+          <w:color w:val="CE9178"/>
+          <w:sz w:val="21"/>
+          <w:szCs w:val="21"/>
+        </w:rPr>
+        <w:t>'</w:t>
+      </w:r>
+      <w:proofErr w:type="spellStart"/>
+      <w:r>
+        <w:rPr>
+          <w:rFonts w:ascii="Consolas" w:eastAsia="Times New Roman" w:hAnsi="Consolas" w:cs="Times New Roman"/>
+          <w:color w:val="CE9178"/>
+          <w:sz w:val="21"/>
+          <w:szCs w:val="21"/>
+        </w:rPr>
+        <w:t>db_connection</w:t>
+      </w:r>
+      <w:proofErr w:type="spellEnd"/>
+      <w:r>
+        <w:rPr>
+          <w:rFonts w:ascii="Consolas" w:eastAsia="Times New Roman" w:hAnsi="Consolas" w:cs="Times New Roman"/>
+          <w:color w:val="CE9178"/>
+          <w:sz w:val="21"/>
+          <w:szCs w:val="21"/>
+        </w:rPr>
+        <w:t>'</w:t>
+      </w:r>
+      <w:r>
+        <w:rPr>
+          <w:rFonts w:ascii="Consolas" w:eastAsia="Times New Roman" w:hAnsi="Consolas" w:cs="Times New Roman"/>
+          <w:color w:val="D4D4D4"/>
+          <w:sz w:val="21"/>
+          <w:szCs w:val="21"/>
+        </w:rPr>
+        <w:t>]</w:t>
+      </w:r>
+      <w:r>
+        <w:rPr>
+          <w:rFonts w:ascii="Consolas" w:eastAsia="Times New Roman" w:hAnsi="Consolas" w:cs="Times New Roman"/>
+          <w:color w:val="D4D4D4"/>
+          <w:sz w:val="21"/>
+          <w:szCs w:val="21"/>
+        </w:rPr>
+        <w:t xml:space="preserve"> </w:t>
+      </w:r>
+    </w:p>
+    <w:p>
+      <w:pPr>
+        <w:shd w:val="clear" w:color="auto" w:fill="1E1E1E"/>
+        <w:spacing w:after="0" w:line="285" w:lineRule="atLeast"/>
+        <w:rPr>
+          <w:rFonts w:ascii="Consolas" w:eastAsia="Times New Roman" w:hAnsi="Consolas" w:cs="Times New Roman"/>
+          <w:color w:val="D4D4D4"/>
+          <w:sz w:val="21"/>
+          <w:szCs w:val="21"/>
+        </w:rPr>
+      </w:pPr>
+      <w:r>
+        <w:rPr>
+          <w:rFonts w:ascii="Consolas" w:eastAsia="Times New Roman" w:hAnsi="Consolas" w:cs="Times New Roman"/>
+          <w:color w:val="D4D4D4"/>
+          <w:sz w:val="21"/>
+          <w:szCs w:val="21"/>
+        </w:rPr>
+        <w:t xml:space="preserve"> </w:t>
+      </w:r>
+      <w:proofErr w:type="spellStart"/>
+      <w:r>
+        <w:rPr>
+          <w:rFonts w:ascii="Consolas" w:eastAsia="Times New Roman" w:hAnsi="Consolas" w:cs="Times New Roman"/>
+          <w:color w:val="D4D4D4"/>
+          <w:sz w:val="21"/>
+          <w:szCs w:val="21"/>
+        </w:rPr>
+        <w:t>config.DATABASE_NAME</w:t>
+      </w:r>
+      <w:proofErr w:type="spellEnd"/>
+      <w:r>
+        <w:rPr>
+          <w:rFonts w:ascii="Consolas" w:eastAsia="Times New Roman" w:hAnsi="Consolas" w:cs="Times New Roman"/>
+          <w:color w:val="D4D4D4"/>
+          <w:sz w:val="21"/>
+          <w:szCs w:val="21"/>
+        </w:rPr>
+        <w:t xml:space="preserve"> = </w:t>
+      </w:r>
+      <w:proofErr w:type="spellStart"/>
+      <w:r>
+        <w:rPr>
+          <w:rFonts w:ascii="Consolas" w:eastAsia="Times New Roman" w:hAnsi="Consolas" w:cs="Times New Roman"/>
+          <w:color w:val="D4D4D4"/>
+          <w:sz w:val="21"/>
+          <w:szCs w:val="21"/>
+        </w:rPr>
+        <w:t>app_</w:t>
+      </w:r>
+      <w:proofErr w:type="gramStart"/>
+      <w:r>
+        <w:rPr>
+          <w:rFonts w:ascii="Consolas" w:eastAsia="Times New Roman" w:hAnsi="Consolas" w:cs="Times New Roman"/>
+          <w:color w:val="D4D4D4"/>
+          <w:sz w:val="21"/>
+          <w:szCs w:val="21"/>
+        </w:rPr>
+        <w:t>config</w:t>
+      </w:r>
+      <w:proofErr w:type="spellEnd"/>
+      <w:r>
+        <w:rPr>
+          <w:rFonts w:ascii="Consolas" w:eastAsia="Times New Roman" w:hAnsi="Consolas" w:cs="Times New Roman"/>
+          <w:color w:val="D4D4D4"/>
+          <w:sz w:val="21"/>
+          <w:szCs w:val="21"/>
+        </w:rPr>
+        <w:t>[</w:t>
+      </w:r>
+      <w:proofErr w:type="gramEnd"/>
+      <w:r>
+        <w:rPr>
+          <w:rFonts w:ascii="Consolas" w:eastAsia="Times New Roman" w:hAnsi="Consolas" w:cs="Times New Roman"/>
+          <w:color w:val="CE9178"/>
+          <w:sz w:val="21"/>
+          <w:szCs w:val="21"/>
+        </w:rPr>
+        <w:t>'</w:t>
+      </w:r>
+      <w:proofErr w:type="spellStart"/>
+      <w:r>
+        <w:rPr>
+          <w:rFonts w:ascii="Consolas" w:eastAsia="Times New Roman" w:hAnsi="Consolas" w:cs="Times New Roman"/>
+          <w:color w:val="CE9178"/>
+          <w:sz w:val="21"/>
+          <w:szCs w:val="21"/>
+        </w:rPr>
+        <w:t>db_name</w:t>
+      </w:r>
+      <w:proofErr w:type="spellEnd"/>
+      <w:r>
+        <w:rPr>
+          <w:rFonts w:ascii="Consolas" w:eastAsia="Times New Roman" w:hAnsi="Consolas" w:cs="Times New Roman"/>
+          <w:color w:val="CE9178"/>
+          <w:sz w:val="21"/>
+          <w:szCs w:val="21"/>
+        </w:rPr>
+        <w:t>'</w:t>
+      </w:r>
+      <w:r>
+        <w:rPr>
+          <w:rFonts w:ascii="Consolas" w:eastAsia="Times New Roman" w:hAnsi="Consolas" w:cs="Times New Roman"/>
+          <w:color w:val="D4D4D4"/>
+          <w:sz w:val="21"/>
+          <w:szCs w:val="21"/>
+        </w:rPr>
+        <w:t>]</w:t>
+      </w:r>
+    </w:p>
+    <w:p>
+      <w:pPr>
+        <w:shd w:val="clear" w:color="auto" w:fill="1E1E1E"/>
+        <w:spacing w:after="0" w:line="285" w:lineRule="atLeast"/>
+        <w:rPr>
+          <w:rFonts w:ascii="Consolas" w:eastAsia="Times New Roman" w:hAnsi="Consolas" w:cs="Times New Roman"/>
+          <w:color w:val="D4D4D4"/>
+          <w:sz w:val="21"/>
+          <w:szCs w:val="21"/>
+        </w:rPr>
+      </w:pPr>
+    </w:p>
+    <w:p>
+      <w:pPr>
+        <w:rPr>
+          <w:rFonts w:asciiTheme="majorBidi" w:hAnsiTheme="majorBidi" w:cstheme="majorBidi"/>
+          <w:sz w:val="28"/>
+          <w:szCs w:val="28"/>
+        </w:rPr>
+      </w:pPr>
+    </w:p>
+    <w:p>
+      <w:pPr>
+        <w:shd w:val="clear" w:color="auto" w:fill="1E1E1E"/>
+        <w:spacing w:after="0" w:line="285" w:lineRule="atLeast"/>
+        <w:rPr>
+          <w:rFonts w:ascii="Consolas" w:eastAsia="Times New Roman" w:hAnsi="Consolas" w:cs="Times New Roman"/>
+          <w:color w:val="D4D4D4"/>
+          <w:sz w:val="21"/>
+          <w:szCs w:val="21"/>
+        </w:rPr>
+      </w:pPr>
+      <w:r>
+        <w:rPr>
+          <w:rFonts w:ascii="Consolas" w:eastAsia="Times New Roman" w:hAnsi="Consolas" w:cs="Times New Roman"/>
+          <w:color w:val="D4D4D4"/>
+          <w:sz w:val="21"/>
+          <w:szCs w:val="21"/>
+        </w:rPr>
         <w:t> </w:t>
       </w:r>
+      <w:proofErr w:type="gramStart"/>
+      <w:r>
+        <w:rPr>
+          <w:rFonts w:ascii="Consolas" w:eastAsia="Times New Roman" w:hAnsi="Consolas" w:cs="Times New Roman"/>
+          <w:color w:val="D4D4D4"/>
+          <w:sz w:val="21"/>
+          <w:szCs w:val="21"/>
+        </w:rPr>
+        <w:t>employees</w:t>
+      </w:r>
+      <w:proofErr w:type="gramEnd"/>
+      <w:r>
+        <w:rPr>
+          <w:rFonts w:ascii="Consolas" w:eastAsia="Times New Roman" w:hAnsi="Consolas" w:cs="Times New Roman"/>
+          <w:color w:val="D4D4D4"/>
+          <w:sz w:val="21"/>
+          <w:szCs w:val="21"/>
+        </w:rPr>
+        <w:t xml:space="preserve"> = </w:t>
+      </w:r>
+      <w:r>
+        <w:rPr>
+          <w:rFonts w:ascii="Consolas" w:eastAsia="Times New Roman" w:hAnsi="Consolas" w:cs="Times New Roman"/>
+          <w:color w:val="4EC9B0"/>
+          <w:sz w:val="21"/>
+          <w:szCs w:val="21"/>
+        </w:rPr>
+        <w:t>set</w:t>
+      </w:r>
+      <w:r>
+        <w:rPr>
+          <w:rFonts w:ascii="Consolas" w:eastAsia="Times New Roman" w:hAnsi="Consolas" w:cs="Times New Roman"/>
+          <w:color w:val="D4D4D4"/>
+          <w:sz w:val="21"/>
+          <w:szCs w:val="21"/>
+        </w:rPr>
+        <w:t>()</w:t>
+      </w:r>
+    </w:p>
+    <w:p>
+      <w:pPr>
+        <w:shd w:val="clear" w:color="auto" w:fill="1E1E1E"/>
+        <w:spacing w:after="0" w:line="285" w:lineRule="atLeast"/>
+        <w:rPr>
+          <w:rFonts w:ascii="Consolas" w:eastAsia="Times New Roman" w:hAnsi="Consolas" w:cs="Times New Roman"/>
+          <w:color w:val="D4D4D4"/>
+          <w:sz w:val="21"/>
+          <w:szCs w:val="21"/>
+        </w:rPr>
+      </w:pPr>
+    </w:p>
+    <w:p>
+      <w:pPr>
+        <w:shd w:val="clear" w:color="auto" w:fill="1E1E1E"/>
+        <w:spacing w:after="0" w:line="285" w:lineRule="atLeast"/>
+        <w:rPr>
+          <w:rFonts w:ascii="Consolas" w:eastAsia="Times New Roman" w:hAnsi="Consolas" w:cs="Times New Roman"/>
+          <w:color w:val="D4D4D4"/>
+          <w:sz w:val="21"/>
+          <w:szCs w:val="21"/>
+        </w:rPr>
+      </w:pPr>
+      <w:r>
+        <w:rPr>
+          <w:rFonts w:ascii="Consolas" w:eastAsia="Times New Roman" w:hAnsi="Consolas" w:cs="Times New Roman"/>
+          <w:color w:val="D4D4D4"/>
+          <w:sz w:val="21"/>
+          <w:szCs w:val="21"/>
+        </w:rPr>
+        <w:lastRenderedPageBreak/>
+        <w:t xml:space="preserve">        </w:t>
+      </w:r>
+      <w:proofErr w:type="gramStart"/>
+      <w:r>
+        <w:rPr>
+          <w:rFonts w:ascii="Consolas" w:eastAsia="Times New Roman" w:hAnsi="Consolas" w:cs="Times New Roman"/>
+          <w:color w:val="C586C0"/>
+          <w:sz w:val="21"/>
+          <w:szCs w:val="21"/>
+        </w:rPr>
+        <w:t>for</w:t>
+      </w:r>
+      <w:proofErr w:type="gramEnd"/>
+      <w:r>
+        <w:rPr>
+          <w:rFonts w:ascii="Consolas" w:eastAsia="Times New Roman" w:hAnsi="Consolas" w:cs="Times New Roman"/>
+          <w:color w:val="D4D4D4"/>
+          <w:sz w:val="21"/>
+          <w:szCs w:val="21"/>
+        </w:rPr>
+        <w:t xml:space="preserve"> sender </w:t>
+      </w:r>
+      <w:r>
+        <w:rPr>
+          <w:rFonts w:ascii="Consolas" w:eastAsia="Times New Roman" w:hAnsi="Consolas" w:cs="Times New Roman"/>
+          <w:color w:val="C586C0"/>
+          <w:sz w:val="21"/>
+          <w:szCs w:val="21"/>
+        </w:rPr>
+        <w:t>in</w:t>
+      </w:r>
+      <w:r>
+        <w:rPr>
+          <w:rFonts w:ascii="Consolas" w:eastAsia="Times New Roman" w:hAnsi="Consolas" w:cs="Times New Roman"/>
+          <w:color w:val="D4D4D4"/>
+          <w:sz w:val="21"/>
+          <w:szCs w:val="21"/>
+        </w:rPr>
+        <w:t xml:space="preserve"> data[</w:t>
+      </w:r>
+      <w:r>
+        <w:rPr>
+          <w:rFonts w:ascii="Consolas" w:eastAsia="Times New Roman" w:hAnsi="Consolas" w:cs="Times New Roman"/>
+          <w:color w:val="CE9178"/>
+          <w:sz w:val="21"/>
+          <w:szCs w:val="21"/>
+        </w:rPr>
+        <w:t>'sender'</w:t>
+      </w:r>
+      <w:r>
+        <w:rPr>
+          <w:rFonts w:ascii="Consolas" w:eastAsia="Times New Roman" w:hAnsi="Consolas" w:cs="Times New Roman"/>
+          <w:color w:val="D4D4D4"/>
+          <w:sz w:val="21"/>
+          <w:szCs w:val="21"/>
+        </w:rPr>
+        <w:t>].</w:t>
+      </w:r>
       <w:proofErr w:type="spellStart"/>
       <w:r>
         <w:rPr>
@@ -3582,7 +4169,7 @@
           <w:sz w:val="21"/>
           <w:szCs w:val="21"/>
         </w:rPr>
-        <w:t>config.DATABASE_URL</w:t>
+        <w:t>to_list</w:t>
       </w:r>
       <w:proofErr w:type="spellEnd"/>
       <w:r>
@@ -3592,6 +4179,1030 @@
           <w:sz w:val="21"/>
           <w:szCs w:val="21"/>
         </w:rPr>
+        <w:t>():</w:t>
+      </w:r>
+    </w:p>
+    <w:p>
+      <w:pPr>
+        <w:shd w:val="clear" w:color="auto" w:fill="1E1E1E"/>
+        <w:spacing w:after="0" w:line="285" w:lineRule="atLeast"/>
+        <w:rPr>
+          <w:rFonts w:ascii="Consolas" w:eastAsia="Times New Roman" w:hAnsi="Consolas" w:cs="Times New Roman"/>
+          <w:color w:val="D4D4D4"/>
+          <w:sz w:val="21"/>
+          <w:szCs w:val="21"/>
+        </w:rPr>
+      </w:pPr>
+      <w:r>
+        <w:rPr>
+          <w:rFonts w:ascii="Consolas" w:eastAsia="Times New Roman" w:hAnsi="Consolas" w:cs="Times New Roman"/>
+          <w:color w:val="D4D4D4"/>
+          <w:sz w:val="21"/>
+          <w:szCs w:val="21"/>
+        </w:rPr>
+        <w:t xml:space="preserve">            </w:t>
+      </w:r>
+      <w:proofErr w:type="spellStart"/>
+      <w:proofErr w:type="gramStart"/>
+      <w:r>
+        <w:rPr>
+          <w:rFonts w:ascii="Consolas" w:eastAsia="Times New Roman" w:hAnsi="Consolas" w:cs="Times New Roman"/>
+          <w:color w:val="D4D4D4"/>
+          <w:sz w:val="21"/>
+          <w:szCs w:val="21"/>
+        </w:rPr>
+        <w:t>employees.add</w:t>
+      </w:r>
+      <w:proofErr w:type="spellEnd"/>
+      <w:r>
+        <w:rPr>
+          <w:rFonts w:ascii="Consolas" w:eastAsia="Times New Roman" w:hAnsi="Consolas" w:cs="Times New Roman"/>
+          <w:color w:val="D4D4D4"/>
+          <w:sz w:val="21"/>
+          <w:szCs w:val="21"/>
+        </w:rPr>
+        <w:t>(</w:t>
+      </w:r>
+      <w:proofErr w:type="gramEnd"/>
+      <w:r>
+        <w:rPr>
+          <w:rFonts w:ascii="Consolas" w:eastAsia="Times New Roman" w:hAnsi="Consolas" w:cs="Times New Roman"/>
+          <w:color w:val="D4D4D4"/>
+          <w:sz w:val="21"/>
+          <w:szCs w:val="21"/>
+        </w:rPr>
+        <w:t>sender)</w:t>
+      </w:r>
+    </w:p>
+    <w:p>
+      <w:pPr>
+        <w:shd w:val="clear" w:color="auto" w:fill="1E1E1E"/>
+        <w:spacing w:after="0" w:line="285" w:lineRule="atLeast"/>
+        <w:rPr>
+          <w:rFonts w:ascii="Consolas" w:eastAsia="Times New Roman" w:hAnsi="Consolas" w:cs="Times New Roman"/>
+          <w:color w:val="D4D4D4"/>
+          <w:sz w:val="21"/>
+          <w:szCs w:val="21"/>
+        </w:rPr>
+      </w:pPr>
+      <w:r>
+        <w:rPr>
+          <w:rFonts w:ascii="Consolas" w:eastAsia="Times New Roman" w:hAnsi="Consolas" w:cs="Times New Roman"/>
+          <w:color w:val="D4D4D4"/>
+          <w:sz w:val="21"/>
+          <w:szCs w:val="21"/>
+        </w:rPr>
+        <w:t xml:space="preserve">        </w:t>
+      </w:r>
+      <w:r>
+        <w:rPr>
+          <w:rFonts w:ascii="Consolas" w:eastAsia="Times New Roman" w:hAnsi="Consolas" w:cs="Times New Roman"/>
+          <w:color w:val="6A9955"/>
+          <w:sz w:val="21"/>
+          <w:szCs w:val="21"/>
+        </w:rPr>
+        <w:t xml:space="preserve"># </w:t>
+      </w:r>
+      <w:proofErr w:type="spellStart"/>
+      <w:proofErr w:type="gramStart"/>
+      <w:r>
+        <w:rPr>
+          <w:rFonts w:ascii="Consolas" w:eastAsia="Times New Roman" w:hAnsi="Consolas" w:cs="Times New Roman"/>
+          <w:color w:val="6A9955"/>
+          <w:sz w:val="21"/>
+          <w:szCs w:val="21"/>
+        </w:rPr>
+        <w:t>endfor</w:t>
+      </w:r>
+      <w:proofErr w:type="spellEnd"/>
+      <w:proofErr w:type="gramEnd"/>
+    </w:p>
+    <w:p>
+      <w:pPr>
+        <w:shd w:val="clear" w:color="auto" w:fill="1E1E1E"/>
+        <w:spacing w:after="0" w:line="285" w:lineRule="atLeast"/>
+        <w:rPr>
+          <w:rFonts w:ascii="Consolas" w:eastAsia="Times New Roman" w:hAnsi="Consolas" w:cs="Times New Roman"/>
+          <w:color w:val="D4D4D4"/>
+          <w:sz w:val="21"/>
+          <w:szCs w:val="21"/>
+        </w:rPr>
+      </w:pPr>
+      <w:r>
+        <w:rPr>
+          <w:rFonts w:ascii="Consolas" w:eastAsia="Times New Roman" w:hAnsi="Consolas" w:cs="Times New Roman"/>
+          <w:color w:val="D4D4D4"/>
+          <w:sz w:val="21"/>
+          <w:szCs w:val="21"/>
+        </w:rPr>
+        <w:t xml:space="preserve">            </w:t>
+      </w:r>
+    </w:p>
+    <w:p>
+      <w:pPr>
+        <w:shd w:val="clear" w:color="auto" w:fill="1E1E1E"/>
+        <w:spacing w:after="0" w:line="285" w:lineRule="atLeast"/>
+        <w:rPr>
+          <w:rFonts w:ascii="Consolas" w:eastAsia="Times New Roman" w:hAnsi="Consolas" w:cs="Times New Roman"/>
+          <w:color w:val="D4D4D4"/>
+          <w:sz w:val="21"/>
+          <w:szCs w:val="21"/>
+        </w:rPr>
+      </w:pPr>
+      <w:r>
+        <w:rPr>
+          <w:rFonts w:ascii="Consolas" w:eastAsia="Times New Roman" w:hAnsi="Consolas" w:cs="Times New Roman"/>
+          <w:color w:val="D4D4D4"/>
+          <w:sz w:val="21"/>
+          <w:szCs w:val="21"/>
+        </w:rPr>
+        <w:t xml:space="preserve">        </w:t>
+      </w:r>
+      <w:proofErr w:type="gramStart"/>
+      <w:r>
+        <w:rPr>
+          <w:rFonts w:ascii="Consolas" w:eastAsia="Times New Roman" w:hAnsi="Consolas" w:cs="Times New Roman"/>
+          <w:color w:val="C586C0"/>
+          <w:sz w:val="21"/>
+          <w:szCs w:val="21"/>
+        </w:rPr>
+        <w:t>for</w:t>
+      </w:r>
+      <w:proofErr w:type="gramEnd"/>
+      <w:r>
+        <w:rPr>
+          <w:rFonts w:ascii="Consolas" w:eastAsia="Times New Roman" w:hAnsi="Consolas" w:cs="Times New Roman"/>
+          <w:color w:val="D4D4D4"/>
+          <w:sz w:val="21"/>
+          <w:szCs w:val="21"/>
+        </w:rPr>
+        <w:t xml:space="preserve"> recipients </w:t>
+      </w:r>
+      <w:r>
+        <w:rPr>
+          <w:rFonts w:ascii="Consolas" w:eastAsia="Times New Roman" w:hAnsi="Consolas" w:cs="Times New Roman"/>
+          <w:color w:val="C586C0"/>
+          <w:sz w:val="21"/>
+          <w:szCs w:val="21"/>
+        </w:rPr>
+        <w:t>in</w:t>
+      </w:r>
+      <w:r>
+        <w:rPr>
+          <w:rFonts w:ascii="Consolas" w:eastAsia="Times New Roman" w:hAnsi="Consolas" w:cs="Times New Roman"/>
+          <w:color w:val="D4D4D4"/>
+          <w:sz w:val="21"/>
+          <w:szCs w:val="21"/>
+        </w:rPr>
+        <w:t xml:space="preserve"> data[</w:t>
+      </w:r>
+      <w:r>
+        <w:rPr>
+          <w:rFonts w:ascii="Consolas" w:eastAsia="Times New Roman" w:hAnsi="Consolas" w:cs="Times New Roman"/>
+          <w:color w:val="CE9178"/>
+          <w:sz w:val="21"/>
+          <w:szCs w:val="21"/>
+        </w:rPr>
+        <w:t>'recipient'</w:t>
+      </w:r>
+      <w:r>
+        <w:rPr>
+          <w:rFonts w:ascii="Consolas" w:eastAsia="Times New Roman" w:hAnsi="Consolas" w:cs="Times New Roman"/>
+          <w:color w:val="D4D4D4"/>
+          <w:sz w:val="21"/>
+          <w:szCs w:val="21"/>
+        </w:rPr>
+        <w:t>].</w:t>
+      </w:r>
+      <w:proofErr w:type="spellStart"/>
+      <w:r>
+        <w:rPr>
+          <w:rFonts w:ascii="Consolas" w:eastAsia="Times New Roman" w:hAnsi="Consolas" w:cs="Times New Roman"/>
+          <w:color w:val="D4D4D4"/>
+          <w:sz w:val="21"/>
+          <w:szCs w:val="21"/>
+        </w:rPr>
+        <w:t>to_list</w:t>
+      </w:r>
+      <w:proofErr w:type="spellEnd"/>
+      <w:r>
+        <w:rPr>
+          <w:rFonts w:ascii="Consolas" w:eastAsia="Times New Roman" w:hAnsi="Consolas" w:cs="Times New Roman"/>
+          <w:color w:val="D4D4D4"/>
+          <w:sz w:val="21"/>
+          <w:szCs w:val="21"/>
+        </w:rPr>
+        <w:t>():</w:t>
+      </w:r>
+    </w:p>
+    <w:p>
+      <w:pPr>
+        <w:shd w:val="clear" w:color="auto" w:fill="1E1E1E"/>
+        <w:spacing w:after="0" w:line="285" w:lineRule="atLeast"/>
+        <w:rPr>
+          <w:rFonts w:ascii="Consolas" w:eastAsia="Times New Roman" w:hAnsi="Consolas" w:cs="Times New Roman"/>
+          <w:color w:val="D4D4D4"/>
+          <w:sz w:val="21"/>
+          <w:szCs w:val="21"/>
+        </w:rPr>
+      </w:pPr>
+      <w:r>
+        <w:rPr>
+          <w:rFonts w:ascii="Consolas" w:eastAsia="Times New Roman" w:hAnsi="Consolas" w:cs="Times New Roman"/>
+          <w:color w:val="D4D4D4"/>
+          <w:sz w:val="21"/>
+          <w:szCs w:val="21"/>
+        </w:rPr>
+        <w:t xml:space="preserve">            </w:t>
+      </w:r>
+      <w:proofErr w:type="gramStart"/>
+      <w:r>
+        <w:rPr>
+          <w:rFonts w:ascii="Consolas" w:eastAsia="Times New Roman" w:hAnsi="Consolas" w:cs="Times New Roman"/>
+          <w:color w:val="C586C0"/>
+          <w:sz w:val="21"/>
+          <w:szCs w:val="21"/>
+        </w:rPr>
+        <w:t>for</w:t>
+      </w:r>
+      <w:proofErr w:type="gramEnd"/>
+      <w:r>
+        <w:rPr>
+          <w:rFonts w:ascii="Consolas" w:eastAsia="Times New Roman" w:hAnsi="Consolas" w:cs="Times New Roman"/>
+          <w:color w:val="D4D4D4"/>
+          <w:sz w:val="21"/>
+          <w:szCs w:val="21"/>
+        </w:rPr>
+        <w:t xml:space="preserve"> r </w:t>
+      </w:r>
+      <w:r>
+        <w:rPr>
+          <w:rFonts w:ascii="Consolas" w:eastAsia="Times New Roman" w:hAnsi="Consolas" w:cs="Times New Roman"/>
+          <w:color w:val="C586C0"/>
+          <w:sz w:val="21"/>
+          <w:szCs w:val="21"/>
+        </w:rPr>
+        <w:t>in</w:t>
+      </w:r>
+      <w:r>
+        <w:rPr>
+          <w:rFonts w:ascii="Consolas" w:eastAsia="Times New Roman" w:hAnsi="Consolas" w:cs="Times New Roman"/>
+          <w:color w:val="D4D4D4"/>
+          <w:sz w:val="21"/>
+          <w:szCs w:val="21"/>
+        </w:rPr>
+        <w:t xml:space="preserve"> recipients:</w:t>
+      </w:r>
+    </w:p>
+    <w:p>
+      <w:pPr>
+        <w:shd w:val="clear" w:color="auto" w:fill="1E1E1E"/>
+        <w:spacing w:after="0" w:line="285" w:lineRule="atLeast"/>
+        <w:rPr>
+          <w:rFonts w:ascii="Consolas" w:eastAsia="Times New Roman" w:hAnsi="Consolas" w:cs="Times New Roman"/>
+          <w:color w:val="D4D4D4"/>
+          <w:sz w:val="21"/>
+          <w:szCs w:val="21"/>
+        </w:rPr>
+      </w:pPr>
+      <w:r>
+        <w:rPr>
+          <w:rFonts w:ascii="Consolas" w:eastAsia="Times New Roman" w:hAnsi="Consolas" w:cs="Times New Roman"/>
+          <w:color w:val="D4D4D4"/>
+          <w:sz w:val="21"/>
+          <w:szCs w:val="21"/>
+        </w:rPr>
+        <w:t xml:space="preserve">                </w:t>
+      </w:r>
+      <w:proofErr w:type="spellStart"/>
+      <w:r>
+        <w:rPr>
+          <w:rFonts w:ascii="Consolas" w:eastAsia="Times New Roman" w:hAnsi="Consolas" w:cs="Times New Roman"/>
+          <w:color w:val="D4D4D4"/>
+          <w:sz w:val="21"/>
+          <w:szCs w:val="21"/>
+        </w:rPr>
+        <w:t>employees.add</w:t>
+      </w:r>
+      <w:proofErr w:type="spellEnd"/>
+      <w:r>
+        <w:rPr>
+          <w:rFonts w:ascii="Consolas" w:eastAsia="Times New Roman" w:hAnsi="Consolas" w:cs="Times New Roman"/>
+          <w:color w:val="D4D4D4"/>
+          <w:sz w:val="21"/>
+          <w:szCs w:val="21"/>
+        </w:rPr>
+        <w:t>(r)</w:t>
+      </w:r>
+    </w:p>
+    <w:p>
+      <w:pPr>
+        <w:shd w:val="clear" w:color="auto" w:fill="1E1E1E"/>
+        <w:spacing w:after="0" w:line="285" w:lineRule="atLeast"/>
+        <w:rPr>
+          <w:rFonts w:ascii="Consolas" w:eastAsia="Times New Roman" w:hAnsi="Consolas" w:cs="Times New Roman"/>
+          <w:color w:val="D4D4D4"/>
+          <w:sz w:val="21"/>
+          <w:szCs w:val="21"/>
+        </w:rPr>
+      </w:pPr>
+      <w:r>
+        <w:rPr>
+          <w:rFonts w:ascii="Consolas" w:eastAsia="Times New Roman" w:hAnsi="Consolas" w:cs="Times New Roman"/>
+          <w:color w:val="D4D4D4"/>
+          <w:sz w:val="21"/>
+          <w:szCs w:val="21"/>
+        </w:rPr>
+        <w:t xml:space="preserve">            </w:t>
+      </w:r>
+      <w:r>
+        <w:rPr>
+          <w:rFonts w:ascii="Consolas" w:eastAsia="Times New Roman" w:hAnsi="Consolas" w:cs="Times New Roman"/>
+          <w:color w:val="6A9955"/>
+          <w:sz w:val="21"/>
+          <w:szCs w:val="21"/>
+        </w:rPr>
+        <w:t xml:space="preserve"># </w:t>
+      </w:r>
+      <w:proofErr w:type="spellStart"/>
+      <w:proofErr w:type="gramStart"/>
+      <w:r>
+        <w:rPr>
+          <w:rFonts w:ascii="Consolas" w:eastAsia="Times New Roman" w:hAnsi="Consolas" w:cs="Times New Roman"/>
+          <w:color w:val="6A9955"/>
+          <w:sz w:val="21"/>
+          <w:szCs w:val="21"/>
+        </w:rPr>
+        <w:t>endfor</w:t>
+      </w:r>
+      <w:proofErr w:type="spellEnd"/>
+      <w:proofErr w:type="gramEnd"/>
+    </w:p>
+    <w:p>
+      <w:pPr>
+        <w:shd w:val="clear" w:color="auto" w:fill="1E1E1E"/>
+        <w:spacing w:after="0" w:line="285" w:lineRule="atLeast"/>
+        <w:rPr>
+          <w:rFonts w:ascii="Consolas" w:eastAsia="Times New Roman" w:hAnsi="Consolas" w:cs="Times New Roman"/>
+          <w:color w:val="D4D4D4"/>
+          <w:sz w:val="21"/>
+          <w:szCs w:val="21"/>
+        </w:rPr>
+      </w:pPr>
+      <w:r>
+        <w:rPr>
+          <w:rFonts w:ascii="Consolas" w:eastAsia="Times New Roman" w:hAnsi="Consolas" w:cs="Times New Roman"/>
+          <w:color w:val="D4D4D4"/>
+          <w:sz w:val="21"/>
+          <w:szCs w:val="21"/>
+        </w:rPr>
+        <w:t xml:space="preserve">        </w:t>
+      </w:r>
+      <w:r>
+        <w:rPr>
+          <w:rFonts w:ascii="Consolas" w:eastAsia="Times New Roman" w:hAnsi="Consolas" w:cs="Times New Roman"/>
+          <w:color w:val="6A9955"/>
+          <w:sz w:val="21"/>
+          <w:szCs w:val="21"/>
+        </w:rPr>
+        <w:t xml:space="preserve"># </w:t>
+      </w:r>
+      <w:proofErr w:type="spellStart"/>
+      <w:proofErr w:type="gramStart"/>
+      <w:r>
+        <w:rPr>
+          <w:rFonts w:ascii="Consolas" w:eastAsia="Times New Roman" w:hAnsi="Consolas" w:cs="Times New Roman"/>
+          <w:color w:val="6A9955"/>
+          <w:sz w:val="21"/>
+          <w:szCs w:val="21"/>
+        </w:rPr>
+        <w:t>endfor</w:t>
+      </w:r>
+      <w:proofErr w:type="spellEnd"/>
+      <w:proofErr w:type="gramEnd"/>
+    </w:p>
+    <w:p>
+      <w:pPr>
+        <w:shd w:val="clear" w:color="auto" w:fill="1E1E1E"/>
+        <w:spacing w:after="0" w:line="285" w:lineRule="atLeast"/>
+        <w:rPr>
+          <w:rFonts w:ascii="Consolas" w:eastAsia="Times New Roman" w:hAnsi="Consolas" w:cs="Times New Roman"/>
+          <w:color w:val="D4D4D4"/>
+          <w:sz w:val="21"/>
+          <w:szCs w:val="21"/>
+        </w:rPr>
+      </w:pPr>
+      <w:r>
+        <w:rPr>
+          <w:rFonts w:ascii="Consolas" w:eastAsia="Times New Roman" w:hAnsi="Consolas" w:cs="Times New Roman"/>
+          <w:color w:val="D4D4D4"/>
+          <w:sz w:val="21"/>
+          <w:szCs w:val="21"/>
+        </w:rPr>
+        <w:t xml:space="preserve">                </w:t>
+      </w:r>
+    </w:p>
+    <w:p>
+      <w:pPr>
+        <w:shd w:val="clear" w:color="auto" w:fill="1E1E1E"/>
+        <w:spacing w:after="0" w:line="285" w:lineRule="atLeast"/>
+        <w:rPr>
+          <w:rFonts w:ascii="Consolas" w:eastAsia="Times New Roman" w:hAnsi="Consolas" w:cs="Times New Roman"/>
+          <w:color w:val="D4D4D4"/>
+          <w:sz w:val="21"/>
+          <w:szCs w:val="21"/>
+        </w:rPr>
+      </w:pPr>
+      <w:r>
+        <w:rPr>
+          <w:rFonts w:ascii="Consolas" w:eastAsia="Times New Roman" w:hAnsi="Consolas" w:cs="Times New Roman"/>
+          <w:color w:val="D4D4D4"/>
+          <w:sz w:val="21"/>
+          <w:szCs w:val="21"/>
+        </w:rPr>
+        <w:t xml:space="preserve">        </w:t>
+      </w:r>
+      <w:proofErr w:type="gramStart"/>
+      <w:r>
+        <w:rPr>
+          <w:rFonts w:ascii="Consolas" w:eastAsia="Times New Roman" w:hAnsi="Consolas" w:cs="Times New Roman"/>
+          <w:color w:val="C586C0"/>
+          <w:sz w:val="21"/>
+          <w:szCs w:val="21"/>
+        </w:rPr>
+        <w:t>for</w:t>
+      </w:r>
+      <w:proofErr w:type="gramEnd"/>
+      <w:r>
+        <w:rPr>
+          <w:rFonts w:ascii="Consolas" w:eastAsia="Times New Roman" w:hAnsi="Consolas" w:cs="Times New Roman"/>
+          <w:color w:val="D4D4D4"/>
+          <w:sz w:val="21"/>
+          <w:szCs w:val="21"/>
+        </w:rPr>
+        <w:t xml:space="preserve"> </w:t>
+      </w:r>
+      <w:proofErr w:type="spellStart"/>
+      <w:r>
+        <w:rPr>
+          <w:rFonts w:ascii="Consolas" w:eastAsia="Times New Roman" w:hAnsi="Consolas" w:cs="Times New Roman"/>
+          <w:color w:val="D4D4D4"/>
+          <w:sz w:val="21"/>
+          <w:szCs w:val="21"/>
+        </w:rPr>
+        <w:t>cced</w:t>
+      </w:r>
+      <w:proofErr w:type="spellEnd"/>
+      <w:r>
+        <w:rPr>
+          <w:rFonts w:ascii="Consolas" w:eastAsia="Times New Roman" w:hAnsi="Consolas" w:cs="Times New Roman"/>
+          <w:color w:val="D4D4D4"/>
+          <w:sz w:val="21"/>
+          <w:szCs w:val="21"/>
+        </w:rPr>
+        <w:t xml:space="preserve"> </w:t>
+      </w:r>
+      <w:r>
+        <w:rPr>
+          <w:rFonts w:ascii="Consolas" w:eastAsia="Times New Roman" w:hAnsi="Consolas" w:cs="Times New Roman"/>
+          <w:color w:val="C586C0"/>
+          <w:sz w:val="21"/>
+          <w:szCs w:val="21"/>
+        </w:rPr>
+        <w:t>in</w:t>
+      </w:r>
+      <w:r>
+        <w:rPr>
+          <w:rFonts w:ascii="Consolas" w:eastAsia="Times New Roman" w:hAnsi="Consolas" w:cs="Times New Roman"/>
+          <w:color w:val="D4D4D4"/>
+          <w:sz w:val="21"/>
+          <w:szCs w:val="21"/>
+        </w:rPr>
+        <w:t xml:space="preserve"> data[</w:t>
+      </w:r>
+      <w:r>
+        <w:rPr>
+          <w:rFonts w:ascii="Consolas" w:eastAsia="Times New Roman" w:hAnsi="Consolas" w:cs="Times New Roman"/>
+          <w:color w:val="CE9178"/>
+          <w:sz w:val="21"/>
+          <w:szCs w:val="21"/>
+        </w:rPr>
+        <w:t>'cc'</w:t>
+      </w:r>
+      <w:r>
+        <w:rPr>
+          <w:rFonts w:ascii="Consolas" w:eastAsia="Times New Roman" w:hAnsi="Consolas" w:cs="Times New Roman"/>
+          <w:color w:val="D4D4D4"/>
+          <w:sz w:val="21"/>
+          <w:szCs w:val="21"/>
+        </w:rPr>
+        <w:t>].</w:t>
+      </w:r>
+      <w:proofErr w:type="spellStart"/>
+      <w:r>
+        <w:rPr>
+          <w:rFonts w:ascii="Consolas" w:eastAsia="Times New Roman" w:hAnsi="Consolas" w:cs="Times New Roman"/>
+          <w:color w:val="D4D4D4"/>
+          <w:sz w:val="21"/>
+          <w:szCs w:val="21"/>
+        </w:rPr>
+        <w:t>to_list</w:t>
+      </w:r>
+      <w:proofErr w:type="spellEnd"/>
+      <w:r>
+        <w:rPr>
+          <w:rFonts w:ascii="Consolas" w:eastAsia="Times New Roman" w:hAnsi="Consolas" w:cs="Times New Roman"/>
+          <w:color w:val="D4D4D4"/>
+          <w:sz w:val="21"/>
+          <w:szCs w:val="21"/>
+        </w:rPr>
+        <w:t>():</w:t>
+      </w:r>
+    </w:p>
+    <w:p>
+      <w:pPr>
+        <w:shd w:val="clear" w:color="auto" w:fill="1E1E1E"/>
+        <w:spacing w:after="0" w:line="285" w:lineRule="atLeast"/>
+        <w:rPr>
+          <w:rFonts w:ascii="Consolas" w:eastAsia="Times New Roman" w:hAnsi="Consolas" w:cs="Times New Roman"/>
+          <w:color w:val="D4D4D4"/>
+          <w:sz w:val="21"/>
+          <w:szCs w:val="21"/>
+        </w:rPr>
+      </w:pPr>
+      <w:r>
+        <w:rPr>
+          <w:rFonts w:ascii="Consolas" w:eastAsia="Times New Roman" w:hAnsi="Consolas" w:cs="Times New Roman"/>
+          <w:color w:val="D4D4D4"/>
+          <w:sz w:val="21"/>
+          <w:szCs w:val="21"/>
+        </w:rPr>
+        <w:t xml:space="preserve">            </w:t>
+      </w:r>
+      <w:proofErr w:type="gramStart"/>
+      <w:r>
+        <w:rPr>
+          <w:rFonts w:ascii="Consolas" w:eastAsia="Times New Roman" w:hAnsi="Consolas" w:cs="Times New Roman"/>
+          <w:color w:val="C586C0"/>
+          <w:sz w:val="21"/>
+          <w:szCs w:val="21"/>
+        </w:rPr>
+        <w:t>if</w:t>
+      </w:r>
+      <w:proofErr w:type="gramEnd"/>
+      <w:r>
+        <w:rPr>
+          <w:rFonts w:ascii="Consolas" w:eastAsia="Times New Roman" w:hAnsi="Consolas" w:cs="Times New Roman"/>
+          <w:color w:val="D4D4D4"/>
+          <w:sz w:val="21"/>
+          <w:szCs w:val="21"/>
+        </w:rPr>
+        <w:t xml:space="preserve"> </w:t>
+      </w:r>
+      <w:proofErr w:type="spellStart"/>
+      <w:r>
+        <w:rPr>
+          <w:rFonts w:ascii="Consolas" w:eastAsia="Times New Roman" w:hAnsi="Consolas" w:cs="Times New Roman"/>
+          <w:color w:val="D4D4D4"/>
+          <w:sz w:val="21"/>
+          <w:szCs w:val="21"/>
+        </w:rPr>
+        <w:t>cced</w:t>
+      </w:r>
+      <w:proofErr w:type="spellEnd"/>
+      <w:r>
+        <w:rPr>
+          <w:rFonts w:ascii="Consolas" w:eastAsia="Times New Roman" w:hAnsi="Consolas" w:cs="Times New Roman"/>
+          <w:color w:val="D4D4D4"/>
+          <w:sz w:val="21"/>
+          <w:szCs w:val="21"/>
+        </w:rPr>
+        <w:t xml:space="preserve"> != </w:t>
+      </w:r>
+      <w:r>
+        <w:rPr>
+          <w:rFonts w:ascii="Consolas" w:eastAsia="Times New Roman" w:hAnsi="Consolas" w:cs="Times New Roman"/>
+          <w:color w:val="CE9178"/>
+          <w:sz w:val="21"/>
+          <w:szCs w:val="21"/>
+        </w:rPr>
+        <w:t>'None'</w:t>
+      </w:r>
+      <w:r>
+        <w:rPr>
+          <w:rFonts w:ascii="Consolas" w:eastAsia="Times New Roman" w:hAnsi="Consolas" w:cs="Times New Roman"/>
+          <w:color w:val="D4D4D4"/>
+          <w:sz w:val="21"/>
+          <w:szCs w:val="21"/>
+        </w:rPr>
+        <w:t>:</w:t>
+      </w:r>
+    </w:p>
+    <w:p>
+      <w:pPr>
+        <w:shd w:val="clear" w:color="auto" w:fill="1E1E1E"/>
+        <w:spacing w:after="0" w:line="285" w:lineRule="atLeast"/>
+        <w:rPr>
+          <w:rFonts w:ascii="Consolas" w:eastAsia="Times New Roman" w:hAnsi="Consolas" w:cs="Times New Roman"/>
+          <w:color w:val="D4D4D4"/>
+          <w:sz w:val="21"/>
+          <w:szCs w:val="21"/>
+        </w:rPr>
+      </w:pPr>
+      <w:r>
+        <w:rPr>
+          <w:rFonts w:ascii="Consolas" w:eastAsia="Times New Roman" w:hAnsi="Consolas" w:cs="Times New Roman"/>
+          <w:color w:val="D4D4D4"/>
+          <w:sz w:val="21"/>
+          <w:szCs w:val="21"/>
+        </w:rPr>
+        <w:t xml:space="preserve">                </w:t>
+      </w:r>
+      <w:proofErr w:type="gramStart"/>
+      <w:r>
+        <w:rPr>
+          <w:rFonts w:ascii="Consolas" w:eastAsia="Times New Roman" w:hAnsi="Consolas" w:cs="Times New Roman"/>
+          <w:color w:val="C586C0"/>
+          <w:sz w:val="21"/>
+          <w:szCs w:val="21"/>
+        </w:rPr>
+        <w:t>for</w:t>
+      </w:r>
+      <w:proofErr w:type="gramEnd"/>
+      <w:r>
+        <w:rPr>
+          <w:rFonts w:ascii="Consolas" w:eastAsia="Times New Roman" w:hAnsi="Consolas" w:cs="Times New Roman"/>
+          <w:color w:val="D4D4D4"/>
+          <w:sz w:val="21"/>
+          <w:szCs w:val="21"/>
+        </w:rPr>
+        <w:t xml:space="preserve"> cc </w:t>
+      </w:r>
+      <w:r>
+        <w:rPr>
+          <w:rFonts w:ascii="Consolas" w:eastAsia="Times New Roman" w:hAnsi="Consolas" w:cs="Times New Roman"/>
+          <w:color w:val="C586C0"/>
+          <w:sz w:val="21"/>
+          <w:szCs w:val="21"/>
+        </w:rPr>
+        <w:t>in</w:t>
+      </w:r>
+      <w:r>
+        <w:rPr>
+          <w:rFonts w:ascii="Consolas" w:eastAsia="Times New Roman" w:hAnsi="Consolas" w:cs="Times New Roman"/>
+          <w:color w:val="D4D4D4"/>
+          <w:sz w:val="21"/>
+          <w:szCs w:val="21"/>
+        </w:rPr>
+        <w:t xml:space="preserve"> </w:t>
+      </w:r>
+      <w:proofErr w:type="spellStart"/>
+      <w:r>
+        <w:rPr>
+          <w:rFonts w:ascii="Consolas" w:eastAsia="Times New Roman" w:hAnsi="Consolas" w:cs="Times New Roman"/>
+          <w:color w:val="D4D4D4"/>
+          <w:sz w:val="21"/>
+          <w:szCs w:val="21"/>
+        </w:rPr>
+        <w:t>cced</w:t>
+      </w:r>
+      <w:proofErr w:type="spellEnd"/>
+      <w:r>
+        <w:rPr>
+          <w:rFonts w:ascii="Consolas" w:eastAsia="Times New Roman" w:hAnsi="Consolas" w:cs="Times New Roman"/>
+          <w:color w:val="D4D4D4"/>
+          <w:sz w:val="21"/>
+          <w:szCs w:val="21"/>
+        </w:rPr>
+        <w:t>:</w:t>
+      </w:r>
+    </w:p>
+    <w:p>
+      <w:pPr>
+        <w:shd w:val="clear" w:color="auto" w:fill="1E1E1E"/>
+        <w:spacing w:after="0" w:line="285" w:lineRule="atLeast"/>
+        <w:rPr>
+          <w:rFonts w:ascii="Consolas" w:eastAsia="Times New Roman" w:hAnsi="Consolas" w:cs="Times New Roman"/>
+          <w:color w:val="D4D4D4"/>
+          <w:sz w:val="21"/>
+          <w:szCs w:val="21"/>
+        </w:rPr>
+      </w:pPr>
+      <w:r>
+        <w:rPr>
+          <w:rFonts w:ascii="Consolas" w:eastAsia="Times New Roman" w:hAnsi="Consolas" w:cs="Times New Roman"/>
+          <w:color w:val="D4D4D4"/>
+          <w:sz w:val="21"/>
+          <w:szCs w:val="21"/>
+        </w:rPr>
+        <w:t xml:space="preserve">                    </w:t>
+      </w:r>
+      <w:proofErr w:type="spellStart"/>
+      <w:proofErr w:type="gramStart"/>
+      <w:r>
+        <w:rPr>
+          <w:rFonts w:ascii="Consolas" w:eastAsia="Times New Roman" w:hAnsi="Consolas" w:cs="Times New Roman"/>
+          <w:color w:val="D4D4D4"/>
+          <w:sz w:val="21"/>
+          <w:szCs w:val="21"/>
+        </w:rPr>
+        <w:t>employees.add</w:t>
+      </w:r>
+      <w:proofErr w:type="spellEnd"/>
+      <w:r>
+        <w:rPr>
+          <w:rFonts w:ascii="Consolas" w:eastAsia="Times New Roman" w:hAnsi="Consolas" w:cs="Times New Roman"/>
+          <w:color w:val="D4D4D4"/>
+          <w:sz w:val="21"/>
+          <w:szCs w:val="21"/>
+        </w:rPr>
+        <w:t>(</w:t>
+      </w:r>
+      <w:proofErr w:type="gramEnd"/>
+      <w:r>
+        <w:rPr>
+          <w:rFonts w:ascii="Consolas" w:eastAsia="Times New Roman" w:hAnsi="Consolas" w:cs="Times New Roman"/>
+          <w:color w:val="D4D4D4"/>
+          <w:sz w:val="21"/>
+          <w:szCs w:val="21"/>
+        </w:rPr>
+        <w:t>cc)</w:t>
+      </w:r>
+    </w:p>
+    <w:p>
+      <w:pPr>
+        <w:shd w:val="clear" w:color="auto" w:fill="1E1E1E"/>
+        <w:spacing w:after="0" w:line="285" w:lineRule="atLeast"/>
+        <w:rPr>
+          <w:rFonts w:ascii="Consolas" w:eastAsia="Times New Roman" w:hAnsi="Consolas" w:cs="Times New Roman"/>
+          <w:color w:val="D4D4D4"/>
+          <w:sz w:val="21"/>
+          <w:szCs w:val="21"/>
+        </w:rPr>
+      </w:pPr>
+      <w:r>
+        <w:rPr>
+          <w:rFonts w:ascii="Consolas" w:eastAsia="Times New Roman" w:hAnsi="Consolas" w:cs="Times New Roman"/>
+          <w:color w:val="D4D4D4"/>
+          <w:sz w:val="21"/>
+          <w:szCs w:val="21"/>
+        </w:rPr>
+        <w:t xml:space="preserve">                </w:t>
+      </w:r>
+      <w:r>
+        <w:rPr>
+          <w:rFonts w:ascii="Consolas" w:eastAsia="Times New Roman" w:hAnsi="Consolas" w:cs="Times New Roman"/>
+          <w:color w:val="6A9955"/>
+          <w:sz w:val="21"/>
+          <w:szCs w:val="21"/>
+        </w:rPr>
+        <w:t xml:space="preserve"># </w:t>
+      </w:r>
+      <w:proofErr w:type="spellStart"/>
+      <w:proofErr w:type="gramStart"/>
+      <w:r>
+        <w:rPr>
+          <w:rFonts w:ascii="Consolas" w:eastAsia="Times New Roman" w:hAnsi="Consolas" w:cs="Times New Roman"/>
+          <w:color w:val="6A9955"/>
+          <w:sz w:val="21"/>
+          <w:szCs w:val="21"/>
+        </w:rPr>
+        <w:t>endfor</w:t>
+      </w:r>
+      <w:proofErr w:type="spellEnd"/>
+      <w:proofErr w:type="gramEnd"/>
+    </w:p>
+    <w:p>
+      <w:pPr>
+        <w:shd w:val="clear" w:color="auto" w:fill="1E1E1E"/>
+        <w:spacing w:after="0" w:line="285" w:lineRule="atLeast"/>
+        <w:rPr>
+          <w:rFonts w:ascii="Consolas" w:eastAsia="Times New Roman" w:hAnsi="Consolas" w:cs="Times New Roman"/>
+          <w:color w:val="D4D4D4"/>
+          <w:sz w:val="21"/>
+          <w:szCs w:val="21"/>
+        </w:rPr>
+      </w:pPr>
+      <w:r>
+        <w:rPr>
+          <w:rFonts w:ascii="Consolas" w:eastAsia="Times New Roman" w:hAnsi="Consolas" w:cs="Times New Roman"/>
+          <w:color w:val="D4D4D4"/>
+          <w:sz w:val="21"/>
+          <w:szCs w:val="21"/>
+        </w:rPr>
+        <w:t xml:space="preserve">            </w:t>
+      </w:r>
+      <w:r>
+        <w:rPr>
+          <w:rFonts w:ascii="Consolas" w:eastAsia="Times New Roman" w:hAnsi="Consolas" w:cs="Times New Roman"/>
+          <w:color w:val="6A9955"/>
+          <w:sz w:val="21"/>
+          <w:szCs w:val="21"/>
+        </w:rPr>
+        <w:t xml:space="preserve"># </w:t>
+      </w:r>
+      <w:proofErr w:type="spellStart"/>
+      <w:proofErr w:type="gramStart"/>
+      <w:r>
+        <w:rPr>
+          <w:rFonts w:ascii="Consolas" w:eastAsia="Times New Roman" w:hAnsi="Consolas" w:cs="Times New Roman"/>
+          <w:color w:val="6A9955"/>
+          <w:sz w:val="21"/>
+          <w:szCs w:val="21"/>
+        </w:rPr>
+        <w:t>endfor</w:t>
+      </w:r>
+      <w:proofErr w:type="spellEnd"/>
+      <w:proofErr w:type="gramEnd"/>
+    </w:p>
+    <w:p>
+      <w:pPr>
+        <w:shd w:val="clear" w:color="auto" w:fill="1E1E1E"/>
+        <w:spacing w:after="0" w:line="285" w:lineRule="atLeast"/>
+        <w:rPr>
+          <w:rFonts w:ascii="Consolas" w:eastAsia="Times New Roman" w:hAnsi="Consolas" w:cs="Times New Roman"/>
+          <w:color w:val="D4D4D4"/>
+          <w:sz w:val="21"/>
+          <w:szCs w:val="21"/>
+        </w:rPr>
+      </w:pPr>
+      <w:r>
+        <w:rPr>
+          <w:rFonts w:ascii="Consolas" w:eastAsia="Times New Roman" w:hAnsi="Consolas" w:cs="Times New Roman"/>
+          <w:color w:val="D4D4D4"/>
+          <w:sz w:val="21"/>
+          <w:szCs w:val="21"/>
+        </w:rPr>
+        <w:t xml:space="preserve">        </w:t>
+      </w:r>
+      <w:r>
+        <w:rPr>
+          <w:rFonts w:ascii="Consolas" w:eastAsia="Times New Roman" w:hAnsi="Consolas" w:cs="Times New Roman"/>
+          <w:color w:val="6A9955"/>
+          <w:sz w:val="21"/>
+          <w:szCs w:val="21"/>
+        </w:rPr>
+        <w:t xml:space="preserve"># </w:t>
+      </w:r>
+      <w:proofErr w:type="spellStart"/>
+      <w:proofErr w:type="gramStart"/>
+      <w:r>
+        <w:rPr>
+          <w:rFonts w:ascii="Consolas" w:eastAsia="Times New Roman" w:hAnsi="Consolas" w:cs="Times New Roman"/>
+          <w:color w:val="6A9955"/>
+          <w:sz w:val="21"/>
+          <w:szCs w:val="21"/>
+        </w:rPr>
+        <w:t>endfor</w:t>
+      </w:r>
+      <w:proofErr w:type="spellEnd"/>
+      <w:proofErr w:type="gramEnd"/>
+    </w:p>
+    <w:p>
+      <w:pPr>
+        <w:rPr>
+          <w:rFonts w:asciiTheme="majorBidi" w:hAnsiTheme="majorBidi" w:cstheme="majorBidi"/>
+          <w:sz w:val="28"/>
+          <w:szCs w:val="28"/>
+        </w:rPr>
+      </w:pPr>
+    </w:p>
+    <w:p>
+      <w:pPr>
+        <w:spacing w:line="360" w:lineRule="auto"/>
+        <w:jc w:val="both"/>
+        <w:rPr>
+          <w:rFonts w:asciiTheme="majorBidi" w:hAnsiTheme="majorBidi" w:cstheme="majorBidi"/>
+          <w:sz w:val="28"/>
+          <w:szCs w:val="28"/>
+        </w:rPr>
+      </w:pPr>
+      <w:r>
+        <w:rPr>
+          <w:rFonts w:asciiTheme="majorBidi" w:hAnsiTheme="majorBidi" w:cstheme="majorBidi"/>
+          <w:sz w:val="28"/>
+          <w:szCs w:val="28"/>
+        </w:rPr>
+        <w:t xml:space="preserve">The purpose of this code is to aggregate all unique email addresses from different columns ('sender', 'recipient', 'cc') of the </w:t>
+      </w:r>
+      <w:proofErr w:type="spellStart"/>
+      <w:r>
+        <w:rPr>
+          <w:rFonts w:asciiTheme="majorBidi" w:hAnsiTheme="majorBidi" w:cstheme="majorBidi"/>
+          <w:sz w:val="28"/>
+          <w:szCs w:val="28"/>
+        </w:rPr>
+        <w:t>DataFrame</w:t>
+      </w:r>
+      <w:proofErr w:type="spellEnd"/>
+      <w:r>
+        <w:rPr>
+          <w:rFonts w:asciiTheme="majorBidi" w:hAnsiTheme="majorBidi" w:cstheme="majorBidi"/>
+          <w:sz w:val="28"/>
+          <w:szCs w:val="28"/>
+        </w:rPr>
+        <w:t xml:space="preserve"> data into a set named employees. This set will contain all unique email addresses associated with this dataset,</w:t>
+      </w:r>
+    </w:p>
+    <w:p>
+      <w:pPr>
+        <w:shd w:val="clear" w:color="auto" w:fill="1E1E1E"/>
+        <w:spacing w:after="0" w:line="285" w:lineRule="atLeast"/>
+        <w:rPr>
+          <w:rFonts w:ascii="Consolas" w:eastAsia="Times New Roman" w:hAnsi="Consolas" w:cs="Times New Roman"/>
+          <w:color w:val="D4D4D4"/>
+          <w:sz w:val="21"/>
+          <w:szCs w:val="21"/>
+        </w:rPr>
+      </w:pPr>
+      <w:r>
+        <w:rPr>
+          <w:rFonts w:ascii="Consolas" w:eastAsia="Times New Roman" w:hAnsi="Consolas" w:cs="Times New Roman"/>
+          <w:color w:val="D4D4D4"/>
+          <w:sz w:val="21"/>
+          <w:szCs w:val="21"/>
+        </w:rPr>
+        <w:t> </w:t>
+      </w:r>
+      <w:proofErr w:type="gramStart"/>
+      <w:r>
+        <w:rPr>
+          <w:rFonts w:ascii="Consolas" w:eastAsia="Times New Roman" w:hAnsi="Consolas" w:cs="Times New Roman"/>
+          <w:color w:val="C586C0"/>
+          <w:sz w:val="21"/>
+          <w:szCs w:val="21"/>
+        </w:rPr>
+        <w:t>for</w:t>
+      </w:r>
+      <w:proofErr w:type="gramEnd"/>
+      <w:r>
+        <w:rPr>
+          <w:rFonts w:ascii="Consolas" w:eastAsia="Times New Roman" w:hAnsi="Consolas" w:cs="Times New Roman"/>
+          <w:color w:val="D4D4D4"/>
+          <w:sz w:val="21"/>
+          <w:szCs w:val="21"/>
+        </w:rPr>
+        <w:t xml:space="preserve"> employee </w:t>
+      </w:r>
+      <w:r>
+        <w:rPr>
+          <w:rFonts w:ascii="Consolas" w:eastAsia="Times New Roman" w:hAnsi="Consolas" w:cs="Times New Roman"/>
+          <w:color w:val="C586C0"/>
+          <w:sz w:val="21"/>
+          <w:szCs w:val="21"/>
+        </w:rPr>
+        <w:t>in</w:t>
+      </w:r>
+      <w:r>
+        <w:rPr>
+          <w:rFonts w:ascii="Consolas" w:eastAsia="Times New Roman" w:hAnsi="Consolas" w:cs="Times New Roman"/>
+          <w:color w:val="D4D4D4"/>
+          <w:sz w:val="21"/>
+          <w:szCs w:val="21"/>
+        </w:rPr>
+        <w:t xml:space="preserve"> employees:</w:t>
+      </w:r>
+    </w:p>
+    <w:p>
+      <w:pPr>
+        <w:shd w:val="clear" w:color="auto" w:fill="1E1E1E"/>
+        <w:spacing w:after="0" w:line="285" w:lineRule="atLeast"/>
+        <w:rPr>
+          <w:rFonts w:ascii="Consolas" w:eastAsia="Times New Roman" w:hAnsi="Consolas" w:cs="Times New Roman"/>
+          <w:color w:val="D4D4D4"/>
+          <w:sz w:val="21"/>
+          <w:szCs w:val="21"/>
+        </w:rPr>
+      </w:pPr>
+      <w:r>
+        <w:rPr>
+          <w:rFonts w:ascii="Consolas" w:eastAsia="Times New Roman" w:hAnsi="Consolas" w:cs="Times New Roman"/>
+          <w:color w:val="D4D4D4"/>
+          <w:sz w:val="21"/>
+          <w:szCs w:val="21"/>
+        </w:rPr>
+        <w:t xml:space="preserve">            </w:t>
+      </w:r>
+      <w:proofErr w:type="spellStart"/>
+      <w:proofErr w:type="gramStart"/>
+      <w:r>
+        <w:rPr>
+          <w:rFonts w:ascii="Consolas" w:eastAsia="Times New Roman" w:hAnsi="Consolas" w:cs="Times New Roman"/>
+          <w:color w:val="D4D4D4"/>
+          <w:sz w:val="21"/>
+          <w:szCs w:val="21"/>
+        </w:rPr>
+        <w:t>ename</w:t>
+      </w:r>
+      <w:proofErr w:type="spellEnd"/>
+      <w:proofErr w:type="gramEnd"/>
+      <w:r>
+        <w:rPr>
+          <w:rFonts w:ascii="Consolas" w:eastAsia="Times New Roman" w:hAnsi="Consolas" w:cs="Times New Roman"/>
+          <w:color w:val="D4D4D4"/>
+          <w:sz w:val="21"/>
+          <w:szCs w:val="21"/>
+        </w:rPr>
         <w:t xml:space="preserve"> = </w:t>
       </w:r>
       <w:proofErr w:type="spellStart"/>
@@ -3602,8 +5213,76 @@
           <w:sz w:val="21"/>
           <w:szCs w:val="21"/>
         </w:rPr>
-        <w:t>app_</w:t>
-      </w:r>
+        <w:t>employee.split</w:t>
+      </w:r>
+      <w:proofErr w:type="spellEnd"/>
+      <w:r>
+        <w:rPr>
+          <w:rFonts w:ascii="Consolas" w:eastAsia="Times New Roman" w:hAnsi="Consolas" w:cs="Times New Roman"/>
+          <w:color w:val="D4D4D4"/>
+          <w:sz w:val="21"/>
+          <w:szCs w:val="21"/>
+        </w:rPr>
+        <w:t>(</w:t>
+      </w:r>
+      <w:r>
+        <w:rPr>
+          <w:rFonts w:ascii="Consolas" w:eastAsia="Times New Roman" w:hAnsi="Consolas" w:cs="Times New Roman"/>
+          <w:color w:val="CE9178"/>
+          <w:sz w:val="21"/>
+          <w:szCs w:val="21"/>
+        </w:rPr>
+        <w:t>'@'</w:t>
+      </w:r>
+      <w:r>
+        <w:rPr>
+          <w:rFonts w:ascii="Consolas" w:eastAsia="Times New Roman" w:hAnsi="Consolas" w:cs="Times New Roman"/>
+          <w:color w:val="D4D4D4"/>
+          <w:sz w:val="21"/>
+          <w:szCs w:val="21"/>
+        </w:rPr>
+        <w:t>)[</w:t>
+      </w:r>
+      <w:r>
+        <w:rPr>
+          <w:rFonts w:ascii="Consolas" w:eastAsia="Times New Roman" w:hAnsi="Consolas" w:cs="Times New Roman"/>
+          <w:color w:val="B5CEA8"/>
+          <w:sz w:val="21"/>
+          <w:szCs w:val="21"/>
+        </w:rPr>
+        <w:t>0</w:t>
+      </w:r>
+      <w:r>
+        <w:rPr>
+          <w:rFonts w:ascii="Consolas" w:eastAsia="Times New Roman" w:hAnsi="Consolas" w:cs="Times New Roman"/>
+          <w:color w:val="D4D4D4"/>
+          <w:sz w:val="21"/>
+          <w:szCs w:val="21"/>
+        </w:rPr>
+        <w:t>]</w:t>
+      </w:r>
+    </w:p>
+    <w:p>
+      <w:pPr>
+        <w:shd w:val="clear" w:color="auto" w:fill="1E1E1E"/>
+        <w:spacing w:after="0" w:line="285" w:lineRule="atLeast"/>
+        <w:rPr>
+          <w:rFonts w:ascii="Consolas" w:eastAsia="Times New Roman" w:hAnsi="Consolas" w:cs="Times New Roman"/>
+          <w:color w:val="D4D4D4"/>
+          <w:sz w:val="21"/>
+          <w:szCs w:val="21"/>
+        </w:rPr>
+      </w:pPr>
+      <w:r>
+        <w:rPr>
+          <w:rFonts w:ascii="Consolas" w:eastAsia="Times New Roman" w:hAnsi="Consolas" w:cs="Times New Roman"/>
+          <w:color w:val="D4D4D4"/>
+          <w:sz w:val="21"/>
+          <w:szCs w:val="21"/>
+        </w:rPr>
+        <w:t xml:space="preserve">            </w:t>
+      </w:r>
+      <w:proofErr w:type="spellStart"/>
       <w:proofErr w:type="gramStart"/>
       <w:r>
         <w:rPr>
@@ -3612,39 +5291,529 @@
           <w:sz w:val="21"/>
           <w:szCs w:val="21"/>
         </w:rPr>
-        <w:t>config</w:t>
+        <w:t>emp</w:t>
       </w:r>
       <w:proofErr w:type="spellEnd"/>
-      <w:r>
-        <w:rPr>
-          <w:rFonts w:ascii="Consolas" w:eastAsia="Times New Roman" w:hAnsi="Consolas" w:cs="Times New Roman"/>
-          <w:color w:val="D4D4D4"/>
-          <w:sz w:val="21"/>
-          <w:szCs w:val="21"/>
-        </w:rPr>
-        <w:t>[</w:t>
-      </w:r>
       <w:proofErr w:type="gramEnd"/>
       <w:r>
         <w:rPr>
           <w:rFonts w:ascii="Consolas" w:eastAsia="Times New Roman" w:hAnsi="Consolas" w:cs="Times New Roman"/>
+          <w:color w:val="D4D4D4"/>
+          <w:sz w:val="21"/>
+          <w:szCs w:val="21"/>
+        </w:rPr>
+        <w:t xml:space="preserve"> = </w:t>
+      </w:r>
+      <w:proofErr w:type="spellStart"/>
+      <w:r>
+        <w:rPr>
+          <w:rFonts w:ascii="Consolas" w:eastAsia="Times New Roman" w:hAnsi="Consolas" w:cs="Times New Roman"/>
+          <w:color w:val="D4D4D4"/>
+          <w:sz w:val="21"/>
+          <w:szCs w:val="21"/>
+        </w:rPr>
+        <w:t>Employee.nodes.get_or_none</w:t>
+      </w:r>
+      <w:proofErr w:type="spellEnd"/>
+      <w:r>
+        <w:rPr>
+          <w:rFonts w:ascii="Consolas" w:eastAsia="Times New Roman" w:hAnsi="Consolas" w:cs="Times New Roman"/>
+          <w:color w:val="D4D4D4"/>
+          <w:sz w:val="21"/>
+          <w:szCs w:val="21"/>
+        </w:rPr>
+        <w:t>(</w:t>
+      </w:r>
+      <w:proofErr w:type="spellStart"/>
+      <w:r>
+        <w:rPr>
+          <w:rFonts w:ascii="Consolas" w:eastAsia="Times New Roman" w:hAnsi="Consolas" w:cs="Times New Roman"/>
+          <w:color w:val="9CDCFE"/>
+          <w:sz w:val="21"/>
+          <w:szCs w:val="21"/>
+        </w:rPr>
+        <w:t>emp_name</w:t>
+      </w:r>
+      <w:proofErr w:type="spellEnd"/>
+      <w:r>
+        <w:rPr>
+          <w:rFonts w:ascii="Consolas" w:eastAsia="Times New Roman" w:hAnsi="Consolas" w:cs="Times New Roman"/>
+          <w:color w:val="D4D4D4"/>
+          <w:sz w:val="21"/>
+          <w:szCs w:val="21"/>
+        </w:rPr>
+        <w:t>=</w:t>
+      </w:r>
+      <w:proofErr w:type="spellStart"/>
+      <w:r>
+        <w:rPr>
+          <w:rFonts w:ascii="Consolas" w:eastAsia="Times New Roman" w:hAnsi="Consolas" w:cs="Times New Roman"/>
+          <w:color w:val="D4D4D4"/>
+          <w:sz w:val="21"/>
+          <w:szCs w:val="21"/>
+        </w:rPr>
+        <w:t>ename</w:t>
+      </w:r>
+      <w:proofErr w:type="spellEnd"/>
+      <w:r>
+        <w:rPr>
+          <w:rFonts w:ascii="Consolas" w:eastAsia="Times New Roman" w:hAnsi="Consolas" w:cs="Times New Roman"/>
+          <w:color w:val="D4D4D4"/>
+          <w:sz w:val="21"/>
+          <w:szCs w:val="21"/>
+        </w:rPr>
+        <w:t>)</w:t>
+      </w:r>
+    </w:p>
+    <w:p>
+      <w:pPr>
+        <w:shd w:val="clear" w:color="auto" w:fill="1E1E1E"/>
+        <w:spacing w:after="0" w:line="285" w:lineRule="atLeast"/>
+        <w:rPr>
+          <w:rFonts w:ascii="Consolas" w:eastAsia="Times New Roman" w:hAnsi="Consolas" w:cs="Times New Roman"/>
+          <w:color w:val="D4D4D4"/>
+          <w:sz w:val="21"/>
+          <w:szCs w:val="21"/>
+        </w:rPr>
+      </w:pPr>
+      <w:r>
+        <w:rPr>
+          <w:rFonts w:ascii="Consolas" w:eastAsia="Times New Roman" w:hAnsi="Consolas" w:cs="Times New Roman"/>
+          <w:color w:val="D4D4D4"/>
+          <w:sz w:val="21"/>
+          <w:szCs w:val="21"/>
+        </w:rPr>
+        <w:t xml:space="preserve">            </w:t>
+      </w:r>
+      <w:proofErr w:type="gramStart"/>
+      <w:r>
+        <w:rPr>
+          <w:rFonts w:ascii="Consolas" w:eastAsia="Times New Roman" w:hAnsi="Consolas" w:cs="Times New Roman"/>
+          <w:color w:val="C586C0"/>
+          <w:sz w:val="21"/>
+          <w:szCs w:val="21"/>
+        </w:rPr>
+        <w:t>if</w:t>
+      </w:r>
+      <w:proofErr w:type="gramEnd"/>
+      <w:r>
+        <w:rPr>
+          <w:rFonts w:ascii="Consolas" w:eastAsia="Times New Roman" w:hAnsi="Consolas" w:cs="Times New Roman"/>
+          <w:color w:val="D4D4D4"/>
+          <w:sz w:val="21"/>
+          <w:szCs w:val="21"/>
+        </w:rPr>
+        <w:t xml:space="preserve"> </w:t>
+      </w:r>
+      <w:proofErr w:type="spellStart"/>
+      <w:r>
+        <w:rPr>
+          <w:rFonts w:ascii="Consolas" w:eastAsia="Times New Roman" w:hAnsi="Consolas" w:cs="Times New Roman"/>
+          <w:color w:val="D4D4D4"/>
+          <w:sz w:val="21"/>
+          <w:szCs w:val="21"/>
+        </w:rPr>
+        <w:t>emp</w:t>
+      </w:r>
+      <w:proofErr w:type="spellEnd"/>
+      <w:r>
+        <w:rPr>
+          <w:rFonts w:ascii="Consolas" w:eastAsia="Times New Roman" w:hAnsi="Consolas" w:cs="Times New Roman"/>
+          <w:color w:val="D4D4D4"/>
+          <w:sz w:val="21"/>
+          <w:szCs w:val="21"/>
+        </w:rPr>
+        <w:t xml:space="preserve"> </w:t>
+      </w:r>
+      <w:r>
+        <w:rPr>
+          <w:rFonts w:ascii="Consolas" w:eastAsia="Times New Roman" w:hAnsi="Consolas" w:cs="Times New Roman"/>
+          <w:color w:val="569CD6"/>
+          <w:sz w:val="21"/>
+          <w:szCs w:val="21"/>
+        </w:rPr>
+        <w:t>is</w:t>
+      </w:r>
+      <w:r>
+        <w:rPr>
+          <w:rFonts w:ascii="Consolas" w:eastAsia="Times New Roman" w:hAnsi="Consolas" w:cs="Times New Roman"/>
+          <w:color w:val="D4D4D4"/>
+          <w:sz w:val="21"/>
+          <w:szCs w:val="21"/>
+        </w:rPr>
+        <w:t xml:space="preserve"> </w:t>
+      </w:r>
+      <w:r>
+        <w:rPr>
+          <w:rFonts w:ascii="Consolas" w:eastAsia="Times New Roman" w:hAnsi="Consolas" w:cs="Times New Roman"/>
+          <w:color w:val="569CD6"/>
+          <w:sz w:val="21"/>
+          <w:szCs w:val="21"/>
+        </w:rPr>
+        <w:t>None</w:t>
+      </w:r>
+      <w:r>
+        <w:rPr>
+          <w:rFonts w:ascii="Consolas" w:eastAsia="Times New Roman" w:hAnsi="Consolas" w:cs="Times New Roman"/>
+          <w:color w:val="D4D4D4"/>
+          <w:sz w:val="21"/>
+          <w:szCs w:val="21"/>
+        </w:rPr>
+        <w:t>:</w:t>
+      </w:r>
+    </w:p>
+    <w:p>
+      <w:pPr>
+        <w:shd w:val="clear" w:color="auto" w:fill="1E1E1E"/>
+        <w:spacing w:after="0" w:line="285" w:lineRule="atLeast"/>
+        <w:rPr>
+          <w:rFonts w:ascii="Consolas" w:eastAsia="Times New Roman" w:hAnsi="Consolas" w:cs="Times New Roman"/>
+          <w:color w:val="D4D4D4"/>
+          <w:sz w:val="21"/>
+          <w:szCs w:val="21"/>
+        </w:rPr>
+      </w:pPr>
+      <w:r>
+        <w:rPr>
+          <w:rFonts w:ascii="Consolas" w:eastAsia="Times New Roman" w:hAnsi="Consolas" w:cs="Times New Roman"/>
+          <w:color w:val="D4D4D4"/>
+          <w:sz w:val="21"/>
+          <w:szCs w:val="21"/>
+        </w:rPr>
+        <w:t xml:space="preserve">                </w:t>
+      </w:r>
+      <w:proofErr w:type="gramStart"/>
+      <w:r>
+        <w:rPr>
+          <w:rFonts w:ascii="Consolas" w:eastAsia="Times New Roman" w:hAnsi="Consolas" w:cs="Times New Roman"/>
+          <w:color w:val="DCDCAA"/>
+          <w:sz w:val="21"/>
+          <w:szCs w:val="21"/>
+        </w:rPr>
+        <w:t>print</w:t>
+      </w:r>
+      <w:r>
+        <w:rPr>
+          <w:rFonts w:ascii="Consolas" w:eastAsia="Times New Roman" w:hAnsi="Consolas" w:cs="Times New Roman"/>
+          <w:color w:val="D4D4D4"/>
+          <w:sz w:val="21"/>
+          <w:szCs w:val="21"/>
+        </w:rPr>
+        <w:t>(</w:t>
+      </w:r>
+      <w:proofErr w:type="spellStart"/>
+      <w:proofErr w:type="gramEnd"/>
+      <w:r>
+        <w:rPr>
+          <w:rFonts w:ascii="Consolas" w:eastAsia="Times New Roman" w:hAnsi="Consolas" w:cs="Times New Roman"/>
+          <w:color w:val="569CD6"/>
+          <w:sz w:val="21"/>
+          <w:szCs w:val="21"/>
+        </w:rPr>
+        <w:t>f</w:t>
+      </w:r>
+      <w:r>
+        <w:rPr>
+          <w:rFonts w:ascii="Consolas" w:eastAsia="Times New Roman" w:hAnsi="Consolas" w:cs="Times New Roman"/>
           <w:color w:val="CE9178"/>
           <w:sz w:val="21"/>
           <w:szCs w:val="21"/>
         </w:rPr>
-        <w:t>'</w:t>
+        <w:t>'Adding</w:t>
+      </w:r>
+      <w:proofErr w:type="spellEnd"/>
+      <w:r>
+        <w:rPr>
+          <w:rFonts w:ascii="Consolas" w:eastAsia="Times New Roman" w:hAnsi="Consolas" w:cs="Times New Roman"/>
+          <w:color w:val="CE9178"/>
+          <w:sz w:val="21"/>
+          <w:szCs w:val="21"/>
+        </w:rPr>
+        <w:t xml:space="preserve"> Employee </w:t>
+      </w:r>
+      <w:r>
+        <w:rPr>
+          <w:rFonts w:ascii="Consolas" w:eastAsia="Times New Roman" w:hAnsi="Consolas" w:cs="Times New Roman"/>
+          <w:color w:val="569CD6"/>
+          <w:sz w:val="21"/>
+          <w:szCs w:val="21"/>
+        </w:rPr>
+        <w:t>{</w:t>
       </w:r>
       <w:proofErr w:type="spellStart"/>
       <w:r>
         <w:rPr>
           <w:rFonts w:ascii="Consolas" w:eastAsia="Times New Roman" w:hAnsi="Consolas" w:cs="Times New Roman"/>
+          <w:color w:val="D4D4D4"/>
+          <w:sz w:val="21"/>
+          <w:szCs w:val="21"/>
+        </w:rPr>
+        <w:t>ename</w:t>
+      </w:r>
+      <w:proofErr w:type="spellEnd"/>
+      <w:r>
+        <w:rPr>
+          <w:rFonts w:ascii="Consolas" w:eastAsia="Times New Roman" w:hAnsi="Consolas" w:cs="Times New Roman"/>
+          <w:color w:val="569CD6"/>
+          <w:sz w:val="21"/>
+          <w:szCs w:val="21"/>
+        </w:rPr>
+        <w:t>}</w:t>
+      </w:r>
+      <w:r>
+        <w:rPr>
+          <w:rFonts w:ascii="Consolas" w:eastAsia="Times New Roman" w:hAnsi="Consolas" w:cs="Times New Roman"/>
           <w:color w:val="CE9178"/>
           <w:sz w:val="21"/>
           <w:szCs w:val="21"/>
         </w:rPr>
-        <w:t>db_connection</w:t>
+        <w:t xml:space="preserve"> to database.'</w:t>
+      </w:r>
+      <w:r>
+        <w:rPr>
+          <w:rFonts w:ascii="Consolas" w:eastAsia="Times New Roman" w:hAnsi="Consolas" w:cs="Times New Roman"/>
+          <w:color w:val="D4D4D4"/>
+          <w:sz w:val="21"/>
+          <w:szCs w:val="21"/>
+        </w:rPr>
+        <w:t>)</w:t>
+      </w:r>
+    </w:p>
+    <w:p>
+      <w:pPr>
+        <w:shd w:val="clear" w:color="auto" w:fill="1E1E1E"/>
+        <w:spacing w:after="0" w:line="285" w:lineRule="atLeast"/>
+        <w:rPr>
+          <w:rFonts w:ascii="Consolas" w:eastAsia="Times New Roman" w:hAnsi="Consolas" w:cs="Times New Roman"/>
+          <w:color w:val="D4D4D4"/>
+          <w:sz w:val="21"/>
+          <w:szCs w:val="21"/>
+        </w:rPr>
+      </w:pPr>
+      <w:r>
+        <w:rPr>
+          <w:rFonts w:ascii="Consolas" w:eastAsia="Times New Roman" w:hAnsi="Consolas" w:cs="Times New Roman"/>
+          <w:color w:val="D4D4D4"/>
+          <w:sz w:val="21"/>
+          <w:szCs w:val="21"/>
+        </w:rPr>
+        <w:t xml:space="preserve">                </w:t>
+      </w:r>
+      <w:proofErr w:type="spellStart"/>
+      <w:proofErr w:type="gramStart"/>
+      <w:r>
+        <w:rPr>
+          <w:rFonts w:ascii="Consolas" w:eastAsia="Times New Roman" w:hAnsi="Consolas" w:cs="Times New Roman"/>
+          <w:color w:val="D4D4D4"/>
+          <w:sz w:val="21"/>
+          <w:szCs w:val="21"/>
+        </w:rPr>
+        <w:t>emp</w:t>
       </w:r>
       <w:proofErr w:type="spellEnd"/>
+      <w:proofErr w:type="gramEnd"/>
+      <w:r>
+        <w:rPr>
+          <w:rFonts w:ascii="Consolas" w:eastAsia="Times New Roman" w:hAnsi="Consolas" w:cs="Times New Roman"/>
+          <w:color w:val="D4D4D4"/>
+          <w:sz w:val="21"/>
+          <w:szCs w:val="21"/>
+        </w:rPr>
+        <w:t xml:space="preserve"> = Employee(</w:t>
+      </w:r>
+      <w:proofErr w:type="spellStart"/>
+      <w:r>
+        <w:rPr>
+          <w:rFonts w:ascii="Consolas" w:eastAsia="Times New Roman" w:hAnsi="Consolas" w:cs="Times New Roman"/>
+          <w:color w:val="9CDCFE"/>
+          <w:sz w:val="21"/>
+          <w:szCs w:val="21"/>
+        </w:rPr>
+        <w:t>emp_name</w:t>
+      </w:r>
+      <w:proofErr w:type="spellEnd"/>
+      <w:r>
+        <w:rPr>
+          <w:rFonts w:ascii="Consolas" w:eastAsia="Times New Roman" w:hAnsi="Consolas" w:cs="Times New Roman"/>
+          <w:color w:val="D4D4D4"/>
+          <w:sz w:val="21"/>
+          <w:szCs w:val="21"/>
+        </w:rPr>
+        <w:t>=</w:t>
+      </w:r>
+      <w:proofErr w:type="spellStart"/>
+      <w:r>
+        <w:rPr>
+          <w:rFonts w:ascii="Consolas" w:eastAsia="Times New Roman" w:hAnsi="Consolas" w:cs="Times New Roman"/>
+          <w:color w:val="D4D4D4"/>
+          <w:sz w:val="21"/>
+          <w:szCs w:val="21"/>
+        </w:rPr>
+        <w:t>ename</w:t>
+      </w:r>
+      <w:proofErr w:type="spellEnd"/>
+      <w:r>
+        <w:rPr>
+          <w:rFonts w:ascii="Consolas" w:eastAsia="Times New Roman" w:hAnsi="Consolas" w:cs="Times New Roman"/>
+          <w:color w:val="D4D4D4"/>
+          <w:sz w:val="21"/>
+          <w:szCs w:val="21"/>
+        </w:rPr>
+        <w:t xml:space="preserve">, </w:t>
+      </w:r>
+      <w:r>
+        <w:rPr>
+          <w:rFonts w:ascii="Consolas" w:eastAsia="Times New Roman" w:hAnsi="Consolas" w:cs="Times New Roman"/>
+          <w:color w:val="9CDCFE"/>
+          <w:sz w:val="21"/>
+          <w:szCs w:val="21"/>
+        </w:rPr>
+        <w:t>address</w:t>
+      </w:r>
+      <w:r>
+        <w:rPr>
+          <w:rFonts w:ascii="Consolas" w:eastAsia="Times New Roman" w:hAnsi="Consolas" w:cs="Times New Roman"/>
+          <w:color w:val="D4D4D4"/>
+          <w:sz w:val="21"/>
+          <w:szCs w:val="21"/>
+        </w:rPr>
+        <w:t>=employee).save()</w:t>
+      </w:r>
+    </w:p>
+    <w:p>
+      <w:pPr>
+        <w:shd w:val="clear" w:color="auto" w:fill="1E1E1E"/>
+        <w:spacing w:after="0" w:line="285" w:lineRule="atLeast"/>
+        <w:rPr>
+          <w:rFonts w:ascii="Consolas" w:eastAsia="Times New Roman" w:hAnsi="Consolas" w:cs="Times New Roman"/>
+          <w:color w:val="D4D4D4"/>
+          <w:sz w:val="21"/>
+          <w:szCs w:val="21"/>
+        </w:rPr>
+      </w:pPr>
+      <w:r>
+        <w:rPr>
+          <w:rFonts w:ascii="Consolas" w:eastAsia="Times New Roman" w:hAnsi="Consolas" w:cs="Times New Roman"/>
+          <w:color w:val="D4D4D4"/>
+          <w:sz w:val="21"/>
+          <w:szCs w:val="21"/>
+        </w:rPr>
+        <w:t xml:space="preserve">            </w:t>
+      </w:r>
+      <w:r>
+        <w:rPr>
+          <w:rFonts w:ascii="Consolas" w:eastAsia="Times New Roman" w:hAnsi="Consolas" w:cs="Times New Roman"/>
+          <w:color w:val="6A9955"/>
+          <w:sz w:val="21"/>
+          <w:szCs w:val="21"/>
+        </w:rPr>
+        <w:t xml:space="preserve"># </w:t>
+      </w:r>
+      <w:proofErr w:type="spellStart"/>
+      <w:proofErr w:type="gramStart"/>
+      <w:r>
+        <w:rPr>
+          <w:rFonts w:ascii="Consolas" w:eastAsia="Times New Roman" w:hAnsi="Consolas" w:cs="Times New Roman"/>
+          <w:color w:val="6A9955"/>
+          <w:sz w:val="21"/>
+          <w:szCs w:val="21"/>
+        </w:rPr>
+        <w:t>endif</w:t>
+      </w:r>
+      <w:proofErr w:type="spellEnd"/>
+      <w:proofErr w:type="gramEnd"/>
+    </w:p>
+    <w:p>
+      <w:pPr>
+        <w:shd w:val="clear" w:color="auto" w:fill="1E1E1E"/>
+        <w:spacing w:after="0" w:line="285" w:lineRule="atLeast"/>
+        <w:rPr>
+          <w:rFonts w:ascii="Consolas" w:eastAsia="Times New Roman" w:hAnsi="Consolas" w:cs="Times New Roman"/>
+          <w:color w:val="D4D4D4"/>
+          <w:sz w:val="21"/>
+          <w:szCs w:val="21"/>
+        </w:rPr>
+      </w:pPr>
+      <w:r>
+        <w:rPr>
+          <w:rFonts w:ascii="Consolas" w:eastAsia="Times New Roman" w:hAnsi="Consolas" w:cs="Times New Roman"/>
+          <w:color w:val="D4D4D4"/>
+          <w:sz w:val="21"/>
+          <w:szCs w:val="21"/>
+        </w:rPr>
+        <w:t xml:space="preserve">            </w:t>
+      </w:r>
+      <w:proofErr w:type="gramStart"/>
+      <w:r>
+        <w:rPr>
+          <w:rFonts w:ascii="Consolas" w:eastAsia="Times New Roman" w:hAnsi="Consolas" w:cs="Times New Roman"/>
+          <w:color w:val="C586C0"/>
+          <w:sz w:val="21"/>
+          <w:szCs w:val="21"/>
+        </w:rPr>
+        <w:t>else</w:t>
+      </w:r>
+      <w:proofErr w:type="gramEnd"/>
+      <w:r>
+        <w:rPr>
+          <w:rFonts w:ascii="Consolas" w:eastAsia="Times New Roman" w:hAnsi="Consolas" w:cs="Times New Roman"/>
+          <w:color w:val="D4D4D4"/>
+          <w:sz w:val="21"/>
+          <w:szCs w:val="21"/>
+        </w:rPr>
+        <w:t>:</w:t>
+      </w:r>
+    </w:p>
+    <w:p>
+      <w:pPr>
+        <w:shd w:val="clear" w:color="auto" w:fill="1E1E1E"/>
+        <w:spacing w:after="0" w:line="285" w:lineRule="atLeast"/>
+        <w:rPr>
+          <w:rFonts w:ascii="Consolas" w:eastAsia="Times New Roman" w:hAnsi="Consolas" w:cs="Times New Roman"/>
+          <w:color w:val="D4D4D4"/>
+          <w:sz w:val="21"/>
+          <w:szCs w:val="21"/>
+        </w:rPr>
+      </w:pPr>
+      <w:r>
+        <w:rPr>
+          <w:rFonts w:ascii="Consolas" w:eastAsia="Times New Roman" w:hAnsi="Consolas" w:cs="Times New Roman"/>
+          <w:color w:val="D4D4D4"/>
+          <w:sz w:val="21"/>
+          <w:szCs w:val="21"/>
+        </w:rPr>
+        <w:t xml:space="preserve">                </w:t>
+      </w:r>
+      <w:proofErr w:type="gramStart"/>
+      <w:r>
+        <w:rPr>
+          <w:rFonts w:ascii="Consolas" w:eastAsia="Times New Roman" w:hAnsi="Consolas" w:cs="Times New Roman"/>
+          <w:color w:val="DCDCAA"/>
+          <w:sz w:val="21"/>
+          <w:szCs w:val="21"/>
+        </w:rPr>
+        <w:t>print</w:t>
+      </w:r>
+      <w:r>
+        <w:rPr>
+          <w:rFonts w:ascii="Consolas" w:eastAsia="Times New Roman" w:hAnsi="Consolas" w:cs="Times New Roman"/>
+          <w:color w:val="D4D4D4"/>
+          <w:sz w:val="21"/>
+          <w:szCs w:val="21"/>
+        </w:rPr>
+        <w:t>(</w:t>
+      </w:r>
+      <w:proofErr w:type="spellStart"/>
+      <w:proofErr w:type="gramEnd"/>
+      <w:r>
+        <w:rPr>
+          <w:rFonts w:ascii="Consolas" w:eastAsia="Times New Roman" w:hAnsi="Consolas" w:cs="Times New Roman"/>
+          <w:color w:val="569CD6"/>
+          <w:sz w:val="21"/>
+          <w:szCs w:val="21"/>
+        </w:rPr>
+        <w:t>f</w:t>
+      </w:r>
       <w:r>
         <w:rPr>
           <w:rFonts w:ascii="Consolas" w:eastAsia="Times New Roman" w:hAnsi="Consolas" w:cs="Times New Roman"/>
@@ -3652,156 +5821,665 @@
           <w:sz w:val="21"/>
           <w:szCs w:val="21"/>
         </w:rPr>
-        <w:t>'</w:t>
-      </w:r>
-      <w:r>
-        <w:rPr>
-          <w:rFonts w:ascii="Consolas" w:eastAsia="Times New Roman" w:hAnsi="Consolas" w:cs="Times New Roman"/>
-          <w:color w:val="D4D4D4"/>
-          <w:sz w:val="21"/>
-          <w:szCs w:val="21"/>
-        </w:rPr>
-        <w:t>]</w:t>
+        <w:t>'Employee</w:t>
+      </w:r>
+      <w:proofErr w:type="spellEnd"/>
+      <w:r>
+        <w:rPr>
+          <w:rFonts w:ascii="Consolas" w:eastAsia="Times New Roman" w:hAnsi="Consolas" w:cs="Times New Roman"/>
+          <w:color w:val="CE9178"/>
+          <w:sz w:val="21"/>
+          <w:szCs w:val="21"/>
+        </w:rPr>
+        <w:t xml:space="preserve"> </w:t>
+      </w:r>
+      <w:r>
+        <w:rPr>
+          <w:rFonts w:ascii="Consolas" w:eastAsia="Times New Roman" w:hAnsi="Consolas" w:cs="Times New Roman"/>
+          <w:color w:val="569CD6"/>
+          <w:sz w:val="21"/>
+          <w:szCs w:val="21"/>
+        </w:rPr>
+        <w:t>{</w:t>
+      </w:r>
+      <w:proofErr w:type="spellStart"/>
+      <w:r>
+        <w:rPr>
+          <w:rFonts w:ascii="Consolas" w:eastAsia="Times New Roman" w:hAnsi="Consolas" w:cs="Times New Roman"/>
+          <w:color w:val="D4D4D4"/>
+          <w:sz w:val="21"/>
+          <w:szCs w:val="21"/>
+        </w:rPr>
+        <w:t>ename</w:t>
+      </w:r>
+      <w:proofErr w:type="spellEnd"/>
+      <w:r>
+        <w:rPr>
+          <w:rFonts w:ascii="Consolas" w:eastAsia="Times New Roman" w:hAnsi="Consolas" w:cs="Times New Roman"/>
+          <w:color w:val="569CD6"/>
+          <w:sz w:val="21"/>
+          <w:szCs w:val="21"/>
+        </w:rPr>
+        <w:t>}</w:t>
+      </w:r>
+      <w:r>
+        <w:rPr>
+          <w:rFonts w:ascii="Consolas" w:eastAsia="Times New Roman" w:hAnsi="Consolas" w:cs="Times New Roman"/>
+          <w:color w:val="CE9178"/>
+          <w:sz w:val="21"/>
+          <w:szCs w:val="21"/>
+        </w:rPr>
+        <w:t xml:space="preserve"> already exists in the database (id: </w:t>
+      </w:r>
+      <w:r>
+        <w:rPr>
+          <w:rFonts w:ascii="Consolas" w:eastAsia="Times New Roman" w:hAnsi="Consolas" w:cs="Times New Roman"/>
+          <w:color w:val="569CD6"/>
+          <w:sz w:val="21"/>
+          <w:szCs w:val="21"/>
+        </w:rPr>
+        <w:t>{</w:t>
+      </w:r>
+      <w:proofErr w:type="spellStart"/>
+      <w:r>
+        <w:rPr>
+          <w:rFonts w:ascii="Consolas" w:eastAsia="Times New Roman" w:hAnsi="Consolas" w:cs="Times New Roman"/>
+          <w:color w:val="D4D4D4"/>
+          <w:sz w:val="21"/>
+          <w:szCs w:val="21"/>
+        </w:rPr>
+        <w:t>emp.uid</w:t>
+      </w:r>
+      <w:proofErr w:type="spellEnd"/>
+      <w:r>
+        <w:rPr>
+          <w:rFonts w:ascii="Consolas" w:eastAsia="Times New Roman" w:hAnsi="Consolas" w:cs="Times New Roman"/>
+          <w:color w:val="569CD6"/>
+          <w:sz w:val="21"/>
+          <w:szCs w:val="21"/>
+        </w:rPr>
+        <w:t>}</w:t>
+      </w:r>
+      <w:r>
+        <w:rPr>
+          <w:rFonts w:ascii="Consolas" w:eastAsia="Times New Roman" w:hAnsi="Consolas" w:cs="Times New Roman"/>
+          <w:color w:val="CE9178"/>
+          <w:sz w:val="21"/>
+          <w:szCs w:val="21"/>
+        </w:rPr>
+        <w:t>).'</w:t>
+      </w:r>
+      <w:r>
+        <w:rPr>
+          <w:rFonts w:ascii="Consolas" w:eastAsia="Times New Roman" w:hAnsi="Consolas" w:cs="Times New Roman"/>
+          <w:color w:val="D4D4D4"/>
+          <w:sz w:val="21"/>
+          <w:szCs w:val="21"/>
+        </w:rPr>
+        <w:t>)</w:t>
       </w:r>
     </w:p>
     <w:p>
       <w:pPr>
         <w:shd w:val="clear" w:color="auto" w:fill="1E1E1E"/>
-        <w:spacing w:line="285" w:lineRule="atLeast"/>
-        <w:rPr>
-          <w:rFonts w:ascii="Consolas" w:eastAsia="Times New Roman" w:hAnsi="Consolas" w:cs="Times New Roman"/>
-          <w:color w:val="D4D4D4"/>
-          <w:sz w:val="21"/>
-          <w:szCs w:val="21"/>
-        </w:rPr>
-      </w:pPr>
-      <w:r>
-        <w:rPr>
-          <w:rFonts w:ascii="Consolas" w:eastAsia="Times New Roman" w:hAnsi="Consolas" w:cs="Times New Roman"/>
-          <w:color w:val="D4D4D4"/>
-          <w:sz w:val="21"/>
-          <w:szCs w:val="21"/>
-        </w:rPr>
-        <w:t> </w:t>
+        <w:spacing w:after="0" w:line="285" w:lineRule="atLeast"/>
+        <w:rPr>
+          <w:rFonts w:ascii="Consolas" w:eastAsia="Times New Roman" w:hAnsi="Consolas" w:cs="Times New Roman"/>
+          <w:color w:val="D4D4D4"/>
+          <w:sz w:val="21"/>
+          <w:szCs w:val="21"/>
+        </w:rPr>
+      </w:pPr>
+      <w:r>
+        <w:rPr>
+          <w:rFonts w:ascii="Consolas" w:eastAsia="Times New Roman" w:hAnsi="Consolas" w:cs="Times New Roman"/>
+          <w:color w:val="D4D4D4"/>
+          <w:sz w:val="21"/>
+          <w:szCs w:val="21"/>
+        </w:rPr>
+        <w:t xml:space="preserve">            </w:t>
+      </w:r>
+      <w:r>
+        <w:rPr>
+          <w:rFonts w:ascii="Consolas" w:eastAsia="Times New Roman" w:hAnsi="Consolas" w:cs="Times New Roman"/>
+          <w:color w:val="6A9955"/>
+          <w:sz w:val="21"/>
+          <w:szCs w:val="21"/>
+        </w:rPr>
+        <w:t xml:space="preserve"># </w:t>
       </w:r>
       <w:proofErr w:type="spellStart"/>
-      <w:r>
-        <w:rPr>
-          <w:rFonts w:ascii="Consolas" w:eastAsia="Times New Roman" w:hAnsi="Consolas" w:cs="Times New Roman"/>
-          <w:color w:val="D4D4D4"/>
-          <w:sz w:val="21"/>
-          <w:szCs w:val="21"/>
-        </w:rPr>
-        <w:t>config.DATABASE_NAME</w:t>
+      <w:proofErr w:type="gramStart"/>
+      <w:r>
+        <w:rPr>
+          <w:rFonts w:ascii="Consolas" w:eastAsia="Times New Roman" w:hAnsi="Consolas" w:cs="Times New Roman"/>
+          <w:color w:val="6A9955"/>
+          <w:sz w:val="21"/>
+          <w:szCs w:val="21"/>
+        </w:rPr>
+        <w:t>endelse</w:t>
       </w:r>
       <w:proofErr w:type="spellEnd"/>
-      <w:r>
-        <w:rPr>
-          <w:rFonts w:ascii="Consolas" w:eastAsia="Times New Roman" w:hAnsi="Consolas" w:cs="Times New Roman"/>
-          <w:color w:val="D4D4D4"/>
-          <w:sz w:val="21"/>
-          <w:szCs w:val="21"/>
-        </w:rPr>
-        <w:t xml:space="preserve"> = </w:t>
+      <w:proofErr w:type="gramEnd"/>
+    </w:p>
+    <w:p>
+      <w:pPr>
+        <w:shd w:val="clear" w:color="auto" w:fill="1E1E1E"/>
+        <w:spacing w:after="0" w:line="285" w:lineRule="atLeast"/>
+        <w:rPr>
+          <w:rFonts w:ascii="Consolas" w:eastAsia="Times New Roman" w:hAnsi="Consolas" w:cs="Times New Roman"/>
+          <w:color w:val="D4D4D4"/>
+          <w:sz w:val="21"/>
+          <w:szCs w:val="21"/>
+        </w:rPr>
+      </w:pPr>
+      <w:r>
+        <w:rPr>
+          <w:rFonts w:ascii="Consolas" w:eastAsia="Times New Roman" w:hAnsi="Consolas" w:cs="Times New Roman"/>
+          <w:color w:val="D4D4D4"/>
+          <w:sz w:val="21"/>
+          <w:szCs w:val="21"/>
+        </w:rPr>
+        <w:t xml:space="preserve">        </w:t>
+      </w:r>
+      <w:r>
+        <w:rPr>
+          <w:rFonts w:ascii="Consolas" w:eastAsia="Times New Roman" w:hAnsi="Consolas" w:cs="Times New Roman"/>
+          <w:color w:val="6A9955"/>
+          <w:sz w:val="21"/>
+          <w:szCs w:val="21"/>
+        </w:rPr>
+        <w:t>#</w:t>
       </w:r>
       <w:proofErr w:type="spellStart"/>
       <w:r>
         <w:rPr>
           <w:rFonts w:ascii="Consolas" w:eastAsia="Times New Roman" w:hAnsi="Consolas" w:cs="Times New Roman"/>
-          <w:color w:val="D4D4D4"/>
-          <w:sz w:val="21"/>
-          <w:szCs w:val="21"/>
-        </w:rPr>
-        <w:t>app_</w:t>
+          <w:color w:val="6A9955"/>
+          <w:sz w:val="21"/>
+          <w:szCs w:val="21"/>
+        </w:rPr>
+        <w:t>endfor</w:t>
+      </w:r>
+      <w:proofErr w:type="spellEnd"/>
+    </w:p>
+    <w:p>
+      <w:pPr>
+        <w:spacing w:line="360" w:lineRule="auto"/>
+        <w:jc w:val="both"/>
+      </w:pPr>
+    </w:p>
+    <w:p>
+      <w:pPr>
+        <w:spacing w:line="360" w:lineRule="auto"/>
+        <w:jc w:val="both"/>
+        <w:rPr>
+          <w:rFonts w:asciiTheme="majorBidi" w:hAnsiTheme="majorBidi" w:cstheme="majorBidi"/>
+          <w:sz w:val="28"/>
+          <w:szCs w:val="28"/>
+        </w:rPr>
+      </w:pPr>
+      <w:r>
+        <w:rPr>
+          <w:rFonts w:asciiTheme="majorBidi" w:hAnsiTheme="majorBidi" w:cstheme="majorBidi"/>
+          <w:sz w:val="28"/>
+          <w:szCs w:val="28"/>
+        </w:rPr>
+        <w:t>To</w:t>
+      </w:r>
+      <w:r>
+        <w:rPr>
+          <w:rFonts w:asciiTheme="majorBidi" w:hAnsiTheme="majorBidi" w:cstheme="majorBidi"/>
+          <w:sz w:val="28"/>
+          <w:szCs w:val="28"/>
+        </w:rPr>
+        <w:t xml:space="preserve"> add employees to neo4j as nodes, the following code is needed to </w:t>
+      </w:r>
+      <w:r>
+        <w:rPr>
+          <w:rFonts w:asciiTheme="majorBidi" w:hAnsiTheme="majorBidi" w:cstheme="majorBidi"/>
+          <w:sz w:val="28"/>
+          <w:szCs w:val="28"/>
+        </w:rPr>
+        <w:t>iterate</w:t>
+      </w:r>
+      <w:r>
+        <w:rPr>
+          <w:rFonts w:asciiTheme="majorBidi" w:hAnsiTheme="majorBidi" w:cstheme="majorBidi"/>
+          <w:sz w:val="28"/>
+          <w:szCs w:val="28"/>
+        </w:rPr>
+        <w:t xml:space="preserve"> through the email addresses stored in the employees set, checks if corresponding employees exist in the database based on their names, and adds them to the database if they don't exist, or logs their existence if they are already present.</w:t>
+      </w:r>
+    </w:p>
+    <w:p>
+      <w:pPr>
+        <w:spacing w:line="360" w:lineRule="auto"/>
+        <w:jc w:val="both"/>
+        <w:rPr>
+          <w:rFonts w:asciiTheme="majorBidi" w:hAnsiTheme="majorBidi" w:cstheme="majorBidi"/>
+          <w:sz w:val="28"/>
+          <w:szCs w:val="28"/>
+        </w:rPr>
+      </w:pPr>
+      <w:r>
+        <w:rPr>
+          <w:rFonts w:asciiTheme="majorBidi" w:hAnsiTheme="majorBidi" w:cstheme="majorBidi"/>
+          <w:sz w:val="28"/>
+          <w:szCs w:val="28"/>
+        </w:rPr>
+        <w:t>Similarly</w:t>
+      </w:r>
+      <w:r>
+        <w:rPr>
+          <w:rFonts w:asciiTheme="majorBidi" w:hAnsiTheme="majorBidi" w:cstheme="majorBidi"/>
+          <w:sz w:val="28"/>
+          <w:szCs w:val="28"/>
+        </w:rPr>
+        <w:t xml:space="preserve"> for the email</w:t>
+      </w:r>
+      <w:r>
+        <w:rPr>
+          <w:rFonts w:asciiTheme="majorBidi" w:hAnsiTheme="majorBidi" w:cstheme="majorBidi"/>
+          <w:sz w:val="28"/>
+          <w:szCs w:val="28"/>
+        </w:rPr>
+        <w:t xml:space="preserve"> message</w:t>
+      </w:r>
+      <w:r>
+        <w:rPr>
+          <w:rFonts w:asciiTheme="majorBidi" w:hAnsiTheme="majorBidi" w:cstheme="majorBidi"/>
+          <w:sz w:val="28"/>
+          <w:szCs w:val="28"/>
+        </w:rPr>
+        <w:t xml:space="preserve"> where it contain the email address as </w:t>
+      </w:r>
+      <w:r>
+        <w:rPr>
+          <w:rFonts w:asciiTheme="majorBidi" w:hAnsiTheme="majorBidi" w:cstheme="majorBidi"/>
+          <w:sz w:val="28"/>
+          <w:szCs w:val="28"/>
+        </w:rPr>
+        <w:t>node,</w:t>
+      </w:r>
+      <w:r>
+        <w:rPr>
+          <w:rFonts w:asciiTheme="majorBidi" w:hAnsiTheme="majorBidi" w:cstheme="majorBidi"/>
+          <w:sz w:val="28"/>
+          <w:szCs w:val="28"/>
+        </w:rPr>
+        <w:t xml:space="preserve"> </w:t>
+      </w:r>
+      <w:r>
+        <w:rPr>
+          <w:rFonts w:asciiTheme="majorBidi" w:hAnsiTheme="majorBidi" w:cstheme="majorBidi"/>
+          <w:sz w:val="28"/>
+          <w:szCs w:val="28"/>
+        </w:rPr>
+        <w:t>mid</w:t>
+      </w:r>
+      <w:r>
+        <w:rPr>
+          <w:rFonts w:asciiTheme="majorBidi" w:hAnsiTheme="majorBidi" w:cstheme="majorBidi"/>
+          <w:sz w:val="28"/>
+          <w:szCs w:val="28"/>
+        </w:rPr>
+        <w:t xml:space="preserve">, </w:t>
+      </w:r>
+      <w:r>
+        <w:rPr>
+          <w:rFonts w:asciiTheme="majorBidi" w:hAnsiTheme="majorBidi" w:cstheme="majorBidi"/>
+          <w:sz w:val="28"/>
+          <w:szCs w:val="28"/>
+        </w:rPr>
+        <w:t>sender                        recipients</w:t>
+      </w:r>
+      <w:r>
+        <w:rPr>
+          <w:rFonts w:asciiTheme="majorBidi" w:hAnsiTheme="majorBidi" w:cstheme="majorBidi"/>
+          <w:sz w:val="28"/>
+          <w:szCs w:val="28"/>
+        </w:rPr>
+        <w:t xml:space="preserve">, </w:t>
+      </w:r>
+      <w:r>
+        <w:rPr>
+          <w:rFonts w:asciiTheme="majorBidi" w:hAnsiTheme="majorBidi" w:cstheme="majorBidi"/>
+          <w:sz w:val="28"/>
+          <w:szCs w:val="28"/>
+        </w:rPr>
+        <w:t>subject</w:t>
+      </w:r>
+      <w:r>
+        <w:rPr>
+          <w:rFonts w:asciiTheme="majorBidi" w:hAnsiTheme="majorBidi" w:cstheme="majorBidi"/>
+          <w:sz w:val="28"/>
+          <w:szCs w:val="28"/>
+        </w:rPr>
+        <w:t>.cc and body as attributes related to the email</w:t>
+      </w:r>
+      <w:r>
+        <w:rPr>
+          <w:rFonts w:asciiTheme="majorBidi" w:hAnsiTheme="majorBidi" w:cstheme="majorBidi"/>
+          <w:sz w:val="28"/>
+          <w:szCs w:val="28"/>
+        </w:rPr>
+        <w:t xml:space="preserve"> message</w:t>
+      </w:r>
+      <w:r>
+        <w:rPr>
+          <w:rFonts w:asciiTheme="majorBidi" w:hAnsiTheme="majorBidi" w:cstheme="majorBidi"/>
+          <w:sz w:val="28"/>
+          <w:szCs w:val="28"/>
+        </w:rPr>
+        <w:t xml:space="preserve">. </w:t>
+      </w:r>
+    </w:p>
+    <w:p>
+      <w:pPr>
+        <w:spacing w:line="360" w:lineRule="auto"/>
+        <w:jc w:val="both"/>
+        <w:rPr>
+          <w:rFonts w:asciiTheme="majorBidi" w:hAnsiTheme="majorBidi" w:cstheme="majorBidi"/>
+          <w:sz w:val="28"/>
+          <w:szCs w:val="28"/>
+        </w:rPr>
+      </w:pPr>
+      <w:r>
+        <w:rPr>
+          <w:rFonts w:asciiTheme="majorBidi" w:hAnsiTheme="majorBidi" w:cstheme="majorBidi"/>
+          <w:sz w:val="28"/>
+          <w:szCs w:val="28"/>
+        </w:rPr>
+        <w:lastRenderedPageBreak/>
+        <w:t>Lastly to set relationships between the employees and email messages w</w:t>
+      </w:r>
+      <w:r>
+        <w:rPr>
+          <w:rFonts w:asciiTheme="majorBidi" w:hAnsiTheme="majorBidi" w:cstheme="majorBidi"/>
+          <w:sz w:val="28"/>
+          <w:szCs w:val="28"/>
+        </w:rPr>
+        <w:t>e</w:t>
+      </w:r>
+      <w:r>
+        <w:rPr>
+          <w:rFonts w:asciiTheme="majorBidi" w:hAnsiTheme="majorBidi" w:cstheme="majorBidi"/>
+          <w:sz w:val="28"/>
+          <w:szCs w:val="28"/>
+        </w:rPr>
+        <w:t xml:space="preserve"> added code that </w:t>
+      </w:r>
+      <w:r>
+        <w:rPr>
+          <w:rFonts w:asciiTheme="majorBidi" w:hAnsiTheme="majorBidi" w:cstheme="majorBidi"/>
+          <w:sz w:val="28"/>
+          <w:szCs w:val="28"/>
+        </w:rPr>
+        <w:t>performs intricate operations to construct a comprehensive representation of an email communication network within a Neo4j graph database. Subsequently, it meticulously establishes relationships between these nodes to illustrate the connections in the communication network. The code handles sender, recipient, and CC details by associating 'Employee' nodes with '</w:t>
+      </w:r>
+      <w:proofErr w:type="spellStart"/>
+      <w:r>
+        <w:rPr>
+          <w:rFonts w:asciiTheme="majorBidi" w:hAnsiTheme="majorBidi" w:cstheme="majorBidi"/>
+          <w:sz w:val="28"/>
+          <w:szCs w:val="28"/>
+        </w:rPr>
+        <w:t>EmailMessage</w:t>
+      </w:r>
+      <w:proofErr w:type="spellEnd"/>
+      <w:r>
+        <w:rPr>
+          <w:rFonts w:asciiTheme="majorBidi" w:hAnsiTheme="majorBidi" w:cstheme="majorBidi"/>
+          <w:sz w:val="28"/>
+          <w:szCs w:val="28"/>
+        </w:rPr>
+        <w:t xml:space="preserve">' nodes using relationships ('SENT_FROM', 'SENT_TO', </w:t>
       </w:r>
       <w:proofErr w:type="gramStart"/>
       <w:r>
         <w:rPr>
-          <w:rFonts w:ascii="Consolas" w:eastAsia="Times New Roman" w:hAnsi="Consolas" w:cs="Times New Roman"/>
-          <w:color w:val="D4D4D4"/>
-          <w:sz w:val="21"/>
-          <w:szCs w:val="21"/>
-        </w:rPr>
-        <w:t>config</w:t>
+          <w:rFonts w:asciiTheme="majorBidi" w:hAnsiTheme="majorBidi" w:cstheme="majorBidi"/>
+          <w:sz w:val="28"/>
+          <w:szCs w:val="28"/>
+        </w:rPr>
+        <w:t>'SENT</w:t>
+      </w:r>
+      <w:proofErr w:type="gramEnd"/>
+      <w:r>
+        <w:rPr>
+          <w:rFonts w:asciiTheme="majorBidi" w:hAnsiTheme="majorBidi" w:cstheme="majorBidi"/>
+          <w:sz w:val="28"/>
+          <w:szCs w:val="28"/>
+        </w:rPr>
+        <w:t>_CC'). Specifically, it identifies sender 'Employee' nodes and forms 'SENT_FROM' relationships with corresponding '</w:t>
+      </w:r>
+      <w:proofErr w:type="spellStart"/>
+      <w:r>
+        <w:rPr>
+          <w:rFonts w:asciiTheme="majorBidi" w:hAnsiTheme="majorBidi" w:cstheme="majorBidi"/>
+          <w:sz w:val="28"/>
+          <w:szCs w:val="28"/>
+        </w:rPr>
+        <w:t>EmailMessage</w:t>
       </w:r>
       <w:proofErr w:type="spellEnd"/>
       <w:r>
         <w:rPr>
-          <w:rFonts w:ascii="Consolas" w:eastAsia="Times New Roman" w:hAnsi="Consolas" w:cs="Times New Roman"/>
-          <w:color w:val="D4D4D4"/>
-          <w:sz w:val="21"/>
-          <w:szCs w:val="21"/>
-        </w:rPr>
-        <w:t>[</w:t>
-      </w:r>
-      <w:proofErr w:type="gramEnd"/>
-      <w:r>
-        <w:rPr>
-          <w:rFonts w:ascii="Consolas" w:eastAsia="Times New Roman" w:hAnsi="Consolas" w:cs="Times New Roman"/>
-          <w:color w:val="CE9178"/>
-          <w:sz w:val="21"/>
-          <w:szCs w:val="21"/>
-        </w:rPr>
-        <w:t>'</w:t>
-      </w:r>
-      <w:proofErr w:type="spellStart"/>
-      <w:r>
-        <w:rPr>
-          <w:rFonts w:ascii="Consolas" w:eastAsia="Times New Roman" w:hAnsi="Consolas" w:cs="Times New Roman"/>
-          <w:color w:val="CE9178"/>
-          <w:sz w:val="21"/>
-          <w:szCs w:val="21"/>
-        </w:rPr>
-        <w:t>db_name</w:t>
-      </w:r>
-      <w:proofErr w:type="spellEnd"/>
-      <w:r>
-        <w:rPr>
-          <w:rFonts w:ascii="Consolas" w:eastAsia="Times New Roman" w:hAnsi="Consolas" w:cs="Times New Roman"/>
-          <w:color w:val="CE9178"/>
-          <w:sz w:val="21"/>
-          <w:szCs w:val="21"/>
-        </w:rPr>
-        <w:t>'</w:t>
-      </w:r>
-      <w:r>
-        <w:rPr>
-          <w:rFonts w:ascii="Consolas" w:eastAsia="Times New Roman" w:hAnsi="Consolas" w:cs="Times New Roman"/>
-          <w:color w:val="D4D4D4"/>
-          <w:sz w:val="21"/>
-          <w:szCs w:val="21"/>
-        </w:rPr>
-        <w:t>]</w:t>
-      </w:r>
-    </w:p>
-    <w:p>
-      <w:pPr>
-        <w:rPr>
-          <w:rFonts w:asciiTheme="majorBidi" w:hAnsiTheme="majorBidi" w:cstheme="majorBidi"/>
-          <w:sz w:val="28"/>
-          <w:szCs w:val="28"/>
-        </w:rPr>
-      </w:pPr>
-    </w:p>
-    <w:p/>
+          <w:rFonts w:asciiTheme="majorBidi" w:hAnsiTheme="majorBidi" w:cstheme="majorBidi"/>
+          <w:sz w:val="28"/>
+          <w:szCs w:val="28"/>
+        </w:rPr>
+        <w:t>' nodes, signifying the emails sent by specific individuals. For recipients and CCed individuals, it recognizes their 'Employee' nodes and creates 'SENT_TO' and 'SENT_CC' relationships, respectively, showcasing the recipients and CCed parties of each email. Throughout this process, the code logs the establishment of these connections, providing insights into the network's structure and email interactions.</w:t>
+      </w:r>
+      <w:r>
+        <w:rPr>
+          <w:rFonts w:asciiTheme="majorBidi" w:hAnsiTheme="majorBidi" w:cstheme="majorBidi"/>
+          <w:sz w:val="28"/>
+          <w:szCs w:val="28"/>
+        </w:rPr>
+        <w:t xml:space="preserve"> </w:t>
+      </w:r>
+      <w:r>
+        <w:rPr>
+          <w:rFonts w:asciiTheme="majorBidi" w:hAnsiTheme="majorBidi" w:cstheme="majorBidi"/>
+          <w:sz w:val="28"/>
+          <w:szCs w:val="28"/>
+        </w:rPr>
+        <w:t>This systematic approach of node creation and relationship establishment enables the representation of email communication patterns, allowing for a detailed analysis of interactions and associations within the communication network stored in the Neo4j graph database</w:t>
+      </w:r>
+      <w:r>
+        <w:rPr>
+          <w:rFonts w:asciiTheme="majorBidi" w:hAnsiTheme="majorBidi" w:cstheme="majorBidi"/>
+          <w:sz w:val="28"/>
+          <w:szCs w:val="28"/>
+        </w:rPr>
+        <w:t>.</w:t>
+      </w:r>
+      <w:r>
+        <w:rPr>
+          <w:rFonts w:asciiTheme="majorBidi" w:hAnsiTheme="majorBidi" w:cstheme="majorBidi"/>
+          <w:sz w:val="28"/>
+          <w:szCs w:val="28"/>
+        </w:rPr>
+        <w:t xml:space="preserve"> </w:t>
+      </w:r>
+    </w:p>
+    <w:p>
+      <w:pPr>
+        <w:spacing w:line="360" w:lineRule="auto"/>
+        <w:jc w:val="both"/>
+        <w:rPr>
+          <w:rFonts w:asciiTheme="majorBidi" w:hAnsiTheme="majorBidi" w:cstheme="majorBidi"/>
+          <w:sz w:val="28"/>
+          <w:szCs w:val="28"/>
+        </w:rPr>
+      </w:pPr>
+      <w:r>
+        <w:rPr>
+          <w:rFonts w:asciiTheme="majorBidi" w:hAnsiTheme="majorBidi" w:cstheme="majorBidi"/>
+          <w:sz w:val="28"/>
+          <w:szCs w:val="28"/>
+        </w:rPr>
+        <w:t>Upon successfully integrating all the email communication data into Neo4j,</w:t>
+      </w:r>
+      <w:r>
+        <w:rPr>
+          <w:rFonts w:asciiTheme="majorBidi" w:hAnsiTheme="majorBidi" w:cstheme="majorBidi"/>
+          <w:sz w:val="28"/>
+          <w:szCs w:val="28"/>
+        </w:rPr>
+        <w:t xml:space="preserve"> We shifted and started working on queries to find relationships between data and figure what were the main reasons of Enron’s downfall and fraud. </w:t>
+      </w:r>
+      <w:r>
+        <w:rPr>
+          <w:rFonts w:asciiTheme="majorBidi" w:hAnsiTheme="majorBidi" w:cstheme="majorBidi"/>
+          <w:sz w:val="28"/>
+          <w:szCs w:val="28"/>
+        </w:rPr>
+        <w:t xml:space="preserve">For the code it was a contribution between all </w:t>
+      </w:r>
+      <w:r>
+        <w:rPr>
+          <w:rFonts w:asciiTheme="majorBidi" w:hAnsiTheme="majorBidi" w:cstheme="majorBidi"/>
+          <w:sz w:val="28"/>
+          <w:szCs w:val="28"/>
+        </w:rPr>
+        <w:t>team members however, since Neo4j did not work on all computers</w:t>
+      </w:r>
+      <w:r>
+        <w:rPr>
+          <w:rFonts w:asciiTheme="majorBidi" w:hAnsiTheme="majorBidi" w:cstheme="majorBidi"/>
+          <w:sz w:val="28"/>
+          <w:szCs w:val="28"/>
+        </w:rPr>
+        <w:t xml:space="preserve"> and some were unable to add the information from python to neo4j, </w:t>
+      </w:r>
+      <w:r>
+        <w:rPr>
+          <w:rFonts w:asciiTheme="majorBidi" w:hAnsiTheme="majorBidi" w:cstheme="majorBidi"/>
+          <w:sz w:val="28"/>
+          <w:szCs w:val="28"/>
+        </w:rPr>
+        <w:t xml:space="preserve"> we worked</w:t>
+      </w:r>
+      <w:r>
+        <w:rPr>
+          <w:rFonts w:asciiTheme="majorBidi" w:hAnsiTheme="majorBidi" w:cstheme="majorBidi"/>
+          <w:sz w:val="28"/>
+          <w:szCs w:val="28"/>
+        </w:rPr>
+        <w:t xml:space="preserve"> together</w:t>
+      </w:r>
+      <w:r>
+        <w:rPr>
+          <w:rFonts w:asciiTheme="majorBidi" w:hAnsiTheme="majorBidi" w:cstheme="majorBidi"/>
+          <w:sz w:val="28"/>
+          <w:szCs w:val="28"/>
+        </w:rPr>
+        <w:t xml:space="preserve"> and sent the python code to one computer</w:t>
+      </w:r>
+      <w:r>
+        <w:rPr>
+          <w:rFonts w:asciiTheme="majorBidi" w:hAnsiTheme="majorBidi" w:cstheme="majorBidi"/>
+          <w:sz w:val="28"/>
+          <w:szCs w:val="28"/>
+        </w:rPr>
+        <w:t>,</w:t>
+      </w:r>
+      <w:r>
+        <w:rPr>
+          <w:rFonts w:asciiTheme="majorBidi" w:hAnsiTheme="majorBidi" w:cstheme="majorBidi"/>
+          <w:sz w:val="28"/>
+          <w:szCs w:val="28"/>
+        </w:rPr>
+        <w:t xml:space="preserve"> to Elias</w:t>
+      </w:r>
+      <w:r>
+        <w:rPr>
+          <w:rFonts w:asciiTheme="majorBidi" w:hAnsiTheme="majorBidi" w:cstheme="majorBidi"/>
+          <w:sz w:val="28"/>
+          <w:szCs w:val="28"/>
+        </w:rPr>
+        <w:t>,</w:t>
+      </w:r>
+      <w:r>
+        <w:rPr>
+          <w:rFonts w:asciiTheme="majorBidi" w:hAnsiTheme="majorBidi" w:cstheme="majorBidi"/>
+          <w:sz w:val="28"/>
+          <w:szCs w:val="28"/>
+        </w:rPr>
+        <w:t xml:space="preserve"> in order to run the code and check its work. </w:t>
+      </w:r>
+      <w:r>
+        <w:rPr>
+          <w:rFonts w:asciiTheme="majorBidi" w:hAnsiTheme="majorBidi" w:cstheme="majorBidi"/>
+          <w:sz w:val="28"/>
+          <w:szCs w:val="28"/>
+        </w:rPr>
+        <w:t xml:space="preserve">As for the quires we each came up and wrote several ones and tried them. </w:t>
+      </w:r>
+    </w:p>
+    <w:p>
+      <w:pPr>
+        <w:spacing w:line="360" w:lineRule="auto"/>
+        <w:jc w:val="both"/>
+        <w:rPr>
+          <w:rFonts w:asciiTheme="majorBidi" w:hAnsiTheme="majorBidi" w:cstheme="majorBidi"/>
+          <w:sz w:val="28"/>
+          <w:szCs w:val="28"/>
+        </w:rPr>
+      </w:pPr>
+      <w:bookmarkStart w:id="5" w:name="_GoBack"/>
+      <w:bookmarkEnd w:id="5"/>
+    </w:p>
+    <w:p>
+      <w:pPr>
+        <w:spacing w:line="360" w:lineRule="auto"/>
+        <w:jc w:val="both"/>
+        <w:rPr>
+          <w:rFonts w:asciiTheme="majorBidi" w:hAnsiTheme="majorBidi" w:cstheme="majorBidi"/>
+          <w:sz w:val="28"/>
+          <w:szCs w:val="28"/>
+        </w:rPr>
+      </w:pPr>
+    </w:p>
+    <w:p>
+      <w:pPr>
+        <w:spacing w:line="360" w:lineRule="auto"/>
+        <w:jc w:val="both"/>
+        <w:rPr>
+          <w:rFonts w:asciiTheme="majorBidi" w:hAnsiTheme="majorBidi" w:cstheme="majorBidi"/>
+          <w:sz w:val="28"/>
+          <w:szCs w:val="28"/>
+        </w:rPr>
+      </w:pPr>
+    </w:p>
     <w:p>
       <w:pPr>
         <w:pStyle w:val="Heading1"/>
         <w:rPr>
           <w:rFonts w:asciiTheme="majorBidi" w:hAnsiTheme="majorBidi"/>
+          <w:b/>
+          <w:bCs/>
           <w:color w:val="auto"/>
           <w:sz w:val="40"/>
           <w:szCs w:val="40"/>
-        </w:rPr>
-      </w:pPr>
-      <w:bookmarkStart w:id="6" w:name="_Toc154139143"/>
+          <w:u w:val="single"/>
+        </w:rPr>
+      </w:pPr>
+      <w:bookmarkStart w:id="6" w:name="_Toc154216601"/>
       <w:r>
         <w:rPr>
           <w:rFonts w:asciiTheme="majorBidi" w:hAnsiTheme="majorBidi"/>
+          <w:b/>
+          <w:bCs/>
           <w:color w:val="auto"/>
           <w:sz w:val="40"/>
           <w:szCs w:val="40"/>
-        </w:rPr>
+          <w:u w:val="single"/>
+        </w:rPr>
+        <w:lastRenderedPageBreak/>
         <w:t>Section 4: Queries Used</w:t>
       </w:r>
       <w:bookmarkEnd w:id="6"/>
@@ -3813,98 +6491,56 @@
         <w:pStyle w:val="Heading1"/>
         <w:rPr>
           <w:rFonts w:asciiTheme="majorBidi" w:hAnsiTheme="majorBidi"/>
+          <w:b/>
+          <w:bCs/>
           <w:color w:val="auto"/>
           <w:sz w:val="40"/>
           <w:szCs w:val="40"/>
-        </w:rPr>
-      </w:pPr>
-      <w:bookmarkStart w:id="7" w:name="_Toc154139144"/>
+          <w:u w:val="single"/>
+        </w:rPr>
+      </w:pPr>
+      <w:bookmarkStart w:id="7" w:name="_Toc154216602"/>
       <w:r>
         <w:rPr>
           <w:rFonts w:asciiTheme="majorBidi" w:hAnsiTheme="majorBidi"/>
+          <w:b/>
+          <w:bCs/>
           <w:color w:val="auto"/>
           <w:sz w:val="40"/>
           <w:szCs w:val="40"/>
-        </w:rPr>
-        <w:t>S</w:t>
-      </w:r>
-      <w:r>
+          <w:u w:val="single"/>
+        </w:rPr>
+        <w:t>Section 5: Conclusion</w:t>
+      </w:r>
+      <w:bookmarkEnd w:id="7"/>
+    </w:p>
+    <w:p/>
+    <w:p/>
+    <w:p>
+      <w:pPr>
+        <w:pStyle w:val="Heading1"/>
         <w:rPr>
           <w:rFonts w:asciiTheme="majorBidi" w:hAnsiTheme="majorBidi"/>
+          <w:b/>
+          <w:bCs/>
           <w:color w:val="auto"/>
           <w:sz w:val="40"/>
           <w:szCs w:val="40"/>
-        </w:rPr>
-        <w:t>ection 5</w:t>
-      </w:r>
+          <w:u w:val="single"/>
+        </w:rPr>
+      </w:pPr>
+      <w:bookmarkStart w:id="8" w:name="_Toc154216603"/>
       <w:r>
         <w:rPr>
           <w:rFonts w:asciiTheme="majorBidi" w:hAnsiTheme="majorBidi"/>
+          <w:b/>
+          <w:bCs/>
           <w:color w:val="auto"/>
           <w:sz w:val="40"/>
           <w:szCs w:val="40"/>
-        </w:rPr>
-        <w:t>:</w:t>
-      </w:r>
-      <w:r>
-        <w:rPr>
-          <w:rFonts w:asciiTheme="majorBidi" w:hAnsiTheme="majorBidi"/>
-          <w:color w:val="auto"/>
-          <w:sz w:val="40"/>
-          <w:szCs w:val="40"/>
-        </w:rPr>
-        <w:t xml:space="preserve"> Conclusion</w:t>
-      </w:r>
-      <w:bookmarkEnd w:id="7"/>
-    </w:p>
-    <w:p/>
-    <w:p/>
-    <w:p>
-      <w:pPr>
-        <w:pStyle w:val="Heading1"/>
-        <w:rPr>
-          <w:rFonts w:asciiTheme="majorBidi" w:hAnsiTheme="majorBidi"/>
-          <w:color w:val="auto"/>
-          <w:sz w:val="40"/>
-          <w:szCs w:val="40"/>
-        </w:rPr>
-      </w:pPr>
-      <w:bookmarkStart w:id="8" w:name="_Toc154139145"/>
-      <w:r>
-        <w:rPr>
-          <w:rFonts w:asciiTheme="majorBidi" w:hAnsiTheme="majorBidi"/>
-          <w:color w:val="auto"/>
-          <w:sz w:val="40"/>
-          <w:szCs w:val="40"/>
-        </w:rPr>
-        <w:t>S</w:t>
-      </w:r>
-      <w:r>
-        <w:rPr>
-          <w:rFonts w:asciiTheme="majorBidi" w:hAnsiTheme="majorBidi"/>
-          <w:color w:val="auto"/>
-          <w:sz w:val="40"/>
-          <w:szCs w:val="40"/>
-        </w:rPr>
-        <w:t>ection 6</w:t>
-      </w:r>
-      <w:r>
-        <w:rPr>
-          <w:rFonts w:asciiTheme="majorBidi" w:hAnsiTheme="majorBidi"/>
-          <w:color w:val="auto"/>
-          <w:sz w:val="40"/>
-          <w:szCs w:val="40"/>
-        </w:rPr>
-        <w:t>:</w:t>
-      </w:r>
-      <w:r>
-        <w:rPr>
-          <w:rFonts w:asciiTheme="majorBidi" w:hAnsiTheme="majorBidi"/>
-          <w:color w:val="auto"/>
-          <w:sz w:val="40"/>
-          <w:szCs w:val="40"/>
-        </w:rPr>
-        <w:t xml:space="preserve"> References</w:t>
+          <w:u w:val="single"/>
+        </w:rPr>
+        <w:t>Section 6: References</w:t>
       </w:r>
       <w:bookmarkEnd w:id="8"/>
     </w:p>
@@ -3981,7 +6617,7 @@
           <w:rPr>
             <w:noProof/>
           </w:rPr>
-          <w:t>6</w:t>
+          <w:t>9</w:t>
         </w:r>
         <w:r>
           <w:rPr>
@@ -4936,7 +7572,7 @@
 </file>
 
 <file path=customXml/itemProps1.xml><?xml version="1.0" encoding="utf-8"?>
-<ds:datastoreItem xmlns:ds="http://schemas.openxmlformats.org/officeDocument/2006/customXml" ds:itemID="{295616B3-7885-430E-9D6A-894C18DAA28A}">
+<ds:datastoreItem xmlns:ds="http://schemas.openxmlformats.org/officeDocument/2006/customXml" ds:itemID="{F9910442-AD9F-4E1B-92F3-DAC6E88AF239}">
   <ds:schemaRefs>
     <ds:schemaRef ds:uri="http://schemas.openxmlformats.org/officeDocument/2006/bibliography"/>
   </ds:schemaRefs>

</xml_diff>

<commit_message>
perla saikaly update report and lou quiries commit
</commit_message>
<xml_diff>
--- a/graph report.docx
+++ b/graph report.docx
@@ -49,7 +49,7 @@
                     </pic:cNvPicPr>
                   </pic:nvPicPr>
                   <pic:blipFill>
-                    <a:blip r:embed="rId7" cstate="print">
+                    <a:blip r:embed="rId8" cstate="print">
                       <a:extLst>
                         <a:ext uri="{28A0092B-C50C-407E-A947-70E740481C1C}">
                           <a14:useLocalDpi xmlns:a14="http://schemas.microsoft.com/office/drawing/2010/main" val="0"/>
@@ -163,18 +163,27 @@
           <w:sz w:val="40"/>
           <w:szCs w:val="40"/>
         </w:rPr>
-        <w:t xml:space="preserve">Anthony </w:t>
-      </w:r>
-      <w:proofErr w:type="spellStart"/>
-      <w:r>
+        <w:t>Anthony Tabet</w:t>
+      </w:r>
+    </w:p>
+    <w:p>
+      <w:pPr>
+        <w:spacing w:line="360" w:lineRule="auto"/>
+        <w:jc w:val="center"/>
         <w:rPr>
           <w:rFonts w:asciiTheme="majorBidi" w:hAnsiTheme="majorBidi" w:cstheme="majorBidi"/>
           <w:sz w:val="40"/>
           <w:szCs w:val="40"/>
         </w:rPr>
-        <w:t>Tabet</w:t>
-      </w:r>
-      <w:proofErr w:type="spellEnd"/>
+      </w:pPr>
+      <w:r>
+        <w:rPr>
+          <w:rFonts w:asciiTheme="majorBidi" w:hAnsiTheme="majorBidi" w:cstheme="majorBidi"/>
+          <w:sz w:val="40"/>
+          <w:szCs w:val="40"/>
+        </w:rPr>
+        <w:t xml:space="preserve"> Elias Antoine Dargham </w:t>
+      </w:r>
     </w:p>
     <w:p>
       <w:pPr>
@@ -192,74 +201,27 @@
           <w:sz w:val="40"/>
           <w:szCs w:val="40"/>
         </w:rPr>
-        <w:t xml:space="preserve"> Elias Antoine </w:t>
-      </w:r>
-      <w:proofErr w:type="spellStart"/>
-      <w:r>
+        <w:t>Perla Saikaly</w:t>
+      </w:r>
+    </w:p>
+    <w:p>
+      <w:pPr>
+        <w:spacing w:line="360" w:lineRule="auto"/>
+        <w:jc w:val="center"/>
         <w:rPr>
           <w:rFonts w:asciiTheme="majorBidi" w:hAnsiTheme="majorBidi" w:cstheme="majorBidi"/>
           <w:sz w:val="40"/>
           <w:szCs w:val="40"/>
         </w:rPr>
-        <w:t>Dargham</w:t>
-      </w:r>
-      <w:proofErr w:type="spellEnd"/>
+      </w:pPr>
       <w:r>
         <w:rPr>
           <w:rFonts w:asciiTheme="majorBidi" w:hAnsiTheme="majorBidi" w:cstheme="majorBidi"/>
           <w:sz w:val="40"/>
           <w:szCs w:val="40"/>
         </w:rPr>
-        <w:t xml:space="preserve"> </w:t>
-      </w:r>
-    </w:p>
-    <w:p>
-      <w:pPr>
-        <w:spacing w:line="360" w:lineRule="auto"/>
-        <w:jc w:val="center"/>
-        <w:rPr>
-          <w:rFonts w:asciiTheme="majorBidi" w:hAnsiTheme="majorBidi" w:cstheme="majorBidi"/>
-          <w:sz w:val="40"/>
-          <w:szCs w:val="40"/>
-        </w:rPr>
-      </w:pPr>
-      <w:r>
-        <w:rPr>
-          <w:rFonts w:asciiTheme="majorBidi" w:hAnsiTheme="majorBidi" w:cstheme="majorBidi"/>
-          <w:sz w:val="40"/>
-          <w:szCs w:val="40"/>
-        </w:rPr>
-        <w:t>Perla Saikaly</w:t>
-      </w:r>
-    </w:p>
-    <w:p>
-      <w:pPr>
-        <w:spacing w:line="360" w:lineRule="auto"/>
-        <w:jc w:val="center"/>
-        <w:rPr>
-          <w:rFonts w:asciiTheme="majorBidi" w:hAnsiTheme="majorBidi" w:cstheme="majorBidi"/>
-          <w:sz w:val="40"/>
-          <w:szCs w:val="40"/>
-        </w:rPr>
-      </w:pPr>
-      <w:r>
-        <w:rPr>
-          <w:rFonts w:asciiTheme="majorBidi" w:hAnsiTheme="majorBidi" w:cstheme="majorBidi"/>
-          <w:sz w:val="40"/>
-          <w:szCs w:val="40"/>
-        </w:rPr>
-        <w:t xml:space="preserve">Rim </w:t>
-      </w:r>
-      <w:proofErr w:type="spellStart"/>
-      <w:r>
-        <w:rPr>
-          <w:rFonts w:asciiTheme="majorBidi" w:hAnsiTheme="majorBidi" w:cstheme="majorBidi"/>
-          <w:sz w:val="40"/>
-          <w:szCs w:val="40"/>
-        </w:rPr>
-        <w:t>Kfoury</w:t>
-      </w:r>
-      <w:proofErr w:type="spellEnd"/>
+        <w:t>Rim Kfoury</w:t>
+      </w:r>
     </w:p>
     <w:p>
       <w:pPr>
@@ -1729,67 +1691,15 @@
         </w:rPr>
         <w:t xml:space="preserve"> </w:t>
       </w:r>
-      <w:proofErr w:type="gramStart"/>
-      <w:r>
-        <w:rPr>
-          <w:rFonts w:ascii="Consolas" w:eastAsia="Times New Roman" w:hAnsi="Consolas" w:cs="Times New Roman"/>
-          <w:color w:val="D4D4D4"/>
-          <w:sz w:val="21"/>
-          <w:szCs w:val="21"/>
-        </w:rPr>
-        <w:t>data</w:t>
-      </w:r>
-      <w:proofErr w:type="gramEnd"/>
-      <w:r>
-        <w:rPr>
-          <w:rFonts w:ascii="Consolas" w:eastAsia="Times New Roman" w:hAnsi="Consolas" w:cs="Times New Roman"/>
-          <w:color w:val="D4D4D4"/>
-          <w:sz w:val="21"/>
-          <w:szCs w:val="21"/>
-        </w:rPr>
-        <w:t xml:space="preserve"> = </w:t>
-      </w:r>
-      <w:proofErr w:type="spellStart"/>
-      <w:r>
-        <w:rPr>
-          <w:rFonts w:ascii="Consolas" w:eastAsia="Times New Roman" w:hAnsi="Consolas" w:cs="Times New Roman"/>
-          <w:color w:val="D4D4D4"/>
-          <w:sz w:val="21"/>
-          <w:szCs w:val="21"/>
-        </w:rPr>
-        <w:t>pd.read_csv</w:t>
-      </w:r>
-      <w:proofErr w:type="spellEnd"/>
-      <w:r>
-        <w:rPr>
-          <w:rFonts w:ascii="Consolas" w:eastAsia="Times New Roman" w:hAnsi="Consolas" w:cs="Times New Roman"/>
-          <w:color w:val="D4D4D4"/>
-          <w:sz w:val="21"/>
-          <w:szCs w:val="21"/>
-        </w:rPr>
-        <w:t>(</w:t>
-      </w:r>
-      <w:proofErr w:type="spellStart"/>
-      <w:r>
-        <w:rPr>
-          <w:rFonts w:ascii="Consolas" w:eastAsia="Times New Roman" w:hAnsi="Consolas" w:cs="Times New Roman"/>
-          <w:color w:val="D4D4D4"/>
-          <w:sz w:val="21"/>
-          <w:szCs w:val="21"/>
-        </w:rPr>
-        <w:t>csv_path</w:t>
-      </w:r>
-      <w:proofErr w:type="spellEnd"/>
-      <w:r>
-        <w:rPr>
-          <w:rFonts w:ascii="Consolas" w:eastAsia="Times New Roman" w:hAnsi="Consolas" w:cs="Times New Roman"/>
-          <w:color w:val="D4D4D4"/>
-          <w:sz w:val="21"/>
-          <w:szCs w:val="21"/>
-        </w:rPr>
-        <w:t xml:space="preserve">, </w:t>
-      </w:r>
-      <w:proofErr w:type="spellStart"/>
+      <w:r>
+        <w:rPr>
+          <w:rFonts w:ascii="Consolas" w:eastAsia="Times New Roman" w:hAnsi="Consolas" w:cs="Times New Roman"/>
+          <w:color w:val="D4D4D4"/>
+          <w:sz w:val="21"/>
+          <w:szCs w:val="21"/>
+        </w:rPr>
+        <w:t xml:space="preserve">data = pd.read_csv(csv_path, </w:t>
+      </w:r>
       <w:r>
         <w:rPr>
           <w:rFonts w:ascii="Consolas" w:eastAsia="Times New Roman" w:hAnsi="Consolas" w:cs="Times New Roman"/>
@@ -1799,7 +1709,6 @@
         </w:rPr>
         <w:t>usecols</w:t>
       </w:r>
-      <w:proofErr w:type="spellEnd"/>
       <w:r>
         <w:rPr>
           <w:rFonts w:ascii="Consolas" w:eastAsia="Times New Roman" w:hAnsi="Consolas" w:cs="Times New Roman"/>
@@ -1848,7 +1757,6 @@
         </w:rPr>
         <w:t xml:space="preserve"> </w:t>
       </w:r>
-      <w:proofErr w:type="gramStart"/>
       <w:r>
         <w:rPr>
           <w:rFonts w:ascii="Consolas" w:eastAsia="Times New Roman" w:hAnsi="Consolas" w:cs="Times New Roman"/>
@@ -1858,7 +1766,6 @@
         </w:rPr>
         <w:t>data[</w:t>
       </w:r>
-      <w:proofErr w:type="gramEnd"/>
       <w:r>
         <w:rPr>
           <w:rFonts w:ascii="Consolas" w:eastAsia="Times New Roman" w:hAnsi="Consolas" w:cs="Times New Roman"/>
@@ -1875,19 +1782,8 @@
           <w:sz w:val="21"/>
           <w:szCs w:val="21"/>
         </w:rPr>
-        <w:t xml:space="preserve">] = </w:t>
-      </w:r>
-      <w:proofErr w:type="spellStart"/>
-      <w:r>
-        <w:rPr>
-          <w:rFonts w:ascii="Consolas" w:eastAsia="Times New Roman" w:hAnsi="Consolas" w:cs="Times New Roman"/>
-          <w:color w:val="D4D4D4"/>
-          <w:sz w:val="21"/>
-          <w:szCs w:val="21"/>
-        </w:rPr>
-        <w:t>data.index</w:t>
-      </w:r>
-      <w:proofErr w:type="spellEnd"/>
+        <w:t>] = data.index</w:t>
+      </w:r>
     </w:p>
     <w:p>
       <w:pPr>
@@ -1939,7 +1835,7 @@
                     <pic:cNvPicPr/>
                   </pic:nvPicPr>
                   <pic:blipFill>
-                    <a:blip r:embed="rId8">
+                    <a:blip r:embed="rId9">
                       <a:extLst>
                         <a:ext uri="{28A0092B-C50C-407E-A947-70E740481C1C}">
                           <a14:useLocalDpi xmlns:a14="http://schemas.microsoft.com/office/drawing/2010/main" val="0"/>
@@ -2042,25 +1938,7 @@
           <w:sz w:val="28"/>
           <w:szCs w:val="28"/>
         </w:rPr>
-        <w:t xml:space="preserve">As seen the above result shows the first and last five rows in the csv file which gave us the message as one column. Therefore we need to extract </w:t>
-      </w:r>
-      <w:proofErr w:type="spellStart"/>
-      <w:r>
-        <w:rPr>
-          <w:rFonts w:asciiTheme="majorBidi" w:hAnsiTheme="majorBidi" w:cstheme="majorBidi"/>
-          <w:sz w:val="28"/>
-          <w:szCs w:val="28"/>
-        </w:rPr>
-        <w:t>usedful</w:t>
-      </w:r>
-      <w:proofErr w:type="spellEnd"/>
-      <w:r>
-        <w:rPr>
-          <w:rFonts w:asciiTheme="majorBidi" w:hAnsiTheme="majorBidi" w:cstheme="majorBidi"/>
-          <w:sz w:val="28"/>
-          <w:szCs w:val="28"/>
-        </w:rPr>
-        <w:t xml:space="preserve"> information from these messages. To do so, we used: </w:t>
+        <w:t xml:space="preserve">As seen the above result shows the first and last five rows in the csv file which gave us the message as one column. Therefore we need to extract usedful information from these messages. To do so, we used: </w:t>
       </w:r>
     </w:p>
     <w:p>
@@ -2212,7 +2090,6 @@
         </w:rPr>
         <w:t xml:space="preserve">        </w:t>
       </w:r>
-      <w:proofErr w:type="gramStart"/>
       <w:r>
         <w:rPr>
           <w:rFonts w:ascii="Consolas" w:eastAsia="Times New Roman" w:hAnsi="Consolas" w:cs="Times New Roman"/>
@@ -2222,7 +2099,6 @@
         </w:rPr>
         <w:t>lambda</w:t>
       </w:r>
-      <w:proofErr w:type="gramEnd"/>
       <w:r>
         <w:rPr>
           <w:rFonts w:ascii="Consolas" w:eastAsia="Times New Roman" w:hAnsi="Consolas" w:cs="Times New Roman"/>
@@ -2248,47 +2124,7 @@
           <w:sz w:val="21"/>
           <w:szCs w:val="21"/>
         </w:rPr>
-        <w:t xml:space="preserve">: </w:t>
-      </w:r>
-      <w:proofErr w:type="spellStart"/>
-      <w:r>
-        <w:rPr>
-          <w:rFonts w:ascii="Consolas" w:eastAsia="Times New Roman" w:hAnsi="Consolas" w:cs="Times New Roman"/>
-          <w:color w:val="D4D4D4"/>
-          <w:sz w:val="21"/>
-          <w:szCs w:val="21"/>
-        </w:rPr>
-        <w:t>pd.Series</w:t>
-      </w:r>
-      <w:proofErr w:type="spellEnd"/>
-      <w:r>
-        <w:rPr>
-          <w:rFonts w:ascii="Consolas" w:eastAsia="Times New Roman" w:hAnsi="Consolas" w:cs="Times New Roman"/>
-          <w:color w:val="D4D4D4"/>
-          <w:sz w:val="21"/>
-          <w:szCs w:val="21"/>
-        </w:rPr>
-        <w:t>(</w:t>
-      </w:r>
-      <w:proofErr w:type="spellStart"/>
-      <w:r>
-        <w:rPr>
-          <w:rFonts w:ascii="Consolas" w:eastAsia="Times New Roman" w:hAnsi="Consolas" w:cs="Times New Roman"/>
-          <w:color w:val="D4D4D4"/>
-          <w:sz w:val="21"/>
-          <w:szCs w:val="21"/>
-        </w:rPr>
-        <w:t>parse_email</w:t>
-      </w:r>
-      <w:proofErr w:type="spellEnd"/>
-      <w:r>
-        <w:rPr>
-          <w:rFonts w:ascii="Consolas" w:eastAsia="Times New Roman" w:hAnsi="Consolas" w:cs="Times New Roman"/>
-          <w:color w:val="D4D4D4"/>
-          <w:sz w:val="21"/>
-          <w:szCs w:val="21"/>
-        </w:rPr>
-        <w:t>(email))</w:t>
+        <w:t>: pd.Series(parse_email(email))</w:t>
       </w:r>
     </w:p>
     <w:p>
@@ -2344,7 +2180,6 @@
         </w:rPr>
         <w:t xml:space="preserve">    </w:t>
       </w:r>
-      <w:proofErr w:type="gramStart"/>
       <w:r>
         <w:rPr>
           <w:rFonts w:ascii="Consolas" w:eastAsia="Times New Roman" w:hAnsi="Consolas" w:cs="Times New Roman"/>
@@ -2363,7 +2198,6 @@
         </w:rPr>
         <w:t>(</w:t>
       </w:r>
-      <w:proofErr w:type="gramEnd"/>
       <w:r>
         <w:rPr>
           <w:rFonts w:ascii="Consolas" w:eastAsia="Times New Roman" w:hAnsi="Consolas" w:cs="Times New Roman"/>
@@ -2401,30 +2235,8 @@
           <w:sz w:val="21"/>
           <w:szCs w:val="21"/>
         </w:rPr>
-        <w:t xml:space="preserve">    </w:t>
-      </w:r>
-      <w:proofErr w:type="spellStart"/>
-      <w:proofErr w:type="gramStart"/>
-      <w:r>
-        <w:rPr>
-          <w:rFonts w:ascii="Consolas" w:eastAsia="Times New Roman" w:hAnsi="Consolas" w:cs="Times New Roman"/>
-          <w:color w:val="D4D4D4"/>
-          <w:sz w:val="21"/>
-          <w:szCs w:val="21"/>
-        </w:rPr>
-        <w:t>data.drop</w:t>
-      </w:r>
-      <w:proofErr w:type="spellEnd"/>
-      <w:r>
-        <w:rPr>
-          <w:rFonts w:ascii="Consolas" w:eastAsia="Times New Roman" w:hAnsi="Consolas" w:cs="Times New Roman"/>
-          <w:color w:val="D4D4D4"/>
-          <w:sz w:val="21"/>
-          <w:szCs w:val="21"/>
-        </w:rPr>
-        <w:t>(</w:t>
-      </w:r>
-      <w:proofErr w:type="gramEnd"/>
+        <w:t>    data.drop(</w:t>
+      </w:r>
       <w:r>
         <w:rPr>
           <w:rFonts w:ascii="Consolas" w:eastAsia="Times New Roman" w:hAnsi="Consolas" w:cs="Times New Roman"/>
@@ -2461,7 +2273,6 @@
         </w:rPr>
         <w:t xml:space="preserve">], </w:t>
       </w:r>
-      <w:proofErr w:type="spellStart"/>
       <w:r>
         <w:rPr>
           <w:rFonts w:ascii="Consolas" w:eastAsia="Times New Roman" w:hAnsi="Consolas" w:cs="Times New Roman"/>
@@ -2471,7 +2282,6 @@
         </w:rPr>
         <w:t>inplace</w:t>
       </w:r>
-      <w:proofErr w:type="spellEnd"/>
       <w:r>
         <w:rPr>
           <w:rFonts w:ascii="Consolas" w:eastAsia="Times New Roman" w:hAnsi="Consolas" w:cs="Times New Roman"/>
@@ -2530,19 +2340,8 @@
           <w:sz w:val="21"/>
           <w:szCs w:val="21"/>
         </w:rPr>
-        <w:t xml:space="preserve">    </w:t>
-      </w:r>
-      <w:proofErr w:type="gramStart"/>
-      <w:r>
-        <w:rPr>
-          <w:rFonts w:ascii="Consolas" w:eastAsia="Times New Roman" w:hAnsi="Consolas" w:cs="Times New Roman"/>
-          <w:color w:val="D4D4D4"/>
-          <w:sz w:val="21"/>
-          <w:szCs w:val="21"/>
-        </w:rPr>
-        <w:t>data[</w:t>
-      </w:r>
-      <w:proofErr w:type="gramEnd"/>
+        <w:t>    data[</w:t>
+      </w:r>
       <w:r>
         <w:rPr>
           <w:rFonts w:ascii="Consolas" w:eastAsia="Times New Roman" w:hAnsi="Consolas" w:cs="Times New Roman"/>
@@ -2577,27 +2376,7 @@
           <w:sz w:val="21"/>
           <w:szCs w:val="21"/>
         </w:rPr>
-        <w:t>].apply(</w:t>
-      </w:r>
-      <w:proofErr w:type="spellStart"/>
-      <w:r>
-        <w:rPr>
-          <w:rFonts w:ascii="Consolas" w:eastAsia="Times New Roman" w:hAnsi="Consolas" w:cs="Times New Roman"/>
-          <w:color w:val="D4D4D4"/>
-          <w:sz w:val="21"/>
-          <w:szCs w:val="21"/>
-        </w:rPr>
-        <w:t>sanitize_email_address</w:t>
-      </w:r>
-      <w:proofErr w:type="spellEnd"/>
-      <w:r>
-        <w:rPr>
-          <w:rFonts w:ascii="Consolas" w:eastAsia="Times New Roman" w:hAnsi="Consolas" w:cs="Times New Roman"/>
-          <w:color w:val="D4D4D4"/>
-          <w:sz w:val="21"/>
-          <w:szCs w:val="21"/>
-        </w:rPr>
-        <w:t>)</w:t>
+        <w:t>].apply(sanitize_email_address)</w:t>
       </w:r>
     </w:p>
     <w:p>
@@ -2618,19 +2397,8 @@
           <w:sz w:val="21"/>
           <w:szCs w:val="21"/>
         </w:rPr>
-        <w:t xml:space="preserve">    </w:t>
-      </w:r>
-      <w:proofErr w:type="gramStart"/>
-      <w:r>
-        <w:rPr>
-          <w:rFonts w:ascii="Consolas" w:eastAsia="Times New Roman" w:hAnsi="Consolas" w:cs="Times New Roman"/>
-          <w:color w:val="D4D4D4"/>
-          <w:sz w:val="21"/>
-          <w:szCs w:val="21"/>
-        </w:rPr>
-        <w:t>data[</w:t>
-      </w:r>
-      <w:proofErr w:type="gramEnd"/>
+        <w:t>    data[</w:t>
+      </w:r>
       <w:r>
         <w:rPr>
           <w:rFonts w:ascii="Consolas" w:eastAsia="Times New Roman" w:hAnsi="Consolas" w:cs="Times New Roman"/>
@@ -2665,27 +2433,7 @@
           <w:sz w:val="21"/>
           <w:szCs w:val="21"/>
         </w:rPr>
-        <w:t>].apply(</w:t>
-      </w:r>
-      <w:proofErr w:type="spellStart"/>
-      <w:r>
-        <w:rPr>
-          <w:rFonts w:ascii="Consolas" w:eastAsia="Times New Roman" w:hAnsi="Consolas" w:cs="Times New Roman"/>
-          <w:color w:val="D4D4D4"/>
-          <w:sz w:val="21"/>
-          <w:szCs w:val="21"/>
-        </w:rPr>
-        <w:t>filter_recipient_email</w:t>
-      </w:r>
-      <w:proofErr w:type="spellEnd"/>
-      <w:r>
-        <w:rPr>
-          <w:rFonts w:ascii="Consolas" w:eastAsia="Times New Roman" w:hAnsi="Consolas" w:cs="Times New Roman"/>
-          <w:color w:val="D4D4D4"/>
-          <w:sz w:val="21"/>
-          <w:szCs w:val="21"/>
-        </w:rPr>
-        <w:t>)</w:t>
+        <w:t>].apply(filter_recipient_email)</w:t>
       </w:r>
     </w:p>
     <w:p>
@@ -2706,19 +2454,8 @@
           <w:sz w:val="21"/>
           <w:szCs w:val="21"/>
         </w:rPr>
-        <w:t xml:space="preserve">    </w:t>
-      </w:r>
-      <w:proofErr w:type="gramStart"/>
-      <w:r>
-        <w:rPr>
-          <w:rFonts w:ascii="Consolas" w:eastAsia="Times New Roman" w:hAnsi="Consolas" w:cs="Times New Roman"/>
-          <w:color w:val="D4D4D4"/>
-          <w:sz w:val="21"/>
-          <w:szCs w:val="21"/>
-        </w:rPr>
-        <w:t>data[</w:t>
-      </w:r>
-      <w:proofErr w:type="gramEnd"/>
+        <w:t>    data[</w:t>
+      </w:r>
       <w:r>
         <w:rPr>
           <w:rFonts w:ascii="Consolas" w:eastAsia="Times New Roman" w:hAnsi="Consolas" w:cs="Times New Roman"/>
@@ -2753,27 +2490,7 @@
           <w:sz w:val="21"/>
           <w:szCs w:val="21"/>
         </w:rPr>
-        <w:t>].apply(</w:t>
-      </w:r>
-      <w:proofErr w:type="spellStart"/>
-      <w:r>
-        <w:rPr>
-          <w:rFonts w:ascii="Consolas" w:eastAsia="Times New Roman" w:hAnsi="Consolas" w:cs="Times New Roman"/>
-          <w:color w:val="D4D4D4"/>
-          <w:sz w:val="21"/>
-          <w:szCs w:val="21"/>
-        </w:rPr>
-        <w:t>filter_recipient_email</w:t>
-      </w:r>
-      <w:proofErr w:type="spellEnd"/>
-      <w:r>
-        <w:rPr>
-          <w:rFonts w:ascii="Consolas" w:eastAsia="Times New Roman" w:hAnsi="Consolas" w:cs="Times New Roman"/>
-          <w:color w:val="D4D4D4"/>
-          <w:sz w:val="21"/>
-          <w:szCs w:val="21"/>
-        </w:rPr>
-        <w:t>)</w:t>
+        <w:t>].apply(filter_recipient_email)</w:t>
       </w:r>
     </w:p>
     <w:p>
@@ -2794,27 +2511,7 @@
           <w:sz w:val="21"/>
           <w:szCs w:val="21"/>
         </w:rPr>
-        <w:t xml:space="preserve">    </w:t>
-      </w:r>
-      <w:proofErr w:type="gramStart"/>
-      <w:r>
-        <w:rPr>
-          <w:rFonts w:ascii="Consolas" w:eastAsia="Times New Roman" w:hAnsi="Consolas" w:cs="Times New Roman"/>
-          <w:color w:val="D4D4D4"/>
-          <w:sz w:val="21"/>
-          <w:szCs w:val="21"/>
-        </w:rPr>
-        <w:t>data</w:t>
-      </w:r>
-      <w:proofErr w:type="gramEnd"/>
-      <w:r>
-        <w:rPr>
-          <w:rFonts w:ascii="Consolas" w:eastAsia="Times New Roman" w:hAnsi="Consolas" w:cs="Times New Roman"/>
-          <w:color w:val="D4D4D4"/>
-          <w:sz w:val="21"/>
-          <w:szCs w:val="21"/>
-        </w:rPr>
-        <w:t xml:space="preserve"> = data[data[</w:t>
+        <w:t>    data = data[data[</w:t>
       </w:r>
       <w:r>
         <w:rPr>
@@ -2883,27 +2580,7 @@
           <w:sz w:val="21"/>
           <w:szCs w:val="21"/>
         </w:rPr>
-        <w:t xml:space="preserve">    </w:t>
-      </w:r>
-      <w:proofErr w:type="gramStart"/>
-      <w:r>
-        <w:rPr>
-          <w:rFonts w:ascii="Consolas" w:eastAsia="Times New Roman" w:hAnsi="Consolas" w:cs="Times New Roman"/>
-          <w:color w:val="D4D4D4"/>
-          <w:sz w:val="21"/>
-          <w:szCs w:val="21"/>
-        </w:rPr>
-        <w:t>data</w:t>
-      </w:r>
-      <w:proofErr w:type="gramEnd"/>
-      <w:r>
-        <w:rPr>
-          <w:rFonts w:ascii="Consolas" w:eastAsia="Times New Roman" w:hAnsi="Consolas" w:cs="Times New Roman"/>
-          <w:color w:val="D4D4D4"/>
-          <w:sz w:val="21"/>
-          <w:szCs w:val="21"/>
-        </w:rPr>
-        <w:t xml:space="preserve"> = data[data[</w:t>
+        <w:t>    data = data[data[</w:t>
       </w:r>
       <w:r>
         <w:rPr>
@@ -2921,27 +2598,7 @@
           <w:sz w:val="21"/>
           <w:szCs w:val="21"/>
         </w:rPr>
-        <w:t>].</w:t>
-      </w:r>
-      <w:proofErr w:type="spellStart"/>
-      <w:r>
-        <w:rPr>
-          <w:rFonts w:ascii="Consolas" w:eastAsia="Times New Roman" w:hAnsi="Consolas" w:cs="Times New Roman"/>
-          <w:color w:val="D4D4D4"/>
-          <w:sz w:val="21"/>
-          <w:szCs w:val="21"/>
-        </w:rPr>
-        <w:t>str.contains</w:t>
-      </w:r>
-      <w:proofErr w:type="spellEnd"/>
-      <w:r>
-        <w:rPr>
-          <w:rFonts w:ascii="Consolas" w:eastAsia="Times New Roman" w:hAnsi="Consolas" w:cs="Times New Roman"/>
-          <w:color w:val="D4D4D4"/>
-          <w:sz w:val="21"/>
-          <w:szCs w:val="21"/>
-        </w:rPr>
-        <w:t>(</w:t>
+        <w:t>].str.contains(</w:t>
       </w:r>
       <w:r>
         <w:rPr>
@@ -2984,8 +2641,6 @@
           <w:szCs w:val="28"/>
         </w:rPr>
       </w:pPr>
-      <w:proofErr w:type="spellStart"/>
-      <w:proofErr w:type="gramStart"/>
       <w:r>
         <w:rPr>
           <w:rFonts w:asciiTheme="majorBidi" w:hAnsiTheme="majorBidi" w:cstheme="majorBidi"/>
@@ -3000,19 +2655,48 @@
           <w:sz w:val="28"/>
           <w:szCs w:val="28"/>
         </w:rPr>
-        <w:t>_email_address</w:t>
-      </w:r>
-      <w:proofErr w:type="spellEnd"/>
-      <w:proofErr w:type="gramEnd"/>
-      <w:r>
-        <w:rPr>
-          <w:rFonts w:asciiTheme="majorBidi" w:hAnsiTheme="majorBidi" w:cstheme="majorBidi"/>
-          <w:sz w:val="28"/>
-          <w:szCs w:val="28"/>
-        </w:rPr>
-        <w:t xml:space="preserve"> and </w:t>
-      </w:r>
-      <w:proofErr w:type="spellStart"/>
+        <w:t xml:space="preserve">_email_address and filter_recipient_email are functions we wrote in order to clean and handle the information. </w:t>
+      </w:r>
+      <w:r>
+        <w:rPr>
+          <w:rFonts w:asciiTheme="majorBidi" w:hAnsiTheme="majorBidi" w:cstheme="majorBidi"/>
+          <w:sz w:val="28"/>
+          <w:szCs w:val="28"/>
+        </w:rPr>
+        <w:t xml:space="preserve"> Where “</w:t>
+      </w:r>
+      <w:r>
+        <w:rPr>
+          <w:rFonts w:asciiTheme="majorBidi" w:hAnsiTheme="majorBidi" w:cstheme="majorBidi"/>
+          <w:sz w:val="28"/>
+          <w:szCs w:val="28"/>
+        </w:rPr>
+        <w:t>sanitize</w:t>
+      </w:r>
+      <w:r>
+        <w:rPr>
+          <w:rFonts w:asciiTheme="majorBidi" w:hAnsiTheme="majorBidi" w:cstheme="majorBidi"/>
+          <w:sz w:val="28"/>
+          <w:szCs w:val="28"/>
+        </w:rPr>
+        <w:t xml:space="preserve">_email_address” </w:t>
+      </w:r>
+      <w:r>
+        <w:rPr>
+          <w:rFonts w:asciiTheme="majorBidi" w:hAnsiTheme="majorBidi" w:cstheme="majorBidi"/>
+          <w:sz w:val="28"/>
+          <w:szCs w:val="28"/>
+        </w:rPr>
+        <w:t>takes an email address string (address) as input and aims to sanitize or clean it. The purpose of this function is to extract and return the valid email address from a given string, if it exists. If the input string does not contain a valid email address, it returns the original string.</w:t>
+      </w:r>
+      <w:r>
+        <w:rPr>
+          <w:rFonts w:asciiTheme="majorBidi" w:hAnsiTheme="majorBidi" w:cstheme="majorBidi"/>
+          <w:sz w:val="28"/>
+          <w:szCs w:val="28"/>
+        </w:rPr>
+        <w:t xml:space="preserve"> And “</w:t>
+      </w:r>
       <w:r>
         <w:rPr>
           <w:rFonts w:asciiTheme="majorBidi" w:hAnsiTheme="majorBidi" w:cstheme="majorBidi"/>
@@ -3021,41 +2705,6 @@
         </w:rPr>
         <w:t>filter_recipient_email</w:t>
       </w:r>
-      <w:proofErr w:type="spellEnd"/>
-      <w:r>
-        <w:rPr>
-          <w:rFonts w:asciiTheme="majorBidi" w:hAnsiTheme="majorBidi" w:cstheme="majorBidi"/>
-          <w:sz w:val="28"/>
-          <w:szCs w:val="28"/>
-        </w:rPr>
-        <w:t xml:space="preserve"> are functions we wrote in order to clean and handle the information. </w:t>
-      </w:r>
-      <w:r>
-        <w:rPr>
-          <w:rFonts w:asciiTheme="majorBidi" w:hAnsiTheme="majorBidi" w:cstheme="majorBidi"/>
-          <w:sz w:val="28"/>
-          <w:szCs w:val="28"/>
-        </w:rPr>
-        <w:t xml:space="preserve"> Where “</w:t>
-      </w:r>
-      <w:proofErr w:type="spellStart"/>
-      <w:r>
-        <w:rPr>
-          <w:rFonts w:asciiTheme="majorBidi" w:hAnsiTheme="majorBidi" w:cstheme="majorBidi"/>
-          <w:sz w:val="28"/>
-          <w:szCs w:val="28"/>
-        </w:rPr>
-        <w:t>sanitize</w:t>
-      </w:r>
-      <w:r>
-        <w:rPr>
-          <w:rFonts w:asciiTheme="majorBidi" w:hAnsiTheme="majorBidi" w:cstheme="majorBidi"/>
-          <w:sz w:val="28"/>
-          <w:szCs w:val="28"/>
-        </w:rPr>
-        <w:t>_email_address</w:t>
-      </w:r>
-      <w:proofErr w:type="spellEnd"/>
       <w:r>
         <w:rPr>
           <w:rFonts w:asciiTheme="majorBidi" w:hAnsiTheme="majorBidi" w:cstheme="majorBidi"/>
@@ -3070,59 +2719,7 @@
           <w:sz w:val="28"/>
           <w:szCs w:val="28"/>
         </w:rPr>
-        <w:t>takes an email address string (address) as input and aims to sanitize or clean it. The purpose of this function is to extract and return the valid email address from a given string, if it exists. If the input string does not contain a valid email address, it returns the original string.</w:t>
-      </w:r>
-      <w:r>
-        <w:rPr>
-          <w:rFonts w:asciiTheme="majorBidi" w:hAnsiTheme="majorBidi" w:cstheme="majorBidi"/>
-          <w:sz w:val="28"/>
-          <w:szCs w:val="28"/>
-        </w:rPr>
-        <w:t xml:space="preserve"> And “</w:t>
-      </w:r>
-      <w:proofErr w:type="spellStart"/>
-      <w:r>
-        <w:rPr>
-          <w:rFonts w:asciiTheme="majorBidi" w:hAnsiTheme="majorBidi" w:cstheme="majorBidi"/>
-          <w:sz w:val="28"/>
-          <w:szCs w:val="28"/>
-        </w:rPr>
-        <w:t>filter_recipient_email</w:t>
-      </w:r>
-      <w:proofErr w:type="spellEnd"/>
-      <w:r>
-        <w:rPr>
-          <w:rFonts w:asciiTheme="majorBidi" w:hAnsiTheme="majorBidi" w:cstheme="majorBidi"/>
-          <w:sz w:val="28"/>
-          <w:szCs w:val="28"/>
-        </w:rPr>
-        <w:t xml:space="preserve">” </w:t>
-      </w:r>
-      <w:r>
-        <w:rPr>
-          <w:rFonts w:asciiTheme="majorBidi" w:hAnsiTheme="majorBidi" w:cstheme="majorBidi"/>
-          <w:sz w:val="28"/>
-          <w:szCs w:val="28"/>
-        </w:rPr>
-        <w:t xml:space="preserve">processes a string of comma-separated email addresses, filters out the ones containing '@enron.com', sanitizes them using </w:t>
-      </w:r>
-      <w:proofErr w:type="spellStart"/>
-      <w:r>
-        <w:rPr>
-          <w:rFonts w:asciiTheme="majorBidi" w:hAnsiTheme="majorBidi" w:cstheme="majorBidi"/>
-          <w:sz w:val="28"/>
-          <w:szCs w:val="28"/>
-        </w:rPr>
-        <w:t>sanitize_email_address</w:t>
-      </w:r>
-      <w:proofErr w:type="spellEnd"/>
-      <w:r>
-        <w:rPr>
-          <w:rFonts w:asciiTheme="majorBidi" w:hAnsiTheme="majorBidi" w:cstheme="majorBidi"/>
-          <w:sz w:val="28"/>
-          <w:szCs w:val="28"/>
-        </w:rPr>
-        <w:t>, and returns either the list of filtered email addresses or the string 'None' if there are no matches or if the input is None</w:t>
+        <w:t>processes a string of comma-separated email addresses, filters out the ones containing '@enron.com', sanitizes them using sanitize_email_address, and returns either the list of filtered email addresses or the string 'None' if there are no matches or if the input is None</w:t>
       </w:r>
       <w:r>
         <w:rPr>
@@ -3182,25 +2779,7 @@
           <w:sz w:val="28"/>
           <w:szCs w:val="28"/>
         </w:rPr>
-        <w:t xml:space="preserve">mails that contain “@enron.com”. This is done to the purpose of only using a subset of the data with critical emails for analysis since what is most needed is the emails sent between employees in </w:t>
-      </w:r>
-      <w:proofErr w:type="spellStart"/>
-      <w:r>
-        <w:rPr>
-          <w:rFonts w:asciiTheme="majorBidi" w:hAnsiTheme="majorBidi" w:cstheme="majorBidi"/>
-          <w:sz w:val="28"/>
-          <w:szCs w:val="28"/>
-        </w:rPr>
-        <w:t>enron</w:t>
-      </w:r>
-      <w:proofErr w:type="spellEnd"/>
-      <w:r>
-        <w:rPr>
-          <w:rFonts w:asciiTheme="majorBidi" w:hAnsiTheme="majorBidi" w:cstheme="majorBidi"/>
-          <w:sz w:val="28"/>
-          <w:szCs w:val="28"/>
-        </w:rPr>
-        <w:t xml:space="preserve"> and not outsiders.</w:t>
+        <w:t>mails that contain “@enron.com”. This is done to the purpose of only using a subset of the data with critical emails for analysis since what is most needed is the emails sent between employees in enron and not outsiders.</w:t>
       </w:r>
     </w:p>
     <w:p>
@@ -3255,7 +2834,7 @@
                     <pic:cNvPicPr/>
                   </pic:nvPicPr>
                   <pic:blipFill>
-                    <a:blip r:embed="rId9"/>
+                    <a:blip r:embed="rId10"/>
                     <a:stretch>
                       <a:fillRect/>
                     </a:stretch>
@@ -3319,43 +2898,7 @@
           <w:sz w:val="28"/>
           <w:szCs w:val="28"/>
         </w:rPr>
-        <w:t xml:space="preserve">First we created database in neo4j </w:t>
-      </w:r>
-      <w:proofErr w:type="spellStart"/>
-      <w:r>
-        <w:rPr>
-          <w:rFonts w:asciiTheme="majorBidi" w:hAnsiTheme="majorBidi" w:cstheme="majorBidi"/>
-          <w:sz w:val="28"/>
-          <w:szCs w:val="28"/>
-        </w:rPr>
-        <w:t>dbms</w:t>
-      </w:r>
-      <w:proofErr w:type="spellEnd"/>
-      <w:r>
-        <w:rPr>
-          <w:rFonts w:asciiTheme="majorBidi" w:hAnsiTheme="majorBidi" w:cstheme="majorBidi"/>
-          <w:sz w:val="28"/>
-          <w:szCs w:val="28"/>
-        </w:rPr>
-        <w:t xml:space="preserve"> called </w:t>
-      </w:r>
-      <w:proofErr w:type="spellStart"/>
-      <w:r>
-        <w:rPr>
-          <w:rFonts w:asciiTheme="majorBidi" w:hAnsiTheme="majorBidi" w:cstheme="majorBidi"/>
-          <w:sz w:val="28"/>
-          <w:szCs w:val="28"/>
-        </w:rPr>
-        <w:t>enron</w:t>
-      </w:r>
-      <w:proofErr w:type="spellEnd"/>
-      <w:r>
-        <w:rPr>
-          <w:rFonts w:asciiTheme="majorBidi" w:hAnsiTheme="majorBidi" w:cstheme="majorBidi"/>
-          <w:sz w:val="28"/>
-          <w:szCs w:val="28"/>
-        </w:rPr>
-        <w:t xml:space="preserve"> and then using the function </w:t>
+        <w:t xml:space="preserve">First we created database in neo4j dbms called enron and then using the function </w:t>
       </w:r>
     </w:p>
     <w:p>
@@ -3369,8 +2912,6 @@
           <w:szCs w:val="21"/>
         </w:rPr>
       </w:pPr>
-      <w:proofErr w:type="spellStart"/>
-      <w:proofErr w:type="gramStart"/>
       <w:r>
         <w:rPr>
           <w:rFonts w:ascii="Consolas" w:eastAsia="Times New Roman" w:hAnsi="Consolas" w:cs="Times New Roman"/>
@@ -3380,8 +2921,6 @@
         </w:rPr>
         <w:t>def</w:t>
       </w:r>
-      <w:proofErr w:type="spellEnd"/>
-      <w:proofErr w:type="gramEnd"/>
       <w:r>
         <w:rPr>
           <w:rFonts w:ascii="Consolas" w:eastAsia="Times New Roman" w:hAnsi="Consolas" w:cs="Times New Roman"/>
@@ -3428,19 +2967,8 @@
           <w:sz w:val="21"/>
           <w:szCs w:val="21"/>
         </w:rPr>
-        <w:t>    db.set_</w:t>
-      </w:r>
-      <w:proofErr w:type="gramStart"/>
-      <w:r>
-        <w:rPr>
-          <w:rFonts w:ascii="Consolas" w:eastAsia="Times New Roman" w:hAnsi="Consolas" w:cs="Times New Roman"/>
-          <w:color w:val="D4D4D4"/>
-          <w:sz w:val="21"/>
-          <w:szCs w:val="21"/>
-        </w:rPr>
-        <w:t>connection(</w:t>
-      </w:r>
-      <w:proofErr w:type="gramEnd"/>
+        <w:t>    db.set_connection(</w:t>
+      </w:r>
       <w:r>
         <w:rPr>
           <w:rFonts w:ascii="Consolas" w:eastAsia="Times New Roman" w:hAnsi="Consolas" w:cs="Times New Roman"/>
@@ -3559,21 +3087,8 @@
           <w:sz w:val="21"/>
           <w:szCs w:val="21"/>
         </w:rPr>
-        <w:t xml:space="preserve"># </w:t>
-      </w:r>
-      <w:proofErr w:type="spellStart"/>
-      <w:proofErr w:type="gramStart"/>
-      <w:r>
-        <w:rPr>
-          <w:rFonts w:ascii="Consolas" w:eastAsia="Times New Roman" w:hAnsi="Consolas" w:cs="Times New Roman"/>
-          <w:color w:val="6A9955"/>
-          <w:sz w:val="21"/>
-          <w:szCs w:val="21"/>
-        </w:rPr>
-        <w:t>endfunc</w:t>
-      </w:r>
-      <w:proofErr w:type="spellEnd"/>
-      <w:proofErr w:type="gramEnd"/>
+        <w:t># endfunc</w:t>
+      </w:r>
     </w:p>
     <w:p>
       <w:pPr>
@@ -3612,25 +3127,7 @@
           <w:sz w:val="28"/>
           <w:szCs w:val="28"/>
         </w:rPr>
-        <w:t xml:space="preserve">This function intends to set up a connection to a Neo4j database using parameters defined in the </w:t>
-      </w:r>
-      <w:proofErr w:type="spellStart"/>
-      <w:r>
-        <w:rPr>
-          <w:rFonts w:asciiTheme="majorBidi" w:hAnsiTheme="majorBidi" w:cstheme="majorBidi"/>
-          <w:sz w:val="28"/>
-          <w:szCs w:val="28"/>
-        </w:rPr>
-        <w:t>config</w:t>
-      </w:r>
-      <w:proofErr w:type="spellEnd"/>
-      <w:r>
-        <w:rPr>
-          <w:rFonts w:asciiTheme="majorBidi" w:hAnsiTheme="majorBidi" w:cstheme="majorBidi"/>
-          <w:sz w:val="28"/>
-          <w:szCs w:val="28"/>
-        </w:rPr>
-        <w:t xml:space="preserve"> module</w:t>
+        <w:t>This function intends to set up a connection to a Neo4j database using parameters defined in the config module</w:t>
       </w:r>
       <w:r>
         <w:rPr>
@@ -3646,43 +3143,7 @@
           <w:sz w:val="28"/>
           <w:szCs w:val="28"/>
         </w:rPr>
-        <w:t xml:space="preserve">using a URL derived from </w:t>
-      </w:r>
-      <w:proofErr w:type="spellStart"/>
-      <w:r>
-        <w:rPr>
-          <w:rFonts w:asciiTheme="majorBidi" w:hAnsiTheme="majorBidi" w:cstheme="majorBidi"/>
-          <w:sz w:val="28"/>
-          <w:szCs w:val="28"/>
-        </w:rPr>
-        <w:t>config.DATABASE_URL</w:t>
-      </w:r>
-      <w:proofErr w:type="spellEnd"/>
-      <w:r>
-        <w:rPr>
-          <w:rFonts w:asciiTheme="majorBidi" w:hAnsiTheme="majorBidi" w:cstheme="majorBidi"/>
-          <w:sz w:val="28"/>
-          <w:szCs w:val="28"/>
-        </w:rPr>
-        <w:t xml:space="preserve"> and </w:t>
-      </w:r>
-      <w:proofErr w:type="spellStart"/>
-      <w:r>
-        <w:rPr>
-          <w:rFonts w:asciiTheme="majorBidi" w:hAnsiTheme="majorBidi" w:cstheme="majorBidi"/>
-          <w:sz w:val="28"/>
-          <w:szCs w:val="28"/>
-        </w:rPr>
-        <w:t>config.DATABASE_NAME</w:t>
-      </w:r>
-      <w:proofErr w:type="spellEnd"/>
-      <w:r>
-        <w:rPr>
-          <w:rFonts w:asciiTheme="majorBidi" w:hAnsiTheme="majorBidi" w:cstheme="majorBidi"/>
-          <w:sz w:val="28"/>
-          <w:szCs w:val="28"/>
-        </w:rPr>
-        <w:t>.</w:t>
+        <w:t>using a URL derived from config.DATABASE_URL and config.DATABASE_NAME.</w:t>
       </w:r>
       <w:r>
         <w:rPr>
@@ -3706,54 +3167,8 @@
           <w:sz w:val="28"/>
           <w:szCs w:val="28"/>
         </w:rPr>
-        <w:t xml:space="preserve">from </w:t>
-      </w:r>
-      <w:proofErr w:type="spellStart"/>
-      <w:r>
-        <w:rPr>
-          <w:rFonts w:asciiTheme="majorBidi" w:hAnsiTheme="majorBidi" w:cstheme="majorBidi"/>
-          <w:sz w:val="28"/>
-          <w:szCs w:val="28"/>
-        </w:rPr>
-        <w:t>neomodel</w:t>
-      </w:r>
-      <w:proofErr w:type="spellEnd"/>
-      <w:r>
-        <w:rPr>
-          <w:rFonts w:asciiTheme="majorBidi" w:hAnsiTheme="majorBidi" w:cstheme="majorBidi"/>
-          <w:sz w:val="28"/>
-          <w:szCs w:val="28"/>
-        </w:rPr>
-        <w:t xml:space="preserve"> import </w:t>
-      </w:r>
-      <w:proofErr w:type="spellStart"/>
-      <w:r>
-        <w:rPr>
-          <w:rFonts w:asciiTheme="majorBidi" w:hAnsiTheme="majorBidi" w:cstheme="majorBidi"/>
-          <w:sz w:val="28"/>
-          <w:szCs w:val="28"/>
-        </w:rPr>
-        <w:t>config</w:t>
-      </w:r>
-      <w:proofErr w:type="spellEnd"/>
-      <w:r>
-        <w:rPr>
-          <w:rFonts w:asciiTheme="majorBidi" w:hAnsiTheme="majorBidi" w:cstheme="majorBidi"/>
-          <w:sz w:val="28"/>
-          <w:szCs w:val="28"/>
-        </w:rPr>
-        <w:t xml:space="preserve">, </w:t>
-      </w:r>
-      <w:proofErr w:type="spellStart"/>
-      <w:r>
-        <w:rPr>
-          <w:rFonts w:asciiTheme="majorBidi" w:hAnsiTheme="majorBidi" w:cstheme="majorBidi"/>
-          <w:sz w:val="28"/>
-          <w:szCs w:val="28"/>
-        </w:rPr>
-        <w:t>db</w:t>
-      </w:r>
-      <w:proofErr w:type="spellEnd"/>
+        <w:t>from neomodel import config, db</w:t>
+      </w:r>
       <w:r>
         <w:rPr>
           <w:rFonts w:asciiTheme="majorBidi" w:hAnsiTheme="majorBidi" w:cstheme="majorBidi"/>
@@ -3783,57 +3198,15 @@
         </w:rPr>
         <w:t xml:space="preserve"> </w:t>
       </w:r>
-      <w:proofErr w:type="spellStart"/>
-      <w:r>
-        <w:rPr>
-          <w:rFonts w:ascii="Consolas" w:eastAsia="Times New Roman" w:hAnsi="Consolas" w:cs="Times New Roman"/>
-          <w:color w:val="D4D4D4"/>
-          <w:sz w:val="21"/>
-          <w:szCs w:val="21"/>
-        </w:rPr>
-        <w:t>config.DATABASE_URL</w:t>
-      </w:r>
-      <w:proofErr w:type="spellEnd"/>
-      <w:r>
-        <w:rPr>
-          <w:rFonts w:ascii="Consolas" w:eastAsia="Times New Roman" w:hAnsi="Consolas" w:cs="Times New Roman"/>
-          <w:color w:val="D4D4D4"/>
-          <w:sz w:val="21"/>
-          <w:szCs w:val="21"/>
-        </w:rPr>
-        <w:t xml:space="preserve"> = </w:t>
-      </w:r>
-      <w:proofErr w:type="spellStart"/>
-      <w:r>
-        <w:rPr>
-          <w:rFonts w:ascii="Consolas" w:eastAsia="Times New Roman" w:hAnsi="Consolas" w:cs="Times New Roman"/>
-          <w:color w:val="D4D4D4"/>
-          <w:sz w:val="21"/>
-          <w:szCs w:val="21"/>
-        </w:rPr>
-        <w:t>app_</w:t>
-      </w:r>
-      <w:proofErr w:type="gramStart"/>
-      <w:r>
-        <w:rPr>
-          <w:rFonts w:ascii="Consolas" w:eastAsia="Times New Roman" w:hAnsi="Consolas" w:cs="Times New Roman"/>
-          <w:color w:val="D4D4D4"/>
-          <w:sz w:val="21"/>
-          <w:szCs w:val="21"/>
-        </w:rPr>
-        <w:t>config</w:t>
-      </w:r>
-      <w:proofErr w:type="spellEnd"/>
-      <w:r>
-        <w:rPr>
-          <w:rFonts w:ascii="Consolas" w:eastAsia="Times New Roman" w:hAnsi="Consolas" w:cs="Times New Roman"/>
-          <w:color w:val="D4D4D4"/>
-          <w:sz w:val="21"/>
-          <w:szCs w:val="21"/>
-        </w:rPr>
-        <w:t>[</w:t>
-      </w:r>
-      <w:proofErr w:type="gramEnd"/>
+      <w:r>
+        <w:rPr>
+          <w:rFonts w:ascii="Consolas" w:eastAsia="Times New Roman" w:hAnsi="Consolas" w:cs="Times New Roman"/>
+          <w:color w:val="D4D4D4"/>
+          <w:sz w:val="21"/>
+          <w:szCs w:val="21"/>
+        </w:rPr>
+        <w:t>config.DATABASE_URL = app_config[</w:t>
+      </w:r>
       <w:r>
         <w:rPr>
           <w:rFonts w:ascii="Consolas" w:eastAsia="Times New Roman" w:hAnsi="Consolas" w:cs="Times New Roman"/>
@@ -3841,27 +3214,7 @@
           <w:sz w:val="21"/>
           <w:szCs w:val="21"/>
         </w:rPr>
-        <w:t>'</w:t>
-      </w:r>
-      <w:proofErr w:type="spellStart"/>
-      <w:r>
-        <w:rPr>
-          <w:rFonts w:ascii="Consolas" w:eastAsia="Times New Roman" w:hAnsi="Consolas" w:cs="Times New Roman"/>
-          <w:color w:val="CE9178"/>
-          <w:sz w:val="21"/>
-          <w:szCs w:val="21"/>
-        </w:rPr>
-        <w:t>db_connection</w:t>
-      </w:r>
-      <w:proofErr w:type="spellEnd"/>
-      <w:r>
-        <w:rPr>
-          <w:rFonts w:ascii="Consolas" w:eastAsia="Times New Roman" w:hAnsi="Consolas" w:cs="Times New Roman"/>
-          <w:color w:val="CE9178"/>
-          <w:sz w:val="21"/>
-          <w:szCs w:val="21"/>
-        </w:rPr>
-        <w:t>'</w:t>
+        <w:t>'db_connection'</w:t>
       </w:r>
       <w:r>
         <w:rPr>
@@ -3902,57 +3255,15 @@
         </w:rPr>
         <w:t xml:space="preserve"> </w:t>
       </w:r>
-      <w:proofErr w:type="spellStart"/>
-      <w:r>
-        <w:rPr>
-          <w:rFonts w:ascii="Consolas" w:eastAsia="Times New Roman" w:hAnsi="Consolas" w:cs="Times New Roman"/>
-          <w:color w:val="D4D4D4"/>
-          <w:sz w:val="21"/>
-          <w:szCs w:val="21"/>
-        </w:rPr>
-        <w:t>config.DATABASE_NAME</w:t>
-      </w:r>
-      <w:proofErr w:type="spellEnd"/>
-      <w:r>
-        <w:rPr>
-          <w:rFonts w:ascii="Consolas" w:eastAsia="Times New Roman" w:hAnsi="Consolas" w:cs="Times New Roman"/>
-          <w:color w:val="D4D4D4"/>
-          <w:sz w:val="21"/>
-          <w:szCs w:val="21"/>
-        </w:rPr>
-        <w:t xml:space="preserve"> = </w:t>
-      </w:r>
-      <w:proofErr w:type="spellStart"/>
-      <w:r>
-        <w:rPr>
-          <w:rFonts w:ascii="Consolas" w:eastAsia="Times New Roman" w:hAnsi="Consolas" w:cs="Times New Roman"/>
-          <w:color w:val="D4D4D4"/>
-          <w:sz w:val="21"/>
-          <w:szCs w:val="21"/>
-        </w:rPr>
-        <w:t>app_</w:t>
-      </w:r>
-      <w:proofErr w:type="gramStart"/>
-      <w:r>
-        <w:rPr>
-          <w:rFonts w:ascii="Consolas" w:eastAsia="Times New Roman" w:hAnsi="Consolas" w:cs="Times New Roman"/>
-          <w:color w:val="D4D4D4"/>
-          <w:sz w:val="21"/>
-          <w:szCs w:val="21"/>
-        </w:rPr>
-        <w:t>config</w:t>
-      </w:r>
-      <w:proofErr w:type="spellEnd"/>
-      <w:r>
-        <w:rPr>
-          <w:rFonts w:ascii="Consolas" w:eastAsia="Times New Roman" w:hAnsi="Consolas" w:cs="Times New Roman"/>
-          <w:color w:val="D4D4D4"/>
-          <w:sz w:val="21"/>
-          <w:szCs w:val="21"/>
-        </w:rPr>
-        <w:t>[</w:t>
-      </w:r>
-      <w:proofErr w:type="gramEnd"/>
+      <w:r>
+        <w:rPr>
+          <w:rFonts w:ascii="Consolas" w:eastAsia="Times New Roman" w:hAnsi="Consolas" w:cs="Times New Roman"/>
+          <w:color w:val="D4D4D4"/>
+          <w:sz w:val="21"/>
+          <w:szCs w:val="21"/>
+        </w:rPr>
+        <w:t>config.DATABASE_NAME = app_config[</w:t>
+      </w:r>
       <w:r>
         <w:rPr>
           <w:rFonts w:ascii="Consolas" w:eastAsia="Times New Roman" w:hAnsi="Consolas" w:cs="Times New Roman"/>
@@ -3960,27 +3271,7 @@
           <w:sz w:val="21"/>
           <w:szCs w:val="21"/>
         </w:rPr>
-        <w:t>'</w:t>
-      </w:r>
-      <w:proofErr w:type="spellStart"/>
-      <w:r>
-        <w:rPr>
-          <w:rFonts w:ascii="Consolas" w:eastAsia="Times New Roman" w:hAnsi="Consolas" w:cs="Times New Roman"/>
-          <w:color w:val="CE9178"/>
-          <w:sz w:val="21"/>
-          <w:szCs w:val="21"/>
-        </w:rPr>
-        <w:t>db_name</w:t>
-      </w:r>
-      <w:proofErr w:type="spellEnd"/>
-      <w:r>
-        <w:rPr>
-          <w:rFonts w:ascii="Consolas" w:eastAsia="Times New Roman" w:hAnsi="Consolas" w:cs="Times New Roman"/>
-          <w:color w:val="CE9178"/>
-          <w:sz w:val="21"/>
-          <w:szCs w:val="21"/>
-        </w:rPr>
-        <w:t>'</w:t>
+        <w:t>'db_name'</w:t>
       </w:r>
       <w:r>
         <w:rPr>
@@ -4031,27 +3322,7 @@
           <w:sz w:val="21"/>
           <w:szCs w:val="21"/>
         </w:rPr>
-        <w:t> </w:t>
-      </w:r>
-      <w:proofErr w:type="gramStart"/>
-      <w:r>
-        <w:rPr>
-          <w:rFonts w:ascii="Consolas" w:eastAsia="Times New Roman" w:hAnsi="Consolas" w:cs="Times New Roman"/>
-          <w:color w:val="D4D4D4"/>
-          <w:sz w:val="21"/>
-          <w:szCs w:val="21"/>
-        </w:rPr>
-        <w:t>employees</w:t>
-      </w:r>
-      <w:proofErr w:type="gramEnd"/>
-      <w:r>
-        <w:rPr>
-          <w:rFonts w:ascii="Consolas" w:eastAsia="Times New Roman" w:hAnsi="Consolas" w:cs="Times New Roman"/>
-          <w:color w:val="D4D4D4"/>
-          <w:sz w:val="21"/>
-          <w:szCs w:val="21"/>
-        </w:rPr>
-        <w:t xml:space="preserve"> = </w:t>
+        <w:t xml:space="preserve"> employees = </w:t>
       </w:r>
       <w:r>
         <w:rPr>
@@ -4105,7 +3376,6 @@
         <w:lastRenderedPageBreak/>
         <w:t xml:space="preserve">        </w:t>
       </w:r>
-      <w:proofErr w:type="gramStart"/>
       <w:r>
         <w:rPr>
           <w:rFonts w:ascii="Consolas" w:eastAsia="Times New Roman" w:hAnsi="Consolas" w:cs="Times New Roman"/>
@@ -4115,7 +3385,6 @@
         </w:rPr>
         <w:t>for</w:t>
       </w:r>
-      <w:proofErr w:type="gramEnd"/>
       <w:r>
         <w:rPr>
           <w:rFonts w:ascii="Consolas" w:eastAsia="Times New Roman" w:hAnsi="Consolas" w:cs="Times New Roman"/>
@@ -4159,27 +3428,7 @@
           <w:sz w:val="21"/>
           <w:szCs w:val="21"/>
         </w:rPr>
-        <w:t>].</w:t>
-      </w:r>
-      <w:proofErr w:type="spellStart"/>
-      <w:r>
-        <w:rPr>
-          <w:rFonts w:ascii="Consolas" w:eastAsia="Times New Roman" w:hAnsi="Consolas" w:cs="Times New Roman"/>
-          <w:color w:val="D4D4D4"/>
-          <w:sz w:val="21"/>
-          <w:szCs w:val="21"/>
-        </w:rPr>
-        <w:t>to_list</w:t>
-      </w:r>
-      <w:proofErr w:type="spellEnd"/>
-      <w:r>
-        <w:rPr>
-          <w:rFonts w:ascii="Consolas" w:eastAsia="Times New Roman" w:hAnsi="Consolas" w:cs="Times New Roman"/>
-          <w:color w:val="D4D4D4"/>
-          <w:sz w:val="21"/>
-          <w:szCs w:val="21"/>
-        </w:rPr>
-        <w:t>():</w:t>
+        <w:t>].to_list():</w:t>
       </w:r>
     </w:p>
     <w:p>
@@ -4200,38 +3449,7 @@
           <w:sz w:val="21"/>
           <w:szCs w:val="21"/>
         </w:rPr>
-        <w:t xml:space="preserve">            </w:t>
-      </w:r>
-      <w:proofErr w:type="spellStart"/>
-      <w:proofErr w:type="gramStart"/>
-      <w:r>
-        <w:rPr>
-          <w:rFonts w:ascii="Consolas" w:eastAsia="Times New Roman" w:hAnsi="Consolas" w:cs="Times New Roman"/>
-          <w:color w:val="D4D4D4"/>
-          <w:sz w:val="21"/>
-          <w:szCs w:val="21"/>
-        </w:rPr>
-        <w:t>employees.add</w:t>
-      </w:r>
-      <w:proofErr w:type="spellEnd"/>
-      <w:r>
-        <w:rPr>
-          <w:rFonts w:ascii="Consolas" w:eastAsia="Times New Roman" w:hAnsi="Consolas" w:cs="Times New Roman"/>
-          <w:color w:val="D4D4D4"/>
-          <w:sz w:val="21"/>
-          <w:szCs w:val="21"/>
-        </w:rPr>
-        <w:t>(</w:t>
-      </w:r>
-      <w:proofErr w:type="gramEnd"/>
-      <w:r>
-        <w:rPr>
-          <w:rFonts w:ascii="Consolas" w:eastAsia="Times New Roman" w:hAnsi="Consolas" w:cs="Times New Roman"/>
-          <w:color w:val="D4D4D4"/>
-          <w:sz w:val="21"/>
-          <w:szCs w:val="21"/>
-        </w:rPr>
-        <w:t>sender)</w:t>
+        <w:t>            employees.add(sender)</w:t>
       </w:r>
     </w:p>
     <w:p>
@@ -4261,21 +3479,8 @@
           <w:sz w:val="21"/>
           <w:szCs w:val="21"/>
         </w:rPr>
-        <w:t xml:space="preserve"># </w:t>
-      </w:r>
-      <w:proofErr w:type="spellStart"/>
-      <w:proofErr w:type="gramStart"/>
-      <w:r>
-        <w:rPr>
-          <w:rFonts w:ascii="Consolas" w:eastAsia="Times New Roman" w:hAnsi="Consolas" w:cs="Times New Roman"/>
-          <w:color w:val="6A9955"/>
-          <w:sz w:val="21"/>
-          <w:szCs w:val="21"/>
-        </w:rPr>
-        <w:t>endfor</w:t>
-      </w:r>
-      <w:proofErr w:type="spellEnd"/>
-      <w:proofErr w:type="gramEnd"/>
+        <w:t># endfor</w:t>
+      </w:r>
     </w:p>
     <w:p>
       <w:pPr>
@@ -4318,7 +3523,6 @@
         </w:rPr>
         <w:t xml:space="preserve">        </w:t>
       </w:r>
-      <w:proofErr w:type="gramStart"/>
       <w:r>
         <w:rPr>
           <w:rFonts w:ascii="Consolas" w:eastAsia="Times New Roman" w:hAnsi="Consolas" w:cs="Times New Roman"/>
@@ -4328,7 +3532,6 @@
         </w:rPr>
         <w:t>for</w:t>
       </w:r>
-      <w:proofErr w:type="gramEnd"/>
       <w:r>
         <w:rPr>
           <w:rFonts w:ascii="Consolas" w:eastAsia="Times New Roman" w:hAnsi="Consolas" w:cs="Times New Roman"/>
@@ -4372,27 +3575,7 @@
           <w:sz w:val="21"/>
           <w:szCs w:val="21"/>
         </w:rPr>
-        <w:t>].</w:t>
-      </w:r>
-      <w:proofErr w:type="spellStart"/>
-      <w:r>
-        <w:rPr>
-          <w:rFonts w:ascii="Consolas" w:eastAsia="Times New Roman" w:hAnsi="Consolas" w:cs="Times New Roman"/>
-          <w:color w:val="D4D4D4"/>
-          <w:sz w:val="21"/>
-          <w:szCs w:val="21"/>
-        </w:rPr>
-        <w:t>to_list</w:t>
-      </w:r>
-      <w:proofErr w:type="spellEnd"/>
-      <w:r>
-        <w:rPr>
-          <w:rFonts w:ascii="Consolas" w:eastAsia="Times New Roman" w:hAnsi="Consolas" w:cs="Times New Roman"/>
-          <w:color w:val="D4D4D4"/>
-          <w:sz w:val="21"/>
-          <w:szCs w:val="21"/>
-        </w:rPr>
-        <w:t>():</w:t>
+        <w:t>].to_list():</w:t>
       </w:r>
     </w:p>
     <w:p>
@@ -4415,7 +3598,6 @@
         </w:rPr>
         <w:t xml:space="preserve">            </w:t>
       </w:r>
-      <w:proofErr w:type="gramStart"/>
       <w:r>
         <w:rPr>
           <w:rFonts w:ascii="Consolas" w:eastAsia="Times New Roman" w:hAnsi="Consolas" w:cs="Times New Roman"/>
@@ -4425,7 +3607,6 @@
         </w:rPr>
         <w:t>for</w:t>
       </w:r>
-      <w:proofErr w:type="gramEnd"/>
       <w:r>
         <w:rPr>
           <w:rFonts w:ascii="Consolas" w:eastAsia="Times New Roman" w:hAnsi="Consolas" w:cs="Times New Roman"/>
@@ -4472,27 +3653,7 @@
           <w:sz w:val="21"/>
           <w:szCs w:val="21"/>
         </w:rPr>
-        <w:t xml:space="preserve">                </w:t>
-      </w:r>
-      <w:proofErr w:type="spellStart"/>
-      <w:r>
-        <w:rPr>
-          <w:rFonts w:ascii="Consolas" w:eastAsia="Times New Roman" w:hAnsi="Consolas" w:cs="Times New Roman"/>
-          <w:color w:val="D4D4D4"/>
-          <w:sz w:val="21"/>
-          <w:szCs w:val="21"/>
-        </w:rPr>
-        <w:t>employees.add</w:t>
-      </w:r>
-      <w:proofErr w:type="spellEnd"/>
-      <w:r>
-        <w:rPr>
-          <w:rFonts w:ascii="Consolas" w:eastAsia="Times New Roman" w:hAnsi="Consolas" w:cs="Times New Roman"/>
-          <w:color w:val="D4D4D4"/>
-          <w:sz w:val="21"/>
-          <w:szCs w:val="21"/>
-        </w:rPr>
-        <w:t>(r)</w:t>
+        <w:t>                employees.add(r)</w:t>
       </w:r>
     </w:p>
     <w:p>
@@ -4522,21 +3683,8 @@
           <w:sz w:val="21"/>
           <w:szCs w:val="21"/>
         </w:rPr>
-        <w:t xml:space="preserve"># </w:t>
-      </w:r>
-      <w:proofErr w:type="spellStart"/>
-      <w:proofErr w:type="gramStart"/>
-      <w:r>
-        <w:rPr>
-          <w:rFonts w:ascii="Consolas" w:eastAsia="Times New Roman" w:hAnsi="Consolas" w:cs="Times New Roman"/>
-          <w:color w:val="6A9955"/>
-          <w:sz w:val="21"/>
-          <w:szCs w:val="21"/>
-        </w:rPr>
-        <w:t>endfor</w:t>
-      </w:r>
-      <w:proofErr w:type="spellEnd"/>
-      <w:proofErr w:type="gramEnd"/>
+        <w:t># endfor</w:t>
+      </w:r>
     </w:p>
     <w:p>
       <w:pPr>
@@ -4565,21 +3713,8 @@
           <w:sz w:val="21"/>
           <w:szCs w:val="21"/>
         </w:rPr>
-        <w:t xml:space="preserve"># </w:t>
-      </w:r>
-      <w:proofErr w:type="spellStart"/>
-      <w:proofErr w:type="gramStart"/>
-      <w:r>
-        <w:rPr>
-          <w:rFonts w:ascii="Consolas" w:eastAsia="Times New Roman" w:hAnsi="Consolas" w:cs="Times New Roman"/>
-          <w:color w:val="6A9955"/>
-          <w:sz w:val="21"/>
-          <w:szCs w:val="21"/>
-        </w:rPr>
-        <w:t>endfor</w:t>
-      </w:r>
-      <w:proofErr w:type="spellEnd"/>
-      <w:proofErr w:type="gramEnd"/>
+        <w:t># endfor</w:t>
+      </w:r>
     </w:p>
     <w:p>
       <w:pPr>
@@ -4622,7 +3757,6 @@
         </w:rPr>
         <w:t xml:space="preserve">        </w:t>
       </w:r>
-      <w:proofErr w:type="gramStart"/>
       <w:r>
         <w:rPr>
           <w:rFonts w:ascii="Consolas" w:eastAsia="Times New Roman" w:hAnsi="Consolas" w:cs="Times New Roman"/>
@@ -4632,35 +3766,14 @@
         </w:rPr>
         <w:t>for</w:t>
       </w:r>
-      <w:proofErr w:type="gramEnd"/>
-      <w:r>
-        <w:rPr>
-          <w:rFonts w:ascii="Consolas" w:eastAsia="Times New Roman" w:hAnsi="Consolas" w:cs="Times New Roman"/>
-          <w:color w:val="D4D4D4"/>
-          <w:sz w:val="21"/>
-          <w:szCs w:val="21"/>
-        </w:rPr>
-        <w:t xml:space="preserve"> </w:t>
-      </w:r>
-      <w:proofErr w:type="spellStart"/>
-      <w:r>
-        <w:rPr>
-          <w:rFonts w:ascii="Consolas" w:eastAsia="Times New Roman" w:hAnsi="Consolas" w:cs="Times New Roman"/>
-          <w:color w:val="D4D4D4"/>
-          <w:sz w:val="21"/>
-          <w:szCs w:val="21"/>
-        </w:rPr>
-        <w:t>cced</w:t>
-      </w:r>
-      <w:proofErr w:type="spellEnd"/>
-      <w:r>
-        <w:rPr>
-          <w:rFonts w:ascii="Consolas" w:eastAsia="Times New Roman" w:hAnsi="Consolas" w:cs="Times New Roman"/>
-          <w:color w:val="D4D4D4"/>
-          <w:sz w:val="21"/>
-          <w:szCs w:val="21"/>
-        </w:rPr>
-        <w:t xml:space="preserve"> </w:t>
+      <w:r>
+        <w:rPr>
+          <w:rFonts w:ascii="Consolas" w:eastAsia="Times New Roman" w:hAnsi="Consolas" w:cs="Times New Roman"/>
+          <w:color w:val="D4D4D4"/>
+          <w:sz w:val="21"/>
+          <w:szCs w:val="21"/>
+        </w:rPr>
+        <w:t xml:space="preserve"> cced </w:t>
       </w:r>
       <w:r>
         <w:rPr>
@@ -4696,27 +3809,7 @@
           <w:sz w:val="21"/>
           <w:szCs w:val="21"/>
         </w:rPr>
-        <w:t>].</w:t>
-      </w:r>
-      <w:proofErr w:type="spellStart"/>
-      <w:r>
-        <w:rPr>
-          <w:rFonts w:ascii="Consolas" w:eastAsia="Times New Roman" w:hAnsi="Consolas" w:cs="Times New Roman"/>
-          <w:color w:val="D4D4D4"/>
-          <w:sz w:val="21"/>
-          <w:szCs w:val="21"/>
-        </w:rPr>
-        <w:t>to_list</w:t>
-      </w:r>
-      <w:proofErr w:type="spellEnd"/>
-      <w:r>
-        <w:rPr>
-          <w:rFonts w:ascii="Consolas" w:eastAsia="Times New Roman" w:hAnsi="Consolas" w:cs="Times New Roman"/>
-          <w:color w:val="D4D4D4"/>
-          <w:sz w:val="21"/>
-          <w:szCs w:val="21"/>
-        </w:rPr>
-        <w:t>():</w:t>
+        <w:t>].to_list():</w:t>
       </w:r>
     </w:p>
     <w:p>
@@ -4739,7 +3832,6 @@
         </w:rPr>
         <w:t xml:space="preserve">            </w:t>
       </w:r>
-      <w:proofErr w:type="gramStart"/>
       <w:r>
         <w:rPr>
           <w:rFonts w:ascii="Consolas" w:eastAsia="Times New Roman" w:hAnsi="Consolas" w:cs="Times New Roman"/>
@@ -4749,35 +3841,14 @@
         </w:rPr>
         <w:t>if</w:t>
       </w:r>
-      <w:proofErr w:type="gramEnd"/>
-      <w:r>
-        <w:rPr>
-          <w:rFonts w:ascii="Consolas" w:eastAsia="Times New Roman" w:hAnsi="Consolas" w:cs="Times New Roman"/>
-          <w:color w:val="D4D4D4"/>
-          <w:sz w:val="21"/>
-          <w:szCs w:val="21"/>
-        </w:rPr>
-        <w:t xml:space="preserve"> </w:t>
-      </w:r>
-      <w:proofErr w:type="spellStart"/>
-      <w:r>
-        <w:rPr>
-          <w:rFonts w:ascii="Consolas" w:eastAsia="Times New Roman" w:hAnsi="Consolas" w:cs="Times New Roman"/>
-          <w:color w:val="D4D4D4"/>
-          <w:sz w:val="21"/>
-          <w:szCs w:val="21"/>
-        </w:rPr>
-        <w:t>cced</w:t>
-      </w:r>
-      <w:proofErr w:type="spellEnd"/>
-      <w:r>
-        <w:rPr>
-          <w:rFonts w:ascii="Consolas" w:eastAsia="Times New Roman" w:hAnsi="Consolas" w:cs="Times New Roman"/>
-          <w:color w:val="D4D4D4"/>
-          <w:sz w:val="21"/>
-          <w:szCs w:val="21"/>
-        </w:rPr>
-        <w:t xml:space="preserve"> != </w:t>
+      <w:r>
+        <w:rPr>
+          <w:rFonts w:ascii="Consolas" w:eastAsia="Times New Roman" w:hAnsi="Consolas" w:cs="Times New Roman"/>
+          <w:color w:val="D4D4D4"/>
+          <w:sz w:val="21"/>
+          <w:szCs w:val="21"/>
+        </w:rPr>
+        <w:t xml:space="preserve"> cced != </w:t>
       </w:r>
       <w:r>
         <w:rPr>
@@ -4818,7 +3889,6 @@
         </w:rPr>
         <w:t xml:space="preserve">                </w:t>
       </w:r>
-      <w:proofErr w:type="gramStart"/>
       <w:r>
         <w:rPr>
           <w:rFonts w:ascii="Consolas" w:eastAsia="Times New Roman" w:hAnsi="Consolas" w:cs="Times New Roman"/>
@@ -4828,7 +3898,6 @@
         </w:rPr>
         <w:t>for</w:t>
       </w:r>
-      <w:proofErr w:type="gramEnd"/>
       <w:r>
         <w:rPr>
           <w:rFonts w:ascii="Consolas" w:eastAsia="Times New Roman" w:hAnsi="Consolas" w:cs="Times New Roman"/>
@@ -4854,27 +3923,7 @@
           <w:sz w:val="21"/>
           <w:szCs w:val="21"/>
         </w:rPr>
-        <w:t xml:space="preserve"> </w:t>
-      </w:r>
-      <w:proofErr w:type="spellStart"/>
-      <w:r>
-        <w:rPr>
-          <w:rFonts w:ascii="Consolas" w:eastAsia="Times New Roman" w:hAnsi="Consolas" w:cs="Times New Roman"/>
-          <w:color w:val="D4D4D4"/>
-          <w:sz w:val="21"/>
-          <w:szCs w:val="21"/>
-        </w:rPr>
-        <w:t>cced</w:t>
-      </w:r>
-      <w:proofErr w:type="spellEnd"/>
-      <w:r>
-        <w:rPr>
-          <w:rFonts w:ascii="Consolas" w:eastAsia="Times New Roman" w:hAnsi="Consolas" w:cs="Times New Roman"/>
-          <w:color w:val="D4D4D4"/>
-          <w:sz w:val="21"/>
-          <w:szCs w:val="21"/>
-        </w:rPr>
-        <w:t>:</w:t>
+        <w:t xml:space="preserve"> cced:</w:t>
       </w:r>
     </w:p>
     <w:p>
@@ -4895,38 +3944,7 @@
           <w:sz w:val="21"/>
           <w:szCs w:val="21"/>
         </w:rPr>
-        <w:t xml:space="preserve">                    </w:t>
-      </w:r>
-      <w:proofErr w:type="spellStart"/>
-      <w:proofErr w:type="gramStart"/>
-      <w:r>
-        <w:rPr>
-          <w:rFonts w:ascii="Consolas" w:eastAsia="Times New Roman" w:hAnsi="Consolas" w:cs="Times New Roman"/>
-          <w:color w:val="D4D4D4"/>
-          <w:sz w:val="21"/>
-          <w:szCs w:val="21"/>
-        </w:rPr>
-        <w:t>employees.add</w:t>
-      </w:r>
-      <w:proofErr w:type="spellEnd"/>
-      <w:r>
-        <w:rPr>
-          <w:rFonts w:ascii="Consolas" w:eastAsia="Times New Roman" w:hAnsi="Consolas" w:cs="Times New Roman"/>
-          <w:color w:val="D4D4D4"/>
-          <w:sz w:val="21"/>
-          <w:szCs w:val="21"/>
-        </w:rPr>
-        <w:t>(</w:t>
-      </w:r>
-      <w:proofErr w:type="gramEnd"/>
-      <w:r>
-        <w:rPr>
-          <w:rFonts w:ascii="Consolas" w:eastAsia="Times New Roman" w:hAnsi="Consolas" w:cs="Times New Roman"/>
-          <w:color w:val="D4D4D4"/>
-          <w:sz w:val="21"/>
-          <w:szCs w:val="21"/>
-        </w:rPr>
-        <w:t>cc)</w:t>
+        <w:t>                    employees.add(cc)</w:t>
       </w:r>
     </w:p>
     <w:p>
@@ -4956,21 +3974,8 @@
           <w:sz w:val="21"/>
           <w:szCs w:val="21"/>
         </w:rPr>
-        <w:t xml:space="preserve"># </w:t>
-      </w:r>
-      <w:proofErr w:type="spellStart"/>
-      <w:proofErr w:type="gramStart"/>
-      <w:r>
-        <w:rPr>
-          <w:rFonts w:ascii="Consolas" w:eastAsia="Times New Roman" w:hAnsi="Consolas" w:cs="Times New Roman"/>
-          <w:color w:val="6A9955"/>
-          <w:sz w:val="21"/>
-          <w:szCs w:val="21"/>
-        </w:rPr>
-        <w:t>endfor</w:t>
-      </w:r>
-      <w:proofErr w:type="spellEnd"/>
-      <w:proofErr w:type="gramEnd"/>
+        <w:t># endfor</w:t>
+      </w:r>
     </w:p>
     <w:p>
       <w:pPr>
@@ -4999,21 +4004,8 @@
           <w:sz w:val="21"/>
           <w:szCs w:val="21"/>
         </w:rPr>
-        <w:t xml:space="preserve"># </w:t>
-      </w:r>
-      <w:proofErr w:type="spellStart"/>
-      <w:proofErr w:type="gramStart"/>
-      <w:r>
-        <w:rPr>
-          <w:rFonts w:ascii="Consolas" w:eastAsia="Times New Roman" w:hAnsi="Consolas" w:cs="Times New Roman"/>
-          <w:color w:val="6A9955"/>
-          <w:sz w:val="21"/>
-          <w:szCs w:val="21"/>
-        </w:rPr>
-        <w:t>endfor</w:t>
-      </w:r>
-      <w:proofErr w:type="spellEnd"/>
-      <w:proofErr w:type="gramEnd"/>
+        <w:t># endfor</w:t>
+      </w:r>
     </w:p>
     <w:p>
       <w:pPr>
@@ -5042,21 +4034,8 @@
           <w:sz w:val="21"/>
           <w:szCs w:val="21"/>
         </w:rPr>
-        <w:t xml:space="preserve"># </w:t>
-      </w:r>
-      <w:proofErr w:type="spellStart"/>
-      <w:proofErr w:type="gramStart"/>
-      <w:r>
-        <w:rPr>
-          <w:rFonts w:ascii="Consolas" w:eastAsia="Times New Roman" w:hAnsi="Consolas" w:cs="Times New Roman"/>
-          <w:color w:val="6A9955"/>
-          <w:sz w:val="21"/>
-          <w:szCs w:val="21"/>
-        </w:rPr>
-        <w:t>endfor</w:t>
-      </w:r>
-      <w:proofErr w:type="spellEnd"/>
-      <w:proofErr w:type="gramEnd"/>
+        <w:t># endfor</w:t>
+      </w:r>
     </w:p>
     <w:p>
       <w:pPr>
@@ -5083,25 +4062,7 @@
           <w:sz w:val="28"/>
           <w:szCs w:val="28"/>
         </w:rPr>
-        <w:t xml:space="preserve">The purpose of this code is to aggregate all unique email addresses from different columns ('sender', 'recipient', 'cc') of the </w:t>
-      </w:r>
-      <w:proofErr w:type="spellStart"/>
-      <w:r>
-        <w:rPr>
-          <w:rFonts w:asciiTheme="majorBidi" w:hAnsiTheme="majorBidi" w:cstheme="majorBidi"/>
-          <w:sz w:val="28"/>
-          <w:szCs w:val="28"/>
-        </w:rPr>
-        <w:t>DataFrame</w:t>
-      </w:r>
-      <w:proofErr w:type="spellEnd"/>
-      <w:r>
-        <w:rPr>
-          <w:rFonts w:asciiTheme="majorBidi" w:hAnsiTheme="majorBidi" w:cstheme="majorBidi"/>
-          <w:sz w:val="28"/>
-          <w:szCs w:val="28"/>
-        </w:rPr>
-        <w:t xml:space="preserve"> data into a set named employees. This set will contain all unique email addresses associated with this dataset,</w:t>
+        <w:t>The purpose of this code is to aggregate all unique email addresses from different columns ('sender', 'recipient', 'cc') of the DataFrame data into a set named employees. This set will contain all unique email addresses associated with this dataset,</w:t>
       </w:r>
     </w:p>
     <w:p>
@@ -5124,7 +4085,6 @@
         </w:rPr>
         <w:t> </w:t>
       </w:r>
-      <w:proofErr w:type="gramStart"/>
       <w:r>
         <w:rPr>
           <w:rFonts w:ascii="Consolas" w:eastAsia="Times New Roman" w:hAnsi="Consolas" w:cs="Times New Roman"/>
@@ -5134,7 +4094,6 @@
         </w:rPr>
         <w:t>for</w:t>
       </w:r>
-      <w:proofErr w:type="gramEnd"/>
       <w:r>
         <w:rPr>
           <w:rFonts w:ascii="Consolas" w:eastAsia="Times New Roman" w:hAnsi="Consolas" w:cs="Times New Roman"/>
@@ -5181,49 +4140,7 @@
           <w:sz w:val="21"/>
           <w:szCs w:val="21"/>
         </w:rPr>
-        <w:t xml:space="preserve">            </w:t>
-      </w:r>
-      <w:proofErr w:type="spellStart"/>
-      <w:proofErr w:type="gramStart"/>
-      <w:r>
-        <w:rPr>
-          <w:rFonts w:ascii="Consolas" w:eastAsia="Times New Roman" w:hAnsi="Consolas" w:cs="Times New Roman"/>
-          <w:color w:val="D4D4D4"/>
-          <w:sz w:val="21"/>
-          <w:szCs w:val="21"/>
-        </w:rPr>
-        <w:t>ename</w:t>
-      </w:r>
-      <w:proofErr w:type="spellEnd"/>
-      <w:proofErr w:type="gramEnd"/>
-      <w:r>
-        <w:rPr>
-          <w:rFonts w:ascii="Consolas" w:eastAsia="Times New Roman" w:hAnsi="Consolas" w:cs="Times New Roman"/>
-          <w:color w:val="D4D4D4"/>
-          <w:sz w:val="21"/>
-          <w:szCs w:val="21"/>
-        </w:rPr>
-        <w:t xml:space="preserve"> = </w:t>
-      </w:r>
-      <w:proofErr w:type="spellStart"/>
-      <w:r>
-        <w:rPr>
-          <w:rFonts w:ascii="Consolas" w:eastAsia="Times New Roman" w:hAnsi="Consolas" w:cs="Times New Roman"/>
-          <w:color w:val="D4D4D4"/>
-          <w:sz w:val="21"/>
-          <w:szCs w:val="21"/>
-        </w:rPr>
-        <w:t>employee.split</w:t>
-      </w:r>
-      <w:proofErr w:type="spellEnd"/>
-      <w:r>
-        <w:rPr>
-          <w:rFonts w:ascii="Consolas" w:eastAsia="Times New Roman" w:hAnsi="Consolas" w:cs="Times New Roman"/>
-          <w:color w:val="D4D4D4"/>
-          <w:sz w:val="21"/>
-          <w:szCs w:val="21"/>
-        </w:rPr>
-        <w:t>(</w:t>
+        <w:t>            ename = employee.split(</w:t>
       </w:r>
       <w:r>
         <w:rPr>
@@ -5280,51 +4197,8 @@
           <w:sz w:val="21"/>
           <w:szCs w:val="21"/>
         </w:rPr>
-        <w:t xml:space="preserve">            </w:t>
-      </w:r>
-      <w:proofErr w:type="spellStart"/>
-      <w:proofErr w:type="gramStart"/>
-      <w:r>
-        <w:rPr>
-          <w:rFonts w:ascii="Consolas" w:eastAsia="Times New Roman" w:hAnsi="Consolas" w:cs="Times New Roman"/>
-          <w:color w:val="D4D4D4"/>
-          <w:sz w:val="21"/>
-          <w:szCs w:val="21"/>
-        </w:rPr>
-        <w:t>emp</w:t>
-      </w:r>
-      <w:proofErr w:type="spellEnd"/>
-      <w:proofErr w:type="gramEnd"/>
-      <w:r>
-        <w:rPr>
-          <w:rFonts w:ascii="Consolas" w:eastAsia="Times New Roman" w:hAnsi="Consolas" w:cs="Times New Roman"/>
-          <w:color w:val="D4D4D4"/>
-          <w:sz w:val="21"/>
-          <w:szCs w:val="21"/>
-        </w:rPr>
-        <w:t xml:space="preserve"> = </w:t>
-      </w:r>
-      <w:proofErr w:type="spellStart"/>
-      <w:r>
-        <w:rPr>
-          <w:rFonts w:ascii="Consolas" w:eastAsia="Times New Roman" w:hAnsi="Consolas" w:cs="Times New Roman"/>
-          <w:color w:val="D4D4D4"/>
-          <w:sz w:val="21"/>
-          <w:szCs w:val="21"/>
-        </w:rPr>
-        <w:t>Employee.nodes.get_or_none</w:t>
-      </w:r>
-      <w:proofErr w:type="spellEnd"/>
-      <w:r>
-        <w:rPr>
-          <w:rFonts w:ascii="Consolas" w:eastAsia="Times New Roman" w:hAnsi="Consolas" w:cs="Times New Roman"/>
-          <w:color w:val="D4D4D4"/>
-          <w:sz w:val="21"/>
-          <w:szCs w:val="21"/>
-        </w:rPr>
-        <w:t>(</w:t>
-      </w:r>
-      <w:proofErr w:type="spellStart"/>
+        <w:t>            emp = Employee.nodes.get_or_none(</w:t>
+      </w:r>
       <w:r>
         <w:rPr>
           <w:rFonts w:ascii="Consolas" w:eastAsia="Times New Roman" w:hAnsi="Consolas" w:cs="Times New Roman"/>
@@ -5334,35 +4208,14 @@
         </w:rPr>
         <w:t>emp_name</w:t>
       </w:r>
-      <w:proofErr w:type="spellEnd"/>
-      <w:r>
-        <w:rPr>
-          <w:rFonts w:ascii="Consolas" w:eastAsia="Times New Roman" w:hAnsi="Consolas" w:cs="Times New Roman"/>
-          <w:color w:val="D4D4D4"/>
-          <w:sz w:val="21"/>
-          <w:szCs w:val="21"/>
-        </w:rPr>
-        <w:t>=</w:t>
-      </w:r>
-      <w:proofErr w:type="spellStart"/>
-      <w:r>
-        <w:rPr>
-          <w:rFonts w:ascii="Consolas" w:eastAsia="Times New Roman" w:hAnsi="Consolas" w:cs="Times New Roman"/>
-          <w:color w:val="D4D4D4"/>
-          <w:sz w:val="21"/>
-          <w:szCs w:val="21"/>
-        </w:rPr>
-        <w:t>ename</w:t>
-      </w:r>
-      <w:proofErr w:type="spellEnd"/>
-      <w:r>
-        <w:rPr>
-          <w:rFonts w:ascii="Consolas" w:eastAsia="Times New Roman" w:hAnsi="Consolas" w:cs="Times New Roman"/>
-          <w:color w:val="D4D4D4"/>
-          <w:sz w:val="21"/>
-          <w:szCs w:val="21"/>
-        </w:rPr>
-        <w:t>)</w:t>
+      <w:r>
+        <w:rPr>
+          <w:rFonts w:ascii="Consolas" w:eastAsia="Times New Roman" w:hAnsi="Consolas" w:cs="Times New Roman"/>
+          <w:color w:val="D4D4D4"/>
+          <w:sz w:val="21"/>
+          <w:szCs w:val="21"/>
+        </w:rPr>
+        <w:t>=ename)</w:t>
       </w:r>
     </w:p>
     <w:p>
@@ -5385,7 +4238,6 @@
         </w:rPr>
         <w:t xml:space="preserve">            </w:t>
       </w:r>
-      <w:proofErr w:type="gramStart"/>
       <w:r>
         <w:rPr>
           <w:rFonts w:ascii="Consolas" w:eastAsia="Times New Roman" w:hAnsi="Consolas" w:cs="Times New Roman"/>
@@ -5395,35 +4247,14 @@
         </w:rPr>
         <w:t>if</w:t>
       </w:r>
-      <w:proofErr w:type="gramEnd"/>
-      <w:r>
-        <w:rPr>
-          <w:rFonts w:ascii="Consolas" w:eastAsia="Times New Roman" w:hAnsi="Consolas" w:cs="Times New Roman"/>
-          <w:color w:val="D4D4D4"/>
-          <w:sz w:val="21"/>
-          <w:szCs w:val="21"/>
-        </w:rPr>
-        <w:t xml:space="preserve"> </w:t>
-      </w:r>
-      <w:proofErr w:type="spellStart"/>
-      <w:r>
-        <w:rPr>
-          <w:rFonts w:ascii="Consolas" w:eastAsia="Times New Roman" w:hAnsi="Consolas" w:cs="Times New Roman"/>
-          <w:color w:val="D4D4D4"/>
-          <w:sz w:val="21"/>
-          <w:szCs w:val="21"/>
-        </w:rPr>
-        <w:t>emp</w:t>
-      </w:r>
-      <w:proofErr w:type="spellEnd"/>
-      <w:r>
-        <w:rPr>
-          <w:rFonts w:ascii="Consolas" w:eastAsia="Times New Roman" w:hAnsi="Consolas" w:cs="Times New Roman"/>
-          <w:color w:val="D4D4D4"/>
-          <w:sz w:val="21"/>
-          <w:szCs w:val="21"/>
-        </w:rPr>
-        <w:t xml:space="preserve"> </w:t>
+      <w:r>
+        <w:rPr>
+          <w:rFonts w:ascii="Consolas" w:eastAsia="Times New Roman" w:hAnsi="Consolas" w:cs="Times New Roman"/>
+          <w:color w:val="D4D4D4"/>
+          <w:sz w:val="21"/>
+          <w:szCs w:val="21"/>
+        </w:rPr>
+        <w:t xml:space="preserve"> emp </w:t>
       </w:r>
       <w:r>
         <w:rPr>
@@ -5482,7 +4313,6 @@
         </w:rPr>
         <w:t xml:space="preserve">                </w:t>
       </w:r>
-      <w:proofErr w:type="gramStart"/>
       <w:r>
         <w:rPr>
           <w:rFonts w:ascii="Consolas" w:eastAsia="Times New Roman" w:hAnsi="Consolas" w:cs="Times New Roman"/>
@@ -5501,8 +4331,6 @@
         </w:rPr>
         <w:t>(</w:t>
       </w:r>
-      <w:proofErr w:type="spellStart"/>
-      <w:proofErr w:type="gramEnd"/>
       <w:r>
         <w:rPr>
           <w:rFonts w:ascii="Consolas" w:eastAsia="Times New Roman" w:hAnsi="Consolas" w:cs="Times New Roman"/>
@@ -5519,17 +4347,7 @@
           <w:sz w:val="21"/>
           <w:szCs w:val="21"/>
         </w:rPr>
-        <w:t>'Adding</w:t>
-      </w:r>
-      <w:proofErr w:type="spellEnd"/>
-      <w:r>
-        <w:rPr>
-          <w:rFonts w:ascii="Consolas" w:eastAsia="Times New Roman" w:hAnsi="Consolas" w:cs="Times New Roman"/>
-          <w:color w:val="CE9178"/>
-          <w:sz w:val="21"/>
-          <w:szCs w:val="21"/>
-        </w:rPr>
-        <w:t xml:space="preserve"> Employee </w:t>
+        <w:t xml:space="preserve">'Adding Employee </w:t>
       </w:r>
       <w:r>
         <w:rPr>
@@ -5540,7 +4358,6 @@
         </w:rPr>
         <w:t>{</w:t>
       </w:r>
-      <w:proofErr w:type="spellStart"/>
       <w:r>
         <w:rPr>
           <w:rFonts w:ascii="Consolas" w:eastAsia="Times New Roman" w:hAnsi="Consolas" w:cs="Times New Roman"/>
@@ -5550,7 +4367,6 @@
         </w:rPr>
         <w:t>ename</w:t>
       </w:r>
-      <w:proofErr w:type="spellEnd"/>
       <w:r>
         <w:rPr>
           <w:rFonts w:ascii="Consolas" w:eastAsia="Times New Roman" w:hAnsi="Consolas" w:cs="Times New Roman"/>
@@ -5597,31 +4413,8 @@
           <w:sz w:val="21"/>
           <w:szCs w:val="21"/>
         </w:rPr>
-        <w:t xml:space="preserve">                </w:t>
-      </w:r>
-      <w:proofErr w:type="spellStart"/>
-      <w:proofErr w:type="gramStart"/>
-      <w:r>
-        <w:rPr>
-          <w:rFonts w:ascii="Consolas" w:eastAsia="Times New Roman" w:hAnsi="Consolas" w:cs="Times New Roman"/>
-          <w:color w:val="D4D4D4"/>
-          <w:sz w:val="21"/>
-          <w:szCs w:val="21"/>
-        </w:rPr>
-        <w:t>emp</w:t>
-      </w:r>
-      <w:proofErr w:type="spellEnd"/>
-      <w:proofErr w:type="gramEnd"/>
-      <w:r>
-        <w:rPr>
-          <w:rFonts w:ascii="Consolas" w:eastAsia="Times New Roman" w:hAnsi="Consolas" w:cs="Times New Roman"/>
-          <w:color w:val="D4D4D4"/>
-          <w:sz w:val="21"/>
-          <w:szCs w:val="21"/>
-        </w:rPr>
-        <w:t xml:space="preserve"> = Employee(</w:t>
-      </w:r>
-      <w:proofErr w:type="spellStart"/>
+        <w:t>                emp = Employee(</w:t>
+      </w:r>
       <w:r>
         <w:rPr>
           <w:rFonts w:ascii="Consolas" w:eastAsia="Times New Roman" w:hAnsi="Consolas" w:cs="Times New Roman"/>
@@ -5631,35 +4424,14 @@
         </w:rPr>
         <w:t>emp_name</w:t>
       </w:r>
-      <w:proofErr w:type="spellEnd"/>
-      <w:r>
-        <w:rPr>
-          <w:rFonts w:ascii="Consolas" w:eastAsia="Times New Roman" w:hAnsi="Consolas" w:cs="Times New Roman"/>
-          <w:color w:val="D4D4D4"/>
-          <w:sz w:val="21"/>
-          <w:szCs w:val="21"/>
-        </w:rPr>
-        <w:t>=</w:t>
-      </w:r>
-      <w:proofErr w:type="spellStart"/>
-      <w:r>
-        <w:rPr>
-          <w:rFonts w:ascii="Consolas" w:eastAsia="Times New Roman" w:hAnsi="Consolas" w:cs="Times New Roman"/>
-          <w:color w:val="D4D4D4"/>
-          <w:sz w:val="21"/>
-          <w:szCs w:val="21"/>
-        </w:rPr>
-        <w:t>ename</w:t>
-      </w:r>
-      <w:proofErr w:type="spellEnd"/>
-      <w:r>
-        <w:rPr>
-          <w:rFonts w:ascii="Consolas" w:eastAsia="Times New Roman" w:hAnsi="Consolas" w:cs="Times New Roman"/>
-          <w:color w:val="D4D4D4"/>
-          <w:sz w:val="21"/>
-          <w:szCs w:val="21"/>
-        </w:rPr>
-        <w:t xml:space="preserve">, </w:t>
+      <w:r>
+        <w:rPr>
+          <w:rFonts w:ascii="Consolas" w:eastAsia="Times New Roman" w:hAnsi="Consolas" w:cs="Times New Roman"/>
+          <w:color w:val="D4D4D4"/>
+          <w:sz w:val="21"/>
+          <w:szCs w:val="21"/>
+        </w:rPr>
+        <w:t xml:space="preserve">=ename, </w:t>
       </w:r>
       <w:r>
         <w:rPr>
@@ -5707,21 +4479,8 @@
           <w:sz w:val="21"/>
           <w:szCs w:val="21"/>
         </w:rPr>
-        <w:t xml:space="preserve"># </w:t>
-      </w:r>
-      <w:proofErr w:type="spellStart"/>
-      <w:proofErr w:type="gramStart"/>
-      <w:r>
-        <w:rPr>
-          <w:rFonts w:ascii="Consolas" w:eastAsia="Times New Roman" w:hAnsi="Consolas" w:cs="Times New Roman"/>
-          <w:color w:val="6A9955"/>
-          <w:sz w:val="21"/>
-          <w:szCs w:val="21"/>
-        </w:rPr>
-        <w:t>endif</w:t>
-      </w:r>
-      <w:proofErr w:type="spellEnd"/>
-      <w:proofErr w:type="gramEnd"/>
+        <w:t># endif</w:t>
+      </w:r>
     </w:p>
     <w:p>
       <w:pPr>
@@ -5743,7 +4502,6 @@
         </w:rPr>
         <w:t xml:space="preserve">            </w:t>
       </w:r>
-      <w:proofErr w:type="gramStart"/>
       <w:r>
         <w:rPr>
           <w:rFonts w:ascii="Consolas" w:eastAsia="Times New Roman" w:hAnsi="Consolas" w:cs="Times New Roman"/>
@@ -5753,7 +4511,6 @@
         </w:rPr>
         <w:t>else</w:t>
       </w:r>
-      <w:proofErr w:type="gramEnd"/>
       <w:r>
         <w:rPr>
           <w:rFonts w:ascii="Consolas" w:eastAsia="Times New Roman" w:hAnsi="Consolas" w:cs="Times New Roman"/>
@@ -5784,7 +4541,6 @@
         </w:rPr>
         <w:t xml:space="preserve">                </w:t>
       </w:r>
-      <w:proofErr w:type="gramStart"/>
       <w:r>
         <w:rPr>
           <w:rFonts w:ascii="Consolas" w:eastAsia="Times New Roman" w:hAnsi="Consolas" w:cs="Times New Roman"/>
@@ -5803,8 +4559,6 @@
         </w:rPr>
         <w:t>(</w:t>
       </w:r>
-      <w:proofErr w:type="spellStart"/>
-      <w:proofErr w:type="gramEnd"/>
       <w:r>
         <w:rPr>
           <w:rFonts w:ascii="Consolas" w:eastAsia="Times New Roman" w:hAnsi="Consolas" w:cs="Times New Roman"/>
@@ -5821,9 +4575,35 @@
           <w:sz w:val="21"/>
           <w:szCs w:val="21"/>
         </w:rPr>
-        <w:t>'Employee</w:t>
-      </w:r>
-      <w:proofErr w:type="spellEnd"/>
+        <w:t xml:space="preserve">'Employee </w:t>
+      </w:r>
+      <w:r>
+        <w:rPr>
+          <w:rFonts w:ascii="Consolas" w:eastAsia="Times New Roman" w:hAnsi="Consolas" w:cs="Times New Roman"/>
+          <w:color w:val="569CD6"/>
+          <w:sz w:val="21"/>
+          <w:szCs w:val="21"/>
+        </w:rPr>
+        <w:t>{</w:t>
+      </w:r>
+      <w:r>
+        <w:rPr>
+          <w:rFonts w:ascii="Consolas" w:eastAsia="Times New Roman" w:hAnsi="Consolas" w:cs="Times New Roman"/>
+          <w:color w:val="D4D4D4"/>
+          <w:sz w:val="21"/>
+          <w:szCs w:val="21"/>
+        </w:rPr>
+        <w:t>ename</w:t>
+      </w:r>
+      <w:r>
+        <w:rPr>
+          <w:rFonts w:ascii="Consolas" w:eastAsia="Times New Roman" w:hAnsi="Consolas" w:cs="Times New Roman"/>
+          <w:color w:val="569CD6"/>
+          <w:sz w:val="21"/>
+          <w:szCs w:val="21"/>
+        </w:rPr>
+        <w:t>}</w:t>
+      </w:r>
       <w:r>
         <w:rPr>
           <w:rFonts w:ascii="Consolas" w:eastAsia="Times New Roman" w:hAnsi="Consolas" w:cs="Times New Roman"/>
@@ -5831,7 +4611,7 @@
           <w:sz w:val="21"/>
           <w:szCs w:val="21"/>
         </w:rPr>
-        <w:t xml:space="preserve"> </w:t>
+        <w:t xml:space="preserve"> already exists in the database (id: </w:t>
       </w:r>
       <w:r>
         <w:rPr>
@@ -5842,45 +4622,6 @@
         </w:rPr>
         <w:t>{</w:t>
       </w:r>
-      <w:proofErr w:type="spellStart"/>
-      <w:r>
-        <w:rPr>
-          <w:rFonts w:ascii="Consolas" w:eastAsia="Times New Roman" w:hAnsi="Consolas" w:cs="Times New Roman"/>
-          <w:color w:val="D4D4D4"/>
-          <w:sz w:val="21"/>
-          <w:szCs w:val="21"/>
-        </w:rPr>
-        <w:t>ename</w:t>
-      </w:r>
-      <w:proofErr w:type="spellEnd"/>
-      <w:r>
-        <w:rPr>
-          <w:rFonts w:ascii="Consolas" w:eastAsia="Times New Roman" w:hAnsi="Consolas" w:cs="Times New Roman"/>
-          <w:color w:val="569CD6"/>
-          <w:sz w:val="21"/>
-          <w:szCs w:val="21"/>
-        </w:rPr>
-        <w:t>}</w:t>
-      </w:r>
-      <w:r>
-        <w:rPr>
-          <w:rFonts w:ascii="Consolas" w:eastAsia="Times New Roman" w:hAnsi="Consolas" w:cs="Times New Roman"/>
-          <w:color w:val="CE9178"/>
-          <w:sz w:val="21"/>
-          <w:szCs w:val="21"/>
-        </w:rPr>
-        <w:t xml:space="preserve"> already exists in the database (id: </w:t>
-      </w:r>
-      <w:r>
-        <w:rPr>
-          <w:rFonts w:ascii="Consolas" w:eastAsia="Times New Roman" w:hAnsi="Consolas" w:cs="Times New Roman"/>
-          <w:color w:val="569CD6"/>
-          <w:sz w:val="21"/>
-          <w:szCs w:val="21"/>
-        </w:rPr>
-        <w:t>{</w:t>
-      </w:r>
-      <w:proofErr w:type="spellStart"/>
       <w:r>
         <w:rPr>
           <w:rFonts w:ascii="Consolas" w:eastAsia="Times New Roman" w:hAnsi="Consolas" w:cs="Times New Roman"/>
@@ -5890,7 +4631,6 @@
         </w:rPr>
         <w:t>emp.uid</w:t>
       </w:r>
-      <w:proofErr w:type="spellEnd"/>
       <w:r>
         <w:rPr>
           <w:rFonts w:ascii="Consolas" w:eastAsia="Times New Roman" w:hAnsi="Consolas" w:cs="Times New Roman"/>
@@ -5946,21 +4686,8 @@
           <w:sz w:val="21"/>
           <w:szCs w:val="21"/>
         </w:rPr>
-        <w:t xml:space="preserve"># </w:t>
-      </w:r>
-      <w:proofErr w:type="spellStart"/>
-      <w:proofErr w:type="gramStart"/>
-      <w:r>
-        <w:rPr>
-          <w:rFonts w:ascii="Consolas" w:eastAsia="Times New Roman" w:hAnsi="Consolas" w:cs="Times New Roman"/>
-          <w:color w:val="6A9955"/>
-          <w:sz w:val="21"/>
-          <w:szCs w:val="21"/>
-        </w:rPr>
-        <w:t>endelse</w:t>
-      </w:r>
-      <w:proofErr w:type="spellEnd"/>
-      <w:proofErr w:type="gramEnd"/>
+        <w:t># endelse</w:t>
+      </w:r>
     </w:p>
     <w:p>
       <w:pPr>
@@ -5989,19 +4716,8 @@
           <w:sz w:val="21"/>
           <w:szCs w:val="21"/>
         </w:rPr>
-        <w:t>#</w:t>
-      </w:r>
-      <w:proofErr w:type="spellStart"/>
-      <w:r>
-        <w:rPr>
-          <w:rFonts w:ascii="Consolas" w:eastAsia="Times New Roman" w:hAnsi="Consolas" w:cs="Times New Roman"/>
-          <w:color w:val="6A9955"/>
-          <w:sz w:val="21"/>
-          <w:szCs w:val="21"/>
-        </w:rPr>
-        <w:t>endfor</w:t>
-      </w:r>
-      <w:proofErr w:type="spellEnd"/>
+        <w:t>#endfor</w:t>
+      </w:r>
     </w:p>
     <w:p>
       <w:pPr>
@@ -6216,61 +4932,7 @@
           <w:sz w:val="28"/>
           <w:szCs w:val="28"/>
         </w:rPr>
-        <w:t>performs intricate operations to construct a comprehensive representation of an email communication network within a Neo4j graph database. Subsequently, it meticulously establishes relationships between these nodes to illustrate the connections in the communication network. The code handles sender, recipient, and CC details by associating 'Employee' nodes with '</w:t>
-      </w:r>
-      <w:proofErr w:type="spellStart"/>
-      <w:r>
-        <w:rPr>
-          <w:rFonts w:asciiTheme="majorBidi" w:hAnsiTheme="majorBidi" w:cstheme="majorBidi"/>
-          <w:sz w:val="28"/>
-          <w:szCs w:val="28"/>
-        </w:rPr>
-        <w:t>EmailMessage</w:t>
-      </w:r>
-      <w:proofErr w:type="spellEnd"/>
-      <w:r>
-        <w:rPr>
-          <w:rFonts w:asciiTheme="majorBidi" w:hAnsiTheme="majorBidi" w:cstheme="majorBidi"/>
-          <w:sz w:val="28"/>
-          <w:szCs w:val="28"/>
-        </w:rPr>
-        <w:t xml:space="preserve">' nodes using relationships ('SENT_FROM', 'SENT_TO', </w:t>
-      </w:r>
-      <w:proofErr w:type="gramStart"/>
-      <w:r>
-        <w:rPr>
-          <w:rFonts w:asciiTheme="majorBidi" w:hAnsiTheme="majorBidi" w:cstheme="majorBidi"/>
-          <w:sz w:val="28"/>
-          <w:szCs w:val="28"/>
-        </w:rPr>
-        <w:t>'SENT</w:t>
-      </w:r>
-      <w:proofErr w:type="gramEnd"/>
-      <w:r>
-        <w:rPr>
-          <w:rFonts w:asciiTheme="majorBidi" w:hAnsiTheme="majorBidi" w:cstheme="majorBidi"/>
-          <w:sz w:val="28"/>
-          <w:szCs w:val="28"/>
-        </w:rPr>
-        <w:t>_CC'). Specifically, it identifies sender 'Employee' nodes and forms 'SENT_FROM' relationships with corresponding '</w:t>
-      </w:r>
-      <w:proofErr w:type="spellStart"/>
-      <w:r>
-        <w:rPr>
-          <w:rFonts w:asciiTheme="majorBidi" w:hAnsiTheme="majorBidi" w:cstheme="majorBidi"/>
-          <w:sz w:val="28"/>
-          <w:szCs w:val="28"/>
-        </w:rPr>
-        <w:t>EmailMessage</w:t>
-      </w:r>
-      <w:proofErr w:type="spellEnd"/>
-      <w:r>
-        <w:rPr>
-          <w:rFonts w:asciiTheme="majorBidi" w:hAnsiTheme="majorBidi" w:cstheme="majorBidi"/>
-          <w:sz w:val="28"/>
-          <w:szCs w:val="28"/>
-        </w:rPr>
-        <w:t>' nodes, signifying the emails sent by specific individuals. For recipients and CCed individuals, it recognizes their 'Employee' nodes and creates 'SENT_TO' and 'SENT_CC' relationships, respectively, showcasing the recipients and CCed parties of each email. Throughout this process, the code logs the establishment of these connections, providing insights into the network's structure and email interactions.</w:t>
+        <w:t>performs intricate operations to construct a comprehensive representation of an email communication network within a Neo4j graph database. Subsequently, it meticulously establishes relationships between these nodes to illustrate the connections in the communication network. The code handles sender, recipient, and CC details by associating 'Employee' nodes with 'EmailMessage' nodes using relationships ('SENT_FROM', 'SENT_TO', 'SENT_CC'). Specifically, it identifies sender 'Employee' nodes and forms 'SENT_FROM' relationships with corresponding 'EmailMessage' nodes, signifying the emails sent by specific individuals. For recipients and CCed individuals, it recognizes their 'Employee' nodes and creates 'SENT_TO' and 'SENT_CC' relationships, respectively, showcasing the recipients and CCed parties of each email. Throughout this process, the code logs the establishment of these connections, providing insights into the network's structure and email interactions.</w:t>
       </w:r>
       <w:r>
         <w:rPr>
@@ -6430,8 +5092,6 @@
           <w:szCs w:val="28"/>
         </w:rPr>
       </w:pPr>
-      <w:bookmarkStart w:id="5" w:name="_GoBack"/>
-      <w:bookmarkEnd w:id="5"/>
     </w:p>
     <w:p>
       <w:pPr>
@@ -6468,7 +5128,7 @@
           <w:u w:val="single"/>
         </w:rPr>
       </w:pPr>
-      <w:bookmarkStart w:id="6" w:name="_Toc154216601"/>
+      <w:bookmarkStart w:id="5" w:name="_Toc154216601"/>
       <w:r>
         <w:rPr>
           <w:rFonts w:asciiTheme="majorBidi" w:hAnsiTheme="majorBidi"/>
@@ -6482,10 +5142,2081 @@
         <w:lastRenderedPageBreak/>
         <w:t>Section 4: Queries Used</w:t>
       </w:r>
+      <w:bookmarkEnd w:id="5"/>
+    </w:p>
+    <w:p>
+      <w:pPr>
+        <w:spacing w:line="360" w:lineRule="auto"/>
+        <w:jc w:val="both"/>
+        <w:rPr>
+          <w:rFonts w:asciiTheme="majorBidi" w:hAnsiTheme="majorBidi" w:cstheme="majorBidi"/>
+          <w:sz w:val="28"/>
+          <w:szCs w:val="28"/>
+        </w:rPr>
+      </w:pPr>
+      <w:r>
+        <w:rPr>
+          <w:rFonts w:asciiTheme="majorBidi" w:hAnsiTheme="majorBidi" w:cstheme="majorBidi"/>
+          <w:sz w:val="28"/>
+          <w:szCs w:val="28"/>
+        </w:rPr>
+        <w:t>As for Queries, we looked for information about Enron</w:t>
+      </w:r>
+      <w:r>
+        <w:rPr>
+          <w:rFonts w:asciiTheme="majorBidi" w:hAnsiTheme="majorBidi" w:cstheme="majorBidi"/>
+          <w:sz w:val="28"/>
+          <w:szCs w:val="28"/>
+        </w:rPr>
+        <w:t>’s</w:t>
+      </w:r>
+      <w:r>
+        <w:rPr>
+          <w:rFonts w:asciiTheme="majorBidi" w:hAnsiTheme="majorBidi" w:cstheme="majorBidi"/>
+          <w:sz w:val="28"/>
+          <w:szCs w:val="28"/>
+        </w:rPr>
+        <w:t xml:space="preserve"> fraud and found several people related. </w:t>
+      </w:r>
+      <w:r>
+        <w:rPr>
+          <w:rFonts w:asciiTheme="majorBidi" w:hAnsiTheme="majorBidi" w:cstheme="majorBidi"/>
+          <w:sz w:val="28"/>
+          <w:szCs w:val="28"/>
+        </w:rPr>
+        <w:t xml:space="preserve">However, what </w:t>
+      </w:r>
+      <w:r>
+        <w:rPr>
+          <w:rFonts w:asciiTheme="majorBidi" w:hAnsiTheme="majorBidi" w:cstheme="majorBidi"/>
+          <w:sz w:val="28"/>
+          <w:szCs w:val="28"/>
+        </w:rPr>
+        <w:t>peaked our interest was a</w:t>
+      </w:r>
+      <w:r>
+        <w:rPr>
+          <w:rFonts w:asciiTheme="majorBidi" w:hAnsiTheme="majorBidi" w:cstheme="majorBidi"/>
+          <w:sz w:val="28"/>
+          <w:szCs w:val="28"/>
+        </w:rPr>
+        <w:t>n</w:t>
+      </w:r>
+      <w:r>
+        <w:rPr>
+          <w:rFonts w:asciiTheme="majorBidi" w:hAnsiTheme="majorBidi" w:cstheme="majorBidi"/>
+          <w:sz w:val="28"/>
+          <w:szCs w:val="28"/>
+        </w:rPr>
+        <w:t xml:space="preserve"> instagram real about an ex-employee in Enron called </w:t>
+      </w:r>
+      <w:r>
+        <w:rPr>
+          <w:rFonts w:asciiTheme="majorBidi" w:hAnsiTheme="majorBidi" w:cstheme="majorBidi"/>
+          <w:sz w:val="28"/>
+          <w:szCs w:val="28"/>
+        </w:rPr>
+        <w:t>Lou</w:t>
+      </w:r>
+      <w:r>
+        <w:rPr>
+          <w:rFonts w:asciiTheme="majorBidi" w:hAnsiTheme="majorBidi" w:cstheme="majorBidi"/>
+          <w:sz w:val="28"/>
+          <w:szCs w:val="28"/>
+        </w:rPr>
+        <w:t xml:space="preserve"> pai.</w:t>
+      </w:r>
+      <w:r>
+        <w:rPr>
+          <w:rFonts w:asciiTheme="majorBidi" w:hAnsiTheme="majorBidi" w:cstheme="majorBidi"/>
+          <w:sz w:val="28"/>
+          <w:szCs w:val="28"/>
+        </w:rPr>
+        <w:t xml:space="preserve"> </w:t>
+      </w:r>
+      <w:r>
+        <w:rPr>
+          <w:rFonts w:asciiTheme="majorBidi" w:hAnsiTheme="majorBidi" w:cstheme="majorBidi"/>
+          <w:sz w:val="28"/>
+          <w:szCs w:val="28"/>
+        </w:rPr>
+        <w:t>To investigate him we tried several queries such as:</w:t>
+      </w:r>
+    </w:p>
+    <w:p>
+      <w:pPr>
+        <w:rPr>
+          <w:rFonts w:asciiTheme="majorBidi" w:hAnsiTheme="majorBidi" w:cstheme="majorBidi"/>
+          <w:sz w:val="28"/>
+          <w:szCs w:val="28"/>
+        </w:rPr>
+      </w:pPr>
+      <w:r>
+        <w:rPr>
+          <w:rFonts w:asciiTheme="majorBidi" w:hAnsiTheme="majorBidi" w:cstheme="majorBidi"/>
+          <w:noProof/>
+          <w:sz w:val="28"/>
+          <w:szCs w:val="28"/>
+        </w:rPr>
+        <w:drawing>
+          <wp:inline distT="0" distB="0" distL="0" distR="0" wp14:anchorId="3651C875" wp14:editId="7A841415">
+            <wp:extent cx="4715533" cy="609685"/>
+            <wp:effectExtent l="0" t="0" r="8890" b="0"/>
+            <wp:docPr id="7" name="Picture 7"/>
+            <wp:cNvGraphicFramePr>
+              <a:graphicFrameLocks xmlns:a="http://schemas.openxmlformats.org/drawingml/2006/main" noChangeAspect="1"/>
+            </wp:cNvGraphicFramePr>
+            <a:graphic xmlns:a="http://schemas.openxmlformats.org/drawingml/2006/main">
+              <a:graphicData uri="http://schemas.openxmlformats.org/drawingml/2006/picture">
+                <pic:pic xmlns:pic="http://schemas.openxmlformats.org/drawingml/2006/picture">
+                  <pic:nvPicPr>
+                    <pic:cNvPr id="1" name=""/>
+                    <pic:cNvPicPr/>
+                  </pic:nvPicPr>
+                  <pic:blipFill>
+                    <a:blip r:embed="rId11"/>
+                    <a:stretch>
+                      <a:fillRect/>
+                    </a:stretch>
+                  </pic:blipFill>
+                  <pic:spPr>
+                    <a:xfrm>
+                      <a:off x="0" y="0"/>
+                      <a:ext cx="4715533" cy="609685"/>
+                    </a:xfrm>
+                    <a:prstGeom prst="rect">
+                      <a:avLst/>
+                    </a:prstGeom>
+                  </pic:spPr>
+                </pic:pic>
+              </a:graphicData>
+            </a:graphic>
+          </wp:inline>
+        </w:drawing>
+      </w:r>
+      <w:r>
+        <w:rPr>
+          <w:rFonts w:asciiTheme="majorBidi" w:hAnsiTheme="majorBidi" w:cstheme="majorBidi"/>
+          <w:sz w:val="28"/>
+          <w:szCs w:val="28"/>
+        </w:rPr>
+        <w:t xml:space="preserve"> </w:t>
+      </w:r>
+    </w:p>
+    <w:p>
+      <w:pPr>
+        <w:rPr>
+          <w:rFonts w:asciiTheme="majorBidi" w:hAnsiTheme="majorBidi" w:cstheme="majorBidi"/>
+          <w:sz w:val="28"/>
+          <w:szCs w:val="28"/>
+        </w:rPr>
+      </w:pPr>
+      <w:r>
+        <w:rPr>
+          <w:rFonts w:asciiTheme="majorBidi" w:hAnsiTheme="majorBidi" w:cstheme="majorBidi"/>
+          <w:noProof/>
+          <w:sz w:val="28"/>
+          <w:szCs w:val="28"/>
+        </w:rPr>
+        <w:drawing>
+          <wp:inline distT="0" distB="0" distL="0" distR="0" wp14:anchorId="65585DC2" wp14:editId="7D70833A">
+            <wp:extent cx="3426131" cy="2947481"/>
+            <wp:effectExtent l="0" t="0" r="3175" b="5715"/>
+            <wp:docPr id="6" name="Picture 6"/>
+            <wp:cNvGraphicFramePr>
+              <a:graphicFrameLocks xmlns:a="http://schemas.openxmlformats.org/drawingml/2006/main" noChangeAspect="1"/>
+            </wp:cNvGraphicFramePr>
+            <a:graphic xmlns:a="http://schemas.openxmlformats.org/drawingml/2006/main">
+              <a:graphicData uri="http://schemas.openxmlformats.org/drawingml/2006/picture">
+                <pic:pic xmlns:pic="http://schemas.openxmlformats.org/drawingml/2006/picture">
+                  <pic:nvPicPr>
+                    <pic:cNvPr id="1" name=""/>
+                    <pic:cNvPicPr/>
+                  </pic:nvPicPr>
+                  <pic:blipFill>
+                    <a:blip r:embed="rId12"/>
+                    <a:stretch>
+                      <a:fillRect/>
+                    </a:stretch>
+                  </pic:blipFill>
+                  <pic:spPr>
+                    <a:xfrm>
+                      <a:off x="0" y="0"/>
+                      <a:ext cx="3433376" cy="2953714"/>
+                    </a:xfrm>
+                    <a:prstGeom prst="rect">
+                      <a:avLst/>
+                    </a:prstGeom>
+                  </pic:spPr>
+                </pic:pic>
+              </a:graphicData>
+            </a:graphic>
+          </wp:inline>
+        </w:drawing>
+      </w:r>
+    </w:p>
+    <w:p>
+      <w:pPr>
+        <w:rPr>
+          <w:rFonts w:asciiTheme="majorBidi" w:hAnsiTheme="majorBidi" w:cstheme="majorBidi"/>
+          <w:sz w:val="28"/>
+          <w:szCs w:val="28"/>
+        </w:rPr>
+      </w:pPr>
+      <w:r>
+        <w:rPr>
+          <w:rFonts w:asciiTheme="majorBidi" w:hAnsiTheme="majorBidi" w:cstheme="majorBidi"/>
+          <w:noProof/>
+          <w:sz w:val="28"/>
+          <w:szCs w:val="28"/>
+        </w:rPr>
+        <w:drawing>
+          <wp:inline distT="0" distB="0" distL="0" distR="0" wp14:anchorId="065D5724" wp14:editId="45E4BF78">
+            <wp:extent cx="4667901" cy="676369"/>
+            <wp:effectExtent l="0" t="0" r="0" b="9525"/>
+            <wp:docPr id="8" name="Picture 8"/>
+            <wp:cNvGraphicFramePr>
+              <a:graphicFrameLocks xmlns:a="http://schemas.openxmlformats.org/drawingml/2006/main" noChangeAspect="1"/>
+            </wp:cNvGraphicFramePr>
+            <a:graphic xmlns:a="http://schemas.openxmlformats.org/drawingml/2006/main">
+              <a:graphicData uri="http://schemas.openxmlformats.org/drawingml/2006/picture">
+                <pic:pic xmlns:pic="http://schemas.openxmlformats.org/drawingml/2006/picture">
+                  <pic:nvPicPr>
+                    <pic:cNvPr id="1" name=""/>
+                    <pic:cNvPicPr/>
+                  </pic:nvPicPr>
+                  <pic:blipFill>
+                    <a:blip r:embed="rId13"/>
+                    <a:stretch>
+                      <a:fillRect/>
+                    </a:stretch>
+                  </pic:blipFill>
+                  <pic:spPr>
+                    <a:xfrm>
+                      <a:off x="0" y="0"/>
+                      <a:ext cx="4667901" cy="676369"/>
+                    </a:xfrm>
+                    <a:prstGeom prst="rect">
+                      <a:avLst/>
+                    </a:prstGeom>
+                  </pic:spPr>
+                </pic:pic>
+              </a:graphicData>
+            </a:graphic>
+          </wp:inline>
+        </w:drawing>
+      </w:r>
+    </w:p>
+    <w:p>
+      <w:pPr>
+        <w:rPr>
+          <w:rFonts w:asciiTheme="majorBidi" w:hAnsiTheme="majorBidi" w:cstheme="majorBidi"/>
+          <w:sz w:val="28"/>
+          <w:szCs w:val="28"/>
+        </w:rPr>
+      </w:pPr>
+      <w:r>
+        <w:rPr>
+          <w:rFonts w:asciiTheme="majorBidi" w:hAnsiTheme="majorBidi" w:cstheme="majorBidi"/>
+          <w:noProof/>
+          <w:sz w:val="28"/>
+          <w:szCs w:val="28"/>
+        </w:rPr>
+        <w:drawing>
+          <wp:inline distT="0" distB="0" distL="0" distR="0" wp14:anchorId="03E75AAB" wp14:editId="5D8E00F3">
+            <wp:extent cx="2531427" cy="2334638"/>
+            <wp:effectExtent l="0" t="0" r="2540" b="8890"/>
+            <wp:docPr id="9" name="Picture 9"/>
+            <wp:cNvGraphicFramePr>
+              <a:graphicFrameLocks xmlns:a="http://schemas.openxmlformats.org/drawingml/2006/main" noChangeAspect="1"/>
+            </wp:cNvGraphicFramePr>
+            <a:graphic xmlns:a="http://schemas.openxmlformats.org/drawingml/2006/main">
+              <a:graphicData uri="http://schemas.openxmlformats.org/drawingml/2006/picture">
+                <pic:pic xmlns:pic="http://schemas.openxmlformats.org/drawingml/2006/picture">
+                  <pic:nvPicPr>
+                    <pic:cNvPr id="1" name=""/>
+                    <pic:cNvPicPr/>
+                  </pic:nvPicPr>
+                  <pic:blipFill>
+                    <a:blip r:embed="rId14"/>
+                    <a:stretch>
+                      <a:fillRect/>
+                    </a:stretch>
+                  </pic:blipFill>
+                  <pic:spPr>
+                    <a:xfrm>
+                      <a:off x="0" y="0"/>
+                      <a:ext cx="2534255" cy="2337246"/>
+                    </a:xfrm>
+                    <a:prstGeom prst="rect">
+                      <a:avLst/>
+                    </a:prstGeom>
+                  </pic:spPr>
+                </pic:pic>
+              </a:graphicData>
+            </a:graphic>
+          </wp:inline>
+        </w:drawing>
+      </w:r>
+    </w:p>
+    <w:p>
+      <w:pPr>
+        <w:rPr>
+          <w:rFonts w:asciiTheme="majorBidi" w:hAnsiTheme="majorBidi" w:cstheme="majorBidi"/>
+          <w:sz w:val="28"/>
+          <w:szCs w:val="28"/>
+        </w:rPr>
+      </w:pPr>
+    </w:p>
+    <w:p>
+      <w:pPr>
+        <w:rPr>
+          <w:rFonts w:asciiTheme="majorBidi" w:hAnsiTheme="majorBidi" w:cstheme="majorBidi"/>
+          <w:sz w:val="28"/>
+          <w:szCs w:val="28"/>
+        </w:rPr>
+      </w:pPr>
+      <w:r>
+        <w:rPr>
+          <w:rFonts w:asciiTheme="majorBidi" w:hAnsiTheme="majorBidi" w:cstheme="majorBidi"/>
+          <w:noProof/>
+          <w:sz w:val="28"/>
+          <w:szCs w:val="28"/>
+        </w:rPr>
+        <w:lastRenderedPageBreak/>
+        <w:drawing>
+          <wp:inline distT="0" distB="0" distL="0" distR="0" wp14:anchorId="7AC41879" wp14:editId="24C717F5">
+            <wp:extent cx="4477375" cy="571580"/>
+            <wp:effectExtent l="0" t="0" r="0" b="0"/>
+            <wp:docPr id="10" name="Picture 10"/>
+            <wp:cNvGraphicFramePr>
+              <a:graphicFrameLocks xmlns:a="http://schemas.openxmlformats.org/drawingml/2006/main" noChangeAspect="1"/>
+            </wp:cNvGraphicFramePr>
+            <a:graphic xmlns:a="http://schemas.openxmlformats.org/drawingml/2006/main">
+              <a:graphicData uri="http://schemas.openxmlformats.org/drawingml/2006/picture">
+                <pic:pic xmlns:pic="http://schemas.openxmlformats.org/drawingml/2006/picture">
+                  <pic:nvPicPr>
+                    <pic:cNvPr id="1" name=""/>
+                    <pic:cNvPicPr/>
+                  </pic:nvPicPr>
+                  <pic:blipFill>
+                    <a:blip r:embed="rId15"/>
+                    <a:stretch>
+                      <a:fillRect/>
+                    </a:stretch>
+                  </pic:blipFill>
+                  <pic:spPr>
+                    <a:xfrm>
+                      <a:off x="0" y="0"/>
+                      <a:ext cx="4477375" cy="571580"/>
+                    </a:xfrm>
+                    <a:prstGeom prst="rect">
+                      <a:avLst/>
+                    </a:prstGeom>
+                  </pic:spPr>
+                </pic:pic>
+              </a:graphicData>
+            </a:graphic>
+          </wp:inline>
+        </w:drawing>
+      </w:r>
+    </w:p>
+    <w:p>
+      <w:pPr>
+        <w:rPr>
+          <w:rFonts w:asciiTheme="majorBidi" w:hAnsiTheme="majorBidi" w:cstheme="majorBidi"/>
+          <w:sz w:val="28"/>
+          <w:szCs w:val="28"/>
+        </w:rPr>
+      </w:pPr>
+      <w:r>
+        <w:rPr>
+          <w:rFonts w:asciiTheme="majorBidi" w:hAnsiTheme="majorBidi" w:cstheme="majorBidi"/>
+          <w:noProof/>
+          <w:sz w:val="28"/>
+          <w:szCs w:val="28"/>
+        </w:rPr>
+        <w:drawing>
+          <wp:inline distT="0" distB="0" distL="0" distR="0" wp14:anchorId="183FEF19" wp14:editId="2D83BE45">
+            <wp:extent cx="3172268" cy="3134162"/>
+            <wp:effectExtent l="0" t="0" r="9525" b="0"/>
+            <wp:docPr id="11" name="Picture 11"/>
+            <wp:cNvGraphicFramePr>
+              <a:graphicFrameLocks xmlns:a="http://schemas.openxmlformats.org/drawingml/2006/main" noChangeAspect="1"/>
+            </wp:cNvGraphicFramePr>
+            <a:graphic xmlns:a="http://schemas.openxmlformats.org/drawingml/2006/main">
+              <a:graphicData uri="http://schemas.openxmlformats.org/drawingml/2006/picture">
+                <pic:pic xmlns:pic="http://schemas.openxmlformats.org/drawingml/2006/picture">
+                  <pic:nvPicPr>
+                    <pic:cNvPr id="1" name=""/>
+                    <pic:cNvPicPr/>
+                  </pic:nvPicPr>
+                  <pic:blipFill>
+                    <a:blip r:embed="rId16"/>
+                    <a:stretch>
+                      <a:fillRect/>
+                    </a:stretch>
+                  </pic:blipFill>
+                  <pic:spPr>
+                    <a:xfrm>
+                      <a:off x="0" y="0"/>
+                      <a:ext cx="3172268" cy="3134162"/>
+                    </a:xfrm>
+                    <a:prstGeom prst="rect">
+                      <a:avLst/>
+                    </a:prstGeom>
+                  </pic:spPr>
+                </pic:pic>
+              </a:graphicData>
+            </a:graphic>
+          </wp:inline>
+        </w:drawing>
+      </w:r>
+    </w:p>
+    <w:p>
+      <w:pPr>
+        <w:rPr>
+          <w:rFonts w:asciiTheme="majorBidi" w:hAnsiTheme="majorBidi" w:cstheme="majorBidi"/>
+          <w:sz w:val="28"/>
+          <w:szCs w:val="28"/>
+        </w:rPr>
+      </w:pPr>
+      <w:r>
+        <w:rPr>
+          <w:rFonts w:asciiTheme="majorBidi" w:hAnsiTheme="majorBidi" w:cstheme="majorBidi"/>
+          <w:noProof/>
+          <w:sz w:val="28"/>
+          <w:szCs w:val="28"/>
+        </w:rPr>
+        <w:drawing>
+          <wp:inline distT="0" distB="0" distL="0" distR="0" wp14:anchorId="7F61F7BC" wp14:editId="4FF576E5">
+            <wp:extent cx="4706007" cy="619211"/>
+            <wp:effectExtent l="0" t="0" r="0" b="9525"/>
+            <wp:docPr id="12" name="Picture 12"/>
+            <wp:cNvGraphicFramePr>
+              <a:graphicFrameLocks xmlns:a="http://schemas.openxmlformats.org/drawingml/2006/main" noChangeAspect="1"/>
+            </wp:cNvGraphicFramePr>
+            <a:graphic xmlns:a="http://schemas.openxmlformats.org/drawingml/2006/main">
+              <a:graphicData uri="http://schemas.openxmlformats.org/drawingml/2006/picture">
+                <pic:pic xmlns:pic="http://schemas.openxmlformats.org/drawingml/2006/picture">
+                  <pic:nvPicPr>
+                    <pic:cNvPr id="1" name=""/>
+                    <pic:cNvPicPr/>
+                  </pic:nvPicPr>
+                  <pic:blipFill>
+                    <a:blip r:embed="rId17"/>
+                    <a:stretch>
+                      <a:fillRect/>
+                    </a:stretch>
+                  </pic:blipFill>
+                  <pic:spPr>
+                    <a:xfrm>
+                      <a:off x="0" y="0"/>
+                      <a:ext cx="4706007" cy="619211"/>
+                    </a:xfrm>
+                    <a:prstGeom prst="rect">
+                      <a:avLst/>
+                    </a:prstGeom>
+                  </pic:spPr>
+                </pic:pic>
+              </a:graphicData>
+            </a:graphic>
+          </wp:inline>
+        </w:drawing>
+      </w:r>
+    </w:p>
+    <w:p>
+      <w:pPr>
+        <w:rPr>
+          <w:rFonts w:asciiTheme="majorBidi" w:hAnsiTheme="majorBidi" w:cstheme="majorBidi"/>
+          <w:sz w:val="28"/>
+          <w:szCs w:val="28"/>
+        </w:rPr>
+      </w:pPr>
+      <w:r>
+        <w:rPr>
+          <w:rFonts w:asciiTheme="majorBidi" w:hAnsiTheme="majorBidi" w:cstheme="majorBidi"/>
+          <w:noProof/>
+          <w:sz w:val="28"/>
+          <w:szCs w:val="28"/>
+        </w:rPr>
+        <w:drawing>
+          <wp:inline distT="0" distB="0" distL="0" distR="0" wp14:anchorId="47F8F030" wp14:editId="25EFBA71">
+            <wp:extent cx="3547946" cy="3317132"/>
+            <wp:effectExtent l="0" t="0" r="0" b="0"/>
+            <wp:docPr id="13" name="Picture 13"/>
+            <wp:cNvGraphicFramePr>
+              <a:graphicFrameLocks xmlns:a="http://schemas.openxmlformats.org/drawingml/2006/main" noChangeAspect="1"/>
+            </wp:cNvGraphicFramePr>
+            <a:graphic xmlns:a="http://schemas.openxmlformats.org/drawingml/2006/main">
+              <a:graphicData uri="http://schemas.openxmlformats.org/drawingml/2006/picture">
+                <pic:pic xmlns:pic="http://schemas.openxmlformats.org/drawingml/2006/picture">
+                  <pic:nvPicPr>
+                    <pic:cNvPr id="1" name=""/>
+                    <pic:cNvPicPr/>
+                  </pic:nvPicPr>
+                  <pic:blipFill>
+                    <a:blip r:embed="rId18"/>
+                    <a:stretch>
+                      <a:fillRect/>
+                    </a:stretch>
+                  </pic:blipFill>
+                  <pic:spPr>
+                    <a:xfrm>
+                      <a:off x="0" y="0"/>
+                      <a:ext cx="3553561" cy="3322382"/>
+                    </a:xfrm>
+                    <a:prstGeom prst="rect">
+                      <a:avLst/>
+                    </a:prstGeom>
+                  </pic:spPr>
+                </pic:pic>
+              </a:graphicData>
+            </a:graphic>
+          </wp:inline>
+        </w:drawing>
+      </w:r>
+    </w:p>
+    <w:p>
+      <w:pPr>
+        <w:pStyle w:val="NormalWeb"/>
+        <w:spacing w:line="360" w:lineRule="auto"/>
+        <w:jc w:val="both"/>
+        <w:rPr>
+          <w:rFonts w:asciiTheme="majorBidi" w:hAnsiTheme="majorBidi" w:cstheme="majorBidi"/>
+          <w:sz w:val="28"/>
+          <w:szCs w:val="28"/>
+        </w:rPr>
+      </w:pPr>
+      <w:r>
+        <w:rPr>
+          <w:rFonts w:asciiTheme="majorBidi" w:hAnsiTheme="majorBidi" w:cstheme="majorBidi"/>
+          <w:sz w:val="28"/>
+          <w:szCs w:val="28"/>
+        </w:rPr>
+        <w:t>These queries show that Lou pai is related to topics containing insider, stock, trading, notice</w:t>
+      </w:r>
+      <w:r>
+        <w:rPr>
+          <w:rFonts w:asciiTheme="majorBidi" w:hAnsiTheme="majorBidi" w:cstheme="majorBidi"/>
+          <w:sz w:val="28"/>
+          <w:szCs w:val="28"/>
+        </w:rPr>
+        <w:t>...</w:t>
+      </w:r>
+      <w:r>
+        <w:rPr>
+          <w:rFonts w:asciiTheme="majorBidi" w:hAnsiTheme="majorBidi" w:cstheme="majorBidi"/>
+          <w:sz w:val="28"/>
+          <w:szCs w:val="28"/>
+        </w:rPr>
+        <w:t xml:space="preserve">  Which are one of the main reasons for Enron’s collapse and fraud. </w:t>
+      </w:r>
+      <w:r>
+        <w:rPr>
+          <w:rFonts w:asciiTheme="majorBidi" w:hAnsiTheme="majorBidi" w:cstheme="majorBidi"/>
+          <w:sz w:val="28"/>
+          <w:szCs w:val="28"/>
+        </w:rPr>
+        <w:t xml:space="preserve">Therefore, </w:t>
+      </w:r>
+      <w:r>
+        <w:rPr>
+          <w:rFonts w:asciiTheme="majorBidi" w:hAnsiTheme="majorBidi" w:cstheme="majorBidi"/>
+          <w:sz w:val="28"/>
+          <w:szCs w:val="28"/>
+        </w:rPr>
+        <w:lastRenderedPageBreak/>
+        <w:t>more investigation were needed and found out that Pai ran Enron's retail energy unit, arriving at the company after stints at ConocoPhillips and DuPont. He left Enron six months before it collapsed in late 2001, pocketing more than $265 million from exercising Enron options and selling stock.</w:t>
+      </w:r>
+      <w:r>
+        <w:rPr>
+          <w:rFonts w:asciiTheme="majorBidi" w:hAnsiTheme="majorBidi" w:cstheme="majorBidi"/>
+          <w:sz w:val="28"/>
+          <w:szCs w:val="28"/>
+        </w:rPr>
+        <w:t xml:space="preserve"> </w:t>
+      </w:r>
+      <w:r>
+        <w:rPr>
+          <w:rFonts w:asciiTheme="majorBidi" w:hAnsiTheme="majorBidi" w:cstheme="majorBidi"/>
+          <w:sz w:val="28"/>
+          <w:szCs w:val="28"/>
+        </w:rPr>
+        <w:t>Moreover, while further Investingting LOU Pai these emails were found sent by Rex Rogers:</w:t>
+      </w:r>
+    </w:p>
+    <w:p>
+      <w:pPr>
+        <w:pStyle w:val="NormalWeb"/>
+        <w:jc w:val="both"/>
+        <w:rPr>
+          <w:rFonts w:asciiTheme="majorBidi" w:hAnsiTheme="majorBidi" w:cstheme="majorBidi"/>
+          <w:sz w:val="28"/>
+          <w:szCs w:val="28"/>
+        </w:rPr>
+      </w:pPr>
+      <w:r>
+        <w:rPr>
+          <w:rFonts w:asciiTheme="majorBidi" w:hAnsiTheme="majorBidi" w:cstheme="majorBidi"/>
+          <w:sz w:val="28"/>
+          <w:szCs w:val="28"/>
+        </w:rPr>
+        <w:t>“</w:t>
+      </w:r>
+      <w:r>
+        <w:rPr>
+          <w:rFonts w:asciiTheme="majorBidi" w:hAnsiTheme="majorBidi" w:cstheme="majorBidi"/>
+          <w:sz w:val="28"/>
+          <w:szCs w:val="28"/>
+        </w:rPr>
+        <w:t>body: I have been asked to make a brief presentation at next Monday,s Executive </w:t>
+      </w:r>
+      <w:r>
+        <w:rPr>
+          <w:rFonts w:asciiTheme="majorBidi" w:hAnsiTheme="majorBidi" w:cstheme="majorBidi"/>
+          <w:sz w:val="28"/>
+          <w:szCs w:val="28"/>
+        </w:rPr>
+        <w:br/>
+        <w:t>Committee meeting addressing a new S.E.C. insider trading rule.  Although the </w:t>
+      </w:r>
+      <w:r>
+        <w:rPr>
+          <w:rFonts w:asciiTheme="majorBidi" w:hAnsiTheme="majorBidi" w:cstheme="majorBidi"/>
+          <w:sz w:val="28"/>
+          <w:szCs w:val="28"/>
+        </w:rPr>
+        <w:br/>
+        <w:t>new rule may increase exposure to liability for insider trading, certain </w:t>
+      </w:r>
+      <w:r>
+        <w:rPr>
+          <w:rFonts w:asciiTheme="majorBidi" w:hAnsiTheme="majorBidi" w:cstheme="majorBidi"/>
+          <w:sz w:val="28"/>
+          <w:szCs w:val="28"/>
+        </w:rPr>
+        <w:br/>
+        <w:t>provisions of the new rule may actually provide for greater flexibility in </w:t>
+      </w:r>
+      <w:r>
+        <w:rPr>
+          <w:rFonts w:asciiTheme="majorBidi" w:hAnsiTheme="majorBidi" w:cstheme="majorBidi"/>
+          <w:sz w:val="28"/>
+          <w:szCs w:val="28"/>
+        </w:rPr>
+        <w:br/>
+        <w:t>the timing of your personal trades in Enron Corp. common stock.  Attached is </w:t>
+      </w:r>
+      <w:r>
+        <w:rPr>
+          <w:rFonts w:asciiTheme="majorBidi" w:hAnsiTheme="majorBidi" w:cstheme="majorBidi"/>
+          <w:sz w:val="28"/>
+          <w:szCs w:val="28"/>
+        </w:rPr>
+        <w:br/>
+        <w:t>a short memo addressing our current Company procedures and policies for </w:t>
+      </w:r>
+      <w:r>
+        <w:rPr>
+          <w:rFonts w:asciiTheme="majorBidi" w:hAnsiTheme="majorBidi" w:cstheme="majorBidi"/>
+          <w:sz w:val="28"/>
+          <w:szCs w:val="28"/>
+        </w:rPr>
+        <w:br/>
+        <w:t>trading, the new S.E.C. rule, and some suggestions for alternatives that you </w:t>
+      </w:r>
+      <w:r>
+        <w:rPr>
+          <w:rFonts w:asciiTheme="majorBidi" w:hAnsiTheme="majorBidi" w:cstheme="majorBidi"/>
+          <w:sz w:val="28"/>
+          <w:szCs w:val="28"/>
+        </w:rPr>
+        <w:br/>
+        <w:t>may want to consider concerning your personal trades in Enron Corp. common </w:t>
+      </w:r>
+      <w:r>
+        <w:rPr>
+          <w:rFonts w:asciiTheme="majorBidi" w:hAnsiTheme="majorBidi" w:cstheme="majorBidi"/>
+          <w:sz w:val="28"/>
+          <w:szCs w:val="28"/>
+        </w:rPr>
+        <w:br/>
+        <w:t>stock.  If anyone wants to discuss the new rule and the trading alternatives </w:t>
+      </w:r>
+      <w:r>
+        <w:rPr>
+          <w:rFonts w:asciiTheme="majorBidi" w:hAnsiTheme="majorBidi" w:cstheme="majorBidi"/>
+          <w:sz w:val="28"/>
+          <w:szCs w:val="28"/>
+        </w:rPr>
+        <w:br/>
+        <w:t>provided by the new rule before next week,s meeting, please don,t hesitate to</w:t>
+      </w:r>
+      <w:r>
+        <w:rPr>
+          <w:sz w:val="28"/>
+          <w:szCs w:val="28"/>
+        </w:rPr>
+        <w:t> </w:t>
+      </w:r>
+      <w:r>
+        <w:rPr>
+          <w:sz w:val="28"/>
+          <w:szCs w:val="28"/>
+        </w:rPr>
+        <w:br/>
+        <w:t>give me a call at 713-853-3069.  Thank you.</w:t>
+      </w:r>
+    </w:p>
+    <w:p>
+      <w:pPr>
+        <w:pStyle w:val="NormalWeb"/>
+        <w:jc w:val="both"/>
+        <w:rPr>
+          <w:sz w:val="28"/>
+          <w:szCs w:val="28"/>
+        </w:rPr>
+      </w:pPr>
+      <w:r>
+        <w:rPr>
+          <w:sz w:val="28"/>
+          <w:szCs w:val="28"/>
+        </w:rPr>
+        <w:t>Attachments</w:t>
+      </w:r>
+      <w:r>
+        <w:rPr>
+          <w:sz w:val="28"/>
+          <w:szCs w:val="28"/>
+        </w:rPr>
+        <w:t>”</w:t>
+      </w:r>
+    </w:p>
+    <w:p>
+      <w:pPr>
+        <w:pStyle w:val="NormalWeb"/>
+        <w:jc w:val="both"/>
+        <w:rPr>
+          <w:rFonts w:asciiTheme="majorBidi" w:hAnsiTheme="majorBidi" w:cstheme="majorBidi"/>
+          <w:sz w:val="28"/>
+          <w:szCs w:val="28"/>
+        </w:rPr>
+      </w:pPr>
+      <w:r>
+        <w:rPr>
+          <w:sz w:val="28"/>
+          <w:szCs w:val="28"/>
+        </w:rPr>
+        <w:t xml:space="preserve">Since insider trading was one of the reasons for the collapse, we looked into further emails containing </w:t>
+      </w:r>
+      <w:r>
+        <w:rPr>
+          <w:rFonts w:asciiTheme="majorBidi" w:hAnsiTheme="majorBidi" w:cstheme="majorBidi"/>
+          <w:sz w:val="28"/>
+          <w:szCs w:val="28"/>
+        </w:rPr>
+        <w:t>S.E.C. insider trading rule</w:t>
+      </w:r>
+      <w:r>
+        <w:rPr>
+          <w:rFonts w:asciiTheme="majorBidi" w:hAnsiTheme="majorBidi" w:cstheme="majorBidi"/>
+          <w:sz w:val="28"/>
+          <w:szCs w:val="28"/>
+        </w:rPr>
+        <w:t xml:space="preserve"> which resulted in several emails about this topic as seen below</w:t>
+      </w:r>
+    </w:p>
+    <w:p>
+      <w:pPr>
+        <w:pStyle w:val="NormalWeb"/>
+        <w:jc w:val="both"/>
+        <w:rPr>
+          <w:sz w:val="28"/>
+          <w:szCs w:val="28"/>
+        </w:rPr>
+      </w:pPr>
+      <w:r>
+        <w:rPr>
+          <w:noProof/>
+          <w:sz w:val="28"/>
+          <w:szCs w:val="28"/>
+        </w:rPr>
+        <w:drawing>
+          <wp:inline distT="0" distB="0" distL="0" distR="0" wp14:anchorId="3527DABE" wp14:editId="437DDC66">
+            <wp:extent cx="3591426" cy="523948"/>
+            <wp:effectExtent l="0" t="0" r="9525" b="9525"/>
+            <wp:docPr id="14" name="Picture 14"/>
+            <wp:cNvGraphicFramePr>
+              <a:graphicFrameLocks xmlns:a="http://schemas.openxmlformats.org/drawingml/2006/main" noChangeAspect="1"/>
+            </wp:cNvGraphicFramePr>
+            <a:graphic xmlns:a="http://schemas.openxmlformats.org/drawingml/2006/main">
+              <a:graphicData uri="http://schemas.openxmlformats.org/drawingml/2006/picture">
+                <pic:pic xmlns:pic="http://schemas.openxmlformats.org/drawingml/2006/picture">
+                  <pic:nvPicPr>
+                    <pic:cNvPr id="1" name=""/>
+                    <pic:cNvPicPr/>
+                  </pic:nvPicPr>
+                  <pic:blipFill>
+                    <a:blip r:embed="rId19"/>
+                    <a:stretch>
+                      <a:fillRect/>
+                    </a:stretch>
+                  </pic:blipFill>
+                  <pic:spPr>
+                    <a:xfrm>
+                      <a:off x="0" y="0"/>
+                      <a:ext cx="3591426" cy="523948"/>
+                    </a:xfrm>
+                    <a:prstGeom prst="rect">
+                      <a:avLst/>
+                    </a:prstGeom>
+                  </pic:spPr>
+                </pic:pic>
+              </a:graphicData>
+            </a:graphic>
+          </wp:inline>
+        </w:drawing>
+      </w:r>
+    </w:p>
+    <w:p>
+      <w:pPr>
+        <w:pStyle w:val="NormalWeb"/>
+        <w:jc w:val="both"/>
+        <w:rPr>
+          <w:sz w:val="28"/>
+          <w:szCs w:val="28"/>
+        </w:rPr>
+      </w:pPr>
+      <w:r>
+        <w:rPr>
+          <w:noProof/>
+          <w:sz w:val="28"/>
+          <w:szCs w:val="28"/>
+        </w:rPr>
+        <w:drawing>
+          <wp:inline distT="0" distB="0" distL="0" distR="0" wp14:anchorId="76862BAC" wp14:editId="5CF50307">
+            <wp:extent cx="2879387" cy="2589158"/>
+            <wp:effectExtent l="0" t="0" r="0" b="1905"/>
+            <wp:docPr id="15" name="Picture 15"/>
+            <wp:cNvGraphicFramePr>
+              <a:graphicFrameLocks xmlns:a="http://schemas.openxmlformats.org/drawingml/2006/main" noChangeAspect="1"/>
+            </wp:cNvGraphicFramePr>
+            <a:graphic xmlns:a="http://schemas.openxmlformats.org/drawingml/2006/main">
+              <a:graphicData uri="http://schemas.openxmlformats.org/drawingml/2006/picture">
+                <pic:pic xmlns:pic="http://schemas.openxmlformats.org/drawingml/2006/picture">
+                  <pic:nvPicPr>
+                    <pic:cNvPr id="1" name=""/>
+                    <pic:cNvPicPr/>
+                  </pic:nvPicPr>
+                  <pic:blipFill>
+                    <a:blip r:embed="rId20"/>
+                    <a:stretch>
+                      <a:fillRect/>
+                    </a:stretch>
+                  </pic:blipFill>
+                  <pic:spPr>
+                    <a:xfrm>
+                      <a:off x="0" y="0"/>
+                      <a:ext cx="2884634" cy="2593876"/>
+                    </a:xfrm>
+                    <a:prstGeom prst="rect">
+                      <a:avLst/>
+                    </a:prstGeom>
+                  </pic:spPr>
+                </pic:pic>
+              </a:graphicData>
+            </a:graphic>
+          </wp:inline>
+        </w:drawing>
+      </w:r>
+    </w:p>
+    <w:p>
+      <w:pPr>
+        <w:pStyle w:val="NormalWeb"/>
+        <w:spacing w:line="360" w:lineRule="auto"/>
+        <w:jc w:val="both"/>
+        <w:rPr>
+          <w:sz w:val="28"/>
+          <w:szCs w:val="28"/>
+        </w:rPr>
+      </w:pPr>
+      <w:r>
+        <w:rPr>
+          <w:sz w:val="28"/>
+          <w:szCs w:val="28"/>
+        </w:rPr>
+        <w:lastRenderedPageBreak/>
+        <w:t>Since Rex Rogers was the sender of these types of emails “S.E.C. Rules” , we looked into him and found out that Rex R. Rogers was a</w:t>
+      </w:r>
+      <w:r>
+        <w:rPr>
+          <w:sz w:val="28"/>
+          <w:szCs w:val="28"/>
+        </w:rPr>
+        <w:t xml:space="preserve"> former associate general counsel and vice president of Enron. The Commission filed charges against Mintz and Rogers on March 28, 2007, alleging that they had engaged in a fraudulent scheme to conceal Enron's related-party transactions involving partnerships under the supervision of Andrew Fastow, the company's chief financial officer, as well as the payments Fastow had received as a result of those transactions. Rogers also concealed Enron's related-party transactions including insider stock sales by Kenneth Lay, the company's chairman, as part of the alleged </w:t>
+      </w:r>
+      <w:r>
+        <w:rPr>
+          <w:sz w:val="28"/>
+          <w:szCs w:val="28"/>
+        </w:rPr>
+        <w:t>scheme</w:t>
+      </w:r>
+      <w:r>
+        <w:rPr>
+          <w:sz w:val="28"/>
+          <w:szCs w:val="28"/>
+        </w:rPr>
+        <w:t>.</w:t>
+      </w:r>
+    </w:p>
+    <w:p>
+      <w:pPr>
+        <w:pStyle w:val="NormalWeb"/>
+        <w:spacing w:line="360" w:lineRule="auto"/>
+        <w:jc w:val="both"/>
+        <w:rPr>
+          <w:rFonts w:asciiTheme="majorBidi" w:hAnsiTheme="majorBidi" w:cstheme="majorBidi"/>
+          <w:color w:val="000000"/>
+          <w:sz w:val="28"/>
+          <w:szCs w:val="28"/>
+          <w:shd w:val="clear" w:color="auto" w:fill="FFFFFF"/>
+        </w:rPr>
+      </w:pPr>
+      <w:r>
+        <w:rPr>
+          <w:sz w:val="28"/>
+          <w:szCs w:val="28"/>
+        </w:rPr>
+        <w:t xml:space="preserve">Moreover, </w:t>
+      </w:r>
+      <w:r>
+        <w:rPr>
+          <w:rFonts w:asciiTheme="majorBidi" w:hAnsiTheme="majorBidi" w:cstheme="majorBidi"/>
+          <w:sz w:val="28"/>
+          <w:szCs w:val="28"/>
+        </w:rPr>
+        <w:t>“</w:t>
+      </w:r>
+      <w:r>
+        <w:rPr>
+          <w:rFonts w:asciiTheme="majorBidi" w:hAnsiTheme="majorBidi" w:cstheme="majorBidi"/>
+          <w:color w:val="000000"/>
+          <w:sz w:val="28"/>
+          <w:szCs w:val="28"/>
+          <w:shd w:val="clear" w:color="auto" w:fill="FFFFFF"/>
+        </w:rPr>
+        <w:t>In settlement of this action, Mintz and Rogers neither admitted nor denied the allegations of the Commission's complaint. Among other things, the complaint alleged the following: In 1999, Enron sold an interest in a troubled power project in Cuiaba, Brazil to a related party called LJM1, a partnership controlled by Fastow, to deconsolidate the project and recognize related earnings. Under accounting rules, deconsolidation and earnings recognition were inappropriate because Enron did not transfer the risks and rewards of ownership in light of a secret side agreement promising that LJM1 would not lose money on Cuiaba. Satisfying the side agreement, Mintz helped Enron repurchase Cuiaba from LJM1 in 2001. Mintz then delayed signing and closing of the Cuiaba buyback in an effort to avoid reporting related-party transactions in Enron's 2000 Proxy Statement and 2001 Second Quarter Form 10-Q. Moreover, Mintz and Rogers failed to disclose in Enron's 2000 Proxy Statement millions of dollars Fastow received through related-party transactions between LJM and Enron. Rogers further failed to disclose in Enron's 2000 Proxy Statement at least $16 million in insider stock sales by Chairman Kenneth Lay to repay his Enron line of credit during 2000, and aided and abetted Lay's failure to disclose in SEC Form 4 filings an additional $70 million in insider stock sales by Lay during 2001”</w:t>
+      </w:r>
+      <w:r>
+        <w:rPr>
+          <w:rFonts w:asciiTheme="majorBidi" w:hAnsiTheme="majorBidi" w:cstheme="majorBidi"/>
+          <w:color w:val="000000"/>
+          <w:sz w:val="28"/>
+          <w:szCs w:val="28"/>
+          <w:shd w:val="clear" w:color="auto" w:fill="FFFFFF"/>
+        </w:rPr>
+        <w:t xml:space="preserve"> </w:t>
+      </w:r>
+      <w:r>
+        <w:rPr>
+          <w:rFonts w:asciiTheme="majorBidi" w:hAnsiTheme="majorBidi" w:cstheme="majorBidi"/>
+          <w:color w:val="000000"/>
+          <w:sz w:val="28"/>
+          <w:szCs w:val="28"/>
+          <w:shd w:val="clear" w:color="auto" w:fill="FFFFFF"/>
+        </w:rPr>
+        <w:t>(</w:t>
+      </w:r>
+      <w:r>
+        <w:rPr>
+          <w:rFonts w:asciiTheme="majorBidi" w:hAnsiTheme="majorBidi" w:cstheme="majorBidi"/>
+          <w:color w:val="000000"/>
+          <w:sz w:val="28"/>
+          <w:szCs w:val="28"/>
+          <w:shd w:val="clear" w:color="auto" w:fill="FFFFFF"/>
+        </w:rPr>
+        <w:t>Jordan H. Mintz and Rex R. Rogers</w:t>
+      </w:r>
+      <w:r>
+        <w:rPr>
+          <w:rFonts w:asciiTheme="majorBidi" w:hAnsiTheme="majorBidi" w:cstheme="majorBidi"/>
+          <w:color w:val="000000"/>
+          <w:sz w:val="28"/>
+          <w:szCs w:val="28"/>
+          <w:shd w:val="clear" w:color="auto" w:fill="FFFFFF"/>
+        </w:rPr>
+        <w:t xml:space="preserve">, </w:t>
+      </w:r>
+      <w:r>
+        <w:rPr>
+          <w:rFonts w:asciiTheme="majorBidi" w:hAnsiTheme="majorBidi" w:cstheme="majorBidi"/>
+          <w:color w:val="000000"/>
+          <w:sz w:val="28"/>
+          <w:szCs w:val="28"/>
+          <w:shd w:val="clear" w:color="auto" w:fill="FFFFFF"/>
+        </w:rPr>
+        <w:t>U.S. SECURITIES AND EXCHANGE COMMISSION, March 28, 2007)</w:t>
+      </w:r>
+      <w:r>
+        <w:rPr>
+          <w:rFonts w:asciiTheme="majorBidi" w:hAnsiTheme="majorBidi" w:cstheme="majorBidi"/>
+          <w:color w:val="000000"/>
+          <w:sz w:val="28"/>
+          <w:szCs w:val="28"/>
+          <w:shd w:val="clear" w:color="auto" w:fill="FFFFFF"/>
+        </w:rPr>
+        <w:t xml:space="preserve">. </w:t>
+      </w:r>
+      <w:r>
+        <w:rPr>
+          <w:rFonts w:asciiTheme="majorBidi" w:hAnsiTheme="majorBidi" w:cstheme="majorBidi"/>
+          <w:color w:val="000000"/>
+          <w:sz w:val="28"/>
+          <w:szCs w:val="28"/>
+          <w:shd w:val="clear" w:color="auto" w:fill="FFFFFF"/>
+        </w:rPr>
+        <w:t xml:space="preserve"> </w:t>
+      </w:r>
+    </w:p>
+    <w:p>
+      <w:pPr>
+        <w:pStyle w:val="NormalWeb"/>
+        <w:spacing w:line="360" w:lineRule="auto"/>
+        <w:jc w:val="both"/>
+        <w:rPr>
+          <w:rFonts w:asciiTheme="majorBidi" w:hAnsiTheme="majorBidi" w:cstheme="majorBidi"/>
+          <w:color w:val="000000"/>
+          <w:sz w:val="28"/>
+          <w:szCs w:val="28"/>
+          <w:shd w:val="clear" w:color="auto" w:fill="FFFFFF"/>
+        </w:rPr>
+      </w:pPr>
+      <w:r>
+        <w:rPr>
+          <w:rFonts w:asciiTheme="majorBidi" w:hAnsiTheme="majorBidi" w:cstheme="majorBidi"/>
+          <w:color w:val="000000"/>
+          <w:sz w:val="28"/>
+          <w:szCs w:val="28"/>
+          <w:shd w:val="clear" w:color="auto" w:fill="FFFFFF"/>
+        </w:rPr>
+        <w:lastRenderedPageBreak/>
+        <w:t xml:space="preserve">As seen in the above information, what relates rogers, </w:t>
+      </w:r>
+      <w:r>
+        <w:rPr>
+          <w:rFonts w:asciiTheme="majorBidi" w:hAnsiTheme="majorBidi" w:cstheme="majorBidi"/>
+          <w:color w:val="000000"/>
+          <w:sz w:val="28"/>
+          <w:szCs w:val="28"/>
+          <w:shd w:val="clear" w:color="auto" w:fill="FFFFFF"/>
+        </w:rPr>
+        <w:t>Fastow</w:t>
+      </w:r>
+      <w:r>
+        <w:rPr>
+          <w:rFonts w:asciiTheme="majorBidi" w:hAnsiTheme="majorBidi" w:cstheme="majorBidi"/>
+          <w:color w:val="000000"/>
+          <w:sz w:val="28"/>
+          <w:szCs w:val="28"/>
+          <w:shd w:val="clear" w:color="auto" w:fill="FFFFFF"/>
+        </w:rPr>
+        <w:t xml:space="preserve">, and the ceo at that time </w:t>
+      </w:r>
+      <w:r>
+        <w:rPr>
+          <w:rFonts w:asciiTheme="majorBidi" w:hAnsiTheme="majorBidi" w:cstheme="majorBidi"/>
+          <w:color w:val="000000"/>
+          <w:sz w:val="28"/>
+          <w:szCs w:val="28"/>
+          <w:shd w:val="clear" w:color="auto" w:fill="FFFFFF"/>
+        </w:rPr>
+        <w:t>Kenneth Lay</w:t>
+      </w:r>
+      <w:r>
+        <w:rPr>
+          <w:rFonts w:asciiTheme="majorBidi" w:hAnsiTheme="majorBidi" w:cstheme="majorBidi"/>
+          <w:color w:val="000000"/>
+          <w:sz w:val="28"/>
+          <w:szCs w:val="28"/>
+          <w:shd w:val="clear" w:color="auto" w:fill="FFFFFF"/>
+        </w:rPr>
+        <w:t xml:space="preserve"> is the inside trading </w:t>
+      </w:r>
+      <w:r>
+        <w:rPr>
+          <w:rFonts w:asciiTheme="majorBidi" w:hAnsiTheme="majorBidi" w:cstheme="majorBidi"/>
+          <w:color w:val="000000"/>
+          <w:sz w:val="28"/>
+          <w:szCs w:val="28"/>
+          <w:shd w:val="clear" w:color="auto" w:fill="FFFFFF"/>
+        </w:rPr>
+        <w:t>such as</w:t>
+      </w:r>
+      <w:r>
+        <w:rPr>
+          <w:rFonts w:asciiTheme="majorBidi" w:hAnsiTheme="majorBidi" w:cstheme="majorBidi"/>
+          <w:color w:val="000000"/>
+          <w:sz w:val="28"/>
+          <w:szCs w:val="28"/>
+          <w:shd w:val="clear" w:color="auto" w:fill="FFFFFF"/>
+        </w:rPr>
+        <w:t xml:space="preserve"> LJM. </w:t>
+      </w:r>
+      <w:r>
+        <w:rPr>
+          <w:rFonts w:asciiTheme="majorBidi" w:hAnsiTheme="majorBidi" w:cstheme="majorBidi"/>
+          <w:color w:val="000000"/>
+          <w:sz w:val="28"/>
+          <w:szCs w:val="28"/>
+          <w:shd w:val="clear" w:color="auto" w:fill="FFFFFF"/>
+        </w:rPr>
+        <w:t>For that reason, we looked into email relating Fastow and LJM</w:t>
+      </w:r>
+      <w:r>
+        <w:rPr>
+          <w:rFonts w:asciiTheme="majorBidi" w:hAnsiTheme="majorBidi" w:cstheme="majorBidi"/>
+          <w:color w:val="000000"/>
+          <w:sz w:val="28"/>
+          <w:szCs w:val="28"/>
+          <w:shd w:val="clear" w:color="auto" w:fill="FFFFFF"/>
+        </w:rPr>
+        <w:t xml:space="preserve"> partnerships</w:t>
+      </w:r>
+      <w:r>
+        <w:rPr>
+          <w:rFonts w:asciiTheme="majorBidi" w:hAnsiTheme="majorBidi" w:cstheme="majorBidi"/>
+          <w:color w:val="000000"/>
+          <w:sz w:val="28"/>
+          <w:szCs w:val="28"/>
+          <w:shd w:val="clear" w:color="auto" w:fill="FFFFFF"/>
+        </w:rPr>
+        <w:t xml:space="preserve">. </w:t>
+      </w:r>
+    </w:p>
+    <w:p>
+      <w:pPr>
+        <w:pStyle w:val="NormalWeb"/>
+        <w:spacing w:line="360" w:lineRule="auto"/>
+        <w:jc w:val="both"/>
+        <w:rPr>
+          <w:rFonts w:asciiTheme="majorBidi" w:hAnsiTheme="majorBidi" w:cstheme="majorBidi"/>
+          <w:color w:val="000000"/>
+          <w:sz w:val="28"/>
+          <w:szCs w:val="28"/>
+          <w:shd w:val="clear" w:color="auto" w:fill="FFFFFF"/>
+        </w:rPr>
+      </w:pPr>
+      <w:r>
+        <w:rPr>
+          <w:rFonts w:asciiTheme="majorBidi" w:hAnsiTheme="majorBidi" w:cstheme="majorBidi"/>
+          <w:noProof/>
+          <w:color w:val="000000"/>
+          <w:sz w:val="28"/>
+          <w:szCs w:val="28"/>
+          <w:shd w:val="clear" w:color="auto" w:fill="FFFFFF"/>
+        </w:rPr>
+        <w:drawing>
+          <wp:inline distT="0" distB="0" distL="0" distR="0" wp14:anchorId="5EAC1630" wp14:editId="6EB3F044">
+            <wp:extent cx="6990412" cy="359923"/>
+            <wp:effectExtent l="0" t="0" r="0" b="2540"/>
+            <wp:docPr id="16" name="Picture 16"/>
+            <wp:cNvGraphicFramePr>
+              <a:graphicFrameLocks xmlns:a="http://schemas.openxmlformats.org/drawingml/2006/main" noChangeAspect="1"/>
+            </wp:cNvGraphicFramePr>
+            <a:graphic xmlns:a="http://schemas.openxmlformats.org/drawingml/2006/main">
+              <a:graphicData uri="http://schemas.openxmlformats.org/drawingml/2006/picture">
+                <pic:pic xmlns:pic="http://schemas.openxmlformats.org/drawingml/2006/picture">
+                  <pic:nvPicPr>
+                    <pic:cNvPr id="1" name=""/>
+                    <pic:cNvPicPr/>
+                  </pic:nvPicPr>
+                  <pic:blipFill>
+                    <a:blip r:embed="rId21"/>
+                    <a:stretch>
+                      <a:fillRect/>
+                    </a:stretch>
+                  </pic:blipFill>
+                  <pic:spPr>
+                    <a:xfrm>
+                      <a:off x="0" y="0"/>
+                      <a:ext cx="7088030" cy="364949"/>
+                    </a:xfrm>
+                    <a:prstGeom prst="rect">
+                      <a:avLst/>
+                    </a:prstGeom>
+                  </pic:spPr>
+                </pic:pic>
+              </a:graphicData>
+            </a:graphic>
+          </wp:inline>
+        </w:drawing>
+      </w:r>
+    </w:p>
+    <w:p>
+      <w:pPr>
+        <w:pStyle w:val="NormalWeb"/>
+        <w:spacing w:line="360" w:lineRule="auto"/>
+        <w:jc w:val="both"/>
+        <w:rPr>
+          <w:rFonts w:ascii="Helvetica" w:hAnsi="Helvetica"/>
+          <w:color w:val="000000"/>
+          <w:sz w:val="20"/>
+          <w:szCs w:val="20"/>
+          <w:shd w:val="clear" w:color="auto" w:fill="FFFFFF"/>
+        </w:rPr>
+      </w:pPr>
+      <w:r>
+        <w:rPr>
+          <w:rFonts w:ascii="Helvetica" w:hAnsi="Helvetica"/>
+          <w:noProof/>
+          <w:color w:val="000000"/>
+          <w:sz w:val="20"/>
+          <w:szCs w:val="20"/>
+          <w:shd w:val="clear" w:color="auto" w:fill="FFFFFF"/>
+        </w:rPr>
+        <w:drawing>
+          <wp:inline distT="0" distB="0" distL="0" distR="0" wp14:anchorId="358BEF4C" wp14:editId="43F62FB7">
+            <wp:extent cx="3591426" cy="2562583"/>
+            <wp:effectExtent l="0" t="0" r="0" b="9525"/>
+            <wp:docPr id="17" name="Picture 17"/>
+            <wp:cNvGraphicFramePr>
+              <a:graphicFrameLocks xmlns:a="http://schemas.openxmlformats.org/drawingml/2006/main" noChangeAspect="1"/>
+            </wp:cNvGraphicFramePr>
+            <a:graphic xmlns:a="http://schemas.openxmlformats.org/drawingml/2006/main">
+              <a:graphicData uri="http://schemas.openxmlformats.org/drawingml/2006/picture">
+                <pic:pic xmlns:pic="http://schemas.openxmlformats.org/drawingml/2006/picture">
+                  <pic:nvPicPr>
+                    <pic:cNvPr id="1" name=""/>
+                    <pic:cNvPicPr/>
+                  </pic:nvPicPr>
+                  <pic:blipFill>
+                    <a:blip r:embed="rId22"/>
+                    <a:stretch>
+                      <a:fillRect/>
+                    </a:stretch>
+                  </pic:blipFill>
+                  <pic:spPr>
+                    <a:xfrm>
+                      <a:off x="0" y="0"/>
+                      <a:ext cx="3591426" cy="2562583"/>
+                    </a:xfrm>
+                    <a:prstGeom prst="rect">
+                      <a:avLst/>
+                    </a:prstGeom>
+                  </pic:spPr>
+                </pic:pic>
+              </a:graphicData>
+            </a:graphic>
+          </wp:inline>
+        </w:drawing>
+      </w:r>
+    </w:p>
+    <w:p>
+      <w:pPr>
+        <w:pStyle w:val="NormalWeb"/>
+        <w:spacing w:line="360" w:lineRule="auto"/>
+        <w:jc w:val="both"/>
+        <w:rPr>
+          <w:rFonts w:asciiTheme="majorBidi" w:hAnsiTheme="majorBidi" w:cstheme="majorBidi"/>
+          <w:color w:val="000000"/>
+          <w:sz w:val="28"/>
+          <w:szCs w:val="28"/>
+          <w:shd w:val="clear" w:color="auto" w:fill="FFFFFF"/>
+        </w:rPr>
+      </w:pPr>
+      <w:r>
+        <w:rPr>
+          <w:rFonts w:asciiTheme="majorBidi" w:hAnsiTheme="majorBidi" w:cstheme="majorBidi"/>
+          <w:color w:val="000000"/>
+          <w:sz w:val="28"/>
+          <w:szCs w:val="28"/>
+          <w:shd w:val="clear" w:color="auto" w:fill="FFFFFF"/>
+        </w:rPr>
+        <w:t xml:space="preserve">Looking into these email messages, we found the following information about </w:t>
+      </w:r>
+      <w:r>
+        <w:rPr>
+          <w:rFonts w:asciiTheme="majorBidi" w:hAnsiTheme="majorBidi" w:cstheme="majorBidi"/>
+          <w:color w:val="000000"/>
+          <w:sz w:val="28"/>
+          <w:szCs w:val="28"/>
+          <w:shd w:val="clear" w:color="auto" w:fill="FFFFFF"/>
+        </w:rPr>
+        <w:t>Enron</w:t>
+      </w:r>
+      <w:r>
+        <w:rPr>
+          <w:rFonts w:asciiTheme="majorBidi" w:hAnsiTheme="majorBidi" w:cstheme="majorBidi"/>
+          <w:color w:val="000000"/>
+          <w:sz w:val="28"/>
+          <w:szCs w:val="28"/>
+          <w:shd w:val="clear" w:color="auto" w:fill="FFFFFF"/>
+        </w:rPr>
+        <w:t xml:space="preserve"> and </w:t>
+      </w:r>
+      <w:r>
+        <w:rPr>
+          <w:rFonts w:asciiTheme="majorBidi" w:hAnsiTheme="majorBidi" w:cstheme="majorBidi"/>
+          <w:color w:val="000000"/>
+          <w:sz w:val="28"/>
+          <w:szCs w:val="28"/>
+          <w:shd w:val="clear" w:color="auto" w:fill="FFFFFF"/>
+        </w:rPr>
+        <w:t>LJM partnership:</w:t>
+      </w:r>
+    </w:p>
+    <w:p>
+      <w:pPr>
+        <w:spacing w:after="240" w:line="360" w:lineRule="auto"/>
+        <w:jc w:val="both"/>
+        <w:rPr>
+          <w:rFonts w:ascii="Times New Roman" w:eastAsia="Times New Roman" w:hAnsi="Times New Roman" w:cs="Times New Roman"/>
+          <w:sz w:val="28"/>
+          <w:szCs w:val="28"/>
+        </w:rPr>
+      </w:pPr>
+      <w:r>
+        <w:rPr>
+          <w:rFonts w:ascii="Times New Roman" w:eastAsia="Times New Roman" w:hAnsi="Times New Roman" w:cs="Times New Roman"/>
+          <w:sz w:val="28"/>
+          <w:szCs w:val="28"/>
+        </w:rPr>
+        <w:t>“LJM partnerships and the Enron Wholesale Services (EWS). Here's how the LJM affair led to the EWS investigation:</w:t>
+      </w:r>
+    </w:p>
+    <w:p>
+      <w:pPr>
+        <w:numPr>
+          <w:ilvl w:val="0"/>
+          <w:numId w:val="1"/>
+        </w:numPr>
+        <w:spacing w:after="0" w:line="360" w:lineRule="auto"/>
+        <w:jc w:val="both"/>
+        <w:rPr>
+          <w:rFonts w:ascii="Times New Roman" w:eastAsia="Times New Roman" w:hAnsi="Times New Roman" w:cs="Times New Roman"/>
+          <w:sz w:val="28"/>
+          <w:szCs w:val="28"/>
+        </w:rPr>
+      </w:pPr>
+      <w:r>
+        <w:rPr>
+          <w:rFonts w:ascii="Times New Roman" w:eastAsia="Times New Roman" w:hAnsi="Times New Roman" w:cs="Times New Roman"/>
+          <w:b/>
+          <w:bCs/>
+          <w:sz w:val="28"/>
+          <w:szCs w:val="28"/>
+        </w:rPr>
+        <w:t>LJM Partnerships</w:t>
+      </w:r>
+      <w:r>
+        <w:rPr>
+          <w:rFonts w:ascii="Times New Roman" w:eastAsia="Times New Roman" w:hAnsi="Times New Roman" w:cs="Times New Roman"/>
+          <w:sz w:val="28"/>
+          <w:szCs w:val="28"/>
+        </w:rPr>
+        <w:t>: LJM1 and LJM2 were investment partnerships created by Enron's then-CFO, Andrew Fastow. These partnerships were named after his wife and children's initials. They were designed to buy Enron's poorly performing assets and hedge risky investments, ostensibly to help Enron maintain its credit rating and stock price. However, these partnerships were used to hide Enron's mounting debt and inflate its profits.</w:t>
+      </w:r>
+    </w:p>
+    <w:p>
+      <w:pPr>
+        <w:numPr>
+          <w:ilvl w:val="0"/>
+          <w:numId w:val="1"/>
+        </w:numPr>
+        <w:spacing w:after="0" w:line="360" w:lineRule="auto"/>
+        <w:jc w:val="both"/>
+        <w:rPr>
+          <w:rFonts w:ascii="Times New Roman" w:eastAsia="Times New Roman" w:hAnsi="Times New Roman" w:cs="Times New Roman"/>
+          <w:sz w:val="28"/>
+          <w:szCs w:val="28"/>
+        </w:rPr>
+      </w:pPr>
+      <w:r>
+        <w:rPr>
+          <w:rFonts w:ascii="Times New Roman" w:eastAsia="Times New Roman" w:hAnsi="Times New Roman" w:cs="Times New Roman"/>
+          <w:b/>
+          <w:bCs/>
+          <w:sz w:val="28"/>
+          <w:szCs w:val="28"/>
+        </w:rPr>
+        <w:t>Conflict of Interest and Financial Manipulation</w:t>
+      </w:r>
+      <w:r>
+        <w:rPr>
+          <w:rFonts w:ascii="Times New Roman" w:eastAsia="Times New Roman" w:hAnsi="Times New Roman" w:cs="Times New Roman"/>
+          <w:sz w:val="28"/>
+          <w:szCs w:val="28"/>
+        </w:rPr>
+        <w:t xml:space="preserve">: Fastow, as the CFO of Enron and the managing partner of LJM, was in a clear conflict of interest. LJM's transactions with Enron were not conducted at arm's length, allowing Enron to sell </w:t>
+      </w:r>
+      <w:r>
+        <w:rPr>
+          <w:rFonts w:ascii="Times New Roman" w:eastAsia="Times New Roman" w:hAnsi="Times New Roman" w:cs="Times New Roman"/>
+          <w:sz w:val="28"/>
+          <w:szCs w:val="28"/>
+        </w:rPr>
+        <w:lastRenderedPageBreak/>
+        <w:t>underperforming assets to LJM at inflated prices. This deceitful practice helped Enron report financial figures that were much rosier than the reality.</w:t>
+      </w:r>
+    </w:p>
+    <w:p>
+      <w:pPr>
+        <w:numPr>
+          <w:ilvl w:val="0"/>
+          <w:numId w:val="1"/>
+        </w:numPr>
+        <w:spacing w:after="0" w:line="360" w:lineRule="auto"/>
+        <w:jc w:val="both"/>
+        <w:rPr>
+          <w:rFonts w:ascii="Times New Roman" w:eastAsia="Times New Roman" w:hAnsi="Times New Roman" w:cs="Times New Roman"/>
+          <w:sz w:val="28"/>
+          <w:szCs w:val="28"/>
+        </w:rPr>
+      </w:pPr>
+      <w:r>
+        <w:rPr>
+          <w:rFonts w:ascii="Times New Roman" w:eastAsia="Times New Roman" w:hAnsi="Times New Roman" w:cs="Times New Roman"/>
+          <w:b/>
+          <w:bCs/>
+          <w:sz w:val="28"/>
+          <w:szCs w:val="28"/>
+        </w:rPr>
+        <w:t>Discovery and Escalation</w:t>
+      </w:r>
+      <w:r>
+        <w:rPr>
+          <w:rFonts w:ascii="Times New Roman" w:eastAsia="Times New Roman" w:hAnsi="Times New Roman" w:cs="Times New Roman"/>
+          <w:sz w:val="28"/>
+          <w:szCs w:val="28"/>
+        </w:rPr>
+        <w:t>: As investigators and analysts began to scrutinize Enron’s financial statements and partnerships like LJM, they discovered numerous irregularities. The complexity and opacity of these transactions, along with whistleblowers' testimonies, brought significant attention to Enron’s accounting practices.</w:t>
+      </w:r>
+    </w:p>
+    <w:p>
+      <w:pPr>
+        <w:numPr>
+          <w:ilvl w:val="0"/>
+          <w:numId w:val="1"/>
+        </w:numPr>
+        <w:spacing w:after="0" w:line="360" w:lineRule="auto"/>
+        <w:jc w:val="both"/>
+        <w:rPr>
+          <w:rFonts w:ascii="Times New Roman" w:eastAsia="Times New Roman" w:hAnsi="Times New Roman" w:cs="Times New Roman"/>
+          <w:sz w:val="28"/>
+          <w:szCs w:val="28"/>
+        </w:rPr>
+      </w:pPr>
+      <w:r>
+        <w:rPr>
+          <w:rFonts w:ascii="Times New Roman" w:eastAsia="Times New Roman" w:hAnsi="Times New Roman" w:cs="Times New Roman"/>
+          <w:b/>
+          <w:bCs/>
+          <w:sz w:val="28"/>
+          <w:szCs w:val="28"/>
+        </w:rPr>
+        <w:t>Enron Wholesale Services (EWS) Investigation</w:t>
+      </w:r>
+      <w:r>
+        <w:rPr>
+          <w:rFonts w:ascii="Times New Roman" w:eastAsia="Times New Roman" w:hAnsi="Times New Roman" w:cs="Times New Roman"/>
+          <w:sz w:val="28"/>
+          <w:szCs w:val="28"/>
+        </w:rPr>
+        <w:t>: The investigation into LJM led to broader scrutiny of Enron’s entire operations, including Enron Wholesale Services. EWS was a core segment of Enron's business, dealing with commodities trading and energy services. Investigators found that not only were the LJM partnerships deceptive, but many of Enron’s divisions, including EWS, were involved in questionable accounting practices. This included "mark-to-market" accounting, where anticipated future profits from energy contracts were booked immediately, often inflating the actual revenue figures.</w:t>
+      </w:r>
+    </w:p>
+    <w:p>
+      <w:pPr>
+        <w:numPr>
+          <w:ilvl w:val="0"/>
+          <w:numId w:val="1"/>
+        </w:numPr>
+        <w:spacing w:after="0" w:line="360" w:lineRule="auto"/>
+        <w:jc w:val="both"/>
+        <w:rPr>
+          <w:rFonts w:ascii="Times New Roman" w:eastAsia="Times New Roman" w:hAnsi="Times New Roman" w:cs="Times New Roman"/>
+          <w:sz w:val="28"/>
+          <w:szCs w:val="28"/>
+        </w:rPr>
+      </w:pPr>
+      <w:r>
+        <w:rPr>
+          <w:rFonts w:ascii="Times New Roman" w:eastAsia="Times New Roman" w:hAnsi="Times New Roman" w:cs="Times New Roman"/>
+          <w:b/>
+          <w:bCs/>
+          <w:sz w:val="28"/>
+          <w:szCs w:val="28"/>
+        </w:rPr>
+        <w:t>Collapse of Enron</w:t>
+      </w:r>
+      <w:r>
+        <w:rPr>
+          <w:rFonts w:ascii="Times New Roman" w:eastAsia="Times New Roman" w:hAnsi="Times New Roman" w:cs="Times New Roman"/>
+          <w:sz w:val="28"/>
+          <w:szCs w:val="28"/>
+        </w:rPr>
+        <w:t>: The revelations of the scale of fraud within Enron, including the activities involving LJM and the problematic practices in divisions like EWS, led to a loss of investor and market confidence. This culminated in Enron's bankruptcy in December 2001, which was the largest bankruptcy in U.S. history at that time.</w:t>
+      </w:r>
+    </w:p>
+    <w:p>
+      <w:pPr>
+        <w:spacing w:before="240" w:after="0" w:line="360" w:lineRule="auto"/>
+        <w:jc w:val="both"/>
+        <w:rPr>
+          <w:rFonts w:ascii="Times New Roman" w:eastAsia="Times New Roman" w:hAnsi="Times New Roman" w:cs="Times New Roman"/>
+          <w:sz w:val="28"/>
+          <w:szCs w:val="28"/>
+        </w:rPr>
+      </w:pPr>
+      <w:r>
+        <w:rPr>
+          <w:rFonts w:ascii="Times New Roman" w:eastAsia="Times New Roman" w:hAnsi="Times New Roman" w:cs="Times New Roman"/>
+          <w:sz w:val="28"/>
+          <w:szCs w:val="28"/>
+        </w:rPr>
+        <w:t>The Enron scandal, including the LJM affair and the EWS investigation, became a textbook example of corporate fraud and led to significant changes in corporate governance and accounting regulations, including the enactment of the Sarbanes-Oxley Act in 2002.”</w:t>
+      </w:r>
+    </w:p>
+    <w:p>
+      <w:pPr>
+        <w:spacing w:before="240" w:after="0" w:line="360" w:lineRule="auto"/>
+        <w:jc w:val="both"/>
+        <w:rPr>
+          <w:rFonts w:asciiTheme="majorBidi" w:hAnsiTheme="majorBidi" w:cstheme="majorBidi"/>
+          <w:color w:val="000000"/>
+          <w:sz w:val="28"/>
+          <w:szCs w:val="28"/>
+          <w:shd w:val="clear" w:color="auto" w:fill="FFFFFF"/>
+        </w:rPr>
+      </w:pPr>
+      <w:r>
+        <w:rPr>
+          <w:rFonts w:asciiTheme="majorBidi" w:eastAsia="Times New Roman" w:hAnsiTheme="majorBidi" w:cstheme="majorBidi"/>
+          <w:sz w:val="28"/>
+          <w:szCs w:val="28"/>
+        </w:rPr>
+        <w:t>Some information we found that “</w:t>
+      </w:r>
+      <w:r>
+        <w:rPr>
+          <w:rFonts w:asciiTheme="majorBidi" w:hAnsiTheme="majorBidi" w:cstheme="majorBidi"/>
+          <w:color w:val="000000"/>
+          <w:sz w:val="28"/>
+          <w:szCs w:val="28"/>
+          <w:shd w:val="clear" w:color="auto" w:fill="FFFFFF"/>
+        </w:rPr>
+        <w:t>Andrew S. Fastow, Enron's former Chief Financial Officer. The complaint, filed on October 2, 2002 in U.S. District Court in Houston, alleged that Fastow defrauded Enron's shareholders and enriched himself and others by, among other things, entering into undisclosed side deals, manufacturing earnings for Enron through sham transactions, and inflating the value of Enron's investments.”(Andrew S. Fastow,</w:t>
+      </w:r>
+      <w:r>
+        <w:rPr>
+          <w:rFonts w:asciiTheme="majorBidi" w:hAnsiTheme="majorBidi" w:cstheme="majorBidi"/>
+          <w:sz w:val="28"/>
+          <w:szCs w:val="28"/>
+        </w:rPr>
+        <w:t xml:space="preserve"> </w:t>
+      </w:r>
+      <w:r>
+        <w:rPr>
+          <w:rFonts w:asciiTheme="majorBidi" w:hAnsiTheme="majorBidi" w:cstheme="majorBidi"/>
+          <w:color w:val="000000"/>
+          <w:sz w:val="28"/>
+          <w:szCs w:val="28"/>
+          <w:shd w:val="clear" w:color="auto" w:fill="FFFFFF"/>
+        </w:rPr>
+        <w:t>U.S. SECURITIES AND EXCHANGE COMMISSION)</w:t>
+      </w:r>
+    </w:p>
+    <w:p>
+      <w:pPr>
+        <w:spacing w:before="240" w:after="0" w:line="360" w:lineRule="auto"/>
+        <w:jc w:val="both"/>
+        <w:rPr>
+          <w:rFonts w:asciiTheme="majorBidi" w:hAnsiTheme="majorBidi" w:cstheme="majorBidi"/>
+          <w:color w:val="000000"/>
+          <w:sz w:val="28"/>
+          <w:szCs w:val="28"/>
+          <w:shd w:val="clear" w:color="auto" w:fill="FFFFFF"/>
+        </w:rPr>
+      </w:pPr>
+      <w:r>
+        <w:rPr>
+          <w:rFonts w:asciiTheme="majorBidi" w:hAnsiTheme="majorBidi" w:cstheme="majorBidi"/>
+          <w:color w:val="000000"/>
+          <w:sz w:val="28"/>
+          <w:szCs w:val="28"/>
+          <w:shd w:val="clear" w:color="auto" w:fill="FFFFFF"/>
+        </w:rPr>
+        <w:lastRenderedPageBreak/>
+        <w:t>Since Kenneth Lay was the CEO during LJM partnership, we looked for realtion between these two:</w:t>
+      </w:r>
+    </w:p>
+    <w:p>
+      <w:pPr>
+        <w:spacing w:before="240" w:after="0" w:line="360" w:lineRule="auto"/>
+        <w:jc w:val="both"/>
+        <w:rPr>
+          <w:rFonts w:asciiTheme="majorBidi" w:hAnsiTheme="majorBidi" w:cstheme="majorBidi"/>
+          <w:color w:val="000000"/>
+          <w:sz w:val="28"/>
+          <w:szCs w:val="28"/>
+          <w:shd w:val="clear" w:color="auto" w:fill="FFFFFF"/>
+        </w:rPr>
+      </w:pPr>
+      <w:r>
+        <w:rPr>
+          <w:rFonts w:asciiTheme="majorBidi" w:hAnsiTheme="majorBidi" w:cstheme="majorBidi"/>
+          <w:noProof/>
+          <w:color w:val="000000"/>
+          <w:sz w:val="28"/>
+          <w:szCs w:val="28"/>
+          <w:shd w:val="clear" w:color="auto" w:fill="FFFFFF"/>
+        </w:rPr>
+        <w:drawing>
+          <wp:inline distT="0" distB="0" distL="0" distR="0" wp14:anchorId="5E842F9A" wp14:editId="2D9C45C2">
+            <wp:extent cx="6382641" cy="495369"/>
+            <wp:effectExtent l="0" t="0" r="0" b="0"/>
+            <wp:docPr id="18" name="Picture 18"/>
+            <wp:cNvGraphicFramePr>
+              <a:graphicFrameLocks xmlns:a="http://schemas.openxmlformats.org/drawingml/2006/main" noChangeAspect="1"/>
+            </wp:cNvGraphicFramePr>
+            <a:graphic xmlns:a="http://schemas.openxmlformats.org/drawingml/2006/main">
+              <a:graphicData uri="http://schemas.openxmlformats.org/drawingml/2006/picture">
+                <pic:pic xmlns:pic="http://schemas.openxmlformats.org/drawingml/2006/picture">
+                  <pic:nvPicPr>
+                    <pic:cNvPr id="1" name=""/>
+                    <pic:cNvPicPr/>
+                  </pic:nvPicPr>
+                  <pic:blipFill>
+                    <a:blip r:embed="rId23"/>
+                    <a:stretch>
+                      <a:fillRect/>
+                    </a:stretch>
+                  </pic:blipFill>
+                  <pic:spPr>
+                    <a:xfrm>
+                      <a:off x="0" y="0"/>
+                      <a:ext cx="6382641" cy="495369"/>
+                    </a:xfrm>
+                    <a:prstGeom prst="rect">
+                      <a:avLst/>
+                    </a:prstGeom>
+                  </pic:spPr>
+                </pic:pic>
+              </a:graphicData>
+            </a:graphic>
+          </wp:inline>
+        </w:drawing>
+      </w:r>
+      <w:r>
+        <w:rPr>
+          <w:rFonts w:asciiTheme="majorBidi" w:hAnsiTheme="majorBidi" w:cstheme="majorBidi"/>
+          <w:color w:val="000000"/>
+          <w:sz w:val="28"/>
+          <w:szCs w:val="28"/>
+          <w:shd w:val="clear" w:color="auto" w:fill="FFFFFF"/>
+        </w:rPr>
+        <w:t xml:space="preserve"> </w:t>
+      </w:r>
+    </w:p>
+    <w:p>
+      <w:pPr>
+        <w:spacing w:before="240" w:after="0" w:line="240" w:lineRule="auto"/>
+        <w:jc w:val="both"/>
+        <w:rPr>
+          <w:rFonts w:ascii="Times New Roman" w:eastAsia="Times New Roman" w:hAnsi="Times New Roman" w:cs="Times New Roman"/>
+          <w:sz w:val="28"/>
+          <w:szCs w:val="28"/>
+        </w:rPr>
+      </w:pPr>
+      <w:r>
+        <w:rPr>
+          <w:rFonts w:ascii="Times New Roman" w:eastAsia="Times New Roman" w:hAnsi="Times New Roman" w:cs="Times New Roman"/>
+          <w:noProof/>
+          <w:sz w:val="28"/>
+          <w:szCs w:val="28"/>
+        </w:rPr>
+        <w:drawing>
+          <wp:inline distT="0" distB="0" distL="0" distR="0" wp14:anchorId="78941006" wp14:editId="5215BF95">
+            <wp:extent cx="3540868" cy="3534815"/>
+            <wp:effectExtent l="0" t="0" r="2540" b="8890"/>
+            <wp:docPr id="19" name="Picture 19"/>
+            <wp:cNvGraphicFramePr>
+              <a:graphicFrameLocks xmlns:a="http://schemas.openxmlformats.org/drawingml/2006/main" noChangeAspect="1"/>
+            </wp:cNvGraphicFramePr>
+            <a:graphic xmlns:a="http://schemas.openxmlformats.org/drawingml/2006/main">
+              <a:graphicData uri="http://schemas.openxmlformats.org/drawingml/2006/picture">
+                <pic:pic xmlns:pic="http://schemas.openxmlformats.org/drawingml/2006/picture">
+                  <pic:nvPicPr>
+                    <pic:cNvPr id="1" name=""/>
+                    <pic:cNvPicPr/>
+                  </pic:nvPicPr>
+                  <pic:blipFill>
+                    <a:blip r:embed="rId24"/>
+                    <a:stretch>
+                      <a:fillRect/>
+                    </a:stretch>
+                  </pic:blipFill>
+                  <pic:spPr>
+                    <a:xfrm>
+                      <a:off x="0" y="0"/>
+                      <a:ext cx="3547003" cy="3540940"/>
+                    </a:xfrm>
+                    <a:prstGeom prst="rect">
+                      <a:avLst/>
+                    </a:prstGeom>
+                  </pic:spPr>
+                </pic:pic>
+              </a:graphicData>
+            </a:graphic>
+          </wp:inline>
+        </w:drawing>
+      </w:r>
+    </w:p>
+    <w:p>
+      <w:pPr>
+        <w:spacing w:before="240" w:after="0" w:line="360" w:lineRule="auto"/>
+        <w:jc w:val="both"/>
+        <w:rPr>
+          <w:rFonts w:ascii="Times New Roman" w:eastAsia="Times New Roman" w:hAnsi="Times New Roman" w:cs="Times New Roman"/>
+          <w:sz w:val="28"/>
+          <w:szCs w:val="28"/>
+        </w:rPr>
+      </w:pPr>
+      <w:r>
+        <w:rPr>
+          <w:rFonts w:ascii="Times New Roman" w:eastAsia="Times New Roman" w:hAnsi="Times New Roman" w:cs="Times New Roman"/>
+          <w:sz w:val="28"/>
+          <w:szCs w:val="28"/>
+        </w:rPr>
+        <w:t>This shows that Kenneth only received emails about LJM and after looking into the messages, most of these emails were articles. Hence we concluded that Kenneth Lay may not have been directly related to this affair</w:t>
+      </w:r>
+      <w:r>
+        <w:rPr>
+          <w:rFonts w:ascii="Times New Roman" w:eastAsia="Times New Roman" w:hAnsi="Times New Roman" w:cs="Times New Roman"/>
+          <w:sz w:val="28"/>
+          <w:szCs w:val="28"/>
+        </w:rPr>
+        <w:t xml:space="preserve">. After that we shifted our focus and started investigating relationship between LJM and EWS and found the following: </w:t>
+      </w:r>
+    </w:p>
+    <w:p>
+      <w:pPr>
+        <w:spacing w:before="240" w:after="0" w:line="240" w:lineRule="auto"/>
+        <w:jc w:val="center"/>
+        <w:rPr>
+          <w:rFonts w:ascii="Times New Roman" w:eastAsia="Times New Roman" w:hAnsi="Times New Roman" w:cs="Times New Roman"/>
+          <w:sz w:val="28"/>
+          <w:szCs w:val="28"/>
+        </w:rPr>
+      </w:pPr>
+      <w:r>
+        <w:rPr>
+          <w:rFonts w:ascii="Times New Roman" w:eastAsia="Times New Roman" w:hAnsi="Times New Roman" w:cs="Times New Roman"/>
+          <w:noProof/>
+          <w:sz w:val="28"/>
+          <w:szCs w:val="28"/>
+        </w:rPr>
+        <w:drawing>
+          <wp:inline distT="0" distB="0" distL="0" distR="0" wp14:anchorId="221B45A5" wp14:editId="71B436B6">
+            <wp:extent cx="6400800" cy="452755"/>
+            <wp:effectExtent l="0" t="0" r="0" b="4445"/>
+            <wp:docPr id="20" name="Picture 20"/>
+            <wp:cNvGraphicFramePr>
+              <a:graphicFrameLocks xmlns:a="http://schemas.openxmlformats.org/drawingml/2006/main" noChangeAspect="1"/>
+            </wp:cNvGraphicFramePr>
+            <a:graphic xmlns:a="http://schemas.openxmlformats.org/drawingml/2006/main">
+              <a:graphicData uri="http://schemas.openxmlformats.org/drawingml/2006/picture">
+                <pic:pic xmlns:pic="http://schemas.openxmlformats.org/drawingml/2006/picture">
+                  <pic:nvPicPr>
+                    <pic:cNvPr id="1" name=""/>
+                    <pic:cNvPicPr/>
+                  </pic:nvPicPr>
+                  <pic:blipFill>
+                    <a:blip r:embed="rId25"/>
+                    <a:stretch>
+                      <a:fillRect/>
+                    </a:stretch>
+                  </pic:blipFill>
+                  <pic:spPr>
+                    <a:xfrm>
+                      <a:off x="0" y="0"/>
+                      <a:ext cx="6400800" cy="452755"/>
+                    </a:xfrm>
+                    <a:prstGeom prst="rect">
+                      <a:avLst/>
+                    </a:prstGeom>
+                  </pic:spPr>
+                </pic:pic>
+              </a:graphicData>
+            </a:graphic>
+          </wp:inline>
+        </w:drawing>
+      </w:r>
+    </w:p>
+    <w:p>
+      <w:pPr>
+        <w:spacing w:before="240" w:after="0" w:line="240" w:lineRule="auto"/>
+        <w:jc w:val="center"/>
+        <w:rPr>
+          <w:rFonts w:ascii="Times New Roman" w:eastAsia="Times New Roman" w:hAnsi="Times New Roman" w:cs="Times New Roman"/>
+          <w:sz w:val="28"/>
+          <w:szCs w:val="28"/>
+        </w:rPr>
+      </w:pPr>
+      <w:r>
+        <w:rPr>
+          <w:rFonts w:ascii="Times New Roman" w:eastAsia="Times New Roman" w:hAnsi="Times New Roman" w:cs="Times New Roman"/>
+          <w:noProof/>
+          <w:sz w:val="28"/>
+          <w:szCs w:val="28"/>
+        </w:rPr>
+        <w:lastRenderedPageBreak/>
+        <w:drawing>
+          <wp:inline distT="0" distB="0" distL="0" distR="0" wp14:anchorId="2420B62F" wp14:editId="54D2AECA">
+            <wp:extent cx="4937353" cy="3677055"/>
+            <wp:effectExtent l="0" t="0" r="0" b="0"/>
+            <wp:docPr id="21" name="Picture 21"/>
+            <wp:cNvGraphicFramePr>
+              <a:graphicFrameLocks xmlns:a="http://schemas.openxmlformats.org/drawingml/2006/main" noChangeAspect="1"/>
+            </wp:cNvGraphicFramePr>
+            <a:graphic xmlns:a="http://schemas.openxmlformats.org/drawingml/2006/main">
+              <a:graphicData uri="http://schemas.openxmlformats.org/drawingml/2006/picture">
+                <pic:pic xmlns:pic="http://schemas.openxmlformats.org/drawingml/2006/picture">
+                  <pic:nvPicPr>
+                    <pic:cNvPr id="1" name=""/>
+                    <pic:cNvPicPr/>
+                  </pic:nvPicPr>
+                  <pic:blipFill>
+                    <a:blip r:embed="rId26"/>
+                    <a:stretch>
+                      <a:fillRect/>
+                    </a:stretch>
+                  </pic:blipFill>
+                  <pic:spPr>
+                    <a:xfrm>
+                      <a:off x="0" y="0"/>
+                      <a:ext cx="4945527" cy="3683143"/>
+                    </a:xfrm>
+                    <a:prstGeom prst="rect">
+                      <a:avLst/>
+                    </a:prstGeom>
+                  </pic:spPr>
+                </pic:pic>
+              </a:graphicData>
+            </a:graphic>
+          </wp:inline>
+        </w:drawing>
+      </w:r>
+    </w:p>
+    <w:p>
+      <w:pPr>
+        <w:pStyle w:val="NormalWeb"/>
+        <w:spacing w:line="360" w:lineRule="auto"/>
+        <w:jc w:val="both"/>
+        <w:rPr>
+          <w:rFonts w:asciiTheme="majorBidi" w:hAnsiTheme="majorBidi" w:cstheme="majorBidi"/>
+          <w:color w:val="000000"/>
+          <w:sz w:val="28"/>
+          <w:szCs w:val="28"/>
+          <w:shd w:val="clear" w:color="auto" w:fill="FFFFFF"/>
+        </w:rPr>
+      </w:pPr>
+      <w:r>
+        <w:rPr>
+          <w:rFonts w:asciiTheme="majorBidi" w:hAnsiTheme="majorBidi" w:cstheme="majorBidi"/>
+          <w:color w:val="000000"/>
+          <w:sz w:val="28"/>
+          <w:szCs w:val="28"/>
+          <w:shd w:val="clear" w:color="auto" w:fill="FFFFFF"/>
+        </w:rPr>
+        <w:t xml:space="preserve">LJM and EWS are directly </w:t>
+      </w:r>
+      <w:r>
+        <w:rPr>
+          <w:rFonts w:asciiTheme="majorBidi" w:hAnsiTheme="majorBidi" w:cstheme="majorBidi"/>
+          <w:color w:val="000000"/>
+          <w:sz w:val="28"/>
+          <w:szCs w:val="28"/>
+          <w:shd w:val="clear" w:color="auto" w:fill="FFFFFF"/>
+        </w:rPr>
+        <w:t>connected</w:t>
+      </w:r>
+      <w:r>
+        <w:rPr>
+          <w:rFonts w:asciiTheme="majorBidi" w:hAnsiTheme="majorBidi" w:cstheme="majorBidi"/>
+          <w:color w:val="000000"/>
+          <w:sz w:val="28"/>
+          <w:szCs w:val="28"/>
+          <w:shd w:val="clear" w:color="auto" w:fill="FFFFFF"/>
+        </w:rPr>
+        <w:t xml:space="preserve"> </w:t>
+      </w:r>
+      <w:r>
+        <w:rPr>
+          <w:rFonts w:asciiTheme="majorBidi" w:hAnsiTheme="majorBidi" w:cstheme="majorBidi"/>
+          <w:color w:val="000000"/>
+          <w:sz w:val="28"/>
+          <w:szCs w:val="28"/>
+          <w:shd w:val="clear" w:color="auto" w:fill="FFFFFF"/>
+        </w:rPr>
+        <w:t>and such we looked into emails related to EWS and found the following:</w:t>
+      </w:r>
+    </w:p>
+    <w:p>
+      <w:pPr>
+        <w:pStyle w:val="NormalWeb"/>
+        <w:spacing w:line="360" w:lineRule="auto"/>
+        <w:jc w:val="center"/>
+        <w:rPr>
+          <w:rFonts w:asciiTheme="majorBidi" w:hAnsiTheme="majorBidi" w:cstheme="majorBidi"/>
+          <w:color w:val="000000"/>
+          <w:sz w:val="28"/>
+          <w:szCs w:val="28"/>
+          <w:shd w:val="clear" w:color="auto" w:fill="FFFFFF"/>
+        </w:rPr>
+      </w:pPr>
+      <w:r>
+        <w:rPr>
+          <w:rFonts w:asciiTheme="majorBidi" w:hAnsiTheme="majorBidi" w:cstheme="majorBidi"/>
+          <w:noProof/>
+          <w:color w:val="000000"/>
+          <w:sz w:val="28"/>
+          <w:szCs w:val="28"/>
+          <w:shd w:val="clear" w:color="auto" w:fill="FFFFFF"/>
+        </w:rPr>
+        <w:drawing>
+          <wp:inline distT="0" distB="0" distL="0" distR="0" wp14:anchorId="4C54B7C8" wp14:editId="649E688C">
+            <wp:extent cx="6400800" cy="478790"/>
+            <wp:effectExtent l="0" t="0" r="0" b="0"/>
+            <wp:docPr id="22" name="Picture 22"/>
+            <wp:cNvGraphicFramePr>
+              <a:graphicFrameLocks xmlns:a="http://schemas.openxmlformats.org/drawingml/2006/main" noChangeAspect="1"/>
+            </wp:cNvGraphicFramePr>
+            <a:graphic xmlns:a="http://schemas.openxmlformats.org/drawingml/2006/main">
+              <a:graphicData uri="http://schemas.openxmlformats.org/drawingml/2006/picture">
+                <pic:pic xmlns:pic="http://schemas.openxmlformats.org/drawingml/2006/picture">
+                  <pic:nvPicPr>
+                    <pic:cNvPr id="1" name=""/>
+                    <pic:cNvPicPr/>
+                  </pic:nvPicPr>
+                  <pic:blipFill>
+                    <a:blip r:embed="rId27"/>
+                    <a:stretch>
+                      <a:fillRect/>
+                    </a:stretch>
+                  </pic:blipFill>
+                  <pic:spPr>
+                    <a:xfrm>
+                      <a:off x="0" y="0"/>
+                      <a:ext cx="6400800" cy="478790"/>
+                    </a:xfrm>
+                    <a:prstGeom prst="rect">
+                      <a:avLst/>
+                    </a:prstGeom>
+                  </pic:spPr>
+                </pic:pic>
+              </a:graphicData>
+            </a:graphic>
+          </wp:inline>
+        </w:drawing>
+      </w:r>
+    </w:p>
+    <w:p>
+      <w:pPr>
+        <w:pStyle w:val="NormalWeb"/>
+        <w:spacing w:line="360" w:lineRule="auto"/>
+        <w:jc w:val="center"/>
+        <w:rPr>
+          <w:rFonts w:asciiTheme="majorBidi" w:hAnsiTheme="majorBidi" w:cstheme="majorBidi"/>
+          <w:color w:val="000000"/>
+          <w:sz w:val="28"/>
+          <w:szCs w:val="28"/>
+          <w:shd w:val="clear" w:color="auto" w:fill="FFFFFF"/>
+        </w:rPr>
+      </w:pPr>
+      <w:r>
+        <w:rPr>
+          <w:rFonts w:asciiTheme="majorBidi" w:hAnsiTheme="majorBidi" w:cstheme="majorBidi"/>
+          <w:noProof/>
+          <w:color w:val="000000"/>
+          <w:sz w:val="28"/>
+          <w:szCs w:val="28"/>
+          <w:shd w:val="clear" w:color="auto" w:fill="FFFFFF"/>
+        </w:rPr>
+        <w:drawing>
+          <wp:inline distT="0" distB="0" distL="0" distR="0" wp14:anchorId="69CFA322" wp14:editId="73E5FEF0">
+            <wp:extent cx="4455268" cy="3043107"/>
+            <wp:effectExtent l="0" t="0" r="2540" b="5080"/>
+            <wp:docPr id="23" name="Picture 23"/>
+            <wp:cNvGraphicFramePr>
+              <a:graphicFrameLocks xmlns:a="http://schemas.openxmlformats.org/drawingml/2006/main" noChangeAspect="1"/>
+            </wp:cNvGraphicFramePr>
+            <a:graphic xmlns:a="http://schemas.openxmlformats.org/drawingml/2006/main">
+              <a:graphicData uri="http://schemas.openxmlformats.org/drawingml/2006/picture">
+                <pic:pic xmlns:pic="http://schemas.openxmlformats.org/drawingml/2006/picture">
+                  <pic:nvPicPr>
+                    <pic:cNvPr id="1" name=""/>
+                    <pic:cNvPicPr/>
+                  </pic:nvPicPr>
+                  <pic:blipFill>
+                    <a:blip r:embed="rId28"/>
+                    <a:stretch>
+                      <a:fillRect/>
+                    </a:stretch>
+                  </pic:blipFill>
+                  <pic:spPr>
+                    <a:xfrm>
+                      <a:off x="0" y="0"/>
+                      <a:ext cx="4460453" cy="3046648"/>
+                    </a:xfrm>
+                    <a:prstGeom prst="rect">
+                      <a:avLst/>
+                    </a:prstGeom>
+                  </pic:spPr>
+                </pic:pic>
+              </a:graphicData>
+            </a:graphic>
+          </wp:inline>
+        </w:drawing>
+      </w:r>
+    </w:p>
+    <w:p>
+      <w:pPr>
+        <w:pStyle w:val="NormalWeb"/>
+        <w:spacing w:line="360" w:lineRule="auto"/>
+        <w:rPr>
+          <w:rFonts w:asciiTheme="majorBidi" w:hAnsiTheme="majorBidi" w:cstheme="majorBidi"/>
+          <w:color w:val="000000"/>
+          <w:sz w:val="28"/>
+          <w:szCs w:val="28"/>
+          <w:shd w:val="clear" w:color="auto" w:fill="FFFFFF"/>
+        </w:rPr>
+      </w:pPr>
+      <w:r>
+        <w:rPr>
+          <w:rFonts w:asciiTheme="majorBidi" w:hAnsiTheme="majorBidi" w:cstheme="majorBidi"/>
+          <w:color w:val="000000"/>
+          <w:sz w:val="28"/>
+          <w:szCs w:val="28"/>
+          <w:shd w:val="clear" w:color="auto" w:fill="FFFFFF"/>
+        </w:rPr>
+        <w:lastRenderedPageBreak/>
+        <w:t xml:space="preserve">As seen in the above graph, Andrew Fastow and Rex Rogers are also directly related to EWS. </w:t>
+      </w:r>
+      <w:bookmarkStart w:id="6" w:name="_GoBack"/>
       <w:bookmarkEnd w:id="6"/>
     </w:p>
-    <w:p/>
-    <w:p/>
+    <w:p>
+      <w:pPr>
+        <w:rPr>
+          <w:rFonts w:asciiTheme="majorBidi" w:hAnsiTheme="majorBidi" w:cstheme="majorBidi"/>
+          <w:sz w:val="28"/>
+          <w:szCs w:val="28"/>
+        </w:rPr>
+      </w:pPr>
+    </w:p>
     <w:p>
       <w:pPr>
         <w:pStyle w:val="Heading1"/>
@@ -6548,7 +7279,7 @@
     <w:p/>
     <w:p/>
     <w:sectPr>
-      <w:footerReference w:type="default" r:id="rId10"/>
+      <w:footerReference w:type="default" r:id="rId29"/>
       <w:pgSz w:w="12240" w:h="15840"/>
       <w:pgMar w:top="720" w:right="1080" w:bottom="720" w:left="1080" w:header="720" w:footer="720" w:gutter="0"/>
       <w:cols w:space="720"/>
@@ -6617,7 +7348,7 @@
           <w:rPr>
             <w:noProof/>
           </w:rPr>
-          <w:t>9</w:t>
+          <w:t>16</w:t>
         </w:r>
         <w:r>
           <w:rPr>
@@ -6659,6 +7390,127 @@
     </w:p>
   </w:footnote>
 </w:footnotes>
+</file>
+
+<file path=word/numbering.xml><?xml version="1.0" encoding="utf-8"?>
+<w:numbering xmlns:wpc="http://schemas.microsoft.com/office/word/2010/wordprocessingCanvas" xmlns:mc="http://schemas.openxmlformats.org/markup-compatibility/2006" xmlns:o="urn:schemas-microsoft-com:office:office" xmlns:r="http://schemas.openxmlformats.org/officeDocument/2006/relationships" xmlns:m="http://schemas.openxmlformats.org/officeDocument/2006/math" xmlns:v="urn:schemas-microsoft-com:vml" xmlns:wp14="http://schemas.microsoft.com/office/word/2010/wordprocessingDrawing" xmlns:wp="http://schemas.openxmlformats.org/drawingml/2006/wordprocessingDrawing" xmlns:w10="urn:schemas-microsoft-com:office:word" xmlns:w="http://schemas.openxmlformats.org/wordprocessingml/2006/main" xmlns:w14="http://schemas.microsoft.com/office/word/2010/wordml" xmlns:w15="http://schemas.microsoft.com/office/word/2012/wordml" xmlns:wpg="http://schemas.microsoft.com/office/word/2010/wordprocessingGroup" xmlns:wpi="http://schemas.microsoft.com/office/word/2010/wordprocessingInk" xmlns:wne="http://schemas.microsoft.com/office/word/2006/wordml" xmlns:wps="http://schemas.microsoft.com/office/word/2010/wordprocessingShape" mc:Ignorable="w14 w15 wp14">
+  <w:abstractNum w:abstractNumId="0">
+    <w:nsid w:val="22137826"/>
+    <w:multiLevelType w:val="multilevel"/>
+    <w:tmpl w:val="38987550"/>
+    <w:lvl w:ilvl="0">
+      <w:start w:val="1"/>
+      <w:numFmt w:val="decimal"/>
+      <w:lvlText w:val="%1."/>
+      <w:lvlJc w:val="left"/>
+      <w:pPr>
+        <w:tabs>
+          <w:tab w:val="num" w:pos="720"/>
+        </w:tabs>
+        <w:ind w:left="720" w:hanging="360"/>
+      </w:pPr>
+    </w:lvl>
+    <w:lvl w:ilvl="1" w:tentative="1">
+      <w:start w:val="1"/>
+      <w:numFmt w:val="decimal"/>
+      <w:lvlText w:val="%2."/>
+      <w:lvlJc w:val="left"/>
+      <w:pPr>
+        <w:tabs>
+          <w:tab w:val="num" w:pos="1440"/>
+        </w:tabs>
+        <w:ind w:left="1440" w:hanging="360"/>
+      </w:pPr>
+    </w:lvl>
+    <w:lvl w:ilvl="2" w:tentative="1">
+      <w:start w:val="1"/>
+      <w:numFmt w:val="decimal"/>
+      <w:lvlText w:val="%3."/>
+      <w:lvlJc w:val="left"/>
+      <w:pPr>
+        <w:tabs>
+          <w:tab w:val="num" w:pos="2160"/>
+        </w:tabs>
+        <w:ind w:left="2160" w:hanging="360"/>
+      </w:pPr>
+    </w:lvl>
+    <w:lvl w:ilvl="3" w:tentative="1">
+      <w:start w:val="1"/>
+      <w:numFmt w:val="decimal"/>
+      <w:lvlText w:val="%4."/>
+      <w:lvlJc w:val="left"/>
+      <w:pPr>
+        <w:tabs>
+          <w:tab w:val="num" w:pos="2880"/>
+        </w:tabs>
+        <w:ind w:left="2880" w:hanging="360"/>
+      </w:pPr>
+    </w:lvl>
+    <w:lvl w:ilvl="4" w:tentative="1">
+      <w:start w:val="1"/>
+      <w:numFmt w:val="decimal"/>
+      <w:lvlText w:val="%5."/>
+      <w:lvlJc w:val="left"/>
+      <w:pPr>
+        <w:tabs>
+          <w:tab w:val="num" w:pos="3600"/>
+        </w:tabs>
+        <w:ind w:left="3600" w:hanging="360"/>
+      </w:pPr>
+    </w:lvl>
+    <w:lvl w:ilvl="5" w:tentative="1">
+      <w:start w:val="1"/>
+      <w:numFmt w:val="decimal"/>
+      <w:lvlText w:val="%6."/>
+      <w:lvlJc w:val="left"/>
+      <w:pPr>
+        <w:tabs>
+          <w:tab w:val="num" w:pos="4320"/>
+        </w:tabs>
+        <w:ind w:left="4320" w:hanging="360"/>
+      </w:pPr>
+    </w:lvl>
+    <w:lvl w:ilvl="6" w:tentative="1">
+      <w:start w:val="1"/>
+      <w:numFmt w:val="decimal"/>
+      <w:lvlText w:val="%7."/>
+      <w:lvlJc w:val="left"/>
+      <w:pPr>
+        <w:tabs>
+          <w:tab w:val="num" w:pos="5040"/>
+        </w:tabs>
+        <w:ind w:left="5040" w:hanging="360"/>
+      </w:pPr>
+    </w:lvl>
+    <w:lvl w:ilvl="7" w:tentative="1">
+      <w:start w:val="1"/>
+      <w:numFmt w:val="decimal"/>
+      <w:lvlText w:val="%8."/>
+      <w:lvlJc w:val="left"/>
+      <w:pPr>
+        <w:tabs>
+          <w:tab w:val="num" w:pos="5760"/>
+        </w:tabs>
+        <w:ind w:left="5760" w:hanging="360"/>
+      </w:pPr>
+    </w:lvl>
+    <w:lvl w:ilvl="8" w:tentative="1">
+      <w:start w:val="1"/>
+      <w:numFmt w:val="decimal"/>
+      <w:lvlText w:val="%9."/>
+      <w:lvlJc w:val="left"/>
+      <w:pPr>
+        <w:tabs>
+          <w:tab w:val="num" w:pos="6480"/>
+        </w:tabs>
+        <w:ind w:left="6480" w:hanging="360"/>
+      </w:pPr>
+    </w:lvl>
+  </w:abstractNum>
+  <w:num w:numId="1">
+    <w:abstractNumId w:val="0"/>
+  </w:num>
+</w:numbering>
 </file>
 
 <file path=word/styles.xml><?xml version="1.0" encoding="utf-8"?>
@@ -7303,6 +8155,33 @@
       <w:szCs w:val="24"/>
     </w:rPr>
   </w:style>
+  <w:style w:type="paragraph" w:styleId="NormalWeb">
+    <w:name w:val="Normal (Web)"/>
+    <w:basedOn w:val="Normal"/>
+    <w:uiPriority w:val="99"/>
+    <w:semiHidden/>
+    <w:unhideWhenUsed/>
+    <w:rsid w:val="008703DF"/>
+    <w:pPr>
+      <w:spacing w:before="100" w:beforeAutospacing="1" w:after="100" w:afterAutospacing="1" w:line="240" w:lineRule="auto"/>
+    </w:pPr>
+    <w:rPr>
+      <w:rFonts w:ascii="Times New Roman" w:eastAsia="Times New Roman" w:hAnsi="Times New Roman" w:cs="Times New Roman"/>
+      <w:sz w:val="24"/>
+      <w:szCs w:val="24"/>
+    </w:rPr>
+  </w:style>
+  <w:style w:type="character" w:styleId="Strong">
+    <w:name w:val="Strong"/>
+    <w:basedOn w:val="DefaultParagraphFont"/>
+    <w:uiPriority w:val="22"/>
+    <w:qFormat/>
+    <w:rsid w:val="00EA652F"/>
+    <w:rPr>
+      <w:b/>
+      <w:bCs/>
+    </w:rPr>
+  </w:style>
 </w:styles>
 </file>
 
@@ -7572,7 +8451,7 @@
 </file>
 
 <file path=customXml/itemProps1.xml><?xml version="1.0" encoding="utf-8"?>
-<ds:datastoreItem xmlns:ds="http://schemas.openxmlformats.org/officeDocument/2006/customXml" ds:itemID="{F9910442-AD9F-4E1B-92F3-DAC6E88AF239}">
+<ds:datastoreItem xmlns:ds="http://schemas.openxmlformats.org/officeDocument/2006/customXml" ds:itemID="{EEDA93A5-ABC2-4B70-A541-7B966C9AD87E}">
   <ds:schemaRefs>
     <ds:schemaRef ds:uri="http://schemas.openxmlformats.org/officeDocument/2006/bibliography"/>
   </ds:schemaRefs>

</xml_diff>

<commit_message>
perla saiklay update insider queries and report
</commit_message>
<xml_diff>
--- a/graph report.docx
+++ b/graph report.docx
@@ -163,8 +163,18 @@
           <w:sz w:val="40"/>
           <w:szCs w:val="40"/>
         </w:rPr>
-        <w:t>Anthony Tabet</w:t>
-      </w:r>
+        <w:t xml:space="preserve">Anthony </w:t>
+      </w:r>
+      <w:proofErr w:type="spellStart"/>
+      <w:r>
+        <w:rPr>
+          <w:rFonts w:asciiTheme="majorBidi" w:hAnsiTheme="majorBidi" w:cstheme="majorBidi"/>
+          <w:sz w:val="40"/>
+          <w:szCs w:val="40"/>
+        </w:rPr>
+        <w:t>Tabet</w:t>
+      </w:r>
+      <w:proofErr w:type="spellEnd"/>
     </w:p>
     <w:p>
       <w:pPr>
@@ -182,7 +192,25 @@
           <w:sz w:val="40"/>
           <w:szCs w:val="40"/>
         </w:rPr>
-        <w:t xml:space="preserve"> Elias Antoine Dargham </w:t>
+        <w:t xml:space="preserve"> Elias Antoine </w:t>
+      </w:r>
+      <w:proofErr w:type="spellStart"/>
+      <w:r>
+        <w:rPr>
+          <w:rFonts w:asciiTheme="majorBidi" w:hAnsiTheme="majorBidi" w:cstheme="majorBidi"/>
+          <w:sz w:val="40"/>
+          <w:szCs w:val="40"/>
+        </w:rPr>
+        <w:t>Dargham</w:t>
+      </w:r>
+      <w:proofErr w:type="spellEnd"/>
+      <w:r>
+        <w:rPr>
+          <w:rFonts w:asciiTheme="majorBidi" w:hAnsiTheme="majorBidi" w:cstheme="majorBidi"/>
+          <w:sz w:val="40"/>
+          <w:szCs w:val="40"/>
+        </w:rPr>
+        <w:t xml:space="preserve"> </w:t>
       </w:r>
     </w:p>
     <w:p>
@@ -220,8 +248,18 @@
           <w:sz w:val="40"/>
           <w:szCs w:val="40"/>
         </w:rPr>
-        <w:t>Rim Kfoury</w:t>
-      </w:r>
+        <w:t xml:space="preserve">Rim </w:t>
+      </w:r>
+      <w:proofErr w:type="spellStart"/>
+      <w:r>
+        <w:rPr>
+          <w:rFonts w:asciiTheme="majorBidi" w:hAnsiTheme="majorBidi" w:cstheme="majorBidi"/>
+          <w:sz w:val="40"/>
+          <w:szCs w:val="40"/>
+        </w:rPr>
+        <w:t>Kfoury</w:t>
+      </w:r>
+      <w:proofErr w:type="spellEnd"/>
     </w:p>
     <w:p>
       <w:pPr>
@@ -1691,15 +1729,67 @@
         </w:rPr>
         <w:t xml:space="preserve"> </w:t>
       </w:r>
-      <w:r>
-        <w:rPr>
-          <w:rFonts w:ascii="Consolas" w:eastAsia="Times New Roman" w:hAnsi="Consolas" w:cs="Times New Roman"/>
-          <w:color w:val="D4D4D4"/>
-          <w:sz w:val="21"/>
-          <w:szCs w:val="21"/>
-        </w:rPr>
-        <w:t xml:space="preserve">data = pd.read_csv(csv_path, </w:t>
-      </w:r>
+      <w:proofErr w:type="gramStart"/>
+      <w:r>
+        <w:rPr>
+          <w:rFonts w:ascii="Consolas" w:eastAsia="Times New Roman" w:hAnsi="Consolas" w:cs="Times New Roman"/>
+          <w:color w:val="D4D4D4"/>
+          <w:sz w:val="21"/>
+          <w:szCs w:val="21"/>
+        </w:rPr>
+        <w:t>data</w:t>
+      </w:r>
+      <w:proofErr w:type="gramEnd"/>
+      <w:r>
+        <w:rPr>
+          <w:rFonts w:ascii="Consolas" w:eastAsia="Times New Roman" w:hAnsi="Consolas" w:cs="Times New Roman"/>
+          <w:color w:val="D4D4D4"/>
+          <w:sz w:val="21"/>
+          <w:szCs w:val="21"/>
+        </w:rPr>
+        <w:t xml:space="preserve"> = </w:t>
+      </w:r>
+      <w:proofErr w:type="spellStart"/>
+      <w:r>
+        <w:rPr>
+          <w:rFonts w:ascii="Consolas" w:eastAsia="Times New Roman" w:hAnsi="Consolas" w:cs="Times New Roman"/>
+          <w:color w:val="D4D4D4"/>
+          <w:sz w:val="21"/>
+          <w:szCs w:val="21"/>
+        </w:rPr>
+        <w:t>pd.read_csv</w:t>
+      </w:r>
+      <w:proofErr w:type="spellEnd"/>
+      <w:r>
+        <w:rPr>
+          <w:rFonts w:ascii="Consolas" w:eastAsia="Times New Roman" w:hAnsi="Consolas" w:cs="Times New Roman"/>
+          <w:color w:val="D4D4D4"/>
+          <w:sz w:val="21"/>
+          <w:szCs w:val="21"/>
+        </w:rPr>
+        <w:t>(</w:t>
+      </w:r>
+      <w:proofErr w:type="spellStart"/>
+      <w:r>
+        <w:rPr>
+          <w:rFonts w:ascii="Consolas" w:eastAsia="Times New Roman" w:hAnsi="Consolas" w:cs="Times New Roman"/>
+          <w:color w:val="D4D4D4"/>
+          <w:sz w:val="21"/>
+          <w:szCs w:val="21"/>
+        </w:rPr>
+        <w:t>csv_path</w:t>
+      </w:r>
+      <w:proofErr w:type="spellEnd"/>
+      <w:r>
+        <w:rPr>
+          <w:rFonts w:ascii="Consolas" w:eastAsia="Times New Roman" w:hAnsi="Consolas" w:cs="Times New Roman"/>
+          <w:color w:val="D4D4D4"/>
+          <w:sz w:val="21"/>
+          <w:szCs w:val="21"/>
+        </w:rPr>
+        <w:t xml:space="preserve">, </w:t>
+      </w:r>
+      <w:proofErr w:type="spellStart"/>
       <w:r>
         <w:rPr>
           <w:rFonts w:ascii="Consolas" w:eastAsia="Times New Roman" w:hAnsi="Consolas" w:cs="Times New Roman"/>
@@ -1709,6 +1799,7 @@
         </w:rPr>
         <w:t>usecols</w:t>
       </w:r>
+      <w:proofErr w:type="spellEnd"/>
       <w:r>
         <w:rPr>
           <w:rFonts w:ascii="Consolas" w:eastAsia="Times New Roman" w:hAnsi="Consolas" w:cs="Times New Roman"/>
@@ -1757,6 +1848,7 @@
         </w:rPr>
         <w:t xml:space="preserve"> </w:t>
       </w:r>
+      <w:proofErr w:type="gramStart"/>
       <w:r>
         <w:rPr>
           <w:rFonts w:ascii="Consolas" w:eastAsia="Times New Roman" w:hAnsi="Consolas" w:cs="Times New Roman"/>
@@ -1766,6 +1858,7 @@
         </w:rPr>
         <w:t>data[</w:t>
       </w:r>
+      <w:proofErr w:type="gramEnd"/>
       <w:r>
         <w:rPr>
           <w:rFonts w:ascii="Consolas" w:eastAsia="Times New Roman" w:hAnsi="Consolas" w:cs="Times New Roman"/>
@@ -1782,8 +1875,19 @@
           <w:sz w:val="21"/>
           <w:szCs w:val="21"/>
         </w:rPr>
-        <w:t>] = data.index</w:t>
-      </w:r>
+        <w:t xml:space="preserve">] = </w:t>
+      </w:r>
+      <w:proofErr w:type="spellStart"/>
+      <w:r>
+        <w:rPr>
+          <w:rFonts w:ascii="Consolas" w:eastAsia="Times New Roman" w:hAnsi="Consolas" w:cs="Times New Roman"/>
+          <w:color w:val="D4D4D4"/>
+          <w:sz w:val="21"/>
+          <w:szCs w:val="21"/>
+        </w:rPr>
+        <w:t>data.index</w:t>
+      </w:r>
+      <w:proofErr w:type="spellEnd"/>
     </w:p>
     <w:p>
       <w:pPr>
@@ -1938,7 +2042,25 @@
           <w:sz w:val="28"/>
           <w:szCs w:val="28"/>
         </w:rPr>
-        <w:t xml:space="preserve">As seen the above result shows the first and last five rows in the csv file which gave us the message as one column. Therefore we need to extract usedful information from these messages. To do so, we used: </w:t>
+        <w:t xml:space="preserve">As seen the above result shows the first and last five rows in the csv file which gave us the message as one column. Therefore we need to extract </w:t>
+      </w:r>
+      <w:proofErr w:type="spellStart"/>
+      <w:r>
+        <w:rPr>
+          <w:rFonts w:asciiTheme="majorBidi" w:hAnsiTheme="majorBidi" w:cstheme="majorBidi"/>
+          <w:sz w:val="28"/>
+          <w:szCs w:val="28"/>
+        </w:rPr>
+        <w:t>usedful</w:t>
+      </w:r>
+      <w:proofErr w:type="spellEnd"/>
+      <w:r>
+        <w:rPr>
+          <w:rFonts w:asciiTheme="majorBidi" w:hAnsiTheme="majorBidi" w:cstheme="majorBidi"/>
+          <w:sz w:val="28"/>
+          <w:szCs w:val="28"/>
+        </w:rPr>
+        <w:t xml:space="preserve"> information from these messages. To do so, we used: </w:t>
       </w:r>
     </w:p>
     <w:p>
@@ -2090,6 +2212,7 @@
         </w:rPr>
         <w:t xml:space="preserve">        </w:t>
       </w:r>
+      <w:proofErr w:type="gramStart"/>
       <w:r>
         <w:rPr>
           <w:rFonts w:ascii="Consolas" w:eastAsia="Times New Roman" w:hAnsi="Consolas" w:cs="Times New Roman"/>
@@ -2099,6 +2222,7 @@
         </w:rPr>
         <w:t>lambda</w:t>
       </w:r>
+      <w:proofErr w:type="gramEnd"/>
       <w:r>
         <w:rPr>
           <w:rFonts w:ascii="Consolas" w:eastAsia="Times New Roman" w:hAnsi="Consolas" w:cs="Times New Roman"/>
@@ -2124,7 +2248,47 @@
           <w:sz w:val="21"/>
           <w:szCs w:val="21"/>
         </w:rPr>
-        <w:t>: pd.Series(parse_email(email))</w:t>
+        <w:t xml:space="preserve">: </w:t>
+      </w:r>
+      <w:proofErr w:type="spellStart"/>
+      <w:r>
+        <w:rPr>
+          <w:rFonts w:ascii="Consolas" w:eastAsia="Times New Roman" w:hAnsi="Consolas" w:cs="Times New Roman"/>
+          <w:color w:val="D4D4D4"/>
+          <w:sz w:val="21"/>
+          <w:szCs w:val="21"/>
+        </w:rPr>
+        <w:t>pd.Series</w:t>
+      </w:r>
+      <w:proofErr w:type="spellEnd"/>
+      <w:r>
+        <w:rPr>
+          <w:rFonts w:ascii="Consolas" w:eastAsia="Times New Roman" w:hAnsi="Consolas" w:cs="Times New Roman"/>
+          <w:color w:val="D4D4D4"/>
+          <w:sz w:val="21"/>
+          <w:szCs w:val="21"/>
+        </w:rPr>
+        <w:t>(</w:t>
+      </w:r>
+      <w:proofErr w:type="spellStart"/>
+      <w:r>
+        <w:rPr>
+          <w:rFonts w:ascii="Consolas" w:eastAsia="Times New Roman" w:hAnsi="Consolas" w:cs="Times New Roman"/>
+          <w:color w:val="D4D4D4"/>
+          <w:sz w:val="21"/>
+          <w:szCs w:val="21"/>
+        </w:rPr>
+        <w:t>parse_email</w:t>
+      </w:r>
+      <w:proofErr w:type="spellEnd"/>
+      <w:r>
+        <w:rPr>
+          <w:rFonts w:ascii="Consolas" w:eastAsia="Times New Roman" w:hAnsi="Consolas" w:cs="Times New Roman"/>
+          <w:color w:val="D4D4D4"/>
+          <w:sz w:val="21"/>
+          <w:szCs w:val="21"/>
+        </w:rPr>
+        <w:t>(email))</w:t>
       </w:r>
     </w:p>
     <w:p>
@@ -2180,6 +2344,7 @@
         </w:rPr>
         <w:t xml:space="preserve">    </w:t>
       </w:r>
+      <w:proofErr w:type="gramStart"/>
       <w:r>
         <w:rPr>
           <w:rFonts w:ascii="Consolas" w:eastAsia="Times New Roman" w:hAnsi="Consolas" w:cs="Times New Roman"/>
@@ -2198,6 +2363,7 @@
         </w:rPr>
         <w:t>(</w:t>
       </w:r>
+      <w:proofErr w:type="gramEnd"/>
       <w:r>
         <w:rPr>
           <w:rFonts w:ascii="Consolas" w:eastAsia="Times New Roman" w:hAnsi="Consolas" w:cs="Times New Roman"/>
@@ -2235,8 +2401,30 @@
           <w:sz w:val="21"/>
           <w:szCs w:val="21"/>
         </w:rPr>
-        <w:t>    data.drop(</w:t>
-      </w:r>
+        <w:t xml:space="preserve">    </w:t>
+      </w:r>
+      <w:proofErr w:type="spellStart"/>
+      <w:proofErr w:type="gramStart"/>
+      <w:r>
+        <w:rPr>
+          <w:rFonts w:ascii="Consolas" w:eastAsia="Times New Roman" w:hAnsi="Consolas" w:cs="Times New Roman"/>
+          <w:color w:val="D4D4D4"/>
+          <w:sz w:val="21"/>
+          <w:szCs w:val="21"/>
+        </w:rPr>
+        <w:t>data.drop</w:t>
+      </w:r>
+      <w:proofErr w:type="spellEnd"/>
+      <w:r>
+        <w:rPr>
+          <w:rFonts w:ascii="Consolas" w:eastAsia="Times New Roman" w:hAnsi="Consolas" w:cs="Times New Roman"/>
+          <w:color w:val="D4D4D4"/>
+          <w:sz w:val="21"/>
+          <w:szCs w:val="21"/>
+        </w:rPr>
+        <w:t>(</w:t>
+      </w:r>
+      <w:proofErr w:type="gramEnd"/>
       <w:r>
         <w:rPr>
           <w:rFonts w:ascii="Consolas" w:eastAsia="Times New Roman" w:hAnsi="Consolas" w:cs="Times New Roman"/>
@@ -2273,6 +2461,7 @@
         </w:rPr>
         <w:t xml:space="preserve">], </w:t>
       </w:r>
+      <w:proofErr w:type="spellStart"/>
       <w:r>
         <w:rPr>
           <w:rFonts w:ascii="Consolas" w:eastAsia="Times New Roman" w:hAnsi="Consolas" w:cs="Times New Roman"/>
@@ -2282,6 +2471,7 @@
         </w:rPr>
         <w:t>inplace</w:t>
       </w:r>
+      <w:proofErr w:type="spellEnd"/>
       <w:r>
         <w:rPr>
           <w:rFonts w:ascii="Consolas" w:eastAsia="Times New Roman" w:hAnsi="Consolas" w:cs="Times New Roman"/>
@@ -2340,8 +2530,19 @@
           <w:sz w:val="21"/>
           <w:szCs w:val="21"/>
         </w:rPr>
-        <w:t>    data[</w:t>
-      </w:r>
+        <w:t xml:space="preserve">    </w:t>
+      </w:r>
+      <w:proofErr w:type="gramStart"/>
+      <w:r>
+        <w:rPr>
+          <w:rFonts w:ascii="Consolas" w:eastAsia="Times New Roman" w:hAnsi="Consolas" w:cs="Times New Roman"/>
+          <w:color w:val="D4D4D4"/>
+          <w:sz w:val="21"/>
+          <w:szCs w:val="21"/>
+        </w:rPr>
+        <w:t>data[</w:t>
+      </w:r>
+      <w:proofErr w:type="gramEnd"/>
       <w:r>
         <w:rPr>
           <w:rFonts w:ascii="Consolas" w:eastAsia="Times New Roman" w:hAnsi="Consolas" w:cs="Times New Roman"/>
@@ -2376,7 +2577,27 @@
           <w:sz w:val="21"/>
           <w:szCs w:val="21"/>
         </w:rPr>
-        <w:t>].apply(sanitize_email_address)</w:t>
+        <w:t>].apply(</w:t>
+      </w:r>
+      <w:proofErr w:type="spellStart"/>
+      <w:r>
+        <w:rPr>
+          <w:rFonts w:ascii="Consolas" w:eastAsia="Times New Roman" w:hAnsi="Consolas" w:cs="Times New Roman"/>
+          <w:color w:val="D4D4D4"/>
+          <w:sz w:val="21"/>
+          <w:szCs w:val="21"/>
+        </w:rPr>
+        <w:t>sanitize_email_address</w:t>
+      </w:r>
+      <w:proofErr w:type="spellEnd"/>
+      <w:r>
+        <w:rPr>
+          <w:rFonts w:ascii="Consolas" w:eastAsia="Times New Roman" w:hAnsi="Consolas" w:cs="Times New Roman"/>
+          <w:color w:val="D4D4D4"/>
+          <w:sz w:val="21"/>
+          <w:szCs w:val="21"/>
+        </w:rPr>
+        <w:t>)</w:t>
       </w:r>
     </w:p>
     <w:p>
@@ -2397,8 +2618,19 @@
           <w:sz w:val="21"/>
           <w:szCs w:val="21"/>
         </w:rPr>
-        <w:t>    data[</w:t>
-      </w:r>
+        <w:t xml:space="preserve">    </w:t>
+      </w:r>
+      <w:proofErr w:type="gramStart"/>
+      <w:r>
+        <w:rPr>
+          <w:rFonts w:ascii="Consolas" w:eastAsia="Times New Roman" w:hAnsi="Consolas" w:cs="Times New Roman"/>
+          <w:color w:val="D4D4D4"/>
+          <w:sz w:val="21"/>
+          <w:szCs w:val="21"/>
+        </w:rPr>
+        <w:t>data[</w:t>
+      </w:r>
+      <w:proofErr w:type="gramEnd"/>
       <w:r>
         <w:rPr>
           <w:rFonts w:ascii="Consolas" w:eastAsia="Times New Roman" w:hAnsi="Consolas" w:cs="Times New Roman"/>
@@ -2433,7 +2665,27 @@
           <w:sz w:val="21"/>
           <w:szCs w:val="21"/>
         </w:rPr>
-        <w:t>].apply(filter_recipient_email)</w:t>
+        <w:t>].apply(</w:t>
+      </w:r>
+      <w:proofErr w:type="spellStart"/>
+      <w:r>
+        <w:rPr>
+          <w:rFonts w:ascii="Consolas" w:eastAsia="Times New Roman" w:hAnsi="Consolas" w:cs="Times New Roman"/>
+          <w:color w:val="D4D4D4"/>
+          <w:sz w:val="21"/>
+          <w:szCs w:val="21"/>
+        </w:rPr>
+        <w:t>filter_recipient_email</w:t>
+      </w:r>
+      <w:proofErr w:type="spellEnd"/>
+      <w:r>
+        <w:rPr>
+          <w:rFonts w:ascii="Consolas" w:eastAsia="Times New Roman" w:hAnsi="Consolas" w:cs="Times New Roman"/>
+          <w:color w:val="D4D4D4"/>
+          <w:sz w:val="21"/>
+          <w:szCs w:val="21"/>
+        </w:rPr>
+        <w:t>)</w:t>
       </w:r>
     </w:p>
     <w:p>
@@ -2454,8 +2706,19 @@
           <w:sz w:val="21"/>
           <w:szCs w:val="21"/>
         </w:rPr>
-        <w:t>    data[</w:t>
-      </w:r>
+        <w:t xml:space="preserve">    </w:t>
+      </w:r>
+      <w:proofErr w:type="gramStart"/>
+      <w:r>
+        <w:rPr>
+          <w:rFonts w:ascii="Consolas" w:eastAsia="Times New Roman" w:hAnsi="Consolas" w:cs="Times New Roman"/>
+          <w:color w:val="D4D4D4"/>
+          <w:sz w:val="21"/>
+          <w:szCs w:val="21"/>
+        </w:rPr>
+        <w:t>data[</w:t>
+      </w:r>
+      <w:proofErr w:type="gramEnd"/>
       <w:r>
         <w:rPr>
           <w:rFonts w:ascii="Consolas" w:eastAsia="Times New Roman" w:hAnsi="Consolas" w:cs="Times New Roman"/>
@@ -2490,7 +2753,27 @@
           <w:sz w:val="21"/>
           <w:szCs w:val="21"/>
         </w:rPr>
-        <w:t>].apply(filter_recipient_email)</w:t>
+        <w:t>].apply(</w:t>
+      </w:r>
+      <w:proofErr w:type="spellStart"/>
+      <w:r>
+        <w:rPr>
+          <w:rFonts w:ascii="Consolas" w:eastAsia="Times New Roman" w:hAnsi="Consolas" w:cs="Times New Roman"/>
+          <w:color w:val="D4D4D4"/>
+          <w:sz w:val="21"/>
+          <w:szCs w:val="21"/>
+        </w:rPr>
+        <w:t>filter_recipient_email</w:t>
+      </w:r>
+      <w:proofErr w:type="spellEnd"/>
+      <w:r>
+        <w:rPr>
+          <w:rFonts w:ascii="Consolas" w:eastAsia="Times New Roman" w:hAnsi="Consolas" w:cs="Times New Roman"/>
+          <w:color w:val="D4D4D4"/>
+          <w:sz w:val="21"/>
+          <w:szCs w:val="21"/>
+        </w:rPr>
+        <w:t>)</w:t>
       </w:r>
     </w:p>
     <w:p>
@@ -2511,7 +2794,27 @@
           <w:sz w:val="21"/>
           <w:szCs w:val="21"/>
         </w:rPr>
-        <w:t>    data = data[data[</w:t>
+        <w:t xml:space="preserve">    </w:t>
+      </w:r>
+      <w:proofErr w:type="gramStart"/>
+      <w:r>
+        <w:rPr>
+          <w:rFonts w:ascii="Consolas" w:eastAsia="Times New Roman" w:hAnsi="Consolas" w:cs="Times New Roman"/>
+          <w:color w:val="D4D4D4"/>
+          <w:sz w:val="21"/>
+          <w:szCs w:val="21"/>
+        </w:rPr>
+        <w:t>data</w:t>
+      </w:r>
+      <w:proofErr w:type="gramEnd"/>
+      <w:r>
+        <w:rPr>
+          <w:rFonts w:ascii="Consolas" w:eastAsia="Times New Roman" w:hAnsi="Consolas" w:cs="Times New Roman"/>
+          <w:color w:val="D4D4D4"/>
+          <w:sz w:val="21"/>
+          <w:szCs w:val="21"/>
+        </w:rPr>
+        <w:t xml:space="preserve"> = data[data[</w:t>
       </w:r>
       <w:r>
         <w:rPr>
@@ -2580,7 +2883,27 @@
           <w:sz w:val="21"/>
           <w:szCs w:val="21"/>
         </w:rPr>
-        <w:t>    data = data[data[</w:t>
+        <w:t xml:space="preserve">    </w:t>
+      </w:r>
+      <w:proofErr w:type="gramStart"/>
+      <w:r>
+        <w:rPr>
+          <w:rFonts w:ascii="Consolas" w:eastAsia="Times New Roman" w:hAnsi="Consolas" w:cs="Times New Roman"/>
+          <w:color w:val="D4D4D4"/>
+          <w:sz w:val="21"/>
+          <w:szCs w:val="21"/>
+        </w:rPr>
+        <w:t>data</w:t>
+      </w:r>
+      <w:proofErr w:type="gramEnd"/>
+      <w:r>
+        <w:rPr>
+          <w:rFonts w:ascii="Consolas" w:eastAsia="Times New Roman" w:hAnsi="Consolas" w:cs="Times New Roman"/>
+          <w:color w:val="D4D4D4"/>
+          <w:sz w:val="21"/>
+          <w:szCs w:val="21"/>
+        </w:rPr>
+        <w:t xml:space="preserve"> = data[data[</w:t>
       </w:r>
       <w:r>
         <w:rPr>
@@ -2598,7 +2921,27 @@
           <w:sz w:val="21"/>
           <w:szCs w:val="21"/>
         </w:rPr>
-        <w:t>].str.contains(</w:t>
+        <w:t>].</w:t>
+      </w:r>
+      <w:proofErr w:type="spellStart"/>
+      <w:r>
+        <w:rPr>
+          <w:rFonts w:ascii="Consolas" w:eastAsia="Times New Roman" w:hAnsi="Consolas" w:cs="Times New Roman"/>
+          <w:color w:val="D4D4D4"/>
+          <w:sz w:val="21"/>
+          <w:szCs w:val="21"/>
+        </w:rPr>
+        <w:t>str.contains</w:t>
+      </w:r>
+      <w:proofErr w:type="spellEnd"/>
+      <w:r>
+        <w:rPr>
+          <w:rFonts w:ascii="Consolas" w:eastAsia="Times New Roman" w:hAnsi="Consolas" w:cs="Times New Roman"/>
+          <w:color w:val="D4D4D4"/>
+          <w:sz w:val="21"/>
+          <w:szCs w:val="21"/>
+        </w:rPr>
+        <w:t>(</w:t>
       </w:r>
       <w:r>
         <w:rPr>
@@ -2641,6 +2984,8 @@
           <w:szCs w:val="28"/>
         </w:rPr>
       </w:pPr>
+      <w:proofErr w:type="spellStart"/>
+      <w:proofErr w:type="gramStart"/>
       <w:r>
         <w:rPr>
           <w:rFonts w:asciiTheme="majorBidi" w:hAnsiTheme="majorBidi" w:cstheme="majorBidi"/>
@@ -2655,7 +3000,35 @@
           <w:sz w:val="28"/>
           <w:szCs w:val="28"/>
         </w:rPr>
-        <w:t xml:space="preserve">_email_address and filter_recipient_email are functions we wrote in order to clean and handle the information. </w:t>
+        <w:t>_email_address</w:t>
+      </w:r>
+      <w:proofErr w:type="spellEnd"/>
+      <w:proofErr w:type="gramEnd"/>
+      <w:r>
+        <w:rPr>
+          <w:rFonts w:asciiTheme="majorBidi" w:hAnsiTheme="majorBidi" w:cstheme="majorBidi"/>
+          <w:sz w:val="28"/>
+          <w:szCs w:val="28"/>
+        </w:rPr>
+        <w:t xml:space="preserve"> and </w:t>
+      </w:r>
+      <w:proofErr w:type="spellStart"/>
+      <w:r>
+        <w:rPr>
+          <w:rFonts w:asciiTheme="majorBidi" w:hAnsiTheme="majorBidi" w:cstheme="majorBidi"/>
+          <w:sz w:val="28"/>
+          <w:szCs w:val="28"/>
+        </w:rPr>
+        <w:t>filter_recipient_email</w:t>
+      </w:r>
+      <w:proofErr w:type="spellEnd"/>
+      <w:r>
+        <w:rPr>
+          <w:rFonts w:asciiTheme="majorBidi" w:hAnsiTheme="majorBidi" w:cstheme="majorBidi"/>
+          <w:sz w:val="28"/>
+          <w:szCs w:val="28"/>
+        </w:rPr>
+        <w:t xml:space="preserve"> are functions we wrote in order to clean and handle the information. </w:t>
       </w:r>
       <w:r>
         <w:rPr>
@@ -2665,6 +3038,7 @@
         </w:rPr>
         <w:t xml:space="preserve"> Where “</w:t>
       </w:r>
+      <w:proofErr w:type="spellStart"/>
       <w:r>
         <w:rPr>
           <w:rFonts w:asciiTheme="majorBidi" w:hAnsiTheme="majorBidi" w:cstheme="majorBidi"/>
@@ -2679,7 +3053,16 @@
           <w:sz w:val="28"/>
           <w:szCs w:val="28"/>
         </w:rPr>
-        <w:t xml:space="preserve">_email_address” </w:t>
+        <w:t>_email_address</w:t>
+      </w:r>
+      <w:proofErr w:type="spellEnd"/>
+      <w:r>
+        <w:rPr>
+          <w:rFonts w:asciiTheme="majorBidi" w:hAnsiTheme="majorBidi" w:cstheme="majorBidi"/>
+          <w:sz w:val="28"/>
+          <w:szCs w:val="28"/>
+        </w:rPr>
+        <w:t xml:space="preserve">” </w:t>
       </w:r>
       <w:r>
         <w:rPr>
@@ -2697,6 +3080,7 @@
         </w:rPr>
         <w:t xml:space="preserve"> And “</w:t>
       </w:r>
+      <w:proofErr w:type="spellStart"/>
       <w:r>
         <w:rPr>
           <w:rFonts w:asciiTheme="majorBidi" w:hAnsiTheme="majorBidi" w:cstheme="majorBidi"/>
@@ -2705,6 +3089,7 @@
         </w:rPr>
         <w:t>filter_recipient_email</w:t>
       </w:r>
+      <w:proofErr w:type="spellEnd"/>
       <w:r>
         <w:rPr>
           <w:rFonts w:asciiTheme="majorBidi" w:hAnsiTheme="majorBidi" w:cstheme="majorBidi"/>
@@ -2719,7 +3104,25 @@
           <w:sz w:val="28"/>
           <w:szCs w:val="28"/>
         </w:rPr>
-        <w:t>processes a string of comma-separated email addresses, filters out the ones containing '@enron.com', sanitizes them using sanitize_email_address, and returns either the list of filtered email addresses or the string 'None' if there are no matches or if the input is None</w:t>
+        <w:t xml:space="preserve">processes a string of comma-separated email addresses, filters out the ones containing '@enron.com', sanitizes them using </w:t>
+      </w:r>
+      <w:proofErr w:type="spellStart"/>
+      <w:r>
+        <w:rPr>
+          <w:rFonts w:asciiTheme="majorBidi" w:hAnsiTheme="majorBidi" w:cstheme="majorBidi"/>
+          <w:sz w:val="28"/>
+          <w:szCs w:val="28"/>
+        </w:rPr>
+        <w:t>sanitize_email_address</w:t>
+      </w:r>
+      <w:proofErr w:type="spellEnd"/>
+      <w:r>
+        <w:rPr>
+          <w:rFonts w:asciiTheme="majorBidi" w:hAnsiTheme="majorBidi" w:cstheme="majorBidi"/>
+          <w:sz w:val="28"/>
+          <w:szCs w:val="28"/>
+        </w:rPr>
+        <w:t>, and returns either the list of filtered email addresses or the string 'None' if there are no matches or if the input is None</w:t>
       </w:r>
       <w:r>
         <w:rPr>
@@ -2779,7 +3182,25 @@
           <w:sz w:val="28"/>
           <w:szCs w:val="28"/>
         </w:rPr>
-        <w:t>mails that contain “@enron.com”. This is done to the purpose of only using a subset of the data with critical emails for analysis since what is most needed is the emails sent between employees in enron and not outsiders.</w:t>
+        <w:t xml:space="preserve">mails that contain “@enron.com”. This is done to the purpose of only using a subset of the data with critical emails for analysis since what is most needed is the emails sent between employees in </w:t>
+      </w:r>
+      <w:proofErr w:type="spellStart"/>
+      <w:r>
+        <w:rPr>
+          <w:rFonts w:asciiTheme="majorBidi" w:hAnsiTheme="majorBidi" w:cstheme="majorBidi"/>
+          <w:sz w:val="28"/>
+          <w:szCs w:val="28"/>
+        </w:rPr>
+        <w:t>enron</w:t>
+      </w:r>
+      <w:proofErr w:type="spellEnd"/>
+      <w:r>
+        <w:rPr>
+          <w:rFonts w:asciiTheme="majorBidi" w:hAnsiTheme="majorBidi" w:cstheme="majorBidi"/>
+          <w:sz w:val="28"/>
+          <w:szCs w:val="28"/>
+        </w:rPr>
+        <w:t xml:space="preserve"> and not outsiders.</w:t>
       </w:r>
     </w:p>
     <w:p>
@@ -2898,7 +3319,43 @@
           <w:sz w:val="28"/>
           <w:szCs w:val="28"/>
         </w:rPr>
-        <w:t xml:space="preserve">First we created database in neo4j dbms called enron and then using the function </w:t>
+        <w:t xml:space="preserve">First we created database in neo4j </w:t>
+      </w:r>
+      <w:proofErr w:type="spellStart"/>
+      <w:r>
+        <w:rPr>
+          <w:rFonts w:asciiTheme="majorBidi" w:hAnsiTheme="majorBidi" w:cstheme="majorBidi"/>
+          <w:sz w:val="28"/>
+          <w:szCs w:val="28"/>
+        </w:rPr>
+        <w:t>dbms</w:t>
+      </w:r>
+      <w:proofErr w:type="spellEnd"/>
+      <w:r>
+        <w:rPr>
+          <w:rFonts w:asciiTheme="majorBidi" w:hAnsiTheme="majorBidi" w:cstheme="majorBidi"/>
+          <w:sz w:val="28"/>
+          <w:szCs w:val="28"/>
+        </w:rPr>
+        <w:t xml:space="preserve"> called </w:t>
+      </w:r>
+      <w:proofErr w:type="spellStart"/>
+      <w:r>
+        <w:rPr>
+          <w:rFonts w:asciiTheme="majorBidi" w:hAnsiTheme="majorBidi" w:cstheme="majorBidi"/>
+          <w:sz w:val="28"/>
+          <w:szCs w:val="28"/>
+        </w:rPr>
+        <w:t>enron</w:t>
+      </w:r>
+      <w:proofErr w:type="spellEnd"/>
+      <w:r>
+        <w:rPr>
+          <w:rFonts w:asciiTheme="majorBidi" w:hAnsiTheme="majorBidi" w:cstheme="majorBidi"/>
+          <w:sz w:val="28"/>
+          <w:szCs w:val="28"/>
+        </w:rPr>
+        <w:t xml:space="preserve"> and then using the function </w:t>
       </w:r>
     </w:p>
     <w:p>
@@ -2912,6 +3369,8 @@
           <w:szCs w:val="21"/>
         </w:rPr>
       </w:pPr>
+      <w:proofErr w:type="spellStart"/>
+      <w:proofErr w:type="gramStart"/>
       <w:r>
         <w:rPr>
           <w:rFonts w:ascii="Consolas" w:eastAsia="Times New Roman" w:hAnsi="Consolas" w:cs="Times New Roman"/>
@@ -2921,6 +3380,8 @@
         </w:rPr>
         <w:t>def</w:t>
       </w:r>
+      <w:proofErr w:type="spellEnd"/>
+      <w:proofErr w:type="gramEnd"/>
       <w:r>
         <w:rPr>
           <w:rFonts w:ascii="Consolas" w:eastAsia="Times New Roman" w:hAnsi="Consolas" w:cs="Times New Roman"/>
@@ -2967,8 +3428,19 @@
           <w:sz w:val="21"/>
           <w:szCs w:val="21"/>
         </w:rPr>
-        <w:t>    db.set_connection(</w:t>
-      </w:r>
+        <w:t>    db.set_</w:t>
+      </w:r>
+      <w:proofErr w:type="gramStart"/>
+      <w:r>
+        <w:rPr>
+          <w:rFonts w:ascii="Consolas" w:eastAsia="Times New Roman" w:hAnsi="Consolas" w:cs="Times New Roman"/>
+          <w:color w:val="D4D4D4"/>
+          <w:sz w:val="21"/>
+          <w:szCs w:val="21"/>
+        </w:rPr>
+        <w:t>connection(</w:t>
+      </w:r>
+      <w:proofErr w:type="gramEnd"/>
       <w:r>
         <w:rPr>
           <w:rFonts w:ascii="Consolas" w:eastAsia="Times New Roman" w:hAnsi="Consolas" w:cs="Times New Roman"/>
@@ -3087,8 +3559,21 @@
           <w:sz w:val="21"/>
           <w:szCs w:val="21"/>
         </w:rPr>
-        <w:t># endfunc</w:t>
-      </w:r>
+        <w:t xml:space="preserve"># </w:t>
+      </w:r>
+      <w:proofErr w:type="spellStart"/>
+      <w:proofErr w:type="gramStart"/>
+      <w:r>
+        <w:rPr>
+          <w:rFonts w:ascii="Consolas" w:eastAsia="Times New Roman" w:hAnsi="Consolas" w:cs="Times New Roman"/>
+          <w:color w:val="6A9955"/>
+          <w:sz w:val="21"/>
+          <w:szCs w:val="21"/>
+        </w:rPr>
+        <w:t>endfunc</w:t>
+      </w:r>
+      <w:proofErr w:type="spellEnd"/>
+      <w:proofErr w:type="gramEnd"/>
     </w:p>
     <w:p>
       <w:pPr>
@@ -3127,7 +3612,25 @@
           <w:sz w:val="28"/>
           <w:szCs w:val="28"/>
         </w:rPr>
-        <w:t>This function intends to set up a connection to a Neo4j database using parameters defined in the config module</w:t>
+        <w:t xml:space="preserve">This function intends to set up a connection to a Neo4j database using parameters defined in the </w:t>
+      </w:r>
+      <w:proofErr w:type="spellStart"/>
+      <w:r>
+        <w:rPr>
+          <w:rFonts w:asciiTheme="majorBidi" w:hAnsiTheme="majorBidi" w:cstheme="majorBidi"/>
+          <w:sz w:val="28"/>
+          <w:szCs w:val="28"/>
+        </w:rPr>
+        <w:t>config</w:t>
+      </w:r>
+      <w:proofErr w:type="spellEnd"/>
+      <w:r>
+        <w:rPr>
+          <w:rFonts w:asciiTheme="majorBidi" w:hAnsiTheme="majorBidi" w:cstheme="majorBidi"/>
+          <w:sz w:val="28"/>
+          <w:szCs w:val="28"/>
+        </w:rPr>
+        <w:t xml:space="preserve"> module</w:t>
       </w:r>
       <w:r>
         <w:rPr>
@@ -3143,7 +3646,43 @@
           <w:sz w:val="28"/>
           <w:szCs w:val="28"/>
         </w:rPr>
-        <w:t>using a URL derived from config.DATABASE_URL and config.DATABASE_NAME.</w:t>
+        <w:t xml:space="preserve">using a URL derived from </w:t>
+      </w:r>
+      <w:proofErr w:type="spellStart"/>
+      <w:r>
+        <w:rPr>
+          <w:rFonts w:asciiTheme="majorBidi" w:hAnsiTheme="majorBidi" w:cstheme="majorBidi"/>
+          <w:sz w:val="28"/>
+          <w:szCs w:val="28"/>
+        </w:rPr>
+        <w:t>config.DATABASE_URL</w:t>
+      </w:r>
+      <w:proofErr w:type="spellEnd"/>
+      <w:r>
+        <w:rPr>
+          <w:rFonts w:asciiTheme="majorBidi" w:hAnsiTheme="majorBidi" w:cstheme="majorBidi"/>
+          <w:sz w:val="28"/>
+          <w:szCs w:val="28"/>
+        </w:rPr>
+        <w:t xml:space="preserve"> and </w:t>
+      </w:r>
+      <w:proofErr w:type="spellStart"/>
+      <w:r>
+        <w:rPr>
+          <w:rFonts w:asciiTheme="majorBidi" w:hAnsiTheme="majorBidi" w:cstheme="majorBidi"/>
+          <w:sz w:val="28"/>
+          <w:szCs w:val="28"/>
+        </w:rPr>
+        <w:t>config.DATABASE_NAME</w:t>
+      </w:r>
+      <w:proofErr w:type="spellEnd"/>
+      <w:r>
+        <w:rPr>
+          <w:rFonts w:asciiTheme="majorBidi" w:hAnsiTheme="majorBidi" w:cstheme="majorBidi"/>
+          <w:sz w:val="28"/>
+          <w:szCs w:val="28"/>
+        </w:rPr>
+        <w:t>.</w:t>
       </w:r>
       <w:r>
         <w:rPr>
@@ -3167,8 +3706,54 @@
           <w:sz w:val="28"/>
           <w:szCs w:val="28"/>
         </w:rPr>
-        <w:t>from neomodel import config, db</w:t>
-      </w:r>
+        <w:t xml:space="preserve">from </w:t>
+      </w:r>
+      <w:proofErr w:type="spellStart"/>
+      <w:r>
+        <w:rPr>
+          <w:rFonts w:asciiTheme="majorBidi" w:hAnsiTheme="majorBidi" w:cstheme="majorBidi"/>
+          <w:sz w:val="28"/>
+          <w:szCs w:val="28"/>
+        </w:rPr>
+        <w:t>neomodel</w:t>
+      </w:r>
+      <w:proofErr w:type="spellEnd"/>
+      <w:r>
+        <w:rPr>
+          <w:rFonts w:asciiTheme="majorBidi" w:hAnsiTheme="majorBidi" w:cstheme="majorBidi"/>
+          <w:sz w:val="28"/>
+          <w:szCs w:val="28"/>
+        </w:rPr>
+        <w:t xml:space="preserve"> import </w:t>
+      </w:r>
+      <w:proofErr w:type="spellStart"/>
+      <w:r>
+        <w:rPr>
+          <w:rFonts w:asciiTheme="majorBidi" w:hAnsiTheme="majorBidi" w:cstheme="majorBidi"/>
+          <w:sz w:val="28"/>
+          <w:szCs w:val="28"/>
+        </w:rPr>
+        <w:t>config</w:t>
+      </w:r>
+      <w:proofErr w:type="spellEnd"/>
+      <w:r>
+        <w:rPr>
+          <w:rFonts w:asciiTheme="majorBidi" w:hAnsiTheme="majorBidi" w:cstheme="majorBidi"/>
+          <w:sz w:val="28"/>
+          <w:szCs w:val="28"/>
+        </w:rPr>
+        <w:t xml:space="preserve">, </w:t>
+      </w:r>
+      <w:proofErr w:type="spellStart"/>
+      <w:r>
+        <w:rPr>
+          <w:rFonts w:asciiTheme="majorBidi" w:hAnsiTheme="majorBidi" w:cstheme="majorBidi"/>
+          <w:sz w:val="28"/>
+          <w:szCs w:val="28"/>
+        </w:rPr>
+        <w:t>db</w:t>
+      </w:r>
+      <w:proofErr w:type="spellEnd"/>
       <w:r>
         <w:rPr>
           <w:rFonts w:asciiTheme="majorBidi" w:hAnsiTheme="majorBidi" w:cstheme="majorBidi"/>
@@ -3198,15 +3783,57 @@
         </w:rPr>
         <w:t xml:space="preserve"> </w:t>
       </w:r>
-      <w:r>
-        <w:rPr>
-          <w:rFonts w:ascii="Consolas" w:eastAsia="Times New Roman" w:hAnsi="Consolas" w:cs="Times New Roman"/>
-          <w:color w:val="D4D4D4"/>
-          <w:sz w:val="21"/>
-          <w:szCs w:val="21"/>
-        </w:rPr>
-        <w:t>config.DATABASE_URL = app_config[</w:t>
-      </w:r>
+      <w:proofErr w:type="spellStart"/>
+      <w:r>
+        <w:rPr>
+          <w:rFonts w:ascii="Consolas" w:eastAsia="Times New Roman" w:hAnsi="Consolas" w:cs="Times New Roman"/>
+          <w:color w:val="D4D4D4"/>
+          <w:sz w:val="21"/>
+          <w:szCs w:val="21"/>
+        </w:rPr>
+        <w:t>config.DATABASE_URL</w:t>
+      </w:r>
+      <w:proofErr w:type="spellEnd"/>
+      <w:r>
+        <w:rPr>
+          <w:rFonts w:ascii="Consolas" w:eastAsia="Times New Roman" w:hAnsi="Consolas" w:cs="Times New Roman"/>
+          <w:color w:val="D4D4D4"/>
+          <w:sz w:val="21"/>
+          <w:szCs w:val="21"/>
+        </w:rPr>
+        <w:t xml:space="preserve"> = </w:t>
+      </w:r>
+      <w:proofErr w:type="spellStart"/>
+      <w:r>
+        <w:rPr>
+          <w:rFonts w:ascii="Consolas" w:eastAsia="Times New Roman" w:hAnsi="Consolas" w:cs="Times New Roman"/>
+          <w:color w:val="D4D4D4"/>
+          <w:sz w:val="21"/>
+          <w:szCs w:val="21"/>
+        </w:rPr>
+        <w:t>app_</w:t>
+      </w:r>
+      <w:proofErr w:type="gramStart"/>
+      <w:r>
+        <w:rPr>
+          <w:rFonts w:ascii="Consolas" w:eastAsia="Times New Roman" w:hAnsi="Consolas" w:cs="Times New Roman"/>
+          <w:color w:val="D4D4D4"/>
+          <w:sz w:val="21"/>
+          <w:szCs w:val="21"/>
+        </w:rPr>
+        <w:t>config</w:t>
+      </w:r>
+      <w:proofErr w:type="spellEnd"/>
+      <w:r>
+        <w:rPr>
+          <w:rFonts w:ascii="Consolas" w:eastAsia="Times New Roman" w:hAnsi="Consolas" w:cs="Times New Roman"/>
+          <w:color w:val="D4D4D4"/>
+          <w:sz w:val="21"/>
+          <w:szCs w:val="21"/>
+        </w:rPr>
+        <w:t>[</w:t>
+      </w:r>
+      <w:proofErr w:type="gramEnd"/>
       <w:r>
         <w:rPr>
           <w:rFonts w:ascii="Consolas" w:eastAsia="Times New Roman" w:hAnsi="Consolas" w:cs="Times New Roman"/>
@@ -3214,7 +3841,27 @@
           <w:sz w:val="21"/>
           <w:szCs w:val="21"/>
         </w:rPr>
-        <w:t>'db_connection'</w:t>
+        <w:t>'</w:t>
+      </w:r>
+      <w:proofErr w:type="spellStart"/>
+      <w:r>
+        <w:rPr>
+          <w:rFonts w:ascii="Consolas" w:eastAsia="Times New Roman" w:hAnsi="Consolas" w:cs="Times New Roman"/>
+          <w:color w:val="CE9178"/>
+          <w:sz w:val="21"/>
+          <w:szCs w:val="21"/>
+        </w:rPr>
+        <w:t>db_connection</w:t>
+      </w:r>
+      <w:proofErr w:type="spellEnd"/>
+      <w:r>
+        <w:rPr>
+          <w:rFonts w:ascii="Consolas" w:eastAsia="Times New Roman" w:hAnsi="Consolas" w:cs="Times New Roman"/>
+          <w:color w:val="CE9178"/>
+          <w:sz w:val="21"/>
+          <w:szCs w:val="21"/>
+        </w:rPr>
+        <w:t>'</w:t>
       </w:r>
       <w:r>
         <w:rPr>
@@ -3255,15 +3902,57 @@
         </w:rPr>
         <w:t xml:space="preserve"> </w:t>
       </w:r>
-      <w:r>
-        <w:rPr>
-          <w:rFonts w:ascii="Consolas" w:eastAsia="Times New Roman" w:hAnsi="Consolas" w:cs="Times New Roman"/>
-          <w:color w:val="D4D4D4"/>
-          <w:sz w:val="21"/>
-          <w:szCs w:val="21"/>
-        </w:rPr>
-        <w:t>config.DATABASE_NAME = app_config[</w:t>
-      </w:r>
+      <w:proofErr w:type="spellStart"/>
+      <w:r>
+        <w:rPr>
+          <w:rFonts w:ascii="Consolas" w:eastAsia="Times New Roman" w:hAnsi="Consolas" w:cs="Times New Roman"/>
+          <w:color w:val="D4D4D4"/>
+          <w:sz w:val="21"/>
+          <w:szCs w:val="21"/>
+        </w:rPr>
+        <w:t>config.DATABASE_NAME</w:t>
+      </w:r>
+      <w:proofErr w:type="spellEnd"/>
+      <w:r>
+        <w:rPr>
+          <w:rFonts w:ascii="Consolas" w:eastAsia="Times New Roman" w:hAnsi="Consolas" w:cs="Times New Roman"/>
+          <w:color w:val="D4D4D4"/>
+          <w:sz w:val="21"/>
+          <w:szCs w:val="21"/>
+        </w:rPr>
+        <w:t xml:space="preserve"> = </w:t>
+      </w:r>
+      <w:proofErr w:type="spellStart"/>
+      <w:r>
+        <w:rPr>
+          <w:rFonts w:ascii="Consolas" w:eastAsia="Times New Roman" w:hAnsi="Consolas" w:cs="Times New Roman"/>
+          <w:color w:val="D4D4D4"/>
+          <w:sz w:val="21"/>
+          <w:szCs w:val="21"/>
+        </w:rPr>
+        <w:t>app_</w:t>
+      </w:r>
+      <w:proofErr w:type="gramStart"/>
+      <w:r>
+        <w:rPr>
+          <w:rFonts w:ascii="Consolas" w:eastAsia="Times New Roman" w:hAnsi="Consolas" w:cs="Times New Roman"/>
+          <w:color w:val="D4D4D4"/>
+          <w:sz w:val="21"/>
+          <w:szCs w:val="21"/>
+        </w:rPr>
+        <w:t>config</w:t>
+      </w:r>
+      <w:proofErr w:type="spellEnd"/>
+      <w:r>
+        <w:rPr>
+          <w:rFonts w:ascii="Consolas" w:eastAsia="Times New Roman" w:hAnsi="Consolas" w:cs="Times New Roman"/>
+          <w:color w:val="D4D4D4"/>
+          <w:sz w:val="21"/>
+          <w:szCs w:val="21"/>
+        </w:rPr>
+        <w:t>[</w:t>
+      </w:r>
+      <w:proofErr w:type="gramEnd"/>
       <w:r>
         <w:rPr>
           <w:rFonts w:ascii="Consolas" w:eastAsia="Times New Roman" w:hAnsi="Consolas" w:cs="Times New Roman"/>
@@ -3271,7 +3960,27 @@
           <w:sz w:val="21"/>
           <w:szCs w:val="21"/>
         </w:rPr>
-        <w:t>'db_name'</w:t>
+        <w:t>'</w:t>
+      </w:r>
+      <w:proofErr w:type="spellStart"/>
+      <w:r>
+        <w:rPr>
+          <w:rFonts w:ascii="Consolas" w:eastAsia="Times New Roman" w:hAnsi="Consolas" w:cs="Times New Roman"/>
+          <w:color w:val="CE9178"/>
+          <w:sz w:val="21"/>
+          <w:szCs w:val="21"/>
+        </w:rPr>
+        <w:t>db_name</w:t>
+      </w:r>
+      <w:proofErr w:type="spellEnd"/>
+      <w:r>
+        <w:rPr>
+          <w:rFonts w:ascii="Consolas" w:eastAsia="Times New Roman" w:hAnsi="Consolas" w:cs="Times New Roman"/>
+          <w:color w:val="CE9178"/>
+          <w:sz w:val="21"/>
+          <w:szCs w:val="21"/>
+        </w:rPr>
+        <w:t>'</w:t>
       </w:r>
       <w:r>
         <w:rPr>
@@ -3322,7 +4031,27 @@
           <w:sz w:val="21"/>
           <w:szCs w:val="21"/>
         </w:rPr>
-        <w:t xml:space="preserve"> employees = </w:t>
+        <w:t> </w:t>
+      </w:r>
+      <w:proofErr w:type="gramStart"/>
+      <w:r>
+        <w:rPr>
+          <w:rFonts w:ascii="Consolas" w:eastAsia="Times New Roman" w:hAnsi="Consolas" w:cs="Times New Roman"/>
+          <w:color w:val="D4D4D4"/>
+          <w:sz w:val="21"/>
+          <w:szCs w:val="21"/>
+        </w:rPr>
+        <w:t>employees</w:t>
+      </w:r>
+      <w:proofErr w:type="gramEnd"/>
+      <w:r>
+        <w:rPr>
+          <w:rFonts w:ascii="Consolas" w:eastAsia="Times New Roman" w:hAnsi="Consolas" w:cs="Times New Roman"/>
+          <w:color w:val="D4D4D4"/>
+          <w:sz w:val="21"/>
+          <w:szCs w:val="21"/>
+        </w:rPr>
+        <w:t xml:space="preserve"> = </w:t>
       </w:r>
       <w:r>
         <w:rPr>
@@ -3376,6 +4105,7 @@
         <w:lastRenderedPageBreak/>
         <w:t xml:space="preserve">        </w:t>
       </w:r>
+      <w:proofErr w:type="gramStart"/>
       <w:r>
         <w:rPr>
           <w:rFonts w:ascii="Consolas" w:eastAsia="Times New Roman" w:hAnsi="Consolas" w:cs="Times New Roman"/>
@@ -3385,6 +4115,7 @@
         </w:rPr>
         <w:t>for</w:t>
       </w:r>
+      <w:proofErr w:type="gramEnd"/>
       <w:r>
         <w:rPr>
           <w:rFonts w:ascii="Consolas" w:eastAsia="Times New Roman" w:hAnsi="Consolas" w:cs="Times New Roman"/>
@@ -3428,7 +4159,27 @@
           <w:sz w:val="21"/>
           <w:szCs w:val="21"/>
         </w:rPr>
-        <w:t>].to_list():</w:t>
+        <w:t>].</w:t>
+      </w:r>
+      <w:proofErr w:type="spellStart"/>
+      <w:r>
+        <w:rPr>
+          <w:rFonts w:ascii="Consolas" w:eastAsia="Times New Roman" w:hAnsi="Consolas" w:cs="Times New Roman"/>
+          <w:color w:val="D4D4D4"/>
+          <w:sz w:val="21"/>
+          <w:szCs w:val="21"/>
+        </w:rPr>
+        <w:t>to_list</w:t>
+      </w:r>
+      <w:proofErr w:type="spellEnd"/>
+      <w:r>
+        <w:rPr>
+          <w:rFonts w:ascii="Consolas" w:eastAsia="Times New Roman" w:hAnsi="Consolas" w:cs="Times New Roman"/>
+          <w:color w:val="D4D4D4"/>
+          <w:sz w:val="21"/>
+          <w:szCs w:val="21"/>
+        </w:rPr>
+        <w:t>():</w:t>
       </w:r>
     </w:p>
     <w:p>
@@ -3449,7 +4200,38 @@
           <w:sz w:val="21"/>
           <w:szCs w:val="21"/>
         </w:rPr>
-        <w:t>            employees.add(sender)</w:t>
+        <w:t xml:space="preserve">            </w:t>
+      </w:r>
+      <w:proofErr w:type="spellStart"/>
+      <w:proofErr w:type="gramStart"/>
+      <w:r>
+        <w:rPr>
+          <w:rFonts w:ascii="Consolas" w:eastAsia="Times New Roman" w:hAnsi="Consolas" w:cs="Times New Roman"/>
+          <w:color w:val="D4D4D4"/>
+          <w:sz w:val="21"/>
+          <w:szCs w:val="21"/>
+        </w:rPr>
+        <w:t>employees.add</w:t>
+      </w:r>
+      <w:proofErr w:type="spellEnd"/>
+      <w:r>
+        <w:rPr>
+          <w:rFonts w:ascii="Consolas" w:eastAsia="Times New Roman" w:hAnsi="Consolas" w:cs="Times New Roman"/>
+          <w:color w:val="D4D4D4"/>
+          <w:sz w:val="21"/>
+          <w:szCs w:val="21"/>
+        </w:rPr>
+        <w:t>(</w:t>
+      </w:r>
+      <w:proofErr w:type="gramEnd"/>
+      <w:r>
+        <w:rPr>
+          <w:rFonts w:ascii="Consolas" w:eastAsia="Times New Roman" w:hAnsi="Consolas" w:cs="Times New Roman"/>
+          <w:color w:val="D4D4D4"/>
+          <w:sz w:val="21"/>
+          <w:szCs w:val="21"/>
+        </w:rPr>
+        <w:t>sender)</w:t>
       </w:r>
     </w:p>
     <w:p>
@@ -3479,8 +4261,21 @@
           <w:sz w:val="21"/>
           <w:szCs w:val="21"/>
         </w:rPr>
-        <w:t># endfor</w:t>
-      </w:r>
+        <w:t xml:space="preserve"># </w:t>
+      </w:r>
+      <w:proofErr w:type="spellStart"/>
+      <w:proofErr w:type="gramStart"/>
+      <w:r>
+        <w:rPr>
+          <w:rFonts w:ascii="Consolas" w:eastAsia="Times New Roman" w:hAnsi="Consolas" w:cs="Times New Roman"/>
+          <w:color w:val="6A9955"/>
+          <w:sz w:val="21"/>
+          <w:szCs w:val="21"/>
+        </w:rPr>
+        <w:t>endfor</w:t>
+      </w:r>
+      <w:proofErr w:type="spellEnd"/>
+      <w:proofErr w:type="gramEnd"/>
     </w:p>
     <w:p>
       <w:pPr>
@@ -3523,6 +4318,7 @@
         </w:rPr>
         <w:t xml:space="preserve">        </w:t>
       </w:r>
+      <w:proofErr w:type="gramStart"/>
       <w:r>
         <w:rPr>
           <w:rFonts w:ascii="Consolas" w:eastAsia="Times New Roman" w:hAnsi="Consolas" w:cs="Times New Roman"/>
@@ -3532,6 +4328,7 @@
         </w:rPr>
         <w:t>for</w:t>
       </w:r>
+      <w:proofErr w:type="gramEnd"/>
       <w:r>
         <w:rPr>
           <w:rFonts w:ascii="Consolas" w:eastAsia="Times New Roman" w:hAnsi="Consolas" w:cs="Times New Roman"/>
@@ -3575,7 +4372,27 @@
           <w:sz w:val="21"/>
           <w:szCs w:val="21"/>
         </w:rPr>
-        <w:t>].to_list():</w:t>
+        <w:t>].</w:t>
+      </w:r>
+      <w:proofErr w:type="spellStart"/>
+      <w:r>
+        <w:rPr>
+          <w:rFonts w:ascii="Consolas" w:eastAsia="Times New Roman" w:hAnsi="Consolas" w:cs="Times New Roman"/>
+          <w:color w:val="D4D4D4"/>
+          <w:sz w:val="21"/>
+          <w:szCs w:val="21"/>
+        </w:rPr>
+        <w:t>to_list</w:t>
+      </w:r>
+      <w:proofErr w:type="spellEnd"/>
+      <w:r>
+        <w:rPr>
+          <w:rFonts w:ascii="Consolas" w:eastAsia="Times New Roman" w:hAnsi="Consolas" w:cs="Times New Roman"/>
+          <w:color w:val="D4D4D4"/>
+          <w:sz w:val="21"/>
+          <w:szCs w:val="21"/>
+        </w:rPr>
+        <w:t>():</w:t>
       </w:r>
     </w:p>
     <w:p>
@@ -3598,6 +4415,7 @@
         </w:rPr>
         <w:t xml:space="preserve">            </w:t>
       </w:r>
+      <w:proofErr w:type="gramStart"/>
       <w:r>
         <w:rPr>
           <w:rFonts w:ascii="Consolas" w:eastAsia="Times New Roman" w:hAnsi="Consolas" w:cs="Times New Roman"/>
@@ -3607,6 +4425,7 @@
         </w:rPr>
         <w:t>for</w:t>
       </w:r>
+      <w:proofErr w:type="gramEnd"/>
       <w:r>
         <w:rPr>
           <w:rFonts w:ascii="Consolas" w:eastAsia="Times New Roman" w:hAnsi="Consolas" w:cs="Times New Roman"/>
@@ -3653,7 +4472,27 @@
           <w:sz w:val="21"/>
           <w:szCs w:val="21"/>
         </w:rPr>
-        <w:t>                employees.add(r)</w:t>
+        <w:t xml:space="preserve">                </w:t>
+      </w:r>
+      <w:proofErr w:type="spellStart"/>
+      <w:r>
+        <w:rPr>
+          <w:rFonts w:ascii="Consolas" w:eastAsia="Times New Roman" w:hAnsi="Consolas" w:cs="Times New Roman"/>
+          <w:color w:val="D4D4D4"/>
+          <w:sz w:val="21"/>
+          <w:szCs w:val="21"/>
+        </w:rPr>
+        <w:t>employees.add</w:t>
+      </w:r>
+      <w:proofErr w:type="spellEnd"/>
+      <w:r>
+        <w:rPr>
+          <w:rFonts w:ascii="Consolas" w:eastAsia="Times New Roman" w:hAnsi="Consolas" w:cs="Times New Roman"/>
+          <w:color w:val="D4D4D4"/>
+          <w:sz w:val="21"/>
+          <w:szCs w:val="21"/>
+        </w:rPr>
+        <w:t>(r)</w:t>
       </w:r>
     </w:p>
     <w:p>
@@ -3683,8 +4522,21 @@
           <w:sz w:val="21"/>
           <w:szCs w:val="21"/>
         </w:rPr>
-        <w:t># endfor</w:t>
-      </w:r>
+        <w:t xml:space="preserve"># </w:t>
+      </w:r>
+      <w:proofErr w:type="spellStart"/>
+      <w:proofErr w:type="gramStart"/>
+      <w:r>
+        <w:rPr>
+          <w:rFonts w:ascii="Consolas" w:eastAsia="Times New Roman" w:hAnsi="Consolas" w:cs="Times New Roman"/>
+          <w:color w:val="6A9955"/>
+          <w:sz w:val="21"/>
+          <w:szCs w:val="21"/>
+        </w:rPr>
+        <w:t>endfor</w:t>
+      </w:r>
+      <w:proofErr w:type="spellEnd"/>
+      <w:proofErr w:type="gramEnd"/>
     </w:p>
     <w:p>
       <w:pPr>
@@ -3713,8 +4565,21 @@
           <w:sz w:val="21"/>
           <w:szCs w:val="21"/>
         </w:rPr>
-        <w:t># endfor</w:t>
-      </w:r>
+        <w:t xml:space="preserve"># </w:t>
+      </w:r>
+      <w:proofErr w:type="spellStart"/>
+      <w:proofErr w:type="gramStart"/>
+      <w:r>
+        <w:rPr>
+          <w:rFonts w:ascii="Consolas" w:eastAsia="Times New Roman" w:hAnsi="Consolas" w:cs="Times New Roman"/>
+          <w:color w:val="6A9955"/>
+          <w:sz w:val="21"/>
+          <w:szCs w:val="21"/>
+        </w:rPr>
+        <w:t>endfor</w:t>
+      </w:r>
+      <w:proofErr w:type="spellEnd"/>
+      <w:proofErr w:type="gramEnd"/>
     </w:p>
     <w:p>
       <w:pPr>
@@ -3757,6 +4622,7 @@
         </w:rPr>
         <w:t xml:space="preserve">        </w:t>
       </w:r>
+      <w:proofErr w:type="gramStart"/>
       <w:r>
         <w:rPr>
           <w:rFonts w:ascii="Consolas" w:eastAsia="Times New Roman" w:hAnsi="Consolas" w:cs="Times New Roman"/>
@@ -3766,14 +4632,35 @@
         </w:rPr>
         <w:t>for</w:t>
       </w:r>
-      <w:r>
-        <w:rPr>
-          <w:rFonts w:ascii="Consolas" w:eastAsia="Times New Roman" w:hAnsi="Consolas" w:cs="Times New Roman"/>
-          <w:color w:val="D4D4D4"/>
-          <w:sz w:val="21"/>
-          <w:szCs w:val="21"/>
-        </w:rPr>
-        <w:t xml:space="preserve"> cced </w:t>
+      <w:proofErr w:type="gramEnd"/>
+      <w:r>
+        <w:rPr>
+          <w:rFonts w:ascii="Consolas" w:eastAsia="Times New Roman" w:hAnsi="Consolas" w:cs="Times New Roman"/>
+          <w:color w:val="D4D4D4"/>
+          <w:sz w:val="21"/>
+          <w:szCs w:val="21"/>
+        </w:rPr>
+        <w:t xml:space="preserve"> </w:t>
+      </w:r>
+      <w:proofErr w:type="spellStart"/>
+      <w:r>
+        <w:rPr>
+          <w:rFonts w:ascii="Consolas" w:eastAsia="Times New Roman" w:hAnsi="Consolas" w:cs="Times New Roman"/>
+          <w:color w:val="D4D4D4"/>
+          <w:sz w:val="21"/>
+          <w:szCs w:val="21"/>
+        </w:rPr>
+        <w:t>cced</w:t>
+      </w:r>
+      <w:proofErr w:type="spellEnd"/>
+      <w:r>
+        <w:rPr>
+          <w:rFonts w:ascii="Consolas" w:eastAsia="Times New Roman" w:hAnsi="Consolas" w:cs="Times New Roman"/>
+          <w:color w:val="D4D4D4"/>
+          <w:sz w:val="21"/>
+          <w:szCs w:val="21"/>
+        </w:rPr>
+        <w:t xml:space="preserve"> </w:t>
       </w:r>
       <w:r>
         <w:rPr>
@@ -3809,7 +4696,27 @@
           <w:sz w:val="21"/>
           <w:szCs w:val="21"/>
         </w:rPr>
-        <w:t>].to_list():</w:t>
+        <w:t>].</w:t>
+      </w:r>
+      <w:proofErr w:type="spellStart"/>
+      <w:r>
+        <w:rPr>
+          <w:rFonts w:ascii="Consolas" w:eastAsia="Times New Roman" w:hAnsi="Consolas" w:cs="Times New Roman"/>
+          <w:color w:val="D4D4D4"/>
+          <w:sz w:val="21"/>
+          <w:szCs w:val="21"/>
+        </w:rPr>
+        <w:t>to_list</w:t>
+      </w:r>
+      <w:proofErr w:type="spellEnd"/>
+      <w:r>
+        <w:rPr>
+          <w:rFonts w:ascii="Consolas" w:eastAsia="Times New Roman" w:hAnsi="Consolas" w:cs="Times New Roman"/>
+          <w:color w:val="D4D4D4"/>
+          <w:sz w:val="21"/>
+          <w:szCs w:val="21"/>
+        </w:rPr>
+        <w:t>():</w:t>
       </w:r>
     </w:p>
     <w:p>
@@ -3832,6 +4739,7 @@
         </w:rPr>
         <w:t xml:space="preserve">            </w:t>
       </w:r>
+      <w:proofErr w:type="gramStart"/>
       <w:r>
         <w:rPr>
           <w:rFonts w:ascii="Consolas" w:eastAsia="Times New Roman" w:hAnsi="Consolas" w:cs="Times New Roman"/>
@@ -3841,14 +4749,35 @@
         </w:rPr>
         <w:t>if</w:t>
       </w:r>
-      <w:r>
-        <w:rPr>
-          <w:rFonts w:ascii="Consolas" w:eastAsia="Times New Roman" w:hAnsi="Consolas" w:cs="Times New Roman"/>
-          <w:color w:val="D4D4D4"/>
-          <w:sz w:val="21"/>
-          <w:szCs w:val="21"/>
-        </w:rPr>
-        <w:t xml:space="preserve"> cced != </w:t>
+      <w:proofErr w:type="gramEnd"/>
+      <w:r>
+        <w:rPr>
+          <w:rFonts w:ascii="Consolas" w:eastAsia="Times New Roman" w:hAnsi="Consolas" w:cs="Times New Roman"/>
+          <w:color w:val="D4D4D4"/>
+          <w:sz w:val="21"/>
+          <w:szCs w:val="21"/>
+        </w:rPr>
+        <w:t xml:space="preserve"> </w:t>
+      </w:r>
+      <w:proofErr w:type="spellStart"/>
+      <w:r>
+        <w:rPr>
+          <w:rFonts w:ascii="Consolas" w:eastAsia="Times New Roman" w:hAnsi="Consolas" w:cs="Times New Roman"/>
+          <w:color w:val="D4D4D4"/>
+          <w:sz w:val="21"/>
+          <w:szCs w:val="21"/>
+        </w:rPr>
+        <w:t>cced</w:t>
+      </w:r>
+      <w:proofErr w:type="spellEnd"/>
+      <w:r>
+        <w:rPr>
+          <w:rFonts w:ascii="Consolas" w:eastAsia="Times New Roman" w:hAnsi="Consolas" w:cs="Times New Roman"/>
+          <w:color w:val="D4D4D4"/>
+          <w:sz w:val="21"/>
+          <w:szCs w:val="21"/>
+        </w:rPr>
+        <w:t xml:space="preserve"> != </w:t>
       </w:r>
       <w:r>
         <w:rPr>
@@ -3889,6 +4818,7 @@
         </w:rPr>
         <w:t xml:space="preserve">                </w:t>
       </w:r>
+      <w:proofErr w:type="gramStart"/>
       <w:r>
         <w:rPr>
           <w:rFonts w:ascii="Consolas" w:eastAsia="Times New Roman" w:hAnsi="Consolas" w:cs="Times New Roman"/>
@@ -3898,6 +4828,7 @@
         </w:rPr>
         <w:t>for</w:t>
       </w:r>
+      <w:proofErr w:type="gramEnd"/>
       <w:r>
         <w:rPr>
           <w:rFonts w:ascii="Consolas" w:eastAsia="Times New Roman" w:hAnsi="Consolas" w:cs="Times New Roman"/>
@@ -3923,7 +4854,27 @@
           <w:sz w:val="21"/>
           <w:szCs w:val="21"/>
         </w:rPr>
-        <w:t xml:space="preserve"> cced:</w:t>
+        <w:t xml:space="preserve"> </w:t>
+      </w:r>
+      <w:proofErr w:type="spellStart"/>
+      <w:r>
+        <w:rPr>
+          <w:rFonts w:ascii="Consolas" w:eastAsia="Times New Roman" w:hAnsi="Consolas" w:cs="Times New Roman"/>
+          <w:color w:val="D4D4D4"/>
+          <w:sz w:val="21"/>
+          <w:szCs w:val="21"/>
+        </w:rPr>
+        <w:t>cced</w:t>
+      </w:r>
+      <w:proofErr w:type="spellEnd"/>
+      <w:r>
+        <w:rPr>
+          <w:rFonts w:ascii="Consolas" w:eastAsia="Times New Roman" w:hAnsi="Consolas" w:cs="Times New Roman"/>
+          <w:color w:val="D4D4D4"/>
+          <w:sz w:val="21"/>
+          <w:szCs w:val="21"/>
+        </w:rPr>
+        <w:t>:</w:t>
       </w:r>
     </w:p>
     <w:p>
@@ -3944,7 +4895,38 @@
           <w:sz w:val="21"/>
           <w:szCs w:val="21"/>
         </w:rPr>
-        <w:t>                    employees.add(cc)</w:t>
+        <w:t xml:space="preserve">                    </w:t>
+      </w:r>
+      <w:proofErr w:type="spellStart"/>
+      <w:proofErr w:type="gramStart"/>
+      <w:r>
+        <w:rPr>
+          <w:rFonts w:ascii="Consolas" w:eastAsia="Times New Roman" w:hAnsi="Consolas" w:cs="Times New Roman"/>
+          <w:color w:val="D4D4D4"/>
+          <w:sz w:val="21"/>
+          <w:szCs w:val="21"/>
+        </w:rPr>
+        <w:t>employees.add</w:t>
+      </w:r>
+      <w:proofErr w:type="spellEnd"/>
+      <w:r>
+        <w:rPr>
+          <w:rFonts w:ascii="Consolas" w:eastAsia="Times New Roman" w:hAnsi="Consolas" w:cs="Times New Roman"/>
+          <w:color w:val="D4D4D4"/>
+          <w:sz w:val="21"/>
+          <w:szCs w:val="21"/>
+        </w:rPr>
+        <w:t>(</w:t>
+      </w:r>
+      <w:proofErr w:type="gramEnd"/>
+      <w:r>
+        <w:rPr>
+          <w:rFonts w:ascii="Consolas" w:eastAsia="Times New Roman" w:hAnsi="Consolas" w:cs="Times New Roman"/>
+          <w:color w:val="D4D4D4"/>
+          <w:sz w:val="21"/>
+          <w:szCs w:val="21"/>
+        </w:rPr>
+        <w:t>cc)</w:t>
       </w:r>
     </w:p>
     <w:p>
@@ -3974,8 +4956,21 @@
           <w:sz w:val="21"/>
           <w:szCs w:val="21"/>
         </w:rPr>
-        <w:t># endfor</w:t>
-      </w:r>
+        <w:t xml:space="preserve"># </w:t>
+      </w:r>
+      <w:proofErr w:type="spellStart"/>
+      <w:proofErr w:type="gramStart"/>
+      <w:r>
+        <w:rPr>
+          <w:rFonts w:ascii="Consolas" w:eastAsia="Times New Roman" w:hAnsi="Consolas" w:cs="Times New Roman"/>
+          <w:color w:val="6A9955"/>
+          <w:sz w:val="21"/>
+          <w:szCs w:val="21"/>
+        </w:rPr>
+        <w:t>endfor</w:t>
+      </w:r>
+      <w:proofErr w:type="spellEnd"/>
+      <w:proofErr w:type="gramEnd"/>
     </w:p>
     <w:p>
       <w:pPr>
@@ -4004,8 +4999,21 @@
           <w:sz w:val="21"/>
           <w:szCs w:val="21"/>
         </w:rPr>
-        <w:t># endfor</w:t>
-      </w:r>
+        <w:t xml:space="preserve"># </w:t>
+      </w:r>
+      <w:proofErr w:type="spellStart"/>
+      <w:proofErr w:type="gramStart"/>
+      <w:r>
+        <w:rPr>
+          <w:rFonts w:ascii="Consolas" w:eastAsia="Times New Roman" w:hAnsi="Consolas" w:cs="Times New Roman"/>
+          <w:color w:val="6A9955"/>
+          <w:sz w:val="21"/>
+          <w:szCs w:val="21"/>
+        </w:rPr>
+        <w:t>endfor</w:t>
+      </w:r>
+      <w:proofErr w:type="spellEnd"/>
+      <w:proofErr w:type="gramEnd"/>
     </w:p>
     <w:p>
       <w:pPr>
@@ -4034,8 +5042,21 @@
           <w:sz w:val="21"/>
           <w:szCs w:val="21"/>
         </w:rPr>
-        <w:t># endfor</w:t>
-      </w:r>
+        <w:t xml:space="preserve"># </w:t>
+      </w:r>
+      <w:proofErr w:type="spellStart"/>
+      <w:proofErr w:type="gramStart"/>
+      <w:r>
+        <w:rPr>
+          <w:rFonts w:ascii="Consolas" w:eastAsia="Times New Roman" w:hAnsi="Consolas" w:cs="Times New Roman"/>
+          <w:color w:val="6A9955"/>
+          <w:sz w:val="21"/>
+          <w:szCs w:val="21"/>
+        </w:rPr>
+        <w:t>endfor</w:t>
+      </w:r>
+      <w:proofErr w:type="spellEnd"/>
+      <w:proofErr w:type="gramEnd"/>
     </w:p>
     <w:p>
       <w:pPr>
@@ -4062,7 +5083,25 @@
           <w:sz w:val="28"/>
           <w:szCs w:val="28"/>
         </w:rPr>
-        <w:t>The purpose of this code is to aggregate all unique email addresses from different columns ('sender', 'recipient', 'cc') of the DataFrame data into a set named employees. This set will contain all unique email addresses associated with this dataset,</w:t>
+        <w:t xml:space="preserve">The purpose of this code is to aggregate all unique email addresses from different columns ('sender', 'recipient', 'cc') of the </w:t>
+      </w:r>
+      <w:proofErr w:type="spellStart"/>
+      <w:r>
+        <w:rPr>
+          <w:rFonts w:asciiTheme="majorBidi" w:hAnsiTheme="majorBidi" w:cstheme="majorBidi"/>
+          <w:sz w:val="28"/>
+          <w:szCs w:val="28"/>
+        </w:rPr>
+        <w:t>DataFrame</w:t>
+      </w:r>
+      <w:proofErr w:type="spellEnd"/>
+      <w:r>
+        <w:rPr>
+          <w:rFonts w:asciiTheme="majorBidi" w:hAnsiTheme="majorBidi" w:cstheme="majorBidi"/>
+          <w:sz w:val="28"/>
+          <w:szCs w:val="28"/>
+        </w:rPr>
+        <w:t xml:space="preserve"> data into a set named employees. This set will contain all unique email addresses associated with this dataset,</w:t>
       </w:r>
     </w:p>
     <w:p>
@@ -4085,6 +5124,7 @@
         </w:rPr>
         <w:t> </w:t>
       </w:r>
+      <w:proofErr w:type="gramStart"/>
       <w:r>
         <w:rPr>
           <w:rFonts w:ascii="Consolas" w:eastAsia="Times New Roman" w:hAnsi="Consolas" w:cs="Times New Roman"/>
@@ -4094,6 +5134,7 @@
         </w:rPr>
         <w:t>for</w:t>
       </w:r>
+      <w:proofErr w:type="gramEnd"/>
       <w:r>
         <w:rPr>
           <w:rFonts w:ascii="Consolas" w:eastAsia="Times New Roman" w:hAnsi="Consolas" w:cs="Times New Roman"/>
@@ -4140,7 +5181,49 @@
           <w:sz w:val="21"/>
           <w:szCs w:val="21"/>
         </w:rPr>
-        <w:t>            ename = employee.split(</w:t>
+        <w:t xml:space="preserve">            </w:t>
+      </w:r>
+      <w:proofErr w:type="spellStart"/>
+      <w:proofErr w:type="gramStart"/>
+      <w:r>
+        <w:rPr>
+          <w:rFonts w:ascii="Consolas" w:eastAsia="Times New Roman" w:hAnsi="Consolas" w:cs="Times New Roman"/>
+          <w:color w:val="D4D4D4"/>
+          <w:sz w:val="21"/>
+          <w:szCs w:val="21"/>
+        </w:rPr>
+        <w:t>ename</w:t>
+      </w:r>
+      <w:proofErr w:type="spellEnd"/>
+      <w:proofErr w:type="gramEnd"/>
+      <w:r>
+        <w:rPr>
+          <w:rFonts w:ascii="Consolas" w:eastAsia="Times New Roman" w:hAnsi="Consolas" w:cs="Times New Roman"/>
+          <w:color w:val="D4D4D4"/>
+          <w:sz w:val="21"/>
+          <w:szCs w:val="21"/>
+        </w:rPr>
+        <w:t xml:space="preserve"> = </w:t>
+      </w:r>
+      <w:proofErr w:type="spellStart"/>
+      <w:r>
+        <w:rPr>
+          <w:rFonts w:ascii="Consolas" w:eastAsia="Times New Roman" w:hAnsi="Consolas" w:cs="Times New Roman"/>
+          <w:color w:val="D4D4D4"/>
+          <w:sz w:val="21"/>
+          <w:szCs w:val="21"/>
+        </w:rPr>
+        <w:t>employee.split</w:t>
+      </w:r>
+      <w:proofErr w:type="spellEnd"/>
+      <w:r>
+        <w:rPr>
+          <w:rFonts w:ascii="Consolas" w:eastAsia="Times New Roman" w:hAnsi="Consolas" w:cs="Times New Roman"/>
+          <w:color w:val="D4D4D4"/>
+          <w:sz w:val="21"/>
+          <w:szCs w:val="21"/>
+        </w:rPr>
+        <w:t>(</w:t>
       </w:r>
       <w:r>
         <w:rPr>
@@ -4197,8 +5280,51 @@
           <w:sz w:val="21"/>
           <w:szCs w:val="21"/>
         </w:rPr>
-        <w:t>            emp = Employee.nodes.get_or_none(</w:t>
-      </w:r>
+        <w:t xml:space="preserve">            </w:t>
+      </w:r>
+      <w:proofErr w:type="spellStart"/>
+      <w:proofErr w:type="gramStart"/>
+      <w:r>
+        <w:rPr>
+          <w:rFonts w:ascii="Consolas" w:eastAsia="Times New Roman" w:hAnsi="Consolas" w:cs="Times New Roman"/>
+          <w:color w:val="D4D4D4"/>
+          <w:sz w:val="21"/>
+          <w:szCs w:val="21"/>
+        </w:rPr>
+        <w:t>emp</w:t>
+      </w:r>
+      <w:proofErr w:type="spellEnd"/>
+      <w:proofErr w:type="gramEnd"/>
+      <w:r>
+        <w:rPr>
+          <w:rFonts w:ascii="Consolas" w:eastAsia="Times New Roman" w:hAnsi="Consolas" w:cs="Times New Roman"/>
+          <w:color w:val="D4D4D4"/>
+          <w:sz w:val="21"/>
+          <w:szCs w:val="21"/>
+        </w:rPr>
+        <w:t xml:space="preserve"> = </w:t>
+      </w:r>
+      <w:proofErr w:type="spellStart"/>
+      <w:r>
+        <w:rPr>
+          <w:rFonts w:ascii="Consolas" w:eastAsia="Times New Roman" w:hAnsi="Consolas" w:cs="Times New Roman"/>
+          <w:color w:val="D4D4D4"/>
+          <w:sz w:val="21"/>
+          <w:szCs w:val="21"/>
+        </w:rPr>
+        <w:t>Employee.nodes.get_or_none</w:t>
+      </w:r>
+      <w:proofErr w:type="spellEnd"/>
+      <w:r>
+        <w:rPr>
+          <w:rFonts w:ascii="Consolas" w:eastAsia="Times New Roman" w:hAnsi="Consolas" w:cs="Times New Roman"/>
+          <w:color w:val="D4D4D4"/>
+          <w:sz w:val="21"/>
+          <w:szCs w:val="21"/>
+        </w:rPr>
+        <w:t>(</w:t>
+      </w:r>
+      <w:proofErr w:type="spellStart"/>
       <w:r>
         <w:rPr>
           <w:rFonts w:ascii="Consolas" w:eastAsia="Times New Roman" w:hAnsi="Consolas" w:cs="Times New Roman"/>
@@ -4208,14 +5334,35 @@
         </w:rPr>
         <w:t>emp_name</w:t>
       </w:r>
-      <w:r>
-        <w:rPr>
-          <w:rFonts w:ascii="Consolas" w:eastAsia="Times New Roman" w:hAnsi="Consolas" w:cs="Times New Roman"/>
-          <w:color w:val="D4D4D4"/>
-          <w:sz w:val="21"/>
-          <w:szCs w:val="21"/>
-        </w:rPr>
-        <w:t>=ename)</w:t>
+      <w:proofErr w:type="spellEnd"/>
+      <w:r>
+        <w:rPr>
+          <w:rFonts w:ascii="Consolas" w:eastAsia="Times New Roman" w:hAnsi="Consolas" w:cs="Times New Roman"/>
+          <w:color w:val="D4D4D4"/>
+          <w:sz w:val="21"/>
+          <w:szCs w:val="21"/>
+        </w:rPr>
+        <w:t>=</w:t>
+      </w:r>
+      <w:proofErr w:type="spellStart"/>
+      <w:r>
+        <w:rPr>
+          <w:rFonts w:ascii="Consolas" w:eastAsia="Times New Roman" w:hAnsi="Consolas" w:cs="Times New Roman"/>
+          <w:color w:val="D4D4D4"/>
+          <w:sz w:val="21"/>
+          <w:szCs w:val="21"/>
+        </w:rPr>
+        <w:t>ename</w:t>
+      </w:r>
+      <w:proofErr w:type="spellEnd"/>
+      <w:r>
+        <w:rPr>
+          <w:rFonts w:ascii="Consolas" w:eastAsia="Times New Roman" w:hAnsi="Consolas" w:cs="Times New Roman"/>
+          <w:color w:val="D4D4D4"/>
+          <w:sz w:val="21"/>
+          <w:szCs w:val="21"/>
+        </w:rPr>
+        <w:t>)</w:t>
       </w:r>
     </w:p>
     <w:p>
@@ -4238,6 +5385,7 @@
         </w:rPr>
         <w:t xml:space="preserve">            </w:t>
       </w:r>
+      <w:proofErr w:type="gramStart"/>
       <w:r>
         <w:rPr>
           <w:rFonts w:ascii="Consolas" w:eastAsia="Times New Roman" w:hAnsi="Consolas" w:cs="Times New Roman"/>
@@ -4247,14 +5395,35 @@
         </w:rPr>
         <w:t>if</w:t>
       </w:r>
-      <w:r>
-        <w:rPr>
-          <w:rFonts w:ascii="Consolas" w:eastAsia="Times New Roman" w:hAnsi="Consolas" w:cs="Times New Roman"/>
-          <w:color w:val="D4D4D4"/>
-          <w:sz w:val="21"/>
-          <w:szCs w:val="21"/>
-        </w:rPr>
-        <w:t xml:space="preserve"> emp </w:t>
+      <w:proofErr w:type="gramEnd"/>
+      <w:r>
+        <w:rPr>
+          <w:rFonts w:ascii="Consolas" w:eastAsia="Times New Roman" w:hAnsi="Consolas" w:cs="Times New Roman"/>
+          <w:color w:val="D4D4D4"/>
+          <w:sz w:val="21"/>
+          <w:szCs w:val="21"/>
+        </w:rPr>
+        <w:t xml:space="preserve"> </w:t>
+      </w:r>
+      <w:proofErr w:type="spellStart"/>
+      <w:r>
+        <w:rPr>
+          <w:rFonts w:ascii="Consolas" w:eastAsia="Times New Roman" w:hAnsi="Consolas" w:cs="Times New Roman"/>
+          <w:color w:val="D4D4D4"/>
+          <w:sz w:val="21"/>
+          <w:szCs w:val="21"/>
+        </w:rPr>
+        <w:t>emp</w:t>
+      </w:r>
+      <w:proofErr w:type="spellEnd"/>
+      <w:r>
+        <w:rPr>
+          <w:rFonts w:ascii="Consolas" w:eastAsia="Times New Roman" w:hAnsi="Consolas" w:cs="Times New Roman"/>
+          <w:color w:val="D4D4D4"/>
+          <w:sz w:val="21"/>
+          <w:szCs w:val="21"/>
+        </w:rPr>
+        <w:t xml:space="preserve"> </w:t>
       </w:r>
       <w:r>
         <w:rPr>
@@ -4313,6 +5482,7 @@
         </w:rPr>
         <w:t xml:space="preserve">                </w:t>
       </w:r>
+      <w:proofErr w:type="gramStart"/>
       <w:r>
         <w:rPr>
           <w:rFonts w:ascii="Consolas" w:eastAsia="Times New Roman" w:hAnsi="Consolas" w:cs="Times New Roman"/>
@@ -4331,6 +5501,8 @@
         </w:rPr>
         <w:t>(</w:t>
       </w:r>
+      <w:proofErr w:type="spellStart"/>
+      <w:proofErr w:type="gramEnd"/>
       <w:r>
         <w:rPr>
           <w:rFonts w:ascii="Consolas" w:eastAsia="Times New Roman" w:hAnsi="Consolas" w:cs="Times New Roman"/>
@@ -4347,7 +5519,17 @@
           <w:sz w:val="21"/>
           <w:szCs w:val="21"/>
         </w:rPr>
-        <w:t xml:space="preserve">'Adding Employee </w:t>
+        <w:t>'Adding</w:t>
+      </w:r>
+      <w:proofErr w:type="spellEnd"/>
+      <w:r>
+        <w:rPr>
+          <w:rFonts w:ascii="Consolas" w:eastAsia="Times New Roman" w:hAnsi="Consolas" w:cs="Times New Roman"/>
+          <w:color w:val="CE9178"/>
+          <w:sz w:val="21"/>
+          <w:szCs w:val="21"/>
+        </w:rPr>
+        <w:t xml:space="preserve"> Employee </w:t>
       </w:r>
       <w:r>
         <w:rPr>
@@ -4358,6 +5540,7 @@
         </w:rPr>
         <w:t>{</w:t>
       </w:r>
+      <w:proofErr w:type="spellStart"/>
       <w:r>
         <w:rPr>
           <w:rFonts w:ascii="Consolas" w:eastAsia="Times New Roman" w:hAnsi="Consolas" w:cs="Times New Roman"/>
@@ -4367,6 +5550,7 @@
         </w:rPr>
         <w:t>ename</w:t>
       </w:r>
+      <w:proofErr w:type="spellEnd"/>
       <w:r>
         <w:rPr>
           <w:rFonts w:ascii="Consolas" w:eastAsia="Times New Roman" w:hAnsi="Consolas" w:cs="Times New Roman"/>
@@ -4413,8 +5597,31 @@
           <w:sz w:val="21"/>
           <w:szCs w:val="21"/>
         </w:rPr>
-        <w:t>                emp = Employee(</w:t>
-      </w:r>
+        <w:t xml:space="preserve">                </w:t>
+      </w:r>
+      <w:proofErr w:type="spellStart"/>
+      <w:proofErr w:type="gramStart"/>
+      <w:r>
+        <w:rPr>
+          <w:rFonts w:ascii="Consolas" w:eastAsia="Times New Roman" w:hAnsi="Consolas" w:cs="Times New Roman"/>
+          <w:color w:val="D4D4D4"/>
+          <w:sz w:val="21"/>
+          <w:szCs w:val="21"/>
+        </w:rPr>
+        <w:t>emp</w:t>
+      </w:r>
+      <w:proofErr w:type="spellEnd"/>
+      <w:proofErr w:type="gramEnd"/>
+      <w:r>
+        <w:rPr>
+          <w:rFonts w:ascii="Consolas" w:eastAsia="Times New Roman" w:hAnsi="Consolas" w:cs="Times New Roman"/>
+          <w:color w:val="D4D4D4"/>
+          <w:sz w:val="21"/>
+          <w:szCs w:val="21"/>
+        </w:rPr>
+        <w:t xml:space="preserve"> = Employee(</w:t>
+      </w:r>
+      <w:proofErr w:type="spellStart"/>
       <w:r>
         <w:rPr>
           <w:rFonts w:ascii="Consolas" w:eastAsia="Times New Roman" w:hAnsi="Consolas" w:cs="Times New Roman"/>
@@ -4424,14 +5631,35 @@
         </w:rPr>
         <w:t>emp_name</w:t>
       </w:r>
-      <w:r>
-        <w:rPr>
-          <w:rFonts w:ascii="Consolas" w:eastAsia="Times New Roman" w:hAnsi="Consolas" w:cs="Times New Roman"/>
-          <w:color w:val="D4D4D4"/>
-          <w:sz w:val="21"/>
-          <w:szCs w:val="21"/>
-        </w:rPr>
-        <w:t xml:space="preserve">=ename, </w:t>
+      <w:proofErr w:type="spellEnd"/>
+      <w:r>
+        <w:rPr>
+          <w:rFonts w:ascii="Consolas" w:eastAsia="Times New Roman" w:hAnsi="Consolas" w:cs="Times New Roman"/>
+          <w:color w:val="D4D4D4"/>
+          <w:sz w:val="21"/>
+          <w:szCs w:val="21"/>
+        </w:rPr>
+        <w:t>=</w:t>
+      </w:r>
+      <w:proofErr w:type="spellStart"/>
+      <w:r>
+        <w:rPr>
+          <w:rFonts w:ascii="Consolas" w:eastAsia="Times New Roman" w:hAnsi="Consolas" w:cs="Times New Roman"/>
+          <w:color w:val="D4D4D4"/>
+          <w:sz w:val="21"/>
+          <w:szCs w:val="21"/>
+        </w:rPr>
+        <w:t>ename</w:t>
+      </w:r>
+      <w:proofErr w:type="spellEnd"/>
+      <w:r>
+        <w:rPr>
+          <w:rFonts w:ascii="Consolas" w:eastAsia="Times New Roman" w:hAnsi="Consolas" w:cs="Times New Roman"/>
+          <w:color w:val="D4D4D4"/>
+          <w:sz w:val="21"/>
+          <w:szCs w:val="21"/>
+        </w:rPr>
+        <w:t xml:space="preserve">, </w:t>
       </w:r>
       <w:r>
         <w:rPr>
@@ -4479,8 +5707,21 @@
           <w:sz w:val="21"/>
           <w:szCs w:val="21"/>
         </w:rPr>
-        <w:t># endif</w:t>
-      </w:r>
+        <w:t xml:space="preserve"># </w:t>
+      </w:r>
+      <w:proofErr w:type="spellStart"/>
+      <w:proofErr w:type="gramStart"/>
+      <w:r>
+        <w:rPr>
+          <w:rFonts w:ascii="Consolas" w:eastAsia="Times New Roman" w:hAnsi="Consolas" w:cs="Times New Roman"/>
+          <w:color w:val="6A9955"/>
+          <w:sz w:val="21"/>
+          <w:szCs w:val="21"/>
+        </w:rPr>
+        <w:t>endif</w:t>
+      </w:r>
+      <w:proofErr w:type="spellEnd"/>
+      <w:proofErr w:type="gramEnd"/>
     </w:p>
     <w:p>
       <w:pPr>
@@ -4502,6 +5743,7 @@
         </w:rPr>
         <w:t xml:space="preserve">            </w:t>
       </w:r>
+      <w:proofErr w:type="gramStart"/>
       <w:r>
         <w:rPr>
           <w:rFonts w:ascii="Consolas" w:eastAsia="Times New Roman" w:hAnsi="Consolas" w:cs="Times New Roman"/>
@@ -4511,6 +5753,7 @@
         </w:rPr>
         <w:t>else</w:t>
       </w:r>
+      <w:proofErr w:type="gramEnd"/>
       <w:r>
         <w:rPr>
           <w:rFonts w:ascii="Consolas" w:eastAsia="Times New Roman" w:hAnsi="Consolas" w:cs="Times New Roman"/>
@@ -4541,6 +5784,7 @@
         </w:rPr>
         <w:t xml:space="preserve">                </w:t>
       </w:r>
+      <w:proofErr w:type="gramStart"/>
       <w:r>
         <w:rPr>
           <w:rFonts w:ascii="Consolas" w:eastAsia="Times New Roman" w:hAnsi="Consolas" w:cs="Times New Roman"/>
@@ -4559,6 +5803,8 @@
         </w:rPr>
         <w:t>(</w:t>
       </w:r>
+      <w:proofErr w:type="spellStart"/>
+      <w:proofErr w:type="gramEnd"/>
       <w:r>
         <w:rPr>
           <w:rFonts w:ascii="Consolas" w:eastAsia="Times New Roman" w:hAnsi="Consolas" w:cs="Times New Roman"/>
@@ -4575,7 +5821,17 @@
           <w:sz w:val="21"/>
           <w:szCs w:val="21"/>
         </w:rPr>
-        <w:t xml:space="preserve">'Employee </w:t>
+        <w:t>'Employee</w:t>
+      </w:r>
+      <w:proofErr w:type="spellEnd"/>
+      <w:r>
+        <w:rPr>
+          <w:rFonts w:ascii="Consolas" w:eastAsia="Times New Roman" w:hAnsi="Consolas" w:cs="Times New Roman"/>
+          <w:color w:val="CE9178"/>
+          <w:sz w:val="21"/>
+          <w:szCs w:val="21"/>
+        </w:rPr>
+        <w:t xml:space="preserve"> </w:t>
       </w:r>
       <w:r>
         <w:rPr>
@@ -4586,6 +5842,7 @@
         </w:rPr>
         <w:t>{</w:t>
       </w:r>
+      <w:proofErr w:type="spellStart"/>
       <w:r>
         <w:rPr>
           <w:rFonts w:ascii="Consolas" w:eastAsia="Times New Roman" w:hAnsi="Consolas" w:cs="Times New Roman"/>
@@ -4595,6 +5852,7 @@
         </w:rPr>
         <w:t>ename</w:t>
       </w:r>
+      <w:proofErr w:type="spellEnd"/>
       <w:r>
         <w:rPr>
           <w:rFonts w:ascii="Consolas" w:eastAsia="Times New Roman" w:hAnsi="Consolas" w:cs="Times New Roman"/>
@@ -4622,6 +5880,7 @@
         </w:rPr>
         <w:t>{</w:t>
       </w:r>
+      <w:proofErr w:type="spellStart"/>
       <w:r>
         <w:rPr>
           <w:rFonts w:ascii="Consolas" w:eastAsia="Times New Roman" w:hAnsi="Consolas" w:cs="Times New Roman"/>
@@ -4631,6 +5890,7 @@
         </w:rPr>
         <w:t>emp.uid</w:t>
       </w:r>
+      <w:proofErr w:type="spellEnd"/>
       <w:r>
         <w:rPr>
           <w:rFonts w:ascii="Consolas" w:eastAsia="Times New Roman" w:hAnsi="Consolas" w:cs="Times New Roman"/>
@@ -4686,8 +5946,21 @@
           <w:sz w:val="21"/>
           <w:szCs w:val="21"/>
         </w:rPr>
-        <w:t># endelse</w:t>
-      </w:r>
+        <w:t xml:space="preserve"># </w:t>
+      </w:r>
+      <w:proofErr w:type="spellStart"/>
+      <w:proofErr w:type="gramStart"/>
+      <w:r>
+        <w:rPr>
+          <w:rFonts w:ascii="Consolas" w:eastAsia="Times New Roman" w:hAnsi="Consolas" w:cs="Times New Roman"/>
+          <w:color w:val="6A9955"/>
+          <w:sz w:val="21"/>
+          <w:szCs w:val="21"/>
+        </w:rPr>
+        <w:t>endelse</w:t>
+      </w:r>
+      <w:proofErr w:type="spellEnd"/>
+      <w:proofErr w:type="gramEnd"/>
     </w:p>
     <w:p>
       <w:pPr>
@@ -4716,8 +5989,19 @@
           <w:sz w:val="21"/>
           <w:szCs w:val="21"/>
         </w:rPr>
-        <w:t>#endfor</w:t>
-      </w:r>
+        <w:t>#</w:t>
+      </w:r>
+      <w:proofErr w:type="spellStart"/>
+      <w:r>
+        <w:rPr>
+          <w:rFonts w:ascii="Consolas" w:eastAsia="Times New Roman" w:hAnsi="Consolas" w:cs="Times New Roman"/>
+          <w:color w:val="6A9955"/>
+          <w:sz w:val="21"/>
+          <w:szCs w:val="21"/>
+        </w:rPr>
+        <w:t>endfor</w:t>
+      </w:r>
+      <w:proofErr w:type="spellEnd"/>
     </w:p>
     <w:p>
       <w:pPr>
@@ -4932,7 +6216,61 @@
           <w:sz w:val="28"/>
           <w:szCs w:val="28"/>
         </w:rPr>
-        <w:t>performs intricate operations to construct a comprehensive representation of an email communication network within a Neo4j graph database. Subsequently, it meticulously establishes relationships between these nodes to illustrate the connections in the communication network. The code handles sender, recipient, and CC details by associating 'Employee' nodes with 'EmailMessage' nodes using relationships ('SENT_FROM', 'SENT_TO', 'SENT_CC'). Specifically, it identifies sender 'Employee' nodes and forms 'SENT_FROM' relationships with corresponding 'EmailMessage' nodes, signifying the emails sent by specific individuals. For recipients and CCed individuals, it recognizes their 'Employee' nodes and creates 'SENT_TO' and 'SENT_CC' relationships, respectively, showcasing the recipients and CCed parties of each email. Throughout this process, the code logs the establishment of these connections, providing insights into the network's structure and email interactions.</w:t>
+        <w:t>performs intricate operations to construct a comprehensive representation of an email communication network within a Neo4j graph database. Subsequently, it meticulously establishes relationships between these nodes to illustrate the connections in the communication network. The code handles sender, recipient, and CC details by associating 'Employee' nodes with '</w:t>
+      </w:r>
+      <w:proofErr w:type="spellStart"/>
+      <w:r>
+        <w:rPr>
+          <w:rFonts w:asciiTheme="majorBidi" w:hAnsiTheme="majorBidi" w:cstheme="majorBidi"/>
+          <w:sz w:val="28"/>
+          <w:szCs w:val="28"/>
+        </w:rPr>
+        <w:t>EmailMessage</w:t>
+      </w:r>
+      <w:proofErr w:type="spellEnd"/>
+      <w:r>
+        <w:rPr>
+          <w:rFonts w:asciiTheme="majorBidi" w:hAnsiTheme="majorBidi" w:cstheme="majorBidi"/>
+          <w:sz w:val="28"/>
+          <w:szCs w:val="28"/>
+        </w:rPr>
+        <w:t xml:space="preserve">' nodes using relationships ('SENT_FROM', 'SENT_TO', </w:t>
+      </w:r>
+      <w:proofErr w:type="gramStart"/>
+      <w:r>
+        <w:rPr>
+          <w:rFonts w:asciiTheme="majorBidi" w:hAnsiTheme="majorBidi" w:cstheme="majorBidi"/>
+          <w:sz w:val="28"/>
+          <w:szCs w:val="28"/>
+        </w:rPr>
+        <w:t>'SENT</w:t>
+      </w:r>
+      <w:proofErr w:type="gramEnd"/>
+      <w:r>
+        <w:rPr>
+          <w:rFonts w:asciiTheme="majorBidi" w:hAnsiTheme="majorBidi" w:cstheme="majorBidi"/>
+          <w:sz w:val="28"/>
+          <w:szCs w:val="28"/>
+        </w:rPr>
+        <w:t>_CC'). Specifically, it identifies sender 'Employee' nodes and forms 'SENT_FROM' relationships with corresponding '</w:t>
+      </w:r>
+      <w:proofErr w:type="spellStart"/>
+      <w:r>
+        <w:rPr>
+          <w:rFonts w:asciiTheme="majorBidi" w:hAnsiTheme="majorBidi" w:cstheme="majorBidi"/>
+          <w:sz w:val="28"/>
+          <w:szCs w:val="28"/>
+        </w:rPr>
+        <w:t>EmailMessage</w:t>
+      </w:r>
+      <w:proofErr w:type="spellEnd"/>
+      <w:r>
+        <w:rPr>
+          <w:rFonts w:asciiTheme="majorBidi" w:hAnsiTheme="majorBidi" w:cstheme="majorBidi"/>
+          <w:sz w:val="28"/>
+          <w:szCs w:val="28"/>
+        </w:rPr>
+        <w:t>' nodes, signifying the emails sent by specific individuals. For recipients and CCed individuals, it recognizes their 'Employee' nodes and creates 'SENT_TO' and 'SENT_CC' relationships, respectively, showcasing the recipients and CCed parties of each email. Throughout this process, the code logs the establishment of these connections, providing insights into the network's structure and email interactions.</w:t>
       </w:r>
       <w:r>
         <w:rPr>
@@ -5208,7 +6546,25 @@
           <w:sz w:val="28"/>
           <w:szCs w:val="28"/>
         </w:rPr>
-        <w:t xml:space="preserve"> instagram real about an ex-employee in Enron called </w:t>
+        <w:t xml:space="preserve"> </w:t>
+      </w:r>
+      <w:proofErr w:type="spellStart"/>
+      <w:r>
+        <w:rPr>
+          <w:rFonts w:asciiTheme="majorBidi" w:hAnsiTheme="majorBidi" w:cstheme="majorBidi"/>
+          <w:sz w:val="28"/>
+          <w:szCs w:val="28"/>
+        </w:rPr>
+        <w:t>instagram</w:t>
+      </w:r>
+      <w:proofErr w:type="spellEnd"/>
+      <w:r>
+        <w:rPr>
+          <w:rFonts w:asciiTheme="majorBidi" w:hAnsiTheme="majorBidi" w:cstheme="majorBidi"/>
+          <w:sz w:val="28"/>
+          <w:szCs w:val="28"/>
+        </w:rPr>
+        <w:t xml:space="preserve"> real about an ex-employee in Enron called </w:t>
       </w:r>
       <w:r>
         <w:rPr>
@@ -5224,7 +6580,25 @@
           <w:sz w:val="28"/>
           <w:szCs w:val="28"/>
         </w:rPr>
-        <w:t xml:space="preserve"> pai.</w:t>
+        <w:t xml:space="preserve"> </w:t>
+      </w:r>
+      <w:proofErr w:type="spellStart"/>
+      <w:r>
+        <w:rPr>
+          <w:rFonts w:asciiTheme="majorBidi" w:hAnsiTheme="majorBidi" w:cstheme="majorBidi"/>
+          <w:sz w:val="28"/>
+          <w:szCs w:val="28"/>
+        </w:rPr>
+        <w:t>pai</w:t>
+      </w:r>
+      <w:proofErr w:type="spellEnd"/>
+      <w:r>
+        <w:rPr>
+          <w:rFonts w:asciiTheme="majorBidi" w:hAnsiTheme="majorBidi" w:cstheme="majorBidi"/>
+          <w:sz w:val="28"/>
+          <w:szCs w:val="28"/>
+        </w:rPr>
+        <w:t>.</w:t>
       </w:r>
       <w:r>
         <w:rPr>
@@ -5694,7 +7068,25 @@
           <w:sz w:val="28"/>
           <w:szCs w:val="28"/>
         </w:rPr>
-        <w:t>These queries show that Lou pai is related to topics containing insider, stock, trading, notice</w:t>
+        <w:t xml:space="preserve">These queries show that Lou </w:t>
+      </w:r>
+      <w:proofErr w:type="spellStart"/>
+      <w:r>
+        <w:rPr>
+          <w:rFonts w:asciiTheme="majorBidi" w:hAnsiTheme="majorBidi" w:cstheme="majorBidi"/>
+          <w:sz w:val="28"/>
+          <w:szCs w:val="28"/>
+        </w:rPr>
+        <w:t>pai</w:t>
+      </w:r>
+      <w:proofErr w:type="spellEnd"/>
+      <w:r>
+        <w:rPr>
+          <w:rFonts w:asciiTheme="majorBidi" w:hAnsiTheme="majorBidi" w:cstheme="majorBidi"/>
+          <w:sz w:val="28"/>
+          <w:szCs w:val="28"/>
+        </w:rPr>
+        <w:t xml:space="preserve"> is related to topics containing insider, stock, trading, notice</w:t>
       </w:r>
       <w:r>
         <w:rPr>
@@ -5727,7 +7119,25 @@
           <w:szCs w:val="28"/>
         </w:rPr>
         <w:lastRenderedPageBreak/>
-        <w:t>more investigation were needed and found out that Pai ran Enron's retail energy unit, arriving at the company after stints at ConocoPhillips and DuPont. He left Enron six months before it collapsed in late 2001, pocketing more than $265 million from exercising Enron options and selling stock.</w:t>
+        <w:t xml:space="preserve">more investigation were needed and found out that </w:t>
+      </w:r>
+      <w:proofErr w:type="spellStart"/>
+      <w:r>
+        <w:rPr>
+          <w:rFonts w:asciiTheme="majorBidi" w:hAnsiTheme="majorBidi" w:cstheme="majorBidi"/>
+          <w:sz w:val="28"/>
+          <w:szCs w:val="28"/>
+        </w:rPr>
+        <w:t>Pai</w:t>
+      </w:r>
+      <w:proofErr w:type="spellEnd"/>
+      <w:r>
+        <w:rPr>
+          <w:rFonts w:asciiTheme="majorBidi" w:hAnsiTheme="majorBidi" w:cstheme="majorBidi"/>
+          <w:sz w:val="28"/>
+          <w:szCs w:val="28"/>
+        </w:rPr>
+        <w:t xml:space="preserve"> ran Enron's retail energy unit, arriving at the company after stints at ConocoPhillips and DuPont. He left Enron six months before it collapsed in late 2001, pocketing more than $265 million from exercising Enron options and selling stock.</w:t>
       </w:r>
       <w:r>
         <w:rPr>
@@ -5743,7 +7153,43 @@
           <w:sz w:val="28"/>
           <w:szCs w:val="28"/>
         </w:rPr>
-        <w:t>Moreover, while further Investingting LOU Pai these emails were found sent by Rex Rogers:</w:t>
+        <w:t xml:space="preserve">Moreover, while further </w:t>
+      </w:r>
+      <w:proofErr w:type="spellStart"/>
+      <w:r>
+        <w:rPr>
+          <w:rFonts w:asciiTheme="majorBidi" w:hAnsiTheme="majorBidi" w:cstheme="majorBidi"/>
+          <w:sz w:val="28"/>
+          <w:szCs w:val="28"/>
+        </w:rPr>
+        <w:t>Investingting</w:t>
+      </w:r>
+      <w:proofErr w:type="spellEnd"/>
+      <w:r>
+        <w:rPr>
+          <w:rFonts w:asciiTheme="majorBidi" w:hAnsiTheme="majorBidi" w:cstheme="majorBidi"/>
+          <w:sz w:val="28"/>
+          <w:szCs w:val="28"/>
+        </w:rPr>
+        <w:t xml:space="preserve"> LOU </w:t>
+      </w:r>
+      <w:proofErr w:type="spellStart"/>
+      <w:r>
+        <w:rPr>
+          <w:rFonts w:asciiTheme="majorBidi" w:hAnsiTheme="majorBidi" w:cstheme="majorBidi"/>
+          <w:sz w:val="28"/>
+          <w:szCs w:val="28"/>
+        </w:rPr>
+        <w:t>Pai</w:t>
+      </w:r>
+      <w:proofErr w:type="spellEnd"/>
+      <w:r>
+        <w:rPr>
+          <w:rFonts w:asciiTheme="majorBidi" w:hAnsiTheme="majorBidi" w:cstheme="majorBidi"/>
+          <w:sz w:val="28"/>
+          <w:szCs w:val="28"/>
+        </w:rPr>
+        <w:t xml:space="preserve"> these emails were found sent by Rex Rogers:</w:t>
       </w:r>
     </w:p>
     <w:p>
@@ -5764,13 +7210,41 @@
         </w:rPr>
         <w:t>“</w:t>
       </w:r>
-      <w:r>
-        <w:rPr>
-          <w:rFonts w:asciiTheme="majorBidi" w:hAnsiTheme="majorBidi" w:cstheme="majorBidi"/>
-          <w:sz w:val="28"/>
-          <w:szCs w:val="28"/>
-        </w:rPr>
-        <w:t>body: I have been asked to make a brief presentation at next Monday,s Executive </w:t>
+      <w:proofErr w:type="gramStart"/>
+      <w:r>
+        <w:rPr>
+          <w:rFonts w:asciiTheme="majorBidi" w:hAnsiTheme="majorBidi" w:cstheme="majorBidi"/>
+          <w:sz w:val="28"/>
+          <w:szCs w:val="28"/>
+        </w:rPr>
+        <w:t>body</w:t>
+      </w:r>
+      <w:proofErr w:type="gramEnd"/>
+      <w:r>
+        <w:rPr>
+          <w:rFonts w:asciiTheme="majorBidi" w:hAnsiTheme="majorBidi" w:cstheme="majorBidi"/>
+          <w:sz w:val="28"/>
+          <w:szCs w:val="28"/>
+        </w:rPr>
+        <w:t xml:space="preserve">: I have been asked to make a brief presentation at next </w:t>
+      </w:r>
+      <w:proofErr w:type="spellStart"/>
+      <w:r>
+        <w:rPr>
+          <w:rFonts w:asciiTheme="majorBidi" w:hAnsiTheme="majorBidi" w:cstheme="majorBidi"/>
+          <w:sz w:val="28"/>
+          <w:szCs w:val="28"/>
+        </w:rPr>
+        <w:t>Monday,s</w:t>
+      </w:r>
+      <w:proofErr w:type="spellEnd"/>
+      <w:r>
+        <w:rPr>
+          <w:rFonts w:asciiTheme="majorBidi" w:hAnsiTheme="majorBidi" w:cstheme="majorBidi"/>
+          <w:sz w:val="28"/>
+          <w:szCs w:val="28"/>
+        </w:rPr>
+        <w:t xml:space="preserve"> Executive </w:t>
       </w:r>
       <w:r>
         <w:rPr>
@@ -5851,7 +7325,43 @@
           <w:szCs w:val="28"/>
         </w:rPr>
         <w:br/>
-        <w:t>provided by the new rule before next week,s meeting, please don,t hesitate to</w:t>
+        <w:t xml:space="preserve">provided by the new rule before next </w:t>
+      </w:r>
+      <w:proofErr w:type="spellStart"/>
+      <w:r>
+        <w:rPr>
+          <w:rFonts w:asciiTheme="majorBidi" w:hAnsiTheme="majorBidi" w:cstheme="majorBidi"/>
+          <w:sz w:val="28"/>
+          <w:szCs w:val="28"/>
+        </w:rPr>
+        <w:t>week,s</w:t>
+      </w:r>
+      <w:proofErr w:type="spellEnd"/>
+      <w:r>
+        <w:rPr>
+          <w:rFonts w:asciiTheme="majorBidi" w:hAnsiTheme="majorBidi" w:cstheme="majorBidi"/>
+          <w:sz w:val="28"/>
+          <w:szCs w:val="28"/>
+        </w:rPr>
+        <w:t xml:space="preserve"> meeting, please </w:t>
+      </w:r>
+      <w:proofErr w:type="spellStart"/>
+      <w:r>
+        <w:rPr>
+          <w:rFonts w:asciiTheme="majorBidi" w:hAnsiTheme="majorBidi" w:cstheme="majorBidi"/>
+          <w:sz w:val="28"/>
+          <w:szCs w:val="28"/>
+        </w:rPr>
+        <w:t>don,t</w:t>
+      </w:r>
+      <w:proofErr w:type="spellEnd"/>
+      <w:r>
+        <w:rPr>
+          <w:rFonts w:asciiTheme="majorBidi" w:hAnsiTheme="majorBidi" w:cstheme="majorBidi"/>
+          <w:sz w:val="28"/>
+          <w:szCs w:val="28"/>
+        </w:rPr>
+        <w:t xml:space="preserve"> hesitate to</w:t>
       </w:r>
       <w:r>
         <w:rPr>
@@ -6047,14 +7557,46 @@
           <w:szCs w:val="28"/>
         </w:rPr>
         <w:lastRenderedPageBreak/>
-        <w:t>Since Rex Rogers was the sender of these types of emails “S.E.C. Rules” , we looked into him and found out that Rex R. Rogers was a</w:t>
-      </w:r>
-      <w:r>
-        <w:rPr>
-          <w:sz w:val="28"/>
-          <w:szCs w:val="28"/>
-        </w:rPr>
-        <w:t xml:space="preserve"> former associate general counsel and vice president of Enron. The Commission filed charges against Mintz and Rogers on March 28, 2007, alleging that they had engaged in a fraudulent scheme to conceal Enron's related-party transactions involving partnerships under the supervision of Andrew Fastow, the company's chief financial officer, as well as the payments Fastow had received as a result of those transactions. Rogers also concealed Enron's related-party transactions including insider stock sales by Kenneth Lay, the company's chairman, as part of the alleged </w:t>
+        <w:t>Since Rex Rogers was the sender of these types of emails “S.E.C. Rules</w:t>
+      </w:r>
+      <w:proofErr w:type="gramStart"/>
+      <w:r>
+        <w:rPr>
+          <w:sz w:val="28"/>
+          <w:szCs w:val="28"/>
+        </w:rPr>
+        <w:t>” ,</w:t>
+      </w:r>
+      <w:proofErr w:type="gramEnd"/>
+      <w:r>
+        <w:rPr>
+          <w:sz w:val="28"/>
+          <w:szCs w:val="28"/>
+        </w:rPr>
+        <w:t xml:space="preserve"> we looked into him and found out that Rex R. Rogers was a</w:t>
+      </w:r>
+      <w:r>
+        <w:rPr>
+          <w:sz w:val="28"/>
+          <w:szCs w:val="28"/>
+        </w:rPr>
+        <w:t xml:space="preserve"> former associate general counsel and vice president of Enron. The Commission filed charges against </w:t>
+      </w:r>
+      <w:proofErr w:type="spellStart"/>
+      <w:r>
+        <w:rPr>
+          <w:sz w:val="28"/>
+          <w:szCs w:val="28"/>
+        </w:rPr>
+        <w:t>Mintz</w:t>
+      </w:r>
+      <w:proofErr w:type="spellEnd"/>
+      <w:r>
+        <w:rPr>
+          <w:sz w:val="28"/>
+          <w:szCs w:val="28"/>
+        </w:rPr>
+        <w:t xml:space="preserve"> and Rogers on March 28, 2007, alleging that they had engaged in a fraudulent scheme to conceal Enron's related-party transactions involving partnerships under the supervision of Andrew Fastow, the company's chief financial officer, as well as the payments Fastow had received as a result of those transactions. Rogers also concealed Enron's related-party transactions including insider stock sales by Kenneth Lay, the company's chairman, as part of the alleged </w:t>
       </w:r>
       <w:r>
         <w:rPr>
@@ -6107,8 +7649,9 @@
           <w:szCs w:val="28"/>
           <w:shd w:val="clear" w:color="auto" w:fill="FFFFFF"/>
         </w:rPr>
-        <w:t>In settlement of this action, Mintz and Rogers neither admitted nor denied the allegations of the Commission's complaint. Among other things, the complaint alleged the following: In 1999, Enron sold an interest in a troubled power project in Cuiaba, Brazil to a related party called LJM1, a partnership controlled by Fastow, to deconsolidate the project and recognize related earnings. Under accounting rules, deconsolidation and earnings recognition were inappropriate because Enron did not transfer the risks and rewards of ownership in light of a secret side agreement promising that LJM1 would not lose money on Cuiaba. Satisfying the side agreement, Mintz helped Enron repurchase Cuiaba from LJM1 in 2001. Mintz then delayed signing and closing of the Cuiaba buyback in an effort to avoid reporting related-party transactions in Enron's 2000 Proxy Statement and 2001 Second Quarter Form 10-Q. Moreover, Mintz and Rogers failed to disclose in Enron's 2000 Proxy Statement millions of dollars Fastow received through related-party transactions between LJM and Enron. Rogers further failed to disclose in Enron's 2000 Proxy Statement at least $16 million in insider stock sales by Chairman Kenneth Lay to repay his Enron line of credit during 2000, and aided and abetted Lay's failure to disclose in SEC Form 4 filings an additional $70 million in insider stock sales by Lay during 2001”</w:t>
-      </w:r>
+        <w:t xml:space="preserve">In settlement of this action, </w:t>
+      </w:r>
+      <w:proofErr w:type="spellStart"/>
       <w:r>
         <w:rPr>
           <w:rFonts w:asciiTheme="majorBidi" w:hAnsiTheme="majorBidi" w:cstheme="majorBidi"/>
@@ -6117,6 +7660,93 @@
           <w:szCs w:val="28"/>
           <w:shd w:val="clear" w:color="auto" w:fill="FFFFFF"/>
         </w:rPr>
+        <w:t>Mintz</w:t>
+      </w:r>
+      <w:proofErr w:type="spellEnd"/>
+      <w:r>
+        <w:rPr>
+          <w:rFonts w:asciiTheme="majorBidi" w:hAnsiTheme="majorBidi" w:cstheme="majorBidi"/>
+          <w:color w:val="000000"/>
+          <w:sz w:val="28"/>
+          <w:szCs w:val="28"/>
+          <w:shd w:val="clear" w:color="auto" w:fill="FFFFFF"/>
+        </w:rPr>
+        <w:t xml:space="preserve"> and Rogers neither admitted nor denied the allegations of the Commission's complaint. Among other things, the complaint alleged the following: In 1999, Enron sold an interest in a troubled power project in Cuiaba, Brazil to a related party called LJM1, a partnership controlled by Fastow, to deconsolidate the project and recognize related earnings. Under accounting rules, deconsolidation and earnings recognition were inappropriate because Enron did not transfer the risks and rewards of ownership in light of a secret side agreement promising that LJM1 would not lose money on Cuiaba. Satisfying the side agreement, </w:t>
+      </w:r>
+      <w:proofErr w:type="spellStart"/>
+      <w:r>
+        <w:rPr>
+          <w:rFonts w:asciiTheme="majorBidi" w:hAnsiTheme="majorBidi" w:cstheme="majorBidi"/>
+          <w:color w:val="000000"/>
+          <w:sz w:val="28"/>
+          <w:szCs w:val="28"/>
+          <w:shd w:val="clear" w:color="auto" w:fill="FFFFFF"/>
+        </w:rPr>
+        <w:t>Mintz</w:t>
+      </w:r>
+      <w:proofErr w:type="spellEnd"/>
+      <w:r>
+        <w:rPr>
+          <w:rFonts w:asciiTheme="majorBidi" w:hAnsiTheme="majorBidi" w:cstheme="majorBidi"/>
+          <w:color w:val="000000"/>
+          <w:sz w:val="28"/>
+          <w:szCs w:val="28"/>
+          <w:shd w:val="clear" w:color="auto" w:fill="FFFFFF"/>
+        </w:rPr>
+        <w:t xml:space="preserve"> helped Enron repurchase Cuiaba from LJM1 in 2001. </w:t>
+      </w:r>
+      <w:proofErr w:type="spellStart"/>
+      <w:r>
+        <w:rPr>
+          <w:rFonts w:asciiTheme="majorBidi" w:hAnsiTheme="majorBidi" w:cstheme="majorBidi"/>
+          <w:color w:val="000000"/>
+          <w:sz w:val="28"/>
+          <w:szCs w:val="28"/>
+          <w:shd w:val="clear" w:color="auto" w:fill="FFFFFF"/>
+        </w:rPr>
+        <w:t>Mintz</w:t>
+      </w:r>
+      <w:proofErr w:type="spellEnd"/>
+      <w:r>
+        <w:rPr>
+          <w:rFonts w:asciiTheme="majorBidi" w:hAnsiTheme="majorBidi" w:cstheme="majorBidi"/>
+          <w:color w:val="000000"/>
+          <w:sz w:val="28"/>
+          <w:szCs w:val="28"/>
+          <w:shd w:val="clear" w:color="auto" w:fill="FFFFFF"/>
+        </w:rPr>
+        <w:t xml:space="preserve"> then delayed signing and closing of the Cuiaba buyback in an effort to avoid reporting related-party transactions in Enron's 2000 Proxy Statement and 2001 Second Quarter Form 10-Q. Moreover, </w:t>
+      </w:r>
+      <w:proofErr w:type="spellStart"/>
+      <w:r>
+        <w:rPr>
+          <w:rFonts w:asciiTheme="majorBidi" w:hAnsiTheme="majorBidi" w:cstheme="majorBidi"/>
+          <w:color w:val="000000"/>
+          <w:sz w:val="28"/>
+          <w:szCs w:val="28"/>
+          <w:shd w:val="clear" w:color="auto" w:fill="FFFFFF"/>
+        </w:rPr>
+        <w:t>Mintz</w:t>
+      </w:r>
+      <w:proofErr w:type="spellEnd"/>
+      <w:r>
+        <w:rPr>
+          <w:rFonts w:asciiTheme="majorBidi" w:hAnsiTheme="majorBidi" w:cstheme="majorBidi"/>
+          <w:color w:val="000000"/>
+          <w:sz w:val="28"/>
+          <w:szCs w:val="28"/>
+          <w:shd w:val="clear" w:color="auto" w:fill="FFFFFF"/>
+        </w:rPr>
+        <w:t xml:space="preserve"> and Rogers failed to disclose in Enron's 2000 Proxy Statement millions of dollars Fastow received through related-party transactions between LJM and Enron. Rogers further failed to disclose in Enron's 2000 Proxy Statement at least $16 million in insider stock sales by Chairman Kenneth Lay to repay his Enron line of credit during 2000, and aided and abetted Lay's failure to disclose in SEC Form 4 filings an additional $70 million in insider stock sales by Lay during 2001”</w:t>
+      </w:r>
+      <w:r>
+        <w:rPr>
+          <w:rFonts w:asciiTheme="majorBidi" w:hAnsiTheme="majorBidi" w:cstheme="majorBidi"/>
+          <w:color w:val="000000"/>
+          <w:sz w:val="28"/>
+          <w:szCs w:val="28"/>
+          <w:shd w:val="clear" w:color="auto" w:fill="FFFFFF"/>
+        </w:rPr>
         <w:t xml:space="preserve"> </w:t>
       </w:r>
       <w:r>
@@ -6137,7 +7767,29 @@
           <w:szCs w:val="28"/>
           <w:shd w:val="clear" w:color="auto" w:fill="FFFFFF"/>
         </w:rPr>
-        <w:t>Jordan H. Mintz and Rex R. Rogers</w:t>
+        <w:t xml:space="preserve">Jordan H. </w:t>
+      </w:r>
+      <w:proofErr w:type="spellStart"/>
+      <w:r>
+        <w:rPr>
+          <w:rFonts w:asciiTheme="majorBidi" w:hAnsiTheme="majorBidi" w:cstheme="majorBidi"/>
+          <w:color w:val="000000"/>
+          <w:sz w:val="28"/>
+          <w:szCs w:val="28"/>
+          <w:shd w:val="clear" w:color="auto" w:fill="FFFFFF"/>
+        </w:rPr>
+        <w:t>Mintz</w:t>
+      </w:r>
+      <w:proofErr w:type="spellEnd"/>
+      <w:r>
+        <w:rPr>
+          <w:rFonts w:asciiTheme="majorBidi" w:hAnsiTheme="majorBidi" w:cstheme="majorBidi"/>
+          <w:color w:val="000000"/>
+          <w:sz w:val="28"/>
+          <w:szCs w:val="28"/>
+          <w:shd w:val="clear" w:color="auto" w:fill="FFFFFF"/>
+        </w:rPr>
+        <w:t xml:space="preserve"> and Rex R. Rogers</w:t>
       </w:r>
       <w:r>
         <w:rPr>
@@ -6222,7 +7874,29 @@
           <w:szCs w:val="28"/>
           <w:shd w:val="clear" w:color="auto" w:fill="FFFFFF"/>
         </w:rPr>
-        <w:t xml:space="preserve">, and the ceo at that time </w:t>
+        <w:t xml:space="preserve">, and the </w:t>
+      </w:r>
+      <w:proofErr w:type="spellStart"/>
+      <w:r>
+        <w:rPr>
+          <w:rFonts w:asciiTheme="majorBidi" w:hAnsiTheme="majorBidi" w:cstheme="majorBidi"/>
+          <w:color w:val="000000"/>
+          <w:sz w:val="28"/>
+          <w:szCs w:val="28"/>
+          <w:shd w:val="clear" w:color="auto" w:fill="FFFFFF"/>
+        </w:rPr>
+        <w:t>ceo</w:t>
+      </w:r>
+      <w:proofErr w:type="spellEnd"/>
+      <w:r>
+        <w:rPr>
+          <w:rFonts w:asciiTheme="majorBidi" w:hAnsiTheme="majorBidi" w:cstheme="majorBidi"/>
+          <w:color w:val="000000"/>
+          <w:sz w:val="28"/>
+          <w:szCs w:val="28"/>
+          <w:shd w:val="clear" w:color="auto" w:fill="FFFFFF"/>
+        </w:rPr>
+        <w:t xml:space="preserve"> at that time </w:t>
       </w:r>
       <w:r>
         <w:rPr>
@@ -6749,7 +8423,29 @@
           <w:shd w:val="clear" w:color="auto" w:fill="FFFFFF"/>
         </w:rPr>
         <w:lastRenderedPageBreak/>
-        <w:t>Since Kenneth Lay was the CEO during LJM partnership, we looked for realtion between these two:</w:t>
+        <w:t xml:space="preserve">Since Kenneth Lay was the CEO during LJM partnership, we looked for </w:t>
+      </w:r>
+      <w:proofErr w:type="spellStart"/>
+      <w:r>
+        <w:rPr>
+          <w:rFonts w:asciiTheme="majorBidi" w:hAnsiTheme="majorBidi" w:cstheme="majorBidi"/>
+          <w:color w:val="000000"/>
+          <w:sz w:val="28"/>
+          <w:szCs w:val="28"/>
+          <w:shd w:val="clear" w:color="auto" w:fill="FFFFFF"/>
+        </w:rPr>
+        <w:t>realtion</w:t>
+      </w:r>
+      <w:proofErr w:type="spellEnd"/>
+      <w:r>
+        <w:rPr>
+          <w:rFonts w:asciiTheme="majorBidi" w:hAnsiTheme="majorBidi" w:cstheme="majorBidi"/>
+          <w:color w:val="000000"/>
+          <w:sz w:val="28"/>
+          <w:szCs w:val="28"/>
+          <w:shd w:val="clear" w:color="auto" w:fill="FFFFFF"/>
+        </w:rPr>
+        <w:t xml:space="preserve"> between these two:</w:t>
       </w:r>
     </w:p>
     <w:p>
@@ -7203,19 +8899,50 @@
           <w:shd w:val="clear" w:color="auto" w:fill="FFFFFF"/>
         </w:rPr>
         <w:lastRenderedPageBreak/>
-        <w:t xml:space="preserve">As seen in the above graph, Andrew Fastow and Rex Rogers are also directly related to EWS. </w:t>
+        <w:t>As seen in the above graph, Andrew Fastow and Rex Rogers ar</w:t>
+      </w:r>
+      <w:r>
+        <w:rPr>
+          <w:rFonts w:asciiTheme="majorBidi" w:hAnsiTheme="majorBidi" w:cstheme="majorBidi"/>
+          <w:color w:val="000000"/>
+          <w:sz w:val="28"/>
+          <w:szCs w:val="28"/>
+          <w:shd w:val="clear" w:color="auto" w:fill="FFFFFF"/>
+        </w:rPr>
+        <w:t xml:space="preserve">e also directly related to EWS. </w:t>
+      </w:r>
+      <w:r>
+        <w:rPr>
+          <w:rFonts w:asciiTheme="majorBidi" w:hAnsiTheme="majorBidi" w:cstheme="majorBidi"/>
+          <w:color w:val="000000"/>
+          <w:sz w:val="28"/>
+          <w:szCs w:val="28"/>
+          <w:shd w:val="clear" w:color="auto" w:fill="FFFFFF"/>
+        </w:rPr>
+        <w:t>Enron Wholesale Services markets and delivers physical commodities and financial risk management services to customers around the world.</w:t>
+      </w:r>
+      <w:r>
+        <w:rPr>
+          <w:rFonts w:asciiTheme="majorBidi" w:hAnsiTheme="majorBidi" w:cstheme="majorBidi"/>
+          <w:color w:val="000000"/>
+          <w:sz w:val="28"/>
+          <w:szCs w:val="28"/>
+          <w:shd w:val="clear" w:color="auto" w:fill="FFFFFF"/>
+        </w:rPr>
+        <w:t xml:space="preserve"> </w:t>
+      </w:r>
+      <w:r>
+        <w:rPr>
+          <w:rFonts w:asciiTheme="majorBidi" w:hAnsiTheme="majorBidi" w:cstheme="majorBidi"/>
+          <w:color w:val="000000"/>
+          <w:sz w:val="28"/>
+          <w:szCs w:val="28"/>
+          <w:shd w:val="clear" w:color="auto" w:fill="FFFFFF"/>
+        </w:rPr>
+        <w:t>One of the key strategies used by Enron Wholesale Services involved creating off-balance-sheet entities, such as special purpose entities (SPEs), to conceal debt and losses. These entities were used to manipulate financial figures, making the company appear more profitable and financially stable than it actually was.</w:t>
       </w:r>
       <w:bookmarkStart w:id="6" w:name="_GoBack"/>
       <w:bookmarkEnd w:id="6"/>
-    </w:p>
-    <w:p>
-      <w:pPr>
-        <w:rPr>
-          <w:rFonts w:asciiTheme="majorBidi" w:hAnsiTheme="majorBidi" w:cstheme="majorBidi"/>
-          <w:sz w:val="28"/>
-          <w:szCs w:val="28"/>
-        </w:rPr>
-      </w:pPr>
     </w:p>
     <w:p>
       <w:pPr>
@@ -8159,7 +9886,6 @@
     <w:name w:val="Normal (Web)"/>
     <w:basedOn w:val="Normal"/>
     <w:uiPriority w:val="99"/>
-    <w:semiHidden/>
     <w:unhideWhenUsed/>
     <w:rsid w:val="008703DF"/>
     <w:pPr>
@@ -8451,7 +10177,7 @@
 </file>
 
 <file path=customXml/itemProps1.xml><?xml version="1.0" encoding="utf-8"?>
-<ds:datastoreItem xmlns:ds="http://schemas.openxmlformats.org/officeDocument/2006/customXml" ds:itemID="{EEDA93A5-ABC2-4B70-A541-7B966C9AD87E}">
+<ds:datastoreItem xmlns:ds="http://schemas.openxmlformats.org/officeDocument/2006/customXml" ds:itemID="{10FA41C1-3DEB-4A5E-8A78-42665E906DE7}">
   <ds:schemaRefs>
     <ds:schemaRef ds:uri="http://schemas.openxmlformats.org/officeDocument/2006/bibliography"/>
   </ds:schemaRefs>

</xml_diff>

<commit_message>
perla saikaly report modification
</commit_message>
<xml_diff>
--- a/graph report.docx
+++ b/graph report.docx
@@ -6156,7 +6156,15 @@
           <w:sz w:val="28"/>
           <w:szCs w:val="28"/>
         </w:rPr>
-        <w:t>.cc and body as attributes related to the email</w:t>
+        <w:t xml:space="preserve">, </w:t>
+      </w:r>
+      <w:r>
+        <w:rPr>
+          <w:rFonts w:asciiTheme="majorBidi" w:hAnsiTheme="majorBidi" w:cstheme="majorBidi"/>
+          <w:sz w:val="28"/>
+          <w:szCs w:val="28"/>
+        </w:rPr>
+        <w:t>cc and body as attributes related to the email</w:t>
       </w:r>
       <w:r>
         <w:rPr>
@@ -6417,7 +6425,23 @@
           <w:sz w:val="28"/>
           <w:szCs w:val="28"/>
         </w:rPr>
-        <w:t xml:space="preserve">As for the quires we each came up and wrote several ones and tried them. </w:t>
+        <w:t xml:space="preserve">As for the </w:t>
+      </w:r>
+      <w:r>
+        <w:rPr>
+          <w:rFonts w:asciiTheme="majorBidi" w:hAnsiTheme="majorBidi" w:cstheme="majorBidi"/>
+          <w:sz w:val="28"/>
+          <w:szCs w:val="28"/>
+        </w:rPr>
+        <w:t>queries</w:t>
+      </w:r>
+      <w:r>
+        <w:rPr>
+          <w:rFonts w:asciiTheme="majorBidi" w:hAnsiTheme="majorBidi" w:cstheme="majorBidi"/>
+          <w:sz w:val="28"/>
+          <w:szCs w:val="28"/>
+        </w:rPr>
+        <w:t xml:space="preserve"> we each came up and wrote several ones and tried them. </w:t>
       </w:r>
     </w:p>
     <w:p>
@@ -7406,6 +7430,7 @@
     <w:p>
       <w:pPr>
         <w:pStyle w:val="NormalWeb"/>
+        <w:spacing w:line="360" w:lineRule="auto"/>
         <w:jc w:val="both"/>
         <w:rPr>
           <w:rFonts w:asciiTheme="majorBidi" w:hAnsiTheme="majorBidi" w:cstheme="majorBidi"/>
@@ -7506,8 +7531,8 @@
         </w:rPr>
         <w:drawing>
           <wp:inline distT="0" distB="0" distL="0" distR="0" wp14:anchorId="76862BAC" wp14:editId="5CF50307">
-            <wp:extent cx="2879387" cy="2589158"/>
-            <wp:effectExtent l="0" t="0" r="0" b="1905"/>
+            <wp:extent cx="2592475" cy="2331165"/>
+            <wp:effectExtent l="0" t="0" r="0" b="0"/>
             <wp:docPr id="15" name="Picture 15"/>
             <wp:cNvGraphicFramePr>
               <a:graphicFrameLocks xmlns:a="http://schemas.openxmlformats.org/drawingml/2006/main" noChangeAspect="1"/>
@@ -7528,7 +7553,7 @@
                   <pic:spPr>
                     <a:xfrm>
                       <a:off x="0" y="0"/>
-                      <a:ext cx="2884634" cy="2593876"/>
+                      <a:ext cx="2603706" cy="2341264"/>
                     </a:xfrm>
                     <a:prstGeom prst="rect">
                       <a:avLst/>
@@ -7557,23 +7582,21 @@
           <w:szCs w:val="28"/>
         </w:rPr>
         <w:lastRenderedPageBreak/>
-        <w:t>Since Rex Rogers was the sender of these types of emails “S.E.C. Rules</w:t>
-      </w:r>
-      <w:proofErr w:type="gramStart"/>
-      <w:r>
-        <w:rPr>
-          <w:sz w:val="28"/>
-          <w:szCs w:val="28"/>
-        </w:rPr>
-        <w:t>” ,</w:t>
-      </w:r>
-      <w:proofErr w:type="gramEnd"/>
-      <w:r>
-        <w:rPr>
-          <w:sz w:val="28"/>
-          <w:szCs w:val="28"/>
-        </w:rPr>
-        <w:t xml:space="preserve"> we looked into him and found out that Rex R. Rogers was a</w:t>
+        <w:t>Since Rex Rogers was the sender of these</w:t>
+      </w:r>
+      <w:r>
+        <w:rPr>
+          <w:sz w:val="28"/>
+          <w:szCs w:val="28"/>
+        </w:rPr>
+        <w:t xml:space="preserve"> types of emails “S.E.C. Rules”</w:t>
+      </w:r>
+      <w:r>
+        <w:rPr>
+          <w:sz w:val="28"/>
+          <w:szCs w:val="28"/>
+        </w:rPr>
+        <w:t>, we looked into him and found out that Rex R. Rogers was a</w:t>
       </w:r>
       <w:r>
         <w:rPr>
@@ -8594,7 +8617,33 @@
           <w:sz w:val="28"/>
           <w:szCs w:val="28"/>
         </w:rPr>
-        <w:t xml:space="preserve">. After that we shifted our focus and started investigating relationship between LJM and EWS and found the following: </w:t>
+        <w:t>. After that we shifted our focus and started investigating relationship between LJM and EWS</w:t>
+      </w:r>
+      <w:r>
+        <w:rPr>
+          <w:rFonts w:ascii="Times New Roman" w:eastAsia="Times New Roman" w:hAnsi="Times New Roman" w:cs="Times New Roman"/>
+          <w:sz w:val="28"/>
+          <w:szCs w:val="28"/>
+        </w:rPr>
+        <w:t xml:space="preserve"> </w:t>
+      </w:r>
+      <w:r>
+        <w:rPr>
+          <w:rFonts w:asciiTheme="majorBidi" w:hAnsiTheme="majorBidi" w:cstheme="majorBidi"/>
+          <w:color w:val="000000"/>
+          <w:sz w:val="28"/>
+          <w:szCs w:val="28"/>
+          <w:shd w:val="clear" w:color="auto" w:fill="FFFFFF"/>
+        </w:rPr>
+        <w:t>litigation</w:t>
+      </w:r>
+      <w:r>
+        <w:rPr>
+          <w:rFonts w:ascii="Times New Roman" w:eastAsia="Times New Roman" w:hAnsi="Times New Roman" w:cs="Times New Roman"/>
+          <w:sz w:val="28"/>
+          <w:szCs w:val="28"/>
+        </w:rPr>
+        <w:t xml:space="preserve"> and found the following: </w:t>
       </w:r>
     </w:p>
     <w:p>
@@ -8727,7 +8776,7 @@
           <w:szCs w:val="28"/>
           <w:shd w:val="clear" w:color="auto" w:fill="FFFFFF"/>
         </w:rPr>
-        <w:t xml:space="preserve">LJM and EWS are directly </w:t>
+        <w:t xml:space="preserve">LJM and EWS </w:t>
       </w:r>
       <w:r>
         <w:rPr>
@@ -8737,6 +8786,26 @@
           <w:szCs w:val="28"/>
           <w:shd w:val="clear" w:color="auto" w:fill="FFFFFF"/>
         </w:rPr>
+        <w:t xml:space="preserve">litigation </w:t>
+      </w:r>
+      <w:r>
+        <w:rPr>
+          <w:rFonts w:asciiTheme="majorBidi" w:hAnsiTheme="majorBidi" w:cstheme="majorBidi"/>
+          <w:color w:val="000000"/>
+          <w:sz w:val="28"/>
+          <w:szCs w:val="28"/>
+          <w:shd w:val="clear" w:color="auto" w:fill="FFFFFF"/>
+        </w:rPr>
+        <w:t xml:space="preserve">are directly </w:t>
+      </w:r>
+      <w:r>
+        <w:rPr>
+          <w:rFonts w:asciiTheme="majorBidi" w:hAnsiTheme="majorBidi" w:cstheme="majorBidi"/>
+          <w:color w:val="000000"/>
+          <w:sz w:val="28"/>
+          <w:szCs w:val="28"/>
+          <w:shd w:val="clear" w:color="auto" w:fill="FFFFFF"/>
+        </w:rPr>
         <w:t>connected</w:t>
       </w:r>
       <w:r>
@@ -8757,7 +8826,57 @@
           <w:szCs w:val="28"/>
           <w:shd w:val="clear" w:color="auto" w:fill="FFFFFF"/>
         </w:rPr>
-        <w:t>and such we looked into emails related to EWS and found the following:</w:t>
+        <w:t xml:space="preserve">and </w:t>
+      </w:r>
+      <w:r>
+        <w:rPr>
+          <w:rFonts w:asciiTheme="majorBidi" w:hAnsiTheme="majorBidi" w:cstheme="majorBidi"/>
+          <w:color w:val="000000"/>
+          <w:sz w:val="28"/>
+          <w:szCs w:val="28"/>
+          <w:shd w:val="clear" w:color="auto" w:fill="FFFFFF"/>
+        </w:rPr>
+        <w:t xml:space="preserve">as </w:t>
+      </w:r>
+      <w:r>
+        <w:rPr>
+          <w:rFonts w:asciiTheme="majorBidi" w:hAnsiTheme="majorBidi" w:cstheme="majorBidi"/>
+          <w:color w:val="000000"/>
+          <w:sz w:val="28"/>
+          <w:szCs w:val="28"/>
+          <w:shd w:val="clear" w:color="auto" w:fill="FFFFFF"/>
+        </w:rPr>
+        <w:t>such we looked into emails related to EWS</w:t>
+      </w:r>
+      <w:r>
+        <w:rPr>
+          <w:rFonts w:asciiTheme="majorBidi" w:hAnsiTheme="majorBidi" w:cstheme="majorBidi"/>
+          <w:color w:val="000000"/>
+          <w:sz w:val="28"/>
+          <w:szCs w:val="28"/>
+          <w:shd w:val="clear" w:color="auto" w:fill="FFFFFF"/>
+        </w:rPr>
+        <w:t xml:space="preserve"> </w:t>
+      </w:r>
+      <w:r>
+        <w:rPr>
+          <w:rFonts w:asciiTheme="majorBidi" w:hAnsiTheme="majorBidi" w:cstheme="majorBidi"/>
+          <w:color w:val="000000"/>
+          <w:sz w:val="28"/>
+          <w:szCs w:val="28"/>
+          <w:shd w:val="clear" w:color="auto" w:fill="FFFFFF"/>
+        </w:rPr>
+        <w:t>litigation</w:t>
+      </w:r>
+      <w:r>
+        <w:rPr>
+          <w:rFonts w:asciiTheme="majorBidi" w:hAnsiTheme="majorBidi" w:cstheme="majorBidi"/>
+          <w:color w:val="000000"/>
+          <w:sz w:val="28"/>
+          <w:szCs w:val="28"/>
+          <w:shd w:val="clear" w:color="auto" w:fill="FFFFFF"/>
+        </w:rPr>
+        <w:t xml:space="preserve"> and found the following:</w:t>
       </w:r>
     </w:p>
     <w:p>
@@ -9075,7 +9194,7 @@
           <w:rPr>
             <w:noProof/>
           </w:rPr>
-          <w:t>16</w:t>
+          <w:t>17</w:t>
         </w:r>
         <w:r>
           <w:rPr>
@@ -10177,7 +10296,7 @@
 </file>
 
 <file path=customXml/itemProps1.xml><?xml version="1.0" encoding="utf-8"?>
-<ds:datastoreItem xmlns:ds="http://schemas.openxmlformats.org/officeDocument/2006/customXml" ds:itemID="{10FA41C1-3DEB-4A5E-8A78-42665E906DE7}">
+<ds:datastoreItem xmlns:ds="http://schemas.openxmlformats.org/officeDocument/2006/customXml" ds:itemID="{0AE361FD-845D-4A0D-8236-CD3548F1A9DD}">
   <ds:schemaRefs>
     <ds:schemaRef ds:uri="http://schemas.openxmlformats.org/officeDocument/2006/bibliography"/>
   </ds:schemaRefs>

</xml_diff>

<commit_message>
perla saikaly report last modification
</commit_message>
<xml_diff>
--- a/graph report.docx
+++ b/graph report.docx
@@ -1,6 +1,6 @@
 
 <file path=word/document.xml><?xml version="1.0" encoding="utf-8"?>
-<w:document xmlns:wpc="http://schemas.microsoft.com/office/word/2010/wordprocessingCanvas" xmlns:cx="http://schemas.microsoft.com/office/drawing/2014/chartex" xmlns:cx1="http://schemas.microsoft.com/office/drawing/2015/9/8/chartex" xmlns:cx2="http://schemas.microsoft.com/office/drawing/2015/10/21/chartex" xmlns:cx3="http://schemas.microsoft.com/office/drawing/2016/5/9/chartex" xmlns:cx4="http://schemas.microsoft.com/office/drawing/2016/5/10/chartex" xmlns:cx5="http://schemas.microsoft.com/office/drawing/2016/5/11/chartex" xmlns:cx6="http://schemas.microsoft.com/office/drawing/2016/5/12/chartex" xmlns:cx7="http://schemas.microsoft.com/office/drawing/2016/5/13/chartex" xmlns:cx8="http://schemas.microsoft.com/office/drawing/2016/5/14/chartex" xmlns:mc="http://schemas.openxmlformats.org/markup-compatibility/2006" xmlns:aink="http://schemas.microsoft.com/office/drawing/2016/ink" xmlns:am3d="http://schemas.microsoft.com/office/drawing/2017/model3d" xmlns:o="urn:schemas-microsoft-com:office:office" xmlns:r="http://schemas.openxmlformats.org/officeDocument/2006/relationships" xmlns:m="http://schemas.openxmlformats.org/officeDocument/2006/math" xmlns:v="urn:schemas-microsoft-com:vml" xmlns:wp14="http://schemas.microsoft.com/office/word/2010/wordprocessingDrawing" xmlns:wp="http://schemas.openxmlformats.org/drawingml/2006/wordprocessingDrawing" xmlns:w10="urn:schemas-microsoft-com:office:word" xmlns:w="http://schemas.openxmlformats.org/wordprocessingml/2006/main" xmlns:w14="http://schemas.microsoft.com/office/word/2010/wordml" xmlns:w15="http://schemas.microsoft.com/office/word/2012/wordml" xmlns:w16cex="http://schemas.microsoft.com/office/word/2018/wordml/cex" xmlns:w16cid="http://schemas.microsoft.com/office/word/2016/wordml/cid" xmlns:w16="http://schemas.microsoft.com/office/word/2018/wordml" xmlns:w16sdtdh="http://schemas.microsoft.com/office/word/2020/wordml/sdtdatahash" xmlns:w16se="http://schemas.microsoft.com/office/word/2015/wordml/symex" xmlns:wpg="http://schemas.microsoft.com/office/word/2010/wordprocessingGroup" xmlns:wpi="http://schemas.microsoft.com/office/word/2010/wordprocessingInk" xmlns:wne="http://schemas.microsoft.com/office/word/2006/wordml" xmlns:wps="http://schemas.microsoft.com/office/word/2010/wordprocessingShape" mc:Ignorable="w14 w15 w16se w16cid w16 w16cex w16sdtdh wp14">
+<w:document xmlns:wpc="http://schemas.microsoft.com/office/word/2010/wordprocessingCanvas" xmlns:mc="http://schemas.openxmlformats.org/markup-compatibility/2006" xmlns:o="urn:schemas-microsoft-com:office:office" xmlns:r="http://schemas.openxmlformats.org/officeDocument/2006/relationships" xmlns:m="http://schemas.openxmlformats.org/officeDocument/2006/math" xmlns:v="urn:schemas-microsoft-com:vml" xmlns:wp14="http://schemas.microsoft.com/office/word/2010/wordprocessingDrawing" xmlns:wp="http://schemas.openxmlformats.org/drawingml/2006/wordprocessingDrawing" xmlns:w10="urn:schemas-microsoft-com:office:word" xmlns:w="http://schemas.openxmlformats.org/wordprocessingml/2006/main" xmlns:w14="http://schemas.microsoft.com/office/word/2010/wordml" xmlns:w15="http://schemas.microsoft.com/office/word/2012/wordml" xmlns:wpg="http://schemas.microsoft.com/office/word/2010/wordprocessingGroup" xmlns:wpi="http://schemas.microsoft.com/office/word/2010/wordprocessingInk" xmlns:wne="http://schemas.microsoft.com/office/word/2006/wordml" xmlns:wps="http://schemas.microsoft.com/office/word/2010/wordprocessingShape" mc:Ignorable="w14 w15 wp14">
   <w:body>
     <w:p>
       <w:pPr>
@@ -164,7 +164,25 @@
           <w:sz w:val="40"/>
           <w:szCs w:val="40"/>
         </w:rPr>
-        <w:t>Anthony Tabet</w:t>
+        <w:t xml:space="preserve">Anthony </w:t>
+      </w:r>
+      <w:proofErr w:type="spellStart"/>
+      <w:r>
+        <w:rPr>
+          <w:rFonts w:asciiTheme="majorBidi" w:hAnsiTheme="majorBidi" w:cstheme="majorBidi"/>
+          <w:sz w:val="40"/>
+          <w:szCs w:val="40"/>
+        </w:rPr>
+        <w:t>Tabet</w:t>
+      </w:r>
+      <w:proofErr w:type="spellEnd"/>
+      <w:r>
+        <w:rPr>
+          <w:rFonts w:asciiTheme="majorBidi" w:hAnsiTheme="majorBidi" w:cstheme="majorBidi"/>
+          <w:sz w:val="40"/>
+          <w:szCs w:val="40"/>
+        </w:rPr>
+        <w:t xml:space="preserve"> 243222</w:t>
       </w:r>
     </w:p>
     <w:p>
@@ -183,7 +201,25 @@
           <w:sz w:val="40"/>
           <w:szCs w:val="40"/>
         </w:rPr>
-        <w:t>Elias Antoine Dargham</w:t>
+        <w:t xml:space="preserve">Elias Antoine </w:t>
+      </w:r>
+      <w:proofErr w:type="spellStart"/>
+      <w:r>
+        <w:rPr>
+          <w:rFonts w:asciiTheme="majorBidi" w:hAnsiTheme="majorBidi" w:cstheme="majorBidi"/>
+          <w:sz w:val="40"/>
+          <w:szCs w:val="40"/>
+        </w:rPr>
+        <w:t>Dargham</w:t>
+      </w:r>
+      <w:proofErr w:type="spellEnd"/>
+      <w:r>
+        <w:rPr>
+          <w:rFonts w:asciiTheme="majorBidi" w:hAnsiTheme="majorBidi" w:cstheme="majorBidi"/>
+          <w:sz w:val="40"/>
+          <w:szCs w:val="40"/>
+        </w:rPr>
+        <w:t xml:space="preserve"> 243184</w:t>
       </w:r>
     </w:p>
     <w:p>
@@ -204,6 +240,14 @@
         </w:rPr>
         <w:t>Perla Saikaly</w:t>
       </w:r>
+      <w:r>
+        <w:rPr>
+          <w:rFonts w:asciiTheme="majorBidi" w:hAnsiTheme="majorBidi" w:cstheme="majorBidi"/>
+          <w:sz w:val="40"/>
+          <w:szCs w:val="40"/>
+        </w:rPr>
+        <w:t xml:space="preserve"> 243228</w:t>
+      </w:r>
     </w:p>
     <w:p>
       <w:pPr>
@@ -221,7 +265,35 @@
           <w:sz w:val="40"/>
           <w:szCs w:val="40"/>
         </w:rPr>
-        <w:t>Rim Kfoury</w:t>
+        <w:t xml:space="preserve">Rim </w:t>
+      </w:r>
+      <w:proofErr w:type="spellStart"/>
+      <w:r>
+        <w:rPr>
+          <w:rFonts w:asciiTheme="majorBidi" w:hAnsiTheme="majorBidi" w:cstheme="majorBidi"/>
+          <w:sz w:val="40"/>
+          <w:szCs w:val="40"/>
+        </w:rPr>
+        <w:t>Kfoury</w:t>
+      </w:r>
+      <w:proofErr w:type="spellEnd"/>
+      <w:r>
+        <w:rPr>
+          <w:rFonts w:asciiTheme="majorBidi" w:hAnsiTheme="majorBidi" w:cstheme="majorBidi"/>
+          <w:sz w:val="40"/>
+          <w:szCs w:val="40"/>
+        </w:rPr>
+        <w:t xml:space="preserve"> 2434</w:t>
+      </w:r>
+      <w:bookmarkStart w:id="0" w:name="_GoBack"/>
+      <w:bookmarkEnd w:id="0"/>
+      <w:r>
+        <w:rPr>
+          <w:rFonts w:asciiTheme="majorBidi" w:hAnsiTheme="majorBidi" w:cstheme="majorBidi"/>
+          <w:sz w:val="40"/>
+          <w:szCs w:val="40"/>
+        </w:rPr>
+        <w:t>92</w:t>
       </w:r>
     </w:p>
     <w:p>
@@ -1475,7 +1547,7 @@
           <w:u w:val="single"/>
         </w:rPr>
       </w:pPr>
-      <w:bookmarkStart w:id="0" w:name="_Toc154216596"/>
+      <w:bookmarkStart w:id="1" w:name="_Toc154216596"/>
       <w:r>
         <w:rPr>
           <w:rFonts w:asciiTheme="majorBidi" w:hAnsiTheme="majorBidi"/>
@@ -1489,7 +1561,7 @@
         <w:lastRenderedPageBreak/>
         <w:t>Section 1: Enron Dataset</w:t>
       </w:r>
-      <w:bookmarkEnd w:id="0"/>
+      <w:bookmarkEnd w:id="1"/>
     </w:p>
     <w:p>
       <w:pPr>
@@ -1552,7 +1624,7 @@
           <w:szCs w:val="32"/>
         </w:rPr>
       </w:pPr>
-      <w:bookmarkStart w:id="1" w:name="_Toc154216597"/>
+      <w:bookmarkStart w:id="2" w:name="_Toc154216597"/>
       <w:r>
         <w:rPr>
           <w:rFonts w:asciiTheme="majorBidi" w:hAnsiTheme="majorBidi"/>
@@ -1562,7 +1634,7 @@
         </w:rPr>
         <w:t>1.1 Understanding the Enron Dataset</w:t>
       </w:r>
-      <w:bookmarkEnd w:id="1"/>
+      <w:bookmarkEnd w:id="2"/>
     </w:p>
     <w:p>
       <w:pPr>
@@ -1606,7 +1678,7 @@
           <w:szCs w:val="32"/>
         </w:rPr>
       </w:pPr>
-      <w:bookmarkStart w:id="2" w:name="_Toc154216598"/>
+      <w:bookmarkStart w:id="3" w:name="_Toc154216598"/>
       <w:r>
         <w:rPr>
           <w:rFonts w:asciiTheme="majorBidi" w:hAnsiTheme="majorBidi"/>
@@ -1625,7 +1697,7 @@
         </w:rPr>
         <w:t>Dataset in Graph Theory</w:t>
       </w:r>
-      <w:bookmarkEnd w:id="2"/>
+      <w:bookmarkEnd w:id="3"/>
       <w:r>
         <w:rPr>
           <w:rFonts w:asciiTheme="majorBidi" w:hAnsiTheme="majorBidi"/>
@@ -1670,7 +1742,7 @@
           <w:u w:val="single"/>
         </w:rPr>
       </w:pPr>
-      <w:bookmarkStart w:id="3" w:name="_Toc154216599"/>
+      <w:bookmarkStart w:id="4" w:name="_Toc154216599"/>
       <w:r>
         <w:rPr>
           <w:rFonts w:asciiTheme="majorBidi" w:hAnsiTheme="majorBidi"/>
@@ -1696,7 +1768,7 @@
         </w:rPr>
         <w:t>Neo4j</w:t>
       </w:r>
-      <w:bookmarkEnd w:id="3"/>
+      <w:bookmarkEnd w:id="4"/>
     </w:p>
     <w:p>
       <w:pPr>
@@ -1756,7 +1828,7 @@
         </w:rPr>
         <w:t xml:space="preserve"> explore email relationships, identify patterns, and uncover insights into communication structures within Enron.</w:t>
       </w:r>
-      <w:bookmarkStart w:id="4" w:name="_Toc154216600"/>
+      <w:bookmarkStart w:id="5" w:name="_Toc154216600"/>
     </w:p>
     <w:p>
       <w:pPr>
@@ -1785,7 +1857,7 @@
         </w:rPr>
         <w:t>Section 3: Handling the Enron dataset</w:t>
       </w:r>
-      <w:bookmarkEnd w:id="4"/>
+      <w:bookmarkEnd w:id="5"/>
     </w:p>
     <w:p>
       <w:pPr>
@@ -1875,15 +1947,6 @@
         </w:rPr>
         <w:t xml:space="preserve"> </w:t>
       </w:r>
-      <w:r>
-        <w:rPr>
-          <w:rFonts w:ascii="Consolas" w:eastAsia="Times New Roman" w:hAnsi="Consolas" w:cs="Times New Roman"/>
-          <w:color w:val="D4D4D4"/>
-          <w:sz w:val="21"/>
-          <w:szCs w:val="21"/>
-        </w:rPr>
-        <w:t xml:space="preserve">data = </w:t>
-      </w:r>
       <w:proofErr w:type="gramStart"/>
       <w:r>
         <w:rPr>
@@ -1892,7 +1955,7 @@
           <w:sz w:val="21"/>
           <w:szCs w:val="21"/>
         </w:rPr>
-        <w:t>pd.read</w:t>
+        <w:t>data</w:t>
       </w:r>
       <w:proofErr w:type="gramEnd"/>
       <w:r>
@@ -1902,7 +1965,27 @@
           <w:sz w:val="21"/>
           <w:szCs w:val="21"/>
         </w:rPr>
-        <w:t>_csv(</w:t>
+        <w:t xml:space="preserve"> = </w:t>
+      </w:r>
+      <w:proofErr w:type="spellStart"/>
+      <w:r>
+        <w:rPr>
+          <w:rFonts w:ascii="Consolas" w:eastAsia="Times New Roman" w:hAnsi="Consolas" w:cs="Times New Roman"/>
+          <w:color w:val="D4D4D4"/>
+          <w:sz w:val="21"/>
+          <w:szCs w:val="21"/>
+        </w:rPr>
+        <w:t>pd.read_csv</w:t>
+      </w:r>
+      <w:proofErr w:type="spellEnd"/>
+      <w:r>
+        <w:rPr>
+          <w:rFonts w:ascii="Consolas" w:eastAsia="Times New Roman" w:hAnsi="Consolas" w:cs="Times New Roman"/>
+          <w:color w:val="D4D4D4"/>
+          <w:sz w:val="21"/>
+          <w:szCs w:val="21"/>
+        </w:rPr>
+        <w:t>(</w:t>
       </w:r>
       <w:proofErr w:type="spellStart"/>
       <w:r>
@@ -1984,6 +2067,7 @@
         </w:rPr>
         <w:t xml:space="preserve"> </w:t>
       </w:r>
+      <w:proofErr w:type="gramStart"/>
       <w:r>
         <w:rPr>
           <w:rFonts w:ascii="Consolas" w:eastAsia="Times New Roman" w:hAnsi="Consolas" w:cs="Times New Roman"/>
@@ -1993,6 +2077,7 @@
         </w:rPr>
         <w:t>data[</w:t>
       </w:r>
+      <w:proofErr w:type="gramEnd"/>
       <w:r>
         <w:rPr>
           <w:rFonts w:ascii="Consolas" w:eastAsia="Times New Roman" w:hAnsi="Consolas" w:cs="Times New Roman"/>
@@ -2012,7 +2097,6 @@
         <w:t xml:space="preserve">] = </w:t>
       </w:r>
       <w:proofErr w:type="spellStart"/>
-      <w:proofErr w:type="gramStart"/>
       <w:r>
         <w:rPr>
           <w:rFonts w:ascii="Consolas" w:eastAsia="Times New Roman" w:hAnsi="Consolas" w:cs="Times New Roman"/>
@@ -2023,7 +2107,6 @@
         <w:t>data.index</w:t>
       </w:r>
       <w:proofErr w:type="spellEnd"/>
-      <w:proofErr w:type="gramEnd"/>
     </w:p>
     <w:p>
       <w:pPr>
@@ -2372,71 +2455,71 @@
         </w:rPr>
         <w:t xml:space="preserve">        </w:t>
       </w:r>
+      <w:r>
+        <w:rPr>
+          <w:rFonts w:ascii="Consolas" w:eastAsia="Times New Roman" w:hAnsi="Consolas" w:cs="Times New Roman"/>
+          <w:color w:val="569CD6"/>
+          <w:sz w:val="21"/>
+          <w:szCs w:val="21"/>
+          <w:lang w:val="fr-FR"/>
+        </w:rPr>
+        <w:t>lambda</w:t>
+      </w:r>
+      <w:r>
+        <w:rPr>
+          <w:rFonts w:ascii="Consolas" w:eastAsia="Times New Roman" w:hAnsi="Consolas" w:cs="Times New Roman"/>
+          <w:color w:val="D4D4D4"/>
+          <w:sz w:val="21"/>
+          <w:szCs w:val="21"/>
+          <w:lang w:val="fr-FR"/>
+        </w:rPr>
+        <w:t xml:space="preserve"> </w:t>
+      </w:r>
+      <w:r>
+        <w:rPr>
+          <w:rFonts w:ascii="Consolas" w:eastAsia="Times New Roman" w:hAnsi="Consolas" w:cs="Times New Roman"/>
+          <w:color w:val="9CDCFE"/>
+          <w:sz w:val="21"/>
+          <w:szCs w:val="21"/>
+          <w:lang w:val="fr-FR"/>
+        </w:rPr>
+        <w:t>email</w:t>
+      </w:r>
+      <w:r>
+        <w:rPr>
+          <w:rFonts w:ascii="Consolas" w:eastAsia="Times New Roman" w:hAnsi="Consolas" w:cs="Times New Roman"/>
+          <w:color w:val="D4D4D4"/>
+          <w:sz w:val="21"/>
+          <w:szCs w:val="21"/>
+          <w:lang w:val="fr-FR"/>
+        </w:rPr>
+        <w:t xml:space="preserve">: </w:t>
+      </w:r>
+      <w:proofErr w:type="spellStart"/>
       <w:proofErr w:type="gramStart"/>
       <w:r>
         <w:rPr>
           <w:rFonts w:ascii="Consolas" w:eastAsia="Times New Roman" w:hAnsi="Consolas" w:cs="Times New Roman"/>
-          <w:color w:val="569CD6"/>
+          <w:color w:val="D4D4D4"/>
           <w:sz w:val="21"/>
           <w:szCs w:val="21"/>
           <w:lang w:val="fr-FR"/>
         </w:rPr>
-        <w:t>lambda</w:t>
-      </w:r>
+        <w:t>pd.Series</w:t>
+      </w:r>
+      <w:proofErr w:type="spellEnd"/>
+      <w:r>
+        <w:rPr>
+          <w:rFonts w:ascii="Consolas" w:eastAsia="Times New Roman" w:hAnsi="Consolas" w:cs="Times New Roman"/>
+          <w:color w:val="D4D4D4"/>
+          <w:sz w:val="21"/>
+          <w:szCs w:val="21"/>
+          <w:lang w:val="fr-FR"/>
+        </w:rPr>
+        <w:t>(</w:t>
+      </w:r>
+      <w:proofErr w:type="spellStart"/>
       <w:proofErr w:type="gramEnd"/>
-      <w:r>
-        <w:rPr>
-          <w:rFonts w:ascii="Consolas" w:eastAsia="Times New Roman" w:hAnsi="Consolas" w:cs="Times New Roman"/>
-          <w:color w:val="D4D4D4"/>
-          <w:sz w:val="21"/>
-          <w:szCs w:val="21"/>
-          <w:lang w:val="fr-FR"/>
-        </w:rPr>
-        <w:t xml:space="preserve"> </w:t>
-      </w:r>
-      <w:r>
-        <w:rPr>
-          <w:rFonts w:ascii="Consolas" w:eastAsia="Times New Roman" w:hAnsi="Consolas" w:cs="Times New Roman"/>
-          <w:color w:val="9CDCFE"/>
-          <w:sz w:val="21"/>
-          <w:szCs w:val="21"/>
-          <w:lang w:val="fr-FR"/>
-        </w:rPr>
-        <w:t>email</w:t>
-      </w:r>
-      <w:r>
-        <w:rPr>
-          <w:rFonts w:ascii="Consolas" w:eastAsia="Times New Roman" w:hAnsi="Consolas" w:cs="Times New Roman"/>
-          <w:color w:val="D4D4D4"/>
-          <w:sz w:val="21"/>
-          <w:szCs w:val="21"/>
-          <w:lang w:val="fr-FR"/>
-        </w:rPr>
-        <w:t xml:space="preserve">: </w:t>
-      </w:r>
-      <w:proofErr w:type="spellStart"/>
-      <w:r>
-        <w:rPr>
-          <w:rFonts w:ascii="Consolas" w:eastAsia="Times New Roman" w:hAnsi="Consolas" w:cs="Times New Roman"/>
-          <w:color w:val="D4D4D4"/>
-          <w:sz w:val="21"/>
-          <w:szCs w:val="21"/>
-          <w:lang w:val="fr-FR"/>
-        </w:rPr>
-        <w:t>pd.Series</w:t>
-      </w:r>
-      <w:proofErr w:type="spellEnd"/>
-      <w:r>
-        <w:rPr>
-          <w:rFonts w:ascii="Consolas" w:eastAsia="Times New Roman" w:hAnsi="Consolas" w:cs="Times New Roman"/>
-          <w:color w:val="D4D4D4"/>
-          <w:sz w:val="21"/>
-          <w:szCs w:val="21"/>
-          <w:lang w:val="fr-FR"/>
-        </w:rPr>
-        <w:t>(</w:t>
-      </w:r>
-      <w:proofErr w:type="spellStart"/>
       <w:r>
         <w:rPr>
           <w:rFonts w:ascii="Consolas" w:eastAsia="Times New Roman" w:hAnsi="Consolas" w:cs="Times New Roman"/>
@@ -2597,16 +2680,16 @@
         <w:t>data.drop</w:t>
       </w:r>
       <w:proofErr w:type="spellEnd"/>
+      <w:r>
+        <w:rPr>
+          <w:rFonts w:ascii="Consolas" w:eastAsia="Times New Roman" w:hAnsi="Consolas" w:cs="Times New Roman"/>
+          <w:color w:val="D4D4D4"/>
+          <w:sz w:val="21"/>
+          <w:szCs w:val="21"/>
+        </w:rPr>
+        <w:t>(</w:t>
+      </w:r>
       <w:proofErr w:type="gramEnd"/>
-      <w:r>
-        <w:rPr>
-          <w:rFonts w:ascii="Consolas" w:eastAsia="Times New Roman" w:hAnsi="Consolas" w:cs="Times New Roman"/>
-          <w:color w:val="D4D4D4"/>
-          <w:sz w:val="21"/>
-          <w:szCs w:val="21"/>
-        </w:rPr>
-        <w:t>(</w:t>
-      </w:r>
       <w:r>
         <w:rPr>
           <w:rFonts w:ascii="Consolas" w:eastAsia="Times New Roman" w:hAnsi="Consolas" w:cs="Times New Roman"/>
@@ -2714,8 +2797,19 @@
           <w:sz w:val="21"/>
           <w:szCs w:val="21"/>
         </w:rPr>
-        <w:t>    data[</w:t>
-      </w:r>
+        <w:t xml:space="preserve">    </w:t>
+      </w:r>
+      <w:proofErr w:type="gramStart"/>
+      <w:r>
+        <w:rPr>
+          <w:rFonts w:ascii="Consolas" w:eastAsia="Times New Roman" w:hAnsi="Consolas" w:cs="Times New Roman"/>
+          <w:color w:val="D4D4D4"/>
+          <w:sz w:val="21"/>
+          <w:szCs w:val="21"/>
+        </w:rPr>
+        <w:t>data[</w:t>
+      </w:r>
+      <w:proofErr w:type="gramEnd"/>
       <w:r>
         <w:rPr>
           <w:rFonts w:ascii="Consolas" w:eastAsia="Times New Roman" w:hAnsi="Consolas" w:cs="Times New Roman"/>
@@ -2743,25 +2837,14 @@
         </w:rPr>
         <w:t>'sender'</w:t>
       </w:r>
-      <w:proofErr w:type="gramStart"/>
-      <w:r>
-        <w:rPr>
-          <w:rFonts w:ascii="Consolas" w:eastAsia="Times New Roman" w:hAnsi="Consolas" w:cs="Times New Roman"/>
-          <w:color w:val="D4D4D4"/>
-          <w:sz w:val="21"/>
-          <w:szCs w:val="21"/>
-        </w:rPr>
-        <w:t>].apply</w:t>
-      </w:r>
-      <w:proofErr w:type="gramEnd"/>
-      <w:r>
-        <w:rPr>
-          <w:rFonts w:ascii="Consolas" w:eastAsia="Times New Roman" w:hAnsi="Consolas" w:cs="Times New Roman"/>
-          <w:color w:val="D4D4D4"/>
-          <w:sz w:val="21"/>
-          <w:szCs w:val="21"/>
-        </w:rPr>
-        <w:t>(</w:t>
+      <w:r>
+        <w:rPr>
+          <w:rFonts w:ascii="Consolas" w:eastAsia="Times New Roman" w:hAnsi="Consolas" w:cs="Times New Roman"/>
+          <w:color w:val="D4D4D4"/>
+          <w:sz w:val="21"/>
+          <w:szCs w:val="21"/>
+        </w:rPr>
+        <w:t>].apply(</w:t>
       </w:r>
       <w:proofErr w:type="spellStart"/>
       <w:r>
@@ -2803,8 +2886,19 @@
           <w:sz w:val="21"/>
           <w:szCs w:val="21"/>
         </w:rPr>
-        <w:t>    data[</w:t>
-      </w:r>
+        <w:t xml:space="preserve">    </w:t>
+      </w:r>
+      <w:proofErr w:type="gramStart"/>
+      <w:r>
+        <w:rPr>
+          <w:rFonts w:ascii="Consolas" w:eastAsia="Times New Roman" w:hAnsi="Consolas" w:cs="Times New Roman"/>
+          <w:color w:val="D4D4D4"/>
+          <w:sz w:val="21"/>
+          <w:szCs w:val="21"/>
+        </w:rPr>
+        <w:t>data[</w:t>
+      </w:r>
+      <w:proofErr w:type="gramEnd"/>
       <w:r>
         <w:rPr>
           <w:rFonts w:ascii="Consolas" w:eastAsia="Times New Roman" w:hAnsi="Consolas" w:cs="Times New Roman"/>
@@ -2832,25 +2926,14 @@
         </w:rPr>
         <w:t>'recipient'</w:t>
       </w:r>
-      <w:proofErr w:type="gramStart"/>
-      <w:r>
-        <w:rPr>
-          <w:rFonts w:ascii="Consolas" w:eastAsia="Times New Roman" w:hAnsi="Consolas" w:cs="Times New Roman"/>
-          <w:color w:val="D4D4D4"/>
-          <w:sz w:val="21"/>
-          <w:szCs w:val="21"/>
-        </w:rPr>
-        <w:t>].apply</w:t>
-      </w:r>
-      <w:proofErr w:type="gramEnd"/>
-      <w:r>
-        <w:rPr>
-          <w:rFonts w:ascii="Consolas" w:eastAsia="Times New Roman" w:hAnsi="Consolas" w:cs="Times New Roman"/>
-          <w:color w:val="D4D4D4"/>
-          <w:sz w:val="21"/>
-          <w:szCs w:val="21"/>
-        </w:rPr>
-        <w:t>(</w:t>
+      <w:r>
+        <w:rPr>
+          <w:rFonts w:ascii="Consolas" w:eastAsia="Times New Roman" w:hAnsi="Consolas" w:cs="Times New Roman"/>
+          <w:color w:val="D4D4D4"/>
+          <w:sz w:val="21"/>
+          <w:szCs w:val="21"/>
+        </w:rPr>
+        <w:t>].apply(</w:t>
       </w:r>
       <w:proofErr w:type="spellStart"/>
       <w:r>
@@ -2892,8 +2975,19 @@
           <w:sz w:val="21"/>
           <w:szCs w:val="21"/>
         </w:rPr>
-        <w:t>    data[</w:t>
-      </w:r>
+        <w:t xml:space="preserve">    </w:t>
+      </w:r>
+      <w:proofErr w:type="gramStart"/>
+      <w:r>
+        <w:rPr>
+          <w:rFonts w:ascii="Consolas" w:eastAsia="Times New Roman" w:hAnsi="Consolas" w:cs="Times New Roman"/>
+          <w:color w:val="D4D4D4"/>
+          <w:sz w:val="21"/>
+          <w:szCs w:val="21"/>
+        </w:rPr>
+        <w:t>data[</w:t>
+      </w:r>
+      <w:proofErr w:type="gramEnd"/>
       <w:r>
         <w:rPr>
           <w:rFonts w:ascii="Consolas" w:eastAsia="Times New Roman" w:hAnsi="Consolas" w:cs="Times New Roman"/>
@@ -2921,25 +3015,14 @@
         </w:rPr>
         <w:t>'cc'</w:t>
       </w:r>
-      <w:proofErr w:type="gramStart"/>
-      <w:r>
-        <w:rPr>
-          <w:rFonts w:ascii="Consolas" w:eastAsia="Times New Roman" w:hAnsi="Consolas" w:cs="Times New Roman"/>
-          <w:color w:val="D4D4D4"/>
-          <w:sz w:val="21"/>
-          <w:szCs w:val="21"/>
-        </w:rPr>
-        <w:t>].apply</w:t>
-      </w:r>
-      <w:proofErr w:type="gramEnd"/>
-      <w:r>
-        <w:rPr>
-          <w:rFonts w:ascii="Consolas" w:eastAsia="Times New Roman" w:hAnsi="Consolas" w:cs="Times New Roman"/>
-          <w:color w:val="D4D4D4"/>
-          <w:sz w:val="21"/>
-          <w:szCs w:val="21"/>
-        </w:rPr>
-        <w:t>(</w:t>
+      <w:r>
+        <w:rPr>
+          <w:rFonts w:ascii="Consolas" w:eastAsia="Times New Roman" w:hAnsi="Consolas" w:cs="Times New Roman"/>
+          <w:color w:val="D4D4D4"/>
+          <w:sz w:val="21"/>
+          <w:szCs w:val="21"/>
+        </w:rPr>
+        <w:t>].apply(</w:t>
       </w:r>
       <w:proofErr w:type="spellStart"/>
       <w:r>
@@ -2981,7 +3064,27 @@
           <w:sz w:val="21"/>
           <w:szCs w:val="21"/>
         </w:rPr>
-        <w:t>    data = data[data[</w:t>
+        <w:t xml:space="preserve">    </w:t>
+      </w:r>
+      <w:proofErr w:type="gramStart"/>
+      <w:r>
+        <w:rPr>
+          <w:rFonts w:ascii="Consolas" w:eastAsia="Times New Roman" w:hAnsi="Consolas" w:cs="Times New Roman"/>
+          <w:color w:val="D4D4D4"/>
+          <w:sz w:val="21"/>
+          <w:szCs w:val="21"/>
+        </w:rPr>
+        <w:t>data</w:t>
+      </w:r>
+      <w:proofErr w:type="gramEnd"/>
+      <w:r>
+        <w:rPr>
+          <w:rFonts w:ascii="Consolas" w:eastAsia="Times New Roman" w:hAnsi="Consolas" w:cs="Times New Roman"/>
+          <w:color w:val="D4D4D4"/>
+          <w:sz w:val="21"/>
+          <w:szCs w:val="21"/>
+        </w:rPr>
+        <w:t xml:space="preserve"> = data[data[</w:t>
       </w:r>
       <w:r>
         <w:rPr>
@@ -2992,25 +3095,14 @@
         </w:rPr>
         <w:t>'recipient'</w:t>
       </w:r>
-      <w:proofErr w:type="gramStart"/>
-      <w:r>
-        <w:rPr>
-          <w:rFonts w:ascii="Consolas" w:eastAsia="Times New Roman" w:hAnsi="Consolas" w:cs="Times New Roman"/>
-          <w:color w:val="D4D4D4"/>
-          <w:sz w:val="21"/>
-          <w:szCs w:val="21"/>
-        </w:rPr>
-        <w:t>] !</w:t>
-      </w:r>
-      <w:proofErr w:type="gramEnd"/>
-      <w:r>
-        <w:rPr>
-          <w:rFonts w:ascii="Consolas" w:eastAsia="Times New Roman" w:hAnsi="Consolas" w:cs="Times New Roman"/>
-          <w:color w:val="D4D4D4"/>
-          <w:sz w:val="21"/>
-          <w:szCs w:val="21"/>
-        </w:rPr>
-        <w:t xml:space="preserve">= </w:t>
+      <w:r>
+        <w:rPr>
+          <w:rFonts w:ascii="Consolas" w:eastAsia="Times New Roman" w:hAnsi="Consolas" w:cs="Times New Roman"/>
+          <w:color w:val="D4D4D4"/>
+          <w:sz w:val="21"/>
+          <w:szCs w:val="21"/>
+        </w:rPr>
+        <w:t xml:space="preserve">] != </w:t>
       </w:r>
       <w:r>
         <w:rPr>
@@ -3063,7 +3155,27 @@
           <w:sz w:val="21"/>
           <w:szCs w:val="21"/>
         </w:rPr>
-        <w:t>    data = data[data[</w:t>
+        <w:t xml:space="preserve">    </w:t>
+      </w:r>
+      <w:proofErr w:type="gramStart"/>
+      <w:r>
+        <w:rPr>
+          <w:rFonts w:ascii="Consolas" w:eastAsia="Times New Roman" w:hAnsi="Consolas" w:cs="Times New Roman"/>
+          <w:color w:val="D4D4D4"/>
+          <w:sz w:val="21"/>
+          <w:szCs w:val="21"/>
+        </w:rPr>
+        <w:t>data</w:t>
+      </w:r>
+      <w:proofErr w:type="gramEnd"/>
+      <w:r>
+        <w:rPr>
+          <w:rFonts w:ascii="Consolas" w:eastAsia="Times New Roman" w:hAnsi="Consolas" w:cs="Times New Roman"/>
+          <w:color w:val="D4D4D4"/>
+          <w:sz w:val="21"/>
+          <w:szCs w:val="21"/>
+        </w:rPr>
+        <w:t xml:space="preserve"> = data[data[</w:t>
       </w:r>
       <w:r>
         <w:rPr>
@@ -3084,7 +3196,6 @@
         <w:t>].</w:t>
       </w:r>
       <w:proofErr w:type="spellStart"/>
-      <w:proofErr w:type="gramStart"/>
       <w:r>
         <w:rPr>
           <w:rFonts w:ascii="Consolas" w:eastAsia="Times New Roman" w:hAnsi="Consolas" w:cs="Times New Roman"/>
@@ -3095,7 +3206,6 @@
         <w:t>str.contains</w:t>
       </w:r>
       <w:proofErr w:type="spellEnd"/>
-      <w:proofErr w:type="gramEnd"/>
       <w:r>
         <w:rPr>
           <w:rFonts w:ascii="Consolas" w:eastAsia="Times New Roman" w:hAnsi="Consolas" w:cs="Times New Roman"/>
@@ -3531,6 +3641,7 @@
           <w:szCs w:val="21"/>
         </w:rPr>
       </w:pPr>
+      <w:proofErr w:type="gramStart"/>
       <w:r>
         <w:rPr>
           <w:rFonts w:ascii="Consolas" w:eastAsia="Times New Roman" w:hAnsi="Consolas" w:cs="Times New Roman"/>
@@ -3540,6 +3651,7 @@
         </w:rPr>
         <w:t>def</w:t>
       </w:r>
+      <w:proofErr w:type="gramEnd"/>
       <w:r>
         <w:rPr>
           <w:rFonts w:ascii="Consolas" w:eastAsia="Times New Roman" w:hAnsi="Consolas" w:cs="Times New Roman"/>
@@ -3556,36 +3668,16 @@
           <w:sz w:val="21"/>
           <w:szCs w:val="21"/>
         </w:rPr>
-        <w:t>connect_to_n4</w:t>
-      </w:r>
-      <w:proofErr w:type="gramStart"/>
-      <w:r>
-        <w:rPr>
-          <w:rFonts w:ascii="Consolas" w:eastAsia="Times New Roman" w:hAnsi="Consolas" w:cs="Times New Roman"/>
-          <w:color w:val="DCDCAA"/>
-          <w:sz w:val="21"/>
-          <w:szCs w:val="21"/>
-        </w:rPr>
-        <w:t>j</w:t>
-      </w:r>
-      <w:r>
-        <w:rPr>
-          <w:rFonts w:ascii="Consolas" w:eastAsia="Times New Roman" w:hAnsi="Consolas" w:cs="Times New Roman"/>
-          <w:color w:val="D4D4D4"/>
-          <w:sz w:val="21"/>
-          <w:szCs w:val="21"/>
-        </w:rPr>
-        <w:t>(</w:t>
-      </w:r>
-      <w:proofErr w:type="gramEnd"/>
-      <w:r>
-        <w:rPr>
-          <w:rFonts w:ascii="Consolas" w:eastAsia="Times New Roman" w:hAnsi="Consolas" w:cs="Times New Roman"/>
-          <w:color w:val="D4D4D4"/>
-          <w:sz w:val="21"/>
-          <w:szCs w:val="21"/>
-        </w:rPr>
-        <w:t>):</w:t>
+        <w:t>connect_to_n4j</w:t>
+      </w:r>
+      <w:r>
+        <w:rPr>
+          <w:rFonts w:ascii="Consolas" w:eastAsia="Times New Roman" w:hAnsi="Consolas" w:cs="Times New Roman"/>
+          <w:color w:val="D4D4D4"/>
+          <w:sz w:val="21"/>
+          <w:szCs w:val="21"/>
+        </w:rPr>
+        <w:t>():</w:t>
       </w:r>
     </w:p>
     <w:p>
@@ -3607,8 +3699,19 @@
           <w:sz w:val="21"/>
           <w:szCs w:val="21"/>
         </w:rPr>
-        <w:t>    db.set_connection(</w:t>
-      </w:r>
+        <w:t>    db.set_</w:t>
+      </w:r>
+      <w:proofErr w:type="gramStart"/>
+      <w:r>
+        <w:rPr>
+          <w:rFonts w:ascii="Consolas" w:eastAsia="Times New Roman" w:hAnsi="Consolas" w:cs="Times New Roman"/>
+          <w:color w:val="D4D4D4"/>
+          <w:sz w:val="21"/>
+          <w:szCs w:val="21"/>
+        </w:rPr>
+        <w:t>connection(</w:t>
+      </w:r>
+      <w:proofErr w:type="gramEnd"/>
       <w:r>
         <w:rPr>
           <w:rFonts w:ascii="Consolas" w:eastAsia="Times New Roman" w:hAnsi="Consolas" w:cs="Times New Roman"/>
@@ -3636,25 +3739,14 @@
         </w:rPr>
         <w:t>{</w:t>
       </w:r>
-      <w:proofErr w:type="gramStart"/>
-      <w:r>
-        <w:rPr>
-          <w:rFonts w:ascii="Consolas" w:eastAsia="Times New Roman" w:hAnsi="Consolas" w:cs="Times New Roman"/>
-          <w:color w:val="D4D4D4"/>
-          <w:sz w:val="21"/>
-          <w:szCs w:val="21"/>
-        </w:rPr>
-        <w:t>config.DATABASE</w:t>
-      </w:r>
-      <w:proofErr w:type="gramEnd"/>
-      <w:r>
-        <w:rPr>
-          <w:rFonts w:ascii="Consolas" w:eastAsia="Times New Roman" w:hAnsi="Consolas" w:cs="Times New Roman"/>
-          <w:color w:val="D4D4D4"/>
-          <w:sz w:val="21"/>
-          <w:szCs w:val="21"/>
-        </w:rPr>
-        <w:t>_URL</w:t>
+      <w:r>
+        <w:rPr>
+          <w:rFonts w:ascii="Consolas" w:eastAsia="Times New Roman" w:hAnsi="Consolas" w:cs="Times New Roman"/>
+          <w:color w:val="D4D4D4"/>
+          <w:sz w:val="21"/>
+          <w:szCs w:val="21"/>
+        </w:rPr>
+        <w:t>config.DATABASE_URL</w:t>
       </w:r>
       <w:r>
         <w:rPr>
@@ -3885,7 +3977,25 @@
           <w:sz w:val="28"/>
           <w:szCs w:val="28"/>
         </w:rPr>
-        <w:t xml:space="preserve"> import config, </w:t>
+        <w:t xml:space="preserve"> import </w:t>
+      </w:r>
+      <w:proofErr w:type="spellStart"/>
+      <w:r>
+        <w:rPr>
+          <w:rFonts w:asciiTheme="majorBidi" w:hAnsiTheme="majorBidi" w:cstheme="majorBidi"/>
+          <w:sz w:val="28"/>
+          <w:szCs w:val="28"/>
+        </w:rPr>
+        <w:t>config</w:t>
+      </w:r>
+      <w:proofErr w:type="spellEnd"/>
+      <w:r>
+        <w:rPr>
+          <w:rFonts w:asciiTheme="majorBidi" w:hAnsiTheme="majorBidi" w:cstheme="majorBidi"/>
+          <w:sz w:val="28"/>
+          <w:szCs w:val="28"/>
+        </w:rPr>
+        <w:t xml:space="preserve">, </w:t>
       </w:r>
       <w:proofErr w:type="spellStart"/>
       <w:r>
@@ -5358,7 +5468,27 @@
           <w:sz w:val="21"/>
           <w:szCs w:val="21"/>
         </w:rPr>
-        <w:t xml:space="preserve">            emp = </w:t>
+        <w:t xml:space="preserve">            </w:t>
+      </w:r>
+      <w:proofErr w:type="spellStart"/>
+      <w:r>
+        <w:rPr>
+          <w:rFonts w:ascii="Consolas" w:eastAsia="Times New Roman" w:hAnsi="Consolas" w:cs="Times New Roman"/>
+          <w:color w:val="D4D4D4"/>
+          <w:sz w:val="21"/>
+          <w:szCs w:val="21"/>
+        </w:rPr>
+        <w:t>emp</w:t>
+      </w:r>
+      <w:proofErr w:type="spellEnd"/>
+      <w:r>
+        <w:rPr>
+          <w:rFonts w:ascii="Consolas" w:eastAsia="Times New Roman" w:hAnsi="Consolas" w:cs="Times New Roman"/>
+          <w:color w:val="D4D4D4"/>
+          <w:sz w:val="21"/>
+          <w:szCs w:val="21"/>
+        </w:rPr>
+        <w:t xml:space="preserve"> = </w:t>
       </w:r>
       <w:proofErr w:type="spellStart"/>
       <w:r>
@@ -5632,7 +5762,27 @@
           <w:sz w:val="21"/>
           <w:szCs w:val="21"/>
         </w:rPr>
-        <w:t>                emp = Employee(</w:t>
+        <w:t xml:space="preserve">                </w:t>
+      </w:r>
+      <w:proofErr w:type="spellStart"/>
+      <w:r>
+        <w:rPr>
+          <w:rFonts w:ascii="Consolas" w:eastAsia="Times New Roman" w:hAnsi="Consolas" w:cs="Times New Roman"/>
+          <w:color w:val="D4D4D4"/>
+          <w:sz w:val="21"/>
+          <w:szCs w:val="21"/>
+        </w:rPr>
+        <w:t>emp</w:t>
+      </w:r>
+      <w:proofErr w:type="spellEnd"/>
+      <w:r>
+        <w:rPr>
+          <w:rFonts w:ascii="Consolas" w:eastAsia="Times New Roman" w:hAnsi="Consolas" w:cs="Times New Roman"/>
+          <w:color w:val="D4D4D4"/>
+          <w:sz w:val="21"/>
+          <w:szCs w:val="21"/>
+        </w:rPr>
+        <w:t xml:space="preserve"> = Employee(</w:t>
       </w:r>
       <w:proofErr w:type="spellStart"/>
       <w:r>
@@ -6306,25 +6456,7 @@
           <w:sz w:val="28"/>
           <w:szCs w:val="28"/>
         </w:rPr>
-        <w:t xml:space="preserve"> </w:t>
-      </w:r>
-      <w:proofErr w:type="gramStart"/>
-      <w:r>
-        <w:rPr>
-          <w:rFonts w:asciiTheme="majorBidi" w:hAnsiTheme="majorBidi" w:cstheme="majorBidi"/>
-          <w:sz w:val="28"/>
-          <w:szCs w:val="28"/>
-        </w:rPr>
-        <w:t>We</w:t>
-      </w:r>
-      <w:proofErr w:type="gramEnd"/>
-      <w:r>
-        <w:rPr>
-          <w:rFonts w:asciiTheme="majorBidi" w:hAnsiTheme="majorBidi" w:cstheme="majorBidi"/>
-          <w:sz w:val="28"/>
-          <w:szCs w:val="28"/>
-        </w:rPr>
-        <w:t xml:space="preserve"> shifted and started working on queries to find relationships between data and figure what were the main reasons of Enron’s downfall and fraud. </w:t>
+        <w:t xml:space="preserve"> We shifted and started working on queries to find relationships between data and figure what were the main reasons of Enron’s downfall and fraud. </w:t>
       </w:r>
       <w:r>
         <w:rPr>
@@ -6445,7 +6577,7 @@
           <w:u w:val="single"/>
         </w:rPr>
       </w:pPr>
-      <w:bookmarkStart w:id="5" w:name="_Toc154216601"/>
+      <w:bookmarkStart w:id="6" w:name="_Toc154216601"/>
       <w:r>
         <w:rPr>
           <w:rFonts w:asciiTheme="majorBidi" w:hAnsiTheme="majorBidi"/>
@@ -6458,7 +6590,7 @@
         </w:rPr>
         <w:t>Section 4: Queries Used</w:t>
       </w:r>
-      <w:bookmarkEnd w:id="5"/>
+      <w:bookmarkEnd w:id="6"/>
     </w:p>
     <w:p>
       <w:pPr>
@@ -7105,7 +7237,25 @@
           <w:sz w:val="28"/>
           <w:szCs w:val="28"/>
         </w:rPr>
-        <w:t xml:space="preserve"> LOU Pai these emails were found sent by Rex Rogers:</w:t>
+        <w:t xml:space="preserve"> LOU </w:t>
+      </w:r>
+      <w:proofErr w:type="spellStart"/>
+      <w:r>
+        <w:rPr>
+          <w:rFonts w:asciiTheme="majorBidi" w:hAnsiTheme="majorBidi" w:cstheme="majorBidi"/>
+          <w:sz w:val="28"/>
+          <w:szCs w:val="28"/>
+        </w:rPr>
+        <w:t>Pai</w:t>
+      </w:r>
+      <w:proofErr w:type="spellEnd"/>
+      <w:r>
+        <w:rPr>
+          <w:rFonts w:asciiTheme="majorBidi" w:hAnsiTheme="majorBidi" w:cstheme="majorBidi"/>
+          <w:sz w:val="28"/>
+          <w:szCs w:val="28"/>
+        </w:rPr>
+        <w:t xml:space="preserve"> these emails were found sent by Rex Rogers:</w:t>
       </w:r>
     </w:p>
     <w:p>
@@ -8841,7 +8991,7 @@
           <w:u w:val="single"/>
         </w:rPr>
       </w:pPr>
-      <w:bookmarkStart w:id="6" w:name="_Toc154216602"/>
+      <w:bookmarkStart w:id="7" w:name="_Toc154216602"/>
       <w:r>
         <w:rPr>
           <w:rFonts w:asciiTheme="majorBidi" w:hAnsiTheme="majorBidi"/>
@@ -8854,7 +9004,7 @@
         </w:rPr>
         <w:t>Section 5: Conclusion</w:t>
       </w:r>
-      <w:bookmarkEnd w:id="6"/>
+      <w:bookmarkEnd w:id="7"/>
     </w:p>
     <w:p>
       <w:pPr>
@@ -9001,7 +9151,7 @@
           <w:u w:val="single"/>
         </w:rPr>
       </w:pPr>
-      <w:bookmarkStart w:id="7" w:name="_Toc154216603"/>
+      <w:bookmarkStart w:id="8" w:name="_Toc154216603"/>
       <w:r>
         <w:rPr>
           <w:rFonts w:asciiTheme="majorBidi" w:hAnsiTheme="majorBidi"/>
@@ -9015,7 +9165,7 @@
         <w:lastRenderedPageBreak/>
         <w:t>Section 6: References</w:t>
       </w:r>
-      <w:bookmarkEnd w:id="7"/>
+      <w:bookmarkEnd w:id="8"/>
     </w:p>
     <w:p>
       <w:pPr>
@@ -9488,7 +9638,7 @@
 </file>
 
 <file path=word/endnotes.xml><?xml version="1.0" encoding="utf-8"?>
-<w:endnotes xmlns:wpc="http://schemas.microsoft.com/office/word/2010/wordprocessingCanvas" xmlns:cx="http://schemas.microsoft.com/office/drawing/2014/chartex" xmlns:cx1="http://schemas.microsoft.com/office/drawing/2015/9/8/chartex" xmlns:cx2="http://schemas.microsoft.com/office/drawing/2015/10/21/chartex" xmlns:cx3="http://schemas.microsoft.com/office/drawing/2016/5/9/chartex" xmlns:cx4="http://schemas.microsoft.com/office/drawing/2016/5/10/chartex" xmlns:cx5="http://schemas.microsoft.com/office/drawing/2016/5/11/chartex" xmlns:cx6="http://schemas.microsoft.com/office/drawing/2016/5/12/chartex" xmlns:cx7="http://schemas.microsoft.com/office/drawing/2016/5/13/chartex" xmlns:cx8="http://schemas.microsoft.com/office/drawing/2016/5/14/chartex" xmlns:mc="http://schemas.openxmlformats.org/markup-compatibility/2006" xmlns:aink="http://schemas.microsoft.com/office/drawing/2016/ink" xmlns:am3d="http://schemas.microsoft.com/office/drawing/2017/model3d" xmlns:o="urn:schemas-microsoft-com:office:office" xmlns:r="http://schemas.openxmlformats.org/officeDocument/2006/relationships" xmlns:m="http://schemas.openxmlformats.org/officeDocument/2006/math" xmlns:v="urn:schemas-microsoft-com:vml" xmlns:wp14="http://schemas.microsoft.com/office/word/2010/wordprocessingDrawing" xmlns:wp="http://schemas.openxmlformats.org/drawingml/2006/wordprocessingDrawing" xmlns:w10="urn:schemas-microsoft-com:office:word" xmlns:w="http://schemas.openxmlformats.org/wordprocessingml/2006/main" xmlns:w14="http://schemas.microsoft.com/office/word/2010/wordml" xmlns:w15="http://schemas.microsoft.com/office/word/2012/wordml" xmlns:w16cex="http://schemas.microsoft.com/office/word/2018/wordml/cex" xmlns:w16cid="http://schemas.microsoft.com/office/word/2016/wordml/cid" xmlns:w16="http://schemas.microsoft.com/office/word/2018/wordml" xmlns:w16sdtdh="http://schemas.microsoft.com/office/word/2020/wordml/sdtdatahash" xmlns:w16se="http://schemas.microsoft.com/office/word/2015/wordml/symex" xmlns:wpg="http://schemas.microsoft.com/office/word/2010/wordprocessingGroup" xmlns:wpi="http://schemas.microsoft.com/office/word/2010/wordprocessingInk" xmlns:wne="http://schemas.microsoft.com/office/word/2006/wordml" xmlns:wps="http://schemas.microsoft.com/office/word/2010/wordprocessingShape" mc:Ignorable="w14 w15 w16se w16cid w16 w16cex w16sdtdh wp14">
+<w:endnotes xmlns:wpc="http://schemas.microsoft.com/office/word/2010/wordprocessingCanvas" xmlns:mc="http://schemas.openxmlformats.org/markup-compatibility/2006" xmlns:o="urn:schemas-microsoft-com:office:office" xmlns:r="http://schemas.openxmlformats.org/officeDocument/2006/relationships" xmlns:m="http://schemas.openxmlformats.org/officeDocument/2006/math" xmlns:v="urn:schemas-microsoft-com:vml" xmlns:wp14="http://schemas.microsoft.com/office/word/2010/wordprocessingDrawing" xmlns:wp="http://schemas.openxmlformats.org/drawingml/2006/wordprocessingDrawing" xmlns:w10="urn:schemas-microsoft-com:office:word" xmlns:w="http://schemas.openxmlformats.org/wordprocessingml/2006/main" xmlns:w14="http://schemas.microsoft.com/office/word/2010/wordml" xmlns:w15="http://schemas.microsoft.com/office/word/2012/wordml" xmlns:wpg="http://schemas.microsoft.com/office/word/2010/wordprocessingGroup" xmlns:wpi="http://schemas.microsoft.com/office/word/2010/wordprocessingInk" xmlns:wne="http://schemas.microsoft.com/office/word/2006/wordml" xmlns:wps="http://schemas.microsoft.com/office/word/2010/wordprocessingShape" mc:Ignorable="w14 w15 wp14">
   <w:endnote w:type="separator" w:id="-1">
     <w:p>
       <w:pPr>
@@ -9513,7 +9663,7 @@
 </file>
 
 <file path=word/footer1.xml><?xml version="1.0" encoding="utf-8"?>
-<w:ftr xmlns:wpc="http://schemas.microsoft.com/office/word/2010/wordprocessingCanvas" xmlns:cx="http://schemas.microsoft.com/office/drawing/2014/chartex" xmlns:cx1="http://schemas.microsoft.com/office/drawing/2015/9/8/chartex" xmlns:cx2="http://schemas.microsoft.com/office/drawing/2015/10/21/chartex" xmlns:cx3="http://schemas.microsoft.com/office/drawing/2016/5/9/chartex" xmlns:cx4="http://schemas.microsoft.com/office/drawing/2016/5/10/chartex" xmlns:cx5="http://schemas.microsoft.com/office/drawing/2016/5/11/chartex" xmlns:cx6="http://schemas.microsoft.com/office/drawing/2016/5/12/chartex" xmlns:cx7="http://schemas.microsoft.com/office/drawing/2016/5/13/chartex" xmlns:cx8="http://schemas.microsoft.com/office/drawing/2016/5/14/chartex" xmlns:mc="http://schemas.openxmlformats.org/markup-compatibility/2006" xmlns:aink="http://schemas.microsoft.com/office/drawing/2016/ink" xmlns:am3d="http://schemas.microsoft.com/office/drawing/2017/model3d" xmlns:o="urn:schemas-microsoft-com:office:office" xmlns:r="http://schemas.openxmlformats.org/officeDocument/2006/relationships" xmlns:m="http://schemas.openxmlformats.org/officeDocument/2006/math" xmlns:v="urn:schemas-microsoft-com:vml" xmlns:wp14="http://schemas.microsoft.com/office/word/2010/wordprocessingDrawing" xmlns:wp="http://schemas.openxmlformats.org/drawingml/2006/wordprocessingDrawing" xmlns:w10="urn:schemas-microsoft-com:office:word" xmlns:w="http://schemas.openxmlformats.org/wordprocessingml/2006/main" xmlns:w14="http://schemas.microsoft.com/office/word/2010/wordml" xmlns:w15="http://schemas.microsoft.com/office/word/2012/wordml" xmlns:w16cex="http://schemas.microsoft.com/office/word/2018/wordml/cex" xmlns:w16cid="http://schemas.microsoft.com/office/word/2016/wordml/cid" xmlns:w16="http://schemas.microsoft.com/office/word/2018/wordml" xmlns:w16sdtdh="http://schemas.microsoft.com/office/word/2020/wordml/sdtdatahash" xmlns:w16se="http://schemas.microsoft.com/office/word/2015/wordml/symex" xmlns:wpg="http://schemas.microsoft.com/office/word/2010/wordprocessingGroup" xmlns:wpi="http://schemas.microsoft.com/office/word/2010/wordprocessingInk" xmlns:wne="http://schemas.microsoft.com/office/word/2006/wordml" xmlns:wps="http://schemas.microsoft.com/office/word/2010/wordprocessingShape" mc:Ignorable="w14 w15 w16se w16cid w16 w16cex w16sdtdh wp14">
+<w:ftr xmlns:wpc="http://schemas.microsoft.com/office/word/2010/wordprocessingCanvas" xmlns:mc="http://schemas.openxmlformats.org/markup-compatibility/2006" xmlns:o="urn:schemas-microsoft-com:office:office" xmlns:r="http://schemas.openxmlformats.org/officeDocument/2006/relationships" xmlns:m="http://schemas.openxmlformats.org/officeDocument/2006/math" xmlns:v="urn:schemas-microsoft-com:vml" xmlns:wp14="http://schemas.microsoft.com/office/word/2010/wordprocessingDrawing" xmlns:wp="http://schemas.openxmlformats.org/drawingml/2006/wordprocessingDrawing" xmlns:w10="urn:schemas-microsoft-com:office:word" xmlns:w="http://schemas.openxmlformats.org/wordprocessingml/2006/main" xmlns:w14="http://schemas.microsoft.com/office/word/2010/wordml" xmlns:w15="http://schemas.microsoft.com/office/word/2012/wordml" xmlns:wpg="http://schemas.microsoft.com/office/word/2010/wordprocessingGroup" xmlns:wpi="http://schemas.microsoft.com/office/word/2010/wordprocessingInk" xmlns:wne="http://schemas.microsoft.com/office/word/2006/wordml" xmlns:wps="http://schemas.microsoft.com/office/word/2010/wordprocessingShape" mc:Ignorable="w14 w15 wp14">
   <w:sdt>
     <w:sdtPr>
       <w:id w:val="-1930042303"/>
@@ -9546,7 +9696,7 @@
           <w:rPr>
             <w:noProof/>
           </w:rPr>
-          <w:t>17</w:t>
+          <w:t>19</w:t>
         </w:r>
         <w:r>
           <w:rPr>
@@ -9566,7 +9716,7 @@
 </file>
 
 <file path=word/footnotes.xml><?xml version="1.0" encoding="utf-8"?>
-<w:footnotes xmlns:wpc="http://schemas.microsoft.com/office/word/2010/wordprocessingCanvas" xmlns:cx="http://schemas.microsoft.com/office/drawing/2014/chartex" xmlns:cx1="http://schemas.microsoft.com/office/drawing/2015/9/8/chartex" xmlns:cx2="http://schemas.microsoft.com/office/drawing/2015/10/21/chartex" xmlns:cx3="http://schemas.microsoft.com/office/drawing/2016/5/9/chartex" xmlns:cx4="http://schemas.microsoft.com/office/drawing/2016/5/10/chartex" xmlns:cx5="http://schemas.microsoft.com/office/drawing/2016/5/11/chartex" xmlns:cx6="http://schemas.microsoft.com/office/drawing/2016/5/12/chartex" xmlns:cx7="http://schemas.microsoft.com/office/drawing/2016/5/13/chartex" xmlns:cx8="http://schemas.microsoft.com/office/drawing/2016/5/14/chartex" xmlns:mc="http://schemas.openxmlformats.org/markup-compatibility/2006" xmlns:aink="http://schemas.microsoft.com/office/drawing/2016/ink" xmlns:am3d="http://schemas.microsoft.com/office/drawing/2017/model3d" xmlns:o="urn:schemas-microsoft-com:office:office" xmlns:r="http://schemas.openxmlformats.org/officeDocument/2006/relationships" xmlns:m="http://schemas.openxmlformats.org/officeDocument/2006/math" xmlns:v="urn:schemas-microsoft-com:vml" xmlns:wp14="http://schemas.microsoft.com/office/word/2010/wordprocessingDrawing" xmlns:wp="http://schemas.openxmlformats.org/drawingml/2006/wordprocessingDrawing" xmlns:w10="urn:schemas-microsoft-com:office:word" xmlns:w="http://schemas.openxmlformats.org/wordprocessingml/2006/main" xmlns:w14="http://schemas.microsoft.com/office/word/2010/wordml" xmlns:w15="http://schemas.microsoft.com/office/word/2012/wordml" xmlns:w16cex="http://schemas.microsoft.com/office/word/2018/wordml/cex" xmlns:w16cid="http://schemas.microsoft.com/office/word/2016/wordml/cid" xmlns:w16="http://schemas.microsoft.com/office/word/2018/wordml" xmlns:w16sdtdh="http://schemas.microsoft.com/office/word/2020/wordml/sdtdatahash" xmlns:w16se="http://schemas.microsoft.com/office/word/2015/wordml/symex" xmlns:wpg="http://schemas.microsoft.com/office/word/2010/wordprocessingGroup" xmlns:wpi="http://schemas.microsoft.com/office/word/2010/wordprocessingInk" xmlns:wne="http://schemas.microsoft.com/office/word/2006/wordml" xmlns:wps="http://schemas.microsoft.com/office/word/2010/wordprocessingShape" mc:Ignorable="w14 w15 w16se w16cid w16 w16cex w16sdtdh wp14">
+<w:footnotes xmlns:wpc="http://schemas.microsoft.com/office/word/2010/wordprocessingCanvas" xmlns:mc="http://schemas.openxmlformats.org/markup-compatibility/2006" xmlns:o="urn:schemas-microsoft-com:office:office" xmlns:r="http://schemas.openxmlformats.org/officeDocument/2006/relationships" xmlns:m="http://schemas.openxmlformats.org/officeDocument/2006/math" xmlns:v="urn:schemas-microsoft-com:vml" xmlns:wp14="http://schemas.microsoft.com/office/word/2010/wordprocessingDrawing" xmlns:wp="http://schemas.openxmlformats.org/drawingml/2006/wordprocessingDrawing" xmlns:w10="urn:schemas-microsoft-com:office:word" xmlns:w="http://schemas.openxmlformats.org/wordprocessingml/2006/main" xmlns:w14="http://schemas.microsoft.com/office/word/2010/wordml" xmlns:w15="http://schemas.microsoft.com/office/word/2012/wordml" xmlns:wpg="http://schemas.microsoft.com/office/word/2010/wordprocessingGroup" xmlns:wpi="http://schemas.microsoft.com/office/word/2010/wordprocessingInk" xmlns:wne="http://schemas.microsoft.com/office/word/2006/wordml" xmlns:wps="http://schemas.microsoft.com/office/word/2010/wordprocessingShape" mc:Ignorable="w14 w15 wp14">
   <w:footnote w:type="separator" w:id="-1">
     <w:p>
       <w:pPr>
@@ -9591,8 +9741,8 @@
 </file>
 
 <file path=word/numbering.xml><?xml version="1.0" encoding="utf-8"?>
-<w:numbering xmlns:wpc="http://schemas.microsoft.com/office/word/2010/wordprocessingCanvas" xmlns:cx="http://schemas.microsoft.com/office/drawing/2014/chartex" xmlns:cx1="http://schemas.microsoft.com/office/drawing/2015/9/8/chartex" xmlns:cx2="http://schemas.microsoft.com/office/drawing/2015/10/21/chartex" xmlns:cx3="http://schemas.microsoft.com/office/drawing/2016/5/9/chartex" xmlns:cx4="http://schemas.microsoft.com/office/drawing/2016/5/10/chartex" xmlns:cx5="http://schemas.microsoft.com/office/drawing/2016/5/11/chartex" xmlns:cx6="http://schemas.microsoft.com/office/drawing/2016/5/12/chartex" xmlns:cx7="http://schemas.microsoft.com/office/drawing/2016/5/13/chartex" xmlns:cx8="http://schemas.microsoft.com/office/drawing/2016/5/14/chartex" xmlns:mc="http://schemas.openxmlformats.org/markup-compatibility/2006" xmlns:aink="http://schemas.microsoft.com/office/drawing/2016/ink" xmlns:am3d="http://schemas.microsoft.com/office/drawing/2017/model3d" xmlns:o="urn:schemas-microsoft-com:office:office" xmlns:r="http://schemas.openxmlformats.org/officeDocument/2006/relationships" xmlns:m="http://schemas.openxmlformats.org/officeDocument/2006/math" xmlns:v="urn:schemas-microsoft-com:vml" xmlns:wp14="http://schemas.microsoft.com/office/word/2010/wordprocessingDrawing" xmlns:wp="http://schemas.openxmlformats.org/drawingml/2006/wordprocessingDrawing" xmlns:w10="urn:schemas-microsoft-com:office:word" xmlns:w="http://schemas.openxmlformats.org/wordprocessingml/2006/main" xmlns:w14="http://schemas.microsoft.com/office/word/2010/wordml" xmlns:w15="http://schemas.microsoft.com/office/word/2012/wordml" xmlns:w16cex="http://schemas.microsoft.com/office/word/2018/wordml/cex" xmlns:w16cid="http://schemas.microsoft.com/office/word/2016/wordml/cid" xmlns:w16="http://schemas.microsoft.com/office/word/2018/wordml" xmlns:w16sdtdh="http://schemas.microsoft.com/office/word/2020/wordml/sdtdatahash" xmlns:w16se="http://schemas.microsoft.com/office/word/2015/wordml/symex" xmlns:wpg="http://schemas.microsoft.com/office/word/2010/wordprocessingGroup" xmlns:wpi="http://schemas.microsoft.com/office/word/2010/wordprocessingInk" xmlns:wne="http://schemas.microsoft.com/office/word/2006/wordml" xmlns:wps="http://schemas.microsoft.com/office/word/2010/wordprocessingShape" mc:Ignorable="w14 w15 w16se w16cid w16 w16cex w16sdtdh wp14">
-  <w:abstractNum w:abstractNumId="0" w15:restartNumberingAfterBreak="0">
+<w:numbering xmlns:wpc="http://schemas.microsoft.com/office/word/2010/wordprocessingCanvas" xmlns:mc="http://schemas.openxmlformats.org/markup-compatibility/2006" xmlns:o="urn:schemas-microsoft-com:office:office" xmlns:r="http://schemas.openxmlformats.org/officeDocument/2006/relationships" xmlns:m="http://schemas.openxmlformats.org/officeDocument/2006/math" xmlns:v="urn:schemas-microsoft-com:vml" xmlns:wp14="http://schemas.microsoft.com/office/word/2010/wordprocessingDrawing" xmlns:wp="http://schemas.openxmlformats.org/drawingml/2006/wordprocessingDrawing" xmlns:w10="urn:schemas-microsoft-com:office:word" xmlns:w="http://schemas.openxmlformats.org/wordprocessingml/2006/main" xmlns:w14="http://schemas.microsoft.com/office/word/2010/wordml" xmlns:w15="http://schemas.microsoft.com/office/word/2012/wordml" xmlns:wpg="http://schemas.microsoft.com/office/word/2010/wordprocessingGroup" xmlns:wpi="http://schemas.microsoft.com/office/word/2010/wordprocessingInk" xmlns:wne="http://schemas.microsoft.com/office/word/2006/wordml" xmlns:wps="http://schemas.microsoft.com/office/word/2010/wordprocessingShape" mc:Ignorable="w14 w15 wp14">
+  <w:abstractNum w:abstractNumId="0">
     <w:nsid w:val="22137826"/>
     <w:multiLevelType w:val="multilevel"/>
     <w:tmpl w:val="38987550"/>
@@ -9712,7 +9862,7 @@
 </file>
 
 <file path=word/styles.xml><?xml version="1.0" encoding="utf-8"?>
-<w:styles xmlns:mc="http://schemas.openxmlformats.org/markup-compatibility/2006" xmlns:r="http://schemas.openxmlformats.org/officeDocument/2006/relationships" xmlns:w="http://schemas.openxmlformats.org/wordprocessingml/2006/main" xmlns:w14="http://schemas.microsoft.com/office/word/2010/wordml" xmlns:w15="http://schemas.microsoft.com/office/word/2012/wordml" xmlns:w16cex="http://schemas.microsoft.com/office/word/2018/wordml/cex" xmlns:w16cid="http://schemas.microsoft.com/office/word/2016/wordml/cid" xmlns:w16="http://schemas.microsoft.com/office/word/2018/wordml" xmlns:w16sdtdh="http://schemas.microsoft.com/office/word/2020/wordml/sdtdatahash" xmlns:w16se="http://schemas.microsoft.com/office/word/2015/wordml/symex" mc:Ignorable="w14 w15 w16se w16cid w16 w16cex w16sdtdh">
+<w:styles xmlns:mc="http://schemas.openxmlformats.org/markup-compatibility/2006" xmlns:r="http://schemas.openxmlformats.org/officeDocument/2006/relationships" xmlns:w="http://schemas.openxmlformats.org/wordprocessingml/2006/main" xmlns:w14="http://schemas.microsoft.com/office/word/2010/wordml" xmlns:w15="http://schemas.microsoft.com/office/word/2012/wordml" mc:Ignorable="w14 w15">
   <w:docDefaults>
     <w:rPrDefault>
       <w:rPr>
@@ -9728,7 +9878,7 @@
       </w:pPr>
     </w:pPrDefault>
   </w:docDefaults>
-  <w:latentStyles w:defLockedState="0" w:defUIPriority="99" w:defSemiHidden="0" w:defUnhideWhenUsed="0" w:defQFormat="0" w:count="376">
+  <w:latentStyles w:defLockedState="0" w:defUIPriority="99" w:defSemiHidden="0" w:defUnhideWhenUsed="0" w:defQFormat="0" w:count="371">
     <w:lsdException w:name="Normal" w:uiPriority="0" w:qFormat="1"/>
     <w:lsdException w:name="heading 1" w:uiPriority="9" w:qFormat="1"/>
     <w:lsdException w:name="heading 2" w:semiHidden="1" w:uiPriority="9" w:unhideWhenUsed="1" w:qFormat="1"/>
@@ -10100,11 +10250,6 @@
     <w:lsdException w:name="List Table 5 Dark Accent 6" w:uiPriority="50"/>
     <w:lsdException w:name="List Table 6 Colorful Accent 6" w:uiPriority="51"/>
     <w:lsdException w:name="List Table 7 Colorful Accent 6" w:uiPriority="52"/>
-    <w:lsdException w:name="Mention" w:semiHidden="1" w:unhideWhenUsed="1"/>
-    <w:lsdException w:name="Smart Hyperlink" w:semiHidden="1" w:unhideWhenUsed="1"/>
-    <w:lsdException w:name="Hashtag" w:semiHidden="1" w:unhideWhenUsed="1"/>
-    <w:lsdException w:name="Unresolved Mention" w:semiHidden="1" w:unhideWhenUsed="1"/>
-    <w:lsdException w:name="Smart Link" w:semiHidden="1" w:unhideWhenUsed="1"/>
   </w:latentStyles>
   <w:style w:type="paragraph" w:default="1" w:styleId="Normal">
     <w:name w:val="Normal"/>
@@ -10384,7 +10529,7 @@
       <w:bCs/>
     </w:rPr>
   </w:style>
-  <w:style w:type="character" w:styleId="UnresolvedMention">
+  <w:style w:type="character" w:customStyle="1" w:styleId="UnresolvedMention">
     <w:name w:val="Unresolved Mention"/>
     <w:basedOn w:val="DefaultParagraphFont"/>
     <w:uiPriority w:val="99"/>
@@ -10665,7 +10810,7 @@
 </file>
 
 <file path=customXml/itemProps1.xml><?xml version="1.0" encoding="utf-8"?>
-<ds:datastoreItem xmlns:ds="http://schemas.openxmlformats.org/officeDocument/2006/customXml" ds:itemID="{9DF75A53-5A77-432F-9DDF-346DDA7D45AF}">
+<ds:datastoreItem xmlns:ds="http://schemas.openxmlformats.org/officeDocument/2006/customXml" ds:itemID="{712FC781-93F1-42E4-A8CE-52D4B143AECF}">
   <ds:schemaRefs>
     <ds:schemaRef ds:uri="http://schemas.openxmlformats.org/officeDocument/2006/bibliography"/>
   </ds:schemaRefs>

</xml_diff>

<commit_message>
perla saikaly report last commit
</commit_message>
<xml_diff>
--- a/graph report.docx
+++ b/graph report.docx
@@ -283,17 +283,7 @@
           <w:sz w:val="40"/>
           <w:szCs w:val="40"/>
         </w:rPr>
-        <w:t xml:space="preserve"> 2434</w:t>
-      </w:r>
-      <w:bookmarkStart w:id="0" w:name="_GoBack"/>
-      <w:bookmarkEnd w:id="0"/>
-      <w:r>
-        <w:rPr>
-          <w:rFonts w:asciiTheme="majorBidi" w:hAnsiTheme="majorBidi" w:cstheme="majorBidi"/>
-          <w:sz w:val="40"/>
-          <w:szCs w:val="40"/>
-        </w:rPr>
-        <w:t>92</w:t>
+        <w:t xml:space="preserve"> 243492</w:t>
       </w:r>
     </w:p>
     <w:p>
@@ -1234,7 +1224,7 @@
                 <w:sz w:val="32"/>
                 <w:szCs w:val="32"/>
               </w:rPr>
-              <w:t>9</w:t>
+              <w:t>10</w:t>
             </w:r>
             <w:r>
               <w:rPr>
@@ -1325,7 +1315,7 @@
                 <w:sz w:val="32"/>
                 <w:szCs w:val="32"/>
               </w:rPr>
-              <w:t>18</w:t>
+              <w:t>21</w:t>
             </w:r>
             <w:r>
               <w:rPr>
@@ -1416,7 +1406,7 @@
                 <w:sz w:val="32"/>
                 <w:szCs w:val="32"/>
               </w:rPr>
-              <w:t>19</w:t>
+              <w:t>22</w:t>
             </w:r>
             <w:r>
               <w:rPr>
@@ -1547,7 +1537,7 @@
           <w:u w:val="single"/>
         </w:rPr>
       </w:pPr>
-      <w:bookmarkStart w:id="1" w:name="_Toc154216596"/>
+      <w:bookmarkStart w:id="0" w:name="_Toc154216596"/>
       <w:r>
         <w:rPr>
           <w:rFonts w:asciiTheme="majorBidi" w:hAnsiTheme="majorBidi"/>
@@ -1561,7 +1551,7 @@
         <w:lastRenderedPageBreak/>
         <w:t>Section 1: Enron Dataset</w:t>
       </w:r>
-      <w:bookmarkEnd w:id="1"/>
+      <w:bookmarkEnd w:id="0"/>
     </w:p>
     <w:p>
       <w:pPr>
@@ -1624,7 +1614,7 @@
           <w:szCs w:val="32"/>
         </w:rPr>
       </w:pPr>
-      <w:bookmarkStart w:id="2" w:name="_Toc154216597"/>
+      <w:bookmarkStart w:id="1" w:name="_Toc154216597"/>
       <w:r>
         <w:rPr>
           <w:rFonts w:asciiTheme="majorBidi" w:hAnsiTheme="majorBidi"/>
@@ -1634,7 +1624,7 @@
         </w:rPr>
         <w:t>1.1 Understanding the Enron Dataset</w:t>
       </w:r>
-      <w:bookmarkEnd w:id="2"/>
+      <w:bookmarkEnd w:id="1"/>
     </w:p>
     <w:p>
       <w:pPr>
@@ -1678,7 +1668,7 @@
           <w:szCs w:val="32"/>
         </w:rPr>
       </w:pPr>
-      <w:bookmarkStart w:id="3" w:name="_Toc154216598"/>
+      <w:bookmarkStart w:id="2" w:name="_Toc154216598"/>
       <w:r>
         <w:rPr>
           <w:rFonts w:asciiTheme="majorBidi" w:hAnsiTheme="majorBidi"/>
@@ -1697,7 +1687,7 @@
         </w:rPr>
         <w:t>Dataset in Graph Theory</w:t>
       </w:r>
-      <w:bookmarkEnd w:id="3"/>
+      <w:bookmarkEnd w:id="2"/>
       <w:r>
         <w:rPr>
           <w:rFonts w:asciiTheme="majorBidi" w:hAnsiTheme="majorBidi"/>
@@ -1742,7 +1732,7 @@
           <w:u w:val="single"/>
         </w:rPr>
       </w:pPr>
-      <w:bookmarkStart w:id="4" w:name="_Toc154216599"/>
+      <w:bookmarkStart w:id="3" w:name="_Toc154216599"/>
       <w:r>
         <w:rPr>
           <w:rFonts w:asciiTheme="majorBidi" w:hAnsiTheme="majorBidi"/>
@@ -1768,7 +1758,7 @@
         </w:rPr>
         <w:t>Neo4j</w:t>
       </w:r>
-      <w:bookmarkEnd w:id="4"/>
+      <w:bookmarkEnd w:id="3"/>
     </w:p>
     <w:p>
       <w:pPr>
@@ -1828,7 +1818,7 @@
         </w:rPr>
         <w:t xml:space="preserve"> explore email relationships, identify patterns, and uncover insights into communication structures within Enron.</w:t>
       </w:r>
-      <w:bookmarkStart w:id="5" w:name="_Toc154216600"/>
+      <w:bookmarkStart w:id="4" w:name="_Toc154216600"/>
     </w:p>
     <w:p>
       <w:pPr>
@@ -1857,7 +1847,7 @@
         </w:rPr>
         <w:t>Section 3: Handling the Enron dataset</w:t>
       </w:r>
-      <w:bookmarkEnd w:id="5"/>
+      <w:bookmarkEnd w:id="4"/>
     </w:p>
     <w:p>
       <w:pPr>
@@ -6577,8 +6567,12 @@
           <w:u w:val="single"/>
         </w:rPr>
       </w:pPr>
-      <w:bookmarkStart w:id="6" w:name="_Toc154216601"/>
-      <w:r>
+      <w:bookmarkStart w:id="5" w:name="_Toc154216601"/>
+    </w:p>
+    <w:p>
+      <w:pPr>
+        <w:pStyle w:val="Heading1"/>
+        <w:jc w:val="both"/>
         <w:rPr>
           <w:rFonts w:asciiTheme="majorBidi" w:hAnsiTheme="majorBidi"/>
           <w:b/>
@@ -6588,148 +6582,130 @@
           <w:szCs w:val="40"/>
           <w:u w:val="single"/>
         </w:rPr>
+      </w:pPr>
+    </w:p>
+    <w:p>
+      <w:pPr>
+        <w:pStyle w:val="Heading1"/>
+        <w:jc w:val="both"/>
+        <w:rPr>
+          <w:rFonts w:asciiTheme="majorBidi" w:hAnsiTheme="majorBidi"/>
+          <w:b/>
+          <w:bCs/>
+          <w:color w:val="auto"/>
+          <w:sz w:val="40"/>
+          <w:szCs w:val="40"/>
+          <w:u w:val="single"/>
+        </w:rPr>
+      </w:pPr>
+    </w:p>
+    <w:p>
+      <w:pPr>
+        <w:pStyle w:val="Heading1"/>
+        <w:jc w:val="both"/>
+        <w:rPr>
+          <w:rFonts w:asciiTheme="majorBidi" w:hAnsiTheme="majorBidi"/>
+          <w:b/>
+          <w:bCs/>
+          <w:color w:val="auto"/>
+          <w:sz w:val="40"/>
+          <w:szCs w:val="40"/>
+          <w:u w:val="single"/>
+        </w:rPr>
+      </w:pPr>
+    </w:p>
+    <w:p/>
+    <w:p/>
+    <w:p>
+      <w:pPr>
+        <w:pStyle w:val="Heading1"/>
+        <w:jc w:val="both"/>
+        <w:rPr>
+          <w:rFonts w:asciiTheme="majorBidi" w:hAnsiTheme="majorBidi"/>
+          <w:b/>
+          <w:bCs/>
+          <w:color w:val="auto"/>
+          <w:sz w:val="40"/>
+          <w:szCs w:val="40"/>
+          <w:u w:val="single"/>
+        </w:rPr>
+      </w:pPr>
+      <w:r>
+        <w:rPr>
+          <w:rFonts w:asciiTheme="majorBidi" w:hAnsiTheme="majorBidi"/>
+          <w:b/>
+          <w:bCs/>
+          <w:color w:val="auto"/>
+          <w:sz w:val="40"/>
+          <w:szCs w:val="40"/>
+          <w:u w:val="single"/>
+        </w:rPr>
+        <w:lastRenderedPageBreak/>
         <w:t>Section 4: Queries Used</w:t>
       </w:r>
-      <w:bookmarkEnd w:id="6"/>
-    </w:p>
-    <w:p>
-      <w:pPr>
-        <w:spacing w:line="360" w:lineRule="auto"/>
-        <w:jc w:val="both"/>
-        <w:rPr>
-          <w:rFonts w:asciiTheme="majorBidi" w:hAnsiTheme="majorBidi" w:cstheme="majorBidi"/>
-          <w:sz w:val="28"/>
-          <w:szCs w:val="28"/>
-        </w:rPr>
-      </w:pPr>
-      <w:r>
-        <w:rPr>
-          <w:rFonts w:asciiTheme="majorBidi" w:hAnsiTheme="majorBidi" w:cstheme="majorBidi"/>
-          <w:sz w:val="28"/>
-          <w:szCs w:val="28"/>
-        </w:rPr>
-        <w:t>As for Queries, we looked for information about Enron</w:t>
-      </w:r>
-      <w:r>
-        <w:rPr>
-          <w:rFonts w:asciiTheme="majorBidi" w:hAnsiTheme="majorBidi" w:cstheme="majorBidi"/>
-          <w:sz w:val="28"/>
-          <w:szCs w:val="28"/>
-        </w:rPr>
-        <w:t>’s</w:t>
-      </w:r>
-      <w:r>
-        <w:rPr>
-          <w:rFonts w:asciiTheme="majorBidi" w:hAnsiTheme="majorBidi" w:cstheme="majorBidi"/>
-          <w:sz w:val="28"/>
-          <w:szCs w:val="28"/>
-        </w:rPr>
-        <w:t xml:space="preserve"> fraud and found several people related. </w:t>
-      </w:r>
-      <w:r>
-        <w:rPr>
-          <w:rFonts w:asciiTheme="majorBidi" w:hAnsiTheme="majorBidi" w:cstheme="majorBidi"/>
-          <w:sz w:val="28"/>
-          <w:szCs w:val="28"/>
-        </w:rPr>
-        <w:t xml:space="preserve">However, what </w:t>
-      </w:r>
-      <w:r>
-        <w:rPr>
-          <w:rFonts w:asciiTheme="majorBidi" w:hAnsiTheme="majorBidi" w:cstheme="majorBidi"/>
-          <w:sz w:val="28"/>
-          <w:szCs w:val="28"/>
-        </w:rPr>
-        <w:t>peaked our interest was a</w:t>
-      </w:r>
-      <w:r>
-        <w:rPr>
-          <w:rFonts w:asciiTheme="majorBidi" w:hAnsiTheme="majorBidi" w:cstheme="majorBidi"/>
-          <w:sz w:val="28"/>
-          <w:szCs w:val="28"/>
-        </w:rPr>
-        <w:t>n</w:t>
-      </w:r>
-      <w:r>
-        <w:rPr>
-          <w:rFonts w:asciiTheme="majorBidi" w:hAnsiTheme="majorBidi" w:cstheme="majorBidi"/>
-          <w:sz w:val="28"/>
-          <w:szCs w:val="28"/>
-        </w:rPr>
-        <w:t xml:space="preserve"> </w:t>
-      </w:r>
-      <w:proofErr w:type="spellStart"/>
-      <w:r>
-        <w:rPr>
-          <w:rFonts w:asciiTheme="majorBidi" w:hAnsiTheme="majorBidi" w:cstheme="majorBidi"/>
-          <w:sz w:val="28"/>
-          <w:szCs w:val="28"/>
-        </w:rPr>
-        <w:t>instagram</w:t>
-      </w:r>
-      <w:proofErr w:type="spellEnd"/>
-      <w:r>
-        <w:rPr>
-          <w:rFonts w:asciiTheme="majorBidi" w:hAnsiTheme="majorBidi" w:cstheme="majorBidi"/>
-          <w:sz w:val="28"/>
-          <w:szCs w:val="28"/>
-        </w:rPr>
-        <w:t xml:space="preserve"> real about an ex-employee in Enron called </w:t>
-      </w:r>
-      <w:r>
-        <w:rPr>
-          <w:rFonts w:asciiTheme="majorBidi" w:hAnsiTheme="majorBidi" w:cstheme="majorBidi"/>
-          <w:sz w:val="28"/>
-          <w:szCs w:val="28"/>
-        </w:rPr>
-        <w:t>Lou</w:t>
-      </w:r>
-      <w:r>
-        <w:rPr>
-          <w:rFonts w:asciiTheme="majorBidi" w:hAnsiTheme="majorBidi" w:cstheme="majorBidi"/>
-          <w:sz w:val="28"/>
-          <w:szCs w:val="28"/>
-        </w:rPr>
-        <w:t xml:space="preserve"> pai.</w:t>
-      </w:r>
-      <w:r>
-        <w:rPr>
-          <w:rFonts w:asciiTheme="majorBidi" w:hAnsiTheme="majorBidi" w:cstheme="majorBidi"/>
-          <w:sz w:val="28"/>
-          <w:szCs w:val="28"/>
-        </w:rPr>
-        <w:t xml:space="preserve"> </w:t>
-      </w:r>
-      <w:r>
-        <w:rPr>
-          <w:rFonts w:asciiTheme="majorBidi" w:hAnsiTheme="majorBidi" w:cstheme="majorBidi"/>
-          <w:sz w:val="28"/>
-          <w:szCs w:val="28"/>
-        </w:rPr>
-        <w:t>To investigate him we tried several queries such as:</w:t>
-      </w:r>
-    </w:p>
-    <w:p>
-      <w:pPr>
-        <w:jc w:val="both"/>
-        <w:rPr>
-          <w:rFonts w:asciiTheme="majorBidi" w:hAnsiTheme="majorBidi" w:cstheme="majorBidi"/>
-          <w:sz w:val="28"/>
-          <w:szCs w:val="28"/>
-        </w:rPr>
-      </w:pPr>
-      <w:r>
-        <w:rPr>
-          <w:rFonts w:asciiTheme="majorBidi" w:hAnsiTheme="majorBidi" w:cstheme="majorBidi"/>
-          <w:noProof/>
+      <w:bookmarkEnd w:id="5"/>
+    </w:p>
+    <w:p>
+      <w:pPr>
+        <w:rPr>
+          <w:rFonts w:asciiTheme="majorBidi" w:hAnsiTheme="majorBidi" w:cstheme="majorBidi"/>
+          <w:sz w:val="28"/>
+          <w:szCs w:val="28"/>
+        </w:rPr>
+      </w:pPr>
+      <w:r>
+        <w:rPr>
+          <w:rFonts w:asciiTheme="majorBidi" w:hAnsiTheme="majorBidi" w:cstheme="majorBidi"/>
+          <w:sz w:val="28"/>
+          <w:szCs w:val="28"/>
+        </w:rPr>
+        <w:t>T</w:t>
+      </w:r>
+      <w:r>
+        <w:rPr>
+          <w:rFonts w:asciiTheme="majorBidi" w:hAnsiTheme="majorBidi" w:cstheme="majorBidi"/>
+          <w:sz w:val="28"/>
+          <w:szCs w:val="28"/>
+        </w:rPr>
+        <w:t xml:space="preserve">o </w:t>
+      </w:r>
+      <w:r>
+        <w:rPr>
+          <w:rFonts w:asciiTheme="majorBidi" w:hAnsiTheme="majorBidi" w:cstheme="majorBidi"/>
+          <w:sz w:val="28"/>
+          <w:szCs w:val="28"/>
+        </w:rPr>
+        <w:t>discover the data we tried several general queries</w:t>
+      </w:r>
+      <w:r>
+        <w:rPr>
+          <w:rFonts w:asciiTheme="majorBidi" w:hAnsiTheme="majorBidi" w:cstheme="majorBidi"/>
+          <w:sz w:val="28"/>
+          <w:szCs w:val="28"/>
+        </w:rPr>
+        <w:t xml:space="preserve"> such as: </w:t>
+      </w:r>
+    </w:p>
+    <w:p>
+      <w:pPr>
+        <w:jc w:val="center"/>
+        <w:rPr>
+          <w:rFonts w:asciiTheme="majorBidi" w:hAnsiTheme="majorBidi" w:cstheme="majorBidi"/>
+          <w:sz w:val="28"/>
+          <w:szCs w:val="28"/>
+        </w:rPr>
+      </w:pPr>
+      <w:r>
+        <w:rPr>
+          <w:rFonts w:asciiTheme="majorBidi" w:hAnsiTheme="majorBidi" w:cstheme="majorBidi"/>
           <w:sz w:val="28"/>
           <w:szCs w:val="28"/>
         </w:rPr>
         <w:drawing>
-          <wp:inline distT="0" distB="0" distL="0" distR="0" wp14:anchorId="2699C4DB" wp14:editId="2699C4DC">
-            <wp:extent cx="4715533" cy="609685"/>
-            <wp:effectExtent l="0" t="0" r="8890" b="0"/>
-            <wp:docPr id="7" name="Picture 7"/>
+          <wp:inline distT="0" distB="0" distL="0" distR="0" wp14:anchorId="633F7CA4" wp14:editId="159D9AFD">
+            <wp:extent cx="3724795" cy="781159"/>
+            <wp:effectExtent l="0" t="0" r="9525" b="0"/>
+            <wp:docPr id="3" name="Picture 3"/>
             <wp:cNvGraphicFramePr>
               <a:graphicFrameLocks xmlns:a="http://schemas.openxmlformats.org/drawingml/2006/main" noChangeAspect="1"/>
             </wp:cNvGraphicFramePr>
@@ -6749,7 +6725,7 @@
                   <pic:spPr>
                     <a:xfrm>
                       <a:off x="0" y="0"/>
-                      <a:ext cx="4715533" cy="609685"/>
+                      <a:ext cx="3724795" cy="781159"/>
                     </a:xfrm>
                     <a:prstGeom prst="rect">
                       <a:avLst/>
@@ -6761,37 +6737,27 @@
           </wp:inline>
         </w:drawing>
       </w:r>
-      <w:r>
-        <w:rPr>
-          <w:rFonts w:asciiTheme="majorBidi" w:hAnsiTheme="majorBidi" w:cstheme="majorBidi"/>
-          <w:sz w:val="28"/>
-          <w:szCs w:val="28"/>
-        </w:rPr>
-        <w:t xml:space="preserve"> </w:t>
-      </w:r>
-    </w:p>
-    <w:p>
-      <w:pPr>
-        <w:jc w:val="both"/>
-        <w:rPr>
-          <w:rFonts w:asciiTheme="majorBidi" w:hAnsiTheme="majorBidi" w:cstheme="majorBidi"/>
-          <w:sz w:val="28"/>
-          <w:szCs w:val="28"/>
-        </w:rPr>
-      </w:pPr>
-      <w:r>
-        <w:rPr>
-          <w:rFonts w:asciiTheme="majorBidi" w:hAnsiTheme="majorBidi" w:cstheme="majorBidi"/>
-          <w:noProof/>
-          <w:sz w:val="28"/>
-          <w:szCs w:val="28"/>
-        </w:rPr>
-        <w:lastRenderedPageBreak/>
+    </w:p>
+    <w:p>
+      <w:pPr>
+        <w:jc w:val="center"/>
+        <w:rPr>
+          <w:rFonts w:asciiTheme="majorBidi" w:hAnsiTheme="majorBidi" w:cstheme="majorBidi"/>
+          <w:sz w:val="28"/>
+          <w:szCs w:val="28"/>
+        </w:rPr>
+      </w:pPr>
+      <w:r>
+        <w:rPr>
+          <w:rFonts w:asciiTheme="majorBidi" w:hAnsiTheme="majorBidi" w:cstheme="majorBidi"/>
+          <w:sz w:val="28"/>
+          <w:szCs w:val="28"/>
+        </w:rPr>
         <w:drawing>
-          <wp:inline distT="0" distB="0" distL="0" distR="0" wp14:anchorId="2699C4DD" wp14:editId="2699C4DE">
-            <wp:extent cx="3426131" cy="2947481"/>
-            <wp:effectExtent l="0" t="0" r="3175" b="5715"/>
-            <wp:docPr id="6" name="Picture 6"/>
+          <wp:inline distT="0" distB="0" distL="0" distR="0" wp14:anchorId="62E14B58" wp14:editId="2468C764">
+            <wp:extent cx="4849793" cy="2715980"/>
+            <wp:effectExtent l="0" t="0" r="8255" b="8255"/>
+            <wp:docPr id="4" name="Picture 4"/>
             <wp:cNvGraphicFramePr>
               <a:graphicFrameLocks xmlns:a="http://schemas.openxmlformats.org/drawingml/2006/main" noChangeAspect="1"/>
             </wp:cNvGraphicFramePr>
@@ -6811,7 +6777,7 @@
                   <pic:spPr>
                     <a:xfrm>
                       <a:off x="0" y="0"/>
-                      <a:ext cx="3433376" cy="2953714"/>
+                      <a:ext cx="4857943" cy="2720544"/>
                     </a:xfrm>
                     <a:prstGeom prst="rect">
                       <a:avLst/>
@@ -6826,25 +6792,24 @@
     </w:p>
     <w:p>
       <w:pPr>
-        <w:jc w:val="both"/>
-        <w:rPr>
-          <w:rFonts w:asciiTheme="majorBidi" w:hAnsiTheme="majorBidi" w:cstheme="majorBidi"/>
-          <w:sz w:val="28"/>
-          <w:szCs w:val="28"/>
-        </w:rPr>
-      </w:pPr>
-      <w:r>
-        <w:rPr>
-          <w:rFonts w:asciiTheme="majorBidi" w:hAnsiTheme="majorBidi" w:cstheme="majorBidi"/>
-          <w:noProof/>
+        <w:jc w:val="center"/>
+        <w:rPr>
+          <w:rFonts w:asciiTheme="majorBidi" w:hAnsiTheme="majorBidi" w:cstheme="majorBidi"/>
+          <w:sz w:val="28"/>
+          <w:szCs w:val="28"/>
+        </w:rPr>
+      </w:pPr>
+      <w:r>
+        <w:rPr>
+          <w:rFonts w:asciiTheme="majorBidi" w:hAnsiTheme="majorBidi" w:cstheme="majorBidi"/>
           <w:sz w:val="28"/>
           <w:szCs w:val="28"/>
         </w:rPr>
         <w:drawing>
-          <wp:inline distT="0" distB="0" distL="0" distR="0" wp14:anchorId="2699C4DF" wp14:editId="2699C4E0">
-            <wp:extent cx="4667901" cy="676369"/>
-            <wp:effectExtent l="0" t="0" r="0" b="9525"/>
-            <wp:docPr id="8" name="Picture 8"/>
+          <wp:inline distT="0" distB="0" distL="0" distR="0" wp14:anchorId="1A530A0F" wp14:editId="7EB5B178">
+            <wp:extent cx="3658111" cy="876422"/>
+            <wp:effectExtent l="0" t="0" r="0" b="0"/>
+            <wp:docPr id="24" name="Picture 24"/>
             <wp:cNvGraphicFramePr>
               <a:graphicFrameLocks xmlns:a="http://schemas.openxmlformats.org/drawingml/2006/main" noChangeAspect="1"/>
             </wp:cNvGraphicFramePr>
@@ -6864,7 +6829,7 @@
                   <pic:spPr>
                     <a:xfrm>
                       <a:off x="0" y="0"/>
-                      <a:ext cx="4667901" cy="676369"/>
+                      <a:ext cx="3658111" cy="876422"/>
                     </a:xfrm>
                     <a:prstGeom prst="rect">
                       <a:avLst/>
@@ -6876,28 +6841,17 @@
           </wp:inline>
         </w:drawing>
       </w:r>
-    </w:p>
-    <w:p>
-      <w:pPr>
-        <w:jc w:val="both"/>
-        <w:rPr>
-          <w:rFonts w:asciiTheme="majorBidi" w:hAnsiTheme="majorBidi" w:cstheme="majorBidi"/>
-          <w:sz w:val="28"/>
-          <w:szCs w:val="28"/>
-        </w:rPr>
-      </w:pPr>
-      <w:r>
-        <w:rPr>
-          <w:rFonts w:asciiTheme="majorBidi" w:hAnsiTheme="majorBidi" w:cstheme="majorBidi"/>
-          <w:noProof/>
+      <w:r>
+        <w:rPr>
+          <w:rFonts w:asciiTheme="majorBidi" w:hAnsiTheme="majorBidi" w:cstheme="majorBidi"/>
           <w:sz w:val="28"/>
           <w:szCs w:val="28"/>
         </w:rPr>
         <w:drawing>
-          <wp:inline distT="0" distB="0" distL="0" distR="0" wp14:anchorId="2699C4E1" wp14:editId="2699C4E2">
-            <wp:extent cx="2531427" cy="2334638"/>
-            <wp:effectExtent l="0" t="0" r="2540" b="8890"/>
-            <wp:docPr id="9" name="Picture 9"/>
+          <wp:inline distT="0" distB="0" distL="0" distR="0" wp14:anchorId="69F399D2" wp14:editId="4160F717">
+            <wp:extent cx="3324689" cy="3029373"/>
+            <wp:effectExtent l="0" t="0" r="9525" b="0"/>
+            <wp:docPr id="25" name="Picture 25"/>
             <wp:cNvGraphicFramePr>
               <a:graphicFrameLocks xmlns:a="http://schemas.openxmlformats.org/drawingml/2006/main" noChangeAspect="1"/>
             </wp:cNvGraphicFramePr>
@@ -6917,7 +6871,7 @@
                   <pic:spPr>
                     <a:xfrm>
                       <a:off x="0" y="0"/>
-                      <a:ext cx="2534255" cy="2337246"/>
+                      <a:ext cx="3324689" cy="3029373"/>
                     </a:xfrm>
                     <a:prstGeom prst="rect">
                       <a:avLst/>
@@ -6932,35 +6886,25 @@
     </w:p>
     <w:p>
       <w:pPr>
-        <w:jc w:val="both"/>
-        <w:rPr>
-          <w:rFonts w:asciiTheme="majorBidi" w:hAnsiTheme="majorBidi" w:cstheme="majorBidi"/>
-          <w:sz w:val="28"/>
-          <w:szCs w:val="28"/>
-        </w:rPr>
-      </w:pPr>
-    </w:p>
-    <w:p>
-      <w:pPr>
-        <w:jc w:val="both"/>
-        <w:rPr>
-          <w:rFonts w:asciiTheme="majorBidi" w:hAnsiTheme="majorBidi" w:cstheme="majorBidi"/>
-          <w:sz w:val="28"/>
-          <w:szCs w:val="28"/>
-        </w:rPr>
-      </w:pPr>
-      <w:r>
-        <w:rPr>
-          <w:rFonts w:asciiTheme="majorBidi" w:hAnsiTheme="majorBidi" w:cstheme="majorBidi"/>
-          <w:noProof/>
-          <w:sz w:val="28"/>
-          <w:szCs w:val="28"/>
-        </w:rPr>
+        <w:jc w:val="center"/>
+        <w:rPr>
+          <w:rFonts w:asciiTheme="majorBidi" w:hAnsiTheme="majorBidi" w:cstheme="majorBidi"/>
+          <w:sz w:val="28"/>
+          <w:szCs w:val="28"/>
+        </w:rPr>
+      </w:pPr>
+      <w:r>
+        <w:rPr>
+          <w:rFonts w:asciiTheme="majorBidi" w:hAnsiTheme="majorBidi" w:cstheme="majorBidi"/>
+          <w:sz w:val="28"/>
+          <w:szCs w:val="28"/>
+        </w:rPr>
+        <w:lastRenderedPageBreak/>
         <w:drawing>
-          <wp:inline distT="0" distB="0" distL="0" distR="0" wp14:anchorId="2699C4E3" wp14:editId="2699C4E4">
-            <wp:extent cx="4477375" cy="571580"/>
-            <wp:effectExtent l="0" t="0" r="0" b="0"/>
-            <wp:docPr id="10" name="Picture 10"/>
+          <wp:inline distT="0" distB="0" distL="0" distR="0" wp14:anchorId="487D211A" wp14:editId="59A8DBF0">
+            <wp:extent cx="4737450" cy="1134319"/>
+            <wp:effectExtent l="0" t="0" r="6350" b="8890"/>
+            <wp:docPr id="26" name="Picture 26"/>
             <wp:cNvGraphicFramePr>
               <a:graphicFrameLocks xmlns:a="http://schemas.openxmlformats.org/drawingml/2006/main" noChangeAspect="1"/>
             </wp:cNvGraphicFramePr>
@@ -6980,7 +6924,7 @@
                   <pic:spPr>
                     <a:xfrm>
                       <a:off x="0" y="0"/>
-                      <a:ext cx="4477375" cy="571580"/>
+                      <a:ext cx="4772881" cy="1142803"/>
                     </a:xfrm>
                     <a:prstGeom prst="rect">
                       <a:avLst/>
@@ -6992,29 +6936,17 @@
           </wp:inline>
         </w:drawing>
       </w:r>
-    </w:p>
-    <w:p>
-      <w:pPr>
-        <w:jc w:val="both"/>
-        <w:rPr>
-          <w:rFonts w:asciiTheme="majorBidi" w:hAnsiTheme="majorBidi" w:cstheme="majorBidi"/>
-          <w:sz w:val="28"/>
-          <w:szCs w:val="28"/>
-        </w:rPr>
-      </w:pPr>
-      <w:r>
-        <w:rPr>
-          <w:rFonts w:asciiTheme="majorBidi" w:hAnsiTheme="majorBidi" w:cstheme="majorBidi"/>
-          <w:noProof/>
-          <w:sz w:val="28"/>
-          <w:szCs w:val="28"/>
-        </w:rPr>
-        <w:lastRenderedPageBreak/>
+      <w:r>
+        <w:rPr>
+          <w:rFonts w:asciiTheme="majorBidi" w:hAnsiTheme="majorBidi" w:cstheme="majorBidi"/>
+          <w:sz w:val="28"/>
+          <w:szCs w:val="28"/>
+        </w:rPr>
         <w:drawing>
-          <wp:inline distT="0" distB="0" distL="0" distR="0" wp14:anchorId="2699C4E5" wp14:editId="2699C4E6">
-            <wp:extent cx="3172268" cy="3134162"/>
-            <wp:effectExtent l="0" t="0" r="9525" b="0"/>
-            <wp:docPr id="11" name="Picture 11"/>
+          <wp:inline distT="0" distB="0" distL="0" distR="0" wp14:anchorId="57B27491" wp14:editId="2719DCAB">
+            <wp:extent cx="5069712" cy="2660090"/>
+            <wp:effectExtent l="0" t="0" r="0" b="6985"/>
+            <wp:docPr id="27" name="Picture 27"/>
             <wp:cNvGraphicFramePr>
               <a:graphicFrameLocks xmlns:a="http://schemas.openxmlformats.org/drawingml/2006/main" noChangeAspect="1"/>
             </wp:cNvGraphicFramePr>
@@ -7034,7 +6966,7 @@
                   <pic:spPr>
                     <a:xfrm>
                       <a:off x="0" y="0"/>
-                      <a:ext cx="3172268" cy="3134162"/>
+                      <a:ext cx="5075191" cy="2662965"/>
                     </a:xfrm>
                     <a:prstGeom prst="rect">
                       <a:avLst/>
@@ -7049,25 +6981,24 @@
     </w:p>
     <w:p>
       <w:pPr>
-        <w:jc w:val="both"/>
-        <w:rPr>
-          <w:rFonts w:asciiTheme="majorBidi" w:hAnsiTheme="majorBidi" w:cstheme="majorBidi"/>
-          <w:sz w:val="28"/>
-          <w:szCs w:val="28"/>
-        </w:rPr>
-      </w:pPr>
-      <w:r>
-        <w:rPr>
-          <w:rFonts w:asciiTheme="majorBidi" w:hAnsiTheme="majorBidi" w:cstheme="majorBidi"/>
-          <w:noProof/>
+        <w:jc w:val="center"/>
+        <w:rPr>
+          <w:rFonts w:asciiTheme="majorBidi" w:hAnsiTheme="majorBidi" w:cstheme="majorBidi"/>
+          <w:sz w:val="28"/>
+          <w:szCs w:val="28"/>
+        </w:rPr>
+      </w:pPr>
+      <w:r>
+        <w:rPr>
+          <w:rFonts w:asciiTheme="majorBidi" w:hAnsiTheme="majorBidi" w:cstheme="majorBidi"/>
           <w:sz w:val="28"/>
           <w:szCs w:val="28"/>
         </w:rPr>
         <w:drawing>
-          <wp:inline distT="0" distB="0" distL="0" distR="0" wp14:anchorId="2699C4E7" wp14:editId="2699C4E8">
-            <wp:extent cx="4706007" cy="619211"/>
-            <wp:effectExtent l="0" t="0" r="0" b="9525"/>
-            <wp:docPr id="12" name="Picture 12"/>
+          <wp:inline distT="0" distB="0" distL="0" distR="0" wp14:anchorId="441F2825" wp14:editId="10995FBC">
+            <wp:extent cx="4352079" cy="1157468"/>
+            <wp:effectExtent l="0" t="0" r="0" b="5080"/>
+            <wp:docPr id="28" name="Picture 28"/>
             <wp:cNvGraphicFramePr>
               <a:graphicFrameLocks xmlns:a="http://schemas.openxmlformats.org/drawingml/2006/main" noChangeAspect="1"/>
             </wp:cNvGraphicFramePr>
@@ -7087,7 +7018,7 @@
                   <pic:spPr>
                     <a:xfrm>
                       <a:off x="0" y="0"/>
-                      <a:ext cx="4706007" cy="619211"/>
+                      <a:ext cx="4450156" cy="1183552"/>
                     </a:xfrm>
                     <a:prstGeom prst="rect">
                       <a:avLst/>
@@ -7099,28 +7030,17 @@
           </wp:inline>
         </w:drawing>
       </w:r>
-    </w:p>
-    <w:p>
-      <w:pPr>
-        <w:jc w:val="both"/>
-        <w:rPr>
-          <w:rFonts w:asciiTheme="majorBidi" w:hAnsiTheme="majorBidi" w:cstheme="majorBidi"/>
-          <w:sz w:val="28"/>
-          <w:szCs w:val="28"/>
-        </w:rPr>
-      </w:pPr>
-      <w:r>
-        <w:rPr>
-          <w:rFonts w:asciiTheme="majorBidi" w:hAnsiTheme="majorBidi" w:cstheme="majorBidi"/>
-          <w:noProof/>
+      <w:r>
+        <w:rPr>
+          <w:rFonts w:asciiTheme="majorBidi" w:hAnsiTheme="majorBidi" w:cstheme="majorBidi"/>
           <w:sz w:val="28"/>
           <w:szCs w:val="28"/>
         </w:rPr>
         <w:drawing>
-          <wp:inline distT="0" distB="0" distL="0" distR="0" wp14:anchorId="2699C4E9" wp14:editId="2699C4EA">
-            <wp:extent cx="3547946" cy="3317132"/>
-            <wp:effectExtent l="0" t="0" r="0" b="0"/>
-            <wp:docPr id="13" name="Picture 13"/>
+          <wp:inline distT="0" distB="0" distL="0" distR="0" wp14:anchorId="4B671C0F" wp14:editId="4DAC4AAF">
+            <wp:extent cx="5096586" cy="2715004"/>
+            <wp:effectExtent l="0" t="0" r="8890" b="9525"/>
+            <wp:docPr id="29" name="Picture 29"/>
             <wp:cNvGraphicFramePr>
               <a:graphicFrameLocks xmlns:a="http://schemas.openxmlformats.org/drawingml/2006/main" noChangeAspect="1"/>
             </wp:cNvGraphicFramePr>
@@ -7140,7 +7060,7 @@
                   <pic:spPr>
                     <a:xfrm>
                       <a:off x="0" y="0"/>
-                      <a:ext cx="3553561" cy="3322382"/>
+                      <a:ext cx="5096586" cy="2715004"/>
                     </a:xfrm>
                     <a:prstGeom prst="rect">
                       <a:avLst/>
@@ -7155,47 +7075,13 @@
     </w:p>
     <w:p>
       <w:pPr>
-        <w:pStyle w:val="NormalWeb"/>
-        <w:spacing w:line="360" w:lineRule="auto"/>
-        <w:jc w:val="both"/>
-        <w:rPr>
-          <w:rFonts w:asciiTheme="majorBidi" w:hAnsiTheme="majorBidi" w:cstheme="majorBidi"/>
-          <w:sz w:val="28"/>
-          <w:szCs w:val="28"/>
-        </w:rPr>
-      </w:pPr>
-      <w:r>
-        <w:rPr>
-          <w:rFonts w:asciiTheme="majorBidi" w:hAnsiTheme="majorBidi" w:cstheme="majorBidi"/>
-          <w:sz w:val="28"/>
-          <w:szCs w:val="28"/>
-        </w:rPr>
-        <w:t>These queries show that Lou pai is related to topics containing insider, stock, trading, notice</w:t>
-      </w:r>
-      <w:r>
-        <w:rPr>
-          <w:rFonts w:asciiTheme="majorBidi" w:hAnsiTheme="majorBidi" w:cstheme="majorBidi"/>
-          <w:sz w:val="28"/>
-          <w:szCs w:val="28"/>
-        </w:rPr>
-        <w:t>...</w:t>
-      </w:r>
-      <w:r>
-        <w:rPr>
-          <w:rFonts w:asciiTheme="majorBidi" w:hAnsiTheme="majorBidi" w:cstheme="majorBidi"/>
-          <w:sz w:val="28"/>
-          <w:szCs w:val="28"/>
-        </w:rPr>
-        <w:t xml:space="preserve">  Which are one of the main reasons for Enron’s collapse and fraud. </w:t>
-      </w:r>
-      <w:r>
-        <w:rPr>
-          <w:rFonts w:asciiTheme="majorBidi" w:hAnsiTheme="majorBidi" w:cstheme="majorBidi"/>
-          <w:sz w:val="28"/>
-          <w:szCs w:val="28"/>
-        </w:rPr>
-        <w:t xml:space="preserve">Therefore, more investigation were needed and found out that Pai ran Enron's retail energy unit, arriving at the company after stints at ConocoPhillips and DuPont. He left Enron six </w:t>
-      </w:r>
+        <w:jc w:val="center"/>
+        <w:rPr>
+          <w:rFonts w:asciiTheme="majorBidi" w:hAnsiTheme="majorBidi" w:cstheme="majorBidi"/>
+          <w:sz w:val="28"/>
+          <w:szCs w:val="28"/>
+        </w:rPr>
+      </w:pPr>
       <w:r>
         <w:rPr>
           <w:rFonts w:asciiTheme="majorBidi" w:hAnsiTheme="majorBidi" w:cstheme="majorBidi"/>
@@ -7203,317 +7089,11 @@
           <w:szCs w:val="28"/>
         </w:rPr>
         <w:lastRenderedPageBreak/>
-        <w:t>months before it collapsed in late 2001, pocketing more than $265 million from exercising Enron options and selling stock.</w:t>
-      </w:r>
-      <w:r>
-        <w:rPr>
-          <w:rFonts w:asciiTheme="majorBidi" w:hAnsiTheme="majorBidi" w:cstheme="majorBidi"/>
-          <w:sz w:val="28"/>
-          <w:szCs w:val="28"/>
-        </w:rPr>
-        <w:t xml:space="preserve"> </w:t>
-      </w:r>
-      <w:r>
-        <w:rPr>
-          <w:rFonts w:asciiTheme="majorBidi" w:hAnsiTheme="majorBidi" w:cstheme="majorBidi"/>
-          <w:sz w:val="28"/>
-          <w:szCs w:val="28"/>
-        </w:rPr>
-        <w:t xml:space="preserve">Moreover, while further </w:t>
-      </w:r>
-      <w:proofErr w:type="spellStart"/>
-      <w:r>
-        <w:rPr>
-          <w:rFonts w:asciiTheme="majorBidi" w:hAnsiTheme="majorBidi" w:cstheme="majorBidi"/>
-          <w:sz w:val="28"/>
-          <w:szCs w:val="28"/>
-        </w:rPr>
-        <w:t>Investingting</w:t>
-      </w:r>
-      <w:proofErr w:type="spellEnd"/>
-      <w:r>
-        <w:rPr>
-          <w:rFonts w:asciiTheme="majorBidi" w:hAnsiTheme="majorBidi" w:cstheme="majorBidi"/>
-          <w:sz w:val="28"/>
-          <w:szCs w:val="28"/>
-        </w:rPr>
-        <w:t xml:space="preserve"> LOU </w:t>
-      </w:r>
-      <w:proofErr w:type="spellStart"/>
-      <w:r>
-        <w:rPr>
-          <w:rFonts w:asciiTheme="majorBidi" w:hAnsiTheme="majorBidi" w:cstheme="majorBidi"/>
-          <w:sz w:val="28"/>
-          <w:szCs w:val="28"/>
-        </w:rPr>
-        <w:t>Pai</w:t>
-      </w:r>
-      <w:proofErr w:type="spellEnd"/>
-      <w:r>
-        <w:rPr>
-          <w:rFonts w:asciiTheme="majorBidi" w:hAnsiTheme="majorBidi" w:cstheme="majorBidi"/>
-          <w:sz w:val="28"/>
-          <w:szCs w:val="28"/>
-        </w:rPr>
-        <w:t xml:space="preserve"> these emails were found sent by Rex Rogers:</w:t>
-      </w:r>
-    </w:p>
-    <w:p>
-      <w:pPr>
-        <w:pStyle w:val="NormalWeb"/>
-        <w:jc w:val="both"/>
-        <w:rPr>
-          <w:rFonts w:asciiTheme="majorBidi" w:hAnsiTheme="majorBidi" w:cstheme="majorBidi"/>
-          <w:sz w:val="28"/>
-          <w:szCs w:val="28"/>
-        </w:rPr>
-      </w:pPr>
-      <w:r>
-        <w:rPr>
-          <w:rFonts w:asciiTheme="majorBidi" w:hAnsiTheme="majorBidi" w:cstheme="majorBidi"/>
-          <w:sz w:val="28"/>
-          <w:szCs w:val="28"/>
-        </w:rPr>
-        <w:t>“</w:t>
-      </w:r>
-      <w:r>
-        <w:rPr>
-          <w:rFonts w:asciiTheme="majorBidi" w:hAnsiTheme="majorBidi" w:cstheme="majorBidi"/>
-          <w:sz w:val="28"/>
-          <w:szCs w:val="28"/>
-        </w:rPr>
-        <w:t xml:space="preserve">body: I have been asked to make a brief presentation at next </w:t>
-      </w:r>
-      <w:proofErr w:type="spellStart"/>
-      <w:r>
-        <w:rPr>
-          <w:rFonts w:asciiTheme="majorBidi" w:hAnsiTheme="majorBidi" w:cstheme="majorBidi"/>
-          <w:sz w:val="28"/>
-          <w:szCs w:val="28"/>
-        </w:rPr>
-        <w:t>Monday,s</w:t>
-      </w:r>
-      <w:proofErr w:type="spellEnd"/>
-      <w:r>
-        <w:rPr>
-          <w:rFonts w:asciiTheme="majorBidi" w:hAnsiTheme="majorBidi" w:cstheme="majorBidi"/>
-          <w:sz w:val="28"/>
-          <w:szCs w:val="28"/>
-        </w:rPr>
-        <w:t xml:space="preserve"> Executive </w:t>
-      </w:r>
-      <w:r>
-        <w:rPr>
-          <w:rFonts w:asciiTheme="majorBidi" w:hAnsiTheme="majorBidi" w:cstheme="majorBidi"/>
-          <w:sz w:val="28"/>
-          <w:szCs w:val="28"/>
-        </w:rPr>
-        <w:br/>
-        <w:t>Committee meeting addressing a new S.E.C. insider trading rule.  Although the </w:t>
-      </w:r>
-      <w:r>
-        <w:rPr>
-          <w:rFonts w:asciiTheme="majorBidi" w:hAnsiTheme="majorBidi" w:cstheme="majorBidi"/>
-          <w:sz w:val="28"/>
-          <w:szCs w:val="28"/>
-        </w:rPr>
-        <w:br/>
-        <w:t>new rule may increase exposure to liability for insider trading, certain </w:t>
-      </w:r>
-      <w:r>
-        <w:rPr>
-          <w:rFonts w:asciiTheme="majorBidi" w:hAnsiTheme="majorBidi" w:cstheme="majorBidi"/>
-          <w:sz w:val="28"/>
-          <w:szCs w:val="28"/>
-        </w:rPr>
-        <w:br/>
-        <w:t>provisions of the new rule may actually provide for greater flexibility in </w:t>
-      </w:r>
-      <w:r>
-        <w:rPr>
-          <w:rFonts w:asciiTheme="majorBidi" w:hAnsiTheme="majorBidi" w:cstheme="majorBidi"/>
-          <w:sz w:val="28"/>
-          <w:szCs w:val="28"/>
-        </w:rPr>
-        <w:br/>
-        <w:t>the timing of your personal trades in Enron Corp. common stock.  Attached is </w:t>
-      </w:r>
-      <w:r>
-        <w:rPr>
-          <w:rFonts w:asciiTheme="majorBidi" w:hAnsiTheme="majorBidi" w:cstheme="majorBidi"/>
-          <w:sz w:val="28"/>
-          <w:szCs w:val="28"/>
-        </w:rPr>
-        <w:br/>
-        <w:t>a short memo addressing our current Company procedures and policies for </w:t>
-      </w:r>
-      <w:r>
-        <w:rPr>
-          <w:rFonts w:asciiTheme="majorBidi" w:hAnsiTheme="majorBidi" w:cstheme="majorBidi"/>
-          <w:sz w:val="28"/>
-          <w:szCs w:val="28"/>
-        </w:rPr>
-        <w:br/>
-        <w:t>trading, the new S.E.C. rule, and some suggestions for alternatives that you </w:t>
-      </w:r>
-      <w:r>
-        <w:rPr>
-          <w:rFonts w:asciiTheme="majorBidi" w:hAnsiTheme="majorBidi" w:cstheme="majorBidi"/>
-          <w:sz w:val="28"/>
-          <w:szCs w:val="28"/>
-        </w:rPr>
-        <w:br/>
-        <w:t>may want to consider concerning your personal trades in Enron Corp. common </w:t>
-      </w:r>
-      <w:r>
-        <w:rPr>
-          <w:rFonts w:asciiTheme="majorBidi" w:hAnsiTheme="majorBidi" w:cstheme="majorBidi"/>
-          <w:sz w:val="28"/>
-          <w:szCs w:val="28"/>
-        </w:rPr>
-        <w:br/>
-        <w:t>stock.  If anyone wants to discuss the new rule and the trading alternatives </w:t>
-      </w:r>
-      <w:r>
-        <w:rPr>
-          <w:rFonts w:asciiTheme="majorBidi" w:hAnsiTheme="majorBidi" w:cstheme="majorBidi"/>
-          <w:sz w:val="28"/>
-          <w:szCs w:val="28"/>
-        </w:rPr>
-        <w:br/>
-        <w:t xml:space="preserve">provided by the new rule before next </w:t>
-      </w:r>
-      <w:proofErr w:type="spellStart"/>
-      <w:r>
-        <w:rPr>
-          <w:rFonts w:asciiTheme="majorBidi" w:hAnsiTheme="majorBidi" w:cstheme="majorBidi"/>
-          <w:sz w:val="28"/>
-          <w:szCs w:val="28"/>
-        </w:rPr>
-        <w:t>week,s</w:t>
-      </w:r>
-      <w:proofErr w:type="spellEnd"/>
-      <w:r>
-        <w:rPr>
-          <w:rFonts w:asciiTheme="majorBidi" w:hAnsiTheme="majorBidi" w:cstheme="majorBidi"/>
-          <w:sz w:val="28"/>
-          <w:szCs w:val="28"/>
-        </w:rPr>
-        <w:t xml:space="preserve"> meeting, please </w:t>
-      </w:r>
-      <w:proofErr w:type="spellStart"/>
-      <w:r>
-        <w:rPr>
-          <w:rFonts w:asciiTheme="majorBidi" w:hAnsiTheme="majorBidi" w:cstheme="majorBidi"/>
-          <w:sz w:val="28"/>
-          <w:szCs w:val="28"/>
-        </w:rPr>
-        <w:t>don,t</w:t>
-      </w:r>
-      <w:proofErr w:type="spellEnd"/>
-      <w:r>
-        <w:rPr>
-          <w:rFonts w:asciiTheme="majorBidi" w:hAnsiTheme="majorBidi" w:cstheme="majorBidi"/>
-          <w:sz w:val="28"/>
-          <w:szCs w:val="28"/>
-        </w:rPr>
-        <w:t xml:space="preserve"> hesitate to</w:t>
-      </w:r>
-      <w:r>
-        <w:rPr>
-          <w:sz w:val="28"/>
-          <w:szCs w:val="28"/>
-        </w:rPr>
-        <w:t> </w:t>
-      </w:r>
-      <w:r>
-        <w:rPr>
-          <w:sz w:val="28"/>
-          <w:szCs w:val="28"/>
-        </w:rPr>
-        <w:br/>
-        <w:t>give me a call at 713-853-3069.  Thank you.</w:t>
-      </w:r>
-    </w:p>
-    <w:p>
-      <w:pPr>
-        <w:pStyle w:val="NormalWeb"/>
-        <w:jc w:val="both"/>
-        <w:rPr>
-          <w:sz w:val="28"/>
-          <w:szCs w:val="28"/>
-        </w:rPr>
-      </w:pPr>
-      <w:r>
-        <w:rPr>
-          <w:sz w:val="28"/>
-          <w:szCs w:val="28"/>
-        </w:rPr>
-        <w:t>Attachments</w:t>
-      </w:r>
-      <w:r>
-        <w:rPr>
-          <w:sz w:val="28"/>
-          <w:szCs w:val="28"/>
-        </w:rPr>
-        <w:t>”</w:t>
-      </w:r>
-    </w:p>
-    <w:p>
-      <w:pPr>
-        <w:pStyle w:val="NormalWeb"/>
-        <w:spacing w:line="360" w:lineRule="auto"/>
-        <w:jc w:val="both"/>
-        <w:rPr>
-          <w:rFonts w:asciiTheme="majorBidi" w:hAnsiTheme="majorBidi" w:cstheme="majorBidi"/>
-          <w:sz w:val="28"/>
-          <w:szCs w:val="28"/>
-        </w:rPr>
-      </w:pPr>
-      <w:r>
-        <w:rPr>
-          <w:sz w:val="28"/>
-          <w:szCs w:val="28"/>
-        </w:rPr>
-        <w:t xml:space="preserve">Since insider trading was one of the reasons for the collapse, we looked into further emails containing </w:t>
-      </w:r>
-      <w:r>
-        <w:rPr>
-          <w:rFonts w:asciiTheme="majorBidi" w:hAnsiTheme="majorBidi" w:cstheme="majorBidi"/>
-          <w:sz w:val="28"/>
-          <w:szCs w:val="28"/>
-        </w:rPr>
-        <w:t>S.E.C. insider trading rule</w:t>
-      </w:r>
-      <w:r>
-        <w:rPr>
-          <w:rFonts w:asciiTheme="majorBidi" w:hAnsiTheme="majorBidi" w:cstheme="majorBidi"/>
-          <w:sz w:val="28"/>
-          <w:szCs w:val="28"/>
-        </w:rPr>
-        <w:t xml:space="preserve"> which resulted in several emails about this topic as seen below</w:t>
-      </w:r>
-    </w:p>
-    <w:p>
-      <w:pPr>
-        <w:pStyle w:val="NormalWeb"/>
-        <w:jc w:val="both"/>
-        <w:rPr>
-          <w:sz w:val="28"/>
-          <w:szCs w:val="28"/>
-        </w:rPr>
-      </w:pPr>
-      <w:r>
-        <w:rPr>
-          <w:noProof/>
-          <w:sz w:val="28"/>
-          <w:szCs w:val="28"/>
-        </w:rPr>
         <w:drawing>
-          <wp:inline distT="0" distB="0" distL="0" distR="0" wp14:anchorId="2699C4EB" wp14:editId="2699C4EC">
-            <wp:extent cx="3591426" cy="523948"/>
-            <wp:effectExtent l="0" t="0" r="9525" b="9525"/>
-            <wp:docPr id="14" name="Picture 14"/>
+          <wp:inline distT="0" distB="0" distL="0" distR="0" wp14:anchorId="37B9E0CA" wp14:editId="70F165D2">
+            <wp:extent cx="4744112" cy="924054"/>
+            <wp:effectExtent l="0" t="0" r="0" b="9525"/>
+            <wp:docPr id="30" name="Picture 30"/>
             <wp:cNvGraphicFramePr>
               <a:graphicFrameLocks xmlns:a="http://schemas.openxmlformats.org/drawingml/2006/main" noChangeAspect="1"/>
             </wp:cNvGraphicFramePr>
@@ -7533,7 +7113,7 @@
                   <pic:spPr>
                     <a:xfrm>
                       <a:off x="0" y="0"/>
-                      <a:ext cx="3591426" cy="523948"/>
+                      <a:ext cx="4744112" cy="924054"/>
                     </a:xfrm>
                     <a:prstGeom prst="rect">
                       <a:avLst/>
@@ -7545,27 +7125,19 @@
           </wp:inline>
         </w:drawing>
       </w:r>
-    </w:p>
-    <w:p>
-      <w:pPr>
-        <w:pStyle w:val="NormalWeb"/>
-        <w:jc w:val="both"/>
-        <w:rPr>
-          <w:sz w:val="28"/>
-          <w:szCs w:val="28"/>
-        </w:rPr>
-      </w:pPr>
-      <w:r>
-        <w:rPr>
-          <w:noProof/>
+      <w:bookmarkStart w:id="6" w:name="_GoBack"/>
+      <w:bookmarkEnd w:id="6"/>
+      <w:r>
+        <w:rPr>
+          <w:rFonts w:asciiTheme="majorBidi" w:hAnsiTheme="majorBidi" w:cstheme="majorBidi"/>
           <w:sz w:val="28"/>
           <w:szCs w:val="28"/>
         </w:rPr>
         <w:drawing>
-          <wp:inline distT="0" distB="0" distL="0" distR="0" wp14:anchorId="2699C4ED" wp14:editId="2699C4EE">
-            <wp:extent cx="2592475" cy="2331165"/>
-            <wp:effectExtent l="0" t="0" r="0" b="0"/>
-            <wp:docPr id="15" name="Picture 15"/>
+          <wp:inline distT="0" distB="0" distL="0" distR="0" wp14:anchorId="5351AF98" wp14:editId="7FCA4BE2">
+            <wp:extent cx="4696480" cy="2838846"/>
+            <wp:effectExtent l="0" t="0" r="8890" b="0"/>
+            <wp:docPr id="31" name="Picture 31"/>
             <wp:cNvGraphicFramePr>
               <a:graphicFrameLocks xmlns:a="http://schemas.openxmlformats.org/drawingml/2006/main" noChangeAspect="1"/>
             </wp:cNvGraphicFramePr>
@@ -7585,7 +7157,7 @@
                   <pic:spPr>
                     <a:xfrm>
                       <a:off x="0" y="0"/>
-                      <a:ext cx="2603706" cy="2341264"/>
+                      <a:ext cx="4696480" cy="2838846"/>
                     </a:xfrm>
                     <a:prstGeom prst="rect">
                       <a:avLst/>
@@ -7600,338 +7172,150 @@
     </w:p>
     <w:p>
       <w:pPr>
-        <w:pStyle w:val="NormalWeb"/>
         <w:spacing w:line="360" w:lineRule="auto"/>
         <w:jc w:val="both"/>
         <w:rPr>
-          <w:sz w:val="28"/>
-          <w:szCs w:val="28"/>
-        </w:rPr>
-      </w:pPr>
-      <w:r>
-        <w:rPr>
-          <w:sz w:val="28"/>
-          <w:szCs w:val="28"/>
-        </w:rPr>
-        <w:t>Since Rex Rogers was the sender of these</w:t>
-      </w:r>
-      <w:r>
-        <w:rPr>
-          <w:sz w:val="28"/>
-          <w:szCs w:val="28"/>
-        </w:rPr>
-        <w:t xml:space="preserve"> types of emails “S.E.C. Rules”</w:t>
-      </w:r>
-      <w:r>
-        <w:rPr>
-          <w:sz w:val="28"/>
-          <w:szCs w:val="28"/>
-        </w:rPr>
-        <w:t>, we looked into him and found out that Rex R. Rogers was a</w:t>
-      </w:r>
-      <w:r>
-        <w:rPr>
-          <w:sz w:val="28"/>
-          <w:szCs w:val="28"/>
-        </w:rPr>
-        <w:t xml:space="preserve"> former associate general counsel and vice </w:t>
-      </w:r>
-      <w:r>
-        <w:rPr>
-          <w:sz w:val="28"/>
-          <w:szCs w:val="28"/>
-        </w:rPr>
-        <w:lastRenderedPageBreak/>
-        <w:t xml:space="preserve">president of Enron. The Commission filed charges against Mintz and Rogers on March 28, 2007, alleging that they had engaged in a fraudulent scheme to conceal Enron's related-party transactions involving partnerships under the supervision of Andrew Fastow, the company's chief financial officer, as well as the payments Fastow had received as a result of those transactions. Rogers also concealed Enron's related-party transactions including insider stock sales by Kenneth Lay, the company's chairman, as part of the alleged </w:t>
-      </w:r>
-      <w:r>
-        <w:rPr>
-          <w:sz w:val="28"/>
-          <w:szCs w:val="28"/>
-        </w:rPr>
-        <w:t>scheme</w:t>
-      </w:r>
-      <w:r>
-        <w:rPr>
-          <w:sz w:val="28"/>
-          <w:szCs w:val="28"/>
-        </w:rPr>
-        <w:t>.</w:t>
-      </w:r>
-    </w:p>
-    <w:p>
-      <w:pPr>
-        <w:pStyle w:val="NormalWeb"/>
-        <w:spacing w:line="360" w:lineRule="auto"/>
-        <w:jc w:val="both"/>
-        <w:rPr>
-          <w:rFonts w:asciiTheme="majorBidi" w:hAnsiTheme="majorBidi" w:cstheme="majorBidi"/>
-          <w:color w:val="000000"/>
-          <w:sz w:val="28"/>
-          <w:szCs w:val="28"/>
-          <w:shd w:val="clear" w:color="auto" w:fill="FFFFFF"/>
-        </w:rPr>
-      </w:pPr>
-      <w:r>
-        <w:rPr>
-          <w:sz w:val="28"/>
-          <w:szCs w:val="28"/>
-        </w:rPr>
-        <w:t xml:space="preserve">Moreover, </w:t>
-      </w:r>
-      <w:r>
-        <w:rPr>
-          <w:rFonts w:asciiTheme="majorBidi" w:hAnsiTheme="majorBidi" w:cstheme="majorBidi"/>
-          <w:sz w:val="28"/>
-          <w:szCs w:val="28"/>
-        </w:rPr>
-        <w:t>“</w:t>
-      </w:r>
-      <w:r>
-        <w:rPr>
-          <w:rFonts w:asciiTheme="majorBidi" w:hAnsiTheme="majorBidi" w:cstheme="majorBidi"/>
-          <w:color w:val="000000"/>
-          <w:sz w:val="28"/>
-          <w:szCs w:val="28"/>
-          <w:shd w:val="clear" w:color="auto" w:fill="FFFFFF"/>
-        </w:rPr>
-        <w:t>In settlement of this action, Mintz and Rogers neither admitted nor denied the allegations of the Commission's complaint. Among other things, the complaint alleged the following: In 1999, Enron sold an interest in a troubled power project in Cuiaba, Brazil to a related party called LJM1, a partnership controlled by Fastow, to deconsolidate the project and recognize related earnings. Under accounting rules, deconsolidation and earnings recognition were inappropriate because Enron did not transfer the risks and rewards of ownership in light of a secret side agreement promising that LJM1 would not lose money on Cuiaba. Satisfying the side agreement, Mintz helped Enron repurchase Cuiaba from LJM1 in 2001. Mintz then delayed signing and closing of the Cuiaba buyback in an effort to avoid reporting related-party transactions in Enron's 2000 Proxy Statement and 2001 Second Quarter Form 10-Q. Moreover, Mintz and Rogers failed to disclose in Enron's 2000 Proxy Statement millions of dollars Fastow received through related-party transactions between LJM and Enron. Rogers further failed to disclose in Enron's 2000 Proxy Statement at least $16 million in insider stock sales by Chairman Kenneth Lay to repay his Enron line of credit during 2000, and aided and abetted Lay's failure to disclose in SEC Form 4 filings an additional $70 million in insider stock sales by Lay during 2001”</w:t>
-      </w:r>
-      <w:r>
-        <w:rPr>
-          <w:rFonts w:asciiTheme="majorBidi" w:hAnsiTheme="majorBidi" w:cstheme="majorBidi"/>
-          <w:color w:val="000000"/>
-          <w:sz w:val="28"/>
-          <w:szCs w:val="28"/>
-          <w:shd w:val="clear" w:color="auto" w:fill="FFFFFF"/>
+          <w:rFonts w:asciiTheme="majorBidi" w:hAnsiTheme="majorBidi" w:cstheme="majorBidi"/>
+          <w:sz w:val="28"/>
+          <w:szCs w:val="28"/>
+        </w:rPr>
+      </w:pPr>
+      <w:r>
+        <w:rPr>
+          <w:rFonts w:asciiTheme="majorBidi" w:hAnsiTheme="majorBidi" w:cstheme="majorBidi"/>
+          <w:sz w:val="28"/>
+          <w:szCs w:val="28"/>
+        </w:rPr>
+        <w:t xml:space="preserve">These queries showed how complicated and connected the data is. Therefore, to get a start on our analysis </w:t>
+      </w:r>
+      <w:r>
+        <w:rPr>
+          <w:rFonts w:asciiTheme="majorBidi" w:hAnsiTheme="majorBidi" w:cstheme="majorBidi"/>
+          <w:sz w:val="28"/>
+          <w:szCs w:val="28"/>
+        </w:rPr>
+        <w:t>we looked for information about Enron</w:t>
+      </w:r>
+      <w:r>
+        <w:rPr>
+          <w:rFonts w:asciiTheme="majorBidi" w:hAnsiTheme="majorBidi" w:cstheme="majorBidi"/>
+          <w:sz w:val="28"/>
+          <w:szCs w:val="28"/>
+        </w:rPr>
+        <w:t>’s</w:t>
+      </w:r>
+      <w:r>
+        <w:rPr>
+          <w:rFonts w:asciiTheme="majorBidi" w:hAnsiTheme="majorBidi" w:cstheme="majorBidi"/>
+          <w:sz w:val="28"/>
+          <w:szCs w:val="28"/>
+        </w:rPr>
+        <w:t xml:space="preserve"> fraud and found several people related. </w:t>
+      </w:r>
+      <w:r>
+        <w:rPr>
+          <w:rFonts w:asciiTheme="majorBidi" w:hAnsiTheme="majorBidi" w:cstheme="majorBidi"/>
+          <w:sz w:val="28"/>
+          <w:szCs w:val="28"/>
+        </w:rPr>
+        <w:t xml:space="preserve">However, what </w:t>
+      </w:r>
+      <w:r>
+        <w:rPr>
+          <w:rFonts w:asciiTheme="majorBidi" w:hAnsiTheme="majorBidi" w:cstheme="majorBidi"/>
+          <w:sz w:val="28"/>
+          <w:szCs w:val="28"/>
+        </w:rPr>
+        <w:t>peaked our interest was a</w:t>
+      </w:r>
+      <w:r>
+        <w:rPr>
+          <w:rFonts w:asciiTheme="majorBidi" w:hAnsiTheme="majorBidi" w:cstheme="majorBidi"/>
+          <w:sz w:val="28"/>
+          <w:szCs w:val="28"/>
+        </w:rPr>
+        <w:t>n</w:t>
+      </w:r>
+      <w:r>
+        <w:rPr>
+          <w:rFonts w:asciiTheme="majorBidi" w:hAnsiTheme="majorBidi" w:cstheme="majorBidi"/>
+          <w:sz w:val="28"/>
+          <w:szCs w:val="28"/>
         </w:rPr>
         <w:t xml:space="preserve"> </w:t>
       </w:r>
-      <w:r>
-        <w:rPr>
-          <w:rFonts w:asciiTheme="majorBidi" w:hAnsiTheme="majorBidi" w:cstheme="majorBidi"/>
-          <w:color w:val="000000"/>
-          <w:sz w:val="28"/>
-          <w:szCs w:val="28"/>
-          <w:shd w:val="clear" w:color="auto" w:fill="FFFFFF"/>
-        </w:rPr>
-        <w:t>(</w:t>
-      </w:r>
-      <w:r>
-        <w:rPr>
-          <w:rFonts w:asciiTheme="majorBidi" w:hAnsiTheme="majorBidi" w:cstheme="majorBidi"/>
-          <w:color w:val="000000"/>
-          <w:sz w:val="28"/>
-          <w:szCs w:val="28"/>
-          <w:shd w:val="clear" w:color="auto" w:fill="FFFFFF"/>
-        </w:rPr>
-        <w:t>Jordan H. Mintz and Rex R. Rogers</w:t>
-      </w:r>
-      <w:r>
-        <w:rPr>
-          <w:rFonts w:asciiTheme="majorBidi" w:hAnsiTheme="majorBidi" w:cstheme="majorBidi"/>
-          <w:color w:val="000000"/>
-          <w:sz w:val="28"/>
-          <w:szCs w:val="28"/>
-          <w:shd w:val="clear" w:color="auto" w:fill="FFFFFF"/>
-        </w:rPr>
-        <w:t xml:space="preserve">, </w:t>
-      </w:r>
-      <w:r>
-        <w:rPr>
-          <w:rFonts w:asciiTheme="majorBidi" w:hAnsiTheme="majorBidi" w:cstheme="majorBidi"/>
-          <w:color w:val="000000"/>
-          <w:sz w:val="28"/>
-          <w:szCs w:val="28"/>
-          <w:shd w:val="clear" w:color="auto" w:fill="FFFFFF"/>
-        </w:rPr>
-        <w:t>U.S. SECURITIES AND EXCHANGE COMMISSION, March 28, 2007)</w:t>
-      </w:r>
-      <w:r>
-        <w:rPr>
-          <w:rFonts w:asciiTheme="majorBidi" w:hAnsiTheme="majorBidi" w:cstheme="majorBidi"/>
-          <w:color w:val="000000"/>
-          <w:sz w:val="28"/>
-          <w:szCs w:val="28"/>
-          <w:shd w:val="clear" w:color="auto" w:fill="FFFFFF"/>
-        </w:rPr>
-        <w:t xml:space="preserve">. </w:t>
-      </w:r>
-      <w:r>
-        <w:rPr>
-          <w:rFonts w:asciiTheme="majorBidi" w:hAnsiTheme="majorBidi" w:cstheme="majorBidi"/>
-          <w:color w:val="000000"/>
-          <w:sz w:val="28"/>
-          <w:szCs w:val="28"/>
-          <w:shd w:val="clear" w:color="auto" w:fill="FFFFFF"/>
+      <w:proofErr w:type="spellStart"/>
+      <w:r>
+        <w:rPr>
+          <w:rFonts w:asciiTheme="majorBidi" w:hAnsiTheme="majorBidi" w:cstheme="majorBidi"/>
+          <w:sz w:val="28"/>
+          <w:szCs w:val="28"/>
+        </w:rPr>
+        <w:t>instagram</w:t>
+      </w:r>
+      <w:proofErr w:type="spellEnd"/>
+      <w:r>
+        <w:rPr>
+          <w:rFonts w:asciiTheme="majorBidi" w:hAnsiTheme="majorBidi" w:cstheme="majorBidi"/>
+          <w:sz w:val="28"/>
+          <w:szCs w:val="28"/>
+        </w:rPr>
+        <w:t xml:space="preserve"> real about an ex-employee in Enron called </w:t>
+      </w:r>
+      <w:r>
+        <w:rPr>
+          <w:rFonts w:asciiTheme="majorBidi" w:hAnsiTheme="majorBidi" w:cstheme="majorBidi"/>
+          <w:sz w:val="28"/>
+          <w:szCs w:val="28"/>
+        </w:rPr>
+        <w:t>Lou</w:t>
+      </w:r>
+      <w:r>
+        <w:rPr>
+          <w:rFonts w:asciiTheme="majorBidi" w:hAnsiTheme="majorBidi" w:cstheme="majorBidi"/>
+          <w:sz w:val="28"/>
+          <w:szCs w:val="28"/>
+        </w:rPr>
+        <w:t xml:space="preserve"> pai.</w:t>
+      </w:r>
+      <w:r>
+        <w:rPr>
+          <w:rFonts w:asciiTheme="majorBidi" w:hAnsiTheme="majorBidi" w:cstheme="majorBidi"/>
+          <w:sz w:val="28"/>
+          <w:szCs w:val="28"/>
         </w:rPr>
         <w:t xml:space="preserve"> </w:t>
       </w:r>
-    </w:p>
-    <w:p>
-      <w:pPr>
-        <w:pStyle w:val="NormalWeb"/>
-        <w:spacing w:line="360" w:lineRule="auto"/>
-        <w:jc w:val="both"/>
-        <w:rPr>
-          <w:rFonts w:asciiTheme="majorBidi" w:hAnsiTheme="majorBidi" w:cstheme="majorBidi"/>
-          <w:color w:val="000000"/>
-          <w:sz w:val="28"/>
-          <w:szCs w:val="28"/>
-          <w:shd w:val="clear" w:color="auto" w:fill="FFFFFF"/>
-        </w:rPr>
-      </w:pPr>
-      <w:r>
-        <w:rPr>
-          <w:rFonts w:asciiTheme="majorBidi" w:hAnsiTheme="majorBidi" w:cstheme="majorBidi"/>
-          <w:color w:val="000000"/>
-          <w:sz w:val="28"/>
-          <w:szCs w:val="28"/>
-          <w:shd w:val="clear" w:color="auto" w:fill="FFFFFF"/>
-        </w:rPr>
-        <w:t xml:space="preserve">As seen in the above information, what relates rogers, </w:t>
-      </w:r>
-      <w:r>
-        <w:rPr>
-          <w:rFonts w:asciiTheme="majorBidi" w:hAnsiTheme="majorBidi" w:cstheme="majorBidi"/>
-          <w:color w:val="000000"/>
-          <w:sz w:val="28"/>
-          <w:szCs w:val="28"/>
-          <w:shd w:val="clear" w:color="auto" w:fill="FFFFFF"/>
-        </w:rPr>
-        <w:t>Fastow</w:t>
-      </w:r>
-      <w:r>
-        <w:rPr>
-          <w:rFonts w:asciiTheme="majorBidi" w:hAnsiTheme="majorBidi" w:cstheme="majorBidi"/>
-          <w:color w:val="000000"/>
-          <w:sz w:val="28"/>
-          <w:szCs w:val="28"/>
-          <w:shd w:val="clear" w:color="auto" w:fill="FFFFFF"/>
-        </w:rPr>
-        <w:t xml:space="preserve">, and the </w:t>
-      </w:r>
-      <w:proofErr w:type="spellStart"/>
-      <w:r>
-        <w:rPr>
-          <w:rFonts w:asciiTheme="majorBidi" w:hAnsiTheme="majorBidi" w:cstheme="majorBidi"/>
-          <w:color w:val="000000"/>
-          <w:sz w:val="28"/>
-          <w:szCs w:val="28"/>
-          <w:shd w:val="clear" w:color="auto" w:fill="FFFFFF"/>
-        </w:rPr>
-        <w:t>ceo</w:t>
-      </w:r>
-      <w:proofErr w:type="spellEnd"/>
-      <w:r>
-        <w:rPr>
-          <w:rFonts w:asciiTheme="majorBidi" w:hAnsiTheme="majorBidi" w:cstheme="majorBidi"/>
-          <w:color w:val="000000"/>
-          <w:sz w:val="28"/>
-          <w:szCs w:val="28"/>
-          <w:shd w:val="clear" w:color="auto" w:fill="FFFFFF"/>
-        </w:rPr>
-        <w:t xml:space="preserve"> at that time </w:t>
-      </w:r>
-      <w:r>
-        <w:rPr>
-          <w:rFonts w:asciiTheme="majorBidi" w:hAnsiTheme="majorBidi" w:cstheme="majorBidi"/>
-          <w:color w:val="000000"/>
-          <w:sz w:val="28"/>
-          <w:szCs w:val="28"/>
-          <w:shd w:val="clear" w:color="auto" w:fill="FFFFFF"/>
-        </w:rPr>
-        <w:t>Kenneth Lay</w:t>
-      </w:r>
-      <w:r>
-        <w:rPr>
-          <w:rFonts w:asciiTheme="majorBidi" w:hAnsiTheme="majorBidi" w:cstheme="majorBidi"/>
-          <w:color w:val="000000"/>
-          <w:sz w:val="28"/>
-          <w:szCs w:val="28"/>
-          <w:shd w:val="clear" w:color="auto" w:fill="FFFFFF"/>
-        </w:rPr>
-        <w:t xml:space="preserve"> is the inside trading </w:t>
-      </w:r>
-      <w:r>
-        <w:rPr>
-          <w:rFonts w:asciiTheme="majorBidi" w:hAnsiTheme="majorBidi" w:cstheme="majorBidi"/>
-          <w:color w:val="000000"/>
-          <w:sz w:val="28"/>
-          <w:szCs w:val="28"/>
-          <w:shd w:val="clear" w:color="auto" w:fill="FFFFFF"/>
-        </w:rPr>
-        <w:t>such as</w:t>
-      </w:r>
-      <w:r>
-        <w:rPr>
-          <w:rFonts w:asciiTheme="majorBidi" w:hAnsiTheme="majorBidi" w:cstheme="majorBidi"/>
-          <w:color w:val="000000"/>
-          <w:sz w:val="28"/>
-          <w:szCs w:val="28"/>
-          <w:shd w:val="clear" w:color="auto" w:fill="FFFFFF"/>
-        </w:rPr>
-        <w:t xml:space="preserve"> LJM. </w:t>
-      </w:r>
-      <w:r>
-        <w:rPr>
-          <w:rFonts w:asciiTheme="majorBidi" w:hAnsiTheme="majorBidi" w:cstheme="majorBidi"/>
-          <w:color w:val="000000"/>
-          <w:sz w:val="28"/>
-          <w:szCs w:val="28"/>
-          <w:shd w:val="clear" w:color="auto" w:fill="FFFFFF"/>
-        </w:rPr>
-        <w:t>For that reason, we looked into email relating Fastow and LJM</w:t>
-      </w:r>
-      <w:r>
-        <w:rPr>
-          <w:rFonts w:asciiTheme="majorBidi" w:hAnsiTheme="majorBidi" w:cstheme="majorBidi"/>
-          <w:color w:val="000000"/>
-          <w:sz w:val="28"/>
-          <w:szCs w:val="28"/>
-          <w:shd w:val="clear" w:color="auto" w:fill="FFFFFF"/>
-        </w:rPr>
-        <w:t xml:space="preserve"> partnerships</w:t>
-      </w:r>
-      <w:r>
-        <w:rPr>
-          <w:rFonts w:asciiTheme="majorBidi" w:hAnsiTheme="majorBidi" w:cstheme="majorBidi"/>
-          <w:color w:val="000000"/>
-          <w:sz w:val="28"/>
-          <w:szCs w:val="28"/>
-          <w:shd w:val="clear" w:color="auto" w:fill="FFFFFF"/>
-        </w:rPr>
-        <w:t xml:space="preserve">. </w:t>
-      </w:r>
-    </w:p>
-    <w:p>
-      <w:pPr>
-        <w:pStyle w:val="NormalWeb"/>
-        <w:spacing w:line="360" w:lineRule="auto"/>
-        <w:jc w:val="both"/>
-        <w:rPr>
-          <w:rFonts w:asciiTheme="majorBidi" w:hAnsiTheme="majorBidi" w:cstheme="majorBidi"/>
-          <w:color w:val="000000"/>
-          <w:sz w:val="28"/>
-          <w:szCs w:val="28"/>
-          <w:shd w:val="clear" w:color="auto" w:fill="FFFFFF"/>
+      <w:r>
+        <w:rPr>
+          <w:rFonts w:asciiTheme="majorBidi" w:hAnsiTheme="majorBidi" w:cstheme="majorBidi"/>
+          <w:sz w:val="28"/>
+          <w:szCs w:val="28"/>
+        </w:rPr>
+        <w:t>To investigate him we tried several queries such as:</w:t>
+      </w:r>
+    </w:p>
+    <w:p>
+      <w:pPr>
+        <w:jc w:val="center"/>
+        <w:rPr>
+          <w:rFonts w:asciiTheme="majorBidi" w:hAnsiTheme="majorBidi" w:cstheme="majorBidi"/>
+          <w:sz w:val="28"/>
+          <w:szCs w:val="28"/>
         </w:rPr>
       </w:pPr>
       <w:r>
         <w:rPr>
           <w:rFonts w:asciiTheme="majorBidi" w:hAnsiTheme="majorBidi" w:cstheme="majorBidi"/>
           <w:noProof/>
-          <w:color w:val="000000"/>
-          <w:sz w:val="28"/>
-          <w:szCs w:val="28"/>
-          <w:shd w:val="clear" w:color="auto" w:fill="FFFFFF"/>
-        </w:rPr>
-        <w:lastRenderedPageBreak/>
+          <w:sz w:val="28"/>
+          <w:szCs w:val="28"/>
+        </w:rPr>
         <w:drawing>
-          <wp:inline distT="0" distB="0" distL="0" distR="0" wp14:anchorId="2699C4EF" wp14:editId="2699C4F0">
-            <wp:extent cx="6990412" cy="359923"/>
-            <wp:effectExtent l="0" t="0" r="0" b="2540"/>
-            <wp:docPr id="16" name="Picture 16"/>
+          <wp:inline distT="0" distB="0" distL="0" distR="0" wp14:anchorId="4B38AE54" wp14:editId="58849B6A">
+            <wp:extent cx="4715533" cy="609685"/>
+            <wp:effectExtent l="0" t="0" r="8890" b="0"/>
+            <wp:docPr id="7" name="Picture 7"/>
             <wp:cNvGraphicFramePr>
               <a:graphicFrameLocks xmlns:a="http://schemas.openxmlformats.org/drawingml/2006/main" noChangeAspect="1"/>
             </wp:cNvGraphicFramePr>
@@ -7951,7 +7335,7 @@
                   <pic:spPr>
                     <a:xfrm>
                       <a:off x="0" y="0"/>
-                      <a:ext cx="7088030" cy="364949"/>
+                      <a:ext cx="4715533" cy="609685"/>
                     </a:xfrm>
                     <a:prstGeom prst="rect">
                       <a:avLst/>
@@ -7963,34 +7347,12 @@
           </wp:inline>
         </w:drawing>
       </w:r>
-    </w:p>
-    <w:p>
-      <w:pPr>
-        <w:pStyle w:val="NormalWeb"/>
-        <w:spacing w:line="360" w:lineRule="auto"/>
-        <w:jc w:val="both"/>
-        <w:rPr>
-          <w:rFonts w:ascii="Helvetica" w:hAnsi="Helvetica"/>
-          <w:color w:val="000000"/>
-          <w:sz w:val="20"/>
-          <w:szCs w:val="20"/>
-          <w:shd w:val="clear" w:color="auto" w:fill="FFFFFF"/>
-        </w:rPr>
-      </w:pPr>
-      <w:r>
-        <w:rPr>
-          <w:rFonts w:ascii="Helvetica" w:hAnsi="Helvetica"/>
-          <w:noProof/>
-          <w:color w:val="000000"/>
-          <w:sz w:val="20"/>
-          <w:szCs w:val="20"/>
-          <w:shd w:val="clear" w:color="auto" w:fill="FFFFFF"/>
-        </w:rPr>
+      <w:r>
         <w:drawing>
-          <wp:inline distT="0" distB="0" distL="0" distR="0" wp14:anchorId="2699C4F1" wp14:editId="2699C4F2">
-            <wp:extent cx="3591426" cy="2562583"/>
-            <wp:effectExtent l="0" t="0" r="0" b="9525"/>
-            <wp:docPr id="17" name="Picture 17"/>
+          <wp:inline distT="0" distB="0" distL="0" distR="0" wp14:anchorId="7A6613C6" wp14:editId="36777D7D">
+            <wp:extent cx="3269402" cy="2812648"/>
+            <wp:effectExtent l="0" t="0" r="7620" b="6985"/>
+            <wp:docPr id="6" name="Picture 6"/>
             <wp:cNvGraphicFramePr>
               <a:graphicFrameLocks xmlns:a="http://schemas.openxmlformats.org/drawingml/2006/main" noChangeAspect="1"/>
             </wp:cNvGraphicFramePr>
@@ -8010,7 +7372,7 @@
                   <pic:spPr>
                     <a:xfrm>
                       <a:off x="0" y="0"/>
-                      <a:ext cx="3591426" cy="2562583"/>
+                      <a:ext cx="3282525" cy="2823937"/>
                     </a:xfrm>
                     <a:prstGeom prst="rect">
                       <a:avLst/>
@@ -8025,383 +7387,35 @@
     </w:p>
     <w:p>
       <w:pPr>
-        <w:pStyle w:val="NormalWeb"/>
-        <w:spacing w:line="360" w:lineRule="auto"/>
-        <w:jc w:val="both"/>
-        <w:rPr>
-          <w:rFonts w:asciiTheme="majorBidi" w:hAnsiTheme="majorBidi" w:cstheme="majorBidi"/>
-          <w:color w:val="000000"/>
-          <w:sz w:val="28"/>
-          <w:szCs w:val="28"/>
-          <w:shd w:val="clear" w:color="auto" w:fill="FFFFFF"/>
-        </w:rPr>
-      </w:pPr>
-      <w:r>
-        <w:rPr>
-          <w:rFonts w:asciiTheme="majorBidi" w:hAnsiTheme="majorBidi" w:cstheme="majorBidi"/>
-          <w:color w:val="000000"/>
-          <w:sz w:val="28"/>
-          <w:szCs w:val="28"/>
-          <w:shd w:val="clear" w:color="auto" w:fill="FFFFFF"/>
-        </w:rPr>
-        <w:t xml:space="preserve">Looking into these email messages, we found the following information about </w:t>
-      </w:r>
-      <w:r>
-        <w:rPr>
-          <w:rFonts w:asciiTheme="majorBidi" w:hAnsiTheme="majorBidi" w:cstheme="majorBidi"/>
-          <w:color w:val="000000"/>
-          <w:sz w:val="28"/>
-          <w:szCs w:val="28"/>
-          <w:shd w:val="clear" w:color="auto" w:fill="FFFFFF"/>
-        </w:rPr>
-        <w:t>Enron</w:t>
-      </w:r>
-      <w:r>
-        <w:rPr>
-          <w:rFonts w:asciiTheme="majorBidi" w:hAnsiTheme="majorBidi" w:cstheme="majorBidi"/>
-          <w:color w:val="000000"/>
-          <w:sz w:val="28"/>
-          <w:szCs w:val="28"/>
-          <w:shd w:val="clear" w:color="auto" w:fill="FFFFFF"/>
-        </w:rPr>
-        <w:t xml:space="preserve"> and </w:t>
-      </w:r>
-      <w:r>
-        <w:rPr>
-          <w:rFonts w:asciiTheme="majorBidi" w:hAnsiTheme="majorBidi" w:cstheme="majorBidi"/>
-          <w:color w:val="000000"/>
-          <w:sz w:val="28"/>
-          <w:szCs w:val="28"/>
-          <w:shd w:val="clear" w:color="auto" w:fill="FFFFFF"/>
-        </w:rPr>
-        <w:t>LJM partnership:</w:t>
-      </w:r>
-    </w:p>
-    <w:p>
-      <w:pPr>
-        <w:spacing w:after="240" w:line="360" w:lineRule="auto"/>
-        <w:jc w:val="both"/>
-        <w:rPr>
-          <w:rFonts w:ascii="Times New Roman" w:eastAsia="Times New Roman" w:hAnsi="Times New Roman" w:cs="Times New Roman"/>
-          <w:sz w:val="28"/>
-          <w:szCs w:val="28"/>
-        </w:rPr>
-      </w:pPr>
-      <w:r>
-        <w:rPr>
-          <w:rFonts w:ascii="Times New Roman" w:eastAsia="Times New Roman" w:hAnsi="Times New Roman" w:cs="Times New Roman"/>
-          <w:sz w:val="28"/>
-          <w:szCs w:val="28"/>
-        </w:rPr>
-        <w:t>“LJM partnerships and the Enron Wholesale Services (EWS). Here's how the LJM affair led to the EWS investigation:</w:t>
-      </w:r>
-    </w:p>
-    <w:p>
-      <w:pPr>
-        <w:numPr>
-          <w:ilvl w:val="0"/>
-          <w:numId w:val="1"/>
-        </w:numPr>
-        <w:spacing w:after="0" w:line="360" w:lineRule="auto"/>
-        <w:jc w:val="both"/>
-        <w:rPr>
-          <w:rFonts w:ascii="Times New Roman" w:eastAsia="Times New Roman" w:hAnsi="Times New Roman" w:cs="Times New Roman"/>
-          <w:sz w:val="28"/>
-          <w:szCs w:val="28"/>
-        </w:rPr>
-      </w:pPr>
-      <w:r>
-        <w:rPr>
-          <w:rFonts w:ascii="Times New Roman" w:eastAsia="Times New Roman" w:hAnsi="Times New Roman" w:cs="Times New Roman"/>
-          <w:b/>
-          <w:bCs/>
-          <w:sz w:val="28"/>
-          <w:szCs w:val="28"/>
-        </w:rPr>
-        <w:t>LJM Partnerships</w:t>
-      </w:r>
-      <w:r>
-        <w:rPr>
-          <w:rFonts w:ascii="Times New Roman" w:eastAsia="Times New Roman" w:hAnsi="Times New Roman" w:cs="Times New Roman"/>
-          <w:sz w:val="28"/>
-          <w:szCs w:val="28"/>
-        </w:rPr>
-        <w:t>: LJM1 and LJM2 were investment partnerships created by Enron's then-CFO, Andrew Fastow. These partnerships were named after his wife and children's initials. They were designed to buy Enron's poorly performing assets and hedge risky investments, ostensibly to help Enron maintain its credit rating and stock price. However, these partnerships were used to hide Enron's mounting debt and inflate its profits.</w:t>
-      </w:r>
-    </w:p>
-    <w:p>
-      <w:pPr>
-        <w:numPr>
-          <w:ilvl w:val="0"/>
-          <w:numId w:val="1"/>
-        </w:numPr>
-        <w:spacing w:after="0" w:line="360" w:lineRule="auto"/>
-        <w:jc w:val="both"/>
-        <w:rPr>
-          <w:rFonts w:ascii="Times New Roman" w:eastAsia="Times New Roman" w:hAnsi="Times New Roman" w:cs="Times New Roman"/>
-          <w:sz w:val="28"/>
-          <w:szCs w:val="28"/>
-        </w:rPr>
-      </w:pPr>
-      <w:r>
-        <w:rPr>
-          <w:rFonts w:ascii="Times New Roman" w:eastAsia="Times New Roman" w:hAnsi="Times New Roman" w:cs="Times New Roman"/>
-          <w:b/>
-          <w:bCs/>
-          <w:sz w:val="28"/>
-          <w:szCs w:val="28"/>
-        </w:rPr>
-        <w:t>Conflict of Interest and Financial Manipulation</w:t>
-      </w:r>
-      <w:r>
-        <w:rPr>
-          <w:rFonts w:ascii="Times New Roman" w:eastAsia="Times New Roman" w:hAnsi="Times New Roman" w:cs="Times New Roman"/>
-          <w:sz w:val="28"/>
-          <w:szCs w:val="28"/>
-        </w:rPr>
-        <w:t>: Fastow, as the CFO of Enron and the managing partner of LJM, was in a clear conflict of interest. LJM's transactions with Enron were not conducted at arm's length, allowing Enron to sell underperforming assets to LJM at inflated prices. This deceitful practice helped Enron report financial figures that were much rosier than the reality.</w:t>
-      </w:r>
-    </w:p>
-    <w:p>
-      <w:pPr>
-        <w:numPr>
-          <w:ilvl w:val="0"/>
-          <w:numId w:val="1"/>
-        </w:numPr>
-        <w:spacing w:after="0" w:line="360" w:lineRule="auto"/>
-        <w:jc w:val="both"/>
-        <w:rPr>
-          <w:rFonts w:ascii="Times New Roman" w:eastAsia="Times New Roman" w:hAnsi="Times New Roman" w:cs="Times New Roman"/>
-          <w:sz w:val="28"/>
-          <w:szCs w:val="28"/>
-        </w:rPr>
-      </w:pPr>
-      <w:r>
-        <w:rPr>
-          <w:rFonts w:ascii="Times New Roman" w:eastAsia="Times New Roman" w:hAnsi="Times New Roman" w:cs="Times New Roman"/>
-          <w:b/>
-          <w:bCs/>
-          <w:sz w:val="28"/>
-          <w:szCs w:val="28"/>
-        </w:rPr>
-        <w:lastRenderedPageBreak/>
-        <w:t>Discovery and Escalation</w:t>
-      </w:r>
-      <w:r>
-        <w:rPr>
-          <w:rFonts w:ascii="Times New Roman" w:eastAsia="Times New Roman" w:hAnsi="Times New Roman" w:cs="Times New Roman"/>
-          <w:sz w:val="28"/>
-          <w:szCs w:val="28"/>
-        </w:rPr>
-        <w:t>: As investigators and analysts began to scrutinize Enron’s financial statements and partnerships like LJM, they discovered numerous irregularities. The complexity and opacity of these transactions, along with whistleblowers' testimonies, brought significant attention to Enron’s accounting practices.</w:t>
-      </w:r>
-    </w:p>
-    <w:p>
-      <w:pPr>
-        <w:numPr>
-          <w:ilvl w:val="0"/>
-          <w:numId w:val="1"/>
-        </w:numPr>
-        <w:spacing w:after="0" w:line="360" w:lineRule="auto"/>
-        <w:jc w:val="both"/>
-        <w:rPr>
-          <w:rFonts w:ascii="Times New Roman" w:eastAsia="Times New Roman" w:hAnsi="Times New Roman" w:cs="Times New Roman"/>
-          <w:sz w:val="28"/>
-          <w:szCs w:val="28"/>
-        </w:rPr>
-      </w:pPr>
-      <w:r>
-        <w:rPr>
-          <w:rFonts w:ascii="Times New Roman" w:eastAsia="Times New Roman" w:hAnsi="Times New Roman" w:cs="Times New Roman"/>
-          <w:b/>
-          <w:bCs/>
-          <w:sz w:val="28"/>
-          <w:szCs w:val="28"/>
-        </w:rPr>
-        <w:t>Enron Wholesale Services (EWS) Investigation</w:t>
-      </w:r>
-      <w:r>
-        <w:rPr>
-          <w:rFonts w:ascii="Times New Roman" w:eastAsia="Times New Roman" w:hAnsi="Times New Roman" w:cs="Times New Roman"/>
-          <w:sz w:val="28"/>
-          <w:szCs w:val="28"/>
-        </w:rPr>
-        <w:t>: The investigation into LJM led to broader scrutiny of Enron’s entire operations, including Enron Wholesale Services. EWS was a core segment of Enron's business, dealing with commodities trading and energy services. Investigators found that not only were the LJM partnerships deceptive, but many of Enron’s divisions, including EWS, were involved in questionable accounting practices. This included "mark-to-market" accounting, where anticipated future profits from energy contracts were booked immediately, often inflating the actual revenue figures.</w:t>
-      </w:r>
-    </w:p>
-    <w:p>
-      <w:pPr>
-        <w:numPr>
-          <w:ilvl w:val="0"/>
-          <w:numId w:val="1"/>
-        </w:numPr>
-        <w:spacing w:after="0" w:line="360" w:lineRule="auto"/>
-        <w:jc w:val="both"/>
-        <w:rPr>
-          <w:rFonts w:ascii="Times New Roman" w:eastAsia="Times New Roman" w:hAnsi="Times New Roman" w:cs="Times New Roman"/>
-          <w:sz w:val="28"/>
-          <w:szCs w:val="28"/>
-        </w:rPr>
-      </w:pPr>
-      <w:r>
-        <w:rPr>
-          <w:rFonts w:ascii="Times New Roman" w:eastAsia="Times New Roman" w:hAnsi="Times New Roman" w:cs="Times New Roman"/>
-          <w:b/>
-          <w:bCs/>
-          <w:sz w:val="28"/>
-          <w:szCs w:val="28"/>
-        </w:rPr>
-        <w:t>Collapse of Enron</w:t>
-      </w:r>
-      <w:r>
-        <w:rPr>
-          <w:rFonts w:ascii="Times New Roman" w:eastAsia="Times New Roman" w:hAnsi="Times New Roman" w:cs="Times New Roman"/>
-          <w:sz w:val="28"/>
-          <w:szCs w:val="28"/>
-        </w:rPr>
-        <w:t>: The revelations of the scale of fraud within Enron, including the activities involving LJM and the problematic practices in divisions like EWS, led to a loss of investor and market confidence. This culminated in Enron's bankruptcy in December 2001, which was the largest bankruptcy in U.S. history at that time.</w:t>
-      </w:r>
-    </w:p>
-    <w:p>
-      <w:pPr>
-        <w:spacing w:before="240" w:after="0" w:line="360" w:lineRule="auto"/>
-        <w:jc w:val="both"/>
-        <w:rPr>
-          <w:rFonts w:ascii="Times New Roman" w:eastAsia="Times New Roman" w:hAnsi="Times New Roman" w:cs="Times New Roman"/>
-          <w:sz w:val="28"/>
-          <w:szCs w:val="28"/>
-        </w:rPr>
-      </w:pPr>
-      <w:r>
-        <w:rPr>
-          <w:rFonts w:ascii="Times New Roman" w:eastAsia="Times New Roman" w:hAnsi="Times New Roman" w:cs="Times New Roman"/>
-          <w:sz w:val="28"/>
-          <w:szCs w:val="28"/>
-        </w:rPr>
-        <w:t>The Enron scandal, including the LJM affair and the EWS investigation, became a textbook example of corporate fraud and led to significant changes in corporate governance and accounting regulations, including the enactment of the Sarbanes-Oxley Act in 2002.”</w:t>
-      </w:r>
-    </w:p>
-    <w:p>
-      <w:pPr>
-        <w:spacing w:before="240" w:after="0" w:line="360" w:lineRule="auto"/>
-        <w:jc w:val="both"/>
-        <w:rPr>
-          <w:rFonts w:asciiTheme="majorBidi" w:hAnsiTheme="majorBidi" w:cstheme="majorBidi"/>
-          <w:color w:val="000000"/>
-          <w:sz w:val="28"/>
-          <w:szCs w:val="28"/>
-          <w:shd w:val="clear" w:color="auto" w:fill="FFFFFF"/>
-        </w:rPr>
-      </w:pPr>
-      <w:r>
-        <w:rPr>
-          <w:rFonts w:asciiTheme="majorBidi" w:eastAsia="Times New Roman" w:hAnsiTheme="majorBidi" w:cstheme="majorBidi"/>
-          <w:sz w:val="28"/>
-          <w:szCs w:val="28"/>
-        </w:rPr>
-        <w:t>Some information we found that “</w:t>
-      </w:r>
-      <w:r>
-        <w:rPr>
-          <w:rFonts w:asciiTheme="majorBidi" w:hAnsiTheme="majorBidi" w:cstheme="majorBidi"/>
-          <w:color w:val="000000"/>
-          <w:sz w:val="28"/>
-          <w:szCs w:val="28"/>
-          <w:shd w:val="clear" w:color="auto" w:fill="FFFFFF"/>
-        </w:rPr>
-        <w:t>Andrew S. Fastow, Enron's former Chief Financial Officer. The complaint, filed on October 2, 2002 in U.S. District Court in Houston, alleged that Fastow defrauded Enron's shareholders and enriched himself and others by, among other things, entering into undisclosed side deals, manufacturing earnings for Enron through sham transactions, and inflating the value of Enron's investments.”(Andrew S. Fastow,</w:t>
-      </w:r>
-      <w:r>
-        <w:rPr>
-          <w:rFonts w:asciiTheme="majorBidi" w:hAnsiTheme="majorBidi" w:cstheme="majorBidi"/>
-          <w:sz w:val="28"/>
-          <w:szCs w:val="28"/>
-        </w:rPr>
-        <w:t xml:space="preserve"> </w:t>
-      </w:r>
-      <w:r>
-        <w:rPr>
-          <w:rFonts w:asciiTheme="majorBidi" w:hAnsiTheme="majorBidi" w:cstheme="majorBidi"/>
-          <w:color w:val="000000"/>
-          <w:sz w:val="28"/>
-          <w:szCs w:val="28"/>
-          <w:shd w:val="clear" w:color="auto" w:fill="FFFFFF"/>
-        </w:rPr>
-        <w:t>U.S. SECURITIES AND EXCHANGE COMMISSION)</w:t>
-      </w:r>
-    </w:p>
-    <w:p>
-      <w:pPr>
-        <w:spacing w:before="240" w:after="0" w:line="360" w:lineRule="auto"/>
-        <w:jc w:val="both"/>
-        <w:rPr>
-          <w:rFonts w:asciiTheme="majorBidi" w:hAnsiTheme="majorBidi" w:cstheme="majorBidi"/>
-          <w:color w:val="000000"/>
-          <w:sz w:val="28"/>
-          <w:szCs w:val="28"/>
-          <w:shd w:val="clear" w:color="auto" w:fill="FFFFFF"/>
-        </w:rPr>
-      </w:pPr>
-      <w:r>
-        <w:rPr>
-          <w:rFonts w:asciiTheme="majorBidi" w:hAnsiTheme="majorBidi" w:cstheme="majorBidi"/>
-          <w:color w:val="000000"/>
-          <w:sz w:val="28"/>
-          <w:szCs w:val="28"/>
-          <w:shd w:val="clear" w:color="auto" w:fill="FFFFFF"/>
-        </w:rPr>
-        <w:lastRenderedPageBreak/>
-        <w:t xml:space="preserve">Since Kenneth Lay was the CEO during LJM partnership, we looked for </w:t>
-      </w:r>
-      <w:proofErr w:type="spellStart"/>
-      <w:r>
-        <w:rPr>
-          <w:rFonts w:asciiTheme="majorBidi" w:hAnsiTheme="majorBidi" w:cstheme="majorBidi"/>
-          <w:color w:val="000000"/>
-          <w:sz w:val="28"/>
-          <w:szCs w:val="28"/>
-          <w:shd w:val="clear" w:color="auto" w:fill="FFFFFF"/>
-        </w:rPr>
-        <w:t>realtion</w:t>
-      </w:r>
-      <w:proofErr w:type="spellEnd"/>
-      <w:r>
-        <w:rPr>
-          <w:rFonts w:asciiTheme="majorBidi" w:hAnsiTheme="majorBidi" w:cstheme="majorBidi"/>
-          <w:color w:val="000000"/>
-          <w:sz w:val="28"/>
-          <w:szCs w:val="28"/>
-          <w:shd w:val="clear" w:color="auto" w:fill="FFFFFF"/>
-        </w:rPr>
-        <w:t xml:space="preserve"> between these two:</w:t>
-      </w:r>
-    </w:p>
-    <w:p>
-      <w:pPr>
-        <w:spacing w:before="240" w:after="0" w:line="360" w:lineRule="auto"/>
-        <w:jc w:val="both"/>
-        <w:rPr>
-          <w:rFonts w:asciiTheme="majorBidi" w:hAnsiTheme="majorBidi" w:cstheme="majorBidi"/>
-          <w:color w:val="000000"/>
-          <w:sz w:val="28"/>
-          <w:szCs w:val="28"/>
-          <w:shd w:val="clear" w:color="auto" w:fill="FFFFFF"/>
+        <w:jc w:val="center"/>
+        <w:rPr>
+          <w:rFonts w:asciiTheme="majorBidi" w:hAnsiTheme="majorBidi" w:cstheme="majorBidi"/>
+          <w:sz w:val="28"/>
+          <w:szCs w:val="28"/>
+        </w:rPr>
+      </w:pPr>
+    </w:p>
+    <w:p>
+      <w:pPr>
+        <w:jc w:val="center"/>
+        <w:rPr>
+          <w:rFonts w:asciiTheme="majorBidi" w:hAnsiTheme="majorBidi" w:cstheme="majorBidi"/>
+          <w:sz w:val="28"/>
+          <w:szCs w:val="28"/>
         </w:rPr>
       </w:pPr>
       <w:r>
         <w:rPr>
           <w:rFonts w:asciiTheme="majorBidi" w:hAnsiTheme="majorBidi" w:cstheme="majorBidi"/>
           <w:noProof/>
-          <w:color w:val="000000"/>
-          <w:sz w:val="28"/>
-          <w:szCs w:val="28"/>
-          <w:shd w:val="clear" w:color="auto" w:fill="FFFFFF"/>
+          <w:sz w:val="28"/>
+          <w:szCs w:val="28"/>
         </w:rPr>
         <w:drawing>
-          <wp:inline distT="0" distB="0" distL="0" distR="0" wp14:anchorId="2699C4F3" wp14:editId="2699C4F4">
-            <wp:extent cx="6382641" cy="495369"/>
-            <wp:effectExtent l="0" t="0" r="0" b="0"/>
-            <wp:docPr id="18" name="Picture 18"/>
+          <wp:inline distT="0" distB="0" distL="0" distR="0" wp14:anchorId="2699C4DF" wp14:editId="2699C4E0">
+            <wp:extent cx="4667901" cy="676369"/>
+            <wp:effectExtent l="0" t="0" r="0" b="9525"/>
+            <wp:docPr id="8" name="Picture 8"/>
             <wp:cNvGraphicFramePr>
               <a:graphicFrameLocks xmlns:a="http://schemas.openxmlformats.org/drawingml/2006/main" noChangeAspect="1"/>
             </wp:cNvGraphicFramePr>
@@ -8421,7 +7435,7 @@
                   <pic:spPr>
                     <a:xfrm>
                       <a:off x="0" y="0"/>
-                      <a:ext cx="6382641" cy="495369"/>
+                      <a:ext cx="4667901" cy="676369"/>
                     </a:xfrm>
                     <a:prstGeom prst="rect">
                       <a:avLst/>
@@ -8433,39 +7447,28 @@
           </wp:inline>
         </w:drawing>
       </w:r>
-      <w:r>
-        <w:rPr>
-          <w:rFonts w:asciiTheme="majorBidi" w:hAnsiTheme="majorBidi" w:cstheme="majorBidi"/>
-          <w:color w:val="000000"/>
-          <w:sz w:val="28"/>
-          <w:szCs w:val="28"/>
-          <w:shd w:val="clear" w:color="auto" w:fill="FFFFFF"/>
-        </w:rPr>
-        <w:t xml:space="preserve"> </w:t>
-      </w:r>
-    </w:p>
-    <w:p>
-      <w:pPr>
-        <w:spacing w:before="240" w:after="0" w:line="240" w:lineRule="auto"/>
-        <w:jc w:val="both"/>
-        <w:rPr>
-          <w:rFonts w:ascii="Times New Roman" w:eastAsia="Times New Roman" w:hAnsi="Times New Roman" w:cs="Times New Roman"/>
-          <w:sz w:val="28"/>
-          <w:szCs w:val="28"/>
-        </w:rPr>
-      </w:pPr>
-      <w:r>
-        <w:rPr>
-          <w:rFonts w:ascii="Times New Roman" w:eastAsia="Times New Roman" w:hAnsi="Times New Roman" w:cs="Times New Roman"/>
+    </w:p>
+    <w:p>
+      <w:pPr>
+        <w:jc w:val="center"/>
+        <w:rPr>
+          <w:rFonts w:asciiTheme="majorBidi" w:hAnsiTheme="majorBidi" w:cstheme="majorBidi"/>
+          <w:sz w:val="28"/>
+          <w:szCs w:val="28"/>
+        </w:rPr>
+      </w:pPr>
+      <w:r>
+        <w:rPr>
+          <w:rFonts w:asciiTheme="majorBidi" w:hAnsiTheme="majorBidi" w:cstheme="majorBidi"/>
           <w:noProof/>
           <w:sz w:val="28"/>
           <w:szCs w:val="28"/>
         </w:rPr>
         <w:drawing>
-          <wp:inline distT="0" distB="0" distL="0" distR="0" wp14:anchorId="2699C4F5" wp14:editId="2699C4F6">
-            <wp:extent cx="3540868" cy="3534815"/>
+          <wp:inline distT="0" distB="0" distL="0" distR="0" wp14:anchorId="2699C4E1" wp14:editId="2699C4E2">
+            <wp:extent cx="2531427" cy="2334638"/>
             <wp:effectExtent l="0" t="0" r="2540" b="8890"/>
-            <wp:docPr id="19" name="Picture 19"/>
+            <wp:docPr id="9" name="Picture 9"/>
             <wp:cNvGraphicFramePr>
               <a:graphicFrameLocks xmlns:a="http://schemas.openxmlformats.org/drawingml/2006/main" noChangeAspect="1"/>
             </wp:cNvGraphicFramePr>
@@ -8485,7 +7488,7 @@
                   <pic:spPr>
                     <a:xfrm>
                       <a:off x="0" y="0"/>
-                      <a:ext cx="3547003" cy="3540940"/>
+                      <a:ext cx="2534255" cy="2337246"/>
                     </a:xfrm>
                     <a:prstGeom prst="rect">
                       <a:avLst/>
@@ -8500,79 +7503,35 @@
     </w:p>
     <w:p>
       <w:pPr>
-        <w:spacing w:before="240" w:after="0" w:line="360" w:lineRule="auto"/>
-        <w:jc w:val="both"/>
-        <w:rPr>
-          <w:rFonts w:ascii="Times New Roman" w:eastAsia="Times New Roman" w:hAnsi="Times New Roman" w:cs="Times New Roman"/>
-          <w:sz w:val="28"/>
-          <w:szCs w:val="28"/>
-        </w:rPr>
-      </w:pPr>
-      <w:r>
-        <w:rPr>
-          <w:rFonts w:ascii="Times New Roman" w:eastAsia="Times New Roman" w:hAnsi="Times New Roman" w:cs="Times New Roman"/>
-          <w:sz w:val="28"/>
-          <w:szCs w:val="28"/>
-        </w:rPr>
-        <w:t>This shows that Kenneth only received emails about LJM and after looking into the messages, most of these emails were articles. Hence we concluded that Kenneth Lay may not have been directly related to this affair</w:t>
-      </w:r>
-      <w:r>
-        <w:rPr>
-          <w:rFonts w:ascii="Times New Roman" w:eastAsia="Times New Roman" w:hAnsi="Times New Roman" w:cs="Times New Roman"/>
-          <w:sz w:val="28"/>
-          <w:szCs w:val="28"/>
-        </w:rPr>
-        <w:t>. After that we shifted our focus and started investigating relationship between LJM and EWS</w:t>
-      </w:r>
-      <w:r>
-        <w:rPr>
-          <w:rFonts w:ascii="Times New Roman" w:eastAsia="Times New Roman" w:hAnsi="Times New Roman" w:cs="Times New Roman"/>
-          <w:sz w:val="28"/>
-          <w:szCs w:val="28"/>
-        </w:rPr>
-        <w:t xml:space="preserve"> </w:t>
-      </w:r>
-      <w:r>
-        <w:rPr>
-          <w:rFonts w:asciiTheme="majorBidi" w:hAnsiTheme="majorBidi" w:cstheme="majorBidi"/>
-          <w:color w:val="000000"/>
-          <w:sz w:val="28"/>
-          <w:szCs w:val="28"/>
-          <w:shd w:val="clear" w:color="auto" w:fill="FFFFFF"/>
-        </w:rPr>
-        <w:t>litigation</w:t>
-      </w:r>
-      <w:r>
-        <w:rPr>
-          <w:rFonts w:ascii="Times New Roman" w:eastAsia="Times New Roman" w:hAnsi="Times New Roman" w:cs="Times New Roman"/>
-          <w:sz w:val="28"/>
-          <w:szCs w:val="28"/>
-        </w:rPr>
-        <w:t xml:space="preserve"> and found the following: </w:t>
-      </w:r>
-    </w:p>
-    <w:p>
-      <w:pPr>
-        <w:spacing w:before="240" w:after="0" w:line="240" w:lineRule="auto"/>
-        <w:jc w:val="both"/>
-        <w:rPr>
-          <w:rFonts w:ascii="Times New Roman" w:eastAsia="Times New Roman" w:hAnsi="Times New Roman" w:cs="Times New Roman"/>
-          <w:sz w:val="28"/>
-          <w:szCs w:val="28"/>
-        </w:rPr>
-      </w:pPr>
-      <w:r>
-        <w:rPr>
-          <w:rFonts w:ascii="Times New Roman" w:eastAsia="Times New Roman" w:hAnsi="Times New Roman" w:cs="Times New Roman"/>
+        <w:jc w:val="center"/>
+        <w:rPr>
+          <w:rFonts w:asciiTheme="majorBidi" w:hAnsiTheme="majorBidi" w:cstheme="majorBidi"/>
+          <w:sz w:val="28"/>
+          <w:szCs w:val="28"/>
+        </w:rPr>
+      </w:pPr>
+    </w:p>
+    <w:p>
+      <w:pPr>
+        <w:jc w:val="center"/>
+        <w:rPr>
+          <w:rFonts w:asciiTheme="majorBidi" w:hAnsiTheme="majorBidi" w:cstheme="majorBidi"/>
+          <w:sz w:val="28"/>
+          <w:szCs w:val="28"/>
+        </w:rPr>
+      </w:pPr>
+      <w:r>
+        <w:rPr>
+          <w:rFonts w:asciiTheme="majorBidi" w:hAnsiTheme="majorBidi" w:cstheme="majorBidi"/>
           <w:noProof/>
           <w:sz w:val="28"/>
           <w:szCs w:val="28"/>
         </w:rPr>
         <w:drawing>
-          <wp:inline distT="0" distB="0" distL="0" distR="0" wp14:anchorId="2699C4F7" wp14:editId="2699C4F8">
-            <wp:extent cx="6400800" cy="452755"/>
-            <wp:effectExtent l="0" t="0" r="0" b="4445"/>
-            <wp:docPr id="20" name="Picture 20"/>
+          <wp:inline distT="0" distB="0" distL="0" distR="0" wp14:anchorId="2699C4E3" wp14:editId="2699C4E4">
+            <wp:extent cx="4477375" cy="571580"/>
+            <wp:effectExtent l="0" t="0" r="0" b="0"/>
+            <wp:docPr id="10" name="Picture 10"/>
             <wp:cNvGraphicFramePr>
               <a:graphicFrameLocks xmlns:a="http://schemas.openxmlformats.org/drawingml/2006/main" noChangeAspect="1"/>
             </wp:cNvGraphicFramePr>
@@ -8592,7 +7551,7 @@
                   <pic:spPr>
                     <a:xfrm>
                       <a:off x="0" y="0"/>
-                      <a:ext cx="6400800" cy="452755"/>
+                      <a:ext cx="4477375" cy="571580"/>
                     </a:xfrm>
                     <a:prstGeom prst="rect">
                       <a:avLst/>
@@ -8607,27 +7566,25 @@
     </w:p>
     <w:p>
       <w:pPr>
-        <w:spacing w:before="240" w:after="0" w:line="240" w:lineRule="auto"/>
-        <w:jc w:val="both"/>
-        <w:rPr>
-          <w:rFonts w:ascii="Times New Roman" w:eastAsia="Times New Roman" w:hAnsi="Times New Roman" w:cs="Times New Roman"/>
-          <w:sz w:val="28"/>
-          <w:szCs w:val="28"/>
-        </w:rPr>
-      </w:pPr>
-      <w:r>
-        <w:rPr>
-          <w:rFonts w:ascii="Times New Roman" w:eastAsia="Times New Roman" w:hAnsi="Times New Roman" w:cs="Times New Roman"/>
+        <w:jc w:val="center"/>
+        <w:rPr>
+          <w:rFonts w:asciiTheme="majorBidi" w:hAnsiTheme="majorBidi" w:cstheme="majorBidi"/>
+          <w:sz w:val="28"/>
+          <w:szCs w:val="28"/>
+        </w:rPr>
+      </w:pPr>
+      <w:r>
+        <w:rPr>
+          <w:rFonts w:asciiTheme="majorBidi" w:hAnsiTheme="majorBidi" w:cstheme="majorBidi"/>
           <w:noProof/>
           <w:sz w:val="28"/>
           <w:szCs w:val="28"/>
         </w:rPr>
-        <w:lastRenderedPageBreak/>
         <w:drawing>
-          <wp:inline distT="0" distB="0" distL="0" distR="0" wp14:anchorId="2699C4F9" wp14:editId="2699C4FA">
-            <wp:extent cx="4937353" cy="3677055"/>
-            <wp:effectExtent l="0" t="0" r="0" b="0"/>
-            <wp:docPr id="21" name="Picture 21"/>
+          <wp:inline distT="0" distB="0" distL="0" distR="0" wp14:anchorId="2699C4E5" wp14:editId="2699C4E6">
+            <wp:extent cx="3172268" cy="3134162"/>
+            <wp:effectExtent l="0" t="0" r="9525" b="0"/>
+            <wp:docPr id="11" name="Picture 11"/>
             <wp:cNvGraphicFramePr>
               <a:graphicFrameLocks xmlns:a="http://schemas.openxmlformats.org/drawingml/2006/main" noChangeAspect="1"/>
             </wp:cNvGraphicFramePr>
@@ -8647,7 +7604,7 @@
                   <pic:spPr>
                     <a:xfrm>
                       <a:off x="0" y="0"/>
-                      <a:ext cx="4945527" cy="3683143"/>
+                      <a:ext cx="3172268" cy="3134162"/>
                     </a:xfrm>
                     <a:prstGeom prst="rect">
                       <a:avLst/>
@@ -8662,145 +7619,25 @@
     </w:p>
     <w:p>
       <w:pPr>
-        <w:pStyle w:val="NormalWeb"/>
-        <w:spacing w:line="360" w:lineRule="auto"/>
-        <w:jc w:val="both"/>
-        <w:rPr>
-          <w:rFonts w:asciiTheme="majorBidi" w:hAnsiTheme="majorBidi" w:cstheme="majorBidi"/>
-          <w:color w:val="000000"/>
-          <w:sz w:val="28"/>
-          <w:szCs w:val="28"/>
-          <w:shd w:val="clear" w:color="auto" w:fill="FFFFFF"/>
-        </w:rPr>
-      </w:pPr>
-      <w:r>
-        <w:rPr>
-          <w:rFonts w:asciiTheme="majorBidi" w:hAnsiTheme="majorBidi" w:cstheme="majorBidi"/>
-          <w:color w:val="000000"/>
-          <w:sz w:val="28"/>
-          <w:szCs w:val="28"/>
-          <w:shd w:val="clear" w:color="auto" w:fill="FFFFFF"/>
-        </w:rPr>
-        <w:t xml:space="preserve">LJM and EWS </w:t>
-      </w:r>
-      <w:r>
-        <w:rPr>
-          <w:rFonts w:asciiTheme="majorBidi" w:hAnsiTheme="majorBidi" w:cstheme="majorBidi"/>
-          <w:color w:val="000000"/>
-          <w:sz w:val="28"/>
-          <w:szCs w:val="28"/>
-          <w:shd w:val="clear" w:color="auto" w:fill="FFFFFF"/>
-        </w:rPr>
-        <w:t xml:space="preserve">litigation </w:t>
-      </w:r>
-      <w:r>
-        <w:rPr>
-          <w:rFonts w:asciiTheme="majorBidi" w:hAnsiTheme="majorBidi" w:cstheme="majorBidi"/>
-          <w:color w:val="000000"/>
-          <w:sz w:val="28"/>
-          <w:szCs w:val="28"/>
-          <w:shd w:val="clear" w:color="auto" w:fill="FFFFFF"/>
-        </w:rPr>
-        <w:t xml:space="preserve">are directly </w:t>
-      </w:r>
-      <w:r>
-        <w:rPr>
-          <w:rFonts w:asciiTheme="majorBidi" w:hAnsiTheme="majorBidi" w:cstheme="majorBidi"/>
-          <w:color w:val="000000"/>
-          <w:sz w:val="28"/>
-          <w:szCs w:val="28"/>
-          <w:shd w:val="clear" w:color="auto" w:fill="FFFFFF"/>
-        </w:rPr>
-        <w:t>connected</w:t>
-      </w:r>
-      <w:r>
-        <w:rPr>
-          <w:rFonts w:asciiTheme="majorBidi" w:hAnsiTheme="majorBidi" w:cstheme="majorBidi"/>
-          <w:color w:val="000000"/>
-          <w:sz w:val="28"/>
-          <w:szCs w:val="28"/>
-          <w:shd w:val="clear" w:color="auto" w:fill="FFFFFF"/>
-        </w:rPr>
-        <w:t xml:space="preserve"> </w:t>
-      </w:r>
-      <w:r>
-        <w:rPr>
-          <w:rFonts w:asciiTheme="majorBidi" w:hAnsiTheme="majorBidi" w:cstheme="majorBidi"/>
-          <w:color w:val="000000"/>
-          <w:sz w:val="28"/>
-          <w:szCs w:val="28"/>
-          <w:shd w:val="clear" w:color="auto" w:fill="FFFFFF"/>
-        </w:rPr>
-        <w:t xml:space="preserve">and </w:t>
-      </w:r>
-      <w:r>
-        <w:rPr>
-          <w:rFonts w:asciiTheme="majorBidi" w:hAnsiTheme="majorBidi" w:cstheme="majorBidi"/>
-          <w:color w:val="000000"/>
-          <w:sz w:val="28"/>
-          <w:szCs w:val="28"/>
-          <w:shd w:val="clear" w:color="auto" w:fill="FFFFFF"/>
-        </w:rPr>
-        <w:t xml:space="preserve">as </w:t>
-      </w:r>
-      <w:r>
-        <w:rPr>
-          <w:rFonts w:asciiTheme="majorBidi" w:hAnsiTheme="majorBidi" w:cstheme="majorBidi"/>
-          <w:color w:val="000000"/>
-          <w:sz w:val="28"/>
-          <w:szCs w:val="28"/>
-          <w:shd w:val="clear" w:color="auto" w:fill="FFFFFF"/>
-        </w:rPr>
-        <w:t>such we looked into emails related to EWS</w:t>
-      </w:r>
-      <w:r>
-        <w:rPr>
-          <w:rFonts w:asciiTheme="majorBidi" w:hAnsiTheme="majorBidi" w:cstheme="majorBidi"/>
-          <w:color w:val="000000"/>
-          <w:sz w:val="28"/>
-          <w:szCs w:val="28"/>
-          <w:shd w:val="clear" w:color="auto" w:fill="FFFFFF"/>
-        </w:rPr>
-        <w:t xml:space="preserve"> litigation</w:t>
-      </w:r>
-      <w:r>
-        <w:rPr>
-          <w:rFonts w:asciiTheme="majorBidi" w:hAnsiTheme="majorBidi" w:cstheme="majorBidi"/>
-          <w:color w:val="000000"/>
-          <w:sz w:val="28"/>
-          <w:szCs w:val="28"/>
-          <w:shd w:val="clear" w:color="auto" w:fill="FFFFFF"/>
-        </w:rPr>
-        <w:t xml:space="preserve"> and found the following:</w:t>
-      </w:r>
-    </w:p>
-    <w:p>
-      <w:pPr>
-        <w:pStyle w:val="NormalWeb"/>
-        <w:spacing w:line="360" w:lineRule="auto"/>
-        <w:jc w:val="both"/>
-        <w:rPr>
-          <w:rFonts w:asciiTheme="majorBidi" w:hAnsiTheme="majorBidi" w:cstheme="majorBidi"/>
-          <w:color w:val="000000"/>
-          <w:sz w:val="28"/>
-          <w:szCs w:val="28"/>
-          <w:shd w:val="clear" w:color="auto" w:fill="FFFFFF"/>
+        <w:jc w:val="center"/>
+        <w:rPr>
+          <w:rFonts w:asciiTheme="majorBidi" w:hAnsiTheme="majorBidi" w:cstheme="majorBidi"/>
+          <w:sz w:val="28"/>
+          <w:szCs w:val="28"/>
         </w:rPr>
       </w:pPr>
       <w:r>
         <w:rPr>
           <w:rFonts w:asciiTheme="majorBidi" w:hAnsiTheme="majorBidi" w:cstheme="majorBidi"/>
           <w:noProof/>
-          <w:color w:val="000000"/>
-          <w:sz w:val="28"/>
-          <w:szCs w:val="28"/>
-          <w:shd w:val="clear" w:color="auto" w:fill="FFFFFF"/>
+          <w:sz w:val="28"/>
+          <w:szCs w:val="28"/>
         </w:rPr>
         <w:drawing>
-          <wp:inline distT="0" distB="0" distL="0" distR="0" wp14:anchorId="2699C4FB" wp14:editId="2699C4FC">
-            <wp:extent cx="6400800" cy="478790"/>
-            <wp:effectExtent l="0" t="0" r="0" b="0"/>
-            <wp:docPr id="22" name="Picture 22"/>
+          <wp:inline distT="0" distB="0" distL="0" distR="0" wp14:anchorId="2699C4E7" wp14:editId="2699C4E8">
+            <wp:extent cx="4706007" cy="619211"/>
+            <wp:effectExtent l="0" t="0" r="0" b="9525"/>
+            <wp:docPr id="12" name="Picture 12"/>
             <wp:cNvGraphicFramePr>
               <a:graphicFrameLocks xmlns:a="http://schemas.openxmlformats.org/drawingml/2006/main" noChangeAspect="1"/>
             </wp:cNvGraphicFramePr>
@@ -8820,7 +7657,7 @@
                   <pic:spPr>
                     <a:xfrm>
                       <a:off x="0" y="0"/>
-                      <a:ext cx="6400800" cy="478790"/>
+                      <a:ext cx="4706007" cy="619211"/>
                     </a:xfrm>
                     <a:prstGeom prst="rect">
                       <a:avLst/>
@@ -8835,31 +7672,26 @@
     </w:p>
     <w:p>
       <w:pPr>
-        <w:pStyle w:val="NormalWeb"/>
-        <w:spacing w:line="360" w:lineRule="auto"/>
-        <w:jc w:val="both"/>
-        <w:rPr>
-          <w:rFonts w:asciiTheme="majorBidi" w:hAnsiTheme="majorBidi" w:cstheme="majorBidi"/>
-          <w:color w:val="000000"/>
-          <w:sz w:val="28"/>
-          <w:szCs w:val="28"/>
-          <w:shd w:val="clear" w:color="auto" w:fill="FFFFFF"/>
+        <w:jc w:val="center"/>
+        <w:rPr>
+          <w:rFonts w:asciiTheme="majorBidi" w:hAnsiTheme="majorBidi" w:cstheme="majorBidi"/>
+          <w:sz w:val="28"/>
+          <w:szCs w:val="28"/>
         </w:rPr>
       </w:pPr>
       <w:r>
         <w:rPr>
           <w:rFonts w:asciiTheme="majorBidi" w:hAnsiTheme="majorBidi" w:cstheme="majorBidi"/>
           <w:noProof/>
-          <w:color w:val="000000"/>
-          <w:sz w:val="28"/>
-          <w:szCs w:val="28"/>
-          <w:shd w:val="clear" w:color="auto" w:fill="FFFFFF"/>
-        </w:rPr>
+          <w:sz w:val="28"/>
+          <w:szCs w:val="28"/>
+        </w:rPr>
+        <w:lastRenderedPageBreak/>
         <w:drawing>
-          <wp:inline distT="0" distB="0" distL="0" distR="0" wp14:anchorId="2699C4FD" wp14:editId="2699C4FE">
-            <wp:extent cx="4455268" cy="3043107"/>
-            <wp:effectExtent l="0" t="0" r="2540" b="5080"/>
-            <wp:docPr id="23" name="Picture 23"/>
+          <wp:inline distT="0" distB="0" distL="0" distR="0" wp14:anchorId="2699C4E9" wp14:editId="2699C4EA">
+            <wp:extent cx="3547946" cy="3317132"/>
+            <wp:effectExtent l="0" t="0" r="0" b="0"/>
+            <wp:docPr id="13" name="Picture 13"/>
             <wp:cNvGraphicFramePr>
               <a:graphicFrameLocks xmlns:a="http://schemas.openxmlformats.org/drawingml/2006/main" noChangeAspect="1"/>
             </wp:cNvGraphicFramePr>
@@ -8879,6 +7711,1748 @@
                   <pic:spPr>
                     <a:xfrm>
                       <a:off x="0" y="0"/>
+                      <a:ext cx="3553561" cy="3322382"/>
+                    </a:xfrm>
+                    <a:prstGeom prst="rect">
+                      <a:avLst/>
+                    </a:prstGeom>
+                  </pic:spPr>
+                </pic:pic>
+              </a:graphicData>
+            </a:graphic>
+          </wp:inline>
+        </w:drawing>
+      </w:r>
+    </w:p>
+    <w:p>
+      <w:pPr>
+        <w:pStyle w:val="NormalWeb"/>
+        <w:spacing w:line="360" w:lineRule="auto"/>
+        <w:jc w:val="both"/>
+        <w:rPr>
+          <w:rFonts w:asciiTheme="majorBidi" w:hAnsiTheme="majorBidi" w:cstheme="majorBidi"/>
+          <w:sz w:val="28"/>
+          <w:szCs w:val="28"/>
+        </w:rPr>
+      </w:pPr>
+      <w:r>
+        <w:rPr>
+          <w:rFonts w:asciiTheme="majorBidi" w:hAnsiTheme="majorBidi" w:cstheme="majorBidi"/>
+          <w:sz w:val="28"/>
+          <w:szCs w:val="28"/>
+        </w:rPr>
+        <w:t>These queries show that Lou pai is related to topics containing insider, stock, trading, notice</w:t>
+      </w:r>
+      <w:r>
+        <w:rPr>
+          <w:rFonts w:asciiTheme="majorBidi" w:hAnsiTheme="majorBidi" w:cstheme="majorBidi"/>
+          <w:sz w:val="28"/>
+          <w:szCs w:val="28"/>
+        </w:rPr>
+        <w:t>...</w:t>
+      </w:r>
+      <w:r>
+        <w:rPr>
+          <w:rFonts w:asciiTheme="majorBidi" w:hAnsiTheme="majorBidi" w:cstheme="majorBidi"/>
+          <w:sz w:val="28"/>
+          <w:szCs w:val="28"/>
+        </w:rPr>
+        <w:t xml:space="preserve">  Which are one of the main reasons for Enron’s collapse and fraud. </w:t>
+      </w:r>
+      <w:r>
+        <w:rPr>
+          <w:rFonts w:asciiTheme="majorBidi" w:hAnsiTheme="majorBidi" w:cstheme="majorBidi"/>
+          <w:sz w:val="28"/>
+          <w:szCs w:val="28"/>
+        </w:rPr>
+        <w:t>Therefore, more investigation were needed and found out that Pai ran Enron's retail energy unit, arriving at the company after stints at ConocoPhillips and DuPont. He left Enron six months before it collapsed in late 2001, pocketing more than $265 million from exercising Enron options and selling stock.</w:t>
+      </w:r>
+      <w:r>
+        <w:rPr>
+          <w:rFonts w:asciiTheme="majorBidi" w:hAnsiTheme="majorBidi" w:cstheme="majorBidi"/>
+          <w:sz w:val="28"/>
+          <w:szCs w:val="28"/>
+        </w:rPr>
+        <w:t xml:space="preserve"> </w:t>
+      </w:r>
+      <w:r>
+        <w:rPr>
+          <w:rFonts w:asciiTheme="majorBidi" w:hAnsiTheme="majorBidi" w:cstheme="majorBidi"/>
+          <w:sz w:val="28"/>
+          <w:szCs w:val="28"/>
+        </w:rPr>
+        <w:t xml:space="preserve">Moreover, while further </w:t>
+      </w:r>
+      <w:proofErr w:type="spellStart"/>
+      <w:r>
+        <w:rPr>
+          <w:rFonts w:asciiTheme="majorBidi" w:hAnsiTheme="majorBidi" w:cstheme="majorBidi"/>
+          <w:sz w:val="28"/>
+          <w:szCs w:val="28"/>
+        </w:rPr>
+        <w:t>Investingting</w:t>
+      </w:r>
+      <w:proofErr w:type="spellEnd"/>
+      <w:r>
+        <w:rPr>
+          <w:rFonts w:asciiTheme="majorBidi" w:hAnsiTheme="majorBidi" w:cstheme="majorBidi"/>
+          <w:sz w:val="28"/>
+          <w:szCs w:val="28"/>
+        </w:rPr>
+        <w:t xml:space="preserve"> LOU </w:t>
+      </w:r>
+      <w:proofErr w:type="spellStart"/>
+      <w:r>
+        <w:rPr>
+          <w:rFonts w:asciiTheme="majorBidi" w:hAnsiTheme="majorBidi" w:cstheme="majorBidi"/>
+          <w:sz w:val="28"/>
+          <w:szCs w:val="28"/>
+        </w:rPr>
+        <w:t>Pai</w:t>
+      </w:r>
+      <w:proofErr w:type="spellEnd"/>
+      <w:r>
+        <w:rPr>
+          <w:rFonts w:asciiTheme="majorBidi" w:hAnsiTheme="majorBidi" w:cstheme="majorBidi"/>
+          <w:sz w:val="28"/>
+          <w:szCs w:val="28"/>
+        </w:rPr>
+        <w:t xml:space="preserve"> these emails were found sent by Rex Rogers:</w:t>
+      </w:r>
+    </w:p>
+    <w:p>
+      <w:pPr>
+        <w:pStyle w:val="NormalWeb"/>
+        <w:jc w:val="both"/>
+        <w:rPr>
+          <w:rFonts w:asciiTheme="majorBidi" w:hAnsiTheme="majorBidi" w:cstheme="majorBidi"/>
+          <w:sz w:val="28"/>
+          <w:szCs w:val="28"/>
+        </w:rPr>
+      </w:pPr>
+      <w:r>
+        <w:rPr>
+          <w:rFonts w:asciiTheme="majorBidi" w:hAnsiTheme="majorBidi" w:cstheme="majorBidi"/>
+          <w:sz w:val="28"/>
+          <w:szCs w:val="28"/>
+        </w:rPr>
+        <w:t>“</w:t>
+      </w:r>
+      <w:r>
+        <w:rPr>
+          <w:rFonts w:asciiTheme="majorBidi" w:hAnsiTheme="majorBidi" w:cstheme="majorBidi"/>
+          <w:sz w:val="28"/>
+          <w:szCs w:val="28"/>
+        </w:rPr>
+        <w:t xml:space="preserve">body: I have been asked to make a brief presentation at next </w:t>
+      </w:r>
+      <w:proofErr w:type="spellStart"/>
+      <w:r>
+        <w:rPr>
+          <w:rFonts w:asciiTheme="majorBidi" w:hAnsiTheme="majorBidi" w:cstheme="majorBidi"/>
+          <w:sz w:val="28"/>
+          <w:szCs w:val="28"/>
+        </w:rPr>
+        <w:t>Monday,s</w:t>
+      </w:r>
+      <w:proofErr w:type="spellEnd"/>
+      <w:r>
+        <w:rPr>
+          <w:rFonts w:asciiTheme="majorBidi" w:hAnsiTheme="majorBidi" w:cstheme="majorBidi"/>
+          <w:sz w:val="28"/>
+          <w:szCs w:val="28"/>
+        </w:rPr>
+        <w:t xml:space="preserve"> Executive </w:t>
+      </w:r>
+      <w:r>
+        <w:rPr>
+          <w:rFonts w:asciiTheme="majorBidi" w:hAnsiTheme="majorBidi" w:cstheme="majorBidi"/>
+          <w:sz w:val="28"/>
+          <w:szCs w:val="28"/>
+        </w:rPr>
+        <w:br/>
+        <w:t>Committee meeting addressing a new S.E.C. insider trading rule.  Although the </w:t>
+      </w:r>
+      <w:r>
+        <w:rPr>
+          <w:rFonts w:asciiTheme="majorBidi" w:hAnsiTheme="majorBidi" w:cstheme="majorBidi"/>
+          <w:sz w:val="28"/>
+          <w:szCs w:val="28"/>
+        </w:rPr>
+        <w:br/>
+        <w:t>new rule may increase exposure to liability for insider trading, certain </w:t>
+      </w:r>
+      <w:r>
+        <w:rPr>
+          <w:rFonts w:asciiTheme="majorBidi" w:hAnsiTheme="majorBidi" w:cstheme="majorBidi"/>
+          <w:sz w:val="28"/>
+          <w:szCs w:val="28"/>
+        </w:rPr>
+        <w:br/>
+        <w:t>provisions of the new rule may actually provide for greater flexibility in </w:t>
+      </w:r>
+      <w:r>
+        <w:rPr>
+          <w:rFonts w:asciiTheme="majorBidi" w:hAnsiTheme="majorBidi" w:cstheme="majorBidi"/>
+          <w:sz w:val="28"/>
+          <w:szCs w:val="28"/>
+        </w:rPr>
+        <w:br/>
+        <w:t>the timing of your personal trades in Enron Corp. common stock.  Attached is </w:t>
+      </w:r>
+      <w:r>
+        <w:rPr>
+          <w:rFonts w:asciiTheme="majorBidi" w:hAnsiTheme="majorBidi" w:cstheme="majorBidi"/>
+          <w:sz w:val="28"/>
+          <w:szCs w:val="28"/>
+        </w:rPr>
+        <w:br/>
+        <w:t>a short memo addressing our current Company procedures and policies for </w:t>
+      </w:r>
+      <w:r>
+        <w:rPr>
+          <w:rFonts w:asciiTheme="majorBidi" w:hAnsiTheme="majorBidi" w:cstheme="majorBidi"/>
+          <w:sz w:val="28"/>
+          <w:szCs w:val="28"/>
+        </w:rPr>
+        <w:br/>
+        <w:t>trading, the new S.E.C. rule, and some suggestions for alternatives that you </w:t>
+      </w:r>
+      <w:r>
+        <w:rPr>
+          <w:rFonts w:asciiTheme="majorBidi" w:hAnsiTheme="majorBidi" w:cstheme="majorBidi"/>
+          <w:sz w:val="28"/>
+          <w:szCs w:val="28"/>
+        </w:rPr>
+        <w:br/>
+        <w:t>may want to consider concerning your personal trades in Enron Corp. common </w:t>
+      </w:r>
+      <w:r>
+        <w:rPr>
+          <w:rFonts w:asciiTheme="majorBidi" w:hAnsiTheme="majorBidi" w:cstheme="majorBidi"/>
+          <w:sz w:val="28"/>
+          <w:szCs w:val="28"/>
+        </w:rPr>
+        <w:br/>
+        <w:t>stock.  If anyone wants to discuss the new rule and the trading alternatives </w:t>
+      </w:r>
+      <w:r>
+        <w:rPr>
+          <w:rFonts w:asciiTheme="majorBidi" w:hAnsiTheme="majorBidi" w:cstheme="majorBidi"/>
+          <w:sz w:val="28"/>
+          <w:szCs w:val="28"/>
+        </w:rPr>
+        <w:br/>
+        <w:t xml:space="preserve">provided by the new rule before next </w:t>
+      </w:r>
+      <w:proofErr w:type="spellStart"/>
+      <w:r>
+        <w:rPr>
+          <w:rFonts w:asciiTheme="majorBidi" w:hAnsiTheme="majorBidi" w:cstheme="majorBidi"/>
+          <w:sz w:val="28"/>
+          <w:szCs w:val="28"/>
+        </w:rPr>
+        <w:t>week,s</w:t>
+      </w:r>
+      <w:proofErr w:type="spellEnd"/>
+      <w:r>
+        <w:rPr>
+          <w:rFonts w:asciiTheme="majorBidi" w:hAnsiTheme="majorBidi" w:cstheme="majorBidi"/>
+          <w:sz w:val="28"/>
+          <w:szCs w:val="28"/>
+        </w:rPr>
+        <w:t xml:space="preserve"> meeting, please </w:t>
+      </w:r>
+      <w:proofErr w:type="spellStart"/>
+      <w:r>
+        <w:rPr>
+          <w:rFonts w:asciiTheme="majorBidi" w:hAnsiTheme="majorBidi" w:cstheme="majorBidi"/>
+          <w:sz w:val="28"/>
+          <w:szCs w:val="28"/>
+        </w:rPr>
+        <w:t>don,t</w:t>
+      </w:r>
+      <w:proofErr w:type="spellEnd"/>
+      <w:r>
+        <w:rPr>
+          <w:rFonts w:asciiTheme="majorBidi" w:hAnsiTheme="majorBidi" w:cstheme="majorBidi"/>
+          <w:sz w:val="28"/>
+          <w:szCs w:val="28"/>
+        </w:rPr>
+        <w:t xml:space="preserve"> hesitate to</w:t>
+      </w:r>
+      <w:r>
+        <w:rPr>
+          <w:sz w:val="28"/>
+          <w:szCs w:val="28"/>
+        </w:rPr>
+        <w:t> </w:t>
+      </w:r>
+      <w:r>
+        <w:rPr>
+          <w:sz w:val="28"/>
+          <w:szCs w:val="28"/>
+        </w:rPr>
+        <w:br/>
+        <w:t>give me a call at 713-853-3069.  Thank you.</w:t>
+      </w:r>
+    </w:p>
+    <w:p>
+      <w:pPr>
+        <w:pStyle w:val="NormalWeb"/>
+        <w:jc w:val="both"/>
+        <w:rPr>
+          <w:sz w:val="28"/>
+          <w:szCs w:val="28"/>
+        </w:rPr>
+      </w:pPr>
+      <w:r>
+        <w:rPr>
+          <w:sz w:val="28"/>
+          <w:szCs w:val="28"/>
+        </w:rPr>
+        <w:t>Attachments</w:t>
+      </w:r>
+      <w:r>
+        <w:rPr>
+          <w:sz w:val="28"/>
+          <w:szCs w:val="28"/>
+        </w:rPr>
+        <w:t>”</w:t>
+      </w:r>
+    </w:p>
+    <w:p>
+      <w:pPr>
+        <w:pStyle w:val="NormalWeb"/>
+        <w:spacing w:line="360" w:lineRule="auto"/>
+        <w:jc w:val="both"/>
+        <w:rPr>
+          <w:rFonts w:asciiTheme="majorBidi" w:hAnsiTheme="majorBidi" w:cstheme="majorBidi"/>
+          <w:sz w:val="28"/>
+          <w:szCs w:val="28"/>
+        </w:rPr>
+      </w:pPr>
+      <w:r>
+        <w:rPr>
+          <w:sz w:val="28"/>
+          <w:szCs w:val="28"/>
+        </w:rPr>
+        <w:lastRenderedPageBreak/>
+        <w:t xml:space="preserve">Since insider trading was one of the reasons for the collapse, we looked into further emails containing </w:t>
+      </w:r>
+      <w:r>
+        <w:rPr>
+          <w:rFonts w:asciiTheme="majorBidi" w:hAnsiTheme="majorBidi" w:cstheme="majorBidi"/>
+          <w:sz w:val="28"/>
+          <w:szCs w:val="28"/>
+        </w:rPr>
+        <w:t>S.E.C. insider trading rule</w:t>
+      </w:r>
+      <w:r>
+        <w:rPr>
+          <w:rFonts w:asciiTheme="majorBidi" w:hAnsiTheme="majorBidi" w:cstheme="majorBidi"/>
+          <w:sz w:val="28"/>
+          <w:szCs w:val="28"/>
+        </w:rPr>
+        <w:t xml:space="preserve"> which resulted in several emails about this topic as seen below</w:t>
+      </w:r>
+    </w:p>
+    <w:p>
+      <w:pPr>
+        <w:pStyle w:val="NormalWeb"/>
+        <w:jc w:val="center"/>
+        <w:rPr>
+          <w:sz w:val="28"/>
+          <w:szCs w:val="28"/>
+        </w:rPr>
+      </w:pPr>
+      <w:r>
+        <w:rPr>
+          <w:noProof/>
+          <w:sz w:val="28"/>
+          <w:szCs w:val="28"/>
+        </w:rPr>
+        <w:drawing>
+          <wp:inline distT="0" distB="0" distL="0" distR="0" wp14:anchorId="2699C4EB" wp14:editId="2699C4EC">
+            <wp:extent cx="3591426" cy="523948"/>
+            <wp:effectExtent l="0" t="0" r="9525" b="9525"/>
+            <wp:docPr id="14" name="Picture 14"/>
+            <wp:cNvGraphicFramePr>
+              <a:graphicFrameLocks xmlns:a="http://schemas.openxmlformats.org/drawingml/2006/main" noChangeAspect="1"/>
+            </wp:cNvGraphicFramePr>
+            <a:graphic xmlns:a="http://schemas.openxmlformats.org/drawingml/2006/main">
+              <a:graphicData uri="http://schemas.openxmlformats.org/drawingml/2006/picture">
+                <pic:pic xmlns:pic="http://schemas.openxmlformats.org/drawingml/2006/picture">
+                  <pic:nvPicPr>
+                    <pic:cNvPr id="1" name=""/>
+                    <pic:cNvPicPr/>
+                  </pic:nvPicPr>
+                  <pic:blipFill>
+                    <a:blip r:embed="rId30"/>
+                    <a:stretch>
+                      <a:fillRect/>
+                    </a:stretch>
+                  </pic:blipFill>
+                  <pic:spPr>
+                    <a:xfrm>
+                      <a:off x="0" y="0"/>
+                      <a:ext cx="3591426" cy="523948"/>
+                    </a:xfrm>
+                    <a:prstGeom prst="rect">
+                      <a:avLst/>
+                    </a:prstGeom>
+                  </pic:spPr>
+                </pic:pic>
+              </a:graphicData>
+            </a:graphic>
+          </wp:inline>
+        </w:drawing>
+      </w:r>
+    </w:p>
+    <w:p>
+      <w:pPr>
+        <w:pStyle w:val="NormalWeb"/>
+        <w:jc w:val="center"/>
+        <w:rPr>
+          <w:sz w:val="28"/>
+          <w:szCs w:val="28"/>
+        </w:rPr>
+      </w:pPr>
+      <w:r>
+        <w:rPr>
+          <w:noProof/>
+          <w:sz w:val="28"/>
+          <w:szCs w:val="28"/>
+        </w:rPr>
+        <w:drawing>
+          <wp:inline distT="0" distB="0" distL="0" distR="0" wp14:anchorId="2699C4ED" wp14:editId="2699C4EE">
+            <wp:extent cx="2592475" cy="2331165"/>
+            <wp:effectExtent l="0" t="0" r="0" b="0"/>
+            <wp:docPr id="15" name="Picture 15"/>
+            <wp:cNvGraphicFramePr>
+              <a:graphicFrameLocks xmlns:a="http://schemas.openxmlformats.org/drawingml/2006/main" noChangeAspect="1"/>
+            </wp:cNvGraphicFramePr>
+            <a:graphic xmlns:a="http://schemas.openxmlformats.org/drawingml/2006/main">
+              <a:graphicData uri="http://schemas.openxmlformats.org/drawingml/2006/picture">
+                <pic:pic xmlns:pic="http://schemas.openxmlformats.org/drawingml/2006/picture">
+                  <pic:nvPicPr>
+                    <pic:cNvPr id="1" name=""/>
+                    <pic:cNvPicPr/>
+                  </pic:nvPicPr>
+                  <pic:blipFill>
+                    <a:blip r:embed="rId31"/>
+                    <a:stretch>
+                      <a:fillRect/>
+                    </a:stretch>
+                  </pic:blipFill>
+                  <pic:spPr>
+                    <a:xfrm>
+                      <a:off x="0" y="0"/>
+                      <a:ext cx="2603706" cy="2341264"/>
+                    </a:xfrm>
+                    <a:prstGeom prst="rect">
+                      <a:avLst/>
+                    </a:prstGeom>
+                  </pic:spPr>
+                </pic:pic>
+              </a:graphicData>
+            </a:graphic>
+          </wp:inline>
+        </w:drawing>
+      </w:r>
+    </w:p>
+    <w:p>
+      <w:pPr>
+        <w:pStyle w:val="NormalWeb"/>
+        <w:spacing w:line="360" w:lineRule="auto"/>
+        <w:jc w:val="both"/>
+        <w:rPr>
+          <w:sz w:val="28"/>
+          <w:szCs w:val="28"/>
+        </w:rPr>
+      </w:pPr>
+      <w:r>
+        <w:rPr>
+          <w:sz w:val="28"/>
+          <w:szCs w:val="28"/>
+        </w:rPr>
+        <w:t>Since Rex Rogers was the sender of these</w:t>
+      </w:r>
+      <w:r>
+        <w:rPr>
+          <w:sz w:val="28"/>
+          <w:szCs w:val="28"/>
+        </w:rPr>
+        <w:t xml:space="preserve"> types of emails “S.E.C. Rules”</w:t>
+      </w:r>
+      <w:r>
+        <w:rPr>
+          <w:sz w:val="28"/>
+          <w:szCs w:val="28"/>
+        </w:rPr>
+        <w:t>, we looked into him and found out that Rex R. Rogers was a</w:t>
+      </w:r>
+      <w:r>
+        <w:rPr>
+          <w:sz w:val="28"/>
+          <w:szCs w:val="28"/>
+        </w:rPr>
+        <w:t xml:space="preserve"> former associate general counsel and vice president of Enron. The Commission filed charges against Mintz and Rogers on March 28, 2007, alleging that they had engaged in a fraudulent scheme to conceal Enron's related-party transactions involving partnerships under the supervision of Andrew Fastow, the company's chief financial officer, as well as the payments Fastow had received as a result of those transactions. Rogers also concealed Enron's related-party transactions including insider stock sales by Kenneth Lay, the company's chairman, as part of the alleged </w:t>
+      </w:r>
+      <w:r>
+        <w:rPr>
+          <w:sz w:val="28"/>
+          <w:szCs w:val="28"/>
+        </w:rPr>
+        <w:t>scheme</w:t>
+      </w:r>
+      <w:r>
+        <w:rPr>
+          <w:sz w:val="28"/>
+          <w:szCs w:val="28"/>
+        </w:rPr>
+        <w:t>.</w:t>
+      </w:r>
+    </w:p>
+    <w:p>
+      <w:pPr>
+        <w:pStyle w:val="NormalWeb"/>
+        <w:spacing w:line="360" w:lineRule="auto"/>
+        <w:jc w:val="both"/>
+        <w:rPr>
+          <w:rFonts w:asciiTheme="majorBidi" w:hAnsiTheme="majorBidi" w:cstheme="majorBidi"/>
+          <w:color w:val="000000"/>
+          <w:sz w:val="28"/>
+          <w:szCs w:val="28"/>
+          <w:shd w:val="clear" w:color="auto" w:fill="FFFFFF"/>
+        </w:rPr>
+      </w:pPr>
+      <w:r>
+        <w:rPr>
+          <w:sz w:val="28"/>
+          <w:szCs w:val="28"/>
+        </w:rPr>
+        <w:t xml:space="preserve">Moreover, </w:t>
+      </w:r>
+      <w:r>
+        <w:rPr>
+          <w:rFonts w:asciiTheme="majorBidi" w:hAnsiTheme="majorBidi" w:cstheme="majorBidi"/>
+          <w:sz w:val="28"/>
+          <w:szCs w:val="28"/>
+        </w:rPr>
+        <w:t>“</w:t>
+      </w:r>
+      <w:r>
+        <w:rPr>
+          <w:rFonts w:asciiTheme="majorBidi" w:hAnsiTheme="majorBidi" w:cstheme="majorBidi"/>
+          <w:color w:val="000000"/>
+          <w:sz w:val="28"/>
+          <w:szCs w:val="28"/>
+          <w:shd w:val="clear" w:color="auto" w:fill="FFFFFF"/>
+        </w:rPr>
+        <w:t xml:space="preserve">In settlement of this action, Mintz and Rogers neither admitted nor denied the allegations of the Commission's complaint. Among other things, the complaint alleged the following: In 1999, Enron sold an interest in a troubled power project in Cuiaba, Brazil to a related party called LJM1, a partnership controlled by Fastow, to deconsolidate the project and recognize related earnings. Under accounting rules, deconsolidation and earnings recognition were inappropriate because Enron did not transfer the risks and </w:t>
+      </w:r>
+      <w:r>
+        <w:rPr>
+          <w:rFonts w:asciiTheme="majorBidi" w:hAnsiTheme="majorBidi" w:cstheme="majorBidi"/>
+          <w:color w:val="000000"/>
+          <w:sz w:val="28"/>
+          <w:szCs w:val="28"/>
+          <w:shd w:val="clear" w:color="auto" w:fill="FFFFFF"/>
+        </w:rPr>
+        <w:lastRenderedPageBreak/>
+        <w:t>rewards of ownership in light of a secret side agreement promising that LJM1 would not lose money on Cuiaba. Satisfying the side agreement, Mintz helped Enron repurchase Cuiaba from LJM1 in 2001. Mintz then delayed signing and closing of the Cuiaba buyback in an effort to avoid reporting related-party transactions in Enron's 2000 Proxy Statement and 2001 Second Quarter Form 10-Q. Moreover, Mintz and Rogers failed to disclose in Enron's 2000 Proxy Statement millions of dollars Fastow received through related-party transactions between LJM and Enron. Rogers further failed to disclose in Enron's 2000 Proxy Statement at least $16 million in insider stock sales by Chairman Kenneth Lay to repay his Enron line of credit during 2000, and aided and abetted Lay's failure to disclose in SEC Form 4 filings an additional $70 million in insider stock sales by Lay during 2001”</w:t>
+      </w:r>
+      <w:r>
+        <w:rPr>
+          <w:rFonts w:asciiTheme="majorBidi" w:hAnsiTheme="majorBidi" w:cstheme="majorBidi"/>
+          <w:color w:val="000000"/>
+          <w:sz w:val="28"/>
+          <w:szCs w:val="28"/>
+          <w:shd w:val="clear" w:color="auto" w:fill="FFFFFF"/>
+        </w:rPr>
+        <w:t xml:space="preserve"> </w:t>
+      </w:r>
+      <w:r>
+        <w:rPr>
+          <w:rFonts w:asciiTheme="majorBidi" w:hAnsiTheme="majorBidi" w:cstheme="majorBidi"/>
+          <w:color w:val="000000"/>
+          <w:sz w:val="28"/>
+          <w:szCs w:val="28"/>
+          <w:shd w:val="clear" w:color="auto" w:fill="FFFFFF"/>
+        </w:rPr>
+        <w:t>(</w:t>
+      </w:r>
+      <w:r>
+        <w:rPr>
+          <w:rFonts w:asciiTheme="majorBidi" w:hAnsiTheme="majorBidi" w:cstheme="majorBidi"/>
+          <w:color w:val="000000"/>
+          <w:sz w:val="28"/>
+          <w:szCs w:val="28"/>
+          <w:shd w:val="clear" w:color="auto" w:fill="FFFFFF"/>
+        </w:rPr>
+        <w:t>Jordan H. Mintz and Rex R. Rogers</w:t>
+      </w:r>
+      <w:r>
+        <w:rPr>
+          <w:rFonts w:asciiTheme="majorBidi" w:hAnsiTheme="majorBidi" w:cstheme="majorBidi"/>
+          <w:color w:val="000000"/>
+          <w:sz w:val="28"/>
+          <w:szCs w:val="28"/>
+          <w:shd w:val="clear" w:color="auto" w:fill="FFFFFF"/>
+        </w:rPr>
+        <w:t xml:space="preserve">, </w:t>
+      </w:r>
+      <w:r>
+        <w:rPr>
+          <w:rFonts w:asciiTheme="majorBidi" w:hAnsiTheme="majorBidi" w:cstheme="majorBidi"/>
+          <w:color w:val="000000"/>
+          <w:sz w:val="28"/>
+          <w:szCs w:val="28"/>
+          <w:shd w:val="clear" w:color="auto" w:fill="FFFFFF"/>
+        </w:rPr>
+        <w:t>U.S. SECURITIES AND EXCHANGE COMMISSION, March 28, 2007)</w:t>
+      </w:r>
+      <w:r>
+        <w:rPr>
+          <w:rFonts w:asciiTheme="majorBidi" w:hAnsiTheme="majorBidi" w:cstheme="majorBidi"/>
+          <w:color w:val="000000"/>
+          <w:sz w:val="28"/>
+          <w:szCs w:val="28"/>
+          <w:shd w:val="clear" w:color="auto" w:fill="FFFFFF"/>
+        </w:rPr>
+        <w:t xml:space="preserve">. </w:t>
+      </w:r>
+      <w:r>
+        <w:rPr>
+          <w:rFonts w:asciiTheme="majorBidi" w:hAnsiTheme="majorBidi" w:cstheme="majorBidi"/>
+          <w:color w:val="000000"/>
+          <w:sz w:val="28"/>
+          <w:szCs w:val="28"/>
+          <w:shd w:val="clear" w:color="auto" w:fill="FFFFFF"/>
+        </w:rPr>
+        <w:t xml:space="preserve"> </w:t>
+      </w:r>
+    </w:p>
+    <w:p>
+      <w:pPr>
+        <w:pStyle w:val="NormalWeb"/>
+        <w:spacing w:line="360" w:lineRule="auto"/>
+        <w:jc w:val="both"/>
+        <w:rPr>
+          <w:rFonts w:asciiTheme="majorBidi" w:hAnsiTheme="majorBidi" w:cstheme="majorBidi"/>
+          <w:color w:val="000000"/>
+          <w:sz w:val="28"/>
+          <w:szCs w:val="28"/>
+          <w:shd w:val="clear" w:color="auto" w:fill="FFFFFF"/>
+        </w:rPr>
+      </w:pPr>
+      <w:r>
+        <w:rPr>
+          <w:rFonts w:asciiTheme="majorBidi" w:hAnsiTheme="majorBidi" w:cstheme="majorBidi"/>
+          <w:color w:val="000000"/>
+          <w:sz w:val="28"/>
+          <w:szCs w:val="28"/>
+          <w:shd w:val="clear" w:color="auto" w:fill="FFFFFF"/>
+        </w:rPr>
+        <w:t xml:space="preserve">As seen in the above information, what relates rogers, </w:t>
+      </w:r>
+      <w:r>
+        <w:rPr>
+          <w:rFonts w:asciiTheme="majorBidi" w:hAnsiTheme="majorBidi" w:cstheme="majorBidi"/>
+          <w:color w:val="000000"/>
+          <w:sz w:val="28"/>
+          <w:szCs w:val="28"/>
+          <w:shd w:val="clear" w:color="auto" w:fill="FFFFFF"/>
+        </w:rPr>
+        <w:t>Fastow</w:t>
+      </w:r>
+      <w:r>
+        <w:rPr>
+          <w:rFonts w:asciiTheme="majorBidi" w:hAnsiTheme="majorBidi" w:cstheme="majorBidi"/>
+          <w:color w:val="000000"/>
+          <w:sz w:val="28"/>
+          <w:szCs w:val="28"/>
+          <w:shd w:val="clear" w:color="auto" w:fill="FFFFFF"/>
+        </w:rPr>
+        <w:t xml:space="preserve">, and the </w:t>
+      </w:r>
+      <w:proofErr w:type="spellStart"/>
+      <w:r>
+        <w:rPr>
+          <w:rFonts w:asciiTheme="majorBidi" w:hAnsiTheme="majorBidi" w:cstheme="majorBidi"/>
+          <w:color w:val="000000"/>
+          <w:sz w:val="28"/>
+          <w:szCs w:val="28"/>
+          <w:shd w:val="clear" w:color="auto" w:fill="FFFFFF"/>
+        </w:rPr>
+        <w:t>ceo</w:t>
+      </w:r>
+      <w:proofErr w:type="spellEnd"/>
+      <w:r>
+        <w:rPr>
+          <w:rFonts w:asciiTheme="majorBidi" w:hAnsiTheme="majorBidi" w:cstheme="majorBidi"/>
+          <w:color w:val="000000"/>
+          <w:sz w:val="28"/>
+          <w:szCs w:val="28"/>
+          <w:shd w:val="clear" w:color="auto" w:fill="FFFFFF"/>
+        </w:rPr>
+        <w:t xml:space="preserve"> at that time </w:t>
+      </w:r>
+      <w:r>
+        <w:rPr>
+          <w:rFonts w:asciiTheme="majorBidi" w:hAnsiTheme="majorBidi" w:cstheme="majorBidi"/>
+          <w:color w:val="000000"/>
+          <w:sz w:val="28"/>
+          <w:szCs w:val="28"/>
+          <w:shd w:val="clear" w:color="auto" w:fill="FFFFFF"/>
+        </w:rPr>
+        <w:t>Kenneth Lay</w:t>
+      </w:r>
+      <w:r>
+        <w:rPr>
+          <w:rFonts w:asciiTheme="majorBidi" w:hAnsiTheme="majorBidi" w:cstheme="majorBidi"/>
+          <w:color w:val="000000"/>
+          <w:sz w:val="28"/>
+          <w:szCs w:val="28"/>
+          <w:shd w:val="clear" w:color="auto" w:fill="FFFFFF"/>
+        </w:rPr>
+        <w:t xml:space="preserve"> is the inside trading </w:t>
+      </w:r>
+      <w:r>
+        <w:rPr>
+          <w:rFonts w:asciiTheme="majorBidi" w:hAnsiTheme="majorBidi" w:cstheme="majorBidi"/>
+          <w:color w:val="000000"/>
+          <w:sz w:val="28"/>
+          <w:szCs w:val="28"/>
+          <w:shd w:val="clear" w:color="auto" w:fill="FFFFFF"/>
+        </w:rPr>
+        <w:t>such as</w:t>
+      </w:r>
+      <w:r>
+        <w:rPr>
+          <w:rFonts w:asciiTheme="majorBidi" w:hAnsiTheme="majorBidi" w:cstheme="majorBidi"/>
+          <w:color w:val="000000"/>
+          <w:sz w:val="28"/>
+          <w:szCs w:val="28"/>
+          <w:shd w:val="clear" w:color="auto" w:fill="FFFFFF"/>
+        </w:rPr>
+        <w:t xml:space="preserve"> LJM. </w:t>
+      </w:r>
+      <w:r>
+        <w:rPr>
+          <w:rFonts w:asciiTheme="majorBidi" w:hAnsiTheme="majorBidi" w:cstheme="majorBidi"/>
+          <w:color w:val="000000"/>
+          <w:sz w:val="28"/>
+          <w:szCs w:val="28"/>
+          <w:shd w:val="clear" w:color="auto" w:fill="FFFFFF"/>
+        </w:rPr>
+        <w:t>For that reason, we looked into email relating Fastow and LJM</w:t>
+      </w:r>
+      <w:r>
+        <w:rPr>
+          <w:rFonts w:asciiTheme="majorBidi" w:hAnsiTheme="majorBidi" w:cstheme="majorBidi"/>
+          <w:color w:val="000000"/>
+          <w:sz w:val="28"/>
+          <w:szCs w:val="28"/>
+          <w:shd w:val="clear" w:color="auto" w:fill="FFFFFF"/>
+        </w:rPr>
+        <w:t xml:space="preserve"> partnerships</w:t>
+      </w:r>
+      <w:r>
+        <w:rPr>
+          <w:rFonts w:asciiTheme="majorBidi" w:hAnsiTheme="majorBidi" w:cstheme="majorBidi"/>
+          <w:color w:val="000000"/>
+          <w:sz w:val="28"/>
+          <w:szCs w:val="28"/>
+          <w:shd w:val="clear" w:color="auto" w:fill="FFFFFF"/>
+        </w:rPr>
+        <w:t xml:space="preserve">. </w:t>
+      </w:r>
+    </w:p>
+    <w:p>
+      <w:pPr>
+        <w:pStyle w:val="NormalWeb"/>
+        <w:spacing w:line="360" w:lineRule="auto"/>
+        <w:jc w:val="center"/>
+        <w:rPr>
+          <w:rFonts w:asciiTheme="majorBidi" w:hAnsiTheme="majorBidi" w:cstheme="majorBidi"/>
+          <w:color w:val="000000"/>
+          <w:sz w:val="28"/>
+          <w:szCs w:val="28"/>
+          <w:shd w:val="clear" w:color="auto" w:fill="FFFFFF"/>
+        </w:rPr>
+      </w:pPr>
+      <w:r>
+        <w:rPr>
+          <w:rFonts w:asciiTheme="majorBidi" w:hAnsiTheme="majorBidi" w:cstheme="majorBidi"/>
+          <w:noProof/>
+          <w:color w:val="000000"/>
+          <w:sz w:val="28"/>
+          <w:szCs w:val="28"/>
+          <w:shd w:val="clear" w:color="auto" w:fill="FFFFFF"/>
+        </w:rPr>
+        <w:drawing>
+          <wp:inline distT="0" distB="0" distL="0" distR="0" wp14:anchorId="2699C4EF" wp14:editId="2699C4F0">
+            <wp:extent cx="6990412" cy="359923"/>
+            <wp:effectExtent l="0" t="0" r="0" b="2540"/>
+            <wp:docPr id="16" name="Picture 16"/>
+            <wp:cNvGraphicFramePr>
+              <a:graphicFrameLocks xmlns:a="http://schemas.openxmlformats.org/drawingml/2006/main" noChangeAspect="1"/>
+            </wp:cNvGraphicFramePr>
+            <a:graphic xmlns:a="http://schemas.openxmlformats.org/drawingml/2006/main">
+              <a:graphicData uri="http://schemas.openxmlformats.org/drawingml/2006/picture">
+                <pic:pic xmlns:pic="http://schemas.openxmlformats.org/drawingml/2006/picture">
+                  <pic:nvPicPr>
+                    <pic:cNvPr id="1" name=""/>
+                    <pic:cNvPicPr/>
+                  </pic:nvPicPr>
+                  <pic:blipFill>
+                    <a:blip r:embed="rId32"/>
+                    <a:stretch>
+                      <a:fillRect/>
+                    </a:stretch>
+                  </pic:blipFill>
+                  <pic:spPr>
+                    <a:xfrm>
+                      <a:off x="0" y="0"/>
+                      <a:ext cx="7088030" cy="364949"/>
+                    </a:xfrm>
+                    <a:prstGeom prst="rect">
+                      <a:avLst/>
+                    </a:prstGeom>
+                  </pic:spPr>
+                </pic:pic>
+              </a:graphicData>
+            </a:graphic>
+          </wp:inline>
+        </w:drawing>
+      </w:r>
+    </w:p>
+    <w:p>
+      <w:pPr>
+        <w:pStyle w:val="NormalWeb"/>
+        <w:spacing w:line="360" w:lineRule="auto"/>
+        <w:jc w:val="center"/>
+        <w:rPr>
+          <w:rFonts w:ascii="Helvetica" w:hAnsi="Helvetica"/>
+          <w:color w:val="000000"/>
+          <w:sz w:val="20"/>
+          <w:szCs w:val="20"/>
+          <w:shd w:val="clear" w:color="auto" w:fill="FFFFFF"/>
+        </w:rPr>
+      </w:pPr>
+      <w:r>
+        <w:rPr>
+          <w:rFonts w:ascii="Helvetica" w:hAnsi="Helvetica"/>
+          <w:noProof/>
+          <w:color w:val="000000"/>
+          <w:sz w:val="20"/>
+          <w:szCs w:val="20"/>
+          <w:shd w:val="clear" w:color="auto" w:fill="FFFFFF"/>
+        </w:rPr>
+        <w:drawing>
+          <wp:inline distT="0" distB="0" distL="0" distR="0" wp14:anchorId="2699C4F1" wp14:editId="2699C4F2">
+            <wp:extent cx="3591426" cy="2562583"/>
+            <wp:effectExtent l="0" t="0" r="0" b="9525"/>
+            <wp:docPr id="17" name="Picture 17"/>
+            <wp:cNvGraphicFramePr>
+              <a:graphicFrameLocks xmlns:a="http://schemas.openxmlformats.org/drawingml/2006/main" noChangeAspect="1"/>
+            </wp:cNvGraphicFramePr>
+            <a:graphic xmlns:a="http://schemas.openxmlformats.org/drawingml/2006/main">
+              <a:graphicData uri="http://schemas.openxmlformats.org/drawingml/2006/picture">
+                <pic:pic xmlns:pic="http://schemas.openxmlformats.org/drawingml/2006/picture">
+                  <pic:nvPicPr>
+                    <pic:cNvPr id="1" name=""/>
+                    <pic:cNvPicPr/>
+                  </pic:nvPicPr>
+                  <pic:blipFill>
+                    <a:blip r:embed="rId33"/>
+                    <a:stretch>
+                      <a:fillRect/>
+                    </a:stretch>
+                  </pic:blipFill>
+                  <pic:spPr>
+                    <a:xfrm>
+                      <a:off x="0" y="0"/>
+                      <a:ext cx="3591426" cy="2562583"/>
+                    </a:xfrm>
+                    <a:prstGeom prst="rect">
+                      <a:avLst/>
+                    </a:prstGeom>
+                  </pic:spPr>
+                </pic:pic>
+              </a:graphicData>
+            </a:graphic>
+          </wp:inline>
+        </w:drawing>
+      </w:r>
+    </w:p>
+    <w:p>
+      <w:pPr>
+        <w:pStyle w:val="NormalWeb"/>
+        <w:spacing w:line="360" w:lineRule="auto"/>
+        <w:jc w:val="both"/>
+        <w:rPr>
+          <w:rFonts w:asciiTheme="majorBidi" w:hAnsiTheme="majorBidi" w:cstheme="majorBidi"/>
+          <w:color w:val="000000"/>
+          <w:sz w:val="28"/>
+          <w:szCs w:val="28"/>
+          <w:shd w:val="clear" w:color="auto" w:fill="FFFFFF"/>
+        </w:rPr>
+      </w:pPr>
+      <w:r>
+        <w:rPr>
+          <w:rFonts w:asciiTheme="majorBidi" w:hAnsiTheme="majorBidi" w:cstheme="majorBidi"/>
+          <w:color w:val="000000"/>
+          <w:sz w:val="28"/>
+          <w:szCs w:val="28"/>
+          <w:shd w:val="clear" w:color="auto" w:fill="FFFFFF"/>
+        </w:rPr>
+        <w:lastRenderedPageBreak/>
+        <w:t xml:space="preserve">Looking into these email messages, we found the following information about </w:t>
+      </w:r>
+      <w:r>
+        <w:rPr>
+          <w:rFonts w:asciiTheme="majorBidi" w:hAnsiTheme="majorBidi" w:cstheme="majorBidi"/>
+          <w:color w:val="000000"/>
+          <w:sz w:val="28"/>
+          <w:szCs w:val="28"/>
+          <w:shd w:val="clear" w:color="auto" w:fill="FFFFFF"/>
+        </w:rPr>
+        <w:t>Enron</w:t>
+      </w:r>
+      <w:r>
+        <w:rPr>
+          <w:rFonts w:asciiTheme="majorBidi" w:hAnsiTheme="majorBidi" w:cstheme="majorBidi"/>
+          <w:color w:val="000000"/>
+          <w:sz w:val="28"/>
+          <w:szCs w:val="28"/>
+          <w:shd w:val="clear" w:color="auto" w:fill="FFFFFF"/>
+        </w:rPr>
+        <w:t xml:space="preserve"> and </w:t>
+      </w:r>
+      <w:r>
+        <w:rPr>
+          <w:rFonts w:asciiTheme="majorBidi" w:hAnsiTheme="majorBidi" w:cstheme="majorBidi"/>
+          <w:color w:val="000000"/>
+          <w:sz w:val="28"/>
+          <w:szCs w:val="28"/>
+          <w:shd w:val="clear" w:color="auto" w:fill="FFFFFF"/>
+        </w:rPr>
+        <w:t>LJM partnership:</w:t>
+      </w:r>
+    </w:p>
+    <w:p>
+      <w:pPr>
+        <w:spacing w:after="240" w:line="360" w:lineRule="auto"/>
+        <w:jc w:val="both"/>
+        <w:rPr>
+          <w:rFonts w:ascii="Times New Roman" w:eastAsia="Times New Roman" w:hAnsi="Times New Roman" w:cs="Times New Roman"/>
+          <w:sz w:val="28"/>
+          <w:szCs w:val="28"/>
+        </w:rPr>
+      </w:pPr>
+      <w:r>
+        <w:rPr>
+          <w:rFonts w:ascii="Times New Roman" w:eastAsia="Times New Roman" w:hAnsi="Times New Roman" w:cs="Times New Roman"/>
+          <w:sz w:val="28"/>
+          <w:szCs w:val="28"/>
+        </w:rPr>
+        <w:t>“LJM partnerships and the Enron Wholesale Services (EWS). Here's how the LJM affair led to the EWS investigation:</w:t>
+      </w:r>
+    </w:p>
+    <w:p>
+      <w:pPr>
+        <w:numPr>
+          <w:ilvl w:val="0"/>
+          <w:numId w:val="1"/>
+        </w:numPr>
+        <w:spacing w:after="0" w:line="360" w:lineRule="auto"/>
+        <w:jc w:val="both"/>
+        <w:rPr>
+          <w:rFonts w:ascii="Times New Roman" w:eastAsia="Times New Roman" w:hAnsi="Times New Roman" w:cs="Times New Roman"/>
+          <w:sz w:val="28"/>
+          <w:szCs w:val="28"/>
+        </w:rPr>
+      </w:pPr>
+      <w:r>
+        <w:rPr>
+          <w:rFonts w:ascii="Times New Roman" w:eastAsia="Times New Roman" w:hAnsi="Times New Roman" w:cs="Times New Roman"/>
+          <w:b/>
+          <w:bCs/>
+          <w:sz w:val="28"/>
+          <w:szCs w:val="28"/>
+        </w:rPr>
+        <w:t>LJM Partnerships</w:t>
+      </w:r>
+      <w:r>
+        <w:rPr>
+          <w:rFonts w:ascii="Times New Roman" w:eastAsia="Times New Roman" w:hAnsi="Times New Roman" w:cs="Times New Roman"/>
+          <w:sz w:val="28"/>
+          <w:szCs w:val="28"/>
+        </w:rPr>
+        <w:t>: LJM1 and LJM2 were investment partnerships created by Enron's then-CFO, Andrew Fastow. These partnerships were named after his wife and children's initials. They were designed to buy Enron's poorly performing assets and hedge risky investments, ostensibly to help Enron maintain its credit rating and stock price. However, these partnerships were used to hide Enron's mounting debt and inflate its profits.</w:t>
+      </w:r>
+    </w:p>
+    <w:p>
+      <w:pPr>
+        <w:numPr>
+          <w:ilvl w:val="0"/>
+          <w:numId w:val="1"/>
+        </w:numPr>
+        <w:spacing w:after="0" w:line="360" w:lineRule="auto"/>
+        <w:jc w:val="both"/>
+        <w:rPr>
+          <w:rFonts w:ascii="Times New Roman" w:eastAsia="Times New Roman" w:hAnsi="Times New Roman" w:cs="Times New Roman"/>
+          <w:sz w:val="28"/>
+          <w:szCs w:val="28"/>
+        </w:rPr>
+      </w:pPr>
+      <w:r>
+        <w:rPr>
+          <w:rFonts w:ascii="Times New Roman" w:eastAsia="Times New Roman" w:hAnsi="Times New Roman" w:cs="Times New Roman"/>
+          <w:b/>
+          <w:bCs/>
+          <w:sz w:val="28"/>
+          <w:szCs w:val="28"/>
+        </w:rPr>
+        <w:t>Conflict of Interest and Financial Manipulation</w:t>
+      </w:r>
+      <w:r>
+        <w:rPr>
+          <w:rFonts w:ascii="Times New Roman" w:eastAsia="Times New Roman" w:hAnsi="Times New Roman" w:cs="Times New Roman"/>
+          <w:sz w:val="28"/>
+          <w:szCs w:val="28"/>
+        </w:rPr>
+        <w:t>: Fastow, as the CFO of Enron and the managing partner of LJM, was in a clear conflict of interest. LJM's transactions with Enron were not conducted at arm's length, allowing Enron to sell underperforming assets to LJM at inflated prices. This deceitful practice helped Enron report financial figures that were much rosier than the reality.</w:t>
+      </w:r>
+    </w:p>
+    <w:p>
+      <w:pPr>
+        <w:numPr>
+          <w:ilvl w:val="0"/>
+          <w:numId w:val="1"/>
+        </w:numPr>
+        <w:spacing w:after="0" w:line="360" w:lineRule="auto"/>
+        <w:jc w:val="both"/>
+        <w:rPr>
+          <w:rFonts w:ascii="Times New Roman" w:eastAsia="Times New Roman" w:hAnsi="Times New Roman" w:cs="Times New Roman"/>
+          <w:sz w:val="28"/>
+          <w:szCs w:val="28"/>
+        </w:rPr>
+      </w:pPr>
+      <w:r>
+        <w:rPr>
+          <w:rFonts w:ascii="Times New Roman" w:eastAsia="Times New Roman" w:hAnsi="Times New Roman" w:cs="Times New Roman"/>
+          <w:b/>
+          <w:bCs/>
+          <w:sz w:val="28"/>
+          <w:szCs w:val="28"/>
+        </w:rPr>
+        <w:t>Discovery and Escalation</w:t>
+      </w:r>
+      <w:r>
+        <w:rPr>
+          <w:rFonts w:ascii="Times New Roman" w:eastAsia="Times New Roman" w:hAnsi="Times New Roman" w:cs="Times New Roman"/>
+          <w:sz w:val="28"/>
+          <w:szCs w:val="28"/>
+        </w:rPr>
+        <w:t>: As investigators and analysts began to scrutinize Enron’s financial statements and partnerships like LJM, they discovered numerous irregularities. The complexity and opacity of these transactions, along with whistleblowers' testimonies, brought significant attention to Enron’s accounting practices.</w:t>
+      </w:r>
+    </w:p>
+    <w:p>
+      <w:pPr>
+        <w:numPr>
+          <w:ilvl w:val="0"/>
+          <w:numId w:val="1"/>
+        </w:numPr>
+        <w:spacing w:after="0" w:line="360" w:lineRule="auto"/>
+        <w:jc w:val="both"/>
+        <w:rPr>
+          <w:rFonts w:ascii="Times New Roman" w:eastAsia="Times New Roman" w:hAnsi="Times New Roman" w:cs="Times New Roman"/>
+          <w:sz w:val="28"/>
+          <w:szCs w:val="28"/>
+        </w:rPr>
+      </w:pPr>
+      <w:r>
+        <w:rPr>
+          <w:rFonts w:ascii="Times New Roman" w:eastAsia="Times New Roman" w:hAnsi="Times New Roman" w:cs="Times New Roman"/>
+          <w:b/>
+          <w:bCs/>
+          <w:sz w:val="28"/>
+          <w:szCs w:val="28"/>
+        </w:rPr>
+        <w:t>Enron Wholesale Services (EWS) Investigation</w:t>
+      </w:r>
+      <w:r>
+        <w:rPr>
+          <w:rFonts w:ascii="Times New Roman" w:eastAsia="Times New Roman" w:hAnsi="Times New Roman" w:cs="Times New Roman"/>
+          <w:sz w:val="28"/>
+          <w:szCs w:val="28"/>
+        </w:rPr>
+        <w:t xml:space="preserve">: The investigation into LJM led to broader scrutiny of Enron’s entire operations, including Enron Wholesale Services. EWS was a core segment of Enron's business, dealing with commodities trading and energy services. Investigators found that not only were the LJM partnerships deceptive, but many of Enron’s divisions, including EWS, were involved in questionable accounting practices. This included "mark-to-market" </w:t>
+      </w:r>
+      <w:r>
+        <w:rPr>
+          <w:rFonts w:ascii="Times New Roman" w:eastAsia="Times New Roman" w:hAnsi="Times New Roman" w:cs="Times New Roman"/>
+          <w:sz w:val="28"/>
+          <w:szCs w:val="28"/>
+        </w:rPr>
+        <w:lastRenderedPageBreak/>
+        <w:t>accounting, where anticipated future profits from energy contracts were booked immediately, often inflating the actual revenue figures.</w:t>
+      </w:r>
+    </w:p>
+    <w:p>
+      <w:pPr>
+        <w:numPr>
+          <w:ilvl w:val="0"/>
+          <w:numId w:val="1"/>
+        </w:numPr>
+        <w:spacing w:after="0" w:line="360" w:lineRule="auto"/>
+        <w:jc w:val="both"/>
+        <w:rPr>
+          <w:rFonts w:ascii="Times New Roman" w:eastAsia="Times New Roman" w:hAnsi="Times New Roman" w:cs="Times New Roman"/>
+          <w:sz w:val="28"/>
+          <w:szCs w:val="28"/>
+        </w:rPr>
+      </w:pPr>
+      <w:r>
+        <w:rPr>
+          <w:rFonts w:ascii="Times New Roman" w:eastAsia="Times New Roman" w:hAnsi="Times New Roman" w:cs="Times New Roman"/>
+          <w:b/>
+          <w:bCs/>
+          <w:sz w:val="28"/>
+          <w:szCs w:val="28"/>
+        </w:rPr>
+        <w:t>Collapse of Enron</w:t>
+      </w:r>
+      <w:r>
+        <w:rPr>
+          <w:rFonts w:ascii="Times New Roman" w:eastAsia="Times New Roman" w:hAnsi="Times New Roman" w:cs="Times New Roman"/>
+          <w:sz w:val="28"/>
+          <w:szCs w:val="28"/>
+        </w:rPr>
+        <w:t>: The revelations of the scale of fraud within Enron, including the activities involving LJM and the problematic practices in divisions like EWS, led to a loss of investor and market confidence. This culminated in Enron's bankruptcy in December 2001, which was the largest bankruptcy in U.S. history at that time.</w:t>
+      </w:r>
+    </w:p>
+    <w:p>
+      <w:pPr>
+        <w:spacing w:before="240" w:after="0" w:line="360" w:lineRule="auto"/>
+        <w:jc w:val="both"/>
+        <w:rPr>
+          <w:rFonts w:ascii="Times New Roman" w:eastAsia="Times New Roman" w:hAnsi="Times New Roman" w:cs="Times New Roman"/>
+          <w:sz w:val="28"/>
+          <w:szCs w:val="28"/>
+        </w:rPr>
+      </w:pPr>
+      <w:r>
+        <w:rPr>
+          <w:rFonts w:ascii="Times New Roman" w:eastAsia="Times New Roman" w:hAnsi="Times New Roman" w:cs="Times New Roman"/>
+          <w:sz w:val="28"/>
+          <w:szCs w:val="28"/>
+        </w:rPr>
+        <w:t>The Enron scandal, including the LJM affair and the EWS investigation, became a textbook example of corporate fraud and led to significant changes in corporate governance and accounting regulations, including the enactment of the Sarbanes-Oxley Act in 2002.”</w:t>
+      </w:r>
+    </w:p>
+    <w:p>
+      <w:pPr>
+        <w:spacing w:before="240" w:after="0" w:line="360" w:lineRule="auto"/>
+        <w:jc w:val="both"/>
+        <w:rPr>
+          <w:rFonts w:asciiTheme="majorBidi" w:hAnsiTheme="majorBidi" w:cstheme="majorBidi"/>
+          <w:color w:val="000000"/>
+          <w:sz w:val="28"/>
+          <w:szCs w:val="28"/>
+          <w:shd w:val="clear" w:color="auto" w:fill="FFFFFF"/>
+        </w:rPr>
+      </w:pPr>
+      <w:r>
+        <w:rPr>
+          <w:rFonts w:asciiTheme="majorBidi" w:eastAsia="Times New Roman" w:hAnsiTheme="majorBidi" w:cstheme="majorBidi"/>
+          <w:sz w:val="28"/>
+          <w:szCs w:val="28"/>
+        </w:rPr>
+        <w:t>Some information we found that “</w:t>
+      </w:r>
+      <w:r>
+        <w:rPr>
+          <w:rFonts w:asciiTheme="majorBidi" w:hAnsiTheme="majorBidi" w:cstheme="majorBidi"/>
+          <w:color w:val="000000"/>
+          <w:sz w:val="28"/>
+          <w:szCs w:val="28"/>
+          <w:shd w:val="clear" w:color="auto" w:fill="FFFFFF"/>
+        </w:rPr>
+        <w:t>Andrew S. Fastow, Enron's former Chief Financial Officer. The complaint, filed on October 2, 2002 in U.S. District Court in Houston, alleged that Fastow defrauded Enron's shareholders and enriched himself and others by, among other things, entering into undisclosed side deals, manufacturing earnings for Enron through sham transactions, and inflating the value of Enron's investments.”(Andrew S. Fastow,</w:t>
+      </w:r>
+      <w:r>
+        <w:rPr>
+          <w:rFonts w:asciiTheme="majorBidi" w:hAnsiTheme="majorBidi" w:cstheme="majorBidi"/>
+          <w:sz w:val="28"/>
+          <w:szCs w:val="28"/>
+        </w:rPr>
+        <w:t xml:space="preserve"> </w:t>
+      </w:r>
+      <w:r>
+        <w:rPr>
+          <w:rFonts w:asciiTheme="majorBidi" w:hAnsiTheme="majorBidi" w:cstheme="majorBidi"/>
+          <w:color w:val="000000"/>
+          <w:sz w:val="28"/>
+          <w:szCs w:val="28"/>
+          <w:shd w:val="clear" w:color="auto" w:fill="FFFFFF"/>
+        </w:rPr>
+        <w:t>U.S. SECURITIES AND EXCHANGE COMMISSION)</w:t>
+      </w:r>
+    </w:p>
+    <w:p>
+      <w:pPr>
+        <w:spacing w:before="240" w:after="0" w:line="360" w:lineRule="auto"/>
+        <w:jc w:val="both"/>
+        <w:rPr>
+          <w:rFonts w:asciiTheme="majorBidi" w:hAnsiTheme="majorBidi" w:cstheme="majorBidi"/>
+          <w:color w:val="000000"/>
+          <w:sz w:val="28"/>
+          <w:szCs w:val="28"/>
+          <w:shd w:val="clear" w:color="auto" w:fill="FFFFFF"/>
+        </w:rPr>
+      </w:pPr>
+      <w:r>
+        <w:rPr>
+          <w:rFonts w:asciiTheme="majorBidi" w:hAnsiTheme="majorBidi" w:cstheme="majorBidi"/>
+          <w:color w:val="000000"/>
+          <w:sz w:val="28"/>
+          <w:szCs w:val="28"/>
+          <w:shd w:val="clear" w:color="auto" w:fill="FFFFFF"/>
+        </w:rPr>
+        <w:t xml:space="preserve">Since Kenneth Lay was the CEO during LJM partnership, we looked for </w:t>
+      </w:r>
+      <w:proofErr w:type="spellStart"/>
+      <w:r>
+        <w:rPr>
+          <w:rFonts w:asciiTheme="majorBidi" w:hAnsiTheme="majorBidi" w:cstheme="majorBidi"/>
+          <w:color w:val="000000"/>
+          <w:sz w:val="28"/>
+          <w:szCs w:val="28"/>
+          <w:shd w:val="clear" w:color="auto" w:fill="FFFFFF"/>
+        </w:rPr>
+        <w:t>realtion</w:t>
+      </w:r>
+      <w:proofErr w:type="spellEnd"/>
+      <w:r>
+        <w:rPr>
+          <w:rFonts w:asciiTheme="majorBidi" w:hAnsiTheme="majorBidi" w:cstheme="majorBidi"/>
+          <w:color w:val="000000"/>
+          <w:sz w:val="28"/>
+          <w:szCs w:val="28"/>
+          <w:shd w:val="clear" w:color="auto" w:fill="FFFFFF"/>
+        </w:rPr>
+        <w:t xml:space="preserve"> between these two:</w:t>
+      </w:r>
+    </w:p>
+    <w:p>
+      <w:pPr>
+        <w:spacing w:before="240" w:after="0" w:line="360" w:lineRule="auto"/>
+        <w:jc w:val="both"/>
+        <w:rPr>
+          <w:rFonts w:asciiTheme="majorBidi" w:hAnsiTheme="majorBidi" w:cstheme="majorBidi"/>
+          <w:color w:val="000000"/>
+          <w:sz w:val="28"/>
+          <w:szCs w:val="28"/>
+          <w:shd w:val="clear" w:color="auto" w:fill="FFFFFF"/>
+        </w:rPr>
+      </w:pPr>
+      <w:r>
+        <w:rPr>
+          <w:rFonts w:asciiTheme="majorBidi" w:hAnsiTheme="majorBidi" w:cstheme="majorBidi"/>
+          <w:noProof/>
+          <w:color w:val="000000"/>
+          <w:sz w:val="28"/>
+          <w:szCs w:val="28"/>
+          <w:shd w:val="clear" w:color="auto" w:fill="FFFFFF"/>
+        </w:rPr>
+        <w:drawing>
+          <wp:inline distT="0" distB="0" distL="0" distR="0" wp14:anchorId="2699C4F3" wp14:editId="2699C4F4">
+            <wp:extent cx="6382641" cy="495369"/>
+            <wp:effectExtent l="0" t="0" r="0" b="0"/>
+            <wp:docPr id="18" name="Picture 18"/>
+            <wp:cNvGraphicFramePr>
+              <a:graphicFrameLocks xmlns:a="http://schemas.openxmlformats.org/drawingml/2006/main" noChangeAspect="1"/>
+            </wp:cNvGraphicFramePr>
+            <a:graphic xmlns:a="http://schemas.openxmlformats.org/drawingml/2006/main">
+              <a:graphicData uri="http://schemas.openxmlformats.org/drawingml/2006/picture">
+                <pic:pic xmlns:pic="http://schemas.openxmlformats.org/drawingml/2006/picture">
+                  <pic:nvPicPr>
+                    <pic:cNvPr id="1" name=""/>
+                    <pic:cNvPicPr/>
+                  </pic:nvPicPr>
+                  <pic:blipFill>
+                    <a:blip r:embed="rId34"/>
+                    <a:stretch>
+                      <a:fillRect/>
+                    </a:stretch>
+                  </pic:blipFill>
+                  <pic:spPr>
+                    <a:xfrm>
+                      <a:off x="0" y="0"/>
+                      <a:ext cx="6382641" cy="495369"/>
+                    </a:xfrm>
+                    <a:prstGeom prst="rect">
+                      <a:avLst/>
+                    </a:prstGeom>
+                  </pic:spPr>
+                </pic:pic>
+              </a:graphicData>
+            </a:graphic>
+          </wp:inline>
+        </w:drawing>
+      </w:r>
+      <w:r>
+        <w:rPr>
+          <w:rFonts w:asciiTheme="majorBidi" w:hAnsiTheme="majorBidi" w:cstheme="majorBidi"/>
+          <w:color w:val="000000"/>
+          <w:sz w:val="28"/>
+          <w:szCs w:val="28"/>
+          <w:shd w:val="clear" w:color="auto" w:fill="FFFFFF"/>
+        </w:rPr>
+        <w:t xml:space="preserve"> </w:t>
+      </w:r>
+    </w:p>
+    <w:p>
+      <w:pPr>
+        <w:spacing w:before="240" w:after="0" w:line="240" w:lineRule="auto"/>
+        <w:jc w:val="center"/>
+        <w:rPr>
+          <w:rFonts w:ascii="Times New Roman" w:eastAsia="Times New Roman" w:hAnsi="Times New Roman" w:cs="Times New Roman"/>
+          <w:sz w:val="28"/>
+          <w:szCs w:val="28"/>
+        </w:rPr>
+      </w:pPr>
+      <w:r>
+        <w:rPr>
+          <w:rFonts w:ascii="Times New Roman" w:eastAsia="Times New Roman" w:hAnsi="Times New Roman" w:cs="Times New Roman"/>
+          <w:noProof/>
+          <w:sz w:val="28"/>
+          <w:szCs w:val="28"/>
+        </w:rPr>
+        <w:lastRenderedPageBreak/>
+        <w:drawing>
+          <wp:inline distT="0" distB="0" distL="0" distR="0" wp14:anchorId="2699C4F5" wp14:editId="2699C4F6">
+            <wp:extent cx="3540868" cy="3534815"/>
+            <wp:effectExtent l="0" t="0" r="2540" b="8890"/>
+            <wp:docPr id="19" name="Picture 19"/>
+            <wp:cNvGraphicFramePr>
+              <a:graphicFrameLocks xmlns:a="http://schemas.openxmlformats.org/drawingml/2006/main" noChangeAspect="1"/>
+            </wp:cNvGraphicFramePr>
+            <a:graphic xmlns:a="http://schemas.openxmlformats.org/drawingml/2006/main">
+              <a:graphicData uri="http://schemas.openxmlformats.org/drawingml/2006/picture">
+                <pic:pic xmlns:pic="http://schemas.openxmlformats.org/drawingml/2006/picture">
+                  <pic:nvPicPr>
+                    <pic:cNvPr id="1" name=""/>
+                    <pic:cNvPicPr/>
+                  </pic:nvPicPr>
+                  <pic:blipFill>
+                    <a:blip r:embed="rId35"/>
+                    <a:stretch>
+                      <a:fillRect/>
+                    </a:stretch>
+                  </pic:blipFill>
+                  <pic:spPr>
+                    <a:xfrm>
+                      <a:off x="0" y="0"/>
+                      <a:ext cx="3547003" cy="3540940"/>
+                    </a:xfrm>
+                    <a:prstGeom prst="rect">
+                      <a:avLst/>
+                    </a:prstGeom>
+                  </pic:spPr>
+                </pic:pic>
+              </a:graphicData>
+            </a:graphic>
+          </wp:inline>
+        </w:drawing>
+      </w:r>
+    </w:p>
+    <w:p>
+      <w:pPr>
+        <w:spacing w:before="240" w:after="0" w:line="360" w:lineRule="auto"/>
+        <w:jc w:val="both"/>
+        <w:rPr>
+          <w:rFonts w:ascii="Times New Roman" w:eastAsia="Times New Roman" w:hAnsi="Times New Roman" w:cs="Times New Roman"/>
+          <w:sz w:val="28"/>
+          <w:szCs w:val="28"/>
+        </w:rPr>
+      </w:pPr>
+      <w:r>
+        <w:rPr>
+          <w:rFonts w:ascii="Times New Roman" w:eastAsia="Times New Roman" w:hAnsi="Times New Roman" w:cs="Times New Roman"/>
+          <w:sz w:val="28"/>
+          <w:szCs w:val="28"/>
+        </w:rPr>
+        <w:t>This shows that Kenneth only received emails about LJM and after looking into the messages, most of these emails were articles. Hence we concluded that Kenneth Lay may not have been directly related to this affair</w:t>
+      </w:r>
+      <w:r>
+        <w:rPr>
+          <w:rFonts w:ascii="Times New Roman" w:eastAsia="Times New Roman" w:hAnsi="Times New Roman" w:cs="Times New Roman"/>
+          <w:sz w:val="28"/>
+          <w:szCs w:val="28"/>
+        </w:rPr>
+        <w:t>. After that we shifted our focus and started investigating relationship between LJM and EWS</w:t>
+      </w:r>
+      <w:r>
+        <w:rPr>
+          <w:rFonts w:ascii="Times New Roman" w:eastAsia="Times New Roman" w:hAnsi="Times New Roman" w:cs="Times New Roman"/>
+          <w:sz w:val="28"/>
+          <w:szCs w:val="28"/>
+        </w:rPr>
+        <w:t xml:space="preserve"> </w:t>
+      </w:r>
+      <w:r>
+        <w:rPr>
+          <w:rFonts w:asciiTheme="majorBidi" w:hAnsiTheme="majorBidi" w:cstheme="majorBidi"/>
+          <w:color w:val="000000"/>
+          <w:sz w:val="28"/>
+          <w:szCs w:val="28"/>
+          <w:shd w:val="clear" w:color="auto" w:fill="FFFFFF"/>
+        </w:rPr>
+        <w:t>litigation</w:t>
+      </w:r>
+      <w:r>
+        <w:rPr>
+          <w:rFonts w:ascii="Times New Roman" w:eastAsia="Times New Roman" w:hAnsi="Times New Roman" w:cs="Times New Roman"/>
+          <w:sz w:val="28"/>
+          <w:szCs w:val="28"/>
+        </w:rPr>
+        <w:t xml:space="preserve"> and found the following: </w:t>
+      </w:r>
+    </w:p>
+    <w:p>
+      <w:pPr>
+        <w:spacing w:before="240" w:after="0" w:line="240" w:lineRule="auto"/>
+        <w:jc w:val="both"/>
+        <w:rPr>
+          <w:rFonts w:ascii="Times New Roman" w:eastAsia="Times New Roman" w:hAnsi="Times New Roman" w:cs="Times New Roman"/>
+          <w:sz w:val="28"/>
+          <w:szCs w:val="28"/>
+        </w:rPr>
+      </w:pPr>
+      <w:r>
+        <w:rPr>
+          <w:rFonts w:ascii="Times New Roman" w:eastAsia="Times New Roman" w:hAnsi="Times New Roman" w:cs="Times New Roman"/>
+          <w:noProof/>
+          <w:sz w:val="28"/>
+          <w:szCs w:val="28"/>
+        </w:rPr>
+        <w:drawing>
+          <wp:inline distT="0" distB="0" distL="0" distR="0" wp14:anchorId="2699C4F7" wp14:editId="2699C4F8">
+            <wp:extent cx="6400800" cy="452755"/>
+            <wp:effectExtent l="0" t="0" r="0" b="4445"/>
+            <wp:docPr id="20" name="Picture 20"/>
+            <wp:cNvGraphicFramePr>
+              <a:graphicFrameLocks xmlns:a="http://schemas.openxmlformats.org/drawingml/2006/main" noChangeAspect="1"/>
+            </wp:cNvGraphicFramePr>
+            <a:graphic xmlns:a="http://schemas.openxmlformats.org/drawingml/2006/main">
+              <a:graphicData uri="http://schemas.openxmlformats.org/drawingml/2006/picture">
+                <pic:pic xmlns:pic="http://schemas.openxmlformats.org/drawingml/2006/picture">
+                  <pic:nvPicPr>
+                    <pic:cNvPr id="1" name=""/>
+                    <pic:cNvPicPr/>
+                  </pic:nvPicPr>
+                  <pic:blipFill>
+                    <a:blip r:embed="rId36"/>
+                    <a:stretch>
+                      <a:fillRect/>
+                    </a:stretch>
+                  </pic:blipFill>
+                  <pic:spPr>
+                    <a:xfrm>
+                      <a:off x="0" y="0"/>
+                      <a:ext cx="6400800" cy="452755"/>
+                    </a:xfrm>
+                    <a:prstGeom prst="rect">
+                      <a:avLst/>
+                    </a:prstGeom>
+                  </pic:spPr>
+                </pic:pic>
+              </a:graphicData>
+            </a:graphic>
+          </wp:inline>
+        </w:drawing>
+      </w:r>
+    </w:p>
+    <w:p>
+      <w:pPr>
+        <w:spacing w:before="240" w:after="0" w:line="240" w:lineRule="auto"/>
+        <w:jc w:val="center"/>
+        <w:rPr>
+          <w:rFonts w:ascii="Times New Roman" w:eastAsia="Times New Roman" w:hAnsi="Times New Roman" w:cs="Times New Roman"/>
+          <w:sz w:val="28"/>
+          <w:szCs w:val="28"/>
+        </w:rPr>
+      </w:pPr>
+      <w:r>
+        <w:rPr>
+          <w:rFonts w:ascii="Times New Roman" w:eastAsia="Times New Roman" w:hAnsi="Times New Roman" w:cs="Times New Roman"/>
+          <w:noProof/>
+          <w:sz w:val="28"/>
+          <w:szCs w:val="28"/>
+        </w:rPr>
+        <w:drawing>
+          <wp:inline distT="0" distB="0" distL="0" distR="0" wp14:anchorId="2699C4F9" wp14:editId="1E77FC44">
+            <wp:extent cx="3646026" cy="2715349"/>
+            <wp:effectExtent l="0" t="0" r="0" b="8890"/>
+            <wp:docPr id="21" name="Picture 21"/>
+            <wp:cNvGraphicFramePr>
+              <a:graphicFrameLocks xmlns:a="http://schemas.openxmlformats.org/drawingml/2006/main" noChangeAspect="1"/>
+            </wp:cNvGraphicFramePr>
+            <a:graphic xmlns:a="http://schemas.openxmlformats.org/drawingml/2006/main">
+              <a:graphicData uri="http://schemas.openxmlformats.org/drawingml/2006/picture">
+                <pic:pic xmlns:pic="http://schemas.openxmlformats.org/drawingml/2006/picture">
+                  <pic:nvPicPr>
+                    <pic:cNvPr id="1" name=""/>
+                    <pic:cNvPicPr/>
+                  </pic:nvPicPr>
+                  <pic:blipFill>
+                    <a:blip r:embed="rId37"/>
+                    <a:stretch>
+                      <a:fillRect/>
+                    </a:stretch>
+                  </pic:blipFill>
+                  <pic:spPr>
+                    <a:xfrm>
+                      <a:off x="0" y="0"/>
+                      <a:ext cx="3654869" cy="2721935"/>
+                    </a:xfrm>
+                    <a:prstGeom prst="rect">
+                      <a:avLst/>
+                    </a:prstGeom>
+                  </pic:spPr>
+                </pic:pic>
+              </a:graphicData>
+            </a:graphic>
+          </wp:inline>
+        </w:drawing>
+      </w:r>
+    </w:p>
+    <w:p>
+      <w:pPr>
+        <w:pStyle w:val="NormalWeb"/>
+        <w:spacing w:line="360" w:lineRule="auto"/>
+        <w:jc w:val="both"/>
+        <w:rPr>
+          <w:rFonts w:asciiTheme="majorBidi" w:hAnsiTheme="majorBidi" w:cstheme="majorBidi"/>
+          <w:color w:val="000000"/>
+          <w:sz w:val="28"/>
+          <w:szCs w:val="28"/>
+          <w:shd w:val="clear" w:color="auto" w:fill="FFFFFF"/>
+        </w:rPr>
+      </w:pPr>
+      <w:r>
+        <w:rPr>
+          <w:rFonts w:asciiTheme="majorBidi" w:hAnsiTheme="majorBidi" w:cstheme="majorBidi"/>
+          <w:color w:val="000000"/>
+          <w:sz w:val="28"/>
+          <w:szCs w:val="28"/>
+          <w:shd w:val="clear" w:color="auto" w:fill="FFFFFF"/>
+        </w:rPr>
+        <w:lastRenderedPageBreak/>
+        <w:t xml:space="preserve">LJM and EWS </w:t>
+      </w:r>
+      <w:r>
+        <w:rPr>
+          <w:rFonts w:asciiTheme="majorBidi" w:hAnsiTheme="majorBidi" w:cstheme="majorBidi"/>
+          <w:color w:val="000000"/>
+          <w:sz w:val="28"/>
+          <w:szCs w:val="28"/>
+          <w:shd w:val="clear" w:color="auto" w:fill="FFFFFF"/>
+        </w:rPr>
+        <w:t xml:space="preserve">litigation </w:t>
+      </w:r>
+      <w:r>
+        <w:rPr>
+          <w:rFonts w:asciiTheme="majorBidi" w:hAnsiTheme="majorBidi" w:cstheme="majorBidi"/>
+          <w:color w:val="000000"/>
+          <w:sz w:val="28"/>
+          <w:szCs w:val="28"/>
+          <w:shd w:val="clear" w:color="auto" w:fill="FFFFFF"/>
+        </w:rPr>
+        <w:t xml:space="preserve">are directly </w:t>
+      </w:r>
+      <w:r>
+        <w:rPr>
+          <w:rFonts w:asciiTheme="majorBidi" w:hAnsiTheme="majorBidi" w:cstheme="majorBidi"/>
+          <w:color w:val="000000"/>
+          <w:sz w:val="28"/>
+          <w:szCs w:val="28"/>
+          <w:shd w:val="clear" w:color="auto" w:fill="FFFFFF"/>
+        </w:rPr>
+        <w:t>connected</w:t>
+      </w:r>
+      <w:r>
+        <w:rPr>
+          <w:rFonts w:asciiTheme="majorBidi" w:hAnsiTheme="majorBidi" w:cstheme="majorBidi"/>
+          <w:color w:val="000000"/>
+          <w:sz w:val="28"/>
+          <w:szCs w:val="28"/>
+          <w:shd w:val="clear" w:color="auto" w:fill="FFFFFF"/>
+        </w:rPr>
+        <w:t xml:space="preserve"> </w:t>
+      </w:r>
+      <w:r>
+        <w:rPr>
+          <w:rFonts w:asciiTheme="majorBidi" w:hAnsiTheme="majorBidi" w:cstheme="majorBidi"/>
+          <w:color w:val="000000"/>
+          <w:sz w:val="28"/>
+          <w:szCs w:val="28"/>
+          <w:shd w:val="clear" w:color="auto" w:fill="FFFFFF"/>
+        </w:rPr>
+        <w:t xml:space="preserve">and </w:t>
+      </w:r>
+      <w:r>
+        <w:rPr>
+          <w:rFonts w:asciiTheme="majorBidi" w:hAnsiTheme="majorBidi" w:cstheme="majorBidi"/>
+          <w:color w:val="000000"/>
+          <w:sz w:val="28"/>
+          <w:szCs w:val="28"/>
+          <w:shd w:val="clear" w:color="auto" w:fill="FFFFFF"/>
+        </w:rPr>
+        <w:t xml:space="preserve">as </w:t>
+      </w:r>
+      <w:r>
+        <w:rPr>
+          <w:rFonts w:asciiTheme="majorBidi" w:hAnsiTheme="majorBidi" w:cstheme="majorBidi"/>
+          <w:color w:val="000000"/>
+          <w:sz w:val="28"/>
+          <w:szCs w:val="28"/>
+          <w:shd w:val="clear" w:color="auto" w:fill="FFFFFF"/>
+        </w:rPr>
+        <w:t>such we looked into emails related to EWS</w:t>
+      </w:r>
+      <w:r>
+        <w:rPr>
+          <w:rFonts w:asciiTheme="majorBidi" w:hAnsiTheme="majorBidi" w:cstheme="majorBidi"/>
+          <w:color w:val="000000"/>
+          <w:sz w:val="28"/>
+          <w:szCs w:val="28"/>
+          <w:shd w:val="clear" w:color="auto" w:fill="FFFFFF"/>
+        </w:rPr>
+        <w:t xml:space="preserve"> litigation</w:t>
+      </w:r>
+      <w:r>
+        <w:rPr>
+          <w:rFonts w:asciiTheme="majorBidi" w:hAnsiTheme="majorBidi" w:cstheme="majorBidi"/>
+          <w:color w:val="000000"/>
+          <w:sz w:val="28"/>
+          <w:szCs w:val="28"/>
+          <w:shd w:val="clear" w:color="auto" w:fill="FFFFFF"/>
+        </w:rPr>
+        <w:t xml:space="preserve"> and found the following:</w:t>
+      </w:r>
+    </w:p>
+    <w:p>
+      <w:pPr>
+        <w:pStyle w:val="NormalWeb"/>
+        <w:spacing w:line="360" w:lineRule="auto"/>
+        <w:jc w:val="both"/>
+        <w:rPr>
+          <w:rFonts w:asciiTheme="majorBidi" w:hAnsiTheme="majorBidi" w:cstheme="majorBidi"/>
+          <w:color w:val="000000"/>
+          <w:sz w:val="28"/>
+          <w:szCs w:val="28"/>
+          <w:shd w:val="clear" w:color="auto" w:fill="FFFFFF"/>
+        </w:rPr>
+      </w:pPr>
+      <w:r>
+        <w:rPr>
+          <w:rFonts w:asciiTheme="majorBidi" w:hAnsiTheme="majorBidi" w:cstheme="majorBidi"/>
+          <w:noProof/>
+          <w:color w:val="000000"/>
+          <w:sz w:val="28"/>
+          <w:szCs w:val="28"/>
+          <w:shd w:val="clear" w:color="auto" w:fill="FFFFFF"/>
+        </w:rPr>
+        <w:drawing>
+          <wp:inline distT="0" distB="0" distL="0" distR="0" wp14:anchorId="2699C4FB" wp14:editId="2699C4FC">
+            <wp:extent cx="6400800" cy="478790"/>
+            <wp:effectExtent l="0" t="0" r="0" b="0"/>
+            <wp:docPr id="22" name="Picture 22"/>
+            <wp:cNvGraphicFramePr>
+              <a:graphicFrameLocks xmlns:a="http://schemas.openxmlformats.org/drawingml/2006/main" noChangeAspect="1"/>
+            </wp:cNvGraphicFramePr>
+            <a:graphic xmlns:a="http://schemas.openxmlformats.org/drawingml/2006/main">
+              <a:graphicData uri="http://schemas.openxmlformats.org/drawingml/2006/picture">
+                <pic:pic xmlns:pic="http://schemas.openxmlformats.org/drawingml/2006/picture">
+                  <pic:nvPicPr>
+                    <pic:cNvPr id="1" name=""/>
+                    <pic:cNvPicPr/>
+                  </pic:nvPicPr>
+                  <pic:blipFill>
+                    <a:blip r:embed="rId38"/>
+                    <a:stretch>
+                      <a:fillRect/>
+                    </a:stretch>
+                  </pic:blipFill>
+                  <pic:spPr>
+                    <a:xfrm>
+                      <a:off x="0" y="0"/>
+                      <a:ext cx="6400800" cy="478790"/>
+                    </a:xfrm>
+                    <a:prstGeom prst="rect">
+                      <a:avLst/>
+                    </a:prstGeom>
+                  </pic:spPr>
+                </pic:pic>
+              </a:graphicData>
+            </a:graphic>
+          </wp:inline>
+        </w:drawing>
+      </w:r>
+    </w:p>
+    <w:p>
+      <w:pPr>
+        <w:pStyle w:val="NormalWeb"/>
+        <w:spacing w:line="360" w:lineRule="auto"/>
+        <w:jc w:val="center"/>
+        <w:rPr>
+          <w:rFonts w:asciiTheme="majorBidi" w:hAnsiTheme="majorBidi" w:cstheme="majorBidi"/>
+          <w:color w:val="000000"/>
+          <w:sz w:val="28"/>
+          <w:szCs w:val="28"/>
+          <w:shd w:val="clear" w:color="auto" w:fill="FFFFFF"/>
+        </w:rPr>
+      </w:pPr>
+      <w:r>
+        <w:rPr>
+          <w:rFonts w:asciiTheme="majorBidi" w:hAnsiTheme="majorBidi" w:cstheme="majorBidi"/>
+          <w:noProof/>
+          <w:color w:val="000000"/>
+          <w:sz w:val="28"/>
+          <w:szCs w:val="28"/>
+          <w:shd w:val="clear" w:color="auto" w:fill="FFFFFF"/>
+        </w:rPr>
+        <w:drawing>
+          <wp:inline distT="0" distB="0" distL="0" distR="0" wp14:anchorId="2699C4FD" wp14:editId="2699C4FE">
+            <wp:extent cx="4455268" cy="3043107"/>
+            <wp:effectExtent l="0" t="0" r="2540" b="5080"/>
+            <wp:docPr id="23" name="Picture 23"/>
+            <wp:cNvGraphicFramePr>
+              <a:graphicFrameLocks xmlns:a="http://schemas.openxmlformats.org/drawingml/2006/main" noChangeAspect="1"/>
+            </wp:cNvGraphicFramePr>
+            <a:graphic xmlns:a="http://schemas.openxmlformats.org/drawingml/2006/main">
+              <a:graphicData uri="http://schemas.openxmlformats.org/drawingml/2006/picture">
+                <pic:pic xmlns:pic="http://schemas.openxmlformats.org/drawingml/2006/picture">
+                  <pic:nvPicPr>
+                    <pic:cNvPr id="1" name=""/>
+                    <pic:cNvPicPr/>
+                  </pic:nvPicPr>
+                  <pic:blipFill>
+                    <a:blip r:embed="rId39"/>
+                    <a:stretch>
+                      <a:fillRect/>
+                    </a:stretch>
+                  </pic:blipFill>
+                  <pic:spPr>
+                    <a:xfrm>
+                      <a:off x="0" y="0"/>
                       <a:ext cx="4460453" cy="3046648"/>
                     </a:xfrm>
                     <a:prstGeom prst="rect">
@@ -8913,7 +9487,6 @@
           <w:szCs w:val="28"/>
           <w:shd w:val="clear" w:color="auto" w:fill="FFFFFF"/>
         </w:rPr>
-        <w:lastRenderedPageBreak/>
         <w:t>As seen in the above graph, Andrew Fastow and Rex Rogers ar</w:t>
       </w:r>
       <w:r>
@@ -8976,6 +9549,48 @@
         </w:rPr>
         <w:t>One of the key strategies used by Enron Wholesale Services involved creating off-balance-sheet entities, such as special purpose entities (SPEs), to conceal debt and losses. These entities were used to manipulate financial figures, making the company appear more profitable and financially stable than it actually was.</w:t>
       </w:r>
+    </w:p>
+    <w:p>
+      <w:pPr>
+        <w:pStyle w:val="NormalWeb"/>
+        <w:spacing w:line="360" w:lineRule="auto"/>
+        <w:jc w:val="both"/>
+        <w:rPr>
+          <w:rFonts w:asciiTheme="majorBidi" w:hAnsiTheme="majorBidi" w:cstheme="majorBidi"/>
+          <w:color w:val="000000"/>
+          <w:sz w:val="28"/>
+          <w:szCs w:val="28"/>
+          <w:shd w:val="clear" w:color="auto" w:fill="FFFFFF"/>
+        </w:rPr>
+      </w:pPr>
+    </w:p>
+    <w:p>
+      <w:pPr>
+        <w:pStyle w:val="NormalWeb"/>
+        <w:spacing w:line="360" w:lineRule="auto"/>
+        <w:jc w:val="both"/>
+        <w:rPr>
+          <w:rFonts w:asciiTheme="majorBidi" w:hAnsiTheme="majorBidi" w:cstheme="majorBidi"/>
+          <w:color w:val="000000"/>
+          <w:sz w:val="28"/>
+          <w:szCs w:val="28"/>
+          <w:shd w:val="clear" w:color="auto" w:fill="FFFFFF"/>
+        </w:rPr>
+      </w:pPr>
+    </w:p>
+    <w:p>
+      <w:pPr>
+        <w:pStyle w:val="NormalWeb"/>
+        <w:spacing w:line="360" w:lineRule="auto"/>
+        <w:jc w:val="both"/>
+        <w:rPr>
+          <w:rFonts w:asciiTheme="majorBidi" w:hAnsiTheme="majorBidi" w:cstheme="majorBidi"/>
+          <w:color w:val="000000"/>
+          <w:sz w:val="28"/>
+          <w:szCs w:val="28"/>
+          <w:shd w:val="clear" w:color="auto" w:fill="FFFFFF"/>
+        </w:rPr>
+      </w:pPr>
     </w:p>
     <w:p>
       <w:pPr>
@@ -9002,6 +9617,7 @@
           <w:szCs w:val="40"/>
           <w:u w:val="single"/>
         </w:rPr>
+        <w:lastRenderedPageBreak/>
         <w:t>Section 5: Conclusion</w:t>
       </w:r>
       <w:bookmarkEnd w:id="7"/>
@@ -9136,6 +9752,61 @@
         </w:rPr>
         <w:t xml:space="preserve"> </w:t>
       </w:r>
+    </w:p>
+    <w:p>
+      <w:pPr>
+        <w:spacing w:line="360" w:lineRule="auto"/>
+        <w:jc w:val="both"/>
+        <w:rPr>
+          <w:rFonts w:asciiTheme="majorBidi" w:hAnsiTheme="majorBidi" w:cstheme="majorBidi"/>
+          <w:sz w:val="28"/>
+          <w:szCs w:val="28"/>
+        </w:rPr>
+      </w:pPr>
+    </w:p>
+    <w:p>
+      <w:pPr>
+        <w:spacing w:line="360" w:lineRule="auto"/>
+        <w:jc w:val="both"/>
+        <w:rPr>
+          <w:rFonts w:asciiTheme="majorBidi" w:hAnsiTheme="majorBidi" w:cstheme="majorBidi"/>
+          <w:sz w:val="28"/>
+          <w:szCs w:val="28"/>
+        </w:rPr>
+      </w:pPr>
+    </w:p>
+    <w:p>
+      <w:pPr>
+        <w:spacing w:line="360" w:lineRule="auto"/>
+        <w:jc w:val="both"/>
+        <w:rPr>
+          <w:rFonts w:asciiTheme="majorBidi" w:hAnsiTheme="majorBidi" w:cstheme="majorBidi"/>
+          <w:sz w:val="28"/>
+          <w:szCs w:val="28"/>
+        </w:rPr>
+      </w:pPr>
+    </w:p>
+    <w:p>
+      <w:pPr>
+        <w:spacing w:line="360" w:lineRule="auto"/>
+        <w:jc w:val="both"/>
+        <w:rPr>
+          <w:rFonts w:asciiTheme="majorBidi" w:hAnsiTheme="majorBidi" w:cstheme="majorBidi"/>
+          <w:sz w:val="28"/>
+          <w:szCs w:val="28"/>
+        </w:rPr>
+      </w:pPr>
+    </w:p>
+    <w:p>
+      <w:pPr>
+        <w:spacing w:line="360" w:lineRule="auto"/>
+        <w:jc w:val="both"/>
+        <w:rPr>
+          <w:rFonts w:asciiTheme="majorBidi" w:hAnsiTheme="majorBidi" w:cstheme="majorBidi"/>
+          <w:sz w:val="28"/>
+          <w:szCs w:val="28"/>
+        </w:rPr>
+      </w:pPr>
     </w:p>
     <w:p>
       <w:pPr>
@@ -9200,7 +9871,7 @@
         </w:rPr>
         <w:t xml:space="preserve">. (2009, January 26). </w:t>
       </w:r>
-      <w:hyperlink r:id="rId30" w:history="1">
+      <w:hyperlink r:id="rId40" w:history="1">
         <w:r>
           <w:rPr>
             <w:rStyle w:val="Hyperlink"/>
@@ -9240,7 +9911,7 @@
         </w:rPr>
         <w:t xml:space="preserve">. (2008, July 29). </w:t>
       </w:r>
-      <w:hyperlink r:id="rId31" w:history="1">
+      <w:hyperlink r:id="rId41" w:history="1">
         <w:r>
           <w:rPr>
             <w:rStyle w:val="Hyperlink"/>
@@ -9280,7 +9951,7 @@
         </w:rPr>
         <w:t xml:space="preserve">. (2004, January 14). </w:t>
       </w:r>
-      <w:hyperlink r:id="rId32" w:history="1">
+      <w:hyperlink r:id="rId42" w:history="1">
         <w:r>
           <w:rPr>
             <w:rStyle w:val="Hyperlink"/>
@@ -9320,7 +9991,7 @@
         </w:rPr>
         <w:t xml:space="preserve">. (n.d.). </w:t>
       </w:r>
-      <w:hyperlink r:id="rId33" w:anchor=":~:text=Enron%20Wholesale%20Services&amp;text=Enron%20Wholesale%20Services%20markets%20and,which%20few%20others%20can%20match" w:history="1">
+      <w:hyperlink r:id="rId43" w:anchor=":~:text=Enron%20Wholesale%20Services&amp;text=Enron%20Wholesale%20Services%20markets%20and,which%20few%20others%20can%20match" w:history="1">
         <w:r>
           <w:rPr>
             <w:rStyle w:val="Hyperlink"/>
@@ -9368,7 +10039,7 @@
         </w:rPr>
         <w:t xml:space="preserve">. (n.d.). Neo4j Graph Data Platform. </w:t>
       </w:r>
-      <w:hyperlink r:id="rId34" w:history="1">
+      <w:hyperlink r:id="rId44" w:history="1">
         <w:r>
           <w:rPr>
             <w:rStyle w:val="Hyperlink"/>
@@ -9430,7 +10101,7 @@
         </w:rPr>
         <w:t xml:space="preserve">. (n.d.). </w:t>
       </w:r>
-      <w:hyperlink r:id="rId35" w:history="1">
+      <w:hyperlink r:id="rId45" w:history="1">
         <w:r>
           <w:rPr>
             <w:rStyle w:val="Hyperlink"/>
@@ -9470,7 +10141,7 @@
         </w:rPr>
         <w:t xml:space="preserve">. (2016, June 16). Kaggle. </w:t>
       </w:r>
-      <w:hyperlink r:id="rId36" w:history="1">
+      <w:hyperlink r:id="rId46" w:history="1">
         <w:r>
           <w:rPr>
             <w:rStyle w:val="Hyperlink"/>
@@ -9518,7 +10189,7 @@
         </w:rPr>
         <w:t xml:space="preserve">. Investopedia. </w:t>
       </w:r>
-      <w:hyperlink r:id="rId37" w:history="1">
+      <w:hyperlink r:id="rId47" w:history="1">
         <w:r>
           <w:rPr>
             <w:rStyle w:val="Hyperlink"/>
@@ -9548,7 +10219,7 @@
         </w:rPr>
         <w:t xml:space="preserve">What is a graph database? - Getting Started. (n.d.). Neo4j Graph Data Platform. </w:t>
       </w:r>
-      <w:hyperlink r:id="rId38" w:anchor=":~:text=A%20Neo4j%20graph%20database%20stores,thinking%20about%20and%20using%20it" w:history="1">
+      <w:hyperlink r:id="rId48" w:anchor=":~:text=A%20Neo4j%20graph%20database%20stores,thinking%20about%20and%20using%20it" w:history="1">
         <w:r>
           <w:rPr>
             <w:rStyle w:val="Hyperlink"/>
@@ -9604,7 +10275,7 @@
         </w:rPr>
         <w:t xml:space="preserve">. Analytics Vidhya. </w:t>
       </w:r>
-      <w:hyperlink r:id="rId39" w:history="1">
+      <w:hyperlink r:id="rId49" w:history="1">
         <w:r>
           <w:rPr>
             <w:rStyle w:val="Hyperlink"/>
@@ -9627,7 +10298,7 @@
       </w:pPr>
     </w:p>
     <w:sectPr>
-      <w:footerReference w:type="default" r:id="rId40"/>
+      <w:footerReference w:type="default" r:id="rId50"/>
       <w:pgSz w:w="12240" w:h="15840"/>
       <w:pgMar w:top="720" w:right="1080" w:bottom="720" w:left="1080" w:header="720" w:footer="720" w:gutter="0"/>
       <w:cols w:space="720"/>
@@ -9696,7 +10367,7 @@
           <w:rPr>
             <w:noProof/>
           </w:rPr>
-          <w:t>19</w:t>
+          <w:t>12</w:t>
         </w:r>
         <w:r>
           <w:rPr>
@@ -10325,7 +10996,6 @@
   <w:style w:type="character" w:default="1" w:styleId="DefaultParagraphFont">
     <w:name w:val="Default Paragraph Font"/>
     <w:uiPriority w:val="1"/>
-    <w:semiHidden/>
     <w:unhideWhenUsed/>
   </w:style>
   <w:style w:type="table" w:default="1" w:styleId="TableNormal">
@@ -10810,7 +11480,7 @@
 </file>
 
 <file path=customXml/itemProps1.xml><?xml version="1.0" encoding="utf-8"?>
-<ds:datastoreItem xmlns:ds="http://schemas.openxmlformats.org/officeDocument/2006/customXml" ds:itemID="{712FC781-93F1-42E4-A8CE-52D4B143AECF}">
+<ds:datastoreItem xmlns:ds="http://schemas.openxmlformats.org/officeDocument/2006/customXml" ds:itemID="{DC5CCF9E-C6A3-4974-B84D-BF6E30E79672}">
   <ds:schemaRefs>
     <ds:schemaRef ds:uri="http://schemas.openxmlformats.org/officeDocument/2006/bibliography"/>
   </ds:schemaRefs>

</xml_diff>